<commit_message>
Updates to fix docmosis issues for specified fast track, as fields weren't being populated.
</commit_message>
<xml_diff>
--- a/docker/docmosis/templates/CV-SPC-HRN-ENG-01358.docx
+++ b/docker/docmosis/templates/CV-SPC-HRN-ENG-01358.docx
@@ -129,27 +129,7 @@
                 <w:sz w:val="28"/>
                 <w:szCs w:val="28"/>
               </w:rPr>
-              <w:t>Claim number: &lt;&lt;</w:t>
-            </w:r>
-            <w:proofErr w:type="spellStart"/>
-            <w:r>
-              <w:rPr>
-                <w:rFonts w:ascii="GDSTransportWebsite" w:hAnsi="GDSTransportWebsite"/>
-                <w:color w:val="60686D"/>
-                <w:sz w:val="28"/>
-                <w:szCs w:val="28"/>
-              </w:rPr>
-              <w:t>referenceNumber</w:t>
-            </w:r>
-            <w:proofErr w:type="spellEnd"/>
-            <w:r>
-              <w:rPr>
-                <w:rFonts w:ascii="GDSTransportWebsite" w:hAnsi="GDSTransportWebsite"/>
-                <w:color w:val="60686D"/>
-                <w:sz w:val="28"/>
-                <w:szCs w:val="28"/>
-              </w:rPr>
-              <w:t>&gt;&gt;</w:t>
+              <w:t>Claim number: &lt;&lt;referenceNumber&gt;&gt;</w:t>
             </w:r>
           </w:p>
         </w:tc>
@@ -260,27 +240,7 @@
                 <w:sz w:val="28"/>
                 <w:szCs w:val="28"/>
               </w:rPr>
-              <w:t>Case name: &lt;&lt;</w:t>
-            </w:r>
-            <w:proofErr w:type="spellStart"/>
-            <w:r>
-              <w:rPr>
-                <w:rFonts w:ascii="GDSTransportWebsite" w:hAnsi="GDSTransportWebsite"/>
-                <w:color w:val="60686D"/>
-                <w:sz w:val="28"/>
-                <w:szCs w:val="28"/>
-              </w:rPr>
-              <w:t>caseName</w:t>
-            </w:r>
-            <w:proofErr w:type="spellEnd"/>
-            <w:r>
-              <w:rPr>
-                <w:rFonts w:ascii="GDSTransportWebsite" w:hAnsi="GDSTransportWebsite"/>
-                <w:color w:val="60686D"/>
-                <w:sz w:val="28"/>
-                <w:szCs w:val="28"/>
-              </w:rPr>
-              <w:t>&gt;&gt;</w:t>
+              <w:t>Case name: &lt;&lt;caseName&gt;&gt;</w:t>
             </w:r>
           </w:p>
         </w:tc>
@@ -456,7 +416,6 @@
               </w:rPr>
               <w:t>&lt;{</w:t>
             </w:r>
-            <w:proofErr w:type="spellStart"/>
             <w:proofErr w:type="gramEnd"/>
             <w:r>
               <w:rPr>
@@ -465,77 +424,7 @@
                 <w:sz w:val="20"/>
                 <w:szCs w:val="20"/>
               </w:rPr>
-              <w:t>dateFormat</w:t>
-            </w:r>
-            <w:proofErr w:type="spellEnd"/>
-            <w:r>
-              <w:rPr>
-                <w:rFonts w:ascii="GDSTransportWebsite" w:eastAsia="Times New Roman" w:hAnsi="GDSTransportWebsite" w:cs="Times New Roman"/>
-                <w:color w:val="60686D"/>
-                <w:sz w:val="20"/>
-                <w:szCs w:val="20"/>
-              </w:rPr>
-              <w:t>(</w:t>
-            </w:r>
-            <w:proofErr w:type="spellStart"/>
-            <w:r>
-              <w:rPr>
-                <w:rFonts w:ascii="GDSTransportWebsite" w:eastAsia="Times New Roman" w:hAnsi="GDSTransportWebsite" w:cs="Times New Roman"/>
-                <w:color w:val="60686D"/>
-                <w:sz w:val="20"/>
-                <w:szCs w:val="20"/>
-              </w:rPr>
-              <w:t>submittedOn</w:t>
-            </w:r>
-            <w:proofErr w:type="spellEnd"/>
-            <w:r>
-              <w:rPr>
-                <w:rFonts w:ascii="GDSTransportWebsite" w:eastAsia="Times New Roman" w:hAnsi="GDSTransportWebsite" w:cs="Times New Roman"/>
-                <w:color w:val="60686D"/>
-                <w:sz w:val="20"/>
-                <w:szCs w:val="20"/>
-              </w:rPr>
-              <w:t xml:space="preserve">, ‘d MMMM </w:t>
-            </w:r>
-            <w:proofErr w:type="spellStart"/>
-            <w:r>
-              <w:rPr>
-                <w:rFonts w:ascii="GDSTransportWebsite" w:eastAsia="Times New Roman" w:hAnsi="GDSTransportWebsite" w:cs="Times New Roman"/>
-                <w:color w:val="60686D"/>
-                <w:sz w:val="20"/>
-                <w:szCs w:val="20"/>
-              </w:rPr>
-              <w:t>yyyy</w:t>
-            </w:r>
-            <w:proofErr w:type="spellEnd"/>
-            <w:r>
-              <w:rPr>
-                <w:rFonts w:ascii="GDSTransportWebsite" w:eastAsia="Times New Roman" w:hAnsi="GDSTransportWebsite" w:cs="Times New Roman"/>
-                <w:color w:val="60686D"/>
-                <w:sz w:val="20"/>
-                <w:szCs w:val="20"/>
-              </w:rPr>
-              <w:t>’, ‘dd-MM-</w:t>
-            </w:r>
-            <w:proofErr w:type="spellStart"/>
-            <w:r>
-              <w:rPr>
-                <w:rFonts w:ascii="GDSTransportWebsite" w:eastAsia="Times New Roman" w:hAnsi="GDSTransportWebsite" w:cs="Times New Roman"/>
-                <w:color w:val="60686D"/>
-                <w:sz w:val="20"/>
-                <w:szCs w:val="20"/>
-              </w:rPr>
-              <w:t>yyyy</w:t>
-            </w:r>
-            <w:proofErr w:type="spellEnd"/>
-            <w:r>
-              <w:rPr>
-                <w:rFonts w:ascii="GDSTransportWebsite" w:eastAsia="Times New Roman" w:hAnsi="GDSTransportWebsite" w:cs="Times New Roman"/>
-                <w:color w:val="60686D"/>
-                <w:sz w:val="20"/>
-                <w:szCs w:val="20"/>
-              </w:rPr>
-              <w:t>’)}&gt;&gt;</w:t>
+              <w:t>dateFormat(submittedOn, ‘d MMMM yyyy’, ‘dd-MM-yyyy’)}&gt;&gt;</w:t>
             </w:r>
           </w:p>
         </w:tc>
@@ -815,7 +704,6 @@
               </w:rPr>
               <w:t>&lt;&lt;</w:t>
             </w:r>
-            <w:proofErr w:type="spellStart"/>
             <w:proofErr w:type="gramStart"/>
             <w:r>
               <w:rPr>
@@ -824,7 +712,6 @@
               </w:rPr>
               <w:t>applicant.primaryAddress.PostTown</w:t>
             </w:r>
-            <w:proofErr w:type="spellEnd"/>
             <w:proofErr w:type="gramEnd"/>
             <w:r>
               <w:rPr>
@@ -881,7 +768,6 @@
               </w:rPr>
               <w:t>&lt;&lt;</w:t>
             </w:r>
-            <w:proofErr w:type="spellStart"/>
             <w:proofErr w:type="gramStart"/>
             <w:r>
               <w:rPr>
@@ -890,7 +776,6 @@
               </w:rPr>
               <w:t>applicant.primaryAddress.Country</w:t>
             </w:r>
-            <w:proofErr w:type="spellEnd"/>
             <w:proofErr w:type="gramEnd"/>
             <w:r>
               <w:rPr>
@@ -982,25 +867,8 @@
                 <w:rFonts w:ascii="GDSTransportWebsite" w:hAnsi="GDSTransportWebsite"/>
                 <w:color w:val="0A0A0A"/>
               </w:rPr>
-              <w:t>&lt;&lt;cs_{</w:t>
-            </w:r>
-            <w:proofErr w:type="spellStart"/>
-            <w:r>
-              <w:rPr>
-                <w:rFonts w:ascii="GDSTransportWebsite" w:hAnsi="GDSTransportWebsite"/>
-                <w:color w:val="0A0A0A"/>
-              </w:rPr>
-              <w:t>isBlank</w:t>
-            </w:r>
-            <w:proofErr w:type="spellEnd"/>
-            <w:r>
-              <w:rPr>
-                <w:rFonts w:ascii="GDSTransportWebsite" w:hAnsi="GDSTransportWebsite"/>
-                <w:color w:val="0A0A0A"/>
-              </w:rPr>
-              <w:t>(</w:t>
-            </w:r>
-            <w:proofErr w:type="spellStart"/>
+              <w:t>&lt;&lt;cs_{isBlank(</w:t>
+            </w:r>
             <w:proofErr w:type="gramStart"/>
             <w:r>
               <w:rPr>
@@ -1009,30 +877,13 @@
               </w:rPr>
               <w:t>applicant.phoneNumber</w:t>
             </w:r>
-            <w:proofErr w:type="spellEnd"/>
             <w:proofErr w:type="gramEnd"/>
             <w:r>
               <w:rPr>
                 <w:rFonts w:ascii="GDSTransportWebsite" w:hAnsi="GDSTransportWebsite"/>
                 <w:color w:val="0A0A0A"/>
               </w:rPr>
-              <w:t xml:space="preserve">)}&gt;&gt;Not Provided&lt;&lt;else&gt;&gt;&lt;&lt; </w:t>
-            </w:r>
-            <w:proofErr w:type="spellStart"/>
-            <w:r>
-              <w:rPr>
-                <w:rFonts w:ascii="GDSTransportWebsite" w:hAnsi="GDSTransportWebsite"/>
-                <w:color w:val="0A0A0A"/>
-              </w:rPr>
-              <w:t>applicant.phoneNumber</w:t>
-            </w:r>
-            <w:proofErr w:type="spellEnd"/>
-            <w:r>
-              <w:rPr>
-                <w:rFonts w:ascii="GDSTransportWebsite" w:hAnsi="GDSTransportWebsite"/>
-                <w:color w:val="0A0A0A"/>
-              </w:rPr>
-              <w:t xml:space="preserve"> &gt;&gt;&lt;&lt;es_&gt;&gt;</w:t>
+              <w:t>)}&gt;&gt;Not Provided&lt;&lt;else&gt;&gt;&lt;&lt; applicant.phoneNumber &gt;&gt;&lt;&lt;es_&gt;&gt;</w:t>
             </w:r>
           </w:p>
         </w:tc>
@@ -1095,25 +946,8 @@
                 <w:rFonts w:ascii="GDSTransportWebsite" w:hAnsi="GDSTransportWebsite"/>
                 <w:color w:val="0A0A0A"/>
               </w:rPr>
-              <w:t>&lt;&lt;cs_{</w:t>
-            </w:r>
-            <w:proofErr w:type="spellStart"/>
-            <w:r>
-              <w:rPr>
-                <w:rFonts w:ascii="GDSTransportWebsite" w:hAnsi="GDSTransportWebsite"/>
-                <w:color w:val="0A0A0A"/>
-              </w:rPr>
-              <w:t>isBlank</w:t>
-            </w:r>
-            <w:proofErr w:type="spellEnd"/>
-            <w:r>
-              <w:rPr>
-                <w:rFonts w:ascii="GDSTransportWebsite" w:hAnsi="GDSTransportWebsite"/>
-                <w:color w:val="0A0A0A"/>
-              </w:rPr>
-              <w:t>(</w:t>
-            </w:r>
-            <w:proofErr w:type="spellStart"/>
+              <w:t>&lt;&lt;cs_{isBlank(</w:t>
+            </w:r>
             <w:proofErr w:type="gramStart"/>
             <w:r>
               <w:rPr>
@@ -1122,30 +956,13 @@
               </w:rPr>
               <w:t>applicant.emailAddress</w:t>
             </w:r>
-            <w:proofErr w:type="spellEnd"/>
             <w:proofErr w:type="gramEnd"/>
             <w:r>
               <w:rPr>
                 <w:rFonts w:ascii="GDSTransportWebsite" w:hAnsi="GDSTransportWebsite"/>
                 <w:color w:val="0A0A0A"/>
               </w:rPr>
-              <w:t xml:space="preserve">)}&gt;&gt;Not Provided&lt;&lt;else&gt;&gt;&lt;&lt; </w:t>
-            </w:r>
-            <w:proofErr w:type="spellStart"/>
-            <w:r>
-              <w:rPr>
-                <w:rFonts w:ascii="GDSTransportWebsite" w:hAnsi="GDSTransportWebsite"/>
-                <w:color w:val="0A0A0A"/>
-              </w:rPr>
-              <w:t>applicant.emailAddress</w:t>
-            </w:r>
-            <w:proofErr w:type="spellEnd"/>
-            <w:r>
-              <w:rPr>
-                <w:rFonts w:ascii="GDSTransportWebsite" w:hAnsi="GDSTransportWebsite"/>
-                <w:color w:val="0A0A0A"/>
-              </w:rPr>
-              <w:t xml:space="preserve"> &gt;&gt;&lt;&lt;es_&gt;&gt;</w:t>
+              <w:t>)}&gt;&gt;Not Provided&lt;&lt;else&gt;&gt;&lt;&lt; applicant.emailAddress &gt;&gt;&lt;&lt;es_&gt;&gt;</w:t>
             </w:r>
           </w:p>
         </w:tc>
@@ -1181,29 +998,7 @@
                 <w:color w:val="0A0A0A"/>
                 <w:shd w:val="clear" w:color="auto" w:fill="FFFFFF"/>
               </w:rPr>
-              <w:t>&lt;&lt;</w:t>
-            </w:r>
-            <w:proofErr w:type="spellStart"/>
-            <w:r>
-              <w:rPr>
-                <w:rFonts w:ascii="GDSTransportWebsite" w:hAnsi="GDSTransportWebsite"/>
-                <w:b/>
-                <w:bCs/>
-                <w:color w:val="0A0A0A"/>
-                <w:shd w:val="clear" w:color="auto" w:fill="FFFFFF"/>
-              </w:rPr>
-              <w:t>cr</w:t>
-            </w:r>
-            <w:proofErr w:type="spellEnd"/>
-            <w:r>
-              <w:rPr>
-                <w:rFonts w:ascii="GDSTransportWebsite" w:hAnsi="GDSTransportWebsite"/>
-                <w:b/>
-                <w:bCs/>
-                <w:color w:val="0A0A0A"/>
-                <w:shd w:val="clear" w:color="auto" w:fill="FFFFFF"/>
-              </w:rPr>
-              <w:t>_{</w:t>
+              <w:t>&lt;&lt;cr_{</w:t>
             </w:r>
             <w:proofErr w:type="gramStart"/>
             <w:r>
@@ -1628,22 +1423,13 @@
               </w:rPr>
               <w:t>&lt;&lt;cs_{</w:t>
             </w:r>
-            <w:proofErr w:type="spellStart"/>
             <w:proofErr w:type="gramStart"/>
             <w:r>
               <w:rPr>
                 <w:rFonts w:ascii="GDSTransportWebsite" w:hAnsi="GDSTransportWebsite"/>
                 <w:color w:val="0A0A0A"/>
               </w:rPr>
-              <w:t>isBlank</w:t>
-            </w:r>
-            <w:proofErr w:type="spellEnd"/>
-            <w:r>
-              <w:rPr>
-                <w:rFonts w:ascii="GDSTransportWebsite" w:hAnsi="GDSTransportWebsite"/>
-                <w:color w:val="0A0A0A"/>
-              </w:rPr>
-              <w:t>(</w:t>
+              <w:t>isBlank(</w:t>
             </w:r>
             <w:proofErr w:type="gramEnd"/>
             <w:r>
@@ -1716,22 +1502,13 @@
               </w:rPr>
               <w:t>&lt;&lt;cs_{</w:t>
             </w:r>
-            <w:proofErr w:type="spellStart"/>
             <w:proofErr w:type="gramStart"/>
             <w:r>
               <w:rPr>
                 <w:rFonts w:ascii="GDSTransportWebsite" w:hAnsi="GDSTransportWebsite"/>
                 <w:color w:val="0A0A0A"/>
               </w:rPr>
-              <w:t>isBlank</w:t>
-            </w:r>
-            <w:proofErr w:type="spellEnd"/>
-            <w:r>
-              <w:rPr>
-                <w:rFonts w:ascii="GDSTransportWebsite" w:hAnsi="GDSTransportWebsite"/>
-                <w:color w:val="0A0A0A"/>
-              </w:rPr>
-              <w:t>(</w:t>
+              <w:t>isBlank(</w:t>
             </w:r>
             <w:proofErr w:type="gramEnd"/>
             <w:r>
@@ -1869,29 +1646,7 @@
                 <w:color w:val="0A0A0A"/>
                 <w:shd w:val="clear" w:color="auto" w:fill="FFFFFF"/>
               </w:rPr>
-              <w:t>&lt;&lt;</w:t>
-            </w:r>
-            <w:proofErr w:type="spellStart"/>
-            <w:r>
-              <w:rPr>
-                <w:rFonts w:ascii="GDSTransportWebsite" w:hAnsi="GDSTransportWebsite"/>
-                <w:b/>
-                <w:bCs/>
-                <w:color w:val="0A0A0A"/>
-                <w:shd w:val="clear" w:color="auto" w:fill="FFFFFF"/>
-              </w:rPr>
-              <w:t>rr_respondents</w:t>
-            </w:r>
-            <w:proofErr w:type="spellEnd"/>
-            <w:r>
-              <w:rPr>
-                <w:rFonts w:ascii="GDSTransportWebsite" w:hAnsi="GDSTransportWebsite"/>
-                <w:b/>
-                <w:bCs/>
-                <w:color w:val="0A0A0A"/>
-                <w:shd w:val="clear" w:color="auto" w:fill="FFFFFF"/>
-              </w:rPr>
-              <w:t>&gt;&gt;</w:t>
+              <w:t>&lt;&lt;rr_respondents&gt;&gt;</w:t>
             </w:r>
           </w:p>
         </w:tc>
@@ -1931,29 +1686,7 @@
                 <w:color w:val="0A0A0A"/>
                 <w:shd w:val="clear" w:color="auto" w:fill="FFFFFF"/>
               </w:rPr>
-              <w:t>&lt;&lt;cs_{$size&gt;1}&gt;&gt; Defendant &lt;&lt;$</w:t>
-            </w:r>
-            <w:proofErr w:type="spellStart"/>
-            <w:r>
-              <w:rPr>
-                <w:rFonts w:ascii="GDSTransportWebsite" w:hAnsi="GDSTransportWebsite"/>
-                <w:b/>
-                <w:bCs/>
-                <w:color w:val="0A0A0A"/>
-                <w:shd w:val="clear" w:color="auto" w:fill="FFFFFF"/>
-              </w:rPr>
-              <w:t>itemnum</w:t>
-            </w:r>
-            <w:proofErr w:type="spellEnd"/>
-            <w:r>
-              <w:rPr>
-                <w:rFonts w:ascii="GDSTransportWebsite" w:hAnsi="GDSTransportWebsite"/>
-                <w:b/>
-                <w:bCs/>
-                <w:color w:val="0A0A0A"/>
-                <w:shd w:val="clear" w:color="auto" w:fill="FFFFFF"/>
-              </w:rPr>
-              <w:t>&gt;&gt;&lt;&lt;es_&gt;&gt;</w:t>
+              <w:t>&lt;&lt;cs_{$size&gt;1}&gt;&gt; Defendant &lt;&lt;$itemnum&gt;&gt;&lt;&lt;es_&gt;&gt;</w:t>
             </w:r>
           </w:p>
         </w:tc>
@@ -2167,23 +1900,7 @@
                 <w:rFonts w:ascii="GDSTransportWebsite" w:hAnsi="GDSTransportWebsite"/>
                 <w:color w:val="0A0A0A"/>
               </w:rPr>
-              <w:t xml:space="preserve">&lt;&lt; </w:t>
-            </w:r>
-            <w:proofErr w:type="spellStart"/>
-            <w:r>
-              <w:rPr>
-                <w:rFonts w:ascii="GDSTransportWebsite" w:hAnsi="GDSTransportWebsite"/>
-                <w:color w:val="0A0A0A"/>
-              </w:rPr>
-              <w:t>primaryAddress.PostTown</w:t>
-            </w:r>
-            <w:proofErr w:type="spellEnd"/>
-            <w:r>
-              <w:rPr>
-                <w:rFonts w:ascii="GDSTransportWebsite" w:hAnsi="GDSTransportWebsite"/>
-                <w:color w:val="0A0A0A"/>
-              </w:rPr>
-              <w:t>&gt;&gt;&lt;&lt;es_&gt;&gt;</w:t>
+              <w:t>&lt;&lt; primaryAddress.PostTown&gt;&gt;&lt;&lt;es_&gt;&gt;</w:t>
             </w:r>
           </w:p>
           <w:p>
@@ -2232,23 +1949,7 @@
                 <w:rFonts w:ascii="GDSTransportWebsite" w:hAnsi="GDSTransportWebsite"/>
                 <w:color w:val="0A0A0A"/>
               </w:rPr>
-              <w:t xml:space="preserve">&lt;&lt; </w:t>
-            </w:r>
-            <w:proofErr w:type="spellStart"/>
-            <w:r>
-              <w:rPr>
-                <w:rFonts w:ascii="GDSTransportWebsite" w:hAnsi="GDSTransportWebsite"/>
-                <w:color w:val="0A0A0A"/>
-              </w:rPr>
-              <w:t>primaryAddress.Country</w:t>
-            </w:r>
-            <w:proofErr w:type="spellEnd"/>
-            <w:r>
-              <w:rPr>
-                <w:rFonts w:ascii="GDSTransportWebsite" w:hAnsi="GDSTransportWebsite"/>
-                <w:color w:val="0A0A0A"/>
-              </w:rPr>
-              <w:t>&gt;&gt;&lt;&lt;es_&gt;&gt;</w:t>
+              <w:t>&lt;&lt; primaryAddress.Country&gt;&gt;&lt;&lt;es_&gt;&gt;</w:t>
             </w:r>
           </w:p>
         </w:tc>
@@ -2333,55 +2034,7 @@
                 <w:rFonts w:ascii="GDSTransportWebsite" w:hAnsi="GDSTransportWebsite"/>
                 <w:color w:val="0A0A0A"/>
               </w:rPr>
-              <w:t>&lt;&lt;cs_{</w:t>
-            </w:r>
-            <w:proofErr w:type="spellStart"/>
-            <w:r>
-              <w:rPr>
-                <w:rFonts w:ascii="GDSTransportWebsite" w:hAnsi="GDSTransportWebsite"/>
-                <w:color w:val="0A0A0A"/>
-              </w:rPr>
-              <w:t>isBlank</w:t>
-            </w:r>
-            <w:proofErr w:type="spellEnd"/>
-            <w:r>
-              <w:rPr>
-                <w:rFonts w:ascii="GDSTransportWebsite" w:hAnsi="GDSTransportWebsite"/>
-                <w:color w:val="0A0A0A"/>
-              </w:rPr>
-              <w:t>(</w:t>
-            </w:r>
-            <w:proofErr w:type="spellStart"/>
-            <w:r>
-              <w:rPr>
-                <w:rFonts w:ascii="GDSTransportWebsite" w:hAnsi="GDSTransportWebsite"/>
-                <w:color w:val="0A0A0A"/>
-              </w:rPr>
-              <w:t>phoneNumber</w:t>
-            </w:r>
-            <w:proofErr w:type="spellEnd"/>
-            <w:r>
-              <w:rPr>
-                <w:rFonts w:ascii="GDSTransportWebsite" w:hAnsi="GDSTransportWebsite"/>
-                <w:color w:val="0A0A0A"/>
-              </w:rPr>
-              <w:t>)}&gt;&gt;Not Provided&lt;&lt;else&gt;&gt;&lt;&lt;</w:t>
-            </w:r>
-            <w:proofErr w:type="spellStart"/>
-            <w:r>
-              <w:rPr>
-                <w:rFonts w:ascii="GDSTransportWebsite" w:hAnsi="GDSTransportWebsite"/>
-                <w:color w:val="0A0A0A"/>
-              </w:rPr>
-              <w:t>phoneNumber</w:t>
-            </w:r>
-            <w:proofErr w:type="spellEnd"/>
-            <w:r>
-              <w:rPr>
-                <w:rFonts w:ascii="GDSTransportWebsite" w:hAnsi="GDSTransportWebsite"/>
-                <w:color w:val="0A0A0A"/>
-              </w:rPr>
-              <w:t xml:space="preserve"> &gt;&gt;&lt;&lt;es_&gt;&gt;</w:t>
+              <w:t>&lt;&lt;cs_{isBlank(phoneNumber)}&gt;&gt;Not Provided&lt;&lt;else&gt;&gt;&lt;&lt;phoneNumber &gt;&gt;&lt;&lt;es_&gt;&gt;</w:t>
             </w:r>
           </w:p>
         </w:tc>
@@ -2444,55 +2097,7 @@
                 <w:rFonts w:ascii="GDSTransportWebsite" w:hAnsi="GDSTransportWebsite"/>
                 <w:color w:val="0A0A0A"/>
               </w:rPr>
-              <w:t>&lt;&lt;cs_{</w:t>
-            </w:r>
-            <w:proofErr w:type="spellStart"/>
-            <w:r>
-              <w:rPr>
-                <w:rFonts w:ascii="GDSTransportWebsite" w:hAnsi="GDSTransportWebsite"/>
-                <w:color w:val="0A0A0A"/>
-              </w:rPr>
-              <w:t>isBlank</w:t>
-            </w:r>
-            <w:proofErr w:type="spellEnd"/>
-            <w:r>
-              <w:rPr>
-                <w:rFonts w:ascii="GDSTransportWebsite" w:hAnsi="GDSTransportWebsite"/>
-                <w:color w:val="0A0A0A"/>
-              </w:rPr>
-              <w:t>(</w:t>
-            </w:r>
-            <w:proofErr w:type="spellStart"/>
-            <w:r>
-              <w:rPr>
-                <w:rFonts w:ascii="GDSTransportWebsite" w:hAnsi="GDSTransportWebsite"/>
-                <w:color w:val="0A0A0A"/>
-              </w:rPr>
-              <w:t>emailAddress</w:t>
-            </w:r>
-            <w:proofErr w:type="spellEnd"/>
-            <w:r>
-              <w:rPr>
-                <w:rFonts w:ascii="GDSTransportWebsite" w:hAnsi="GDSTransportWebsite"/>
-                <w:color w:val="0A0A0A"/>
-              </w:rPr>
-              <w:t>)}&gt;&gt;Not Provided&lt;&lt;else&gt;&gt;&lt;&lt;</w:t>
-            </w:r>
-            <w:proofErr w:type="spellStart"/>
-            <w:r>
-              <w:rPr>
-                <w:rFonts w:ascii="GDSTransportWebsite" w:hAnsi="GDSTransportWebsite"/>
-                <w:color w:val="0A0A0A"/>
-              </w:rPr>
-              <w:t>emailAddress</w:t>
-            </w:r>
-            <w:proofErr w:type="spellEnd"/>
-            <w:r>
-              <w:rPr>
-                <w:rFonts w:ascii="GDSTransportWebsite" w:hAnsi="GDSTransportWebsite"/>
-                <w:color w:val="0A0A0A"/>
-              </w:rPr>
-              <w:t>&gt;&gt;&lt;&lt;es_&gt;&gt;</w:t>
+              <w:t>&lt;&lt;cs_{isBlank(emailAddress)}&gt;&gt;Not Provided&lt;&lt;else&gt;&gt;&lt;&lt;emailAddress&gt;&gt;&lt;&lt;es_&gt;&gt;</w:t>
             </w:r>
           </w:p>
         </w:tc>
@@ -2613,20 +2218,8 @@
                 <w:color w:val="0A0A0A"/>
                 <w:shd w:val="clear" w:color="auto" w:fill="FFFFFF"/>
               </w:rPr>
-              <w:t>&lt;&lt;</w:t>
-            </w:r>
-            <w:proofErr w:type="spellStart"/>
-            <w:r>
-              <w:rPr>
-                <w:rFonts w:ascii="GDSTransportWebsite" w:hAnsi="GDSTransportWebsite"/>
-                <w:b/>
-                <w:bCs/>
-                <w:color w:val="0A0A0A"/>
-                <w:shd w:val="clear" w:color="auto" w:fill="FFFFFF"/>
-              </w:rPr>
-              <w:t>legalRepHeading</w:t>
-            </w:r>
-            <w:proofErr w:type="spellEnd"/>
+              <w:t>&lt;&lt;legalRepHeading</w:t>
+            </w:r>
             <w:r>
               <w:rPr>
                 <w:rFonts w:ascii="GDSTransportWebsite" w:hAnsi="GDSTransportWebsite"/>
@@ -2664,7 +2257,6 @@
               </w:rPr>
               <w:t>&lt;&lt;</w:t>
             </w:r>
-            <w:proofErr w:type="spellStart"/>
             <w:proofErr w:type="gramStart"/>
             <w:r>
               <w:rPr>
@@ -2673,7 +2265,6 @@
               </w:rPr>
               <w:t>representative.organisationName</w:t>
             </w:r>
-            <w:proofErr w:type="spellEnd"/>
             <w:proofErr w:type="gramEnd"/>
             <w:r>
               <w:rPr>
@@ -2842,7 +2433,6 @@
               </w:rPr>
               <w:t>&lt;&lt;</w:t>
             </w:r>
-            <w:proofErr w:type="spellStart"/>
             <w:proofErr w:type="gramStart"/>
             <w:r>
               <w:rPr>
@@ -2851,7 +2441,6 @@
               </w:rPr>
               <w:t>representative.serviceAddress.PostTown</w:t>
             </w:r>
-            <w:proofErr w:type="spellEnd"/>
             <w:proofErr w:type="gramEnd"/>
             <w:r>
               <w:rPr>
@@ -2908,7 +2497,6 @@
               </w:rPr>
               <w:t xml:space="preserve">&lt;&lt; </w:t>
             </w:r>
-            <w:proofErr w:type="spellStart"/>
             <w:proofErr w:type="gramStart"/>
             <w:r>
               <w:rPr>
@@ -2917,7 +2505,6 @@
               </w:rPr>
               <w:t>representative.serviceAddress.Country</w:t>
             </w:r>
-            <w:proofErr w:type="spellEnd"/>
             <w:proofErr w:type="gramEnd"/>
             <w:r>
               <w:rPr>
@@ -2993,7 +2580,6 @@
               </w:rPr>
               <w:t>&lt;&lt;</w:t>
             </w:r>
-            <w:proofErr w:type="spellStart"/>
             <w:proofErr w:type="gramStart"/>
             <w:r>
               <w:rPr>
@@ -3002,7 +2588,6 @@
               </w:rPr>
               <w:t>representative.emailAddress</w:t>
             </w:r>
-            <w:proofErr w:type="spellEnd"/>
             <w:proofErr w:type="gramEnd"/>
             <w:r>
               <w:rPr>
@@ -3071,7 +2656,6 @@
               </w:rPr>
               <w:t>&lt;&lt;</w:t>
             </w:r>
-            <w:proofErr w:type="spellStart"/>
             <w:proofErr w:type="gramStart"/>
             <w:r>
               <w:rPr>
@@ -3080,7 +2664,6 @@
               </w:rPr>
               <w:t>representative.phoneNumber</w:t>
             </w:r>
-            <w:proofErr w:type="spellEnd"/>
             <w:proofErr w:type="gramEnd"/>
             <w:r>
               <w:rPr>
@@ -3149,7 +2732,6 @@
               </w:rPr>
               <w:t>&lt;&lt;</w:t>
             </w:r>
-            <w:proofErr w:type="spellStart"/>
             <w:proofErr w:type="gramStart"/>
             <w:r>
               <w:rPr>
@@ -3158,7 +2740,6 @@
               </w:rPr>
               <w:t>representative.dxAddress</w:t>
             </w:r>
-            <w:proofErr w:type="spellEnd"/>
             <w:proofErr w:type="gramEnd"/>
             <w:r>
               <w:rPr>
@@ -3200,29 +2781,7 @@
                 <w:color w:val="0A0A0A"/>
                 <w:shd w:val="clear" w:color="auto" w:fill="FFFFFF"/>
               </w:rPr>
-              <w:t>&lt;&lt;</w:t>
-            </w:r>
-            <w:proofErr w:type="spellStart"/>
-            <w:r>
-              <w:rPr>
-                <w:rFonts w:ascii="GDSTransportWebsite" w:hAnsi="GDSTransportWebsite"/>
-                <w:b/>
-                <w:bCs/>
-                <w:color w:val="0A0A0A"/>
-                <w:shd w:val="clear" w:color="auto" w:fill="FFFFFF"/>
-              </w:rPr>
-              <w:t>er_respondents</w:t>
-            </w:r>
-            <w:proofErr w:type="spellEnd"/>
-            <w:r>
-              <w:rPr>
-                <w:rFonts w:ascii="GDSTransportWebsite" w:hAnsi="GDSTransportWebsite"/>
-                <w:b/>
-                <w:bCs/>
-                <w:color w:val="0A0A0A"/>
-                <w:shd w:val="clear" w:color="auto" w:fill="FFFFFF"/>
-              </w:rPr>
-              <w:t>&gt;&gt;</w:t>
+              <w:t>&lt;&lt;er_respondents&gt;&gt;</w:t>
             </w:r>
           </w:p>
         </w:tc>
@@ -3264,7 +2823,6 @@
         </w:rPr>
         <w:t>&lt;&lt;cs_{</w:t>
       </w:r>
-      <w:proofErr w:type="spellStart"/>
       <w:proofErr w:type="gramStart"/>
       <w:r>
         <w:rPr>
@@ -3273,17 +2831,7 @@
           <w:sz w:val="36"/>
           <w:szCs w:val="36"/>
         </w:rPr>
-        <w:t>allocatedTrack</w:t>
-      </w:r>
-      <w:proofErr w:type="spellEnd"/>
-      <w:r>
-        <w:rPr>
-          <w:rFonts w:ascii="GDSTransportWebsite" w:hAnsi="GDSTransportWebsite"/>
-          <w:color w:val="0A0A0A"/>
-          <w:sz w:val="36"/>
-          <w:szCs w:val="36"/>
-        </w:rPr>
-        <w:t>!=</w:t>
+        <w:t>allocatedTrack!=</w:t>
       </w:r>
       <w:proofErr w:type="gramEnd"/>
       <w:r>
@@ -3448,23 +2996,7 @@
                 <w:rFonts w:ascii="GDSTransportWebsite" w:hAnsi="GDSTransportWebsite"/>
                 <w:color w:val="0A0A0A"/>
               </w:rPr>
-              <w:t>&lt;&lt;</w:t>
-            </w:r>
-            <w:proofErr w:type="spellStart"/>
-            <w:r>
-              <w:rPr>
-                <w:rFonts w:ascii="GDSTransportWebsite" w:hAnsi="GDSTransportWebsite"/>
-                <w:color w:val="0A0A0A"/>
-              </w:rPr>
-              <w:t>fileDirectionsQuestionnaire.oneMonthStayRequested</w:t>
-            </w:r>
-            <w:proofErr w:type="spellEnd"/>
-            <w:r>
-              <w:rPr>
-                <w:rFonts w:ascii="GDSTransportWebsite" w:hAnsi="GDSTransportWebsite"/>
-                <w:color w:val="0A0A0A"/>
-              </w:rPr>
-              <w:t>&gt;&gt;</w:t>
+              <w:t>&lt;&lt;fileDirectionsQuestionnaire.oneMonthStayRequested&gt;&gt;</w:t>
             </w:r>
           </w:p>
         </w:tc>
@@ -3646,7 +3178,6 @@
               </w:rPr>
               <w:t>&lt;&lt;</w:t>
             </w:r>
-            <w:proofErr w:type="spellStart"/>
             <w:r>
               <w:rPr>
                 <w:rFonts w:ascii="GDSTransportWebsite" w:hAnsi="GDSTransportWebsite"/>
@@ -3661,7 +3192,6 @@
               </w:rPr>
               <w:t>isSubjectToFixedRecoverableCostRegime</w:t>
             </w:r>
-            <w:proofErr w:type="spellEnd"/>
             <w:r>
               <w:rPr>
                 <w:rFonts w:ascii="GDSTransportWebsite" w:hAnsi="GDSTransportWebsite"/>
@@ -3708,7 +3238,6 @@
         </w:rPr>
         <w:t xml:space="preserve"> </w:t>
       </w:r>
-      <w:proofErr w:type="spellStart"/>
       <w:r>
         <w:rPr>
           <w:rFonts w:ascii="GDSTransportWebsite" w:hAnsi="GDSTransportWebsite"/>
@@ -3723,7 +3252,6 @@
         </w:rPr>
         <w:t>isSubjectToFixedRecoverableCostRegime</w:t>
       </w:r>
-      <w:proofErr w:type="spellEnd"/>
       <w:proofErr w:type="gramEnd"/>
       <w:r>
         <w:rPr>
@@ -3810,17 +3338,8 @@
                 <w:rFonts w:ascii="GDSTransportWebsite" w:hAnsi="GDSTransportWebsite"/>
                 <w:color w:val="0A0A0A"/>
               </w:rPr>
-              <w:t>&lt;&lt;</w:t>
-            </w:r>
-            <w:proofErr w:type="spellStart"/>
-            <w:r>
-              <w:rPr>
-                <w:rFonts w:ascii="GDSTransportWebsite" w:hAnsi="GDSTransportWebsite"/>
-                <w:color w:val="0A0A0A"/>
-              </w:rPr>
-              <w:t>fixedRecoverableCosts.bandText</w:t>
-            </w:r>
-            <w:proofErr w:type="spellEnd"/>
+              <w:t>&lt;&lt;fixedRecoverableCosts.bandText</w:t>
+            </w:r>
             <w:r>
               <w:rPr>
                 <w:rFonts w:ascii="GDSTransportWebsite" w:hAnsi="GDSTransportWebsite"/>
@@ -3878,15 +3397,7 @@
                 <w:rFonts w:ascii="GDSTransportWebsite" w:hAnsi="GDSTransportWebsite"/>
                 <w:color w:val="0A0A0A"/>
               </w:rPr>
-              <w:t>&lt;&lt;</w:t>
-            </w:r>
-            <w:proofErr w:type="spellStart"/>
-            <w:r>
-              <w:rPr>
-                <w:rFonts w:ascii="GDSTransportWebsite" w:hAnsi="GDSTransportWebsite"/>
-                <w:color w:val="0A0A0A"/>
-              </w:rPr>
-              <w:t>fixedRecoverableCosts.</w:t>
+              <w:t>&lt;&lt;fixedRecoverableCosts.</w:t>
             </w:r>
             <w:r>
               <w:rPr>
@@ -3895,7 +3406,6 @@
               </w:rPr>
               <w:t>complexityBandingAgreed</w:t>
             </w:r>
-            <w:proofErr w:type="spellEnd"/>
             <w:r>
               <w:rPr>
                 <w:rFonts w:ascii="GDSTransportWebsite" w:hAnsi="GDSTransportWebsite"/>
@@ -4039,24 +3549,14 @@
               </w:rPr>
               <w:t>&lt;&lt;cs_{</w:t>
             </w:r>
-            <w:proofErr w:type="spellStart"/>
             <w:proofErr w:type="gramStart"/>
             <w:r>
               <w:rPr>
                 <w:rFonts w:ascii="GDSTransportWebsite" w:hAnsi="GDSTransportWebsite"/>
                 <w:color w:val="0A0A0A"/>
               </w:rPr>
-              <w:t>isBlank</w:t>
-            </w:r>
-            <w:proofErr w:type="spellEnd"/>
-            <w:r>
-              <w:rPr>
-                <w:rFonts w:ascii="GDSTransportWebsite" w:hAnsi="GDSTransportWebsite"/>
-                <w:color w:val="0A0A0A"/>
-              </w:rPr>
-              <w:t>(</w:t>
-            </w:r>
-            <w:proofErr w:type="spellStart"/>
+              <w:t>isBlank(</w:t>
+            </w:r>
             <w:proofErr w:type="gramEnd"/>
             <w:r>
               <w:rPr>
@@ -4065,7 +3565,6 @@
               </w:rPr>
               <w:t>fixedRecoverableCosts.reasons</w:t>
             </w:r>
-            <w:proofErr w:type="spellEnd"/>
             <w:r>
               <w:rPr>
                 <w:rFonts w:ascii="GDSTransportWebsite" w:hAnsi="GDSTransportWebsite"/>
@@ -4078,17 +3577,8 @@
                 <w:rFonts w:ascii="GDSTransportWebsite" w:hAnsi="GDSTransportWebsite"/>
                 <w:color w:val="0A0A0A"/>
               </w:rPr>
-              <w:t xml:space="preserve"> </w:t>
-            </w:r>
-            <w:proofErr w:type="spellStart"/>
-            <w:r>
-              <w:rPr>
-                <w:rFonts w:ascii="GDSTransportWebsite" w:hAnsi="GDSTransportWebsite"/>
-                <w:color w:val="0A0A0A"/>
-              </w:rPr>
-              <w:t>fixedRecoverableCosts.reasons</w:t>
-            </w:r>
-            <w:proofErr w:type="spellEnd"/>
+              <w:t xml:space="preserve"> fixedRecoverableCosts.reasons</w:t>
+            </w:r>
             <w:r>
               <w:rPr>
                 <w:rFonts w:ascii="GDSTransportWebsite" w:hAnsi="GDSTransportWebsite"/>
@@ -4159,27 +3649,7 @@
           <w:sz w:val="36"/>
           <w:szCs w:val="36"/>
         </w:rPr>
-        <w:t>&lt;&lt;cs_{</w:t>
-      </w:r>
-      <w:proofErr w:type="spellStart"/>
-      <w:r>
-        <w:rPr>
-          <w:rFonts w:ascii="GDSTransportWebsite" w:hAnsi="GDSTransportWebsite"/>
-          <w:color w:val="0A0A0A"/>
-          <w:sz w:val="36"/>
-          <w:szCs w:val="36"/>
-        </w:rPr>
-        <w:t>allocatedTrack</w:t>
-      </w:r>
-      <w:proofErr w:type="spellEnd"/>
-      <w:r>
-        <w:rPr>
-          <w:rFonts w:ascii="GDSTransportWebsite" w:hAnsi="GDSTransportWebsite"/>
-          <w:color w:val="0A0A0A"/>
-          <w:sz w:val="36"/>
-          <w:szCs w:val="36"/>
-        </w:rPr>
-        <w:t>='FAST_CLAIM'}&gt;&gt;</w:t>
+        <w:t>&lt;&lt;cs_{allocatedTrack='FAST_CLAIM'}&gt;&gt;</w:t>
       </w:r>
     </w:p>
     <w:p>
@@ -4284,23 +3754,7 @@
                 <w:rFonts w:ascii="GDSTransportWebsite" w:hAnsi="GDSTransportWebsite"/>
                 <w:color w:val="0A0A0A"/>
               </w:rPr>
-              <w:t>&lt;&lt;</w:t>
-            </w:r>
-            <w:proofErr w:type="spellStart"/>
-            <w:r>
-              <w:rPr>
-                <w:rFonts w:ascii="GDSTransportWebsite" w:hAnsi="GDSTransportWebsite"/>
-                <w:color w:val="0A0A0A"/>
-              </w:rPr>
-              <w:t>disclosureOfElectronicDocuments.reachedAgreement</w:t>
-            </w:r>
-            <w:proofErr w:type="spellEnd"/>
-            <w:r>
-              <w:rPr>
-                <w:rFonts w:ascii="GDSTransportWebsite" w:hAnsi="GDSTransportWebsite"/>
-                <w:color w:val="0A0A0A"/>
-              </w:rPr>
-              <w:t>&gt;&gt;</w:t>
+              <w:t>&lt;&lt;disclosureOfElectronicDocuments.reachedAgreement&gt;&gt;</w:t>
             </w:r>
           </w:p>
         </w:tc>
@@ -4324,7 +3778,6 @@
         </w:rPr>
         <w:t>_{</w:t>
       </w:r>
-      <w:proofErr w:type="spellStart"/>
       <w:proofErr w:type="gramEnd"/>
       <w:r>
         <w:rPr>
@@ -4332,34 +3785,7 @@
           <w:color w:val="0A0A0A"/>
           <w:shd w:val="clear" w:color="auto" w:fill="FFFFFF"/>
         </w:rPr>
-        <w:t>disclosureOfElectronicDocuments.reachedAgreement</w:t>
-      </w:r>
-      <w:proofErr w:type="spellEnd"/>
-      <w:r>
-        <w:rPr>
-          <w:rFonts w:ascii="GDSTransportWebsite" w:hAnsi="GDSTransportWebsite"/>
-          <w:color w:val="0A0A0A"/>
-          <w:shd w:val="clear" w:color="auto" w:fill="FFFFFF"/>
-        </w:rPr>
-        <w:t xml:space="preserve">='No' &amp;&amp; </w:t>
-      </w:r>
-      <w:proofErr w:type="spellStart"/>
-      <w:r>
-        <w:rPr>
-          <w:rFonts w:ascii="GDSTransportWebsite" w:hAnsi="GDSTransportWebsite"/>
-          <w:color w:val="0A0A0A"/>
-          <w:shd w:val="clear" w:color="auto" w:fill="FFFFFF"/>
-        </w:rPr>
-        <w:t>disclosureOfElectronicDocuments.agreementLikely</w:t>
-      </w:r>
-      <w:proofErr w:type="spellEnd"/>
-      <w:r>
-        <w:rPr>
-          <w:rFonts w:ascii="GDSTransportWebsite" w:hAnsi="GDSTransportWebsite"/>
-          <w:color w:val="0A0A0A"/>
-          <w:shd w:val="clear" w:color="auto" w:fill="FFFFFF"/>
-        </w:rPr>
-        <w:t>='No' }&gt;&gt;</w:t>
+        <w:t>disclosureOfElectronicDocuments.reachedAgreement='No' &amp;&amp; disclosureOfElectronicDocuments.agreementLikely='No' }&gt;&gt;</w:t>
       </w:r>
     </w:p>
     <w:tbl>
@@ -4460,23 +3886,7 @@
                 <w:rFonts w:ascii="GDSTransportWebsite" w:hAnsi="GDSTransportWebsite"/>
                 <w:color w:val="0A0A0A"/>
               </w:rPr>
-              <w:t>&lt;&lt;</w:t>
-            </w:r>
-            <w:proofErr w:type="spellStart"/>
-            <w:r>
-              <w:rPr>
-                <w:rFonts w:ascii="GDSTransportWebsite" w:hAnsi="GDSTransportWebsite"/>
-                <w:color w:val="0A0A0A"/>
-              </w:rPr>
-              <w:t>disclosureOfElectronicDocuments.reasonForNoAgreement</w:t>
-            </w:r>
-            <w:proofErr w:type="spellEnd"/>
-            <w:r>
-              <w:rPr>
-                <w:rFonts w:ascii="GDSTransportWebsite" w:hAnsi="GDSTransportWebsite"/>
-                <w:color w:val="0A0A0A"/>
-              </w:rPr>
-              <w:t>&gt;&gt;</w:t>
+              <w:t>&lt;&lt;disclosureOfElectronicDocuments.reasonForNoAgreement&gt;&gt;</w:t>
             </w:r>
           </w:p>
         </w:tc>
@@ -4506,7 +3916,7 @@
           <w:color w:val="0A0A0A"/>
           <w:shd w:val="clear" w:color="auto" w:fill="FFFFFF"/>
         </w:rPr>
-        <w:t>&lt;&lt;cs</w:t>
+        <w:t>&lt;&lt;cs_{</w:t>
       </w:r>
       <w:proofErr w:type="gramStart"/>
       <w:r>
@@ -4515,7 +3925,30 @@
           <w:color w:val="0A0A0A"/>
           <w:shd w:val="clear" w:color="auto" w:fill="FFFFFF"/>
         </w:rPr>
-        <w:t>_{</w:t>
+        <w:t>disclosureOfNonElectronicDocuments.</w:t>
+      </w:r>
+      <w:r>
+        <w:rPr>
+          <w:rFonts w:ascii="GDSTransportWebsite" w:hAnsi="GDSTransportWebsite"/>
+          <w:color w:val="0A0A0A"/>
+        </w:rPr>
+        <w:t>bespokeDirections</w:t>
+      </w:r>
+      <w:r>
+        <w:rPr>
+          <w:rFonts w:ascii="GDSTransportWebsite" w:hAnsi="GDSTransportWebsite"/>
+          <w:color w:val="0A0A0A"/>
+          <w:shd w:val="clear" w:color="auto" w:fill="FFFFFF"/>
+        </w:rPr>
+        <w:t>!</w:t>
+      </w:r>
+      <w:r>
+        <w:rPr>
+          <w:rFonts w:ascii="GDSTransportWebsite" w:hAnsi="GDSTransportWebsite"/>
+          <w:color w:val="0A0A0A"/>
+          <w:shd w:val="clear" w:color="auto" w:fill="FFFFFF"/>
+        </w:rPr>
+        <w:t>=</w:t>
       </w:r>
       <w:proofErr w:type="gramEnd"/>
       <w:r>
@@ -4524,7 +3957,15 @@
           <w:color w:val="0A0A0A"/>
           <w:shd w:val="clear" w:color="auto" w:fill="FFFFFF"/>
         </w:rPr>
-        <w:t>disclosureOfNonElectronicDocuments.directionsForDisclosureProposed='Yes' &amp;&amp; disclosureOfNonElectronicDocuments.standardDirectionsRequired=No}&gt;&gt;</w:t>
+        <w:t>null</w:t>
+      </w:r>
+      <w:r>
+        <w:rPr>
+          <w:rFonts w:ascii="GDSTransportWebsite" w:hAnsi="GDSTransportWebsite"/>
+          <w:color w:val="0A0A0A"/>
+          <w:shd w:val="clear" w:color="auto" w:fill="FFFFFF"/>
+        </w:rPr>
+        <w:t>}&gt;&gt;</w:t>
       </w:r>
     </w:p>
     <w:tbl>
@@ -4600,49 +4041,55 @@
         </w:tc>
         <w:tc>
           <w:tcPr>
-            <w:tcW w:w="6520" w:type="dxa"/>
-            <w:tcBorders>
-              <w:top w:val="nil"/>
-              <w:left w:val="nil"/>
-              <w:bottom w:val="nil"/>
-              <w:right w:val="nil"/>
-            </w:tcBorders>
-          </w:tcPr>
-          <w:p>
-            <w:pPr>
-              <w:spacing w:before="40" w:after="40"/>
-              <w:rPr>
-                <w:rFonts w:ascii="GDSTransportWebsite" w:hAnsi="GDSTransportWebsite"/>
-                <w:color w:val="0A0A0A"/>
-              </w:rPr>
-            </w:pPr>
-            <w:r>
-              <w:rPr>
-                <w:rFonts w:ascii="GDSTransportWebsite" w:hAnsi="GDSTransportWebsite"/>
-                <w:color w:val="0A0A0A"/>
-              </w:rPr>
-              <w:t>&lt;&lt;</w:t>
-            </w:r>
-            <w:proofErr w:type="spellStart"/>
-            <w:r>
-              <w:rPr>
-                <w:rFonts w:ascii="GDSTransportWebsite" w:hAnsi="GDSTransportWebsite"/>
-                <w:color w:val="0A0A0A"/>
-              </w:rPr>
-              <w:t>disclosureOfNonElectronicDocuments.bespokeDirections</w:t>
-            </w:r>
-            <w:proofErr w:type="spellEnd"/>
-            <w:r>
-              <w:rPr>
-                <w:rFonts w:ascii="GDSTransportWebsite" w:hAnsi="GDSTransportWebsite"/>
-                <w:color w:val="0A0A0A"/>
-              </w:rPr>
-              <w:t>&gt;&gt;</w:t>
+            <w:tcW w:w="6521" w:type="dxa"/>
+            <w:tcBorders>
+              <w:top w:val="nil"/>
+              <w:left w:val="nil"/>
+              <w:bottom w:val="nil"/>
+              <w:right w:val="nil"/>
+            </w:tcBorders>
+          </w:tcPr>
+          <w:p>
+            <w:pPr>
+              <w:spacing w:before="40" w:after="40"/>
+              <w:rPr>
+                <w:rFonts w:ascii="GDSTransportWebsite" w:hAnsi="GDSTransportWebsite"/>
+                <w:color w:val="0A0A0A"/>
+              </w:rPr>
+            </w:pPr>
+            <w:r>
+              <w:rPr>
+                <w:rFonts w:ascii="GDSTransportWebsite" w:hAnsi="GDSTransportWebsite"/>
+                <w:color w:val="0A0A0A"/>
+              </w:rPr>
+              <w:t>&lt;&lt;disclosureOfNonElectronicDocuments.bespokeDirections&gt;&gt;</w:t>
             </w:r>
           </w:p>
         </w:tc>
       </w:tr>
     </w:tbl>
+    <w:p>
+      <w:pPr>
+        <w:pBdr>
+          <w:bottom w:val="single" w:sz="4" w:space="1" w:color="000000"/>
+        </w:pBdr>
+        <w:spacing w:before="120" w:after="120"/>
+        <w:rPr>
+          <w:rFonts w:ascii="GDSTransportWebsite" w:hAnsi="GDSTransportWebsite"/>
+          <w:color w:val="0A0A0A"/>
+          <w:sz w:val="36"/>
+          <w:szCs w:val="36"/>
+        </w:rPr>
+      </w:pPr>
+      <w:r>
+        <w:rPr>
+          <w:rFonts w:ascii="GDSTransportWebsite" w:hAnsi="GDSTransportWebsite"/>
+          <w:color w:val="0A0A0A"/>
+          <w:shd w:val="clear" w:color="auto" w:fill="FFFFFF"/>
+        </w:rPr>
+        <w:t>&lt;&lt;es_&gt;&gt;</w:t>
+      </w:r>
+    </w:p>
     <w:p>
       <w:pPr>
         <w:pBdr>
@@ -4748,23 +4195,8 @@
                 <w:rFonts w:ascii="GDSTransportWebsite" w:hAnsi="GDSTransportWebsite"/>
                 <w:color w:val="0A0A0A"/>
               </w:rPr>
-              <w:t>&lt;&lt;</w:t>
-            </w:r>
-            <w:proofErr w:type="spellStart"/>
-            <w:r>
-              <w:rPr>
-                <w:rFonts w:ascii="GDSTransportWebsite" w:hAnsi="GDSTransportWebsite"/>
-                <w:color w:val="0A0A0A"/>
-              </w:rPr>
-              <w:t>disclosureReport.disclosureFormFiledAndServed</w:t>
-            </w:r>
-            <w:proofErr w:type="spellEnd"/>
-            <w:r>
-              <w:rPr>
-                <w:rFonts w:ascii="GDSTransportWebsite" w:hAnsi="GDSTransportWebsite"/>
-                <w:color w:val="0A0A0A"/>
-              </w:rPr>
-              <w:t>&gt;&gt;</w:t>
+              <w:lastRenderedPageBreak/>
+              <w:t>&lt;&lt;disclosureReport.disclosureFormFiledAndServed&gt;&gt;</w:t>
             </w:r>
           </w:p>
         </w:tc>
@@ -4777,7 +4209,6 @@
           <w:color w:val="0A0A0A"/>
           <w:shd w:val="clear" w:color="auto" w:fill="FFFFFF"/>
         </w:rPr>
-        <w:lastRenderedPageBreak/>
         <w:t>&lt;&lt;cs</w:t>
       </w:r>
       <w:proofErr w:type="gramStart"/>
@@ -4799,7 +4230,6 @@
         </w:rPr>
         <w:t>'Yes'=</w:t>
       </w:r>
-      <w:proofErr w:type="spellStart"/>
       <w:r>
         <w:rPr>
           <w:rFonts w:ascii="GDSTransportWebsite" w:hAnsi="GDSTransportWebsite"/>
@@ -4807,7 +4237,6 @@
         </w:rPr>
         <w:t>disclosureReport.disclosureFormFiledAndServed</w:t>
       </w:r>
-      <w:proofErr w:type="spellEnd"/>
       <w:r>
         <w:rPr>
           <w:rFonts w:ascii="GDSTransportWebsite" w:hAnsi="GDSTransportWebsite"/>
@@ -4899,50 +4328,12 @@
                 <w:rFonts w:ascii="GDSTransportWebsite" w:hAnsi="GDSTransportWebsite"/>
                 <w:color w:val="0A0A0A"/>
               </w:rPr>
-              <w:t>&lt;&lt;</w:t>
-            </w:r>
-            <w:proofErr w:type="spellStart"/>
-            <w:r>
-              <w:rPr>
-                <w:rFonts w:ascii="GDSTransportWebsite" w:hAnsi="GDSTransportWebsite"/>
-                <w:color w:val="0A0A0A"/>
-              </w:rPr>
-              <w:t>disclosureReport.draftOrderNumber</w:t>
-            </w:r>
-            <w:proofErr w:type="spellEnd"/>
-            <w:r>
-              <w:rPr>
-                <w:rFonts w:ascii="GDSTransportWebsite" w:hAnsi="GDSTransportWebsite"/>
-                <w:color w:val="0A0A0A"/>
-              </w:rPr>
-              <w:t>&gt;&gt;</w:t>
+              <w:t>&lt;&lt;disclosureReport.draftOrderNumber&gt;&gt;</w:t>
             </w:r>
           </w:p>
         </w:tc>
       </w:tr>
     </w:tbl>
-    <w:p>
-      <w:pPr>
-        <w:pBdr>
-          <w:bottom w:val="single" w:sz="4" w:space="1" w:color="000000"/>
-        </w:pBdr>
-        <w:spacing w:before="120" w:after="120"/>
-        <w:rPr>
-          <w:rFonts w:ascii="GDSTransportWebsite" w:hAnsi="GDSTransportWebsite"/>
-          <w:color w:val="0A0A0A"/>
-          <w:sz w:val="36"/>
-          <w:szCs w:val="36"/>
-        </w:rPr>
-      </w:pPr>
-      <w:r>
-        <w:rPr>
-          <w:rFonts w:ascii="GDSTransportWebsite" w:hAnsi="GDSTransportWebsite"/>
-          <w:color w:val="0A0A0A"/>
-          <w:shd w:val="clear" w:color="auto" w:fill="FFFFFF"/>
-        </w:rPr>
-        <w:t>&lt;&lt;es_&gt;&gt;</w:t>
-      </w:r>
-    </w:p>
     <w:p>
       <w:pPr>
         <w:pBdr>
@@ -5093,7 +4484,6 @@
               </w:rPr>
               <w:t>&lt;&lt;</w:t>
             </w:r>
-            <w:proofErr w:type="spellStart"/>
             <w:proofErr w:type="gramStart"/>
             <w:r>
               <w:rPr>
@@ -5102,7 +4492,6 @@
               </w:rPr>
               <w:t>experts.expertRequired</w:t>
             </w:r>
-            <w:proofErr w:type="spellEnd"/>
             <w:proofErr w:type="gramEnd"/>
             <w:r>
               <w:rPr>
@@ -5124,7 +4513,6 @@
         </w:rPr>
         <w:t>&lt;&lt;cs_{</w:t>
       </w:r>
-      <w:proofErr w:type="spellStart"/>
       <w:proofErr w:type="gramStart"/>
       <w:r>
         <w:rPr>
@@ -5134,7 +4522,6 @@
         </w:rPr>
         <w:t>experts.expertRequired</w:t>
       </w:r>
-      <w:proofErr w:type="spellEnd"/>
       <w:proofErr w:type="gramEnd"/>
       <w:r>
         <w:rPr>
@@ -5243,25 +4630,8 @@
                 <w:rFonts w:ascii="GDSTransportWebsite" w:hAnsi="GDSTransportWebsite"/>
                 <w:color w:val="0A0A0A"/>
               </w:rPr>
-              <w:t>&lt;&lt;cs_{</w:t>
-            </w:r>
-            <w:proofErr w:type="spellStart"/>
-            <w:r>
-              <w:rPr>
-                <w:rFonts w:ascii="GDSTransportWebsite" w:hAnsi="GDSTransportWebsite"/>
-                <w:color w:val="0A0A0A"/>
-              </w:rPr>
-              <w:t>isBlank</w:t>
-            </w:r>
-            <w:proofErr w:type="spellEnd"/>
-            <w:r>
-              <w:rPr>
-                <w:rFonts w:ascii="GDSTransportWebsite" w:hAnsi="GDSTransportWebsite"/>
-                <w:color w:val="0A0A0A"/>
-              </w:rPr>
-              <w:t>(</w:t>
-            </w:r>
-            <w:proofErr w:type="spellStart"/>
+              <w:t>&lt;&lt;cs_{isBlank(</w:t>
+            </w:r>
             <w:proofErr w:type="gramStart"/>
             <w:r>
               <w:rPr>
@@ -5270,30 +4640,13 @@
               </w:rPr>
               <w:t>experts.expertReportsSent</w:t>
             </w:r>
-            <w:proofErr w:type="spellEnd"/>
             <w:proofErr w:type="gramEnd"/>
             <w:r>
               <w:rPr>
                 <w:rFonts w:ascii="GDSTransportWebsite" w:hAnsi="GDSTransportWebsite"/>
                 <w:color w:val="0A0A0A"/>
               </w:rPr>
-              <w:t>)}&gt;&gt;Not Provided&lt;&lt;else&gt;&gt;&lt;&lt;</w:t>
-            </w:r>
-            <w:proofErr w:type="spellStart"/>
-            <w:r>
-              <w:rPr>
-                <w:rFonts w:ascii="GDSTransportWebsite" w:hAnsi="GDSTransportWebsite"/>
-                <w:color w:val="0A0A0A"/>
-              </w:rPr>
-              <w:t>experts.expertReportsSent</w:t>
-            </w:r>
-            <w:proofErr w:type="spellEnd"/>
-            <w:r>
-              <w:rPr>
-                <w:rFonts w:ascii="GDSTransportWebsite" w:hAnsi="GDSTransportWebsite"/>
-                <w:color w:val="0A0A0A"/>
-              </w:rPr>
-              <w:t>&gt;&gt;&lt;&lt;es_&gt;&gt;</w:t>
+              <w:t>)}&gt;&gt;Not Provided&lt;&lt;else&gt;&gt;&lt;&lt;experts.expertReportsSent&gt;&gt;&lt;&lt;es_&gt;&gt;</w:t>
             </w:r>
           </w:p>
         </w:tc>
@@ -5369,25 +4722,8 @@
                 <w:rFonts w:ascii="GDSTransportWebsite" w:hAnsi="GDSTransportWebsite"/>
                 <w:color w:val="0A0A0A"/>
               </w:rPr>
-              <w:t>&lt;&lt;cs_{</w:t>
-            </w:r>
-            <w:proofErr w:type="spellStart"/>
-            <w:r>
-              <w:rPr>
-                <w:rFonts w:ascii="GDSTransportWebsite" w:hAnsi="GDSTransportWebsite"/>
-                <w:color w:val="0A0A0A"/>
-              </w:rPr>
-              <w:t>isBlank</w:t>
-            </w:r>
-            <w:proofErr w:type="spellEnd"/>
-            <w:r>
-              <w:rPr>
-                <w:rFonts w:ascii="GDSTransportWebsite" w:hAnsi="GDSTransportWebsite"/>
-                <w:color w:val="0A0A0A"/>
-              </w:rPr>
-              <w:t>(</w:t>
-            </w:r>
-            <w:proofErr w:type="spellStart"/>
+              <w:t>&lt;&lt;cs_{isBlank(</w:t>
+            </w:r>
             <w:proofErr w:type="gramStart"/>
             <w:r>
               <w:rPr>
@@ -5396,30 +4732,13 @@
               </w:rPr>
               <w:t>experts.jointExpertSuitable</w:t>
             </w:r>
-            <w:proofErr w:type="spellEnd"/>
             <w:proofErr w:type="gramEnd"/>
             <w:r>
               <w:rPr>
                 <w:rFonts w:ascii="GDSTransportWebsite" w:hAnsi="GDSTransportWebsite"/>
                 <w:color w:val="0A0A0A"/>
               </w:rPr>
-              <w:t>)}&gt;&gt;Not Provided&lt;&lt;else&gt;&gt;&lt;&lt;</w:t>
-            </w:r>
-            <w:proofErr w:type="spellStart"/>
-            <w:r>
-              <w:rPr>
-                <w:rFonts w:ascii="GDSTransportWebsite" w:hAnsi="GDSTransportWebsite"/>
-                <w:color w:val="0A0A0A"/>
-              </w:rPr>
-              <w:t>experts.jointExpertSuitable</w:t>
-            </w:r>
-            <w:proofErr w:type="spellEnd"/>
-            <w:r>
-              <w:rPr>
-                <w:rFonts w:ascii="GDSTransportWebsite" w:hAnsi="GDSTransportWebsite"/>
-                <w:color w:val="0A0A0A"/>
-              </w:rPr>
-              <w:t>&gt;&gt;&lt;&lt;es_&gt;&gt;</w:t>
+              <w:t>)}&gt;&gt;Not Provided&lt;&lt;else&gt;&gt;&lt;&lt;experts.jointExpertSuitable&gt;&gt;&lt;&lt;es_&gt;&gt;</w:t>
             </w:r>
           </w:p>
         </w:tc>
@@ -5450,16 +4769,7 @@
                 <w:color w:val="0A0A0A"/>
                 <w:shd w:val="clear" w:color="auto" w:fill="FFFFFF"/>
               </w:rPr>
-              <w:t>&lt;&lt;</w:t>
-            </w:r>
-            <w:proofErr w:type="spellStart"/>
-            <w:r>
-              <w:rPr>
-                <w:rFonts w:ascii="GDSTransportWebsite" w:hAnsi="GDSTransportWebsite"/>
-                <w:color w:val="0A0A0A"/>
-                <w:shd w:val="clear" w:color="auto" w:fill="FFFFFF"/>
-              </w:rPr>
-              <w:t>rr_</w:t>
+              <w:t>&lt;&lt;rr_</w:t>
             </w:r>
             <w:proofErr w:type="gramStart"/>
             <w:r>
@@ -5470,7 +4780,6 @@
               </w:rPr>
               <w:t>experts.details</w:t>
             </w:r>
-            <w:proofErr w:type="spellEnd"/>
             <w:proofErr w:type="gramEnd"/>
             <w:r>
               <w:rPr>
@@ -5511,23 +4820,7 @@
                 <w:rFonts w:ascii="GDSTransportWebsite" w:hAnsi="GDSTransportWebsite"/>
                 <w:color w:val="0A0A0A"/>
               </w:rPr>
-              <w:t>Expert &lt;&lt;$</w:t>
-            </w:r>
-            <w:proofErr w:type="spellStart"/>
-            <w:r>
-              <w:rPr>
-                <w:rFonts w:ascii="GDSTransportWebsite" w:hAnsi="GDSTransportWebsite"/>
-                <w:color w:val="0A0A0A"/>
-              </w:rPr>
-              <w:t>itemnum</w:t>
-            </w:r>
-            <w:proofErr w:type="spellEnd"/>
-            <w:r>
-              <w:rPr>
-                <w:rFonts w:ascii="GDSTransportWebsite" w:hAnsi="GDSTransportWebsite"/>
-                <w:color w:val="0A0A0A"/>
-              </w:rPr>
-              <w:t>&gt;&gt;</w:t>
+              <w:t>Expert &lt;&lt;$itemnum&gt;&gt;</w:t>
             </w:r>
           </w:p>
         </w:tc>
@@ -5604,25 +4897,8 @@
                 <w:rFonts w:ascii="GDSTransportWebsite" w:hAnsi="GDSTransportWebsite"/>
                 <w:color w:val="0A0A0A"/>
               </w:rPr>
-              <w:t>&lt;&lt;cs_{</w:t>
-            </w:r>
-            <w:proofErr w:type="spellStart"/>
-            <w:r>
-              <w:rPr>
-                <w:rFonts w:ascii="GDSTransportWebsite" w:hAnsi="GDSTransportWebsite"/>
-                <w:color w:val="0A0A0A"/>
-              </w:rPr>
-              <w:t>isBlank</w:t>
-            </w:r>
-            <w:proofErr w:type="spellEnd"/>
-            <w:r>
-              <w:rPr>
-                <w:rFonts w:ascii="GDSTransportWebsite" w:hAnsi="GDSTransportWebsite"/>
-                <w:color w:val="0A0A0A"/>
-              </w:rPr>
-              <w:t>(</w:t>
-            </w:r>
-            <w:proofErr w:type="spellStart"/>
+              <w:t>&lt;&lt;cs_{isBlank(</w:t>
+            </w:r>
             <w:r>
               <w:rPr>
                 <w:rFonts w:ascii="GDSTransportWebsite" w:hAnsi="GDSTransportWebsite"/>
@@ -5630,7 +4906,6 @@
               </w:rPr>
               <w:t>firstName</w:t>
             </w:r>
-            <w:proofErr w:type="spellEnd"/>
             <w:r>
               <w:rPr>
                 <w:rFonts w:ascii="GDSTransportWebsite" w:hAnsi="GDSTransportWebsite"/>
@@ -5638,7 +4913,6 @@
               </w:rPr>
               <w:t xml:space="preserve">)}&gt;&gt;Not Provided&lt;&lt;else&gt;&gt;&lt;&lt; </w:t>
             </w:r>
-            <w:proofErr w:type="spellStart"/>
             <w:r>
               <w:rPr>
                 <w:rFonts w:ascii="GDSTransportWebsite" w:hAnsi="GDSTransportWebsite"/>
@@ -5646,7 +4920,6 @@
               </w:rPr>
               <w:t>firstName</w:t>
             </w:r>
-            <w:proofErr w:type="spellEnd"/>
             <w:r>
               <w:rPr>
                 <w:rFonts w:ascii="GDSTransportWebsite" w:hAnsi="GDSTransportWebsite"/>
@@ -5659,23 +4932,7 @@
                 <w:rFonts w:ascii="GDSTransportWebsite" w:hAnsi="GDSTransportWebsite"/>
                 <w:color w:val="0A0A0A"/>
               </w:rPr>
-              <w:t xml:space="preserve"> &lt;&lt;</w:t>
-            </w:r>
-            <w:proofErr w:type="spellStart"/>
-            <w:r>
-              <w:rPr>
-                <w:rFonts w:ascii="GDSTransportWebsite" w:hAnsi="GDSTransportWebsite"/>
-                <w:color w:val="0A0A0A"/>
-              </w:rPr>
-              <w:t>lastName</w:t>
-            </w:r>
-            <w:proofErr w:type="spellEnd"/>
-            <w:r>
-              <w:rPr>
-                <w:rFonts w:ascii="GDSTransportWebsite" w:hAnsi="GDSTransportWebsite"/>
-                <w:color w:val="0A0A0A"/>
-              </w:rPr>
-              <w:t>&gt;&gt;</w:t>
+              <w:t xml:space="preserve"> &lt;&lt;lastName&gt;&gt;</w:t>
             </w:r>
             <w:r>
               <w:rPr>
@@ -5761,23 +5018,13 @@
               </w:rPr>
               <w:t>&lt;&lt;cs_{</w:t>
             </w:r>
-            <w:proofErr w:type="spellStart"/>
-            <w:r>
-              <w:rPr>
-                <w:rFonts w:ascii="GDSTransportWebsite" w:hAnsi="GDSTransportWebsite"/>
-                <w:color w:val="0A0A0A"/>
-              </w:rPr>
-              <w:t>isBlank</w:t>
-            </w:r>
-            <w:proofErr w:type="spellEnd"/>
-            <w:r>
-              <w:rPr>
-                <w:rFonts w:ascii="GDSTransportWebsite" w:hAnsi="GDSTransportWebsite"/>
-                <w:color w:val="0A0A0A"/>
-              </w:rPr>
-              <w:t>(</w:t>
-            </w:r>
-            <w:proofErr w:type="spellStart"/>
+            <w:r>
+              <w:rPr>
+                <w:rFonts w:ascii="GDSTransportWebsite" w:hAnsi="GDSTransportWebsite"/>
+                <w:color w:val="0A0A0A"/>
+              </w:rPr>
+              <w:t>isBlank(</w:t>
+            </w:r>
             <w:r>
               <w:rPr>
                 <w:rFonts w:ascii="GDSTransportWebsite" w:hAnsi="GDSTransportWebsite"/>
@@ -5785,7 +5032,6 @@
               </w:rPr>
               <w:t>phoneNumber</w:t>
             </w:r>
-            <w:proofErr w:type="spellEnd"/>
             <w:r>
               <w:rPr>
                 <w:rFonts w:ascii="GDSTransportWebsite" w:hAnsi="GDSTransportWebsite"/>
@@ -5812,23 +5058,7 @@
                 <w:rFonts w:ascii="GDSTransportWebsite" w:hAnsi="GDSTransportWebsite"/>
                 <w:color w:val="0A0A0A"/>
               </w:rPr>
-              <w:t>&lt;&lt;</w:t>
-            </w:r>
-            <w:proofErr w:type="spellStart"/>
-            <w:r>
-              <w:rPr>
-                <w:rFonts w:ascii="GDSTransportWebsite" w:hAnsi="GDSTransportWebsite"/>
-                <w:color w:val="0A0A0A"/>
-              </w:rPr>
-              <w:t>phoneNumber</w:t>
-            </w:r>
-            <w:proofErr w:type="spellEnd"/>
-            <w:r>
-              <w:rPr>
-                <w:rFonts w:ascii="GDSTransportWebsite" w:hAnsi="GDSTransportWebsite"/>
-                <w:color w:val="0A0A0A"/>
-              </w:rPr>
-              <w:t>&gt;&gt;&lt;&lt;es_&gt;&gt;</w:t>
+              <w:t>&lt;&lt;phoneNumber&gt;&gt;&lt;&lt;es_&gt;&gt;</w:t>
             </w:r>
           </w:p>
         </w:tc>
@@ -5905,55 +5135,7 @@
                 <w:rFonts w:ascii="GDSTransportWebsite" w:hAnsi="GDSTransportWebsite"/>
                 <w:color w:val="0A0A0A"/>
               </w:rPr>
-              <w:t>&lt;&lt;cs_{</w:t>
-            </w:r>
-            <w:proofErr w:type="spellStart"/>
-            <w:r>
-              <w:rPr>
-                <w:rFonts w:ascii="GDSTransportWebsite" w:hAnsi="GDSTransportWebsite"/>
-                <w:color w:val="0A0A0A"/>
-              </w:rPr>
-              <w:t>isBlank</w:t>
-            </w:r>
-            <w:proofErr w:type="spellEnd"/>
-            <w:r>
-              <w:rPr>
-                <w:rFonts w:ascii="GDSTransportWebsite" w:hAnsi="GDSTransportWebsite"/>
-                <w:color w:val="0A0A0A"/>
-              </w:rPr>
-              <w:t>(</w:t>
-            </w:r>
-            <w:proofErr w:type="spellStart"/>
-            <w:r>
-              <w:rPr>
-                <w:rFonts w:ascii="GDSTransportWebsite" w:hAnsi="GDSTransportWebsite"/>
-                <w:color w:val="0A0A0A"/>
-              </w:rPr>
-              <w:t>emailAddress</w:t>
-            </w:r>
-            <w:proofErr w:type="spellEnd"/>
-            <w:r>
-              <w:rPr>
-                <w:rFonts w:ascii="GDSTransportWebsite" w:hAnsi="GDSTransportWebsite"/>
-                <w:color w:val="0A0A0A"/>
-              </w:rPr>
-              <w:t>)}&gt;&gt;Not Provided&lt;&lt;else&gt;&gt;&lt;&lt;</w:t>
-            </w:r>
-            <w:proofErr w:type="spellStart"/>
-            <w:r>
-              <w:rPr>
-                <w:rFonts w:ascii="GDSTransportWebsite" w:hAnsi="GDSTransportWebsite"/>
-                <w:color w:val="0A0A0A"/>
-              </w:rPr>
-              <w:t>emailAddress</w:t>
-            </w:r>
-            <w:proofErr w:type="spellEnd"/>
-            <w:r>
-              <w:rPr>
-                <w:rFonts w:ascii="GDSTransportWebsite" w:hAnsi="GDSTransportWebsite"/>
-                <w:color w:val="0A0A0A"/>
-              </w:rPr>
-              <w:t>&gt;&gt;&lt;&lt;es_&gt;&gt;</w:t>
+              <w:t>&lt;&lt;cs_{isBlank(emailAddress)}&gt;&gt;Not Provided&lt;&lt;else&gt;&gt;&lt;&lt;emailAddress&gt;&gt;&lt;&lt;es_&gt;&gt;</w:t>
             </w:r>
           </w:p>
         </w:tc>
@@ -6030,55 +5212,7 @@
                 <w:rFonts w:ascii="GDSTransportWebsite" w:hAnsi="GDSTransportWebsite"/>
                 <w:color w:val="0A0A0A"/>
               </w:rPr>
-              <w:t>&lt;&lt;cs_{</w:t>
-            </w:r>
-            <w:proofErr w:type="spellStart"/>
-            <w:r>
-              <w:rPr>
-                <w:rFonts w:ascii="GDSTransportWebsite" w:hAnsi="GDSTransportWebsite"/>
-                <w:color w:val="0A0A0A"/>
-              </w:rPr>
-              <w:t>isBlank</w:t>
-            </w:r>
-            <w:proofErr w:type="spellEnd"/>
-            <w:r>
-              <w:rPr>
-                <w:rFonts w:ascii="GDSTransportWebsite" w:hAnsi="GDSTransportWebsite"/>
-                <w:color w:val="0A0A0A"/>
-              </w:rPr>
-              <w:t>(</w:t>
-            </w:r>
-            <w:proofErr w:type="spellStart"/>
-            <w:r>
-              <w:rPr>
-                <w:rFonts w:ascii="GDSTransportWebsite" w:hAnsi="GDSTransportWebsite"/>
-                <w:color w:val="0A0A0A"/>
-              </w:rPr>
-              <w:t>fieldOfExpertise</w:t>
-            </w:r>
-            <w:proofErr w:type="spellEnd"/>
-            <w:r>
-              <w:rPr>
-                <w:rFonts w:ascii="GDSTransportWebsite" w:hAnsi="GDSTransportWebsite"/>
-                <w:color w:val="0A0A0A"/>
-              </w:rPr>
-              <w:t>)}&gt;&gt;Not Provided&lt;&lt;else&gt;&gt;&lt;&lt;</w:t>
-            </w:r>
-            <w:proofErr w:type="spellStart"/>
-            <w:r>
-              <w:rPr>
-                <w:rFonts w:ascii="GDSTransportWebsite" w:hAnsi="GDSTransportWebsite"/>
-                <w:color w:val="0A0A0A"/>
-              </w:rPr>
-              <w:t>fieldOfExpertise</w:t>
-            </w:r>
-            <w:proofErr w:type="spellEnd"/>
-            <w:r>
-              <w:rPr>
-                <w:rFonts w:ascii="GDSTransportWebsite" w:hAnsi="GDSTransportWebsite"/>
-                <w:color w:val="0A0A0A"/>
-              </w:rPr>
-              <w:t>&gt;&gt;&lt;&lt;es_&gt;&gt;</w:t>
+              <w:t>&lt;&lt;cs_{isBlank(fieldOfExpertise)}&gt;&gt;Not Provided&lt;&lt;else&gt;&gt;&lt;&lt;fieldOfExpertise&gt;&gt;&lt;&lt;es_&gt;&gt;</w:t>
             </w:r>
           </w:p>
         </w:tc>
@@ -6170,55 +5304,7 @@
                 <w:rFonts w:ascii="GDSTransportWebsite" w:hAnsi="GDSTransportWebsite"/>
                 <w:color w:val="0A0A0A"/>
               </w:rPr>
-              <w:t>&lt;&lt;cs_{</w:t>
-            </w:r>
-            <w:proofErr w:type="spellStart"/>
-            <w:r>
-              <w:rPr>
-                <w:rFonts w:ascii="GDSTransportWebsite" w:hAnsi="GDSTransportWebsite"/>
-                <w:color w:val="0A0A0A"/>
-              </w:rPr>
-              <w:t>isBlank</w:t>
-            </w:r>
-            <w:proofErr w:type="spellEnd"/>
-            <w:r>
-              <w:rPr>
-                <w:rFonts w:ascii="GDSTransportWebsite" w:hAnsi="GDSTransportWebsite"/>
-                <w:color w:val="0A0A0A"/>
-              </w:rPr>
-              <w:t>(</w:t>
-            </w:r>
-            <w:proofErr w:type="spellStart"/>
-            <w:r>
-              <w:rPr>
-                <w:rFonts w:ascii="GDSTransportWebsite" w:hAnsi="GDSTransportWebsite"/>
-                <w:color w:val="0A0A0A"/>
-              </w:rPr>
-              <w:t>whyRequired</w:t>
-            </w:r>
-            <w:proofErr w:type="spellEnd"/>
-            <w:r>
-              <w:rPr>
-                <w:rFonts w:ascii="GDSTransportWebsite" w:hAnsi="GDSTransportWebsite"/>
-                <w:color w:val="0A0A0A"/>
-              </w:rPr>
-              <w:t>)}&gt;&gt;Not Provided&lt;&lt;else&gt;&gt;&lt;&lt;</w:t>
-            </w:r>
-            <w:proofErr w:type="spellStart"/>
-            <w:r>
-              <w:rPr>
-                <w:rFonts w:ascii="GDSTransportWebsite" w:hAnsi="GDSTransportWebsite"/>
-                <w:color w:val="0A0A0A"/>
-              </w:rPr>
-              <w:t>whyRequired</w:t>
-            </w:r>
-            <w:proofErr w:type="spellEnd"/>
-            <w:r>
-              <w:rPr>
-                <w:rFonts w:ascii="GDSTransportWebsite" w:hAnsi="GDSTransportWebsite"/>
-                <w:color w:val="0A0A0A"/>
-              </w:rPr>
-              <w:t>&gt;&gt;&lt;&lt;es_&gt;&gt;</w:t>
+              <w:t>&lt;&lt;cs_{isBlank(whyRequired)}&gt;&gt;Not Provided&lt;&lt;else&gt;&gt;&lt;&lt;whyRequired&gt;&gt;&lt;&lt;es_&gt;&gt;</w:t>
             </w:r>
           </w:p>
         </w:tc>
@@ -6298,55 +5384,7 @@
                 <w:rFonts w:ascii="GDSTransportWebsite" w:hAnsi="GDSTransportWebsite"/>
                 <w:color w:val="0A0A0A"/>
               </w:rPr>
-              <w:t>&lt;&lt;cs_{</w:t>
-            </w:r>
-            <w:proofErr w:type="spellStart"/>
-            <w:r>
-              <w:rPr>
-                <w:rFonts w:ascii="GDSTransportWebsite" w:hAnsi="GDSTransportWebsite"/>
-                <w:color w:val="0A0A0A"/>
-              </w:rPr>
-              <w:t>isBlank</w:t>
-            </w:r>
-            <w:proofErr w:type="spellEnd"/>
-            <w:r>
-              <w:rPr>
-                <w:rFonts w:ascii="GDSTransportWebsite" w:hAnsi="GDSTransportWebsite"/>
-                <w:color w:val="0A0A0A"/>
-              </w:rPr>
-              <w:t>(</w:t>
-            </w:r>
-            <w:proofErr w:type="spellStart"/>
-            <w:r>
-              <w:rPr>
-                <w:rFonts w:ascii="GDSTransportWebsite" w:hAnsi="GDSTransportWebsite"/>
-                <w:color w:val="0A0A0A"/>
-              </w:rPr>
-              <w:t>formattedCost</w:t>
-            </w:r>
-            <w:proofErr w:type="spellEnd"/>
-            <w:r>
-              <w:rPr>
-                <w:rFonts w:ascii="GDSTransportWebsite" w:hAnsi="GDSTransportWebsite"/>
-                <w:color w:val="0A0A0A"/>
-              </w:rPr>
-              <w:t>)}&gt;&gt;Not Provided&lt;&lt;else&gt;&gt;&lt;&lt;</w:t>
-            </w:r>
-            <w:proofErr w:type="spellStart"/>
-            <w:r>
-              <w:rPr>
-                <w:rFonts w:ascii="GDSTransportWebsite" w:hAnsi="GDSTransportWebsite"/>
-                <w:color w:val="0A0A0A"/>
-              </w:rPr>
-              <w:t>formattedCost</w:t>
-            </w:r>
-            <w:proofErr w:type="spellEnd"/>
-            <w:r>
-              <w:rPr>
-                <w:rFonts w:ascii="GDSTransportWebsite" w:hAnsi="GDSTransportWebsite"/>
-                <w:color w:val="0A0A0A"/>
-              </w:rPr>
-              <w:t>&gt;&gt;&lt;&lt;es_&gt;&gt;</w:t>
+              <w:t>&lt;&lt;cs_{isBlank(formattedCost)}&gt;&gt;Not Provided&lt;&lt;else&gt;&gt;&lt;&lt;formattedCost&gt;&gt;&lt;&lt;es_&gt;&gt;</w:t>
             </w:r>
           </w:p>
         </w:tc>
@@ -6378,16 +5416,7 @@
                 <w:color w:val="0A0A0A"/>
                 <w:shd w:val="clear" w:color="auto" w:fill="FFFFFF"/>
               </w:rPr>
-              <w:t>&lt;&lt;</w:t>
-            </w:r>
-            <w:proofErr w:type="spellStart"/>
-            <w:r>
-              <w:rPr>
-                <w:rFonts w:ascii="GDSTransportWebsite" w:hAnsi="GDSTransportWebsite"/>
-                <w:color w:val="0A0A0A"/>
-                <w:shd w:val="clear" w:color="auto" w:fill="FFFFFF"/>
-              </w:rPr>
-              <w:t>er_</w:t>
+              <w:t>&lt;&lt;er_</w:t>
             </w:r>
             <w:proofErr w:type="gramStart"/>
             <w:r>
@@ -6398,7 +5427,6 @@
               </w:rPr>
               <w:t>experts.details</w:t>
             </w:r>
-            <w:proofErr w:type="spellEnd"/>
             <w:proofErr w:type="gramEnd"/>
             <w:r>
               <w:rPr>
@@ -6539,7 +5567,6 @@
               </w:rPr>
               <w:t>&lt;&lt;</w:t>
             </w:r>
-            <w:proofErr w:type="spellStart"/>
             <w:proofErr w:type="gramStart"/>
             <w:r>
               <w:rPr>
@@ -6548,7 +5575,6 @@
               </w:rPr>
               <w:t>witnesses.witnessesToAppear</w:t>
             </w:r>
-            <w:proofErr w:type="spellEnd"/>
             <w:proofErr w:type="gramEnd"/>
             <w:r>
               <w:rPr>
@@ -6586,16 +5612,7 @@
                 <w:color w:val="0A0A0A"/>
                 <w:shd w:val="clear" w:color="auto" w:fill="FFFFFF"/>
               </w:rPr>
-              <w:t>&lt;&lt;</w:t>
-            </w:r>
-            <w:proofErr w:type="spellStart"/>
-            <w:r>
-              <w:rPr>
-                <w:rFonts w:ascii="GDSTransportWebsite" w:hAnsi="GDSTransportWebsite"/>
-                <w:color w:val="0A0A0A"/>
-                <w:shd w:val="clear" w:color="auto" w:fill="FFFFFF"/>
-              </w:rPr>
-              <w:t>rr_</w:t>
+              <w:t>&lt;&lt;rr_</w:t>
             </w:r>
             <w:proofErr w:type="gramStart"/>
             <w:r>
@@ -6606,7 +5623,6 @@
               </w:rPr>
               <w:t>witnesses.details</w:t>
             </w:r>
-            <w:proofErr w:type="spellEnd"/>
             <w:proofErr w:type="gramEnd"/>
             <w:r>
               <w:rPr>
@@ -6647,23 +5663,7 @@
                 <w:rFonts w:ascii="GDSTransportWebsite" w:hAnsi="GDSTransportWebsite"/>
                 <w:color w:val="0A0A0A"/>
               </w:rPr>
-              <w:t>Witness &lt;&lt;$</w:t>
-            </w:r>
-            <w:proofErr w:type="spellStart"/>
-            <w:r>
-              <w:rPr>
-                <w:rFonts w:ascii="GDSTransportWebsite" w:hAnsi="GDSTransportWebsite"/>
-                <w:color w:val="0A0A0A"/>
-              </w:rPr>
-              <w:t>itemnum</w:t>
-            </w:r>
-            <w:proofErr w:type="spellEnd"/>
-            <w:r>
-              <w:rPr>
-                <w:rFonts w:ascii="GDSTransportWebsite" w:hAnsi="GDSTransportWebsite"/>
-                <w:color w:val="0A0A0A"/>
-              </w:rPr>
-              <w:t>&gt;&gt;</w:t>
+              <w:t>Witness &lt;&lt;$itemnum&gt;&gt;</w:t>
             </w:r>
           </w:p>
         </w:tc>
@@ -6731,71 +5731,7 @@
                 <w:rFonts w:ascii="GDSTransportWebsite" w:hAnsi="GDSTransportWebsite"/>
                 <w:color w:val="0A0A0A"/>
               </w:rPr>
-              <w:t>&lt;&lt;cs_{</w:t>
-            </w:r>
-            <w:proofErr w:type="spellStart"/>
-            <w:r>
-              <w:rPr>
-                <w:rFonts w:ascii="GDSTransportWebsite" w:hAnsi="GDSTransportWebsite"/>
-                <w:color w:val="0A0A0A"/>
-              </w:rPr>
-              <w:t>isBlank</w:t>
-            </w:r>
-            <w:proofErr w:type="spellEnd"/>
-            <w:r>
-              <w:rPr>
-                <w:rFonts w:ascii="GDSTransportWebsite" w:hAnsi="GDSTransportWebsite"/>
-                <w:color w:val="0A0A0A"/>
-              </w:rPr>
-              <w:t>(</w:t>
-            </w:r>
-            <w:proofErr w:type="spellStart"/>
-            <w:r>
-              <w:rPr>
-                <w:rFonts w:ascii="GDSTransportWebsite" w:hAnsi="GDSTransportWebsite"/>
-                <w:color w:val="0A0A0A"/>
-              </w:rPr>
-              <w:t>firstName</w:t>
-            </w:r>
-            <w:proofErr w:type="spellEnd"/>
-            <w:r>
-              <w:rPr>
-                <w:rFonts w:ascii="GDSTransportWebsite" w:hAnsi="GDSTransportWebsite"/>
-                <w:color w:val="0A0A0A"/>
-              </w:rPr>
-              <w:t xml:space="preserve">)}&gt;&gt;Not Provided&lt;&lt;else&gt;&gt;&lt;&lt; </w:t>
-            </w:r>
-            <w:proofErr w:type="spellStart"/>
-            <w:r>
-              <w:rPr>
-                <w:rFonts w:ascii="GDSTransportWebsite" w:hAnsi="GDSTransportWebsite"/>
-                <w:color w:val="0A0A0A"/>
-              </w:rPr>
-              <w:t>firstName</w:t>
-            </w:r>
-            <w:proofErr w:type="spellEnd"/>
-            <w:r>
-              <w:rPr>
-                <w:rFonts w:ascii="GDSTransportWebsite" w:hAnsi="GDSTransportWebsite"/>
-                <w:color w:val="0A0A0A"/>
-              </w:rPr>
-              <w:t>&gt;&gt; &lt;&lt;</w:t>
-            </w:r>
-            <w:proofErr w:type="spellStart"/>
-            <w:r>
-              <w:rPr>
-                <w:rFonts w:ascii="GDSTransportWebsite" w:hAnsi="GDSTransportWebsite"/>
-                <w:color w:val="0A0A0A"/>
-              </w:rPr>
-              <w:t>lastName</w:t>
-            </w:r>
-            <w:proofErr w:type="spellEnd"/>
-            <w:r>
-              <w:rPr>
-                <w:rFonts w:ascii="GDSTransportWebsite" w:hAnsi="GDSTransportWebsite"/>
-                <w:color w:val="0A0A0A"/>
-              </w:rPr>
-              <w:t>&gt;&gt;&lt;&lt;es_&gt;&gt;</w:t>
+              <w:t>&lt;&lt;cs_{isBlank(firstName)}&gt;&gt;Not Provided&lt;&lt;else&gt;&gt;&lt;&lt; firstName&gt;&gt; &lt;&lt;lastName&gt;&gt;&lt;&lt;es_&gt;&gt;</w:t>
             </w:r>
           </w:p>
         </w:tc>
@@ -6860,55 +5796,7 @@
                 <w:rFonts w:ascii="GDSTransportWebsite" w:hAnsi="GDSTransportWebsite"/>
                 <w:color w:val="0A0A0A"/>
               </w:rPr>
-              <w:t>&lt;&lt;cs_{</w:t>
-            </w:r>
-            <w:proofErr w:type="spellStart"/>
-            <w:r>
-              <w:rPr>
-                <w:rFonts w:ascii="GDSTransportWebsite" w:hAnsi="GDSTransportWebsite"/>
-                <w:color w:val="0A0A0A"/>
-              </w:rPr>
-              <w:t>isBlank</w:t>
-            </w:r>
-            <w:proofErr w:type="spellEnd"/>
-            <w:r>
-              <w:rPr>
-                <w:rFonts w:ascii="GDSTransportWebsite" w:hAnsi="GDSTransportWebsite"/>
-                <w:color w:val="0A0A0A"/>
-              </w:rPr>
-              <w:t>(</w:t>
-            </w:r>
-            <w:proofErr w:type="spellStart"/>
-            <w:r>
-              <w:rPr>
-                <w:rFonts w:ascii="GDSTransportWebsite" w:hAnsi="GDSTransportWebsite"/>
-                <w:color w:val="0A0A0A"/>
-              </w:rPr>
-              <w:t>phoneNumber</w:t>
-            </w:r>
-            <w:proofErr w:type="spellEnd"/>
-            <w:r>
-              <w:rPr>
-                <w:rFonts w:ascii="GDSTransportWebsite" w:hAnsi="GDSTransportWebsite"/>
-                <w:color w:val="0A0A0A"/>
-              </w:rPr>
-              <w:t>)}&gt;&gt;Not Provided&lt;&lt;else&gt;&gt;&lt;&lt;</w:t>
-            </w:r>
-            <w:proofErr w:type="spellStart"/>
-            <w:r>
-              <w:rPr>
-                <w:rFonts w:ascii="GDSTransportWebsite" w:hAnsi="GDSTransportWebsite"/>
-                <w:color w:val="0A0A0A"/>
-              </w:rPr>
-              <w:t>phoneNumber</w:t>
-            </w:r>
-            <w:proofErr w:type="spellEnd"/>
-            <w:r>
-              <w:rPr>
-                <w:rFonts w:ascii="GDSTransportWebsite" w:hAnsi="GDSTransportWebsite"/>
-                <w:color w:val="0A0A0A"/>
-              </w:rPr>
-              <w:t>&gt;&gt;&lt;&lt;es_&gt;&gt;</w:t>
+              <w:t>&lt;&lt;cs_{isBlank(phoneNumber)}&gt;&gt;Not Provided&lt;&lt;else&gt;&gt;&lt;&lt;phoneNumber&gt;&gt;&lt;&lt;es_&gt;&gt;</w:t>
             </w:r>
           </w:p>
         </w:tc>
@@ -6973,55 +5861,7 @@
                 <w:rFonts w:ascii="GDSTransportWebsite" w:hAnsi="GDSTransportWebsite"/>
                 <w:color w:val="0A0A0A"/>
               </w:rPr>
-              <w:t>&lt;&lt;cs_{</w:t>
-            </w:r>
-            <w:proofErr w:type="spellStart"/>
-            <w:r>
-              <w:rPr>
-                <w:rFonts w:ascii="GDSTransportWebsite" w:hAnsi="GDSTransportWebsite"/>
-                <w:color w:val="0A0A0A"/>
-              </w:rPr>
-              <w:t>isBlank</w:t>
-            </w:r>
-            <w:proofErr w:type="spellEnd"/>
-            <w:r>
-              <w:rPr>
-                <w:rFonts w:ascii="GDSTransportWebsite" w:hAnsi="GDSTransportWebsite"/>
-                <w:color w:val="0A0A0A"/>
-              </w:rPr>
-              <w:t>(</w:t>
-            </w:r>
-            <w:proofErr w:type="spellStart"/>
-            <w:r>
-              <w:rPr>
-                <w:rFonts w:ascii="GDSTransportWebsite" w:hAnsi="GDSTransportWebsite"/>
-                <w:color w:val="0A0A0A"/>
-              </w:rPr>
-              <w:t>emailAddress</w:t>
-            </w:r>
-            <w:proofErr w:type="spellEnd"/>
-            <w:r>
-              <w:rPr>
-                <w:rFonts w:ascii="GDSTransportWebsite" w:hAnsi="GDSTransportWebsite"/>
-                <w:color w:val="0A0A0A"/>
-              </w:rPr>
-              <w:t>)}&gt;&gt;Not Provided&lt;&lt;else&gt;&gt;&lt;&lt;</w:t>
-            </w:r>
-            <w:proofErr w:type="spellStart"/>
-            <w:r>
-              <w:rPr>
-                <w:rFonts w:ascii="GDSTransportWebsite" w:hAnsi="GDSTransportWebsite"/>
-                <w:color w:val="0A0A0A"/>
-              </w:rPr>
-              <w:t>emailAddress</w:t>
-            </w:r>
-            <w:proofErr w:type="spellEnd"/>
-            <w:r>
-              <w:rPr>
-                <w:rFonts w:ascii="GDSTransportWebsite" w:hAnsi="GDSTransportWebsite"/>
-                <w:color w:val="0A0A0A"/>
-              </w:rPr>
-              <w:t>&gt;&gt;&lt;&lt;es_&gt;&gt;</w:t>
+              <w:t>&lt;&lt;cs_{isBlank(emailAddress)}&gt;&gt;Not Provided&lt;&lt;else&gt;&gt;&lt;&lt;emailAddress&gt;&gt;&lt;&lt;es_&gt;&gt;</w:t>
             </w:r>
           </w:p>
         </w:tc>
@@ -7101,23 +5941,7 @@
                 <w:rFonts w:ascii="GDSTransportWebsite" w:hAnsi="GDSTransportWebsite"/>
                 <w:color w:val="0A0A0A"/>
               </w:rPr>
-              <w:t>&lt;&lt;</w:t>
-            </w:r>
-            <w:proofErr w:type="spellStart"/>
-            <w:r>
-              <w:rPr>
-                <w:rFonts w:ascii="GDSTransportWebsite" w:hAnsi="GDSTransportWebsite"/>
-                <w:color w:val="0A0A0A"/>
-              </w:rPr>
-              <w:t>reasonForWitness</w:t>
-            </w:r>
-            <w:proofErr w:type="spellEnd"/>
-            <w:r>
-              <w:rPr>
-                <w:rFonts w:ascii="GDSTransportWebsite" w:hAnsi="GDSTransportWebsite"/>
-                <w:color w:val="0A0A0A"/>
-              </w:rPr>
-              <w:t>&gt;&gt;</w:t>
+              <w:t>&lt;&lt;reasonForWitness&gt;&gt;</w:t>
             </w:r>
           </w:p>
         </w:tc>
@@ -7149,16 +5973,7 @@
                 <w:color w:val="0A0A0A"/>
                 <w:shd w:val="clear" w:color="auto" w:fill="FFFFFF"/>
               </w:rPr>
-              <w:t>&lt;&lt;</w:t>
-            </w:r>
-            <w:proofErr w:type="spellStart"/>
-            <w:r>
-              <w:rPr>
-                <w:rFonts w:ascii="GDSTransportWebsite" w:hAnsi="GDSTransportWebsite"/>
-                <w:color w:val="0A0A0A"/>
-                <w:shd w:val="clear" w:color="auto" w:fill="FFFFFF"/>
-              </w:rPr>
-              <w:t>er_</w:t>
+              <w:t>&lt;&lt;er_</w:t>
             </w:r>
             <w:proofErr w:type="gramStart"/>
             <w:r>
@@ -7169,7 +5984,6 @@
               </w:rPr>
               <w:t>witnesses.details</w:t>
             </w:r>
-            <w:proofErr w:type="spellEnd"/>
             <w:proofErr w:type="gramEnd"/>
             <w:r>
               <w:rPr>
@@ -7292,23 +6106,7 @@
                 <w:rFonts w:ascii="GDSTransportWebsite" w:hAnsi="GDSTransportWebsite"/>
                 <w:color w:val="0A0A0A"/>
               </w:rPr>
-              <w:t>&lt;&lt;</w:t>
-            </w:r>
-            <w:proofErr w:type="spellStart"/>
-            <w:r>
-              <w:rPr>
-                <w:rFonts w:ascii="GDSTransportWebsite" w:hAnsi="GDSTransportWebsite"/>
-                <w:color w:val="0A0A0A"/>
-              </w:rPr>
-              <w:t>welshLanguageRequirements.court</w:t>
-            </w:r>
-            <w:proofErr w:type="spellEnd"/>
-            <w:r>
-              <w:rPr>
-                <w:rFonts w:ascii="GDSTransportWebsite" w:hAnsi="GDSTransportWebsite"/>
-                <w:color w:val="0A0A0A"/>
-              </w:rPr>
-              <w:t>&gt;&gt;</w:t>
+              <w:t>&lt;&lt;welshLanguageRequirements.court&gt;&gt;</w:t>
             </w:r>
           </w:p>
         </w:tc>
@@ -7387,23 +6185,7 @@
                 <w:rFonts w:ascii="GDSTransportWebsite" w:hAnsi="GDSTransportWebsite"/>
                 <w:color w:val="0A0A0A"/>
               </w:rPr>
-              <w:t>&lt;&lt;</w:t>
-            </w:r>
-            <w:proofErr w:type="spellStart"/>
-            <w:r>
-              <w:rPr>
-                <w:rFonts w:ascii="GDSTransportWebsite" w:hAnsi="GDSTransportWebsite"/>
-                <w:color w:val="0A0A0A"/>
-              </w:rPr>
-              <w:t>welshLanguageRequirements.documents</w:t>
-            </w:r>
-            <w:proofErr w:type="spellEnd"/>
-            <w:r>
-              <w:rPr>
-                <w:rFonts w:ascii="GDSTransportWebsite" w:hAnsi="GDSTransportWebsite"/>
-                <w:color w:val="0A0A0A"/>
-              </w:rPr>
-              <w:t>&gt;&gt;</w:t>
+              <w:t>&lt;&lt;welshLanguageRequirements.documents&gt;&gt;</w:t>
             </w:r>
           </w:p>
         </w:tc>
@@ -7489,7 +6271,29 @@
                 <w:color w:val="0A0A0A"/>
                 <w:shd w:val="clear" w:color="auto" w:fill="FFFFFF"/>
               </w:rPr>
-              <w:t>Are there any days within the next 12 months when you, your client, an expert or a witness couldn’t attend a hearing?</w:t>
+              <w:t xml:space="preserve">Are there any days within the next 12 months when you, your client, an </w:t>
+            </w:r>
+            <w:proofErr w:type="gramStart"/>
+            <w:r>
+              <w:rPr>
+                <w:rFonts w:ascii="GDSTransportWebsite" w:hAnsi="GDSTransportWebsite"/>
+                <w:b/>
+                <w:bCs/>
+                <w:color w:val="0A0A0A"/>
+                <w:shd w:val="clear" w:color="auto" w:fill="FFFFFF"/>
+              </w:rPr>
+              <w:t>expert</w:t>
+            </w:r>
+            <w:proofErr w:type="gramEnd"/>
+            <w:r>
+              <w:rPr>
+                <w:rFonts w:ascii="GDSTransportWebsite" w:hAnsi="GDSTransportWebsite"/>
+                <w:b/>
+                <w:bCs/>
+                <w:color w:val="0A0A0A"/>
+                <w:shd w:val="clear" w:color="auto" w:fill="FFFFFF"/>
+              </w:rPr>
+              <w:t xml:space="preserve"> or a witness couldn’t attend a hearing?</w:t>
             </w:r>
           </w:p>
           <w:p>
@@ -7525,7 +6329,6 @@
               </w:rPr>
               <w:t>&lt;&lt;</w:t>
             </w:r>
-            <w:proofErr w:type="spellStart"/>
             <w:proofErr w:type="gramStart"/>
             <w:r>
               <w:rPr>
@@ -7534,7 +6337,6 @@
               </w:rPr>
               <w:t>hearing.unavailableDatesRequired</w:t>
             </w:r>
-            <w:proofErr w:type="spellEnd"/>
             <w:proofErr w:type="gramEnd"/>
             <w:r>
               <w:rPr>
@@ -7556,7 +6358,6 @@
         </w:rPr>
         <w:t>&lt;&lt;cs_{</w:t>
       </w:r>
-      <w:proofErr w:type="spellStart"/>
       <w:proofErr w:type="gramStart"/>
       <w:r>
         <w:rPr>
@@ -7573,7 +6374,6 @@
         </w:rPr>
         <w:t>.unavailableDates.size</w:t>
       </w:r>
-      <w:proofErr w:type="spellEnd"/>
       <w:proofErr w:type="gramEnd"/>
       <w:r>
         <w:rPr>
@@ -7660,16 +6460,7 @@
                 <w:color w:val="0A0A0A"/>
                 <w:shd w:val="clear" w:color="auto" w:fill="FFFFFF"/>
               </w:rPr>
-              <w:t>&lt;&lt;</w:t>
-            </w:r>
-            <w:proofErr w:type="spellStart"/>
-            <w:r>
-              <w:rPr>
-                <w:rFonts w:ascii="GDSTransportWebsite" w:hAnsi="GDSTransportWebsite"/>
-                <w:color w:val="0A0A0A"/>
-                <w:shd w:val="clear" w:color="auto" w:fill="FFFFFF"/>
-              </w:rPr>
-              <w:t>rr_</w:t>
+              <w:t>&lt;&lt;rr_</w:t>
             </w:r>
             <w:proofErr w:type="gramStart"/>
             <w:r>
@@ -7687,7 +6478,6 @@
               </w:rPr>
               <w:t>.unavailableDates</w:t>
             </w:r>
-            <w:proofErr w:type="spellEnd"/>
             <w:proofErr w:type="gramEnd"/>
             <w:r>
               <w:rPr>
@@ -7794,54 +6584,13 @@
               </w:rPr>
               <w:t>&lt;{</w:t>
             </w:r>
-            <w:proofErr w:type="spellStart"/>
             <w:proofErr w:type="gramEnd"/>
             <w:r>
               <w:rPr>
                 <w:rFonts w:ascii="GDSTransportWebsite" w:hAnsi="GDSTransportWebsite"/>
                 <w:color w:val="0A0A0A"/>
               </w:rPr>
-              <w:t>dateFormat</w:t>
-            </w:r>
-            <w:proofErr w:type="spellEnd"/>
-            <w:r>
-              <w:rPr>
-                <w:rFonts w:ascii="GDSTransportWebsite" w:hAnsi="GDSTransportWebsite"/>
-                <w:color w:val="0A0A0A"/>
-              </w:rPr>
-              <w:t xml:space="preserve">(date, ‘d MMMM </w:t>
-            </w:r>
-            <w:proofErr w:type="spellStart"/>
-            <w:r>
-              <w:rPr>
-                <w:rFonts w:ascii="GDSTransportWebsite" w:hAnsi="GDSTransportWebsite"/>
-                <w:color w:val="0A0A0A"/>
-              </w:rPr>
-              <w:t>yyyy</w:t>
-            </w:r>
-            <w:proofErr w:type="spellEnd"/>
-            <w:r>
-              <w:rPr>
-                <w:rFonts w:ascii="GDSTransportWebsite" w:hAnsi="GDSTransportWebsite"/>
-                <w:color w:val="0A0A0A"/>
-              </w:rPr>
-              <w:t>’, ‘</w:t>
-            </w:r>
-            <w:proofErr w:type="spellStart"/>
-            <w:r>
-              <w:rPr>
-                <w:rFonts w:ascii="GDSTransportWebsite" w:hAnsi="GDSTransportWebsite"/>
-                <w:color w:val="0A0A0A"/>
-              </w:rPr>
-              <w:t>yyyy</w:t>
-            </w:r>
-            <w:proofErr w:type="spellEnd"/>
-            <w:r>
-              <w:rPr>
-                <w:rFonts w:ascii="GDSTransportWebsite" w:hAnsi="GDSTransportWebsite"/>
-                <w:color w:val="0A0A0A"/>
-              </w:rPr>
-              <w:t>-MM-dd’)}&gt;&gt;</w:t>
+              <w:t>dateFormat(date, ‘d MMMM yyyy’, ‘yyyy-MM-dd’)}&gt;&gt;</w:t>
             </w:r>
           </w:p>
           <w:p>
@@ -7884,134 +6633,13 @@
               </w:rPr>
               <w:t>&lt;{</w:t>
             </w:r>
-            <w:proofErr w:type="spellStart"/>
             <w:proofErr w:type="gramEnd"/>
             <w:r>
               <w:rPr>
                 <w:rFonts w:ascii="GDSTransportWebsite" w:hAnsi="GDSTransportWebsite"/>
                 <w:color w:val="0A0A0A"/>
               </w:rPr>
-              <w:t>dateFormat</w:t>
-            </w:r>
-            <w:proofErr w:type="spellEnd"/>
-            <w:r>
-              <w:rPr>
-                <w:rFonts w:ascii="GDSTransportWebsite" w:hAnsi="GDSTransportWebsite"/>
-                <w:color w:val="0A0A0A"/>
-              </w:rPr>
-              <w:t>(</w:t>
-            </w:r>
-            <w:proofErr w:type="spellStart"/>
-            <w:r>
-              <w:rPr>
-                <w:rFonts w:ascii="GDSTransportWebsite" w:hAnsi="GDSTransportWebsite"/>
-                <w:color w:val="0A0A0A"/>
-              </w:rPr>
-              <w:t>fromDate</w:t>
-            </w:r>
-            <w:proofErr w:type="spellEnd"/>
-            <w:r>
-              <w:rPr>
-                <w:rFonts w:ascii="GDSTransportWebsite" w:hAnsi="GDSTransportWebsite"/>
-                <w:color w:val="0A0A0A"/>
-              </w:rPr>
-              <w:t xml:space="preserve">, ‘d MMMM </w:t>
-            </w:r>
-            <w:proofErr w:type="spellStart"/>
-            <w:r>
-              <w:rPr>
-                <w:rFonts w:ascii="GDSTransportWebsite" w:hAnsi="GDSTransportWebsite"/>
-                <w:color w:val="0A0A0A"/>
-              </w:rPr>
-              <w:t>yyyy</w:t>
-            </w:r>
-            <w:proofErr w:type="spellEnd"/>
-            <w:r>
-              <w:rPr>
-                <w:rFonts w:ascii="GDSTransportWebsite" w:hAnsi="GDSTransportWebsite"/>
-                <w:color w:val="0A0A0A"/>
-              </w:rPr>
-              <w:t>’, ‘</w:t>
-            </w:r>
-            <w:proofErr w:type="spellStart"/>
-            <w:r>
-              <w:rPr>
-                <w:rFonts w:ascii="GDSTransportWebsite" w:hAnsi="GDSTransportWebsite"/>
-                <w:color w:val="0A0A0A"/>
-              </w:rPr>
-              <w:t>yyyy</w:t>
-            </w:r>
-            <w:proofErr w:type="spellEnd"/>
-            <w:r>
-              <w:rPr>
-                <w:rFonts w:ascii="GDSTransportWebsite" w:hAnsi="GDSTransportWebsite"/>
-                <w:color w:val="0A0A0A"/>
-              </w:rPr>
-              <w:t>-MM-dd’)}&gt;&gt; to &lt;&lt;{</w:t>
-            </w:r>
-            <w:proofErr w:type="spellStart"/>
-            <w:r>
-              <w:rPr>
-                <w:rFonts w:ascii="GDSTransportWebsite" w:hAnsi="GDSTransportWebsite"/>
-                <w:color w:val="0A0A0A"/>
-              </w:rPr>
-              <w:t>dateFormat</w:t>
-            </w:r>
-            <w:proofErr w:type="spellEnd"/>
-            <w:r>
-              <w:rPr>
-                <w:rFonts w:ascii="GDSTransportWebsite" w:hAnsi="GDSTransportWebsite"/>
-                <w:color w:val="0A0A0A"/>
-              </w:rPr>
-              <w:t>(</w:t>
-            </w:r>
-            <w:proofErr w:type="spellStart"/>
-            <w:r>
-              <w:rPr>
-                <w:rFonts w:ascii="GDSTransportWebsite" w:hAnsi="GDSTransportWebsite"/>
-                <w:color w:val="0A0A0A"/>
-              </w:rPr>
-              <w:t>toDate</w:t>
-            </w:r>
-            <w:proofErr w:type="spellEnd"/>
-            <w:r>
-              <w:rPr>
-                <w:rFonts w:ascii="GDSTransportWebsite" w:hAnsi="GDSTransportWebsite"/>
-                <w:color w:val="0A0A0A"/>
-              </w:rPr>
-              <w:t xml:space="preserve">, ‘d MMMM </w:t>
-            </w:r>
-            <w:proofErr w:type="spellStart"/>
-            <w:r>
-              <w:rPr>
-                <w:rFonts w:ascii="GDSTransportWebsite" w:hAnsi="GDSTransportWebsite"/>
-                <w:color w:val="0A0A0A"/>
-              </w:rPr>
-              <w:t>yyyy</w:t>
-            </w:r>
-            <w:proofErr w:type="spellEnd"/>
-            <w:r>
-              <w:rPr>
-                <w:rFonts w:ascii="GDSTransportWebsite" w:hAnsi="GDSTransportWebsite"/>
-                <w:color w:val="0A0A0A"/>
-              </w:rPr>
-              <w:t>’, ‘</w:t>
-            </w:r>
-            <w:proofErr w:type="spellStart"/>
-            <w:r>
-              <w:rPr>
-                <w:rFonts w:ascii="GDSTransportWebsite" w:hAnsi="GDSTransportWebsite"/>
-                <w:color w:val="0A0A0A"/>
-              </w:rPr>
-              <w:t>yyyy</w:t>
-            </w:r>
-            <w:proofErr w:type="spellEnd"/>
-            <w:r>
-              <w:rPr>
-                <w:rFonts w:ascii="GDSTransportWebsite" w:hAnsi="GDSTransportWebsite"/>
-                <w:color w:val="0A0A0A"/>
-              </w:rPr>
-              <w:t>-MM-dd’)}&gt;&gt;</w:t>
+              <w:t>dateFormat(fromDate, ‘d MMMM yyyy’, ‘yyyy-MM-dd’)}&gt;&gt; to &lt;&lt;{dateFormat(toDate, ‘d MMMM yyyy’, ‘yyyy-MM-dd’)}&gt;&gt;</w:t>
             </w:r>
           </w:p>
           <w:p>
@@ -8066,16 +6694,7 @@
                 <w:shd w:val="clear" w:color="auto" w:fill="FFFFFF"/>
               </w:rPr>
               <w:lastRenderedPageBreak/>
-              <w:t>&lt;&lt;</w:t>
-            </w:r>
-            <w:proofErr w:type="spellStart"/>
-            <w:r>
-              <w:rPr>
-                <w:rFonts w:ascii="GDSTransportWebsite" w:hAnsi="GDSTransportWebsite"/>
-                <w:color w:val="0A0A0A"/>
-                <w:shd w:val="clear" w:color="auto" w:fill="FFFFFF"/>
-              </w:rPr>
-              <w:t>er_</w:t>
+              <w:t>&lt;&lt;er_</w:t>
             </w:r>
             <w:proofErr w:type="gramStart"/>
             <w:r>
@@ -8093,7 +6712,6 @@
               </w:rPr>
               <w:t>.unavailableDates</w:t>
             </w:r>
-            <w:proofErr w:type="spellEnd"/>
             <w:proofErr w:type="gramEnd"/>
             <w:r>
               <w:rPr>
@@ -8270,23 +6888,7 @@
                 <w:rFonts w:ascii="GDSTransportWebsite" w:hAnsi="GDSTransportWebsite"/>
                 <w:color w:val="0A0A0A"/>
               </w:rPr>
-              <w:t>&lt;&lt;</w:t>
-            </w:r>
-            <w:proofErr w:type="spellStart"/>
-            <w:r>
-              <w:rPr>
-                <w:rFonts w:ascii="GDSTransportWebsite" w:hAnsi="GDSTransportWebsite"/>
-                <w:color w:val="0A0A0A"/>
-              </w:rPr>
-              <w:t>requestedCourt.requestHearingAtSpecificCourt</w:t>
-            </w:r>
-            <w:proofErr w:type="spellEnd"/>
-            <w:r>
-              <w:rPr>
-                <w:rFonts w:ascii="GDSTransportWebsite" w:hAnsi="GDSTransportWebsite"/>
-                <w:color w:val="0A0A0A"/>
-              </w:rPr>
-              <w:t>&gt;&gt;</w:t>
+              <w:t>&lt;&lt;requestedCourt.requestHearingAtSpecificCourt&gt;&gt;</w:t>
             </w:r>
           </w:p>
           <w:p>
@@ -8322,21 +6924,7 @@
               <w:rPr>
                 <w:rFonts w:ascii="GDSTransportWebsite" w:hAnsi="GDSTransportWebsite" w:cs="Calibri"/>
               </w:rPr>
-              <w:t>&lt;&lt;</w:t>
-            </w:r>
-            <w:proofErr w:type="spellStart"/>
-            <w:r>
-              <w:rPr>
-                <w:rFonts w:ascii="GDSTransportWebsite" w:hAnsi="GDSTransportWebsite" w:cs="Calibri"/>
-              </w:rPr>
-              <w:t>requestedCourt.responseCourtName</w:t>
-            </w:r>
-            <w:proofErr w:type="spellEnd"/>
-            <w:r>
-              <w:rPr>
-                <w:rFonts w:ascii="GDSTransportWebsite" w:hAnsi="GDSTransportWebsite" w:cs="Calibri"/>
-              </w:rPr>
-              <w:t>&gt;&gt;</w:t>
+              <w:t>&lt;&lt;requestedCourt.responseCourtName&gt;&gt;</w:t>
             </w:r>
           </w:p>
         </w:tc>
@@ -8403,23 +6991,7 @@
                 <w:rFonts w:ascii="GDSTransportWebsite" w:hAnsi="GDSTransportWebsite"/>
                 <w:color w:val="0A0A0A"/>
               </w:rPr>
-              <w:t>&lt;&lt;</w:t>
-            </w:r>
-            <w:proofErr w:type="spellStart"/>
-            <w:r>
-              <w:rPr>
-                <w:rFonts w:ascii="GDSTransportWebsite" w:hAnsi="GDSTransportWebsite"/>
-                <w:color w:val="0A0A0A"/>
-              </w:rPr>
-              <w:t>requestedCourt.reasonForHearingAtSpecificCourt</w:t>
-            </w:r>
-            <w:proofErr w:type="spellEnd"/>
-            <w:r>
-              <w:rPr>
-                <w:rFonts w:ascii="GDSTransportWebsite" w:hAnsi="GDSTransportWebsite"/>
-                <w:color w:val="0A0A0A"/>
-              </w:rPr>
-              <w:t>&gt;&gt;</w:t>
+              <w:t>&lt;&lt;requestedCourt.reasonForHearingAtSpecificCourt&gt;&gt;</w:t>
             </w:r>
           </w:p>
         </w:tc>
@@ -8531,15 +7103,7 @@
                 <w:rFonts w:ascii="GDSTransportWebsite" w:hAnsi="GDSTransportWebsite"/>
                 <w:color w:val="0A0A0A"/>
               </w:rPr>
-              <w:t>&lt;&lt;</w:t>
-            </w:r>
-            <w:proofErr w:type="spellStart"/>
-            <w:r>
-              <w:rPr>
-                <w:rFonts w:ascii="GDSTransportWebsite" w:hAnsi="GDSTransportWebsite"/>
-                <w:color w:val="0A0A0A"/>
-              </w:rPr>
-              <w:t>vulnerabilityQuestions.</w:t>
+              <w:t>&lt;&lt;vulnerabilityQuestions.</w:t>
             </w:r>
             <w:r>
               <w:rPr>
@@ -8555,7 +7119,6 @@
               </w:rPr>
               <w:t>d</w:t>
             </w:r>
-            <w:proofErr w:type="spellEnd"/>
             <w:r>
               <w:rPr>
                 <w:rFonts w:ascii="GDSTransportWebsite" w:hAnsi="GDSTransportWebsite"/>
@@ -8749,25 +7312,8 @@
                 <w:rFonts w:ascii="GDSTransportWebsite" w:hAnsi="GDSTransportWebsite"/>
                 <w:color w:val="0A0A0A"/>
               </w:rPr>
-              <w:t>&lt;&lt;cs_{</w:t>
-            </w:r>
-            <w:proofErr w:type="spellStart"/>
-            <w:r>
-              <w:rPr>
-                <w:rFonts w:ascii="GDSTransportWebsite" w:hAnsi="GDSTransportWebsite"/>
-                <w:color w:val="0A0A0A"/>
-              </w:rPr>
-              <w:t>isBlank</w:t>
-            </w:r>
-            <w:proofErr w:type="spellEnd"/>
-            <w:r>
-              <w:rPr>
-                <w:rFonts w:ascii="GDSTransportWebsite" w:hAnsi="GDSTransportWebsite"/>
-                <w:color w:val="0A0A0A"/>
-              </w:rPr>
-              <w:t>(</w:t>
-            </w:r>
-            <w:proofErr w:type="spellStart"/>
+              <w:t>&lt;&lt;cs_{isBlank(</w:t>
+            </w:r>
             <w:proofErr w:type="gramStart"/>
             <w:r>
               <w:rPr>
@@ -8783,7 +7329,6 @@
               </w:rPr>
               <w:t>supportRequirementsAdditional</w:t>
             </w:r>
-            <w:proofErr w:type="spellEnd"/>
             <w:proofErr w:type="gramEnd"/>
             <w:r>
               <w:rPr>
@@ -8792,7 +7337,6 @@
               </w:rPr>
               <w:t>)}&gt;&gt;Not Provided&lt;&lt;else&gt;&gt;&lt;&lt;</w:t>
             </w:r>
-            <w:proofErr w:type="spellStart"/>
             <w:r>
               <w:rPr>
                 <w:rFonts w:ascii="GDSTransportWebsite" w:hAnsi="GDSTransportWebsite"/>
@@ -8807,7 +7351,6 @@
               </w:rPr>
               <w:t>supportRequirementsAdditional</w:t>
             </w:r>
-            <w:proofErr w:type="spellEnd"/>
             <w:r>
               <w:rPr>
                 <w:rFonts w:ascii="GDSTransportWebsite" w:hAnsi="GDSTransportWebsite"/>
@@ -8929,23 +7472,7 @@
                 <w:rFonts w:ascii="GDSTransportWebsite" w:hAnsi="GDSTransportWebsite"/>
                 <w:color w:val="0A0A0A"/>
               </w:rPr>
-              <w:t>&lt;&lt;</w:t>
-            </w:r>
-            <w:proofErr w:type="spellStart"/>
-            <w:r>
-              <w:rPr>
-                <w:rFonts w:ascii="GDSTransportWebsite" w:hAnsi="GDSTransportWebsite"/>
-                <w:color w:val="0A0A0A"/>
-              </w:rPr>
-              <w:t>furtherInformation.futureApplications</w:t>
-            </w:r>
-            <w:proofErr w:type="spellEnd"/>
-            <w:r>
-              <w:rPr>
-                <w:rFonts w:ascii="GDSTransportWebsite" w:hAnsi="GDSTransportWebsite"/>
-                <w:color w:val="0A0A0A"/>
-              </w:rPr>
-              <w:t>&gt;&gt;</w:t>
+              <w:t>&lt;&lt;furtherInformation.futureApplications&gt;&gt;</w:t>
             </w:r>
           </w:p>
         </w:tc>
@@ -8959,25 +7486,7 @@
           <w:shd w:val="clear" w:color="auto" w:fill="FFFFFF"/>
         </w:rPr>
         <w:lastRenderedPageBreak/>
-        <w:t>&lt;&lt;cs_{</w:t>
-      </w:r>
-      <w:proofErr w:type="spellStart"/>
-      <w:r>
-        <w:rPr>
-          <w:rFonts w:ascii="GDSTransportWebsite" w:hAnsi="GDSTransportWebsite"/>
-          <w:color w:val="0A0A0A"/>
-          <w:shd w:val="clear" w:color="auto" w:fill="FFFFFF"/>
-        </w:rPr>
-        <w:t>furthterInformation.futureApplications</w:t>
-      </w:r>
-      <w:proofErr w:type="spellEnd"/>
-      <w:r>
-        <w:rPr>
-          <w:rFonts w:ascii="GDSTransportWebsite" w:hAnsi="GDSTransportWebsite"/>
-          <w:color w:val="0A0A0A"/>
-          <w:shd w:val="clear" w:color="auto" w:fill="FFFFFF"/>
-        </w:rPr>
-        <w:t>='Yes'}&gt;&gt;</w:t>
+        <w:t>&lt;&lt;cs_{furthterInformation.futureApplications='Yes'}&gt;&gt;</w:t>
       </w:r>
     </w:p>
     <w:tbl>
@@ -9066,23 +7575,7 @@
                 <w:rFonts w:ascii="GDSTransportWebsite" w:hAnsi="GDSTransportWebsite"/>
                 <w:color w:val="0A0A0A"/>
               </w:rPr>
-              <w:t>&lt;&lt;</w:t>
-            </w:r>
-            <w:proofErr w:type="spellStart"/>
-            <w:r>
-              <w:rPr>
-                <w:rFonts w:ascii="GDSTransportWebsite" w:hAnsi="GDSTransportWebsite"/>
-                <w:color w:val="0A0A0A"/>
-              </w:rPr>
-              <w:t>furtherInformation.reasonForFutureApplications</w:t>
-            </w:r>
-            <w:proofErr w:type="spellEnd"/>
-            <w:r>
-              <w:rPr>
-                <w:rFonts w:ascii="GDSTransportWebsite" w:hAnsi="GDSTransportWebsite"/>
-                <w:color w:val="0A0A0A"/>
-              </w:rPr>
-              <w:t>&gt;&gt;</w:t>
+              <w:t>&lt;&lt;furtherInformation.reasonForFutureApplications&gt;&gt;</w:t>
             </w:r>
           </w:p>
         </w:tc>
@@ -9198,39 +7691,21 @@
               </w:rPr>
               <w:t>&lt;&lt;cs_{</w:t>
             </w:r>
-            <w:proofErr w:type="spellStart"/>
             <w:proofErr w:type="gramStart"/>
             <w:r>
               <w:rPr>
                 <w:rFonts w:ascii="GDSTransportWebsite" w:hAnsi="GDSTransportWebsite"/>
                 <w:color w:val="0A0A0A"/>
               </w:rPr>
-              <w:t>isBlank</w:t>
-            </w:r>
-            <w:proofErr w:type="spellEnd"/>
-            <w:r>
-              <w:rPr>
-                <w:rFonts w:ascii="GDSTransportWebsite" w:hAnsi="GDSTransportWebsite"/>
-                <w:color w:val="0A0A0A"/>
-              </w:rPr>
-              <w:t>(</w:t>
-            </w:r>
-            <w:proofErr w:type="spellStart"/>
+              <w:t>isBlank(</w:t>
+            </w:r>
             <w:proofErr w:type="gramEnd"/>
             <w:r>
               <w:rPr>
                 <w:rFonts w:ascii="GDSTransportWebsite" w:hAnsi="GDSTransportWebsite"/>
                 <w:color w:val="0A0A0A"/>
               </w:rPr>
-              <w:t>furtherInformation.otherInformationForJudge</w:t>
-            </w:r>
-            <w:proofErr w:type="spellEnd"/>
-            <w:r>
-              <w:rPr>
-                <w:rFonts w:ascii="GDSTransportWebsite" w:hAnsi="GDSTransportWebsite"/>
-                <w:color w:val="0A0A0A"/>
-              </w:rPr>
-              <w:t>)}&gt;&gt;Not Provided&lt;&lt;else&gt;&gt;&lt;&lt;furtherInformation.otherInformationForJudge&gt;&gt;&lt;&lt;es_&gt;&gt;</w:t>
+              <w:t>furtherInformation.otherInformationForJudge)}&gt;&gt;Not Provided&lt;&lt;else&gt;&gt;&lt;&lt;furtherInformation.otherInformationForJudge&gt;&gt;&lt;&lt;es_&gt;&gt;</w:t>
             </w:r>
           </w:p>
         </w:tc>
@@ -9505,23 +7980,7 @@
                 <w:rFonts w:ascii="GDSTransportWebsite" w:hAnsi="GDSTransportWebsite"/>
                 <w:color w:val="0A0A0A"/>
               </w:rPr>
-              <w:t>&lt;&lt;</w:t>
-            </w:r>
-            <w:proofErr w:type="spellStart"/>
-            <w:r>
-              <w:rPr>
-                <w:rFonts w:ascii="GDSTransportWebsite" w:hAnsi="GDSTransportWebsite"/>
-                <w:color w:val="0A0A0A"/>
-              </w:rPr>
-              <w:t>statementOfTruth.role</w:t>
-            </w:r>
-            <w:proofErr w:type="spellEnd"/>
-            <w:r>
-              <w:rPr>
-                <w:rFonts w:ascii="GDSTransportWebsite" w:hAnsi="GDSTransportWebsite"/>
-                <w:color w:val="0A0A0A"/>
-              </w:rPr>
-              <w:t>&gt;&gt;</w:t>
+              <w:t>&lt;&lt;statementOfTruth.role&gt;&gt;</w:t>
             </w:r>
           </w:p>
         </w:tc>
@@ -11645,7 +10104,22 @@
 </file>
 
 <file path=customXml/itemProps4.xml><?xml version="1.0" encoding="utf-8"?>
-<ds:datastoreItem xmlns:ds="http://schemas.openxmlformats.org/officeDocument/2006/customXml" ds:itemID="{FD183A76-F7C3-4649-9BFF-69F9439DA78D}"/>
+<ds:datastoreItem xmlns:ds="http://schemas.openxmlformats.org/officeDocument/2006/customXml" ds:itemID="{FD183A76-F7C3-4649-9BFF-69F9439DA78D}">
+  <ds:schemaRefs>
+    <ds:schemaRef ds:uri="http://schemas.microsoft.com/office/2006/metadata/contentType"/>
+    <ds:schemaRef ds:uri="http://schemas.microsoft.com/office/2006/metadata/properties/metaAttributes"/>
+    <ds:schemaRef ds:uri="http://www.w3.org/2001/XMLSchema"/>
+    <ds:schemaRef ds:uri="http://schemas.microsoft.com/office/2006/metadata/properties"/>
+    <ds:schemaRef ds:uri="f336f4fe-8719-4ea2-b5d6-29b3a580aeb4"/>
+    <ds:schemaRef ds:uri="b57b892a-dd61-4bba-b372-a8d93da2c7e6"/>
+    <ds:schemaRef ds:uri="http://schemas.microsoft.com/office/2006/documentManagement/types"/>
+    <ds:schemaRef ds:uri="http://schemas.microsoft.com/office/infopath/2007/PartnerControls"/>
+    <ds:schemaRef ds:uri="http://schemas.openxmlformats.org/package/2006/metadata/core-properties"/>
+    <ds:schemaRef ds:uri="http://purl.org/dc/elements/1.1/"/>
+    <ds:schemaRef ds:uri="http://purl.org/dc/terms/"/>
+    <ds:schemaRef ds:uri="http://schemas.microsoft.com/internal/obd"/>
+  </ds:schemaRefs>
+</ds:datastoreItem>
 </file>
 
 <file path=docMetadata/LabelInfo.xml><?xml version="1.0" encoding="utf-8"?>

</xml_diff>

<commit_message>
CIV-13782 elec nonelec docmosis (#4724)
* Add spec fields into fast track docmosis specified

* Updates to fix docmosis issues for specified fast track, as fields weren't being populated.

* checkstyle

* update defendant template for 1v2 DS

* point to ccd pr

* use new spec field for applican1 electronic docs

* point back to master

---------

Co-authored-by: sankaviv1 <sankavi.mohanraj@version1.com>
Co-authored-by: sankaviv1 <95748224+sankaviv1@users.noreply.github.com>
Co-authored-by: Madhan Mahadevan <madhan.mahadevan@hmcts.net>
Co-authored-by: vasudevganesanhmcts <100689363+vasudevganesanhmcts@users.noreply.github.com>
</commit_message>
<xml_diff>
--- a/docker/docmosis/templates/CV-SPC-HRN-ENG-01358.docx
+++ b/docker/docmosis/templates/CV-SPC-HRN-ENG-01358.docx
@@ -129,27 +129,7 @@
                 <w:sz w:val="28"/>
                 <w:szCs w:val="28"/>
               </w:rPr>
-              <w:t>Claim number: &lt;&lt;</w:t>
-            </w:r>
-            <w:proofErr w:type="spellStart"/>
-            <w:r>
-              <w:rPr>
-                <w:rFonts w:ascii="GDSTransportWebsite" w:hAnsi="GDSTransportWebsite"/>
-                <w:color w:val="60686D"/>
-                <w:sz w:val="28"/>
-                <w:szCs w:val="28"/>
-              </w:rPr>
-              <w:t>referenceNumber</w:t>
-            </w:r>
-            <w:proofErr w:type="spellEnd"/>
-            <w:r>
-              <w:rPr>
-                <w:rFonts w:ascii="GDSTransportWebsite" w:hAnsi="GDSTransportWebsite"/>
-                <w:color w:val="60686D"/>
-                <w:sz w:val="28"/>
-                <w:szCs w:val="28"/>
-              </w:rPr>
-              <w:t>&gt;&gt;</w:t>
+              <w:t>Claim number: &lt;&lt;referenceNumber&gt;&gt;</w:t>
             </w:r>
           </w:p>
         </w:tc>
@@ -260,27 +240,7 @@
                 <w:sz w:val="28"/>
                 <w:szCs w:val="28"/>
               </w:rPr>
-              <w:t>Case name: &lt;&lt;</w:t>
-            </w:r>
-            <w:proofErr w:type="spellStart"/>
-            <w:r>
-              <w:rPr>
-                <w:rFonts w:ascii="GDSTransportWebsite" w:hAnsi="GDSTransportWebsite"/>
-                <w:color w:val="60686D"/>
-                <w:sz w:val="28"/>
-                <w:szCs w:val="28"/>
-              </w:rPr>
-              <w:t>caseName</w:t>
-            </w:r>
-            <w:proofErr w:type="spellEnd"/>
-            <w:r>
-              <w:rPr>
-                <w:rFonts w:ascii="GDSTransportWebsite" w:hAnsi="GDSTransportWebsite"/>
-                <w:color w:val="60686D"/>
-                <w:sz w:val="28"/>
-                <w:szCs w:val="28"/>
-              </w:rPr>
-              <w:t>&gt;&gt;</w:t>
+              <w:t>Case name: &lt;&lt;caseName&gt;&gt;</w:t>
             </w:r>
           </w:p>
         </w:tc>
@@ -456,7 +416,6 @@
               </w:rPr>
               <w:t>&lt;{</w:t>
             </w:r>
-            <w:proofErr w:type="spellStart"/>
             <w:proofErr w:type="gramEnd"/>
             <w:r>
               <w:rPr>
@@ -465,77 +424,7 @@
                 <w:sz w:val="20"/>
                 <w:szCs w:val="20"/>
               </w:rPr>
-              <w:t>dateFormat</w:t>
-            </w:r>
-            <w:proofErr w:type="spellEnd"/>
-            <w:r>
-              <w:rPr>
-                <w:rFonts w:ascii="GDSTransportWebsite" w:eastAsia="Times New Roman" w:hAnsi="GDSTransportWebsite" w:cs="Times New Roman"/>
-                <w:color w:val="60686D"/>
-                <w:sz w:val="20"/>
-                <w:szCs w:val="20"/>
-              </w:rPr>
-              <w:t>(</w:t>
-            </w:r>
-            <w:proofErr w:type="spellStart"/>
-            <w:r>
-              <w:rPr>
-                <w:rFonts w:ascii="GDSTransportWebsite" w:eastAsia="Times New Roman" w:hAnsi="GDSTransportWebsite" w:cs="Times New Roman"/>
-                <w:color w:val="60686D"/>
-                <w:sz w:val="20"/>
-                <w:szCs w:val="20"/>
-              </w:rPr>
-              <w:t>submittedOn</w:t>
-            </w:r>
-            <w:proofErr w:type="spellEnd"/>
-            <w:r>
-              <w:rPr>
-                <w:rFonts w:ascii="GDSTransportWebsite" w:eastAsia="Times New Roman" w:hAnsi="GDSTransportWebsite" w:cs="Times New Roman"/>
-                <w:color w:val="60686D"/>
-                <w:sz w:val="20"/>
-                <w:szCs w:val="20"/>
-              </w:rPr>
-              <w:t xml:space="preserve">, ‘d MMMM </w:t>
-            </w:r>
-            <w:proofErr w:type="spellStart"/>
-            <w:r>
-              <w:rPr>
-                <w:rFonts w:ascii="GDSTransportWebsite" w:eastAsia="Times New Roman" w:hAnsi="GDSTransportWebsite" w:cs="Times New Roman"/>
-                <w:color w:val="60686D"/>
-                <w:sz w:val="20"/>
-                <w:szCs w:val="20"/>
-              </w:rPr>
-              <w:t>yyyy</w:t>
-            </w:r>
-            <w:proofErr w:type="spellEnd"/>
-            <w:r>
-              <w:rPr>
-                <w:rFonts w:ascii="GDSTransportWebsite" w:eastAsia="Times New Roman" w:hAnsi="GDSTransportWebsite" w:cs="Times New Roman"/>
-                <w:color w:val="60686D"/>
-                <w:sz w:val="20"/>
-                <w:szCs w:val="20"/>
-              </w:rPr>
-              <w:t>’, ‘dd-MM-</w:t>
-            </w:r>
-            <w:proofErr w:type="spellStart"/>
-            <w:r>
-              <w:rPr>
-                <w:rFonts w:ascii="GDSTransportWebsite" w:eastAsia="Times New Roman" w:hAnsi="GDSTransportWebsite" w:cs="Times New Roman"/>
-                <w:color w:val="60686D"/>
-                <w:sz w:val="20"/>
-                <w:szCs w:val="20"/>
-              </w:rPr>
-              <w:t>yyyy</w:t>
-            </w:r>
-            <w:proofErr w:type="spellEnd"/>
-            <w:r>
-              <w:rPr>
-                <w:rFonts w:ascii="GDSTransportWebsite" w:eastAsia="Times New Roman" w:hAnsi="GDSTransportWebsite" w:cs="Times New Roman"/>
-                <w:color w:val="60686D"/>
-                <w:sz w:val="20"/>
-                <w:szCs w:val="20"/>
-              </w:rPr>
-              <w:t>’)}&gt;&gt;</w:t>
+              <w:t>dateFormat(submittedOn, ‘d MMMM yyyy’, ‘dd-MM-yyyy’)}&gt;&gt;</w:t>
             </w:r>
           </w:p>
         </w:tc>
@@ -815,7 +704,6 @@
               </w:rPr>
               <w:t>&lt;&lt;</w:t>
             </w:r>
-            <w:proofErr w:type="spellStart"/>
             <w:proofErr w:type="gramStart"/>
             <w:r>
               <w:rPr>
@@ -824,7 +712,6 @@
               </w:rPr>
               <w:t>applicant.primaryAddress.PostTown</w:t>
             </w:r>
-            <w:proofErr w:type="spellEnd"/>
             <w:proofErr w:type="gramEnd"/>
             <w:r>
               <w:rPr>
@@ -881,7 +768,6 @@
               </w:rPr>
               <w:t>&lt;&lt;</w:t>
             </w:r>
-            <w:proofErr w:type="spellStart"/>
             <w:proofErr w:type="gramStart"/>
             <w:r>
               <w:rPr>
@@ -890,7 +776,6 @@
               </w:rPr>
               <w:t>applicant.primaryAddress.Country</w:t>
             </w:r>
-            <w:proofErr w:type="spellEnd"/>
             <w:proofErr w:type="gramEnd"/>
             <w:r>
               <w:rPr>
@@ -982,25 +867,8 @@
                 <w:rFonts w:ascii="GDSTransportWebsite" w:hAnsi="GDSTransportWebsite"/>
                 <w:color w:val="0A0A0A"/>
               </w:rPr>
-              <w:t>&lt;&lt;cs_{</w:t>
-            </w:r>
-            <w:proofErr w:type="spellStart"/>
-            <w:r>
-              <w:rPr>
-                <w:rFonts w:ascii="GDSTransportWebsite" w:hAnsi="GDSTransportWebsite"/>
-                <w:color w:val="0A0A0A"/>
-              </w:rPr>
-              <w:t>isBlank</w:t>
-            </w:r>
-            <w:proofErr w:type="spellEnd"/>
-            <w:r>
-              <w:rPr>
-                <w:rFonts w:ascii="GDSTransportWebsite" w:hAnsi="GDSTransportWebsite"/>
-                <w:color w:val="0A0A0A"/>
-              </w:rPr>
-              <w:t>(</w:t>
-            </w:r>
-            <w:proofErr w:type="spellStart"/>
+              <w:t>&lt;&lt;cs_{isBlank(</w:t>
+            </w:r>
             <w:proofErr w:type="gramStart"/>
             <w:r>
               <w:rPr>
@@ -1009,30 +877,13 @@
               </w:rPr>
               <w:t>applicant.phoneNumber</w:t>
             </w:r>
-            <w:proofErr w:type="spellEnd"/>
             <w:proofErr w:type="gramEnd"/>
             <w:r>
               <w:rPr>
                 <w:rFonts w:ascii="GDSTransportWebsite" w:hAnsi="GDSTransportWebsite"/>
                 <w:color w:val="0A0A0A"/>
               </w:rPr>
-              <w:t xml:space="preserve">)}&gt;&gt;Not Provided&lt;&lt;else&gt;&gt;&lt;&lt; </w:t>
-            </w:r>
-            <w:proofErr w:type="spellStart"/>
-            <w:r>
-              <w:rPr>
-                <w:rFonts w:ascii="GDSTransportWebsite" w:hAnsi="GDSTransportWebsite"/>
-                <w:color w:val="0A0A0A"/>
-              </w:rPr>
-              <w:t>applicant.phoneNumber</w:t>
-            </w:r>
-            <w:proofErr w:type="spellEnd"/>
-            <w:r>
-              <w:rPr>
-                <w:rFonts w:ascii="GDSTransportWebsite" w:hAnsi="GDSTransportWebsite"/>
-                <w:color w:val="0A0A0A"/>
-              </w:rPr>
-              <w:t xml:space="preserve"> &gt;&gt;&lt;&lt;es_&gt;&gt;</w:t>
+              <w:t>)}&gt;&gt;Not Provided&lt;&lt;else&gt;&gt;&lt;&lt; applicant.phoneNumber &gt;&gt;&lt;&lt;es_&gt;&gt;</w:t>
             </w:r>
           </w:p>
         </w:tc>
@@ -1095,25 +946,8 @@
                 <w:rFonts w:ascii="GDSTransportWebsite" w:hAnsi="GDSTransportWebsite"/>
                 <w:color w:val="0A0A0A"/>
               </w:rPr>
-              <w:t>&lt;&lt;cs_{</w:t>
-            </w:r>
-            <w:proofErr w:type="spellStart"/>
-            <w:r>
-              <w:rPr>
-                <w:rFonts w:ascii="GDSTransportWebsite" w:hAnsi="GDSTransportWebsite"/>
-                <w:color w:val="0A0A0A"/>
-              </w:rPr>
-              <w:t>isBlank</w:t>
-            </w:r>
-            <w:proofErr w:type="spellEnd"/>
-            <w:r>
-              <w:rPr>
-                <w:rFonts w:ascii="GDSTransportWebsite" w:hAnsi="GDSTransportWebsite"/>
-                <w:color w:val="0A0A0A"/>
-              </w:rPr>
-              <w:t>(</w:t>
-            </w:r>
-            <w:proofErr w:type="spellStart"/>
+              <w:t>&lt;&lt;cs_{isBlank(</w:t>
+            </w:r>
             <w:proofErr w:type="gramStart"/>
             <w:r>
               <w:rPr>
@@ -1122,30 +956,13 @@
               </w:rPr>
               <w:t>applicant.emailAddress</w:t>
             </w:r>
-            <w:proofErr w:type="spellEnd"/>
             <w:proofErr w:type="gramEnd"/>
             <w:r>
               <w:rPr>
                 <w:rFonts w:ascii="GDSTransportWebsite" w:hAnsi="GDSTransportWebsite"/>
                 <w:color w:val="0A0A0A"/>
               </w:rPr>
-              <w:t xml:space="preserve">)}&gt;&gt;Not Provided&lt;&lt;else&gt;&gt;&lt;&lt; </w:t>
-            </w:r>
-            <w:proofErr w:type="spellStart"/>
-            <w:r>
-              <w:rPr>
-                <w:rFonts w:ascii="GDSTransportWebsite" w:hAnsi="GDSTransportWebsite"/>
-                <w:color w:val="0A0A0A"/>
-              </w:rPr>
-              <w:t>applicant.emailAddress</w:t>
-            </w:r>
-            <w:proofErr w:type="spellEnd"/>
-            <w:r>
-              <w:rPr>
-                <w:rFonts w:ascii="GDSTransportWebsite" w:hAnsi="GDSTransportWebsite"/>
-                <w:color w:val="0A0A0A"/>
-              </w:rPr>
-              <w:t xml:space="preserve"> &gt;&gt;&lt;&lt;es_&gt;&gt;</w:t>
+              <w:t>)}&gt;&gt;Not Provided&lt;&lt;else&gt;&gt;&lt;&lt; applicant.emailAddress &gt;&gt;&lt;&lt;es_&gt;&gt;</w:t>
             </w:r>
           </w:p>
         </w:tc>
@@ -1181,29 +998,7 @@
                 <w:color w:val="0A0A0A"/>
                 <w:shd w:val="clear" w:color="auto" w:fill="FFFFFF"/>
               </w:rPr>
-              <w:t>&lt;&lt;</w:t>
-            </w:r>
-            <w:proofErr w:type="spellStart"/>
-            <w:r>
-              <w:rPr>
-                <w:rFonts w:ascii="GDSTransportWebsite" w:hAnsi="GDSTransportWebsite"/>
-                <w:b/>
-                <w:bCs/>
-                <w:color w:val="0A0A0A"/>
-                <w:shd w:val="clear" w:color="auto" w:fill="FFFFFF"/>
-              </w:rPr>
-              <w:t>cr</w:t>
-            </w:r>
-            <w:proofErr w:type="spellEnd"/>
-            <w:r>
-              <w:rPr>
-                <w:rFonts w:ascii="GDSTransportWebsite" w:hAnsi="GDSTransportWebsite"/>
-                <w:b/>
-                <w:bCs/>
-                <w:color w:val="0A0A0A"/>
-                <w:shd w:val="clear" w:color="auto" w:fill="FFFFFF"/>
-              </w:rPr>
-              <w:t>_{</w:t>
+              <w:t>&lt;&lt;cr_{</w:t>
             </w:r>
             <w:proofErr w:type="gramStart"/>
             <w:r>
@@ -1628,22 +1423,13 @@
               </w:rPr>
               <w:t>&lt;&lt;cs_{</w:t>
             </w:r>
-            <w:proofErr w:type="spellStart"/>
             <w:proofErr w:type="gramStart"/>
             <w:r>
               <w:rPr>
                 <w:rFonts w:ascii="GDSTransportWebsite" w:hAnsi="GDSTransportWebsite"/>
                 <w:color w:val="0A0A0A"/>
               </w:rPr>
-              <w:t>isBlank</w:t>
-            </w:r>
-            <w:proofErr w:type="spellEnd"/>
-            <w:r>
-              <w:rPr>
-                <w:rFonts w:ascii="GDSTransportWebsite" w:hAnsi="GDSTransportWebsite"/>
-                <w:color w:val="0A0A0A"/>
-              </w:rPr>
-              <w:t>(</w:t>
+              <w:t>isBlank(</w:t>
             </w:r>
             <w:proofErr w:type="gramEnd"/>
             <w:r>
@@ -1716,22 +1502,13 @@
               </w:rPr>
               <w:t>&lt;&lt;cs_{</w:t>
             </w:r>
-            <w:proofErr w:type="spellStart"/>
             <w:proofErr w:type="gramStart"/>
             <w:r>
               <w:rPr>
                 <w:rFonts w:ascii="GDSTransportWebsite" w:hAnsi="GDSTransportWebsite"/>
                 <w:color w:val="0A0A0A"/>
               </w:rPr>
-              <w:t>isBlank</w:t>
-            </w:r>
-            <w:proofErr w:type="spellEnd"/>
-            <w:r>
-              <w:rPr>
-                <w:rFonts w:ascii="GDSTransportWebsite" w:hAnsi="GDSTransportWebsite"/>
-                <w:color w:val="0A0A0A"/>
-              </w:rPr>
-              <w:t>(</w:t>
+              <w:t>isBlank(</w:t>
             </w:r>
             <w:proofErr w:type="gramEnd"/>
             <w:r>
@@ -1869,29 +1646,7 @@
                 <w:color w:val="0A0A0A"/>
                 <w:shd w:val="clear" w:color="auto" w:fill="FFFFFF"/>
               </w:rPr>
-              <w:t>&lt;&lt;</w:t>
-            </w:r>
-            <w:proofErr w:type="spellStart"/>
-            <w:r>
-              <w:rPr>
-                <w:rFonts w:ascii="GDSTransportWebsite" w:hAnsi="GDSTransportWebsite"/>
-                <w:b/>
-                <w:bCs/>
-                <w:color w:val="0A0A0A"/>
-                <w:shd w:val="clear" w:color="auto" w:fill="FFFFFF"/>
-              </w:rPr>
-              <w:t>rr_respondents</w:t>
-            </w:r>
-            <w:proofErr w:type="spellEnd"/>
-            <w:r>
-              <w:rPr>
-                <w:rFonts w:ascii="GDSTransportWebsite" w:hAnsi="GDSTransportWebsite"/>
-                <w:b/>
-                <w:bCs/>
-                <w:color w:val="0A0A0A"/>
-                <w:shd w:val="clear" w:color="auto" w:fill="FFFFFF"/>
-              </w:rPr>
-              <w:t>&gt;&gt;</w:t>
+              <w:t>&lt;&lt;rr_respondents&gt;&gt;</w:t>
             </w:r>
           </w:p>
         </w:tc>
@@ -1931,29 +1686,7 @@
                 <w:color w:val="0A0A0A"/>
                 <w:shd w:val="clear" w:color="auto" w:fill="FFFFFF"/>
               </w:rPr>
-              <w:t>&lt;&lt;cs_{$size&gt;1}&gt;&gt; Defendant &lt;&lt;$</w:t>
-            </w:r>
-            <w:proofErr w:type="spellStart"/>
-            <w:r>
-              <w:rPr>
-                <w:rFonts w:ascii="GDSTransportWebsite" w:hAnsi="GDSTransportWebsite"/>
-                <w:b/>
-                <w:bCs/>
-                <w:color w:val="0A0A0A"/>
-                <w:shd w:val="clear" w:color="auto" w:fill="FFFFFF"/>
-              </w:rPr>
-              <w:t>itemnum</w:t>
-            </w:r>
-            <w:proofErr w:type="spellEnd"/>
-            <w:r>
-              <w:rPr>
-                <w:rFonts w:ascii="GDSTransportWebsite" w:hAnsi="GDSTransportWebsite"/>
-                <w:b/>
-                <w:bCs/>
-                <w:color w:val="0A0A0A"/>
-                <w:shd w:val="clear" w:color="auto" w:fill="FFFFFF"/>
-              </w:rPr>
-              <w:t>&gt;&gt;&lt;&lt;es_&gt;&gt;</w:t>
+              <w:t>&lt;&lt;cs_{$size&gt;1}&gt;&gt; Defendant &lt;&lt;$itemnum&gt;&gt;&lt;&lt;es_&gt;&gt;</w:t>
             </w:r>
           </w:p>
         </w:tc>
@@ -2167,23 +1900,7 @@
                 <w:rFonts w:ascii="GDSTransportWebsite" w:hAnsi="GDSTransportWebsite"/>
                 <w:color w:val="0A0A0A"/>
               </w:rPr>
-              <w:t xml:space="preserve">&lt;&lt; </w:t>
-            </w:r>
-            <w:proofErr w:type="spellStart"/>
-            <w:r>
-              <w:rPr>
-                <w:rFonts w:ascii="GDSTransportWebsite" w:hAnsi="GDSTransportWebsite"/>
-                <w:color w:val="0A0A0A"/>
-              </w:rPr>
-              <w:t>primaryAddress.PostTown</w:t>
-            </w:r>
-            <w:proofErr w:type="spellEnd"/>
-            <w:r>
-              <w:rPr>
-                <w:rFonts w:ascii="GDSTransportWebsite" w:hAnsi="GDSTransportWebsite"/>
-                <w:color w:val="0A0A0A"/>
-              </w:rPr>
-              <w:t>&gt;&gt;&lt;&lt;es_&gt;&gt;</w:t>
+              <w:t>&lt;&lt; primaryAddress.PostTown&gt;&gt;&lt;&lt;es_&gt;&gt;</w:t>
             </w:r>
           </w:p>
           <w:p>
@@ -2232,23 +1949,7 @@
                 <w:rFonts w:ascii="GDSTransportWebsite" w:hAnsi="GDSTransportWebsite"/>
                 <w:color w:val="0A0A0A"/>
               </w:rPr>
-              <w:t xml:space="preserve">&lt;&lt; </w:t>
-            </w:r>
-            <w:proofErr w:type="spellStart"/>
-            <w:r>
-              <w:rPr>
-                <w:rFonts w:ascii="GDSTransportWebsite" w:hAnsi="GDSTransportWebsite"/>
-                <w:color w:val="0A0A0A"/>
-              </w:rPr>
-              <w:t>primaryAddress.Country</w:t>
-            </w:r>
-            <w:proofErr w:type="spellEnd"/>
-            <w:r>
-              <w:rPr>
-                <w:rFonts w:ascii="GDSTransportWebsite" w:hAnsi="GDSTransportWebsite"/>
-                <w:color w:val="0A0A0A"/>
-              </w:rPr>
-              <w:t>&gt;&gt;&lt;&lt;es_&gt;&gt;</w:t>
+              <w:t>&lt;&lt; primaryAddress.Country&gt;&gt;&lt;&lt;es_&gt;&gt;</w:t>
             </w:r>
           </w:p>
         </w:tc>
@@ -2333,55 +2034,7 @@
                 <w:rFonts w:ascii="GDSTransportWebsite" w:hAnsi="GDSTransportWebsite"/>
                 <w:color w:val="0A0A0A"/>
               </w:rPr>
-              <w:t>&lt;&lt;cs_{</w:t>
-            </w:r>
-            <w:proofErr w:type="spellStart"/>
-            <w:r>
-              <w:rPr>
-                <w:rFonts w:ascii="GDSTransportWebsite" w:hAnsi="GDSTransportWebsite"/>
-                <w:color w:val="0A0A0A"/>
-              </w:rPr>
-              <w:t>isBlank</w:t>
-            </w:r>
-            <w:proofErr w:type="spellEnd"/>
-            <w:r>
-              <w:rPr>
-                <w:rFonts w:ascii="GDSTransportWebsite" w:hAnsi="GDSTransportWebsite"/>
-                <w:color w:val="0A0A0A"/>
-              </w:rPr>
-              <w:t>(</w:t>
-            </w:r>
-            <w:proofErr w:type="spellStart"/>
-            <w:r>
-              <w:rPr>
-                <w:rFonts w:ascii="GDSTransportWebsite" w:hAnsi="GDSTransportWebsite"/>
-                <w:color w:val="0A0A0A"/>
-              </w:rPr>
-              <w:t>phoneNumber</w:t>
-            </w:r>
-            <w:proofErr w:type="spellEnd"/>
-            <w:r>
-              <w:rPr>
-                <w:rFonts w:ascii="GDSTransportWebsite" w:hAnsi="GDSTransportWebsite"/>
-                <w:color w:val="0A0A0A"/>
-              </w:rPr>
-              <w:t>)}&gt;&gt;Not Provided&lt;&lt;else&gt;&gt;&lt;&lt;</w:t>
-            </w:r>
-            <w:proofErr w:type="spellStart"/>
-            <w:r>
-              <w:rPr>
-                <w:rFonts w:ascii="GDSTransportWebsite" w:hAnsi="GDSTransportWebsite"/>
-                <w:color w:val="0A0A0A"/>
-              </w:rPr>
-              <w:t>phoneNumber</w:t>
-            </w:r>
-            <w:proofErr w:type="spellEnd"/>
-            <w:r>
-              <w:rPr>
-                <w:rFonts w:ascii="GDSTransportWebsite" w:hAnsi="GDSTransportWebsite"/>
-                <w:color w:val="0A0A0A"/>
-              </w:rPr>
-              <w:t xml:space="preserve"> &gt;&gt;&lt;&lt;es_&gt;&gt;</w:t>
+              <w:t>&lt;&lt;cs_{isBlank(phoneNumber)}&gt;&gt;Not Provided&lt;&lt;else&gt;&gt;&lt;&lt;phoneNumber &gt;&gt;&lt;&lt;es_&gt;&gt;</w:t>
             </w:r>
           </w:p>
         </w:tc>
@@ -2444,55 +2097,7 @@
                 <w:rFonts w:ascii="GDSTransportWebsite" w:hAnsi="GDSTransportWebsite"/>
                 <w:color w:val="0A0A0A"/>
               </w:rPr>
-              <w:t>&lt;&lt;cs_{</w:t>
-            </w:r>
-            <w:proofErr w:type="spellStart"/>
-            <w:r>
-              <w:rPr>
-                <w:rFonts w:ascii="GDSTransportWebsite" w:hAnsi="GDSTransportWebsite"/>
-                <w:color w:val="0A0A0A"/>
-              </w:rPr>
-              <w:t>isBlank</w:t>
-            </w:r>
-            <w:proofErr w:type="spellEnd"/>
-            <w:r>
-              <w:rPr>
-                <w:rFonts w:ascii="GDSTransportWebsite" w:hAnsi="GDSTransportWebsite"/>
-                <w:color w:val="0A0A0A"/>
-              </w:rPr>
-              <w:t>(</w:t>
-            </w:r>
-            <w:proofErr w:type="spellStart"/>
-            <w:r>
-              <w:rPr>
-                <w:rFonts w:ascii="GDSTransportWebsite" w:hAnsi="GDSTransportWebsite"/>
-                <w:color w:val="0A0A0A"/>
-              </w:rPr>
-              <w:t>emailAddress</w:t>
-            </w:r>
-            <w:proofErr w:type="spellEnd"/>
-            <w:r>
-              <w:rPr>
-                <w:rFonts w:ascii="GDSTransportWebsite" w:hAnsi="GDSTransportWebsite"/>
-                <w:color w:val="0A0A0A"/>
-              </w:rPr>
-              <w:t>)}&gt;&gt;Not Provided&lt;&lt;else&gt;&gt;&lt;&lt;</w:t>
-            </w:r>
-            <w:proofErr w:type="spellStart"/>
-            <w:r>
-              <w:rPr>
-                <w:rFonts w:ascii="GDSTransportWebsite" w:hAnsi="GDSTransportWebsite"/>
-                <w:color w:val="0A0A0A"/>
-              </w:rPr>
-              <w:t>emailAddress</w:t>
-            </w:r>
-            <w:proofErr w:type="spellEnd"/>
-            <w:r>
-              <w:rPr>
-                <w:rFonts w:ascii="GDSTransportWebsite" w:hAnsi="GDSTransportWebsite"/>
-                <w:color w:val="0A0A0A"/>
-              </w:rPr>
-              <w:t>&gt;&gt;&lt;&lt;es_&gt;&gt;</w:t>
+              <w:t>&lt;&lt;cs_{isBlank(emailAddress)}&gt;&gt;Not Provided&lt;&lt;else&gt;&gt;&lt;&lt;emailAddress&gt;&gt;&lt;&lt;es_&gt;&gt;</w:t>
             </w:r>
           </w:p>
         </w:tc>
@@ -2613,20 +2218,8 @@
                 <w:color w:val="0A0A0A"/>
                 <w:shd w:val="clear" w:color="auto" w:fill="FFFFFF"/>
               </w:rPr>
-              <w:t>&lt;&lt;</w:t>
-            </w:r>
-            <w:proofErr w:type="spellStart"/>
-            <w:r>
-              <w:rPr>
-                <w:rFonts w:ascii="GDSTransportWebsite" w:hAnsi="GDSTransportWebsite"/>
-                <w:b/>
-                <w:bCs/>
-                <w:color w:val="0A0A0A"/>
-                <w:shd w:val="clear" w:color="auto" w:fill="FFFFFF"/>
-              </w:rPr>
-              <w:t>legalRepHeading</w:t>
-            </w:r>
-            <w:proofErr w:type="spellEnd"/>
+              <w:t>&lt;&lt;legalRepHeading</w:t>
+            </w:r>
             <w:r>
               <w:rPr>
                 <w:rFonts w:ascii="GDSTransportWebsite" w:hAnsi="GDSTransportWebsite"/>
@@ -2664,7 +2257,6 @@
               </w:rPr>
               <w:t>&lt;&lt;</w:t>
             </w:r>
-            <w:proofErr w:type="spellStart"/>
             <w:proofErr w:type="gramStart"/>
             <w:r>
               <w:rPr>
@@ -2673,7 +2265,6 @@
               </w:rPr>
               <w:t>representative.organisationName</w:t>
             </w:r>
-            <w:proofErr w:type="spellEnd"/>
             <w:proofErr w:type="gramEnd"/>
             <w:r>
               <w:rPr>
@@ -2842,7 +2433,6 @@
               </w:rPr>
               <w:t>&lt;&lt;</w:t>
             </w:r>
-            <w:proofErr w:type="spellStart"/>
             <w:proofErr w:type="gramStart"/>
             <w:r>
               <w:rPr>
@@ -2851,7 +2441,6 @@
               </w:rPr>
               <w:t>representative.serviceAddress.PostTown</w:t>
             </w:r>
-            <w:proofErr w:type="spellEnd"/>
             <w:proofErr w:type="gramEnd"/>
             <w:r>
               <w:rPr>
@@ -2908,7 +2497,6 @@
               </w:rPr>
               <w:t xml:space="preserve">&lt;&lt; </w:t>
             </w:r>
-            <w:proofErr w:type="spellStart"/>
             <w:proofErr w:type="gramStart"/>
             <w:r>
               <w:rPr>
@@ -2917,7 +2505,6 @@
               </w:rPr>
               <w:t>representative.serviceAddress.Country</w:t>
             </w:r>
-            <w:proofErr w:type="spellEnd"/>
             <w:proofErr w:type="gramEnd"/>
             <w:r>
               <w:rPr>
@@ -2993,7 +2580,6 @@
               </w:rPr>
               <w:t>&lt;&lt;</w:t>
             </w:r>
-            <w:proofErr w:type="spellStart"/>
             <w:proofErr w:type="gramStart"/>
             <w:r>
               <w:rPr>
@@ -3002,7 +2588,6 @@
               </w:rPr>
               <w:t>representative.emailAddress</w:t>
             </w:r>
-            <w:proofErr w:type="spellEnd"/>
             <w:proofErr w:type="gramEnd"/>
             <w:r>
               <w:rPr>
@@ -3071,7 +2656,6 @@
               </w:rPr>
               <w:t>&lt;&lt;</w:t>
             </w:r>
-            <w:proofErr w:type="spellStart"/>
             <w:proofErr w:type="gramStart"/>
             <w:r>
               <w:rPr>
@@ -3080,7 +2664,6 @@
               </w:rPr>
               <w:t>representative.phoneNumber</w:t>
             </w:r>
-            <w:proofErr w:type="spellEnd"/>
             <w:proofErr w:type="gramEnd"/>
             <w:r>
               <w:rPr>
@@ -3149,7 +2732,6 @@
               </w:rPr>
               <w:t>&lt;&lt;</w:t>
             </w:r>
-            <w:proofErr w:type="spellStart"/>
             <w:proofErr w:type="gramStart"/>
             <w:r>
               <w:rPr>
@@ -3158,7 +2740,6 @@
               </w:rPr>
               <w:t>representative.dxAddress</w:t>
             </w:r>
-            <w:proofErr w:type="spellEnd"/>
             <w:proofErr w:type="gramEnd"/>
             <w:r>
               <w:rPr>
@@ -3200,29 +2781,7 @@
                 <w:color w:val="0A0A0A"/>
                 <w:shd w:val="clear" w:color="auto" w:fill="FFFFFF"/>
               </w:rPr>
-              <w:t>&lt;&lt;</w:t>
-            </w:r>
-            <w:proofErr w:type="spellStart"/>
-            <w:r>
-              <w:rPr>
-                <w:rFonts w:ascii="GDSTransportWebsite" w:hAnsi="GDSTransportWebsite"/>
-                <w:b/>
-                <w:bCs/>
-                <w:color w:val="0A0A0A"/>
-                <w:shd w:val="clear" w:color="auto" w:fill="FFFFFF"/>
-              </w:rPr>
-              <w:t>er_respondents</w:t>
-            </w:r>
-            <w:proofErr w:type="spellEnd"/>
-            <w:r>
-              <w:rPr>
-                <w:rFonts w:ascii="GDSTransportWebsite" w:hAnsi="GDSTransportWebsite"/>
-                <w:b/>
-                <w:bCs/>
-                <w:color w:val="0A0A0A"/>
-                <w:shd w:val="clear" w:color="auto" w:fill="FFFFFF"/>
-              </w:rPr>
-              <w:t>&gt;&gt;</w:t>
+              <w:t>&lt;&lt;er_respondents&gt;&gt;</w:t>
             </w:r>
           </w:p>
         </w:tc>
@@ -3264,7 +2823,6 @@
         </w:rPr>
         <w:t>&lt;&lt;cs_{</w:t>
       </w:r>
-      <w:proofErr w:type="spellStart"/>
       <w:proofErr w:type="gramStart"/>
       <w:r>
         <w:rPr>
@@ -3273,17 +2831,7 @@
           <w:sz w:val="36"/>
           <w:szCs w:val="36"/>
         </w:rPr>
-        <w:t>allocatedTrack</w:t>
-      </w:r>
-      <w:proofErr w:type="spellEnd"/>
-      <w:r>
-        <w:rPr>
-          <w:rFonts w:ascii="GDSTransportWebsite" w:hAnsi="GDSTransportWebsite"/>
-          <w:color w:val="0A0A0A"/>
-          <w:sz w:val="36"/>
-          <w:szCs w:val="36"/>
-        </w:rPr>
-        <w:t>!=</w:t>
+        <w:t>allocatedTrack!=</w:t>
       </w:r>
       <w:proofErr w:type="gramEnd"/>
       <w:r>
@@ -3448,23 +2996,7 @@
                 <w:rFonts w:ascii="GDSTransportWebsite" w:hAnsi="GDSTransportWebsite"/>
                 <w:color w:val="0A0A0A"/>
               </w:rPr>
-              <w:t>&lt;&lt;</w:t>
-            </w:r>
-            <w:proofErr w:type="spellStart"/>
-            <w:r>
-              <w:rPr>
-                <w:rFonts w:ascii="GDSTransportWebsite" w:hAnsi="GDSTransportWebsite"/>
-                <w:color w:val="0A0A0A"/>
-              </w:rPr>
-              <w:t>fileDirectionsQuestionnaire.oneMonthStayRequested</w:t>
-            </w:r>
-            <w:proofErr w:type="spellEnd"/>
-            <w:r>
-              <w:rPr>
-                <w:rFonts w:ascii="GDSTransportWebsite" w:hAnsi="GDSTransportWebsite"/>
-                <w:color w:val="0A0A0A"/>
-              </w:rPr>
-              <w:t>&gt;&gt;</w:t>
+              <w:t>&lt;&lt;fileDirectionsQuestionnaire.oneMonthStayRequested&gt;&gt;</w:t>
             </w:r>
           </w:p>
         </w:tc>
@@ -3646,7 +3178,6 @@
               </w:rPr>
               <w:t>&lt;&lt;</w:t>
             </w:r>
-            <w:proofErr w:type="spellStart"/>
             <w:r>
               <w:rPr>
                 <w:rFonts w:ascii="GDSTransportWebsite" w:hAnsi="GDSTransportWebsite"/>
@@ -3661,7 +3192,6 @@
               </w:rPr>
               <w:t>isSubjectToFixedRecoverableCostRegime</w:t>
             </w:r>
-            <w:proofErr w:type="spellEnd"/>
             <w:r>
               <w:rPr>
                 <w:rFonts w:ascii="GDSTransportWebsite" w:hAnsi="GDSTransportWebsite"/>
@@ -3708,7 +3238,6 @@
         </w:rPr>
         <w:t xml:space="preserve"> </w:t>
       </w:r>
-      <w:proofErr w:type="spellStart"/>
       <w:r>
         <w:rPr>
           <w:rFonts w:ascii="GDSTransportWebsite" w:hAnsi="GDSTransportWebsite"/>
@@ -3723,7 +3252,6 @@
         </w:rPr>
         <w:t>isSubjectToFixedRecoverableCostRegime</w:t>
       </w:r>
-      <w:proofErr w:type="spellEnd"/>
       <w:proofErr w:type="gramEnd"/>
       <w:r>
         <w:rPr>
@@ -3810,17 +3338,8 @@
                 <w:rFonts w:ascii="GDSTransportWebsite" w:hAnsi="GDSTransportWebsite"/>
                 <w:color w:val="0A0A0A"/>
               </w:rPr>
-              <w:t>&lt;&lt;</w:t>
-            </w:r>
-            <w:proofErr w:type="spellStart"/>
-            <w:r>
-              <w:rPr>
-                <w:rFonts w:ascii="GDSTransportWebsite" w:hAnsi="GDSTransportWebsite"/>
-                <w:color w:val="0A0A0A"/>
-              </w:rPr>
-              <w:t>fixedRecoverableCosts.bandText</w:t>
-            </w:r>
-            <w:proofErr w:type="spellEnd"/>
+              <w:t>&lt;&lt;fixedRecoverableCosts.bandText</w:t>
+            </w:r>
             <w:r>
               <w:rPr>
                 <w:rFonts w:ascii="GDSTransportWebsite" w:hAnsi="GDSTransportWebsite"/>
@@ -3878,15 +3397,7 @@
                 <w:rFonts w:ascii="GDSTransportWebsite" w:hAnsi="GDSTransportWebsite"/>
                 <w:color w:val="0A0A0A"/>
               </w:rPr>
-              <w:t>&lt;&lt;</w:t>
-            </w:r>
-            <w:proofErr w:type="spellStart"/>
-            <w:r>
-              <w:rPr>
-                <w:rFonts w:ascii="GDSTransportWebsite" w:hAnsi="GDSTransportWebsite"/>
-                <w:color w:val="0A0A0A"/>
-              </w:rPr>
-              <w:t>fixedRecoverableCosts.</w:t>
+              <w:t>&lt;&lt;fixedRecoverableCosts.</w:t>
             </w:r>
             <w:r>
               <w:rPr>
@@ -3895,7 +3406,6 @@
               </w:rPr>
               <w:t>complexityBandingAgreed</w:t>
             </w:r>
-            <w:proofErr w:type="spellEnd"/>
             <w:r>
               <w:rPr>
                 <w:rFonts w:ascii="GDSTransportWebsite" w:hAnsi="GDSTransportWebsite"/>
@@ -4039,24 +3549,14 @@
               </w:rPr>
               <w:t>&lt;&lt;cs_{</w:t>
             </w:r>
-            <w:proofErr w:type="spellStart"/>
             <w:proofErr w:type="gramStart"/>
             <w:r>
               <w:rPr>
                 <w:rFonts w:ascii="GDSTransportWebsite" w:hAnsi="GDSTransportWebsite"/>
                 <w:color w:val="0A0A0A"/>
               </w:rPr>
-              <w:t>isBlank</w:t>
-            </w:r>
-            <w:proofErr w:type="spellEnd"/>
-            <w:r>
-              <w:rPr>
-                <w:rFonts w:ascii="GDSTransportWebsite" w:hAnsi="GDSTransportWebsite"/>
-                <w:color w:val="0A0A0A"/>
-              </w:rPr>
-              <w:t>(</w:t>
-            </w:r>
-            <w:proofErr w:type="spellStart"/>
+              <w:t>isBlank(</w:t>
+            </w:r>
             <w:proofErr w:type="gramEnd"/>
             <w:r>
               <w:rPr>
@@ -4065,7 +3565,6 @@
               </w:rPr>
               <w:t>fixedRecoverableCosts.reasons</w:t>
             </w:r>
-            <w:proofErr w:type="spellEnd"/>
             <w:r>
               <w:rPr>
                 <w:rFonts w:ascii="GDSTransportWebsite" w:hAnsi="GDSTransportWebsite"/>
@@ -4078,17 +3577,8 @@
                 <w:rFonts w:ascii="GDSTransportWebsite" w:hAnsi="GDSTransportWebsite"/>
                 <w:color w:val="0A0A0A"/>
               </w:rPr>
-              <w:t xml:space="preserve"> </w:t>
-            </w:r>
-            <w:proofErr w:type="spellStart"/>
-            <w:r>
-              <w:rPr>
-                <w:rFonts w:ascii="GDSTransportWebsite" w:hAnsi="GDSTransportWebsite"/>
-                <w:color w:val="0A0A0A"/>
-              </w:rPr>
-              <w:t>fixedRecoverableCosts.reasons</w:t>
-            </w:r>
-            <w:proofErr w:type="spellEnd"/>
+              <w:t xml:space="preserve"> fixedRecoverableCosts.reasons</w:t>
+            </w:r>
             <w:r>
               <w:rPr>
                 <w:rFonts w:ascii="GDSTransportWebsite" w:hAnsi="GDSTransportWebsite"/>
@@ -4159,27 +3649,7 @@
           <w:sz w:val="36"/>
           <w:szCs w:val="36"/>
         </w:rPr>
-        <w:t>&lt;&lt;cs_{</w:t>
-      </w:r>
-      <w:proofErr w:type="spellStart"/>
-      <w:r>
-        <w:rPr>
-          <w:rFonts w:ascii="GDSTransportWebsite" w:hAnsi="GDSTransportWebsite"/>
-          <w:color w:val="0A0A0A"/>
-          <w:sz w:val="36"/>
-          <w:szCs w:val="36"/>
-        </w:rPr>
-        <w:t>allocatedTrack</w:t>
-      </w:r>
-      <w:proofErr w:type="spellEnd"/>
-      <w:r>
-        <w:rPr>
-          <w:rFonts w:ascii="GDSTransportWebsite" w:hAnsi="GDSTransportWebsite"/>
-          <w:color w:val="0A0A0A"/>
-          <w:sz w:val="36"/>
-          <w:szCs w:val="36"/>
-        </w:rPr>
-        <w:t>='FAST_CLAIM'}&gt;&gt;</w:t>
+        <w:t>&lt;&lt;cs_{allocatedTrack='FAST_CLAIM'}&gt;&gt;</w:t>
       </w:r>
     </w:p>
     <w:p>
@@ -4284,23 +3754,7 @@
                 <w:rFonts w:ascii="GDSTransportWebsite" w:hAnsi="GDSTransportWebsite"/>
                 <w:color w:val="0A0A0A"/>
               </w:rPr>
-              <w:t>&lt;&lt;</w:t>
-            </w:r>
-            <w:proofErr w:type="spellStart"/>
-            <w:r>
-              <w:rPr>
-                <w:rFonts w:ascii="GDSTransportWebsite" w:hAnsi="GDSTransportWebsite"/>
-                <w:color w:val="0A0A0A"/>
-              </w:rPr>
-              <w:t>disclosureOfElectronicDocuments.reachedAgreement</w:t>
-            </w:r>
-            <w:proofErr w:type="spellEnd"/>
-            <w:r>
-              <w:rPr>
-                <w:rFonts w:ascii="GDSTransportWebsite" w:hAnsi="GDSTransportWebsite"/>
-                <w:color w:val="0A0A0A"/>
-              </w:rPr>
-              <w:t>&gt;&gt;</w:t>
+              <w:t>&lt;&lt;disclosureOfElectronicDocuments.reachedAgreement&gt;&gt;</w:t>
             </w:r>
           </w:p>
         </w:tc>
@@ -4324,7 +3778,6 @@
         </w:rPr>
         <w:t>_{</w:t>
       </w:r>
-      <w:proofErr w:type="spellStart"/>
       <w:proofErr w:type="gramEnd"/>
       <w:r>
         <w:rPr>
@@ -4332,34 +3785,7 @@
           <w:color w:val="0A0A0A"/>
           <w:shd w:val="clear" w:color="auto" w:fill="FFFFFF"/>
         </w:rPr>
-        <w:t>disclosureOfElectronicDocuments.reachedAgreement</w:t>
-      </w:r>
-      <w:proofErr w:type="spellEnd"/>
-      <w:r>
-        <w:rPr>
-          <w:rFonts w:ascii="GDSTransportWebsite" w:hAnsi="GDSTransportWebsite"/>
-          <w:color w:val="0A0A0A"/>
-          <w:shd w:val="clear" w:color="auto" w:fill="FFFFFF"/>
-        </w:rPr>
-        <w:t xml:space="preserve">='No' &amp;&amp; </w:t>
-      </w:r>
-      <w:proofErr w:type="spellStart"/>
-      <w:r>
-        <w:rPr>
-          <w:rFonts w:ascii="GDSTransportWebsite" w:hAnsi="GDSTransportWebsite"/>
-          <w:color w:val="0A0A0A"/>
-          <w:shd w:val="clear" w:color="auto" w:fill="FFFFFF"/>
-        </w:rPr>
-        <w:t>disclosureOfElectronicDocuments.agreementLikely</w:t>
-      </w:r>
-      <w:proofErr w:type="spellEnd"/>
-      <w:r>
-        <w:rPr>
-          <w:rFonts w:ascii="GDSTransportWebsite" w:hAnsi="GDSTransportWebsite"/>
-          <w:color w:val="0A0A0A"/>
-          <w:shd w:val="clear" w:color="auto" w:fill="FFFFFF"/>
-        </w:rPr>
-        <w:t>='No' }&gt;&gt;</w:t>
+        <w:t>disclosureOfElectronicDocuments.reachedAgreement='No' &amp;&amp; disclosureOfElectronicDocuments.agreementLikely='No' }&gt;&gt;</w:t>
       </w:r>
     </w:p>
     <w:tbl>
@@ -4460,23 +3886,7 @@
                 <w:rFonts w:ascii="GDSTransportWebsite" w:hAnsi="GDSTransportWebsite"/>
                 <w:color w:val="0A0A0A"/>
               </w:rPr>
-              <w:t>&lt;&lt;</w:t>
-            </w:r>
-            <w:proofErr w:type="spellStart"/>
-            <w:r>
-              <w:rPr>
-                <w:rFonts w:ascii="GDSTransportWebsite" w:hAnsi="GDSTransportWebsite"/>
-                <w:color w:val="0A0A0A"/>
-              </w:rPr>
-              <w:t>disclosureOfElectronicDocuments.reasonForNoAgreement</w:t>
-            </w:r>
-            <w:proofErr w:type="spellEnd"/>
-            <w:r>
-              <w:rPr>
-                <w:rFonts w:ascii="GDSTransportWebsite" w:hAnsi="GDSTransportWebsite"/>
-                <w:color w:val="0A0A0A"/>
-              </w:rPr>
-              <w:t>&gt;&gt;</w:t>
+              <w:t>&lt;&lt;disclosureOfElectronicDocuments.reasonForNoAgreement&gt;&gt;</w:t>
             </w:r>
           </w:p>
         </w:tc>
@@ -4506,7 +3916,7 @@
           <w:color w:val="0A0A0A"/>
           <w:shd w:val="clear" w:color="auto" w:fill="FFFFFF"/>
         </w:rPr>
-        <w:t>&lt;&lt;cs</w:t>
+        <w:t>&lt;&lt;cs_{</w:t>
       </w:r>
       <w:proofErr w:type="gramStart"/>
       <w:r>
@@ -4515,7 +3925,30 @@
           <w:color w:val="0A0A0A"/>
           <w:shd w:val="clear" w:color="auto" w:fill="FFFFFF"/>
         </w:rPr>
-        <w:t>_{</w:t>
+        <w:t>disclosureOfNonElectronicDocuments.</w:t>
+      </w:r>
+      <w:r>
+        <w:rPr>
+          <w:rFonts w:ascii="GDSTransportWebsite" w:hAnsi="GDSTransportWebsite"/>
+          <w:color w:val="0A0A0A"/>
+        </w:rPr>
+        <w:t>bespokeDirections</w:t>
+      </w:r>
+      <w:r>
+        <w:rPr>
+          <w:rFonts w:ascii="GDSTransportWebsite" w:hAnsi="GDSTransportWebsite"/>
+          <w:color w:val="0A0A0A"/>
+          <w:shd w:val="clear" w:color="auto" w:fill="FFFFFF"/>
+        </w:rPr>
+        <w:t>!</w:t>
+      </w:r>
+      <w:r>
+        <w:rPr>
+          <w:rFonts w:ascii="GDSTransportWebsite" w:hAnsi="GDSTransportWebsite"/>
+          <w:color w:val="0A0A0A"/>
+          <w:shd w:val="clear" w:color="auto" w:fill="FFFFFF"/>
+        </w:rPr>
+        <w:t>=</w:t>
       </w:r>
       <w:proofErr w:type="gramEnd"/>
       <w:r>
@@ -4524,7 +3957,15 @@
           <w:color w:val="0A0A0A"/>
           <w:shd w:val="clear" w:color="auto" w:fill="FFFFFF"/>
         </w:rPr>
-        <w:t>disclosureOfNonElectronicDocuments.directionsForDisclosureProposed='Yes' &amp;&amp; disclosureOfNonElectronicDocuments.standardDirectionsRequired=No}&gt;&gt;</w:t>
+        <w:t>null</w:t>
+      </w:r>
+      <w:r>
+        <w:rPr>
+          <w:rFonts w:ascii="GDSTransportWebsite" w:hAnsi="GDSTransportWebsite"/>
+          <w:color w:val="0A0A0A"/>
+          <w:shd w:val="clear" w:color="auto" w:fill="FFFFFF"/>
+        </w:rPr>
+        <w:t>}&gt;&gt;</w:t>
       </w:r>
     </w:p>
     <w:tbl>
@@ -4600,49 +4041,55 @@
         </w:tc>
         <w:tc>
           <w:tcPr>
-            <w:tcW w:w="6520" w:type="dxa"/>
-            <w:tcBorders>
-              <w:top w:val="nil"/>
-              <w:left w:val="nil"/>
-              <w:bottom w:val="nil"/>
-              <w:right w:val="nil"/>
-            </w:tcBorders>
-          </w:tcPr>
-          <w:p>
-            <w:pPr>
-              <w:spacing w:before="40" w:after="40"/>
-              <w:rPr>
-                <w:rFonts w:ascii="GDSTransportWebsite" w:hAnsi="GDSTransportWebsite"/>
-                <w:color w:val="0A0A0A"/>
-              </w:rPr>
-            </w:pPr>
-            <w:r>
-              <w:rPr>
-                <w:rFonts w:ascii="GDSTransportWebsite" w:hAnsi="GDSTransportWebsite"/>
-                <w:color w:val="0A0A0A"/>
-              </w:rPr>
-              <w:t>&lt;&lt;</w:t>
-            </w:r>
-            <w:proofErr w:type="spellStart"/>
-            <w:r>
-              <w:rPr>
-                <w:rFonts w:ascii="GDSTransportWebsite" w:hAnsi="GDSTransportWebsite"/>
-                <w:color w:val="0A0A0A"/>
-              </w:rPr>
-              <w:t>disclosureOfNonElectronicDocuments.bespokeDirections</w:t>
-            </w:r>
-            <w:proofErr w:type="spellEnd"/>
-            <w:r>
-              <w:rPr>
-                <w:rFonts w:ascii="GDSTransportWebsite" w:hAnsi="GDSTransportWebsite"/>
-                <w:color w:val="0A0A0A"/>
-              </w:rPr>
-              <w:t>&gt;&gt;</w:t>
+            <w:tcW w:w="6521" w:type="dxa"/>
+            <w:tcBorders>
+              <w:top w:val="nil"/>
+              <w:left w:val="nil"/>
+              <w:bottom w:val="nil"/>
+              <w:right w:val="nil"/>
+            </w:tcBorders>
+          </w:tcPr>
+          <w:p>
+            <w:pPr>
+              <w:spacing w:before="40" w:after="40"/>
+              <w:rPr>
+                <w:rFonts w:ascii="GDSTransportWebsite" w:hAnsi="GDSTransportWebsite"/>
+                <w:color w:val="0A0A0A"/>
+              </w:rPr>
+            </w:pPr>
+            <w:r>
+              <w:rPr>
+                <w:rFonts w:ascii="GDSTransportWebsite" w:hAnsi="GDSTransportWebsite"/>
+                <w:color w:val="0A0A0A"/>
+              </w:rPr>
+              <w:t>&lt;&lt;disclosureOfNonElectronicDocuments.bespokeDirections&gt;&gt;</w:t>
             </w:r>
           </w:p>
         </w:tc>
       </w:tr>
     </w:tbl>
+    <w:p>
+      <w:pPr>
+        <w:pBdr>
+          <w:bottom w:val="single" w:sz="4" w:space="1" w:color="000000"/>
+        </w:pBdr>
+        <w:spacing w:before="120" w:after="120"/>
+        <w:rPr>
+          <w:rFonts w:ascii="GDSTransportWebsite" w:hAnsi="GDSTransportWebsite"/>
+          <w:color w:val="0A0A0A"/>
+          <w:sz w:val="36"/>
+          <w:szCs w:val="36"/>
+        </w:rPr>
+      </w:pPr>
+      <w:r>
+        <w:rPr>
+          <w:rFonts w:ascii="GDSTransportWebsite" w:hAnsi="GDSTransportWebsite"/>
+          <w:color w:val="0A0A0A"/>
+          <w:shd w:val="clear" w:color="auto" w:fill="FFFFFF"/>
+        </w:rPr>
+        <w:t>&lt;&lt;es_&gt;&gt;</w:t>
+      </w:r>
+    </w:p>
     <w:p>
       <w:pPr>
         <w:pBdr>
@@ -4748,23 +4195,8 @@
                 <w:rFonts w:ascii="GDSTransportWebsite" w:hAnsi="GDSTransportWebsite"/>
                 <w:color w:val="0A0A0A"/>
               </w:rPr>
-              <w:t>&lt;&lt;</w:t>
-            </w:r>
-            <w:proofErr w:type="spellStart"/>
-            <w:r>
-              <w:rPr>
-                <w:rFonts w:ascii="GDSTransportWebsite" w:hAnsi="GDSTransportWebsite"/>
-                <w:color w:val="0A0A0A"/>
-              </w:rPr>
-              <w:t>disclosureReport.disclosureFormFiledAndServed</w:t>
-            </w:r>
-            <w:proofErr w:type="spellEnd"/>
-            <w:r>
-              <w:rPr>
-                <w:rFonts w:ascii="GDSTransportWebsite" w:hAnsi="GDSTransportWebsite"/>
-                <w:color w:val="0A0A0A"/>
-              </w:rPr>
-              <w:t>&gt;&gt;</w:t>
+              <w:lastRenderedPageBreak/>
+              <w:t>&lt;&lt;disclosureReport.disclosureFormFiledAndServed&gt;&gt;</w:t>
             </w:r>
           </w:p>
         </w:tc>
@@ -4777,7 +4209,6 @@
           <w:color w:val="0A0A0A"/>
           <w:shd w:val="clear" w:color="auto" w:fill="FFFFFF"/>
         </w:rPr>
-        <w:lastRenderedPageBreak/>
         <w:t>&lt;&lt;cs</w:t>
       </w:r>
       <w:proofErr w:type="gramStart"/>
@@ -4799,7 +4230,6 @@
         </w:rPr>
         <w:t>'Yes'=</w:t>
       </w:r>
-      <w:proofErr w:type="spellStart"/>
       <w:r>
         <w:rPr>
           <w:rFonts w:ascii="GDSTransportWebsite" w:hAnsi="GDSTransportWebsite"/>
@@ -4807,7 +4237,6 @@
         </w:rPr>
         <w:t>disclosureReport.disclosureFormFiledAndServed</w:t>
       </w:r>
-      <w:proofErr w:type="spellEnd"/>
       <w:r>
         <w:rPr>
           <w:rFonts w:ascii="GDSTransportWebsite" w:hAnsi="GDSTransportWebsite"/>
@@ -4899,50 +4328,12 @@
                 <w:rFonts w:ascii="GDSTransportWebsite" w:hAnsi="GDSTransportWebsite"/>
                 <w:color w:val="0A0A0A"/>
               </w:rPr>
-              <w:t>&lt;&lt;</w:t>
-            </w:r>
-            <w:proofErr w:type="spellStart"/>
-            <w:r>
-              <w:rPr>
-                <w:rFonts w:ascii="GDSTransportWebsite" w:hAnsi="GDSTransportWebsite"/>
-                <w:color w:val="0A0A0A"/>
-              </w:rPr>
-              <w:t>disclosureReport.draftOrderNumber</w:t>
-            </w:r>
-            <w:proofErr w:type="spellEnd"/>
-            <w:r>
-              <w:rPr>
-                <w:rFonts w:ascii="GDSTransportWebsite" w:hAnsi="GDSTransportWebsite"/>
-                <w:color w:val="0A0A0A"/>
-              </w:rPr>
-              <w:t>&gt;&gt;</w:t>
+              <w:t>&lt;&lt;disclosureReport.draftOrderNumber&gt;&gt;</w:t>
             </w:r>
           </w:p>
         </w:tc>
       </w:tr>
     </w:tbl>
-    <w:p>
-      <w:pPr>
-        <w:pBdr>
-          <w:bottom w:val="single" w:sz="4" w:space="1" w:color="000000"/>
-        </w:pBdr>
-        <w:spacing w:before="120" w:after="120"/>
-        <w:rPr>
-          <w:rFonts w:ascii="GDSTransportWebsite" w:hAnsi="GDSTransportWebsite"/>
-          <w:color w:val="0A0A0A"/>
-          <w:sz w:val="36"/>
-          <w:szCs w:val="36"/>
-        </w:rPr>
-      </w:pPr>
-      <w:r>
-        <w:rPr>
-          <w:rFonts w:ascii="GDSTransportWebsite" w:hAnsi="GDSTransportWebsite"/>
-          <w:color w:val="0A0A0A"/>
-          <w:shd w:val="clear" w:color="auto" w:fill="FFFFFF"/>
-        </w:rPr>
-        <w:t>&lt;&lt;es_&gt;&gt;</w:t>
-      </w:r>
-    </w:p>
     <w:p>
       <w:pPr>
         <w:pBdr>
@@ -5093,7 +4484,6 @@
               </w:rPr>
               <w:t>&lt;&lt;</w:t>
             </w:r>
-            <w:proofErr w:type="spellStart"/>
             <w:proofErr w:type="gramStart"/>
             <w:r>
               <w:rPr>
@@ -5102,7 +4492,6 @@
               </w:rPr>
               <w:t>experts.expertRequired</w:t>
             </w:r>
-            <w:proofErr w:type="spellEnd"/>
             <w:proofErr w:type="gramEnd"/>
             <w:r>
               <w:rPr>
@@ -5124,7 +4513,6 @@
         </w:rPr>
         <w:t>&lt;&lt;cs_{</w:t>
       </w:r>
-      <w:proofErr w:type="spellStart"/>
       <w:proofErr w:type="gramStart"/>
       <w:r>
         <w:rPr>
@@ -5134,7 +4522,6 @@
         </w:rPr>
         <w:t>experts.expertRequired</w:t>
       </w:r>
-      <w:proofErr w:type="spellEnd"/>
       <w:proofErr w:type="gramEnd"/>
       <w:r>
         <w:rPr>
@@ -5243,25 +4630,8 @@
                 <w:rFonts w:ascii="GDSTransportWebsite" w:hAnsi="GDSTransportWebsite"/>
                 <w:color w:val="0A0A0A"/>
               </w:rPr>
-              <w:t>&lt;&lt;cs_{</w:t>
-            </w:r>
-            <w:proofErr w:type="spellStart"/>
-            <w:r>
-              <w:rPr>
-                <w:rFonts w:ascii="GDSTransportWebsite" w:hAnsi="GDSTransportWebsite"/>
-                <w:color w:val="0A0A0A"/>
-              </w:rPr>
-              <w:t>isBlank</w:t>
-            </w:r>
-            <w:proofErr w:type="spellEnd"/>
-            <w:r>
-              <w:rPr>
-                <w:rFonts w:ascii="GDSTransportWebsite" w:hAnsi="GDSTransportWebsite"/>
-                <w:color w:val="0A0A0A"/>
-              </w:rPr>
-              <w:t>(</w:t>
-            </w:r>
-            <w:proofErr w:type="spellStart"/>
+              <w:t>&lt;&lt;cs_{isBlank(</w:t>
+            </w:r>
             <w:proofErr w:type="gramStart"/>
             <w:r>
               <w:rPr>
@@ -5270,30 +4640,13 @@
               </w:rPr>
               <w:t>experts.expertReportsSent</w:t>
             </w:r>
-            <w:proofErr w:type="spellEnd"/>
             <w:proofErr w:type="gramEnd"/>
             <w:r>
               <w:rPr>
                 <w:rFonts w:ascii="GDSTransportWebsite" w:hAnsi="GDSTransportWebsite"/>
                 <w:color w:val="0A0A0A"/>
               </w:rPr>
-              <w:t>)}&gt;&gt;Not Provided&lt;&lt;else&gt;&gt;&lt;&lt;</w:t>
-            </w:r>
-            <w:proofErr w:type="spellStart"/>
-            <w:r>
-              <w:rPr>
-                <w:rFonts w:ascii="GDSTransportWebsite" w:hAnsi="GDSTransportWebsite"/>
-                <w:color w:val="0A0A0A"/>
-              </w:rPr>
-              <w:t>experts.expertReportsSent</w:t>
-            </w:r>
-            <w:proofErr w:type="spellEnd"/>
-            <w:r>
-              <w:rPr>
-                <w:rFonts w:ascii="GDSTransportWebsite" w:hAnsi="GDSTransportWebsite"/>
-                <w:color w:val="0A0A0A"/>
-              </w:rPr>
-              <w:t>&gt;&gt;&lt;&lt;es_&gt;&gt;</w:t>
+              <w:t>)}&gt;&gt;Not Provided&lt;&lt;else&gt;&gt;&lt;&lt;experts.expertReportsSent&gt;&gt;&lt;&lt;es_&gt;&gt;</w:t>
             </w:r>
           </w:p>
         </w:tc>
@@ -5369,25 +4722,8 @@
                 <w:rFonts w:ascii="GDSTransportWebsite" w:hAnsi="GDSTransportWebsite"/>
                 <w:color w:val="0A0A0A"/>
               </w:rPr>
-              <w:t>&lt;&lt;cs_{</w:t>
-            </w:r>
-            <w:proofErr w:type="spellStart"/>
-            <w:r>
-              <w:rPr>
-                <w:rFonts w:ascii="GDSTransportWebsite" w:hAnsi="GDSTransportWebsite"/>
-                <w:color w:val="0A0A0A"/>
-              </w:rPr>
-              <w:t>isBlank</w:t>
-            </w:r>
-            <w:proofErr w:type="spellEnd"/>
-            <w:r>
-              <w:rPr>
-                <w:rFonts w:ascii="GDSTransportWebsite" w:hAnsi="GDSTransportWebsite"/>
-                <w:color w:val="0A0A0A"/>
-              </w:rPr>
-              <w:t>(</w:t>
-            </w:r>
-            <w:proofErr w:type="spellStart"/>
+              <w:t>&lt;&lt;cs_{isBlank(</w:t>
+            </w:r>
             <w:proofErr w:type="gramStart"/>
             <w:r>
               <w:rPr>
@@ -5396,30 +4732,13 @@
               </w:rPr>
               <w:t>experts.jointExpertSuitable</w:t>
             </w:r>
-            <w:proofErr w:type="spellEnd"/>
             <w:proofErr w:type="gramEnd"/>
             <w:r>
               <w:rPr>
                 <w:rFonts w:ascii="GDSTransportWebsite" w:hAnsi="GDSTransportWebsite"/>
                 <w:color w:val="0A0A0A"/>
               </w:rPr>
-              <w:t>)}&gt;&gt;Not Provided&lt;&lt;else&gt;&gt;&lt;&lt;</w:t>
-            </w:r>
-            <w:proofErr w:type="spellStart"/>
-            <w:r>
-              <w:rPr>
-                <w:rFonts w:ascii="GDSTransportWebsite" w:hAnsi="GDSTransportWebsite"/>
-                <w:color w:val="0A0A0A"/>
-              </w:rPr>
-              <w:t>experts.jointExpertSuitable</w:t>
-            </w:r>
-            <w:proofErr w:type="spellEnd"/>
-            <w:r>
-              <w:rPr>
-                <w:rFonts w:ascii="GDSTransportWebsite" w:hAnsi="GDSTransportWebsite"/>
-                <w:color w:val="0A0A0A"/>
-              </w:rPr>
-              <w:t>&gt;&gt;&lt;&lt;es_&gt;&gt;</w:t>
+              <w:t>)}&gt;&gt;Not Provided&lt;&lt;else&gt;&gt;&lt;&lt;experts.jointExpertSuitable&gt;&gt;&lt;&lt;es_&gt;&gt;</w:t>
             </w:r>
           </w:p>
         </w:tc>
@@ -5450,16 +4769,7 @@
                 <w:color w:val="0A0A0A"/>
                 <w:shd w:val="clear" w:color="auto" w:fill="FFFFFF"/>
               </w:rPr>
-              <w:t>&lt;&lt;</w:t>
-            </w:r>
-            <w:proofErr w:type="spellStart"/>
-            <w:r>
-              <w:rPr>
-                <w:rFonts w:ascii="GDSTransportWebsite" w:hAnsi="GDSTransportWebsite"/>
-                <w:color w:val="0A0A0A"/>
-                <w:shd w:val="clear" w:color="auto" w:fill="FFFFFF"/>
-              </w:rPr>
-              <w:t>rr_</w:t>
+              <w:t>&lt;&lt;rr_</w:t>
             </w:r>
             <w:proofErr w:type="gramStart"/>
             <w:r>
@@ -5470,7 +4780,6 @@
               </w:rPr>
               <w:t>experts.details</w:t>
             </w:r>
-            <w:proofErr w:type="spellEnd"/>
             <w:proofErr w:type="gramEnd"/>
             <w:r>
               <w:rPr>
@@ -5511,23 +4820,7 @@
                 <w:rFonts w:ascii="GDSTransportWebsite" w:hAnsi="GDSTransportWebsite"/>
                 <w:color w:val="0A0A0A"/>
               </w:rPr>
-              <w:t>Expert &lt;&lt;$</w:t>
-            </w:r>
-            <w:proofErr w:type="spellStart"/>
-            <w:r>
-              <w:rPr>
-                <w:rFonts w:ascii="GDSTransportWebsite" w:hAnsi="GDSTransportWebsite"/>
-                <w:color w:val="0A0A0A"/>
-              </w:rPr>
-              <w:t>itemnum</w:t>
-            </w:r>
-            <w:proofErr w:type="spellEnd"/>
-            <w:r>
-              <w:rPr>
-                <w:rFonts w:ascii="GDSTransportWebsite" w:hAnsi="GDSTransportWebsite"/>
-                <w:color w:val="0A0A0A"/>
-              </w:rPr>
-              <w:t>&gt;&gt;</w:t>
+              <w:t>Expert &lt;&lt;$itemnum&gt;&gt;</w:t>
             </w:r>
           </w:p>
         </w:tc>
@@ -5604,25 +4897,8 @@
                 <w:rFonts w:ascii="GDSTransportWebsite" w:hAnsi="GDSTransportWebsite"/>
                 <w:color w:val="0A0A0A"/>
               </w:rPr>
-              <w:t>&lt;&lt;cs_{</w:t>
-            </w:r>
-            <w:proofErr w:type="spellStart"/>
-            <w:r>
-              <w:rPr>
-                <w:rFonts w:ascii="GDSTransportWebsite" w:hAnsi="GDSTransportWebsite"/>
-                <w:color w:val="0A0A0A"/>
-              </w:rPr>
-              <w:t>isBlank</w:t>
-            </w:r>
-            <w:proofErr w:type="spellEnd"/>
-            <w:r>
-              <w:rPr>
-                <w:rFonts w:ascii="GDSTransportWebsite" w:hAnsi="GDSTransportWebsite"/>
-                <w:color w:val="0A0A0A"/>
-              </w:rPr>
-              <w:t>(</w:t>
-            </w:r>
-            <w:proofErr w:type="spellStart"/>
+              <w:t>&lt;&lt;cs_{isBlank(</w:t>
+            </w:r>
             <w:r>
               <w:rPr>
                 <w:rFonts w:ascii="GDSTransportWebsite" w:hAnsi="GDSTransportWebsite"/>
@@ -5630,7 +4906,6 @@
               </w:rPr>
               <w:t>firstName</w:t>
             </w:r>
-            <w:proofErr w:type="spellEnd"/>
             <w:r>
               <w:rPr>
                 <w:rFonts w:ascii="GDSTransportWebsite" w:hAnsi="GDSTransportWebsite"/>
@@ -5638,7 +4913,6 @@
               </w:rPr>
               <w:t xml:space="preserve">)}&gt;&gt;Not Provided&lt;&lt;else&gt;&gt;&lt;&lt; </w:t>
             </w:r>
-            <w:proofErr w:type="spellStart"/>
             <w:r>
               <w:rPr>
                 <w:rFonts w:ascii="GDSTransportWebsite" w:hAnsi="GDSTransportWebsite"/>
@@ -5646,7 +4920,6 @@
               </w:rPr>
               <w:t>firstName</w:t>
             </w:r>
-            <w:proofErr w:type="spellEnd"/>
             <w:r>
               <w:rPr>
                 <w:rFonts w:ascii="GDSTransportWebsite" w:hAnsi="GDSTransportWebsite"/>
@@ -5659,23 +4932,7 @@
                 <w:rFonts w:ascii="GDSTransportWebsite" w:hAnsi="GDSTransportWebsite"/>
                 <w:color w:val="0A0A0A"/>
               </w:rPr>
-              <w:t xml:space="preserve"> &lt;&lt;</w:t>
-            </w:r>
-            <w:proofErr w:type="spellStart"/>
-            <w:r>
-              <w:rPr>
-                <w:rFonts w:ascii="GDSTransportWebsite" w:hAnsi="GDSTransportWebsite"/>
-                <w:color w:val="0A0A0A"/>
-              </w:rPr>
-              <w:t>lastName</w:t>
-            </w:r>
-            <w:proofErr w:type="spellEnd"/>
-            <w:r>
-              <w:rPr>
-                <w:rFonts w:ascii="GDSTransportWebsite" w:hAnsi="GDSTransportWebsite"/>
-                <w:color w:val="0A0A0A"/>
-              </w:rPr>
-              <w:t>&gt;&gt;</w:t>
+              <w:t xml:space="preserve"> &lt;&lt;lastName&gt;&gt;</w:t>
             </w:r>
             <w:r>
               <w:rPr>
@@ -5761,23 +5018,13 @@
               </w:rPr>
               <w:t>&lt;&lt;cs_{</w:t>
             </w:r>
-            <w:proofErr w:type="spellStart"/>
-            <w:r>
-              <w:rPr>
-                <w:rFonts w:ascii="GDSTransportWebsite" w:hAnsi="GDSTransportWebsite"/>
-                <w:color w:val="0A0A0A"/>
-              </w:rPr>
-              <w:t>isBlank</w:t>
-            </w:r>
-            <w:proofErr w:type="spellEnd"/>
-            <w:r>
-              <w:rPr>
-                <w:rFonts w:ascii="GDSTransportWebsite" w:hAnsi="GDSTransportWebsite"/>
-                <w:color w:val="0A0A0A"/>
-              </w:rPr>
-              <w:t>(</w:t>
-            </w:r>
-            <w:proofErr w:type="spellStart"/>
+            <w:r>
+              <w:rPr>
+                <w:rFonts w:ascii="GDSTransportWebsite" w:hAnsi="GDSTransportWebsite"/>
+                <w:color w:val="0A0A0A"/>
+              </w:rPr>
+              <w:t>isBlank(</w:t>
+            </w:r>
             <w:r>
               <w:rPr>
                 <w:rFonts w:ascii="GDSTransportWebsite" w:hAnsi="GDSTransportWebsite"/>
@@ -5785,7 +5032,6 @@
               </w:rPr>
               <w:t>phoneNumber</w:t>
             </w:r>
-            <w:proofErr w:type="spellEnd"/>
             <w:r>
               <w:rPr>
                 <w:rFonts w:ascii="GDSTransportWebsite" w:hAnsi="GDSTransportWebsite"/>
@@ -5812,23 +5058,7 @@
                 <w:rFonts w:ascii="GDSTransportWebsite" w:hAnsi="GDSTransportWebsite"/>
                 <w:color w:val="0A0A0A"/>
               </w:rPr>
-              <w:t>&lt;&lt;</w:t>
-            </w:r>
-            <w:proofErr w:type="spellStart"/>
-            <w:r>
-              <w:rPr>
-                <w:rFonts w:ascii="GDSTransportWebsite" w:hAnsi="GDSTransportWebsite"/>
-                <w:color w:val="0A0A0A"/>
-              </w:rPr>
-              <w:t>phoneNumber</w:t>
-            </w:r>
-            <w:proofErr w:type="spellEnd"/>
-            <w:r>
-              <w:rPr>
-                <w:rFonts w:ascii="GDSTransportWebsite" w:hAnsi="GDSTransportWebsite"/>
-                <w:color w:val="0A0A0A"/>
-              </w:rPr>
-              <w:t>&gt;&gt;&lt;&lt;es_&gt;&gt;</w:t>
+              <w:t>&lt;&lt;phoneNumber&gt;&gt;&lt;&lt;es_&gt;&gt;</w:t>
             </w:r>
           </w:p>
         </w:tc>
@@ -5905,55 +5135,7 @@
                 <w:rFonts w:ascii="GDSTransportWebsite" w:hAnsi="GDSTransportWebsite"/>
                 <w:color w:val="0A0A0A"/>
               </w:rPr>
-              <w:t>&lt;&lt;cs_{</w:t>
-            </w:r>
-            <w:proofErr w:type="spellStart"/>
-            <w:r>
-              <w:rPr>
-                <w:rFonts w:ascii="GDSTransportWebsite" w:hAnsi="GDSTransportWebsite"/>
-                <w:color w:val="0A0A0A"/>
-              </w:rPr>
-              <w:t>isBlank</w:t>
-            </w:r>
-            <w:proofErr w:type="spellEnd"/>
-            <w:r>
-              <w:rPr>
-                <w:rFonts w:ascii="GDSTransportWebsite" w:hAnsi="GDSTransportWebsite"/>
-                <w:color w:val="0A0A0A"/>
-              </w:rPr>
-              <w:t>(</w:t>
-            </w:r>
-            <w:proofErr w:type="spellStart"/>
-            <w:r>
-              <w:rPr>
-                <w:rFonts w:ascii="GDSTransportWebsite" w:hAnsi="GDSTransportWebsite"/>
-                <w:color w:val="0A0A0A"/>
-              </w:rPr>
-              <w:t>emailAddress</w:t>
-            </w:r>
-            <w:proofErr w:type="spellEnd"/>
-            <w:r>
-              <w:rPr>
-                <w:rFonts w:ascii="GDSTransportWebsite" w:hAnsi="GDSTransportWebsite"/>
-                <w:color w:val="0A0A0A"/>
-              </w:rPr>
-              <w:t>)}&gt;&gt;Not Provided&lt;&lt;else&gt;&gt;&lt;&lt;</w:t>
-            </w:r>
-            <w:proofErr w:type="spellStart"/>
-            <w:r>
-              <w:rPr>
-                <w:rFonts w:ascii="GDSTransportWebsite" w:hAnsi="GDSTransportWebsite"/>
-                <w:color w:val="0A0A0A"/>
-              </w:rPr>
-              <w:t>emailAddress</w:t>
-            </w:r>
-            <w:proofErr w:type="spellEnd"/>
-            <w:r>
-              <w:rPr>
-                <w:rFonts w:ascii="GDSTransportWebsite" w:hAnsi="GDSTransportWebsite"/>
-                <w:color w:val="0A0A0A"/>
-              </w:rPr>
-              <w:t>&gt;&gt;&lt;&lt;es_&gt;&gt;</w:t>
+              <w:t>&lt;&lt;cs_{isBlank(emailAddress)}&gt;&gt;Not Provided&lt;&lt;else&gt;&gt;&lt;&lt;emailAddress&gt;&gt;&lt;&lt;es_&gt;&gt;</w:t>
             </w:r>
           </w:p>
         </w:tc>
@@ -6030,55 +5212,7 @@
                 <w:rFonts w:ascii="GDSTransportWebsite" w:hAnsi="GDSTransportWebsite"/>
                 <w:color w:val="0A0A0A"/>
               </w:rPr>
-              <w:t>&lt;&lt;cs_{</w:t>
-            </w:r>
-            <w:proofErr w:type="spellStart"/>
-            <w:r>
-              <w:rPr>
-                <w:rFonts w:ascii="GDSTransportWebsite" w:hAnsi="GDSTransportWebsite"/>
-                <w:color w:val="0A0A0A"/>
-              </w:rPr>
-              <w:t>isBlank</w:t>
-            </w:r>
-            <w:proofErr w:type="spellEnd"/>
-            <w:r>
-              <w:rPr>
-                <w:rFonts w:ascii="GDSTransportWebsite" w:hAnsi="GDSTransportWebsite"/>
-                <w:color w:val="0A0A0A"/>
-              </w:rPr>
-              <w:t>(</w:t>
-            </w:r>
-            <w:proofErr w:type="spellStart"/>
-            <w:r>
-              <w:rPr>
-                <w:rFonts w:ascii="GDSTransportWebsite" w:hAnsi="GDSTransportWebsite"/>
-                <w:color w:val="0A0A0A"/>
-              </w:rPr>
-              <w:t>fieldOfExpertise</w:t>
-            </w:r>
-            <w:proofErr w:type="spellEnd"/>
-            <w:r>
-              <w:rPr>
-                <w:rFonts w:ascii="GDSTransportWebsite" w:hAnsi="GDSTransportWebsite"/>
-                <w:color w:val="0A0A0A"/>
-              </w:rPr>
-              <w:t>)}&gt;&gt;Not Provided&lt;&lt;else&gt;&gt;&lt;&lt;</w:t>
-            </w:r>
-            <w:proofErr w:type="spellStart"/>
-            <w:r>
-              <w:rPr>
-                <w:rFonts w:ascii="GDSTransportWebsite" w:hAnsi="GDSTransportWebsite"/>
-                <w:color w:val="0A0A0A"/>
-              </w:rPr>
-              <w:t>fieldOfExpertise</w:t>
-            </w:r>
-            <w:proofErr w:type="spellEnd"/>
-            <w:r>
-              <w:rPr>
-                <w:rFonts w:ascii="GDSTransportWebsite" w:hAnsi="GDSTransportWebsite"/>
-                <w:color w:val="0A0A0A"/>
-              </w:rPr>
-              <w:t>&gt;&gt;&lt;&lt;es_&gt;&gt;</w:t>
+              <w:t>&lt;&lt;cs_{isBlank(fieldOfExpertise)}&gt;&gt;Not Provided&lt;&lt;else&gt;&gt;&lt;&lt;fieldOfExpertise&gt;&gt;&lt;&lt;es_&gt;&gt;</w:t>
             </w:r>
           </w:p>
         </w:tc>
@@ -6170,55 +5304,7 @@
                 <w:rFonts w:ascii="GDSTransportWebsite" w:hAnsi="GDSTransportWebsite"/>
                 <w:color w:val="0A0A0A"/>
               </w:rPr>
-              <w:t>&lt;&lt;cs_{</w:t>
-            </w:r>
-            <w:proofErr w:type="spellStart"/>
-            <w:r>
-              <w:rPr>
-                <w:rFonts w:ascii="GDSTransportWebsite" w:hAnsi="GDSTransportWebsite"/>
-                <w:color w:val="0A0A0A"/>
-              </w:rPr>
-              <w:t>isBlank</w:t>
-            </w:r>
-            <w:proofErr w:type="spellEnd"/>
-            <w:r>
-              <w:rPr>
-                <w:rFonts w:ascii="GDSTransportWebsite" w:hAnsi="GDSTransportWebsite"/>
-                <w:color w:val="0A0A0A"/>
-              </w:rPr>
-              <w:t>(</w:t>
-            </w:r>
-            <w:proofErr w:type="spellStart"/>
-            <w:r>
-              <w:rPr>
-                <w:rFonts w:ascii="GDSTransportWebsite" w:hAnsi="GDSTransportWebsite"/>
-                <w:color w:val="0A0A0A"/>
-              </w:rPr>
-              <w:t>whyRequired</w:t>
-            </w:r>
-            <w:proofErr w:type="spellEnd"/>
-            <w:r>
-              <w:rPr>
-                <w:rFonts w:ascii="GDSTransportWebsite" w:hAnsi="GDSTransportWebsite"/>
-                <w:color w:val="0A0A0A"/>
-              </w:rPr>
-              <w:t>)}&gt;&gt;Not Provided&lt;&lt;else&gt;&gt;&lt;&lt;</w:t>
-            </w:r>
-            <w:proofErr w:type="spellStart"/>
-            <w:r>
-              <w:rPr>
-                <w:rFonts w:ascii="GDSTransportWebsite" w:hAnsi="GDSTransportWebsite"/>
-                <w:color w:val="0A0A0A"/>
-              </w:rPr>
-              <w:t>whyRequired</w:t>
-            </w:r>
-            <w:proofErr w:type="spellEnd"/>
-            <w:r>
-              <w:rPr>
-                <w:rFonts w:ascii="GDSTransportWebsite" w:hAnsi="GDSTransportWebsite"/>
-                <w:color w:val="0A0A0A"/>
-              </w:rPr>
-              <w:t>&gt;&gt;&lt;&lt;es_&gt;&gt;</w:t>
+              <w:t>&lt;&lt;cs_{isBlank(whyRequired)}&gt;&gt;Not Provided&lt;&lt;else&gt;&gt;&lt;&lt;whyRequired&gt;&gt;&lt;&lt;es_&gt;&gt;</w:t>
             </w:r>
           </w:p>
         </w:tc>
@@ -6298,55 +5384,7 @@
                 <w:rFonts w:ascii="GDSTransportWebsite" w:hAnsi="GDSTransportWebsite"/>
                 <w:color w:val="0A0A0A"/>
               </w:rPr>
-              <w:t>&lt;&lt;cs_{</w:t>
-            </w:r>
-            <w:proofErr w:type="spellStart"/>
-            <w:r>
-              <w:rPr>
-                <w:rFonts w:ascii="GDSTransportWebsite" w:hAnsi="GDSTransportWebsite"/>
-                <w:color w:val="0A0A0A"/>
-              </w:rPr>
-              <w:t>isBlank</w:t>
-            </w:r>
-            <w:proofErr w:type="spellEnd"/>
-            <w:r>
-              <w:rPr>
-                <w:rFonts w:ascii="GDSTransportWebsite" w:hAnsi="GDSTransportWebsite"/>
-                <w:color w:val="0A0A0A"/>
-              </w:rPr>
-              <w:t>(</w:t>
-            </w:r>
-            <w:proofErr w:type="spellStart"/>
-            <w:r>
-              <w:rPr>
-                <w:rFonts w:ascii="GDSTransportWebsite" w:hAnsi="GDSTransportWebsite"/>
-                <w:color w:val="0A0A0A"/>
-              </w:rPr>
-              <w:t>formattedCost</w:t>
-            </w:r>
-            <w:proofErr w:type="spellEnd"/>
-            <w:r>
-              <w:rPr>
-                <w:rFonts w:ascii="GDSTransportWebsite" w:hAnsi="GDSTransportWebsite"/>
-                <w:color w:val="0A0A0A"/>
-              </w:rPr>
-              <w:t>)}&gt;&gt;Not Provided&lt;&lt;else&gt;&gt;&lt;&lt;</w:t>
-            </w:r>
-            <w:proofErr w:type="spellStart"/>
-            <w:r>
-              <w:rPr>
-                <w:rFonts w:ascii="GDSTransportWebsite" w:hAnsi="GDSTransportWebsite"/>
-                <w:color w:val="0A0A0A"/>
-              </w:rPr>
-              <w:t>formattedCost</w:t>
-            </w:r>
-            <w:proofErr w:type="spellEnd"/>
-            <w:r>
-              <w:rPr>
-                <w:rFonts w:ascii="GDSTransportWebsite" w:hAnsi="GDSTransportWebsite"/>
-                <w:color w:val="0A0A0A"/>
-              </w:rPr>
-              <w:t>&gt;&gt;&lt;&lt;es_&gt;&gt;</w:t>
+              <w:t>&lt;&lt;cs_{isBlank(formattedCost)}&gt;&gt;Not Provided&lt;&lt;else&gt;&gt;&lt;&lt;formattedCost&gt;&gt;&lt;&lt;es_&gt;&gt;</w:t>
             </w:r>
           </w:p>
         </w:tc>
@@ -6378,16 +5416,7 @@
                 <w:color w:val="0A0A0A"/>
                 <w:shd w:val="clear" w:color="auto" w:fill="FFFFFF"/>
               </w:rPr>
-              <w:t>&lt;&lt;</w:t>
-            </w:r>
-            <w:proofErr w:type="spellStart"/>
-            <w:r>
-              <w:rPr>
-                <w:rFonts w:ascii="GDSTransportWebsite" w:hAnsi="GDSTransportWebsite"/>
-                <w:color w:val="0A0A0A"/>
-                <w:shd w:val="clear" w:color="auto" w:fill="FFFFFF"/>
-              </w:rPr>
-              <w:t>er_</w:t>
+              <w:t>&lt;&lt;er_</w:t>
             </w:r>
             <w:proofErr w:type="gramStart"/>
             <w:r>
@@ -6398,7 +5427,6 @@
               </w:rPr>
               <w:t>experts.details</w:t>
             </w:r>
-            <w:proofErr w:type="spellEnd"/>
             <w:proofErr w:type="gramEnd"/>
             <w:r>
               <w:rPr>
@@ -6539,7 +5567,6 @@
               </w:rPr>
               <w:t>&lt;&lt;</w:t>
             </w:r>
-            <w:proofErr w:type="spellStart"/>
             <w:proofErr w:type="gramStart"/>
             <w:r>
               <w:rPr>
@@ -6548,7 +5575,6 @@
               </w:rPr>
               <w:t>witnesses.witnessesToAppear</w:t>
             </w:r>
-            <w:proofErr w:type="spellEnd"/>
             <w:proofErr w:type="gramEnd"/>
             <w:r>
               <w:rPr>
@@ -6586,16 +5612,7 @@
                 <w:color w:val="0A0A0A"/>
                 <w:shd w:val="clear" w:color="auto" w:fill="FFFFFF"/>
               </w:rPr>
-              <w:t>&lt;&lt;</w:t>
-            </w:r>
-            <w:proofErr w:type="spellStart"/>
-            <w:r>
-              <w:rPr>
-                <w:rFonts w:ascii="GDSTransportWebsite" w:hAnsi="GDSTransportWebsite"/>
-                <w:color w:val="0A0A0A"/>
-                <w:shd w:val="clear" w:color="auto" w:fill="FFFFFF"/>
-              </w:rPr>
-              <w:t>rr_</w:t>
+              <w:t>&lt;&lt;rr_</w:t>
             </w:r>
             <w:proofErr w:type="gramStart"/>
             <w:r>
@@ -6606,7 +5623,6 @@
               </w:rPr>
               <w:t>witnesses.details</w:t>
             </w:r>
-            <w:proofErr w:type="spellEnd"/>
             <w:proofErr w:type="gramEnd"/>
             <w:r>
               <w:rPr>
@@ -6647,23 +5663,7 @@
                 <w:rFonts w:ascii="GDSTransportWebsite" w:hAnsi="GDSTransportWebsite"/>
                 <w:color w:val="0A0A0A"/>
               </w:rPr>
-              <w:t>Witness &lt;&lt;$</w:t>
-            </w:r>
-            <w:proofErr w:type="spellStart"/>
-            <w:r>
-              <w:rPr>
-                <w:rFonts w:ascii="GDSTransportWebsite" w:hAnsi="GDSTransportWebsite"/>
-                <w:color w:val="0A0A0A"/>
-              </w:rPr>
-              <w:t>itemnum</w:t>
-            </w:r>
-            <w:proofErr w:type="spellEnd"/>
-            <w:r>
-              <w:rPr>
-                <w:rFonts w:ascii="GDSTransportWebsite" w:hAnsi="GDSTransportWebsite"/>
-                <w:color w:val="0A0A0A"/>
-              </w:rPr>
-              <w:t>&gt;&gt;</w:t>
+              <w:t>Witness &lt;&lt;$itemnum&gt;&gt;</w:t>
             </w:r>
           </w:p>
         </w:tc>
@@ -6731,71 +5731,7 @@
                 <w:rFonts w:ascii="GDSTransportWebsite" w:hAnsi="GDSTransportWebsite"/>
                 <w:color w:val="0A0A0A"/>
               </w:rPr>
-              <w:t>&lt;&lt;cs_{</w:t>
-            </w:r>
-            <w:proofErr w:type="spellStart"/>
-            <w:r>
-              <w:rPr>
-                <w:rFonts w:ascii="GDSTransportWebsite" w:hAnsi="GDSTransportWebsite"/>
-                <w:color w:val="0A0A0A"/>
-              </w:rPr>
-              <w:t>isBlank</w:t>
-            </w:r>
-            <w:proofErr w:type="spellEnd"/>
-            <w:r>
-              <w:rPr>
-                <w:rFonts w:ascii="GDSTransportWebsite" w:hAnsi="GDSTransportWebsite"/>
-                <w:color w:val="0A0A0A"/>
-              </w:rPr>
-              <w:t>(</w:t>
-            </w:r>
-            <w:proofErr w:type="spellStart"/>
-            <w:r>
-              <w:rPr>
-                <w:rFonts w:ascii="GDSTransportWebsite" w:hAnsi="GDSTransportWebsite"/>
-                <w:color w:val="0A0A0A"/>
-              </w:rPr>
-              <w:t>firstName</w:t>
-            </w:r>
-            <w:proofErr w:type="spellEnd"/>
-            <w:r>
-              <w:rPr>
-                <w:rFonts w:ascii="GDSTransportWebsite" w:hAnsi="GDSTransportWebsite"/>
-                <w:color w:val="0A0A0A"/>
-              </w:rPr>
-              <w:t xml:space="preserve">)}&gt;&gt;Not Provided&lt;&lt;else&gt;&gt;&lt;&lt; </w:t>
-            </w:r>
-            <w:proofErr w:type="spellStart"/>
-            <w:r>
-              <w:rPr>
-                <w:rFonts w:ascii="GDSTransportWebsite" w:hAnsi="GDSTransportWebsite"/>
-                <w:color w:val="0A0A0A"/>
-              </w:rPr>
-              <w:t>firstName</w:t>
-            </w:r>
-            <w:proofErr w:type="spellEnd"/>
-            <w:r>
-              <w:rPr>
-                <w:rFonts w:ascii="GDSTransportWebsite" w:hAnsi="GDSTransportWebsite"/>
-                <w:color w:val="0A0A0A"/>
-              </w:rPr>
-              <w:t>&gt;&gt; &lt;&lt;</w:t>
-            </w:r>
-            <w:proofErr w:type="spellStart"/>
-            <w:r>
-              <w:rPr>
-                <w:rFonts w:ascii="GDSTransportWebsite" w:hAnsi="GDSTransportWebsite"/>
-                <w:color w:val="0A0A0A"/>
-              </w:rPr>
-              <w:t>lastName</w:t>
-            </w:r>
-            <w:proofErr w:type="spellEnd"/>
-            <w:r>
-              <w:rPr>
-                <w:rFonts w:ascii="GDSTransportWebsite" w:hAnsi="GDSTransportWebsite"/>
-                <w:color w:val="0A0A0A"/>
-              </w:rPr>
-              <w:t>&gt;&gt;&lt;&lt;es_&gt;&gt;</w:t>
+              <w:t>&lt;&lt;cs_{isBlank(firstName)}&gt;&gt;Not Provided&lt;&lt;else&gt;&gt;&lt;&lt; firstName&gt;&gt; &lt;&lt;lastName&gt;&gt;&lt;&lt;es_&gt;&gt;</w:t>
             </w:r>
           </w:p>
         </w:tc>
@@ -6860,55 +5796,7 @@
                 <w:rFonts w:ascii="GDSTransportWebsite" w:hAnsi="GDSTransportWebsite"/>
                 <w:color w:val="0A0A0A"/>
               </w:rPr>
-              <w:t>&lt;&lt;cs_{</w:t>
-            </w:r>
-            <w:proofErr w:type="spellStart"/>
-            <w:r>
-              <w:rPr>
-                <w:rFonts w:ascii="GDSTransportWebsite" w:hAnsi="GDSTransportWebsite"/>
-                <w:color w:val="0A0A0A"/>
-              </w:rPr>
-              <w:t>isBlank</w:t>
-            </w:r>
-            <w:proofErr w:type="spellEnd"/>
-            <w:r>
-              <w:rPr>
-                <w:rFonts w:ascii="GDSTransportWebsite" w:hAnsi="GDSTransportWebsite"/>
-                <w:color w:val="0A0A0A"/>
-              </w:rPr>
-              <w:t>(</w:t>
-            </w:r>
-            <w:proofErr w:type="spellStart"/>
-            <w:r>
-              <w:rPr>
-                <w:rFonts w:ascii="GDSTransportWebsite" w:hAnsi="GDSTransportWebsite"/>
-                <w:color w:val="0A0A0A"/>
-              </w:rPr>
-              <w:t>phoneNumber</w:t>
-            </w:r>
-            <w:proofErr w:type="spellEnd"/>
-            <w:r>
-              <w:rPr>
-                <w:rFonts w:ascii="GDSTransportWebsite" w:hAnsi="GDSTransportWebsite"/>
-                <w:color w:val="0A0A0A"/>
-              </w:rPr>
-              <w:t>)}&gt;&gt;Not Provided&lt;&lt;else&gt;&gt;&lt;&lt;</w:t>
-            </w:r>
-            <w:proofErr w:type="spellStart"/>
-            <w:r>
-              <w:rPr>
-                <w:rFonts w:ascii="GDSTransportWebsite" w:hAnsi="GDSTransportWebsite"/>
-                <w:color w:val="0A0A0A"/>
-              </w:rPr>
-              <w:t>phoneNumber</w:t>
-            </w:r>
-            <w:proofErr w:type="spellEnd"/>
-            <w:r>
-              <w:rPr>
-                <w:rFonts w:ascii="GDSTransportWebsite" w:hAnsi="GDSTransportWebsite"/>
-                <w:color w:val="0A0A0A"/>
-              </w:rPr>
-              <w:t>&gt;&gt;&lt;&lt;es_&gt;&gt;</w:t>
+              <w:t>&lt;&lt;cs_{isBlank(phoneNumber)}&gt;&gt;Not Provided&lt;&lt;else&gt;&gt;&lt;&lt;phoneNumber&gt;&gt;&lt;&lt;es_&gt;&gt;</w:t>
             </w:r>
           </w:p>
         </w:tc>
@@ -6973,55 +5861,7 @@
                 <w:rFonts w:ascii="GDSTransportWebsite" w:hAnsi="GDSTransportWebsite"/>
                 <w:color w:val="0A0A0A"/>
               </w:rPr>
-              <w:t>&lt;&lt;cs_{</w:t>
-            </w:r>
-            <w:proofErr w:type="spellStart"/>
-            <w:r>
-              <w:rPr>
-                <w:rFonts w:ascii="GDSTransportWebsite" w:hAnsi="GDSTransportWebsite"/>
-                <w:color w:val="0A0A0A"/>
-              </w:rPr>
-              <w:t>isBlank</w:t>
-            </w:r>
-            <w:proofErr w:type="spellEnd"/>
-            <w:r>
-              <w:rPr>
-                <w:rFonts w:ascii="GDSTransportWebsite" w:hAnsi="GDSTransportWebsite"/>
-                <w:color w:val="0A0A0A"/>
-              </w:rPr>
-              <w:t>(</w:t>
-            </w:r>
-            <w:proofErr w:type="spellStart"/>
-            <w:r>
-              <w:rPr>
-                <w:rFonts w:ascii="GDSTransportWebsite" w:hAnsi="GDSTransportWebsite"/>
-                <w:color w:val="0A0A0A"/>
-              </w:rPr>
-              <w:t>emailAddress</w:t>
-            </w:r>
-            <w:proofErr w:type="spellEnd"/>
-            <w:r>
-              <w:rPr>
-                <w:rFonts w:ascii="GDSTransportWebsite" w:hAnsi="GDSTransportWebsite"/>
-                <w:color w:val="0A0A0A"/>
-              </w:rPr>
-              <w:t>)}&gt;&gt;Not Provided&lt;&lt;else&gt;&gt;&lt;&lt;</w:t>
-            </w:r>
-            <w:proofErr w:type="spellStart"/>
-            <w:r>
-              <w:rPr>
-                <w:rFonts w:ascii="GDSTransportWebsite" w:hAnsi="GDSTransportWebsite"/>
-                <w:color w:val="0A0A0A"/>
-              </w:rPr>
-              <w:t>emailAddress</w:t>
-            </w:r>
-            <w:proofErr w:type="spellEnd"/>
-            <w:r>
-              <w:rPr>
-                <w:rFonts w:ascii="GDSTransportWebsite" w:hAnsi="GDSTransportWebsite"/>
-                <w:color w:val="0A0A0A"/>
-              </w:rPr>
-              <w:t>&gt;&gt;&lt;&lt;es_&gt;&gt;</w:t>
+              <w:t>&lt;&lt;cs_{isBlank(emailAddress)}&gt;&gt;Not Provided&lt;&lt;else&gt;&gt;&lt;&lt;emailAddress&gt;&gt;&lt;&lt;es_&gt;&gt;</w:t>
             </w:r>
           </w:p>
         </w:tc>
@@ -7101,23 +5941,7 @@
                 <w:rFonts w:ascii="GDSTransportWebsite" w:hAnsi="GDSTransportWebsite"/>
                 <w:color w:val="0A0A0A"/>
               </w:rPr>
-              <w:t>&lt;&lt;</w:t>
-            </w:r>
-            <w:proofErr w:type="spellStart"/>
-            <w:r>
-              <w:rPr>
-                <w:rFonts w:ascii="GDSTransportWebsite" w:hAnsi="GDSTransportWebsite"/>
-                <w:color w:val="0A0A0A"/>
-              </w:rPr>
-              <w:t>reasonForWitness</w:t>
-            </w:r>
-            <w:proofErr w:type="spellEnd"/>
-            <w:r>
-              <w:rPr>
-                <w:rFonts w:ascii="GDSTransportWebsite" w:hAnsi="GDSTransportWebsite"/>
-                <w:color w:val="0A0A0A"/>
-              </w:rPr>
-              <w:t>&gt;&gt;</w:t>
+              <w:t>&lt;&lt;reasonForWitness&gt;&gt;</w:t>
             </w:r>
           </w:p>
         </w:tc>
@@ -7149,16 +5973,7 @@
                 <w:color w:val="0A0A0A"/>
                 <w:shd w:val="clear" w:color="auto" w:fill="FFFFFF"/>
               </w:rPr>
-              <w:t>&lt;&lt;</w:t>
-            </w:r>
-            <w:proofErr w:type="spellStart"/>
-            <w:r>
-              <w:rPr>
-                <w:rFonts w:ascii="GDSTransportWebsite" w:hAnsi="GDSTransportWebsite"/>
-                <w:color w:val="0A0A0A"/>
-                <w:shd w:val="clear" w:color="auto" w:fill="FFFFFF"/>
-              </w:rPr>
-              <w:t>er_</w:t>
+              <w:t>&lt;&lt;er_</w:t>
             </w:r>
             <w:proofErr w:type="gramStart"/>
             <w:r>
@@ -7169,7 +5984,6 @@
               </w:rPr>
               <w:t>witnesses.details</w:t>
             </w:r>
-            <w:proofErr w:type="spellEnd"/>
             <w:proofErr w:type="gramEnd"/>
             <w:r>
               <w:rPr>
@@ -7292,23 +6106,7 @@
                 <w:rFonts w:ascii="GDSTransportWebsite" w:hAnsi="GDSTransportWebsite"/>
                 <w:color w:val="0A0A0A"/>
               </w:rPr>
-              <w:t>&lt;&lt;</w:t>
-            </w:r>
-            <w:proofErr w:type="spellStart"/>
-            <w:r>
-              <w:rPr>
-                <w:rFonts w:ascii="GDSTransportWebsite" w:hAnsi="GDSTransportWebsite"/>
-                <w:color w:val="0A0A0A"/>
-              </w:rPr>
-              <w:t>welshLanguageRequirements.court</w:t>
-            </w:r>
-            <w:proofErr w:type="spellEnd"/>
-            <w:r>
-              <w:rPr>
-                <w:rFonts w:ascii="GDSTransportWebsite" w:hAnsi="GDSTransportWebsite"/>
-                <w:color w:val="0A0A0A"/>
-              </w:rPr>
-              <w:t>&gt;&gt;</w:t>
+              <w:t>&lt;&lt;welshLanguageRequirements.court&gt;&gt;</w:t>
             </w:r>
           </w:p>
         </w:tc>
@@ -7387,23 +6185,7 @@
                 <w:rFonts w:ascii="GDSTransportWebsite" w:hAnsi="GDSTransportWebsite"/>
                 <w:color w:val="0A0A0A"/>
               </w:rPr>
-              <w:t>&lt;&lt;</w:t>
-            </w:r>
-            <w:proofErr w:type="spellStart"/>
-            <w:r>
-              <w:rPr>
-                <w:rFonts w:ascii="GDSTransportWebsite" w:hAnsi="GDSTransportWebsite"/>
-                <w:color w:val="0A0A0A"/>
-              </w:rPr>
-              <w:t>welshLanguageRequirements.documents</w:t>
-            </w:r>
-            <w:proofErr w:type="spellEnd"/>
-            <w:r>
-              <w:rPr>
-                <w:rFonts w:ascii="GDSTransportWebsite" w:hAnsi="GDSTransportWebsite"/>
-                <w:color w:val="0A0A0A"/>
-              </w:rPr>
-              <w:t>&gt;&gt;</w:t>
+              <w:t>&lt;&lt;welshLanguageRequirements.documents&gt;&gt;</w:t>
             </w:r>
           </w:p>
         </w:tc>
@@ -7489,7 +6271,29 @@
                 <w:color w:val="0A0A0A"/>
                 <w:shd w:val="clear" w:color="auto" w:fill="FFFFFF"/>
               </w:rPr>
-              <w:t>Are there any days within the next 12 months when you, your client, an expert or a witness couldn’t attend a hearing?</w:t>
+              <w:t xml:space="preserve">Are there any days within the next 12 months when you, your client, an </w:t>
+            </w:r>
+            <w:proofErr w:type="gramStart"/>
+            <w:r>
+              <w:rPr>
+                <w:rFonts w:ascii="GDSTransportWebsite" w:hAnsi="GDSTransportWebsite"/>
+                <w:b/>
+                <w:bCs/>
+                <w:color w:val="0A0A0A"/>
+                <w:shd w:val="clear" w:color="auto" w:fill="FFFFFF"/>
+              </w:rPr>
+              <w:t>expert</w:t>
+            </w:r>
+            <w:proofErr w:type="gramEnd"/>
+            <w:r>
+              <w:rPr>
+                <w:rFonts w:ascii="GDSTransportWebsite" w:hAnsi="GDSTransportWebsite"/>
+                <w:b/>
+                <w:bCs/>
+                <w:color w:val="0A0A0A"/>
+                <w:shd w:val="clear" w:color="auto" w:fill="FFFFFF"/>
+              </w:rPr>
+              <w:t xml:space="preserve"> or a witness couldn’t attend a hearing?</w:t>
             </w:r>
           </w:p>
           <w:p>
@@ -7525,7 +6329,6 @@
               </w:rPr>
               <w:t>&lt;&lt;</w:t>
             </w:r>
-            <w:proofErr w:type="spellStart"/>
             <w:proofErr w:type="gramStart"/>
             <w:r>
               <w:rPr>
@@ -7534,7 +6337,6 @@
               </w:rPr>
               <w:t>hearing.unavailableDatesRequired</w:t>
             </w:r>
-            <w:proofErr w:type="spellEnd"/>
             <w:proofErr w:type="gramEnd"/>
             <w:r>
               <w:rPr>
@@ -7556,7 +6358,6 @@
         </w:rPr>
         <w:t>&lt;&lt;cs_{</w:t>
       </w:r>
-      <w:proofErr w:type="spellStart"/>
       <w:proofErr w:type="gramStart"/>
       <w:r>
         <w:rPr>
@@ -7573,7 +6374,6 @@
         </w:rPr>
         <w:t>.unavailableDates.size</w:t>
       </w:r>
-      <w:proofErr w:type="spellEnd"/>
       <w:proofErr w:type="gramEnd"/>
       <w:r>
         <w:rPr>
@@ -7660,16 +6460,7 @@
                 <w:color w:val="0A0A0A"/>
                 <w:shd w:val="clear" w:color="auto" w:fill="FFFFFF"/>
               </w:rPr>
-              <w:t>&lt;&lt;</w:t>
-            </w:r>
-            <w:proofErr w:type="spellStart"/>
-            <w:r>
-              <w:rPr>
-                <w:rFonts w:ascii="GDSTransportWebsite" w:hAnsi="GDSTransportWebsite"/>
-                <w:color w:val="0A0A0A"/>
-                <w:shd w:val="clear" w:color="auto" w:fill="FFFFFF"/>
-              </w:rPr>
-              <w:t>rr_</w:t>
+              <w:t>&lt;&lt;rr_</w:t>
             </w:r>
             <w:proofErr w:type="gramStart"/>
             <w:r>
@@ -7687,7 +6478,6 @@
               </w:rPr>
               <w:t>.unavailableDates</w:t>
             </w:r>
-            <w:proofErr w:type="spellEnd"/>
             <w:proofErr w:type="gramEnd"/>
             <w:r>
               <w:rPr>
@@ -7794,54 +6584,13 @@
               </w:rPr>
               <w:t>&lt;{</w:t>
             </w:r>
-            <w:proofErr w:type="spellStart"/>
             <w:proofErr w:type="gramEnd"/>
             <w:r>
               <w:rPr>
                 <w:rFonts w:ascii="GDSTransportWebsite" w:hAnsi="GDSTransportWebsite"/>
                 <w:color w:val="0A0A0A"/>
               </w:rPr>
-              <w:t>dateFormat</w:t>
-            </w:r>
-            <w:proofErr w:type="spellEnd"/>
-            <w:r>
-              <w:rPr>
-                <w:rFonts w:ascii="GDSTransportWebsite" w:hAnsi="GDSTransportWebsite"/>
-                <w:color w:val="0A0A0A"/>
-              </w:rPr>
-              <w:t xml:space="preserve">(date, ‘d MMMM </w:t>
-            </w:r>
-            <w:proofErr w:type="spellStart"/>
-            <w:r>
-              <w:rPr>
-                <w:rFonts w:ascii="GDSTransportWebsite" w:hAnsi="GDSTransportWebsite"/>
-                <w:color w:val="0A0A0A"/>
-              </w:rPr>
-              <w:t>yyyy</w:t>
-            </w:r>
-            <w:proofErr w:type="spellEnd"/>
-            <w:r>
-              <w:rPr>
-                <w:rFonts w:ascii="GDSTransportWebsite" w:hAnsi="GDSTransportWebsite"/>
-                <w:color w:val="0A0A0A"/>
-              </w:rPr>
-              <w:t>’, ‘</w:t>
-            </w:r>
-            <w:proofErr w:type="spellStart"/>
-            <w:r>
-              <w:rPr>
-                <w:rFonts w:ascii="GDSTransportWebsite" w:hAnsi="GDSTransportWebsite"/>
-                <w:color w:val="0A0A0A"/>
-              </w:rPr>
-              <w:t>yyyy</w:t>
-            </w:r>
-            <w:proofErr w:type="spellEnd"/>
-            <w:r>
-              <w:rPr>
-                <w:rFonts w:ascii="GDSTransportWebsite" w:hAnsi="GDSTransportWebsite"/>
-                <w:color w:val="0A0A0A"/>
-              </w:rPr>
-              <w:t>-MM-dd’)}&gt;&gt;</w:t>
+              <w:t>dateFormat(date, ‘d MMMM yyyy’, ‘yyyy-MM-dd’)}&gt;&gt;</w:t>
             </w:r>
           </w:p>
           <w:p>
@@ -7884,134 +6633,13 @@
               </w:rPr>
               <w:t>&lt;{</w:t>
             </w:r>
-            <w:proofErr w:type="spellStart"/>
             <w:proofErr w:type="gramEnd"/>
             <w:r>
               <w:rPr>
                 <w:rFonts w:ascii="GDSTransportWebsite" w:hAnsi="GDSTransportWebsite"/>
                 <w:color w:val="0A0A0A"/>
               </w:rPr>
-              <w:t>dateFormat</w:t>
-            </w:r>
-            <w:proofErr w:type="spellEnd"/>
-            <w:r>
-              <w:rPr>
-                <w:rFonts w:ascii="GDSTransportWebsite" w:hAnsi="GDSTransportWebsite"/>
-                <w:color w:val="0A0A0A"/>
-              </w:rPr>
-              <w:t>(</w:t>
-            </w:r>
-            <w:proofErr w:type="spellStart"/>
-            <w:r>
-              <w:rPr>
-                <w:rFonts w:ascii="GDSTransportWebsite" w:hAnsi="GDSTransportWebsite"/>
-                <w:color w:val="0A0A0A"/>
-              </w:rPr>
-              <w:t>fromDate</w:t>
-            </w:r>
-            <w:proofErr w:type="spellEnd"/>
-            <w:r>
-              <w:rPr>
-                <w:rFonts w:ascii="GDSTransportWebsite" w:hAnsi="GDSTransportWebsite"/>
-                <w:color w:val="0A0A0A"/>
-              </w:rPr>
-              <w:t xml:space="preserve">, ‘d MMMM </w:t>
-            </w:r>
-            <w:proofErr w:type="spellStart"/>
-            <w:r>
-              <w:rPr>
-                <w:rFonts w:ascii="GDSTransportWebsite" w:hAnsi="GDSTransportWebsite"/>
-                <w:color w:val="0A0A0A"/>
-              </w:rPr>
-              <w:t>yyyy</w:t>
-            </w:r>
-            <w:proofErr w:type="spellEnd"/>
-            <w:r>
-              <w:rPr>
-                <w:rFonts w:ascii="GDSTransportWebsite" w:hAnsi="GDSTransportWebsite"/>
-                <w:color w:val="0A0A0A"/>
-              </w:rPr>
-              <w:t>’, ‘</w:t>
-            </w:r>
-            <w:proofErr w:type="spellStart"/>
-            <w:r>
-              <w:rPr>
-                <w:rFonts w:ascii="GDSTransportWebsite" w:hAnsi="GDSTransportWebsite"/>
-                <w:color w:val="0A0A0A"/>
-              </w:rPr>
-              <w:t>yyyy</w:t>
-            </w:r>
-            <w:proofErr w:type="spellEnd"/>
-            <w:r>
-              <w:rPr>
-                <w:rFonts w:ascii="GDSTransportWebsite" w:hAnsi="GDSTransportWebsite"/>
-                <w:color w:val="0A0A0A"/>
-              </w:rPr>
-              <w:t>-MM-dd’)}&gt;&gt; to &lt;&lt;{</w:t>
-            </w:r>
-            <w:proofErr w:type="spellStart"/>
-            <w:r>
-              <w:rPr>
-                <w:rFonts w:ascii="GDSTransportWebsite" w:hAnsi="GDSTransportWebsite"/>
-                <w:color w:val="0A0A0A"/>
-              </w:rPr>
-              <w:t>dateFormat</w:t>
-            </w:r>
-            <w:proofErr w:type="spellEnd"/>
-            <w:r>
-              <w:rPr>
-                <w:rFonts w:ascii="GDSTransportWebsite" w:hAnsi="GDSTransportWebsite"/>
-                <w:color w:val="0A0A0A"/>
-              </w:rPr>
-              <w:t>(</w:t>
-            </w:r>
-            <w:proofErr w:type="spellStart"/>
-            <w:r>
-              <w:rPr>
-                <w:rFonts w:ascii="GDSTransportWebsite" w:hAnsi="GDSTransportWebsite"/>
-                <w:color w:val="0A0A0A"/>
-              </w:rPr>
-              <w:t>toDate</w:t>
-            </w:r>
-            <w:proofErr w:type="spellEnd"/>
-            <w:r>
-              <w:rPr>
-                <w:rFonts w:ascii="GDSTransportWebsite" w:hAnsi="GDSTransportWebsite"/>
-                <w:color w:val="0A0A0A"/>
-              </w:rPr>
-              <w:t xml:space="preserve">, ‘d MMMM </w:t>
-            </w:r>
-            <w:proofErr w:type="spellStart"/>
-            <w:r>
-              <w:rPr>
-                <w:rFonts w:ascii="GDSTransportWebsite" w:hAnsi="GDSTransportWebsite"/>
-                <w:color w:val="0A0A0A"/>
-              </w:rPr>
-              <w:t>yyyy</w:t>
-            </w:r>
-            <w:proofErr w:type="spellEnd"/>
-            <w:r>
-              <w:rPr>
-                <w:rFonts w:ascii="GDSTransportWebsite" w:hAnsi="GDSTransportWebsite"/>
-                <w:color w:val="0A0A0A"/>
-              </w:rPr>
-              <w:t>’, ‘</w:t>
-            </w:r>
-            <w:proofErr w:type="spellStart"/>
-            <w:r>
-              <w:rPr>
-                <w:rFonts w:ascii="GDSTransportWebsite" w:hAnsi="GDSTransportWebsite"/>
-                <w:color w:val="0A0A0A"/>
-              </w:rPr>
-              <w:t>yyyy</w:t>
-            </w:r>
-            <w:proofErr w:type="spellEnd"/>
-            <w:r>
-              <w:rPr>
-                <w:rFonts w:ascii="GDSTransportWebsite" w:hAnsi="GDSTransportWebsite"/>
-                <w:color w:val="0A0A0A"/>
-              </w:rPr>
-              <w:t>-MM-dd’)}&gt;&gt;</w:t>
+              <w:t>dateFormat(fromDate, ‘d MMMM yyyy’, ‘yyyy-MM-dd’)}&gt;&gt; to &lt;&lt;{dateFormat(toDate, ‘d MMMM yyyy’, ‘yyyy-MM-dd’)}&gt;&gt;</w:t>
             </w:r>
           </w:p>
           <w:p>
@@ -8066,16 +6694,7 @@
                 <w:shd w:val="clear" w:color="auto" w:fill="FFFFFF"/>
               </w:rPr>
               <w:lastRenderedPageBreak/>
-              <w:t>&lt;&lt;</w:t>
-            </w:r>
-            <w:proofErr w:type="spellStart"/>
-            <w:r>
-              <w:rPr>
-                <w:rFonts w:ascii="GDSTransportWebsite" w:hAnsi="GDSTransportWebsite"/>
-                <w:color w:val="0A0A0A"/>
-                <w:shd w:val="clear" w:color="auto" w:fill="FFFFFF"/>
-              </w:rPr>
-              <w:t>er_</w:t>
+              <w:t>&lt;&lt;er_</w:t>
             </w:r>
             <w:proofErr w:type="gramStart"/>
             <w:r>
@@ -8093,7 +6712,6 @@
               </w:rPr>
               <w:t>.unavailableDates</w:t>
             </w:r>
-            <w:proofErr w:type="spellEnd"/>
             <w:proofErr w:type="gramEnd"/>
             <w:r>
               <w:rPr>
@@ -8270,23 +6888,7 @@
                 <w:rFonts w:ascii="GDSTransportWebsite" w:hAnsi="GDSTransportWebsite"/>
                 <w:color w:val="0A0A0A"/>
               </w:rPr>
-              <w:t>&lt;&lt;</w:t>
-            </w:r>
-            <w:proofErr w:type="spellStart"/>
-            <w:r>
-              <w:rPr>
-                <w:rFonts w:ascii="GDSTransportWebsite" w:hAnsi="GDSTransportWebsite"/>
-                <w:color w:val="0A0A0A"/>
-              </w:rPr>
-              <w:t>requestedCourt.requestHearingAtSpecificCourt</w:t>
-            </w:r>
-            <w:proofErr w:type="spellEnd"/>
-            <w:r>
-              <w:rPr>
-                <w:rFonts w:ascii="GDSTransportWebsite" w:hAnsi="GDSTransportWebsite"/>
-                <w:color w:val="0A0A0A"/>
-              </w:rPr>
-              <w:t>&gt;&gt;</w:t>
+              <w:t>&lt;&lt;requestedCourt.requestHearingAtSpecificCourt&gt;&gt;</w:t>
             </w:r>
           </w:p>
           <w:p>
@@ -8322,21 +6924,7 @@
               <w:rPr>
                 <w:rFonts w:ascii="GDSTransportWebsite" w:hAnsi="GDSTransportWebsite" w:cs="Calibri"/>
               </w:rPr>
-              <w:t>&lt;&lt;</w:t>
-            </w:r>
-            <w:proofErr w:type="spellStart"/>
-            <w:r>
-              <w:rPr>
-                <w:rFonts w:ascii="GDSTransportWebsite" w:hAnsi="GDSTransportWebsite" w:cs="Calibri"/>
-              </w:rPr>
-              <w:t>requestedCourt.responseCourtName</w:t>
-            </w:r>
-            <w:proofErr w:type="spellEnd"/>
-            <w:r>
-              <w:rPr>
-                <w:rFonts w:ascii="GDSTransportWebsite" w:hAnsi="GDSTransportWebsite" w:cs="Calibri"/>
-              </w:rPr>
-              <w:t>&gt;&gt;</w:t>
+              <w:t>&lt;&lt;requestedCourt.responseCourtName&gt;&gt;</w:t>
             </w:r>
           </w:p>
         </w:tc>
@@ -8403,23 +6991,7 @@
                 <w:rFonts w:ascii="GDSTransportWebsite" w:hAnsi="GDSTransportWebsite"/>
                 <w:color w:val="0A0A0A"/>
               </w:rPr>
-              <w:t>&lt;&lt;</w:t>
-            </w:r>
-            <w:proofErr w:type="spellStart"/>
-            <w:r>
-              <w:rPr>
-                <w:rFonts w:ascii="GDSTransportWebsite" w:hAnsi="GDSTransportWebsite"/>
-                <w:color w:val="0A0A0A"/>
-              </w:rPr>
-              <w:t>requestedCourt.reasonForHearingAtSpecificCourt</w:t>
-            </w:r>
-            <w:proofErr w:type="spellEnd"/>
-            <w:r>
-              <w:rPr>
-                <w:rFonts w:ascii="GDSTransportWebsite" w:hAnsi="GDSTransportWebsite"/>
-                <w:color w:val="0A0A0A"/>
-              </w:rPr>
-              <w:t>&gt;&gt;</w:t>
+              <w:t>&lt;&lt;requestedCourt.reasonForHearingAtSpecificCourt&gt;&gt;</w:t>
             </w:r>
           </w:p>
         </w:tc>
@@ -8531,15 +7103,7 @@
                 <w:rFonts w:ascii="GDSTransportWebsite" w:hAnsi="GDSTransportWebsite"/>
                 <w:color w:val="0A0A0A"/>
               </w:rPr>
-              <w:t>&lt;&lt;</w:t>
-            </w:r>
-            <w:proofErr w:type="spellStart"/>
-            <w:r>
-              <w:rPr>
-                <w:rFonts w:ascii="GDSTransportWebsite" w:hAnsi="GDSTransportWebsite"/>
-                <w:color w:val="0A0A0A"/>
-              </w:rPr>
-              <w:t>vulnerabilityQuestions.</w:t>
+              <w:t>&lt;&lt;vulnerabilityQuestions.</w:t>
             </w:r>
             <w:r>
               <w:rPr>
@@ -8555,7 +7119,6 @@
               </w:rPr>
               <w:t>d</w:t>
             </w:r>
-            <w:proofErr w:type="spellEnd"/>
             <w:r>
               <w:rPr>
                 <w:rFonts w:ascii="GDSTransportWebsite" w:hAnsi="GDSTransportWebsite"/>
@@ -8749,25 +7312,8 @@
                 <w:rFonts w:ascii="GDSTransportWebsite" w:hAnsi="GDSTransportWebsite"/>
                 <w:color w:val="0A0A0A"/>
               </w:rPr>
-              <w:t>&lt;&lt;cs_{</w:t>
-            </w:r>
-            <w:proofErr w:type="spellStart"/>
-            <w:r>
-              <w:rPr>
-                <w:rFonts w:ascii="GDSTransportWebsite" w:hAnsi="GDSTransportWebsite"/>
-                <w:color w:val="0A0A0A"/>
-              </w:rPr>
-              <w:t>isBlank</w:t>
-            </w:r>
-            <w:proofErr w:type="spellEnd"/>
-            <w:r>
-              <w:rPr>
-                <w:rFonts w:ascii="GDSTransportWebsite" w:hAnsi="GDSTransportWebsite"/>
-                <w:color w:val="0A0A0A"/>
-              </w:rPr>
-              <w:t>(</w:t>
-            </w:r>
-            <w:proofErr w:type="spellStart"/>
+              <w:t>&lt;&lt;cs_{isBlank(</w:t>
+            </w:r>
             <w:proofErr w:type="gramStart"/>
             <w:r>
               <w:rPr>
@@ -8783,7 +7329,6 @@
               </w:rPr>
               <w:t>supportRequirementsAdditional</w:t>
             </w:r>
-            <w:proofErr w:type="spellEnd"/>
             <w:proofErr w:type="gramEnd"/>
             <w:r>
               <w:rPr>
@@ -8792,7 +7337,6 @@
               </w:rPr>
               <w:t>)}&gt;&gt;Not Provided&lt;&lt;else&gt;&gt;&lt;&lt;</w:t>
             </w:r>
-            <w:proofErr w:type="spellStart"/>
             <w:r>
               <w:rPr>
                 <w:rFonts w:ascii="GDSTransportWebsite" w:hAnsi="GDSTransportWebsite"/>
@@ -8807,7 +7351,6 @@
               </w:rPr>
               <w:t>supportRequirementsAdditional</w:t>
             </w:r>
-            <w:proofErr w:type="spellEnd"/>
             <w:r>
               <w:rPr>
                 <w:rFonts w:ascii="GDSTransportWebsite" w:hAnsi="GDSTransportWebsite"/>
@@ -8929,23 +7472,7 @@
                 <w:rFonts w:ascii="GDSTransportWebsite" w:hAnsi="GDSTransportWebsite"/>
                 <w:color w:val="0A0A0A"/>
               </w:rPr>
-              <w:t>&lt;&lt;</w:t>
-            </w:r>
-            <w:proofErr w:type="spellStart"/>
-            <w:r>
-              <w:rPr>
-                <w:rFonts w:ascii="GDSTransportWebsite" w:hAnsi="GDSTransportWebsite"/>
-                <w:color w:val="0A0A0A"/>
-              </w:rPr>
-              <w:t>furtherInformation.futureApplications</w:t>
-            </w:r>
-            <w:proofErr w:type="spellEnd"/>
-            <w:r>
-              <w:rPr>
-                <w:rFonts w:ascii="GDSTransportWebsite" w:hAnsi="GDSTransportWebsite"/>
-                <w:color w:val="0A0A0A"/>
-              </w:rPr>
-              <w:t>&gt;&gt;</w:t>
+              <w:t>&lt;&lt;furtherInformation.futureApplications&gt;&gt;</w:t>
             </w:r>
           </w:p>
         </w:tc>
@@ -8959,25 +7486,7 @@
           <w:shd w:val="clear" w:color="auto" w:fill="FFFFFF"/>
         </w:rPr>
         <w:lastRenderedPageBreak/>
-        <w:t>&lt;&lt;cs_{</w:t>
-      </w:r>
-      <w:proofErr w:type="spellStart"/>
-      <w:r>
-        <w:rPr>
-          <w:rFonts w:ascii="GDSTransportWebsite" w:hAnsi="GDSTransportWebsite"/>
-          <w:color w:val="0A0A0A"/>
-          <w:shd w:val="clear" w:color="auto" w:fill="FFFFFF"/>
-        </w:rPr>
-        <w:t>furthterInformation.futureApplications</w:t>
-      </w:r>
-      <w:proofErr w:type="spellEnd"/>
-      <w:r>
-        <w:rPr>
-          <w:rFonts w:ascii="GDSTransportWebsite" w:hAnsi="GDSTransportWebsite"/>
-          <w:color w:val="0A0A0A"/>
-          <w:shd w:val="clear" w:color="auto" w:fill="FFFFFF"/>
-        </w:rPr>
-        <w:t>='Yes'}&gt;&gt;</w:t>
+        <w:t>&lt;&lt;cs_{furthterInformation.futureApplications='Yes'}&gt;&gt;</w:t>
       </w:r>
     </w:p>
     <w:tbl>
@@ -9066,23 +7575,7 @@
                 <w:rFonts w:ascii="GDSTransportWebsite" w:hAnsi="GDSTransportWebsite"/>
                 <w:color w:val="0A0A0A"/>
               </w:rPr>
-              <w:t>&lt;&lt;</w:t>
-            </w:r>
-            <w:proofErr w:type="spellStart"/>
-            <w:r>
-              <w:rPr>
-                <w:rFonts w:ascii="GDSTransportWebsite" w:hAnsi="GDSTransportWebsite"/>
-                <w:color w:val="0A0A0A"/>
-              </w:rPr>
-              <w:t>furtherInformation.reasonForFutureApplications</w:t>
-            </w:r>
-            <w:proofErr w:type="spellEnd"/>
-            <w:r>
-              <w:rPr>
-                <w:rFonts w:ascii="GDSTransportWebsite" w:hAnsi="GDSTransportWebsite"/>
-                <w:color w:val="0A0A0A"/>
-              </w:rPr>
-              <w:t>&gt;&gt;</w:t>
+              <w:t>&lt;&lt;furtherInformation.reasonForFutureApplications&gt;&gt;</w:t>
             </w:r>
           </w:p>
         </w:tc>
@@ -9198,39 +7691,21 @@
               </w:rPr>
               <w:t>&lt;&lt;cs_{</w:t>
             </w:r>
-            <w:proofErr w:type="spellStart"/>
             <w:proofErr w:type="gramStart"/>
             <w:r>
               <w:rPr>
                 <w:rFonts w:ascii="GDSTransportWebsite" w:hAnsi="GDSTransportWebsite"/>
                 <w:color w:val="0A0A0A"/>
               </w:rPr>
-              <w:t>isBlank</w:t>
-            </w:r>
-            <w:proofErr w:type="spellEnd"/>
-            <w:r>
-              <w:rPr>
-                <w:rFonts w:ascii="GDSTransportWebsite" w:hAnsi="GDSTransportWebsite"/>
-                <w:color w:val="0A0A0A"/>
-              </w:rPr>
-              <w:t>(</w:t>
-            </w:r>
-            <w:proofErr w:type="spellStart"/>
+              <w:t>isBlank(</w:t>
+            </w:r>
             <w:proofErr w:type="gramEnd"/>
             <w:r>
               <w:rPr>
                 <w:rFonts w:ascii="GDSTransportWebsite" w:hAnsi="GDSTransportWebsite"/>
                 <w:color w:val="0A0A0A"/>
               </w:rPr>
-              <w:t>furtherInformation.otherInformationForJudge</w:t>
-            </w:r>
-            <w:proofErr w:type="spellEnd"/>
-            <w:r>
-              <w:rPr>
-                <w:rFonts w:ascii="GDSTransportWebsite" w:hAnsi="GDSTransportWebsite"/>
-                <w:color w:val="0A0A0A"/>
-              </w:rPr>
-              <w:t>)}&gt;&gt;Not Provided&lt;&lt;else&gt;&gt;&lt;&lt;furtherInformation.otherInformationForJudge&gt;&gt;&lt;&lt;es_&gt;&gt;</w:t>
+              <w:t>furtherInformation.otherInformationForJudge)}&gt;&gt;Not Provided&lt;&lt;else&gt;&gt;&lt;&lt;furtherInformation.otherInformationForJudge&gt;&gt;&lt;&lt;es_&gt;&gt;</w:t>
             </w:r>
           </w:p>
         </w:tc>
@@ -9505,23 +7980,7 @@
                 <w:rFonts w:ascii="GDSTransportWebsite" w:hAnsi="GDSTransportWebsite"/>
                 <w:color w:val="0A0A0A"/>
               </w:rPr>
-              <w:t>&lt;&lt;</w:t>
-            </w:r>
-            <w:proofErr w:type="spellStart"/>
-            <w:r>
-              <w:rPr>
-                <w:rFonts w:ascii="GDSTransportWebsite" w:hAnsi="GDSTransportWebsite"/>
-                <w:color w:val="0A0A0A"/>
-              </w:rPr>
-              <w:t>statementOfTruth.role</w:t>
-            </w:r>
-            <w:proofErr w:type="spellEnd"/>
-            <w:r>
-              <w:rPr>
-                <w:rFonts w:ascii="GDSTransportWebsite" w:hAnsi="GDSTransportWebsite"/>
-                <w:color w:val="0A0A0A"/>
-              </w:rPr>
-              <w:t>&gt;&gt;</w:t>
+              <w:t>&lt;&lt;statementOfTruth.role&gt;&gt;</w:t>
             </w:r>
           </w:p>
         </w:tc>
@@ -11645,7 +10104,22 @@
 </file>
 
 <file path=customXml/itemProps4.xml><?xml version="1.0" encoding="utf-8"?>
-<ds:datastoreItem xmlns:ds="http://schemas.openxmlformats.org/officeDocument/2006/customXml" ds:itemID="{FD183A76-F7C3-4649-9BFF-69F9439DA78D}"/>
+<ds:datastoreItem xmlns:ds="http://schemas.openxmlformats.org/officeDocument/2006/customXml" ds:itemID="{FD183A76-F7C3-4649-9BFF-69F9439DA78D}">
+  <ds:schemaRefs>
+    <ds:schemaRef ds:uri="http://schemas.microsoft.com/office/2006/metadata/contentType"/>
+    <ds:schemaRef ds:uri="http://schemas.microsoft.com/office/2006/metadata/properties/metaAttributes"/>
+    <ds:schemaRef ds:uri="http://www.w3.org/2001/XMLSchema"/>
+    <ds:schemaRef ds:uri="http://schemas.microsoft.com/office/2006/metadata/properties"/>
+    <ds:schemaRef ds:uri="f336f4fe-8719-4ea2-b5d6-29b3a580aeb4"/>
+    <ds:schemaRef ds:uri="b57b892a-dd61-4bba-b372-a8d93da2c7e6"/>
+    <ds:schemaRef ds:uri="http://schemas.microsoft.com/office/2006/documentManagement/types"/>
+    <ds:schemaRef ds:uri="http://schemas.microsoft.com/office/infopath/2007/PartnerControls"/>
+    <ds:schemaRef ds:uri="http://schemas.openxmlformats.org/package/2006/metadata/core-properties"/>
+    <ds:schemaRef ds:uri="http://purl.org/dc/elements/1.1/"/>
+    <ds:schemaRef ds:uri="http://purl.org/dc/terms/"/>
+    <ds:schemaRef ds:uri="http://schemas.microsoft.com/internal/obd"/>
+  </ds:schemaRefs>
+</ds:datastoreItem>
 </file>
 
 <file path=docMetadata/LabelInfo.xml><?xml version="1.0" encoding="utf-8"?>

</xml_diff>

<commit_message>
Updated docmosis output for multi and intermediate specified defendant response
</commit_message>
<xml_diff>
--- a/docker/docmosis/templates/CV-SPC-HRN-ENG-01358.docx
+++ b/docker/docmosis/templates/CV-SPC-HRN-ENG-01358.docx
@@ -129,7 +129,27 @@
                 <w:sz w:val="28"/>
                 <w:szCs w:val="28"/>
               </w:rPr>
-              <w:t>Claim number: &lt;&lt;referenceNumber&gt;&gt;</w:t>
+              <w:t>Claim number: &lt;&lt;</w:t>
+            </w:r>
+            <w:proofErr w:type="spellStart"/>
+            <w:r>
+              <w:rPr>
+                <w:rFonts w:ascii="GDSTransportWebsite" w:hAnsi="GDSTransportWebsite"/>
+                <w:color w:val="60686D"/>
+                <w:sz w:val="28"/>
+                <w:szCs w:val="28"/>
+              </w:rPr>
+              <w:t>referenceNumber</w:t>
+            </w:r>
+            <w:proofErr w:type="spellEnd"/>
+            <w:r>
+              <w:rPr>
+                <w:rFonts w:ascii="GDSTransportWebsite" w:hAnsi="GDSTransportWebsite"/>
+                <w:color w:val="60686D"/>
+                <w:sz w:val="28"/>
+                <w:szCs w:val="28"/>
+              </w:rPr>
+              <w:t>&gt;&gt;</w:t>
             </w:r>
           </w:p>
         </w:tc>
@@ -240,7 +260,27 @@
                 <w:sz w:val="28"/>
                 <w:szCs w:val="28"/>
               </w:rPr>
-              <w:t>Case name: &lt;&lt;caseName&gt;&gt;</w:t>
+              <w:t>Case name: &lt;&lt;</w:t>
+            </w:r>
+            <w:proofErr w:type="spellStart"/>
+            <w:r>
+              <w:rPr>
+                <w:rFonts w:ascii="GDSTransportWebsite" w:hAnsi="GDSTransportWebsite"/>
+                <w:color w:val="60686D"/>
+                <w:sz w:val="28"/>
+                <w:szCs w:val="28"/>
+              </w:rPr>
+              <w:t>caseName</w:t>
+            </w:r>
+            <w:proofErr w:type="spellEnd"/>
+            <w:r>
+              <w:rPr>
+                <w:rFonts w:ascii="GDSTransportWebsite" w:hAnsi="GDSTransportWebsite"/>
+                <w:color w:val="60686D"/>
+                <w:sz w:val="28"/>
+                <w:szCs w:val="28"/>
+              </w:rPr>
+              <w:t>&gt;&gt;</w:t>
             </w:r>
           </w:p>
         </w:tc>
@@ -416,6 +456,7 @@
               </w:rPr>
               <w:t>&lt;{</w:t>
             </w:r>
+            <w:proofErr w:type="spellStart"/>
             <w:proofErr w:type="gramEnd"/>
             <w:r>
               <w:rPr>
@@ -424,7 +465,77 @@
                 <w:sz w:val="20"/>
                 <w:szCs w:val="20"/>
               </w:rPr>
-              <w:t>dateFormat(submittedOn, ‘d MMMM yyyy’, ‘dd-MM-yyyy’)}&gt;&gt;</w:t>
+              <w:t>dateFormat</w:t>
+            </w:r>
+            <w:proofErr w:type="spellEnd"/>
+            <w:r>
+              <w:rPr>
+                <w:rFonts w:ascii="GDSTransportWebsite" w:eastAsia="Times New Roman" w:hAnsi="GDSTransportWebsite" w:cs="Times New Roman"/>
+                <w:color w:val="60686D"/>
+                <w:sz w:val="20"/>
+                <w:szCs w:val="20"/>
+              </w:rPr>
+              <w:t>(</w:t>
+            </w:r>
+            <w:proofErr w:type="spellStart"/>
+            <w:r>
+              <w:rPr>
+                <w:rFonts w:ascii="GDSTransportWebsite" w:eastAsia="Times New Roman" w:hAnsi="GDSTransportWebsite" w:cs="Times New Roman"/>
+                <w:color w:val="60686D"/>
+                <w:sz w:val="20"/>
+                <w:szCs w:val="20"/>
+              </w:rPr>
+              <w:t>submittedOn</w:t>
+            </w:r>
+            <w:proofErr w:type="spellEnd"/>
+            <w:r>
+              <w:rPr>
+                <w:rFonts w:ascii="GDSTransportWebsite" w:eastAsia="Times New Roman" w:hAnsi="GDSTransportWebsite" w:cs="Times New Roman"/>
+                <w:color w:val="60686D"/>
+                <w:sz w:val="20"/>
+                <w:szCs w:val="20"/>
+              </w:rPr>
+              <w:t xml:space="preserve">, ‘d MMMM </w:t>
+            </w:r>
+            <w:proofErr w:type="spellStart"/>
+            <w:r>
+              <w:rPr>
+                <w:rFonts w:ascii="GDSTransportWebsite" w:eastAsia="Times New Roman" w:hAnsi="GDSTransportWebsite" w:cs="Times New Roman"/>
+                <w:color w:val="60686D"/>
+                <w:sz w:val="20"/>
+                <w:szCs w:val="20"/>
+              </w:rPr>
+              <w:t>yyyy</w:t>
+            </w:r>
+            <w:proofErr w:type="spellEnd"/>
+            <w:r>
+              <w:rPr>
+                <w:rFonts w:ascii="GDSTransportWebsite" w:eastAsia="Times New Roman" w:hAnsi="GDSTransportWebsite" w:cs="Times New Roman"/>
+                <w:color w:val="60686D"/>
+                <w:sz w:val="20"/>
+                <w:szCs w:val="20"/>
+              </w:rPr>
+              <w:t>’, ‘dd-MM-</w:t>
+            </w:r>
+            <w:proofErr w:type="spellStart"/>
+            <w:r>
+              <w:rPr>
+                <w:rFonts w:ascii="GDSTransportWebsite" w:eastAsia="Times New Roman" w:hAnsi="GDSTransportWebsite" w:cs="Times New Roman"/>
+                <w:color w:val="60686D"/>
+                <w:sz w:val="20"/>
+                <w:szCs w:val="20"/>
+              </w:rPr>
+              <w:t>yyyy</w:t>
+            </w:r>
+            <w:proofErr w:type="spellEnd"/>
+            <w:r>
+              <w:rPr>
+                <w:rFonts w:ascii="GDSTransportWebsite" w:eastAsia="Times New Roman" w:hAnsi="GDSTransportWebsite" w:cs="Times New Roman"/>
+                <w:color w:val="60686D"/>
+                <w:sz w:val="20"/>
+                <w:szCs w:val="20"/>
+              </w:rPr>
+              <w:t>’)}&gt;&gt;</w:t>
             </w:r>
           </w:p>
         </w:tc>
@@ -704,6 +815,7 @@
               </w:rPr>
               <w:t>&lt;&lt;</w:t>
             </w:r>
+            <w:proofErr w:type="spellStart"/>
             <w:proofErr w:type="gramStart"/>
             <w:r>
               <w:rPr>
@@ -712,6 +824,7 @@
               </w:rPr>
               <w:t>applicant.primaryAddress.PostTown</w:t>
             </w:r>
+            <w:proofErr w:type="spellEnd"/>
             <w:proofErr w:type="gramEnd"/>
             <w:r>
               <w:rPr>
@@ -768,6 +881,7 @@
               </w:rPr>
               <w:t>&lt;&lt;</w:t>
             </w:r>
+            <w:proofErr w:type="spellStart"/>
             <w:proofErr w:type="gramStart"/>
             <w:r>
               <w:rPr>
@@ -776,6 +890,7 @@
               </w:rPr>
               <w:t>applicant.primaryAddress.Country</w:t>
             </w:r>
+            <w:proofErr w:type="spellEnd"/>
             <w:proofErr w:type="gramEnd"/>
             <w:r>
               <w:rPr>
@@ -867,8 +982,25 @@
                 <w:rFonts w:ascii="GDSTransportWebsite" w:hAnsi="GDSTransportWebsite"/>
                 <w:color w:val="0A0A0A"/>
               </w:rPr>
-              <w:t>&lt;&lt;cs_{isBlank(</w:t>
-            </w:r>
+              <w:t>&lt;&lt;cs_{</w:t>
+            </w:r>
+            <w:proofErr w:type="spellStart"/>
+            <w:r>
+              <w:rPr>
+                <w:rFonts w:ascii="GDSTransportWebsite" w:hAnsi="GDSTransportWebsite"/>
+                <w:color w:val="0A0A0A"/>
+              </w:rPr>
+              <w:t>isBlank</w:t>
+            </w:r>
+            <w:proofErr w:type="spellEnd"/>
+            <w:r>
+              <w:rPr>
+                <w:rFonts w:ascii="GDSTransportWebsite" w:hAnsi="GDSTransportWebsite"/>
+                <w:color w:val="0A0A0A"/>
+              </w:rPr>
+              <w:t>(</w:t>
+            </w:r>
+            <w:proofErr w:type="spellStart"/>
             <w:proofErr w:type="gramStart"/>
             <w:r>
               <w:rPr>
@@ -877,13 +1009,30 @@
               </w:rPr>
               <w:t>applicant.phoneNumber</w:t>
             </w:r>
+            <w:proofErr w:type="spellEnd"/>
             <w:proofErr w:type="gramEnd"/>
             <w:r>
               <w:rPr>
                 <w:rFonts w:ascii="GDSTransportWebsite" w:hAnsi="GDSTransportWebsite"/>
                 <w:color w:val="0A0A0A"/>
               </w:rPr>
-              <w:t>)}&gt;&gt;Not Provided&lt;&lt;else&gt;&gt;&lt;&lt; applicant.phoneNumber &gt;&gt;&lt;&lt;es_&gt;&gt;</w:t>
+              <w:t xml:space="preserve">)}&gt;&gt;Not Provided&lt;&lt;else&gt;&gt;&lt;&lt; </w:t>
+            </w:r>
+            <w:proofErr w:type="spellStart"/>
+            <w:r>
+              <w:rPr>
+                <w:rFonts w:ascii="GDSTransportWebsite" w:hAnsi="GDSTransportWebsite"/>
+                <w:color w:val="0A0A0A"/>
+              </w:rPr>
+              <w:t>applicant.phoneNumber</w:t>
+            </w:r>
+            <w:proofErr w:type="spellEnd"/>
+            <w:r>
+              <w:rPr>
+                <w:rFonts w:ascii="GDSTransportWebsite" w:hAnsi="GDSTransportWebsite"/>
+                <w:color w:val="0A0A0A"/>
+              </w:rPr>
+              <w:t xml:space="preserve"> &gt;&gt;&lt;&lt;es_&gt;&gt;</w:t>
             </w:r>
           </w:p>
         </w:tc>
@@ -946,8 +1095,25 @@
                 <w:rFonts w:ascii="GDSTransportWebsite" w:hAnsi="GDSTransportWebsite"/>
                 <w:color w:val="0A0A0A"/>
               </w:rPr>
-              <w:t>&lt;&lt;cs_{isBlank(</w:t>
-            </w:r>
+              <w:t>&lt;&lt;cs_{</w:t>
+            </w:r>
+            <w:proofErr w:type="spellStart"/>
+            <w:r>
+              <w:rPr>
+                <w:rFonts w:ascii="GDSTransportWebsite" w:hAnsi="GDSTransportWebsite"/>
+                <w:color w:val="0A0A0A"/>
+              </w:rPr>
+              <w:t>isBlank</w:t>
+            </w:r>
+            <w:proofErr w:type="spellEnd"/>
+            <w:r>
+              <w:rPr>
+                <w:rFonts w:ascii="GDSTransportWebsite" w:hAnsi="GDSTransportWebsite"/>
+                <w:color w:val="0A0A0A"/>
+              </w:rPr>
+              <w:t>(</w:t>
+            </w:r>
+            <w:proofErr w:type="spellStart"/>
             <w:proofErr w:type="gramStart"/>
             <w:r>
               <w:rPr>
@@ -956,13 +1122,30 @@
               </w:rPr>
               <w:t>applicant.emailAddress</w:t>
             </w:r>
+            <w:proofErr w:type="spellEnd"/>
             <w:proofErr w:type="gramEnd"/>
             <w:r>
               <w:rPr>
                 <w:rFonts w:ascii="GDSTransportWebsite" w:hAnsi="GDSTransportWebsite"/>
                 <w:color w:val="0A0A0A"/>
               </w:rPr>
-              <w:t>)}&gt;&gt;Not Provided&lt;&lt;else&gt;&gt;&lt;&lt; applicant.emailAddress &gt;&gt;&lt;&lt;es_&gt;&gt;</w:t>
+              <w:t xml:space="preserve">)}&gt;&gt;Not Provided&lt;&lt;else&gt;&gt;&lt;&lt; </w:t>
+            </w:r>
+            <w:proofErr w:type="spellStart"/>
+            <w:r>
+              <w:rPr>
+                <w:rFonts w:ascii="GDSTransportWebsite" w:hAnsi="GDSTransportWebsite"/>
+                <w:color w:val="0A0A0A"/>
+              </w:rPr>
+              <w:t>applicant.emailAddress</w:t>
+            </w:r>
+            <w:proofErr w:type="spellEnd"/>
+            <w:r>
+              <w:rPr>
+                <w:rFonts w:ascii="GDSTransportWebsite" w:hAnsi="GDSTransportWebsite"/>
+                <w:color w:val="0A0A0A"/>
+              </w:rPr>
+              <w:t xml:space="preserve"> &gt;&gt;&lt;&lt;es_&gt;&gt;</w:t>
             </w:r>
           </w:p>
         </w:tc>
@@ -998,7 +1181,29 @@
                 <w:color w:val="0A0A0A"/>
                 <w:shd w:val="clear" w:color="auto" w:fill="FFFFFF"/>
               </w:rPr>
-              <w:t>&lt;&lt;cr_{</w:t>
+              <w:t>&lt;&lt;</w:t>
+            </w:r>
+            <w:proofErr w:type="spellStart"/>
+            <w:r>
+              <w:rPr>
+                <w:rFonts w:ascii="GDSTransportWebsite" w:hAnsi="GDSTransportWebsite"/>
+                <w:b/>
+                <w:bCs/>
+                <w:color w:val="0A0A0A"/>
+                <w:shd w:val="clear" w:color="auto" w:fill="FFFFFF"/>
+              </w:rPr>
+              <w:t>cr</w:t>
+            </w:r>
+            <w:proofErr w:type="spellEnd"/>
+            <w:r>
+              <w:rPr>
+                <w:rFonts w:ascii="GDSTransportWebsite" w:hAnsi="GDSTransportWebsite"/>
+                <w:b/>
+                <w:bCs/>
+                <w:color w:val="0A0A0A"/>
+                <w:shd w:val="clear" w:color="auto" w:fill="FFFFFF"/>
+              </w:rPr>
+              <w:t>_{</w:t>
             </w:r>
             <w:proofErr w:type="gramStart"/>
             <w:r>
@@ -1423,13 +1628,22 @@
               </w:rPr>
               <w:t>&lt;&lt;cs_{</w:t>
             </w:r>
+            <w:proofErr w:type="spellStart"/>
             <w:proofErr w:type="gramStart"/>
             <w:r>
               <w:rPr>
                 <w:rFonts w:ascii="GDSTransportWebsite" w:hAnsi="GDSTransportWebsite"/>
                 <w:color w:val="0A0A0A"/>
               </w:rPr>
-              <w:t>isBlank(</w:t>
+              <w:t>isBlank</w:t>
+            </w:r>
+            <w:proofErr w:type="spellEnd"/>
+            <w:r>
+              <w:rPr>
+                <w:rFonts w:ascii="GDSTransportWebsite" w:hAnsi="GDSTransportWebsite"/>
+                <w:color w:val="0A0A0A"/>
+              </w:rPr>
+              <w:t>(</w:t>
             </w:r>
             <w:proofErr w:type="gramEnd"/>
             <w:r>
@@ -1502,13 +1716,22 @@
               </w:rPr>
               <w:t>&lt;&lt;cs_{</w:t>
             </w:r>
+            <w:proofErr w:type="spellStart"/>
             <w:proofErr w:type="gramStart"/>
             <w:r>
               <w:rPr>
                 <w:rFonts w:ascii="GDSTransportWebsite" w:hAnsi="GDSTransportWebsite"/>
                 <w:color w:val="0A0A0A"/>
               </w:rPr>
-              <w:t>isBlank(</w:t>
+              <w:t>isBlank</w:t>
+            </w:r>
+            <w:proofErr w:type="spellEnd"/>
+            <w:r>
+              <w:rPr>
+                <w:rFonts w:ascii="GDSTransportWebsite" w:hAnsi="GDSTransportWebsite"/>
+                <w:color w:val="0A0A0A"/>
+              </w:rPr>
+              <w:t>(</w:t>
             </w:r>
             <w:proofErr w:type="gramEnd"/>
             <w:r>
@@ -1646,7 +1869,29 @@
                 <w:color w:val="0A0A0A"/>
                 <w:shd w:val="clear" w:color="auto" w:fill="FFFFFF"/>
               </w:rPr>
-              <w:t>&lt;&lt;rr_respondents&gt;&gt;</w:t>
+              <w:t>&lt;&lt;</w:t>
+            </w:r>
+            <w:proofErr w:type="spellStart"/>
+            <w:r>
+              <w:rPr>
+                <w:rFonts w:ascii="GDSTransportWebsite" w:hAnsi="GDSTransportWebsite"/>
+                <w:b/>
+                <w:bCs/>
+                <w:color w:val="0A0A0A"/>
+                <w:shd w:val="clear" w:color="auto" w:fill="FFFFFF"/>
+              </w:rPr>
+              <w:t>rr_respondents</w:t>
+            </w:r>
+            <w:proofErr w:type="spellEnd"/>
+            <w:r>
+              <w:rPr>
+                <w:rFonts w:ascii="GDSTransportWebsite" w:hAnsi="GDSTransportWebsite"/>
+                <w:b/>
+                <w:bCs/>
+                <w:color w:val="0A0A0A"/>
+                <w:shd w:val="clear" w:color="auto" w:fill="FFFFFF"/>
+              </w:rPr>
+              <w:t>&gt;&gt;</w:t>
             </w:r>
           </w:p>
         </w:tc>
@@ -1686,7 +1931,29 @@
                 <w:color w:val="0A0A0A"/>
                 <w:shd w:val="clear" w:color="auto" w:fill="FFFFFF"/>
               </w:rPr>
-              <w:t>&lt;&lt;cs_{$size&gt;1}&gt;&gt; Defendant &lt;&lt;$itemnum&gt;&gt;&lt;&lt;es_&gt;&gt;</w:t>
+              <w:t>&lt;&lt;cs_{$size&gt;1}&gt;&gt; Defendant &lt;&lt;$</w:t>
+            </w:r>
+            <w:proofErr w:type="spellStart"/>
+            <w:r>
+              <w:rPr>
+                <w:rFonts w:ascii="GDSTransportWebsite" w:hAnsi="GDSTransportWebsite"/>
+                <w:b/>
+                <w:bCs/>
+                <w:color w:val="0A0A0A"/>
+                <w:shd w:val="clear" w:color="auto" w:fill="FFFFFF"/>
+              </w:rPr>
+              <w:t>itemnum</w:t>
+            </w:r>
+            <w:proofErr w:type="spellEnd"/>
+            <w:r>
+              <w:rPr>
+                <w:rFonts w:ascii="GDSTransportWebsite" w:hAnsi="GDSTransportWebsite"/>
+                <w:b/>
+                <w:bCs/>
+                <w:color w:val="0A0A0A"/>
+                <w:shd w:val="clear" w:color="auto" w:fill="FFFFFF"/>
+              </w:rPr>
+              <w:t>&gt;&gt;&lt;&lt;es_&gt;&gt;</w:t>
             </w:r>
           </w:p>
         </w:tc>
@@ -1900,7 +2167,23 @@
                 <w:rFonts w:ascii="GDSTransportWebsite" w:hAnsi="GDSTransportWebsite"/>
                 <w:color w:val="0A0A0A"/>
               </w:rPr>
-              <w:t>&lt;&lt; primaryAddress.PostTown&gt;&gt;&lt;&lt;es_&gt;&gt;</w:t>
+              <w:t xml:space="preserve">&lt;&lt; </w:t>
+            </w:r>
+            <w:proofErr w:type="spellStart"/>
+            <w:r>
+              <w:rPr>
+                <w:rFonts w:ascii="GDSTransportWebsite" w:hAnsi="GDSTransportWebsite"/>
+                <w:color w:val="0A0A0A"/>
+              </w:rPr>
+              <w:t>primaryAddress.PostTown</w:t>
+            </w:r>
+            <w:proofErr w:type="spellEnd"/>
+            <w:r>
+              <w:rPr>
+                <w:rFonts w:ascii="GDSTransportWebsite" w:hAnsi="GDSTransportWebsite"/>
+                <w:color w:val="0A0A0A"/>
+              </w:rPr>
+              <w:t>&gt;&gt;&lt;&lt;es_&gt;&gt;</w:t>
             </w:r>
           </w:p>
           <w:p>
@@ -1949,7 +2232,23 @@
                 <w:rFonts w:ascii="GDSTransportWebsite" w:hAnsi="GDSTransportWebsite"/>
                 <w:color w:val="0A0A0A"/>
               </w:rPr>
-              <w:t>&lt;&lt; primaryAddress.Country&gt;&gt;&lt;&lt;es_&gt;&gt;</w:t>
+              <w:t xml:space="preserve">&lt;&lt; </w:t>
+            </w:r>
+            <w:proofErr w:type="spellStart"/>
+            <w:r>
+              <w:rPr>
+                <w:rFonts w:ascii="GDSTransportWebsite" w:hAnsi="GDSTransportWebsite"/>
+                <w:color w:val="0A0A0A"/>
+              </w:rPr>
+              <w:t>primaryAddress.Country</w:t>
+            </w:r>
+            <w:proofErr w:type="spellEnd"/>
+            <w:r>
+              <w:rPr>
+                <w:rFonts w:ascii="GDSTransportWebsite" w:hAnsi="GDSTransportWebsite"/>
+                <w:color w:val="0A0A0A"/>
+              </w:rPr>
+              <w:t>&gt;&gt;&lt;&lt;es_&gt;&gt;</w:t>
             </w:r>
           </w:p>
         </w:tc>
@@ -2034,7 +2333,55 @@
                 <w:rFonts w:ascii="GDSTransportWebsite" w:hAnsi="GDSTransportWebsite"/>
                 <w:color w:val="0A0A0A"/>
               </w:rPr>
-              <w:t>&lt;&lt;cs_{isBlank(phoneNumber)}&gt;&gt;Not Provided&lt;&lt;else&gt;&gt;&lt;&lt;phoneNumber &gt;&gt;&lt;&lt;es_&gt;&gt;</w:t>
+              <w:t>&lt;&lt;cs_{</w:t>
+            </w:r>
+            <w:proofErr w:type="spellStart"/>
+            <w:r>
+              <w:rPr>
+                <w:rFonts w:ascii="GDSTransportWebsite" w:hAnsi="GDSTransportWebsite"/>
+                <w:color w:val="0A0A0A"/>
+              </w:rPr>
+              <w:t>isBlank</w:t>
+            </w:r>
+            <w:proofErr w:type="spellEnd"/>
+            <w:r>
+              <w:rPr>
+                <w:rFonts w:ascii="GDSTransportWebsite" w:hAnsi="GDSTransportWebsite"/>
+                <w:color w:val="0A0A0A"/>
+              </w:rPr>
+              <w:t>(</w:t>
+            </w:r>
+            <w:proofErr w:type="spellStart"/>
+            <w:r>
+              <w:rPr>
+                <w:rFonts w:ascii="GDSTransportWebsite" w:hAnsi="GDSTransportWebsite"/>
+                <w:color w:val="0A0A0A"/>
+              </w:rPr>
+              <w:t>phoneNumber</w:t>
+            </w:r>
+            <w:proofErr w:type="spellEnd"/>
+            <w:r>
+              <w:rPr>
+                <w:rFonts w:ascii="GDSTransportWebsite" w:hAnsi="GDSTransportWebsite"/>
+                <w:color w:val="0A0A0A"/>
+              </w:rPr>
+              <w:t>)}&gt;&gt;Not Provided&lt;&lt;else&gt;&gt;&lt;&lt;</w:t>
+            </w:r>
+            <w:proofErr w:type="spellStart"/>
+            <w:r>
+              <w:rPr>
+                <w:rFonts w:ascii="GDSTransportWebsite" w:hAnsi="GDSTransportWebsite"/>
+                <w:color w:val="0A0A0A"/>
+              </w:rPr>
+              <w:t>phoneNumber</w:t>
+            </w:r>
+            <w:proofErr w:type="spellEnd"/>
+            <w:r>
+              <w:rPr>
+                <w:rFonts w:ascii="GDSTransportWebsite" w:hAnsi="GDSTransportWebsite"/>
+                <w:color w:val="0A0A0A"/>
+              </w:rPr>
+              <w:t xml:space="preserve"> &gt;&gt;&lt;&lt;es_&gt;&gt;</w:t>
             </w:r>
           </w:p>
         </w:tc>
@@ -2097,7 +2444,55 @@
                 <w:rFonts w:ascii="GDSTransportWebsite" w:hAnsi="GDSTransportWebsite"/>
                 <w:color w:val="0A0A0A"/>
               </w:rPr>
-              <w:t>&lt;&lt;cs_{isBlank(emailAddress)}&gt;&gt;Not Provided&lt;&lt;else&gt;&gt;&lt;&lt;emailAddress&gt;&gt;&lt;&lt;es_&gt;&gt;</w:t>
+              <w:t>&lt;&lt;cs_{</w:t>
+            </w:r>
+            <w:proofErr w:type="spellStart"/>
+            <w:r>
+              <w:rPr>
+                <w:rFonts w:ascii="GDSTransportWebsite" w:hAnsi="GDSTransportWebsite"/>
+                <w:color w:val="0A0A0A"/>
+              </w:rPr>
+              <w:t>isBlank</w:t>
+            </w:r>
+            <w:proofErr w:type="spellEnd"/>
+            <w:r>
+              <w:rPr>
+                <w:rFonts w:ascii="GDSTransportWebsite" w:hAnsi="GDSTransportWebsite"/>
+                <w:color w:val="0A0A0A"/>
+              </w:rPr>
+              <w:t>(</w:t>
+            </w:r>
+            <w:proofErr w:type="spellStart"/>
+            <w:r>
+              <w:rPr>
+                <w:rFonts w:ascii="GDSTransportWebsite" w:hAnsi="GDSTransportWebsite"/>
+                <w:color w:val="0A0A0A"/>
+              </w:rPr>
+              <w:t>emailAddress</w:t>
+            </w:r>
+            <w:proofErr w:type="spellEnd"/>
+            <w:r>
+              <w:rPr>
+                <w:rFonts w:ascii="GDSTransportWebsite" w:hAnsi="GDSTransportWebsite"/>
+                <w:color w:val="0A0A0A"/>
+              </w:rPr>
+              <w:t>)}&gt;&gt;Not Provided&lt;&lt;else&gt;&gt;&lt;&lt;</w:t>
+            </w:r>
+            <w:proofErr w:type="spellStart"/>
+            <w:r>
+              <w:rPr>
+                <w:rFonts w:ascii="GDSTransportWebsite" w:hAnsi="GDSTransportWebsite"/>
+                <w:color w:val="0A0A0A"/>
+              </w:rPr>
+              <w:t>emailAddress</w:t>
+            </w:r>
+            <w:proofErr w:type="spellEnd"/>
+            <w:r>
+              <w:rPr>
+                <w:rFonts w:ascii="GDSTransportWebsite" w:hAnsi="GDSTransportWebsite"/>
+                <w:color w:val="0A0A0A"/>
+              </w:rPr>
+              <w:t>&gt;&gt;&lt;&lt;es_&gt;&gt;</w:t>
             </w:r>
           </w:p>
         </w:tc>
@@ -2218,8 +2613,20 @@
                 <w:color w:val="0A0A0A"/>
                 <w:shd w:val="clear" w:color="auto" w:fill="FFFFFF"/>
               </w:rPr>
-              <w:t>&lt;&lt;legalRepHeading</w:t>
-            </w:r>
+              <w:t>&lt;&lt;</w:t>
+            </w:r>
+            <w:proofErr w:type="spellStart"/>
+            <w:r>
+              <w:rPr>
+                <w:rFonts w:ascii="GDSTransportWebsite" w:hAnsi="GDSTransportWebsite"/>
+                <w:b/>
+                <w:bCs/>
+                <w:color w:val="0A0A0A"/>
+                <w:shd w:val="clear" w:color="auto" w:fill="FFFFFF"/>
+              </w:rPr>
+              <w:t>legalRepHeading</w:t>
+            </w:r>
+            <w:proofErr w:type="spellEnd"/>
             <w:r>
               <w:rPr>
                 <w:rFonts w:ascii="GDSTransportWebsite" w:hAnsi="GDSTransportWebsite"/>
@@ -2257,6 +2664,7 @@
               </w:rPr>
               <w:t>&lt;&lt;</w:t>
             </w:r>
+            <w:proofErr w:type="spellStart"/>
             <w:proofErr w:type="gramStart"/>
             <w:r>
               <w:rPr>
@@ -2265,6 +2673,7 @@
               </w:rPr>
               <w:t>representative.organisationName</w:t>
             </w:r>
+            <w:proofErr w:type="spellEnd"/>
             <w:proofErr w:type="gramEnd"/>
             <w:r>
               <w:rPr>
@@ -2433,6 +2842,7 @@
               </w:rPr>
               <w:t>&lt;&lt;</w:t>
             </w:r>
+            <w:proofErr w:type="spellStart"/>
             <w:proofErr w:type="gramStart"/>
             <w:r>
               <w:rPr>
@@ -2441,6 +2851,7 @@
               </w:rPr>
               <w:t>representative.serviceAddress.PostTown</w:t>
             </w:r>
+            <w:proofErr w:type="spellEnd"/>
             <w:proofErr w:type="gramEnd"/>
             <w:r>
               <w:rPr>
@@ -2497,6 +2908,7 @@
               </w:rPr>
               <w:t xml:space="preserve">&lt;&lt; </w:t>
             </w:r>
+            <w:proofErr w:type="spellStart"/>
             <w:proofErr w:type="gramStart"/>
             <w:r>
               <w:rPr>
@@ -2505,6 +2917,7 @@
               </w:rPr>
               <w:t>representative.serviceAddress.Country</w:t>
             </w:r>
+            <w:proofErr w:type="spellEnd"/>
             <w:proofErr w:type="gramEnd"/>
             <w:r>
               <w:rPr>
@@ -2580,6 +2993,7 @@
               </w:rPr>
               <w:t>&lt;&lt;</w:t>
             </w:r>
+            <w:proofErr w:type="spellStart"/>
             <w:proofErr w:type="gramStart"/>
             <w:r>
               <w:rPr>
@@ -2588,6 +3002,7 @@
               </w:rPr>
               <w:t>representative.emailAddress</w:t>
             </w:r>
+            <w:proofErr w:type="spellEnd"/>
             <w:proofErr w:type="gramEnd"/>
             <w:r>
               <w:rPr>
@@ -2656,6 +3071,7 @@
               </w:rPr>
               <w:t>&lt;&lt;</w:t>
             </w:r>
+            <w:proofErr w:type="spellStart"/>
             <w:proofErr w:type="gramStart"/>
             <w:r>
               <w:rPr>
@@ -2664,6 +3080,7 @@
               </w:rPr>
               <w:t>representative.phoneNumber</w:t>
             </w:r>
+            <w:proofErr w:type="spellEnd"/>
             <w:proofErr w:type="gramEnd"/>
             <w:r>
               <w:rPr>
@@ -2732,6 +3149,7 @@
               </w:rPr>
               <w:t>&lt;&lt;</w:t>
             </w:r>
+            <w:proofErr w:type="spellStart"/>
             <w:proofErr w:type="gramStart"/>
             <w:r>
               <w:rPr>
@@ -2740,6 +3158,7 @@
               </w:rPr>
               <w:t>representative.dxAddress</w:t>
             </w:r>
+            <w:proofErr w:type="spellEnd"/>
             <w:proofErr w:type="gramEnd"/>
             <w:r>
               <w:rPr>
@@ -2781,7 +3200,29 @@
                 <w:color w:val="0A0A0A"/>
                 <w:shd w:val="clear" w:color="auto" w:fill="FFFFFF"/>
               </w:rPr>
-              <w:t>&lt;&lt;er_respondents&gt;&gt;</w:t>
+              <w:t>&lt;&lt;</w:t>
+            </w:r>
+            <w:proofErr w:type="spellStart"/>
+            <w:r>
+              <w:rPr>
+                <w:rFonts w:ascii="GDSTransportWebsite" w:hAnsi="GDSTransportWebsite"/>
+                <w:b/>
+                <w:bCs/>
+                <w:color w:val="0A0A0A"/>
+                <w:shd w:val="clear" w:color="auto" w:fill="FFFFFF"/>
+              </w:rPr>
+              <w:t>er_respondents</w:t>
+            </w:r>
+            <w:proofErr w:type="spellEnd"/>
+            <w:r>
+              <w:rPr>
+                <w:rFonts w:ascii="GDSTransportWebsite" w:hAnsi="GDSTransportWebsite"/>
+                <w:b/>
+                <w:bCs/>
+                <w:color w:val="0A0A0A"/>
+                <w:shd w:val="clear" w:color="auto" w:fill="FFFFFF"/>
+              </w:rPr>
+              <w:t>&gt;&gt;</w:t>
             </w:r>
           </w:p>
         </w:tc>
@@ -2823,6 +3264,7 @@
         </w:rPr>
         <w:t>&lt;&lt;cs_{</w:t>
       </w:r>
+      <w:proofErr w:type="spellStart"/>
       <w:proofErr w:type="gramStart"/>
       <w:r>
         <w:rPr>
@@ -2831,7 +3273,17 @@
           <w:sz w:val="36"/>
           <w:szCs w:val="36"/>
         </w:rPr>
-        <w:t>allocatedTrack!=</w:t>
+        <w:t>allocatedTrack</w:t>
+      </w:r>
+      <w:proofErr w:type="spellEnd"/>
+      <w:r>
+        <w:rPr>
+          <w:rFonts w:ascii="GDSTransportWebsite" w:hAnsi="GDSTransportWebsite"/>
+          <w:color w:val="0A0A0A"/>
+          <w:sz w:val="36"/>
+          <w:szCs w:val="36"/>
+        </w:rPr>
+        <w:t>!=</w:t>
       </w:r>
       <w:proofErr w:type="gramEnd"/>
       <w:r>
@@ -2996,7 +3448,23 @@
                 <w:rFonts w:ascii="GDSTransportWebsite" w:hAnsi="GDSTransportWebsite"/>
                 <w:color w:val="0A0A0A"/>
               </w:rPr>
-              <w:t>&lt;&lt;fileDirectionsQuestionnaire.oneMonthStayRequested&gt;&gt;</w:t>
+              <w:t>&lt;&lt;</w:t>
+            </w:r>
+            <w:proofErr w:type="spellStart"/>
+            <w:r>
+              <w:rPr>
+                <w:rFonts w:ascii="GDSTransportWebsite" w:hAnsi="GDSTransportWebsite"/>
+                <w:color w:val="0A0A0A"/>
+              </w:rPr>
+              <w:t>fileDirectionsQuestionnaire.oneMonthStayRequested</w:t>
+            </w:r>
+            <w:proofErr w:type="spellEnd"/>
+            <w:r>
+              <w:rPr>
+                <w:rFonts w:ascii="GDSTransportWebsite" w:hAnsi="GDSTransportWebsite"/>
+                <w:color w:val="0A0A0A"/>
+              </w:rPr>
+              <w:t>&gt;&gt;</w:t>
             </w:r>
           </w:p>
         </w:tc>
@@ -3178,6 +3646,7 @@
               </w:rPr>
               <w:t>&lt;&lt;</w:t>
             </w:r>
+            <w:proofErr w:type="spellStart"/>
             <w:r>
               <w:rPr>
                 <w:rFonts w:ascii="GDSTransportWebsite" w:hAnsi="GDSTransportWebsite"/>
@@ -3192,6 +3661,7 @@
               </w:rPr>
               <w:t>isSubjectToFixedRecoverableCostRegime</w:t>
             </w:r>
+            <w:proofErr w:type="spellEnd"/>
             <w:r>
               <w:rPr>
                 <w:rFonts w:ascii="GDSTransportWebsite" w:hAnsi="GDSTransportWebsite"/>
@@ -3238,6 +3708,7 @@
         </w:rPr>
         <w:t xml:space="preserve"> </w:t>
       </w:r>
+      <w:proofErr w:type="spellStart"/>
       <w:r>
         <w:rPr>
           <w:rFonts w:ascii="GDSTransportWebsite" w:hAnsi="GDSTransportWebsite"/>
@@ -3252,6 +3723,7 @@
         </w:rPr>
         <w:t>isSubjectToFixedRecoverableCostRegime</w:t>
       </w:r>
+      <w:proofErr w:type="spellEnd"/>
       <w:proofErr w:type="gramEnd"/>
       <w:r>
         <w:rPr>
@@ -3338,8 +3810,17 @@
                 <w:rFonts w:ascii="GDSTransportWebsite" w:hAnsi="GDSTransportWebsite"/>
                 <w:color w:val="0A0A0A"/>
               </w:rPr>
-              <w:t>&lt;&lt;fixedRecoverableCosts.bandText</w:t>
-            </w:r>
+              <w:t>&lt;&lt;</w:t>
+            </w:r>
+            <w:proofErr w:type="spellStart"/>
+            <w:r>
+              <w:rPr>
+                <w:rFonts w:ascii="GDSTransportWebsite" w:hAnsi="GDSTransportWebsite"/>
+                <w:color w:val="0A0A0A"/>
+              </w:rPr>
+              <w:t>fixedRecoverableCosts.bandText</w:t>
+            </w:r>
+            <w:proofErr w:type="spellEnd"/>
             <w:r>
               <w:rPr>
                 <w:rFonts w:ascii="GDSTransportWebsite" w:hAnsi="GDSTransportWebsite"/>
@@ -3397,7 +3878,15 @@
                 <w:rFonts w:ascii="GDSTransportWebsite" w:hAnsi="GDSTransportWebsite"/>
                 <w:color w:val="0A0A0A"/>
               </w:rPr>
-              <w:t>&lt;&lt;fixedRecoverableCosts.</w:t>
+              <w:t>&lt;&lt;</w:t>
+            </w:r>
+            <w:proofErr w:type="spellStart"/>
+            <w:r>
+              <w:rPr>
+                <w:rFonts w:ascii="GDSTransportWebsite" w:hAnsi="GDSTransportWebsite"/>
+                <w:color w:val="0A0A0A"/>
+              </w:rPr>
+              <w:t>fixedRecoverableCosts.</w:t>
             </w:r>
             <w:r>
               <w:rPr>
@@ -3406,6 +3895,7 @@
               </w:rPr>
               <w:t>complexityBandingAgreed</w:t>
             </w:r>
+            <w:proofErr w:type="spellEnd"/>
             <w:r>
               <w:rPr>
                 <w:rFonts w:ascii="GDSTransportWebsite" w:hAnsi="GDSTransportWebsite"/>
@@ -3549,14 +4039,24 @@
               </w:rPr>
               <w:t>&lt;&lt;cs_{</w:t>
             </w:r>
+            <w:proofErr w:type="spellStart"/>
             <w:proofErr w:type="gramStart"/>
             <w:r>
               <w:rPr>
                 <w:rFonts w:ascii="GDSTransportWebsite" w:hAnsi="GDSTransportWebsite"/>
                 <w:color w:val="0A0A0A"/>
               </w:rPr>
-              <w:t>isBlank(</w:t>
-            </w:r>
+              <w:t>isBlank</w:t>
+            </w:r>
+            <w:proofErr w:type="spellEnd"/>
+            <w:r>
+              <w:rPr>
+                <w:rFonts w:ascii="GDSTransportWebsite" w:hAnsi="GDSTransportWebsite"/>
+                <w:color w:val="0A0A0A"/>
+              </w:rPr>
+              <w:t>(</w:t>
+            </w:r>
+            <w:proofErr w:type="spellStart"/>
             <w:proofErr w:type="gramEnd"/>
             <w:r>
               <w:rPr>
@@ -3565,6 +4065,7 @@
               </w:rPr>
               <w:t>fixedRecoverableCosts.reasons</w:t>
             </w:r>
+            <w:proofErr w:type="spellEnd"/>
             <w:r>
               <w:rPr>
                 <w:rFonts w:ascii="GDSTransportWebsite" w:hAnsi="GDSTransportWebsite"/>
@@ -3577,8 +4078,17 @@
                 <w:rFonts w:ascii="GDSTransportWebsite" w:hAnsi="GDSTransportWebsite"/>
                 <w:color w:val="0A0A0A"/>
               </w:rPr>
-              <w:t xml:space="preserve"> fixedRecoverableCosts.reasons</w:t>
-            </w:r>
+              <w:t xml:space="preserve"> </w:t>
+            </w:r>
+            <w:proofErr w:type="spellStart"/>
+            <w:r>
+              <w:rPr>
+                <w:rFonts w:ascii="GDSTransportWebsite" w:hAnsi="GDSTransportWebsite"/>
+                <w:color w:val="0A0A0A"/>
+              </w:rPr>
+              <w:t>fixedRecoverableCosts.reasons</w:t>
+            </w:r>
+            <w:proofErr w:type="spellEnd"/>
             <w:r>
               <w:rPr>
                 <w:rFonts w:ascii="GDSTransportWebsite" w:hAnsi="GDSTransportWebsite"/>
@@ -3649,7 +4159,47 @@
           <w:sz w:val="36"/>
           <w:szCs w:val="36"/>
         </w:rPr>
-        <w:t>&lt;&lt;cs_{allocatedTrack='FAST_CLAIM'}&gt;&gt;</w:t>
+        <w:t>&lt;&lt;cs_{</w:t>
+      </w:r>
+      <w:proofErr w:type="spellStart"/>
+      <w:proofErr w:type="gramStart"/>
+      <w:r>
+        <w:rPr>
+          <w:rFonts w:ascii="GDSTransportWebsite" w:hAnsi="GDSTransportWebsite"/>
+          <w:color w:val="0A0A0A"/>
+          <w:sz w:val="36"/>
+          <w:szCs w:val="36"/>
+        </w:rPr>
+        <w:t>allocatedTrack</w:t>
+      </w:r>
+      <w:proofErr w:type="spellEnd"/>
+      <w:r>
+        <w:rPr>
+          <w:rFonts w:ascii="GDSTransportWebsite" w:hAnsi="GDSTransportWebsite"/>
+          <w:color w:val="0A0A0A"/>
+          <w:sz w:val="36"/>
+          <w:szCs w:val="36"/>
+        </w:rPr>
+        <w:t>!=</w:t>
+      </w:r>
+      <w:proofErr w:type="gramEnd"/>
+      <w:r>
+        <w:rPr>
+          <w:rFonts w:ascii="GDSTransportWebsite" w:hAnsi="GDSTransportWebsite"/>
+          <w:color w:val="0A0A0A"/>
+          <w:sz w:val="36"/>
+          <w:szCs w:val="36"/>
+        </w:rPr>
+        <w:t>'SMALL_CLAIM'</w:t>
+      </w:r>
+      <w:r>
+        <w:rPr>
+          <w:rFonts w:ascii="GDSTransportWebsite" w:hAnsi="GDSTransportWebsite"/>
+          <w:color w:val="0A0A0A"/>
+          <w:sz w:val="36"/>
+          <w:szCs w:val="36"/>
+        </w:rPr>
+        <w:t>}&gt;&gt;</w:t>
       </w:r>
     </w:p>
     <w:p>
@@ -3754,7 +4304,23 @@
                 <w:rFonts w:ascii="GDSTransportWebsite" w:hAnsi="GDSTransportWebsite"/>
                 <w:color w:val="0A0A0A"/>
               </w:rPr>
-              <w:t>&lt;&lt;disclosureOfElectronicDocuments.reachedAgreement&gt;&gt;</w:t>
+              <w:t>&lt;&lt;</w:t>
+            </w:r>
+            <w:proofErr w:type="spellStart"/>
+            <w:r>
+              <w:rPr>
+                <w:rFonts w:ascii="GDSTransportWebsite" w:hAnsi="GDSTransportWebsite"/>
+                <w:color w:val="0A0A0A"/>
+              </w:rPr>
+              <w:t>disclosureOfElectronicDocuments.reachedAgreement</w:t>
+            </w:r>
+            <w:proofErr w:type="spellEnd"/>
+            <w:r>
+              <w:rPr>
+                <w:rFonts w:ascii="GDSTransportWebsite" w:hAnsi="GDSTransportWebsite"/>
+                <w:color w:val="0A0A0A"/>
+              </w:rPr>
+              <w:t>&gt;&gt;</w:t>
             </w:r>
           </w:p>
         </w:tc>
@@ -3778,6 +4344,7 @@
         </w:rPr>
         <w:t>_{</w:t>
       </w:r>
+      <w:proofErr w:type="spellStart"/>
       <w:proofErr w:type="gramEnd"/>
       <w:r>
         <w:rPr>
@@ -3785,7 +4352,34 @@
           <w:color w:val="0A0A0A"/>
           <w:shd w:val="clear" w:color="auto" w:fill="FFFFFF"/>
         </w:rPr>
-        <w:t>disclosureOfElectronicDocuments.reachedAgreement='No' &amp;&amp; disclosureOfElectronicDocuments.agreementLikely='No' }&gt;&gt;</w:t>
+        <w:t>disclosureOfElectronicDocuments.reachedAgreement</w:t>
+      </w:r>
+      <w:proofErr w:type="spellEnd"/>
+      <w:r>
+        <w:rPr>
+          <w:rFonts w:ascii="GDSTransportWebsite" w:hAnsi="GDSTransportWebsite"/>
+          <w:color w:val="0A0A0A"/>
+          <w:shd w:val="clear" w:color="auto" w:fill="FFFFFF"/>
+        </w:rPr>
+        <w:t xml:space="preserve">='No' &amp;&amp; </w:t>
+      </w:r>
+      <w:proofErr w:type="spellStart"/>
+      <w:r>
+        <w:rPr>
+          <w:rFonts w:ascii="GDSTransportWebsite" w:hAnsi="GDSTransportWebsite"/>
+          <w:color w:val="0A0A0A"/>
+          <w:shd w:val="clear" w:color="auto" w:fill="FFFFFF"/>
+        </w:rPr>
+        <w:t>disclosureOfElectronicDocuments.agreementLikely</w:t>
+      </w:r>
+      <w:proofErr w:type="spellEnd"/>
+      <w:r>
+        <w:rPr>
+          <w:rFonts w:ascii="GDSTransportWebsite" w:hAnsi="GDSTransportWebsite"/>
+          <w:color w:val="0A0A0A"/>
+          <w:shd w:val="clear" w:color="auto" w:fill="FFFFFF"/>
+        </w:rPr>
+        <w:t>='No' }&gt;&gt;</w:t>
       </w:r>
     </w:p>
     <w:tbl>
@@ -3886,7 +4480,23 @@
                 <w:rFonts w:ascii="GDSTransportWebsite" w:hAnsi="GDSTransportWebsite"/>
                 <w:color w:val="0A0A0A"/>
               </w:rPr>
-              <w:t>&lt;&lt;disclosureOfElectronicDocuments.reasonForNoAgreement&gt;&gt;</w:t>
+              <w:t>&lt;&lt;</w:t>
+            </w:r>
+            <w:proofErr w:type="spellStart"/>
+            <w:r>
+              <w:rPr>
+                <w:rFonts w:ascii="GDSTransportWebsite" w:hAnsi="GDSTransportWebsite"/>
+                <w:color w:val="0A0A0A"/>
+              </w:rPr>
+              <w:t>disclosureOfElectronicDocuments.reasonForNoAgreement</w:t>
+            </w:r>
+            <w:proofErr w:type="spellEnd"/>
+            <w:r>
+              <w:rPr>
+                <w:rFonts w:ascii="GDSTransportWebsite" w:hAnsi="GDSTransportWebsite"/>
+                <w:color w:val="0A0A0A"/>
+              </w:rPr>
+              <w:t>&gt;&gt;</w:t>
             </w:r>
           </w:p>
         </w:tc>
@@ -4062,7 +4672,23 @@
                 <w:rFonts w:ascii="GDSTransportWebsite" w:hAnsi="GDSTransportWebsite"/>
                 <w:color w:val="0A0A0A"/>
               </w:rPr>
-              <w:t>&lt;&lt;disclosureOfNonElectronicDocuments.bespokeDirections&gt;&gt;</w:t>
+              <w:t>&lt;&lt;</w:t>
+            </w:r>
+            <w:proofErr w:type="spellStart"/>
+            <w:r>
+              <w:rPr>
+                <w:rFonts w:ascii="GDSTransportWebsite" w:hAnsi="GDSTransportWebsite"/>
+                <w:color w:val="0A0A0A"/>
+              </w:rPr>
+              <w:t>disclosureOfNonElectronicDocuments.bespokeDirections</w:t>
+            </w:r>
+            <w:proofErr w:type="spellEnd"/>
+            <w:r>
+              <w:rPr>
+                <w:rFonts w:ascii="GDSTransportWebsite" w:hAnsi="GDSTransportWebsite"/>
+                <w:color w:val="0A0A0A"/>
+              </w:rPr>
+              <w:t>&gt;&gt;</w:t>
             </w:r>
           </w:p>
         </w:tc>
@@ -4196,7 +4822,23 @@
                 <w:color w:val="0A0A0A"/>
               </w:rPr>
               <w:lastRenderedPageBreak/>
-              <w:t>&lt;&lt;disclosureReport.disclosureFormFiledAndServed&gt;&gt;</w:t>
+              <w:t>&lt;&lt;</w:t>
+            </w:r>
+            <w:proofErr w:type="spellStart"/>
+            <w:r>
+              <w:rPr>
+                <w:rFonts w:ascii="GDSTransportWebsite" w:hAnsi="GDSTransportWebsite"/>
+                <w:color w:val="0A0A0A"/>
+              </w:rPr>
+              <w:t>disclosureReport.disclosureFormFiledAndServed</w:t>
+            </w:r>
+            <w:proofErr w:type="spellEnd"/>
+            <w:r>
+              <w:rPr>
+                <w:rFonts w:ascii="GDSTransportWebsite" w:hAnsi="GDSTransportWebsite"/>
+                <w:color w:val="0A0A0A"/>
+              </w:rPr>
+              <w:t>&gt;&gt;</w:t>
             </w:r>
           </w:p>
         </w:tc>
@@ -4230,6 +4872,7 @@
         </w:rPr>
         <w:t>'Yes'=</w:t>
       </w:r>
+      <w:proofErr w:type="spellStart"/>
       <w:r>
         <w:rPr>
           <w:rFonts w:ascii="GDSTransportWebsite" w:hAnsi="GDSTransportWebsite"/>
@@ -4237,6 +4880,7 @@
         </w:rPr>
         <w:t>disclosureReport.disclosureFormFiledAndServed</w:t>
       </w:r>
+      <w:proofErr w:type="spellEnd"/>
       <w:r>
         <w:rPr>
           <w:rFonts w:ascii="GDSTransportWebsite" w:hAnsi="GDSTransportWebsite"/>
@@ -4328,7 +4972,23 @@
                 <w:rFonts w:ascii="GDSTransportWebsite" w:hAnsi="GDSTransportWebsite"/>
                 <w:color w:val="0A0A0A"/>
               </w:rPr>
-              <w:t>&lt;&lt;disclosureReport.draftOrderNumber&gt;&gt;</w:t>
+              <w:t>&lt;&lt;</w:t>
+            </w:r>
+            <w:proofErr w:type="spellStart"/>
+            <w:r>
+              <w:rPr>
+                <w:rFonts w:ascii="GDSTransportWebsite" w:hAnsi="GDSTransportWebsite"/>
+                <w:color w:val="0A0A0A"/>
+              </w:rPr>
+              <w:t>disclosureReport.draftOrderNumber</w:t>
+            </w:r>
+            <w:proofErr w:type="spellEnd"/>
+            <w:r>
+              <w:rPr>
+                <w:rFonts w:ascii="GDSTransportWebsite" w:hAnsi="GDSTransportWebsite"/>
+                <w:color w:val="0A0A0A"/>
+              </w:rPr>
+              <w:t>&gt;&gt;</w:t>
             </w:r>
           </w:p>
         </w:tc>
@@ -4484,6 +5144,7 @@
               </w:rPr>
               <w:t>&lt;&lt;</w:t>
             </w:r>
+            <w:proofErr w:type="spellStart"/>
             <w:proofErr w:type="gramStart"/>
             <w:r>
               <w:rPr>
@@ -4492,6 +5153,7 @@
               </w:rPr>
               <w:t>experts.expertRequired</w:t>
             </w:r>
+            <w:proofErr w:type="spellEnd"/>
             <w:proofErr w:type="gramEnd"/>
             <w:r>
               <w:rPr>
@@ -4513,6 +5175,7 @@
         </w:rPr>
         <w:t>&lt;&lt;cs_{</w:t>
       </w:r>
+      <w:proofErr w:type="spellStart"/>
       <w:proofErr w:type="gramStart"/>
       <w:r>
         <w:rPr>
@@ -4522,6 +5185,7 @@
         </w:rPr>
         <w:t>experts.expertRequired</w:t>
       </w:r>
+      <w:proofErr w:type="spellEnd"/>
       <w:proofErr w:type="gramEnd"/>
       <w:r>
         <w:rPr>
@@ -4630,8 +5294,25 @@
                 <w:rFonts w:ascii="GDSTransportWebsite" w:hAnsi="GDSTransportWebsite"/>
                 <w:color w:val="0A0A0A"/>
               </w:rPr>
-              <w:t>&lt;&lt;cs_{isBlank(</w:t>
-            </w:r>
+              <w:t>&lt;&lt;cs_{</w:t>
+            </w:r>
+            <w:proofErr w:type="spellStart"/>
+            <w:r>
+              <w:rPr>
+                <w:rFonts w:ascii="GDSTransportWebsite" w:hAnsi="GDSTransportWebsite"/>
+                <w:color w:val="0A0A0A"/>
+              </w:rPr>
+              <w:t>isBlank</w:t>
+            </w:r>
+            <w:proofErr w:type="spellEnd"/>
+            <w:r>
+              <w:rPr>
+                <w:rFonts w:ascii="GDSTransportWebsite" w:hAnsi="GDSTransportWebsite"/>
+                <w:color w:val="0A0A0A"/>
+              </w:rPr>
+              <w:t>(</w:t>
+            </w:r>
+            <w:proofErr w:type="spellStart"/>
             <w:proofErr w:type="gramStart"/>
             <w:r>
               <w:rPr>
@@ -4640,13 +5321,30 @@
               </w:rPr>
               <w:t>experts.expertReportsSent</w:t>
             </w:r>
+            <w:proofErr w:type="spellEnd"/>
             <w:proofErr w:type="gramEnd"/>
             <w:r>
               <w:rPr>
                 <w:rFonts w:ascii="GDSTransportWebsite" w:hAnsi="GDSTransportWebsite"/>
                 <w:color w:val="0A0A0A"/>
               </w:rPr>
-              <w:t>)}&gt;&gt;Not Provided&lt;&lt;else&gt;&gt;&lt;&lt;experts.expertReportsSent&gt;&gt;&lt;&lt;es_&gt;&gt;</w:t>
+              <w:t>)}&gt;&gt;Not Provided&lt;&lt;else&gt;&gt;&lt;&lt;</w:t>
+            </w:r>
+            <w:proofErr w:type="spellStart"/>
+            <w:r>
+              <w:rPr>
+                <w:rFonts w:ascii="GDSTransportWebsite" w:hAnsi="GDSTransportWebsite"/>
+                <w:color w:val="0A0A0A"/>
+              </w:rPr>
+              <w:t>experts.expertReportsSent</w:t>
+            </w:r>
+            <w:proofErr w:type="spellEnd"/>
+            <w:r>
+              <w:rPr>
+                <w:rFonts w:ascii="GDSTransportWebsite" w:hAnsi="GDSTransportWebsite"/>
+                <w:color w:val="0A0A0A"/>
+              </w:rPr>
+              <w:t>&gt;&gt;&lt;&lt;es_&gt;&gt;</w:t>
             </w:r>
           </w:p>
         </w:tc>
@@ -4722,8 +5420,25 @@
                 <w:rFonts w:ascii="GDSTransportWebsite" w:hAnsi="GDSTransportWebsite"/>
                 <w:color w:val="0A0A0A"/>
               </w:rPr>
-              <w:t>&lt;&lt;cs_{isBlank(</w:t>
-            </w:r>
+              <w:t>&lt;&lt;cs_{</w:t>
+            </w:r>
+            <w:proofErr w:type="spellStart"/>
+            <w:r>
+              <w:rPr>
+                <w:rFonts w:ascii="GDSTransportWebsite" w:hAnsi="GDSTransportWebsite"/>
+                <w:color w:val="0A0A0A"/>
+              </w:rPr>
+              <w:t>isBlank</w:t>
+            </w:r>
+            <w:proofErr w:type="spellEnd"/>
+            <w:r>
+              <w:rPr>
+                <w:rFonts w:ascii="GDSTransportWebsite" w:hAnsi="GDSTransportWebsite"/>
+                <w:color w:val="0A0A0A"/>
+              </w:rPr>
+              <w:t>(</w:t>
+            </w:r>
+            <w:proofErr w:type="spellStart"/>
             <w:proofErr w:type="gramStart"/>
             <w:r>
               <w:rPr>
@@ -4732,13 +5447,30 @@
               </w:rPr>
               <w:t>experts.jointExpertSuitable</w:t>
             </w:r>
+            <w:proofErr w:type="spellEnd"/>
             <w:proofErr w:type="gramEnd"/>
             <w:r>
               <w:rPr>
                 <w:rFonts w:ascii="GDSTransportWebsite" w:hAnsi="GDSTransportWebsite"/>
                 <w:color w:val="0A0A0A"/>
               </w:rPr>
-              <w:t>)}&gt;&gt;Not Provided&lt;&lt;else&gt;&gt;&lt;&lt;experts.jointExpertSuitable&gt;&gt;&lt;&lt;es_&gt;&gt;</w:t>
+              <w:t>)}&gt;&gt;Not Provided&lt;&lt;else&gt;&gt;&lt;&lt;</w:t>
+            </w:r>
+            <w:proofErr w:type="spellStart"/>
+            <w:r>
+              <w:rPr>
+                <w:rFonts w:ascii="GDSTransportWebsite" w:hAnsi="GDSTransportWebsite"/>
+                <w:color w:val="0A0A0A"/>
+              </w:rPr>
+              <w:t>experts.jointExpertSuitable</w:t>
+            </w:r>
+            <w:proofErr w:type="spellEnd"/>
+            <w:r>
+              <w:rPr>
+                <w:rFonts w:ascii="GDSTransportWebsite" w:hAnsi="GDSTransportWebsite"/>
+                <w:color w:val="0A0A0A"/>
+              </w:rPr>
+              <w:t>&gt;&gt;&lt;&lt;es_&gt;&gt;</w:t>
             </w:r>
           </w:p>
         </w:tc>
@@ -4769,7 +5501,16 @@
                 <w:color w:val="0A0A0A"/>
                 <w:shd w:val="clear" w:color="auto" w:fill="FFFFFF"/>
               </w:rPr>
-              <w:t>&lt;&lt;rr_</w:t>
+              <w:t>&lt;&lt;</w:t>
+            </w:r>
+            <w:proofErr w:type="spellStart"/>
+            <w:r>
+              <w:rPr>
+                <w:rFonts w:ascii="GDSTransportWebsite" w:hAnsi="GDSTransportWebsite"/>
+                <w:color w:val="0A0A0A"/>
+                <w:shd w:val="clear" w:color="auto" w:fill="FFFFFF"/>
+              </w:rPr>
+              <w:t>rr_</w:t>
             </w:r>
             <w:proofErr w:type="gramStart"/>
             <w:r>
@@ -4780,6 +5521,7 @@
               </w:rPr>
               <w:t>experts.details</w:t>
             </w:r>
+            <w:proofErr w:type="spellEnd"/>
             <w:proofErr w:type="gramEnd"/>
             <w:r>
               <w:rPr>
@@ -4820,7 +5562,23 @@
                 <w:rFonts w:ascii="GDSTransportWebsite" w:hAnsi="GDSTransportWebsite"/>
                 <w:color w:val="0A0A0A"/>
               </w:rPr>
-              <w:t>Expert &lt;&lt;$itemnum&gt;&gt;</w:t>
+              <w:t>Expert &lt;&lt;$</w:t>
+            </w:r>
+            <w:proofErr w:type="spellStart"/>
+            <w:r>
+              <w:rPr>
+                <w:rFonts w:ascii="GDSTransportWebsite" w:hAnsi="GDSTransportWebsite"/>
+                <w:color w:val="0A0A0A"/>
+              </w:rPr>
+              <w:t>itemnum</w:t>
+            </w:r>
+            <w:proofErr w:type="spellEnd"/>
+            <w:r>
+              <w:rPr>
+                <w:rFonts w:ascii="GDSTransportWebsite" w:hAnsi="GDSTransportWebsite"/>
+                <w:color w:val="0A0A0A"/>
+              </w:rPr>
+              <w:t>&gt;&gt;</w:t>
             </w:r>
           </w:p>
         </w:tc>
@@ -4897,8 +5655,25 @@
                 <w:rFonts w:ascii="GDSTransportWebsite" w:hAnsi="GDSTransportWebsite"/>
                 <w:color w:val="0A0A0A"/>
               </w:rPr>
-              <w:t>&lt;&lt;cs_{isBlank(</w:t>
-            </w:r>
+              <w:t>&lt;&lt;cs_{</w:t>
+            </w:r>
+            <w:proofErr w:type="spellStart"/>
+            <w:r>
+              <w:rPr>
+                <w:rFonts w:ascii="GDSTransportWebsite" w:hAnsi="GDSTransportWebsite"/>
+                <w:color w:val="0A0A0A"/>
+              </w:rPr>
+              <w:t>isBlank</w:t>
+            </w:r>
+            <w:proofErr w:type="spellEnd"/>
+            <w:r>
+              <w:rPr>
+                <w:rFonts w:ascii="GDSTransportWebsite" w:hAnsi="GDSTransportWebsite"/>
+                <w:color w:val="0A0A0A"/>
+              </w:rPr>
+              <w:t>(</w:t>
+            </w:r>
+            <w:proofErr w:type="spellStart"/>
             <w:r>
               <w:rPr>
                 <w:rFonts w:ascii="GDSTransportWebsite" w:hAnsi="GDSTransportWebsite"/>
@@ -4906,6 +5681,7 @@
               </w:rPr>
               <w:t>firstName</w:t>
             </w:r>
+            <w:proofErr w:type="spellEnd"/>
             <w:r>
               <w:rPr>
                 <w:rFonts w:ascii="GDSTransportWebsite" w:hAnsi="GDSTransportWebsite"/>
@@ -4913,6 +5689,7 @@
               </w:rPr>
               <w:t xml:space="preserve">)}&gt;&gt;Not Provided&lt;&lt;else&gt;&gt;&lt;&lt; </w:t>
             </w:r>
+            <w:proofErr w:type="spellStart"/>
             <w:r>
               <w:rPr>
                 <w:rFonts w:ascii="GDSTransportWebsite" w:hAnsi="GDSTransportWebsite"/>
@@ -4920,6 +5697,7 @@
               </w:rPr>
               <w:t>firstName</w:t>
             </w:r>
+            <w:proofErr w:type="spellEnd"/>
             <w:r>
               <w:rPr>
                 <w:rFonts w:ascii="GDSTransportWebsite" w:hAnsi="GDSTransportWebsite"/>
@@ -4932,7 +5710,23 @@
                 <w:rFonts w:ascii="GDSTransportWebsite" w:hAnsi="GDSTransportWebsite"/>
                 <w:color w:val="0A0A0A"/>
               </w:rPr>
-              <w:t xml:space="preserve"> &lt;&lt;lastName&gt;&gt;</w:t>
+              <w:t xml:space="preserve"> &lt;&lt;</w:t>
+            </w:r>
+            <w:proofErr w:type="spellStart"/>
+            <w:r>
+              <w:rPr>
+                <w:rFonts w:ascii="GDSTransportWebsite" w:hAnsi="GDSTransportWebsite"/>
+                <w:color w:val="0A0A0A"/>
+              </w:rPr>
+              <w:t>lastName</w:t>
+            </w:r>
+            <w:proofErr w:type="spellEnd"/>
+            <w:r>
+              <w:rPr>
+                <w:rFonts w:ascii="GDSTransportWebsite" w:hAnsi="GDSTransportWebsite"/>
+                <w:color w:val="0A0A0A"/>
+              </w:rPr>
+              <w:t>&gt;&gt;</w:t>
             </w:r>
             <w:r>
               <w:rPr>
@@ -5018,13 +5812,23 @@
               </w:rPr>
               <w:t>&lt;&lt;cs_{</w:t>
             </w:r>
-            <w:r>
-              <w:rPr>
-                <w:rFonts w:ascii="GDSTransportWebsite" w:hAnsi="GDSTransportWebsite"/>
-                <w:color w:val="0A0A0A"/>
-              </w:rPr>
-              <w:t>isBlank(</w:t>
-            </w:r>
+            <w:proofErr w:type="spellStart"/>
+            <w:r>
+              <w:rPr>
+                <w:rFonts w:ascii="GDSTransportWebsite" w:hAnsi="GDSTransportWebsite"/>
+                <w:color w:val="0A0A0A"/>
+              </w:rPr>
+              <w:t>isBlank</w:t>
+            </w:r>
+            <w:proofErr w:type="spellEnd"/>
+            <w:r>
+              <w:rPr>
+                <w:rFonts w:ascii="GDSTransportWebsite" w:hAnsi="GDSTransportWebsite"/>
+                <w:color w:val="0A0A0A"/>
+              </w:rPr>
+              <w:t>(</w:t>
+            </w:r>
+            <w:proofErr w:type="spellStart"/>
             <w:r>
               <w:rPr>
                 <w:rFonts w:ascii="GDSTransportWebsite" w:hAnsi="GDSTransportWebsite"/>
@@ -5032,6 +5836,7 @@
               </w:rPr>
               <w:t>phoneNumber</w:t>
             </w:r>
+            <w:proofErr w:type="spellEnd"/>
             <w:r>
               <w:rPr>
                 <w:rFonts w:ascii="GDSTransportWebsite" w:hAnsi="GDSTransportWebsite"/>
@@ -5058,7 +5863,23 @@
                 <w:rFonts w:ascii="GDSTransportWebsite" w:hAnsi="GDSTransportWebsite"/>
                 <w:color w:val="0A0A0A"/>
               </w:rPr>
-              <w:t>&lt;&lt;phoneNumber&gt;&gt;&lt;&lt;es_&gt;&gt;</w:t>
+              <w:t>&lt;&lt;</w:t>
+            </w:r>
+            <w:proofErr w:type="spellStart"/>
+            <w:r>
+              <w:rPr>
+                <w:rFonts w:ascii="GDSTransportWebsite" w:hAnsi="GDSTransportWebsite"/>
+                <w:color w:val="0A0A0A"/>
+              </w:rPr>
+              <w:t>phoneNumber</w:t>
+            </w:r>
+            <w:proofErr w:type="spellEnd"/>
+            <w:r>
+              <w:rPr>
+                <w:rFonts w:ascii="GDSTransportWebsite" w:hAnsi="GDSTransportWebsite"/>
+                <w:color w:val="0A0A0A"/>
+              </w:rPr>
+              <w:t>&gt;&gt;&lt;&lt;es_&gt;&gt;</w:t>
             </w:r>
           </w:p>
         </w:tc>
@@ -5135,7 +5956,55 @@
                 <w:rFonts w:ascii="GDSTransportWebsite" w:hAnsi="GDSTransportWebsite"/>
                 <w:color w:val="0A0A0A"/>
               </w:rPr>
-              <w:t>&lt;&lt;cs_{isBlank(emailAddress)}&gt;&gt;Not Provided&lt;&lt;else&gt;&gt;&lt;&lt;emailAddress&gt;&gt;&lt;&lt;es_&gt;&gt;</w:t>
+              <w:t>&lt;&lt;cs_{</w:t>
+            </w:r>
+            <w:proofErr w:type="spellStart"/>
+            <w:r>
+              <w:rPr>
+                <w:rFonts w:ascii="GDSTransportWebsite" w:hAnsi="GDSTransportWebsite"/>
+                <w:color w:val="0A0A0A"/>
+              </w:rPr>
+              <w:t>isBlank</w:t>
+            </w:r>
+            <w:proofErr w:type="spellEnd"/>
+            <w:r>
+              <w:rPr>
+                <w:rFonts w:ascii="GDSTransportWebsite" w:hAnsi="GDSTransportWebsite"/>
+                <w:color w:val="0A0A0A"/>
+              </w:rPr>
+              <w:t>(</w:t>
+            </w:r>
+            <w:proofErr w:type="spellStart"/>
+            <w:r>
+              <w:rPr>
+                <w:rFonts w:ascii="GDSTransportWebsite" w:hAnsi="GDSTransportWebsite"/>
+                <w:color w:val="0A0A0A"/>
+              </w:rPr>
+              <w:t>emailAddress</w:t>
+            </w:r>
+            <w:proofErr w:type="spellEnd"/>
+            <w:r>
+              <w:rPr>
+                <w:rFonts w:ascii="GDSTransportWebsite" w:hAnsi="GDSTransportWebsite"/>
+                <w:color w:val="0A0A0A"/>
+              </w:rPr>
+              <w:t>)}&gt;&gt;Not Provided&lt;&lt;else&gt;&gt;&lt;&lt;</w:t>
+            </w:r>
+            <w:proofErr w:type="spellStart"/>
+            <w:r>
+              <w:rPr>
+                <w:rFonts w:ascii="GDSTransportWebsite" w:hAnsi="GDSTransportWebsite"/>
+                <w:color w:val="0A0A0A"/>
+              </w:rPr>
+              <w:t>emailAddress</w:t>
+            </w:r>
+            <w:proofErr w:type="spellEnd"/>
+            <w:r>
+              <w:rPr>
+                <w:rFonts w:ascii="GDSTransportWebsite" w:hAnsi="GDSTransportWebsite"/>
+                <w:color w:val="0A0A0A"/>
+              </w:rPr>
+              <w:t>&gt;&gt;&lt;&lt;es_&gt;&gt;</w:t>
             </w:r>
           </w:p>
         </w:tc>
@@ -5212,7 +6081,55 @@
                 <w:rFonts w:ascii="GDSTransportWebsite" w:hAnsi="GDSTransportWebsite"/>
                 <w:color w:val="0A0A0A"/>
               </w:rPr>
-              <w:t>&lt;&lt;cs_{isBlank(fieldOfExpertise)}&gt;&gt;Not Provided&lt;&lt;else&gt;&gt;&lt;&lt;fieldOfExpertise&gt;&gt;&lt;&lt;es_&gt;&gt;</w:t>
+              <w:t>&lt;&lt;cs_{</w:t>
+            </w:r>
+            <w:proofErr w:type="spellStart"/>
+            <w:r>
+              <w:rPr>
+                <w:rFonts w:ascii="GDSTransportWebsite" w:hAnsi="GDSTransportWebsite"/>
+                <w:color w:val="0A0A0A"/>
+              </w:rPr>
+              <w:t>isBlank</w:t>
+            </w:r>
+            <w:proofErr w:type="spellEnd"/>
+            <w:r>
+              <w:rPr>
+                <w:rFonts w:ascii="GDSTransportWebsite" w:hAnsi="GDSTransportWebsite"/>
+                <w:color w:val="0A0A0A"/>
+              </w:rPr>
+              <w:t>(</w:t>
+            </w:r>
+            <w:proofErr w:type="spellStart"/>
+            <w:r>
+              <w:rPr>
+                <w:rFonts w:ascii="GDSTransportWebsite" w:hAnsi="GDSTransportWebsite"/>
+                <w:color w:val="0A0A0A"/>
+              </w:rPr>
+              <w:t>fieldOfExpertise</w:t>
+            </w:r>
+            <w:proofErr w:type="spellEnd"/>
+            <w:r>
+              <w:rPr>
+                <w:rFonts w:ascii="GDSTransportWebsite" w:hAnsi="GDSTransportWebsite"/>
+                <w:color w:val="0A0A0A"/>
+              </w:rPr>
+              <w:t>)}&gt;&gt;Not Provided&lt;&lt;else&gt;&gt;&lt;&lt;</w:t>
+            </w:r>
+            <w:proofErr w:type="spellStart"/>
+            <w:r>
+              <w:rPr>
+                <w:rFonts w:ascii="GDSTransportWebsite" w:hAnsi="GDSTransportWebsite"/>
+                <w:color w:val="0A0A0A"/>
+              </w:rPr>
+              <w:t>fieldOfExpertise</w:t>
+            </w:r>
+            <w:proofErr w:type="spellEnd"/>
+            <w:r>
+              <w:rPr>
+                <w:rFonts w:ascii="GDSTransportWebsite" w:hAnsi="GDSTransportWebsite"/>
+                <w:color w:val="0A0A0A"/>
+              </w:rPr>
+              <w:t>&gt;&gt;&lt;&lt;es_&gt;&gt;</w:t>
             </w:r>
           </w:p>
         </w:tc>
@@ -5304,7 +6221,55 @@
                 <w:rFonts w:ascii="GDSTransportWebsite" w:hAnsi="GDSTransportWebsite"/>
                 <w:color w:val="0A0A0A"/>
               </w:rPr>
-              <w:t>&lt;&lt;cs_{isBlank(whyRequired)}&gt;&gt;Not Provided&lt;&lt;else&gt;&gt;&lt;&lt;whyRequired&gt;&gt;&lt;&lt;es_&gt;&gt;</w:t>
+              <w:t>&lt;&lt;cs_{</w:t>
+            </w:r>
+            <w:proofErr w:type="spellStart"/>
+            <w:r>
+              <w:rPr>
+                <w:rFonts w:ascii="GDSTransportWebsite" w:hAnsi="GDSTransportWebsite"/>
+                <w:color w:val="0A0A0A"/>
+              </w:rPr>
+              <w:t>isBlank</w:t>
+            </w:r>
+            <w:proofErr w:type="spellEnd"/>
+            <w:r>
+              <w:rPr>
+                <w:rFonts w:ascii="GDSTransportWebsite" w:hAnsi="GDSTransportWebsite"/>
+                <w:color w:val="0A0A0A"/>
+              </w:rPr>
+              <w:t>(</w:t>
+            </w:r>
+            <w:proofErr w:type="spellStart"/>
+            <w:r>
+              <w:rPr>
+                <w:rFonts w:ascii="GDSTransportWebsite" w:hAnsi="GDSTransportWebsite"/>
+                <w:color w:val="0A0A0A"/>
+              </w:rPr>
+              <w:t>whyRequired</w:t>
+            </w:r>
+            <w:proofErr w:type="spellEnd"/>
+            <w:r>
+              <w:rPr>
+                <w:rFonts w:ascii="GDSTransportWebsite" w:hAnsi="GDSTransportWebsite"/>
+                <w:color w:val="0A0A0A"/>
+              </w:rPr>
+              <w:t>)}&gt;&gt;Not Provided&lt;&lt;else&gt;&gt;&lt;&lt;</w:t>
+            </w:r>
+            <w:proofErr w:type="spellStart"/>
+            <w:r>
+              <w:rPr>
+                <w:rFonts w:ascii="GDSTransportWebsite" w:hAnsi="GDSTransportWebsite"/>
+                <w:color w:val="0A0A0A"/>
+              </w:rPr>
+              <w:t>whyRequired</w:t>
+            </w:r>
+            <w:proofErr w:type="spellEnd"/>
+            <w:r>
+              <w:rPr>
+                <w:rFonts w:ascii="GDSTransportWebsite" w:hAnsi="GDSTransportWebsite"/>
+                <w:color w:val="0A0A0A"/>
+              </w:rPr>
+              <w:t>&gt;&gt;&lt;&lt;es_&gt;&gt;</w:t>
             </w:r>
           </w:p>
         </w:tc>
@@ -5384,7 +6349,55 @@
                 <w:rFonts w:ascii="GDSTransportWebsite" w:hAnsi="GDSTransportWebsite"/>
                 <w:color w:val="0A0A0A"/>
               </w:rPr>
-              <w:t>&lt;&lt;cs_{isBlank(formattedCost)}&gt;&gt;Not Provided&lt;&lt;else&gt;&gt;&lt;&lt;formattedCost&gt;&gt;&lt;&lt;es_&gt;&gt;</w:t>
+              <w:t>&lt;&lt;cs_{</w:t>
+            </w:r>
+            <w:proofErr w:type="spellStart"/>
+            <w:r>
+              <w:rPr>
+                <w:rFonts w:ascii="GDSTransportWebsite" w:hAnsi="GDSTransportWebsite"/>
+                <w:color w:val="0A0A0A"/>
+              </w:rPr>
+              <w:t>isBlank</w:t>
+            </w:r>
+            <w:proofErr w:type="spellEnd"/>
+            <w:r>
+              <w:rPr>
+                <w:rFonts w:ascii="GDSTransportWebsite" w:hAnsi="GDSTransportWebsite"/>
+                <w:color w:val="0A0A0A"/>
+              </w:rPr>
+              <w:t>(</w:t>
+            </w:r>
+            <w:proofErr w:type="spellStart"/>
+            <w:r>
+              <w:rPr>
+                <w:rFonts w:ascii="GDSTransportWebsite" w:hAnsi="GDSTransportWebsite"/>
+                <w:color w:val="0A0A0A"/>
+              </w:rPr>
+              <w:t>formattedCost</w:t>
+            </w:r>
+            <w:proofErr w:type="spellEnd"/>
+            <w:r>
+              <w:rPr>
+                <w:rFonts w:ascii="GDSTransportWebsite" w:hAnsi="GDSTransportWebsite"/>
+                <w:color w:val="0A0A0A"/>
+              </w:rPr>
+              <w:t>)}&gt;&gt;Not Provided&lt;&lt;else&gt;&gt;&lt;&lt;</w:t>
+            </w:r>
+            <w:proofErr w:type="spellStart"/>
+            <w:r>
+              <w:rPr>
+                <w:rFonts w:ascii="GDSTransportWebsite" w:hAnsi="GDSTransportWebsite"/>
+                <w:color w:val="0A0A0A"/>
+              </w:rPr>
+              <w:t>formattedCost</w:t>
+            </w:r>
+            <w:proofErr w:type="spellEnd"/>
+            <w:r>
+              <w:rPr>
+                <w:rFonts w:ascii="GDSTransportWebsite" w:hAnsi="GDSTransportWebsite"/>
+                <w:color w:val="0A0A0A"/>
+              </w:rPr>
+              <w:t>&gt;&gt;&lt;&lt;es_&gt;&gt;</w:t>
             </w:r>
           </w:p>
         </w:tc>
@@ -5416,7 +6429,16 @@
                 <w:color w:val="0A0A0A"/>
                 <w:shd w:val="clear" w:color="auto" w:fill="FFFFFF"/>
               </w:rPr>
-              <w:t>&lt;&lt;er_</w:t>
+              <w:t>&lt;&lt;</w:t>
+            </w:r>
+            <w:proofErr w:type="spellStart"/>
+            <w:r>
+              <w:rPr>
+                <w:rFonts w:ascii="GDSTransportWebsite" w:hAnsi="GDSTransportWebsite"/>
+                <w:color w:val="0A0A0A"/>
+                <w:shd w:val="clear" w:color="auto" w:fill="FFFFFF"/>
+              </w:rPr>
+              <w:t>er_</w:t>
             </w:r>
             <w:proofErr w:type="gramStart"/>
             <w:r>
@@ -5427,6 +6449,7 @@
               </w:rPr>
               <w:t>experts.details</w:t>
             </w:r>
+            <w:proofErr w:type="spellEnd"/>
             <w:proofErr w:type="gramEnd"/>
             <w:r>
               <w:rPr>
@@ -5567,6 +6590,7 @@
               </w:rPr>
               <w:t>&lt;&lt;</w:t>
             </w:r>
+            <w:proofErr w:type="spellStart"/>
             <w:proofErr w:type="gramStart"/>
             <w:r>
               <w:rPr>
@@ -5575,6 +6599,7 @@
               </w:rPr>
               <w:t>witnesses.witnessesToAppear</w:t>
             </w:r>
+            <w:proofErr w:type="spellEnd"/>
             <w:proofErr w:type="gramEnd"/>
             <w:r>
               <w:rPr>
@@ -5612,7 +6637,16 @@
                 <w:color w:val="0A0A0A"/>
                 <w:shd w:val="clear" w:color="auto" w:fill="FFFFFF"/>
               </w:rPr>
-              <w:t>&lt;&lt;rr_</w:t>
+              <w:t>&lt;&lt;</w:t>
+            </w:r>
+            <w:proofErr w:type="spellStart"/>
+            <w:r>
+              <w:rPr>
+                <w:rFonts w:ascii="GDSTransportWebsite" w:hAnsi="GDSTransportWebsite"/>
+                <w:color w:val="0A0A0A"/>
+                <w:shd w:val="clear" w:color="auto" w:fill="FFFFFF"/>
+              </w:rPr>
+              <w:t>rr_</w:t>
             </w:r>
             <w:proofErr w:type="gramStart"/>
             <w:r>
@@ -5623,6 +6657,7 @@
               </w:rPr>
               <w:t>witnesses.details</w:t>
             </w:r>
+            <w:proofErr w:type="spellEnd"/>
             <w:proofErr w:type="gramEnd"/>
             <w:r>
               <w:rPr>
@@ -5663,7 +6698,23 @@
                 <w:rFonts w:ascii="GDSTransportWebsite" w:hAnsi="GDSTransportWebsite"/>
                 <w:color w:val="0A0A0A"/>
               </w:rPr>
-              <w:t>Witness &lt;&lt;$itemnum&gt;&gt;</w:t>
+              <w:t>Witness &lt;&lt;$</w:t>
+            </w:r>
+            <w:proofErr w:type="spellStart"/>
+            <w:r>
+              <w:rPr>
+                <w:rFonts w:ascii="GDSTransportWebsite" w:hAnsi="GDSTransportWebsite"/>
+                <w:color w:val="0A0A0A"/>
+              </w:rPr>
+              <w:t>itemnum</w:t>
+            </w:r>
+            <w:proofErr w:type="spellEnd"/>
+            <w:r>
+              <w:rPr>
+                <w:rFonts w:ascii="GDSTransportWebsite" w:hAnsi="GDSTransportWebsite"/>
+                <w:color w:val="0A0A0A"/>
+              </w:rPr>
+              <w:t>&gt;&gt;</w:t>
             </w:r>
           </w:p>
         </w:tc>
@@ -5731,7 +6782,71 @@
                 <w:rFonts w:ascii="GDSTransportWebsite" w:hAnsi="GDSTransportWebsite"/>
                 <w:color w:val="0A0A0A"/>
               </w:rPr>
-              <w:t>&lt;&lt;cs_{isBlank(firstName)}&gt;&gt;Not Provided&lt;&lt;else&gt;&gt;&lt;&lt; firstName&gt;&gt; &lt;&lt;lastName&gt;&gt;&lt;&lt;es_&gt;&gt;</w:t>
+              <w:t>&lt;&lt;cs_{</w:t>
+            </w:r>
+            <w:proofErr w:type="spellStart"/>
+            <w:r>
+              <w:rPr>
+                <w:rFonts w:ascii="GDSTransportWebsite" w:hAnsi="GDSTransportWebsite"/>
+                <w:color w:val="0A0A0A"/>
+              </w:rPr>
+              <w:t>isBlank</w:t>
+            </w:r>
+            <w:proofErr w:type="spellEnd"/>
+            <w:r>
+              <w:rPr>
+                <w:rFonts w:ascii="GDSTransportWebsite" w:hAnsi="GDSTransportWebsite"/>
+                <w:color w:val="0A0A0A"/>
+              </w:rPr>
+              <w:t>(</w:t>
+            </w:r>
+            <w:proofErr w:type="spellStart"/>
+            <w:r>
+              <w:rPr>
+                <w:rFonts w:ascii="GDSTransportWebsite" w:hAnsi="GDSTransportWebsite"/>
+                <w:color w:val="0A0A0A"/>
+              </w:rPr>
+              <w:t>firstName</w:t>
+            </w:r>
+            <w:proofErr w:type="spellEnd"/>
+            <w:r>
+              <w:rPr>
+                <w:rFonts w:ascii="GDSTransportWebsite" w:hAnsi="GDSTransportWebsite"/>
+                <w:color w:val="0A0A0A"/>
+              </w:rPr>
+              <w:t xml:space="preserve">)}&gt;&gt;Not Provided&lt;&lt;else&gt;&gt;&lt;&lt; </w:t>
+            </w:r>
+            <w:proofErr w:type="spellStart"/>
+            <w:r>
+              <w:rPr>
+                <w:rFonts w:ascii="GDSTransportWebsite" w:hAnsi="GDSTransportWebsite"/>
+                <w:color w:val="0A0A0A"/>
+              </w:rPr>
+              <w:t>firstName</w:t>
+            </w:r>
+            <w:proofErr w:type="spellEnd"/>
+            <w:r>
+              <w:rPr>
+                <w:rFonts w:ascii="GDSTransportWebsite" w:hAnsi="GDSTransportWebsite"/>
+                <w:color w:val="0A0A0A"/>
+              </w:rPr>
+              <w:t>&gt;&gt; &lt;&lt;</w:t>
+            </w:r>
+            <w:proofErr w:type="spellStart"/>
+            <w:r>
+              <w:rPr>
+                <w:rFonts w:ascii="GDSTransportWebsite" w:hAnsi="GDSTransportWebsite"/>
+                <w:color w:val="0A0A0A"/>
+              </w:rPr>
+              <w:t>lastName</w:t>
+            </w:r>
+            <w:proofErr w:type="spellEnd"/>
+            <w:r>
+              <w:rPr>
+                <w:rFonts w:ascii="GDSTransportWebsite" w:hAnsi="GDSTransportWebsite"/>
+                <w:color w:val="0A0A0A"/>
+              </w:rPr>
+              <w:t>&gt;&gt;&lt;&lt;es_&gt;&gt;</w:t>
             </w:r>
           </w:p>
         </w:tc>
@@ -5796,7 +6911,55 @@
                 <w:rFonts w:ascii="GDSTransportWebsite" w:hAnsi="GDSTransportWebsite"/>
                 <w:color w:val="0A0A0A"/>
               </w:rPr>
-              <w:t>&lt;&lt;cs_{isBlank(phoneNumber)}&gt;&gt;Not Provided&lt;&lt;else&gt;&gt;&lt;&lt;phoneNumber&gt;&gt;&lt;&lt;es_&gt;&gt;</w:t>
+              <w:t>&lt;&lt;cs_{</w:t>
+            </w:r>
+            <w:proofErr w:type="spellStart"/>
+            <w:r>
+              <w:rPr>
+                <w:rFonts w:ascii="GDSTransportWebsite" w:hAnsi="GDSTransportWebsite"/>
+                <w:color w:val="0A0A0A"/>
+              </w:rPr>
+              <w:t>isBlank</w:t>
+            </w:r>
+            <w:proofErr w:type="spellEnd"/>
+            <w:r>
+              <w:rPr>
+                <w:rFonts w:ascii="GDSTransportWebsite" w:hAnsi="GDSTransportWebsite"/>
+                <w:color w:val="0A0A0A"/>
+              </w:rPr>
+              <w:t>(</w:t>
+            </w:r>
+            <w:proofErr w:type="spellStart"/>
+            <w:r>
+              <w:rPr>
+                <w:rFonts w:ascii="GDSTransportWebsite" w:hAnsi="GDSTransportWebsite"/>
+                <w:color w:val="0A0A0A"/>
+              </w:rPr>
+              <w:t>phoneNumber</w:t>
+            </w:r>
+            <w:proofErr w:type="spellEnd"/>
+            <w:r>
+              <w:rPr>
+                <w:rFonts w:ascii="GDSTransportWebsite" w:hAnsi="GDSTransportWebsite"/>
+                <w:color w:val="0A0A0A"/>
+              </w:rPr>
+              <w:t>)}&gt;&gt;Not Provided&lt;&lt;else&gt;&gt;&lt;&lt;</w:t>
+            </w:r>
+            <w:proofErr w:type="spellStart"/>
+            <w:r>
+              <w:rPr>
+                <w:rFonts w:ascii="GDSTransportWebsite" w:hAnsi="GDSTransportWebsite"/>
+                <w:color w:val="0A0A0A"/>
+              </w:rPr>
+              <w:t>phoneNumber</w:t>
+            </w:r>
+            <w:proofErr w:type="spellEnd"/>
+            <w:r>
+              <w:rPr>
+                <w:rFonts w:ascii="GDSTransportWebsite" w:hAnsi="GDSTransportWebsite"/>
+                <w:color w:val="0A0A0A"/>
+              </w:rPr>
+              <w:t>&gt;&gt;&lt;&lt;es_&gt;&gt;</w:t>
             </w:r>
           </w:p>
         </w:tc>
@@ -5861,7 +7024,55 @@
                 <w:rFonts w:ascii="GDSTransportWebsite" w:hAnsi="GDSTransportWebsite"/>
                 <w:color w:val="0A0A0A"/>
               </w:rPr>
-              <w:t>&lt;&lt;cs_{isBlank(emailAddress)}&gt;&gt;Not Provided&lt;&lt;else&gt;&gt;&lt;&lt;emailAddress&gt;&gt;&lt;&lt;es_&gt;&gt;</w:t>
+              <w:t>&lt;&lt;cs_{</w:t>
+            </w:r>
+            <w:proofErr w:type="spellStart"/>
+            <w:r>
+              <w:rPr>
+                <w:rFonts w:ascii="GDSTransportWebsite" w:hAnsi="GDSTransportWebsite"/>
+                <w:color w:val="0A0A0A"/>
+              </w:rPr>
+              <w:t>isBlank</w:t>
+            </w:r>
+            <w:proofErr w:type="spellEnd"/>
+            <w:r>
+              <w:rPr>
+                <w:rFonts w:ascii="GDSTransportWebsite" w:hAnsi="GDSTransportWebsite"/>
+                <w:color w:val="0A0A0A"/>
+              </w:rPr>
+              <w:t>(</w:t>
+            </w:r>
+            <w:proofErr w:type="spellStart"/>
+            <w:r>
+              <w:rPr>
+                <w:rFonts w:ascii="GDSTransportWebsite" w:hAnsi="GDSTransportWebsite"/>
+                <w:color w:val="0A0A0A"/>
+              </w:rPr>
+              <w:t>emailAddress</w:t>
+            </w:r>
+            <w:proofErr w:type="spellEnd"/>
+            <w:r>
+              <w:rPr>
+                <w:rFonts w:ascii="GDSTransportWebsite" w:hAnsi="GDSTransportWebsite"/>
+                <w:color w:val="0A0A0A"/>
+              </w:rPr>
+              <w:t>)}&gt;&gt;Not Provided&lt;&lt;else&gt;&gt;&lt;&lt;</w:t>
+            </w:r>
+            <w:proofErr w:type="spellStart"/>
+            <w:r>
+              <w:rPr>
+                <w:rFonts w:ascii="GDSTransportWebsite" w:hAnsi="GDSTransportWebsite"/>
+                <w:color w:val="0A0A0A"/>
+              </w:rPr>
+              <w:t>emailAddress</w:t>
+            </w:r>
+            <w:proofErr w:type="spellEnd"/>
+            <w:r>
+              <w:rPr>
+                <w:rFonts w:ascii="GDSTransportWebsite" w:hAnsi="GDSTransportWebsite"/>
+                <w:color w:val="0A0A0A"/>
+              </w:rPr>
+              <w:t>&gt;&gt;&lt;&lt;es_&gt;&gt;</w:t>
             </w:r>
           </w:p>
         </w:tc>
@@ -5941,7 +7152,23 @@
                 <w:rFonts w:ascii="GDSTransportWebsite" w:hAnsi="GDSTransportWebsite"/>
                 <w:color w:val="0A0A0A"/>
               </w:rPr>
-              <w:t>&lt;&lt;reasonForWitness&gt;&gt;</w:t>
+              <w:t>&lt;&lt;</w:t>
+            </w:r>
+            <w:proofErr w:type="spellStart"/>
+            <w:r>
+              <w:rPr>
+                <w:rFonts w:ascii="GDSTransportWebsite" w:hAnsi="GDSTransportWebsite"/>
+                <w:color w:val="0A0A0A"/>
+              </w:rPr>
+              <w:t>reasonForWitness</w:t>
+            </w:r>
+            <w:proofErr w:type="spellEnd"/>
+            <w:r>
+              <w:rPr>
+                <w:rFonts w:ascii="GDSTransportWebsite" w:hAnsi="GDSTransportWebsite"/>
+                <w:color w:val="0A0A0A"/>
+              </w:rPr>
+              <w:t>&gt;&gt;</w:t>
             </w:r>
           </w:p>
         </w:tc>
@@ -5973,7 +7200,16 @@
                 <w:color w:val="0A0A0A"/>
                 <w:shd w:val="clear" w:color="auto" w:fill="FFFFFF"/>
               </w:rPr>
-              <w:t>&lt;&lt;er_</w:t>
+              <w:t>&lt;&lt;</w:t>
+            </w:r>
+            <w:proofErr w:type="spellStart"/>
+            <w:r>
+              <w:rPr>
+                <w:rFonts w:ascii="GDSTransportWebsite" w:hAnsi="GDSTransportWebsite"/>
+                <w:color w:val="0A0A0A"/>
+                <w:shd w:val="clear" w:color="auto" w:fill="FFFFFF"/>
+              </w:rPr>
+              <w:t>er_</w:t>
             </w:r>
             <w:proofErr w:type="gramStart"/>
             <w:r>
@@ -5984,6 +7220,7 @@
               </w:rPr>
               <w:t>witnesses.details</w:t>
             </w:r>
+            <w:proofErr w:type="spellEnd"/>
             <w:proofErr w:type="gramEnd"/>
             <w:r>
               <w:rPr>
@@ -6106,7 +7343,23 @@
                 <w:rFonts w:ascii="GDSTransportWebsite" w:hAnsi="GDSTransportWebsite"/>
                 <w:color w:val="0A0A0A"/>
               </w:rPr>
-              <w:t>&lt;&lt;welshLanguageRequirements.court&gt;&gt;</w:t>
+              <w:t>&lt;&lt;</w:t>
+            </w:r>
+            <w:proofErr w:type="spellStart"/>
+            <w:r>
+              <w:rPr>
+                <w:rFonts w:ascii="GDSTransportWebsite" w:hAnsi="GDSTransportWebsite"/>
+                <w:color w:val="0A0A0A"/>
+              </w:rPr>
+              <w:t>welshLanguageRequirements.court</w:t>
+            </w:r>
+            <w:proofErr w:type="spellEnd"/>
+            <w:r>
+              <w:rPr>
+                <w:rFonts w:ascii="GDSTransportWebsite" w:hAnsi="GDSTransportWebsite"/>
+                <w:color w:val="0A0A0A"/>
+              </w:rPr>
+              <w:t>&gt;&gt;</w:t>
             </w:r>
           </w:p>
         </w:tc>
@@ -6185,7 +7438,23 @@
                 <w:rFonts w:ascii="GDSTransportWebsite" w:hAnsi="GDSTransportWebsite"/>
                 <w:color w:val="0A0A0A"/>
               </w:rPr>
-              <w:t>&lt;&lt;welshLanguageRequirements.documents&gt;&gt;</w:t>
+              <w:t>&lt;&lt;</w:t>
+            </w:r>
+            <w:proofErr w:type="spellStart"/>
+            <w:r>
+              <w:rPr>
+                <w:rFonts w:ascii="GDSTransportWebsite" w:hAnsi="GDSTransportWebsite"/>
+                <w:color w:val="0A0A0A"/>
+              </w:rPr>
+              <w:t>welshLanguageRequirements.documents</w:t>
+            </w:r>
+            <w:proofErr w:type="spellEnd"/>
+            <w:r>
+              <w:rPr>
+                <w:rFonts w:ascii="GDSTransportWebsite" w:hAnsi="GDSTransportWebsite"/>
+                <w:color w:val="0A0A0A"/>
+              </w:rPr>
+              <w:t>&gt;&gt;</w:t>
             </w:r>
           </w:p>
         </w:tc>
@@ -6329,6 +7598,7 @@
               </w:rPr>
               <w:t>&lt;&lt;</w:t>
             </w:r>
+            <w:proofErr w:type="spellStart"/>
             <w:proofErr w:type="gramStart"/>
             <w:r>
               <w:rPr>
@@ -6337,6 +7607,7 @@
               </w:rPr>
               <w:t>hearing.unavailableDatesRequired</w:t>
             </w:r>
+            <w:proofErr w:type="spellEnd"/>
             <w:proofErr w:type="gramEnd"/>
             <w:r>
               <w:rPr>
@@ -6358,6 +7629,7 @@
         </w:rPr>
         <w:t>&lt;&lt;cs_{</w:t>
       </w:r>
+      <w:proofErr w:type="spellStart"/>
       <w:proofErr w:type="gramStart"/>
       <w:r>
         <w:rPr>
@@ -6374,6 +7646,7 @@
         </w:rPr>
         <w:t>.unavailableDates.size</w:t>
       </w:r>
+      <w:proofErr w:type="spellEnd"/>
       <w:proofErr w:type="gramEnd"/>
       <w:r>
         <w:rPr>
@@ -6460,7 +7733,16 @@
                 <w:color w:val="0A0A0A"/>
                 <w:shd w:val="clear" w:color="auto" w:fill="FFFFFF"/>
               </w:rPr>
-              <w:t>&lt;&lt;rr_</w:t>
+              <w:t>&lt;&lt;</w:t>
+            </w:r>
+            <w:proofErr w:type="spellStart"/>
+            <w:r>
+              <w:rPr>
+                <w:rFonts w:ascii="GDSTransportWebsite" w:hAnsi="GDSTransportWebsite"/>
+                <w:color w:val="0A0A0A"/>
+                <w:shd w:val="clear" w:color="auto" w:fill="FFFFFF"/>
+              </w:rPr>
+              <w:t>rr_</w:t>
             </w:r>
             <w:proofErr w:type="gramStart"/>
             <w:r>
@@ -6478,6 +7760,7 @@
               </w:rPr>
               <w:t>.unavailableDates</w:t>
             </w:r>
+            <w:proofErr w:type="spellEnd"/>
             <w:proofErr w:type="gramEnd"/>
             <w:r>
               <w:rPr>
@@ -6584,13 +7867,54 @@
               </w:rPr>
               <w:t>&lt;{</w:t>
             </w:r>
+            <w:proofErr w:type="spellStart"/>
             <w:proofErr w:type="gramEnd"/>
             <w:r>
               <w:rPr>
                 <w:rFonts w:ascii="GDSTransportWebsite" w:hAnsi="GDSTransportWebsite"/>
                 <w:color w:val="0A0A0A"/>
               </w:rPr>
-              <w:t>dateFormat(date, ‘d MMMM yyyy’, ‘yyyy-MM-dd’)}&gt;&gt;</w:t>
+              <w:t>dateFormat</w:t>
+            </w:r>
+            <w:proofErr w:type="spellEnd"/>
+            <w:r>
+              <w:rPr>
+                <w:rFonts w:ascii="GDSTransportWebsite" w:hAnsi="GDSTransportWebsite"/>
+                <w:color w:val="0A0A0A"/>
+              </w:rPr>
+              <w:t xml:space="preserve">(date, ‘d MMMM </w:t>
+            </w:r>
+            <w:proofErr w:type="spellStart"/>
+            <w:r>
+              <w:rPr>
+                <w:rFonts w:ascii="GDSTransportWebsite" w:hAnsi="GDSTransportWebsite"/>
+                <w:color w:val="0A0A0A"/>
+              </w:rPr>
+              <w:t>yyyy</w:t>
+            </w:r>
+            <w:proofErr w:type="spellEnd"/>
+            <w:r>
+              <w:rPr>
+                <w:rFonts w:ascii="GDSTransportWebsite" w:hAnsi="GDSTransportWebsite"/>
+                <w:color w:val="0A0A0A"/>
+              </w:rPr>
+              <w:t>’, ‘</w:t>
+            </w:r>
+            <w:proofErr w:type="spellStart"/>
+            <w:r>
+              <w:rPr>
+                <w:rFonts w:ascii="GDSTransportWebsite" w:hAnsi="GDSTransportWebsite"/>
+                <w:color w:val="0A0A0A"/>
+              </w:rPr>
+              <w:t>yyyy</w:t>
+            </w:r>
+            <w:proofErr w:type="spellEnd"/>
+            <w:r>
+              <w:rPr>
+                <w:rFonts w:ascii="GDSTransportWebsite" w:hAnsi="GDSTransportWebsite"/>
+                <w:color w:val="0A0A0A"/>
+              </w:rPr>
+              <w:t>-MM-dd’)}&gt;&gt;</w:t>
             </w:r>
           </w:p>
           <w:p>
@@ -6633,13 +7957,134 @@
               </w:rPr>
               <w:t>&lt;{</w:t>
             </w:r>
+            <w:proofErr w:type="spellStart"/>
             <w:proofErr w:type="gramEnd"/>
             <w:r>
               <w:rPr>
                 <w:rFonts w:ascii="GDSTransportWebsite" w:hAnsi="GDSTransportWebsite"/>
                 <w:color w:val="0A0A0A"/>
               </w:rPr>
-              <w:t>dateFormat(fromDate, ‘d MMMM yyyy’, ‘yyyy-MM-dd’)}&gt;&gt; to &lt;&lt;{dateFormat(toDate, ‘d MMMM yyyy’, ‘yyyy-MM-dd’)}&gt;&gt;</w:t>
+              <w:t>dateFormat</w:t>
+            </w:r>
+            <w:proofErr w:type="spellEnd"/>
+            <w:r>
+              <w:rPr>
+                <w:rFonts w:ascii="GDSTransportWebsite" w:hAnsi="GDSTransportWebsite"/>
+                <w:color w:val="0A0A0A"/>
+              </w:rPr>
+              <w:t>(</w:t>
+            </w:r>
+            <w:proofErr w:type="spellStart"/>
+            <w:r>
+              <w:rPr>
+                <w:rFonts w:ascii="GDSTransportWebsite" w:hAnsi="GDSTransportWebsite"/>
+                <w:color w:val="0A0A0A"/>
+              </w:rPr>
+              <w:t>fromDate</w:t>
+            </w:r>
+            <w:proofErr w:type="spellEnd"/>
+            <w:r>
+              <w:rPr>
+                <w:rFonts w:ascii="GDSTransportWebsite" w:hAnsi="GDSTransportWebsite"/>
+                <w:color w:val="0A0A0A"/>
+              </w:rPr>
+              <w:t xml:space="preserve">, ‘d MMMM </w:t>
+            </w:r>
+            <w:proofErr w:type="spellStart"/>
+            <w:r>
+              <w:rPr>
+                <w:rFonts w:ascii="GDSTransportWebsite" w:hAnsi="GDSTransportWebsite"/>
+                <w:color w:val="0A0A0A"/>
+              </w:rPr>
+              <w:t>yyyy</w:t>
+            </w:r>
+            <w:proofErr w:type="spellEnd"/>
+            <w:r>
+              <w:rPr>
+                <w:rFonts w:ascii="GDSTransportWebsite" w:hAnsi="GDSTransportWebsite"/>
+                <w:color w:val="0A0A0A"/>
+              </w:rPr>
+              <w:t>’, ‘</w:t>
+            </w:r>
+            <w:proofErr w:type="spellStart"/>
+            <w:r>
+              <w:rPr>
+                <w:rFonts w:ascii="GDSTransportWebsite" w:hAnsi="GDSTransportWebsite"/>
+                <w:color w:val="0A0A0A"/>
+              </w:rPr>
+              <w:t>yyyy</w:t>
+            </w:r>
+            <w:proofErr w:type="spellEnd"/>
+            <w:r>
+              <w:rPr>
+                <w:rFonts w:ascii="GDSTransportWebsite" w:hAnsi="GDSTransportWebsite"/>
+                <w:color w:val="0A0A0A"/>
+              </w:rPr>
+              <w:t>-MM-dd’)}&gt;&gt; to &lt;&lt;{</w:t>
+            </w:r>
+            <w:proofErr w:type="spellStart"/>
+            <w:r>
+              <w:rPr>
+                <w:rFonts w:ascii="GDSTransportWebsite" w:hAnsi="GDSTransportWebsite"/>
+                <w:color w:val="0A0A0A"/>
+              </w:rPr>
+              <w:t>dateFormat</w:t>
+            </w:r>
+            <w:proofErr w:type="spellEnd"/>
+            <w:r>
+              <w:rPr>
+                <w:rFonts w:ascii="GDSTransportWebsite" w:hAnsi="GDSTransportWebsite"/>
+                <w:color w:val="0A0A0A"/>
+              </w:rPr>
+              <w:t>(</w:t>
+            </w:r>
+            <w:proofErr w:type="spellStart"/>
+            <w:r>
+              <w:rPr>
+                <w:rFonts w:ascii="GDSTransportWebsite" w:hAnsi="GDSTransportWebsite"/>
+                <w:color w:val="0A0A0A"/>
+              </w:rPr>
+              <w:t>toDate</w:t>
+            </w:r>
+            <w:proofErr w:type="spellEnd"/>
+            <w:r>
+              <w:rPr>
+                <w:rFonts w:ascii="GDSTransportWebsite" w:hAnsi="GDSTransportWebsite"/>
+                <w:color w:val="0A0A0A"/>
+              </w:rPr>
+              <w:t xml:space="preserve">, ‘d MMMM </w:t>
+            </w:r>
+            <w:proofErr w:type="spellStart"/>
+            <w:r>
+              <w:rPr>
+                <w:rFonts w:ascii="GDSTransportWebsite" w:hAnsi="GDSTransportWebsite"/>
+                <w:color w:val="0A0A0A"/>
+              </w:rPr>
+              <w:t>yyyy</w:t>
+            </w:r>
+            <w:proofErr w:type="spellEnd"/>
+            <w:r>
+              <w:rPr>
+                <w:rFonts w:ascii="GDSTransportWebsite" w:hAnsi="GDSTransportWebsite"/>
+                <w:color w:val="0A0A0A"/>
+              </w:rPr>
+              <w:t>’, ‘</w:t>
+            </w:r>
+            <w:proofErr w:type="spellStart"/>
+            <w:r>
+              <w:rPr>
+                <w:rFonts w:ascii="GDSTransportWebsite" w:hAnsi="GDSTransportWebsite"/>
+                <w:color w:val="0A0A0A"/>
+              </w:rPr>
+              <w:t>yyyy</w:t>
+            </w:r>
+            <w:proofErr w:type="spellEnd"/>
+            <w:r>
+              <w:rPr>
+                <w:rFonts w:ascii="GDSTransportWebsite" w:hAnsi="GDSTransportWebsite"/>
+                <w:color w:val="0A0A0A"/>
+              </w:rPr>
+              <w:t>-MM-dd’)}&gt;&gt;</w:t>
             </w:r>
           </w:p>
           <w:p>
@@ -6694,7 +8139,16 @@
                 <w:shd w:val="clear" w:color="auto" w:fill="FFFFFF"/>
               </w:rPr>
               <w:lastRenderedPageBreak/>
-              <w:t>&lt;&lt;er_</w:t>
+              <w:t>&lt;&lt;</w:t>
+            </w:r>
+            <w:proofErr w:type="spellStart"/>
+            <w:r>
+              <w:rPr>
+                <w:rFonts w:ascii="GDSTransportWebsite" w:hAnsi="GDSTransportWebsite"/>
+                <w:color w:val="0A0A0A"/>
+                <w:shd w:val="clear" w:color="auto" w:fill="FFFFFF"/>
+              </w:rPr>
+              <w:t>er_</w:t>
             </w:r>
             <w:proofErr w:type="gramStart"/>
             <w:r>
@@ -6712,6 +8166,7 @@
               </w:rPr>
               <w:t>.unavailableDates</w:t>
             </w:r>
+            <w:proofErr w:type="spellEnd"/>
             <w:proofErr w:type="gramEnd"/>
             <w:r>
               <w:rPr>
@@ -6888,7 +8343,23 @@
                 <w:rFonts w:ascii="GDSTransportWebsite" w:hAnsi="GDSTransportWebsite"/>
                 <w:color w:val="0A0A0A"/>
               </w:rPr>
-              <w:t>&lt;&lt;requestedCourt.requestHearingAtSpecificCourt&gt;&gt;</w:t>
+              <w:t>&lt;&lt;</w:t>
+            </w:r>
+            <w:proofErr w:type="spellStart"/>
+            <w:r>
+              <w:rPr>
+                <w:rFonts w:ascii="GDSTransportWebsite" w:hAnsi="GDSTransportWebsite"/>
+                <w:color w:val="0A0A0A"/>
+              </w:rPr>
+              <w:t>requestedCourt.requestHearingAtSpecificCourt</w:t>
+            </w:r>
+            <w:proofErr w:type="spellEnd"/>
+            <w:r>
+              <w:rPr>
+                <w:rFonts w:ascii="GDSTransportWebsite" w:hAnsi="GDSTransportWebsite"/>
+                <w:color w:val="0A0A0A"/>
+              </w:rPr>
+              <w:t>&gt;&gt;</w:t>
             </w:r>
           </w:p>
           <w:p>
@@ -6924,7 +8395,21 @@
               <w:rPr>
                 <w:rFonts w:ascii="GDSTransportWebsite" w:hAnsi="GDSTransportWebsite" w:cs="Calibri"/>
               </w:rPr>
-              <w:t>&lt;&lt;requestedCourt.responseCourtName&gt;&gt;</w:t>
+              <w:t>&lt;&lt;</w:t>
+            </w:r>
+            <w:proofErr w:type="spellStart"/>
+            <w:r>
+              <w:rPr>
+                <w:rFonts w:ascii="GDSTransportWebsite" w:hAnsi="GDSTransportWebsite" w:cs="Calibri"/>
+              </w:rPr>
+              <w:t>requestedCourt.responseCourtName</w:t>
+            </w:r>
+            <w:proofErr w:type="spellEnd"/>
+            <w:r>
+              <w:rPr>
+                <w:rFonts w:ascii="GDSTransportWebsite" w:hAnsi="GDSTransportWebsite" w:cs="Calibri"/>
+              </w:rPr>
+              <w:t>&gt;&gt;</w:t>
             </w:r>
           </w:p>
         </w:tc>
@@ -6991,7 +8476,23 @@
                 <w:rFonts w:ascii="GDSTransportWebsite" w:hAnsi="GDSTransportWebsite"/>
                 <w:color w:val="0A0A0A"/>
               </w:rPr>
-              <w:t>&lt;&lt;requestedCourt.reasonForHearingAtSpecificCourt&gt;&gt;</w:t>
+              <w:t>&lt;&lt;</w:t>
+            </w:r>
+            <w:proofErr w:type="spellStart"/>
+            <w:r>
+              <w:rPr>
+                <w:rFonts w:ascii="GDSTransportWebsite" w:hAnsi="GDSTransportWebsite"/>
+                <w:color w:val="0A0A0A"/>
+              </w:rPr>
+              <w:t>requestedCourt.reasonForHearingAtSpecificCourt</w:t>
+            </w:r>
+            <w:proofErr w:type="spellEnd"/>
+            <w:r>
+              <w:rPr>
+                <w:rFonts w:ascii="GDSTransportWebsite" w:hAnsi="GDSTransportWebsite"/>
+                <w:color w:val="0A0A0A"/>
+              </w:rPr>
+              <w:t>&gt;&gt;</w:t>
             </w:r>
           </w:p>
         </w:tc>
@@ -7103,7 +8604,15 @@
                 <w:rFonts w:ascii="GDSTransportWebsite" w:hAnsi="GDSTransportWebsite"/>
                 <w:color w:val="0A0A0A"/>
               </w:rPr>
-              <w:t>&lt;&lt;vulnerabilityQuestions.</w:t>
+              <w:t>&lt;&lt;</w:t>
+            </w:r>
+            <w:proofErr w:type="spellStart"/>
+            <w:r>
+              <w:rPr>
+                <w:rFonts w:ascii="GDSTransportWebsite" w:hAnsi="GDSTransportWebsite"/>
+                <w:color w:val="0A0A0A"/>
+              </w:rPr>
+              <w:t>vulnerabilityQuestions.</w:t>
             </w:r>
             <w:r>
               <w:rPr>
@@ -7119,6 +8628,7 @@
               </w:rPr>
               <w:t>d</w:t>
             </w:r>
+            <w:proofErr w:type="spellEnd"/>
             <w:r>
               <w:rPr>
                 <w:rFonts w:ascii="GDSTransportWebsite" w:hAnsi="GDSTransportWebsite"/>
@@ -7312,8 +8822,25 @@
                 <w:rFonts w:ascii="GDSTransportWebsite" w:hAnsi="GDSTransportWebsite"/>
                 <w:color w:val="0A0A0A"/>
               </w:rPr>
-              <w:t>&lt;&lt;cs_{isBlank(</w:t>
-            </w:r>
+              <w:t>&lt;&lt;cs_{</w:t>
+            </w:r>
+            <w:proofErr w:type="spellStart"/>
+            <w:r>
+              <w:rPr>
+                <w:rFonts w:ascii="GDSTransportWebsite" w:hAnsi="GDSTransportWebsite"/>
+                <w:color w:val="0A0A0A"/>
+              </w:rPr>
+              <w:t>isBlank</w:t>
+            </w:r>
+            <w:proofErr w:type="spellEnd"/>
+            <w:r>
+              <w:rPr>
+                <w:rFonts w:ascii="GDSTransportWebsite" w:hAnsi="GDSTransportWebsite"/>
+                <w:color w:val="0A0A0A"/>
+              </w:rPr>
+              <w:t>(</w:t>
+            </w:r>
+            <w:proofErr w:type="spellStart"/>
             <w:proofErr w:type="gramStart"/>
             <w:r>
               <w:rPr>
@@ -7329,6 +8856,7 @@
               </w:rPr>
               <w:t>supportRequirementsAdditional</w:t>
             </w:r>
+            <w:proofErr w:type="spellEnd"/>
             <w:proofErr w:type="gramEnd"/>
             <w:r>
               <w:rPr>
@@ -7337,6 +8865,7 @@
               </w:rPr>
               <w:t>)}&gt;&gt;Not Provided&lt;&lt;else&gt;&gt;&lt;&lt;</w:t>
             </w:r>
+            <w:proofErr w:type="spellStart"/>
             <w:r>
               <w:rPr>
                 <w:rFonts w:ascii="GDSTransportWebsite" w:hAnsi="GDSTransportWebsite"/>
@@ -7351,6 +8880,7 @@
               </w:rPr>
               <w:t>supportRequirementsAdditional</w:t>
             </w:r>
+            <w:proofErr w:type="spellEnd"/>
             <w:r>
               <w:rPr>
                 <w:rFonts w:ascii="GDSTransportWebsite" w:hAnsi="GDSTransportWebsite"/>
@@ -7472,7 +9002,23 @@
                 <w:rFonts w:ascii="GDSTransportWebsite" w:hAnsi="GDSTransportWebsite"/>
                 <w:color w:val="0A0A0A"/>
               </w:rPr>
-              <w:t>&lt;&lt;furtherInformation.futureApplications&gt;&gt;</w:t>
+              <w:t>&lt;&lt;</w:t>
+            </w:r>
+            <w:proofErr w:type="spellStart"/>
+            <w:r>
+              <w:rPr>
+                <w:rFonts w:ascii="GDSTransportWebsite" w:hAnsi="GDSTransportWebsite"/>
+                <w:color w:val="0A0A0A"/>
+              </w:rPr>
+              <w:t>furtherInformation.futureApplications</w:t>
+            </w:r>
+            <w:proofErr w:type="spellEnd"/>
+            <w:r>
+              <w:rPr>
+                <w:rFonts w:ascii="GDSTransportWebsite" w:hAnsi="GDSTransportWebsite"/>
+                <w:color w:val="0A0A0A"/>
+              </w:rPr>
+              <w:t>&gt;&gt;</w:t>
             </w:r>
           </w:p>
         </w:tc>
@@ -7486,7 +9032,25 @@
           <w:shd w:val="clear" w:color="auto" w:fill="FFFFFF"/>
         </w:rPr>
         <w:lastRenderedPageBreak/>
-        <w:t>&lt;&lt;cs_{furthterInformation.futureApplications='Yes'}&gt;&gt;</w:t>
+        <w:t>&lt;&lt;cs_{</w:t>
+      </w:r>
+      <w:proofErr w:type="spellStart"/>
+      <w:r>
+        <w:rPr>
+          <w:rFonts w:ascii="GDSTransportWebsite" w:hAnsi="GDSTransportWebsite"/>
+          <w:color w:val="0A0A0A"/>
+          <w:shd w:val="clear" w:color="auto" w:fill="FFFFFF"/>
+        </w:rPr>
+        <w:t>furthterInformation.futureApplications</w:t>
+      </w:r>
+      <w:proofErr w:type="spellEnd"/>
+      <w:r>
+        <w:rPr>
+          <w:rFonts w:ascii="GDSTransportWebsite" w:hAnsi="GDSTransportWebsite"/>
+          <w:color w:val="0A0A0A"/>
+          <w:shd w:val="clear" w:color="auto" w:fill="FFFFFF"/>
+        </w:rPr>
+        <w:t>='Yes'}&gt;&gt;</w:t>
       </w:r>
     </w:p>
     <w:tbl>
@@ -7575,7 +9139,23 @@
                 <w:rFonts w:ascii="GDSTransportWebsite" w:hAnsi="GDSTransportWebsite"/>
                 <w:color w:val="0A0A0A"/>
               </w:rPr>
-              <w:t>&lt;&lt;furtherInformation.reasonForFutureApplications&gt;&gt;</w:t>
+              <w:t>&lt;&lt;</w:t>
+            </w:r>
+            <w:proofErr w:type="spellStart"/>
+            <w:r>
+              <w:rPr>
+                <w:rFonts w:ascii="GDSTransportWebsite" w:hAnsi="GDSTransportWebsite"/>
+                <w:color w:val="0A0A0A"/>
+              </w:rPr>
+              <w:t>furtherInformation.reasonForFutureApplications</w:t>
+            </w:r>
+            <w:proofErr w:type="spellEnd"/>
+            <w:r>
+              <w:rPr>
+                <w:rFonts w:ascii="GDSTransportWebsite" w:hAnsi="GDSTransportWebsite"/>
+                <w:color w:val="0A0A0A"/>
+              </w:rPr>
+              <w:t>&gt;&gt;</w:t>
             </w:r>
           </w:p>
         </w:tc>
@@ -7691,21 +9271,39 @@
               </w:rPr>
               <w:t>&lt;&lt;cs_{</w:t>
             </w:r>
+            <w:proofErr w:type="spellStart"/>
             <w:proofErr w:type="gramStart"/>
             <w:r>
               <w:rPr>
                 <w:rFonts w:ascii="GDSTransportWebsite" w:hAnsi="GDSTransportWebsite"/>
                 <w:color w:val="0A0A0A"/>
               </w:rPr>
-              <w:t>isBlank(</w:t>
-            </w:r>
+              <w:t>isBlank</w:t>
+            </w:r>
+            <w:proofErr w:type="spellEnd"/>
+            <w:r>
+              <w:rPr>
+                <w:rFonts w:ascii="GDSTransportWebsite" w:hAnsi="GDSTransportWebsite"/>
+                <w:color w:val="0A0A0A"/>
+              </w:rPr>
+              <w:t>(</w:t>
+            </w:r>
+            <w:proofErr w:type="spellStart"/>
             <w:proofErr w:type="gramEnd"/>
             <w:r>
               <w:rPr>
                 <w:rFonts w:ascii="GDSTransportWebsite" w:hAnsi="GDSTransportWebsite"/>
                 <w:color w:val="0A0A0A"/>
               </w:rPr>
-              <w:t>furtherInformation.otherInformationForJudge)}&gt;&gt;Not Provided&lt;&lt;else&gt;&gt;&lt;&lt;furtherInformation.otherInformationForJudge&gt;&gt;&lt;&lt;es_&gt;&gt;</w:t>
+              <w:t>furtherInformation.otherInformationForJudge</w:t>
+            </w:r>
+            <w:proofErr w:type="spellEnd"/>
+            <w:r>
+              <w:rPr>
+                <w:rFonts w:ascii="GDSTransportWebsite" w:hAnsi="GDSTransportWebsite"/>
+                <w:color w:val="0A0A0A"/>
+              </w:rPr>
+              <w:t>)}&gt;&gt;Not Provided&lt;&lt;else&gt;&gt;&lt;&lt;furtherInformation.otherInformationForJudge&gt;&gt;&lt;&lt;es_&gt;&gt;</w:t>
             </w:r>
           </w:p>
         </w:tc>
@@ -7980,7 +9578,23 @@
                 <w:rFonts w:ascii="GDSTransportWebsite" w:hAnsi="GDSTransportWebsite"/>
                 <w:color w:val="0A0A0A"/>
               </w:rPr>
-              <w:t>&lt;&lt;statementOfTruth.role&gt;&gt;</w:t>
+              <w:t>&lt;&lt;</w:t>
+            </w:r>
+            <w:proofErr w:type="spellStart"/>
+            <w:r>
+              <w:rPr>
+                <w:rFonts w:ascii="GDSTransportWebsite" w:hAnsi="GDSTransportWebsite"/>
+                <w:color w:val="0A0A0A"/>
+              </w:rPr>
+              <w:t>statementOfTruth.role</w:t>
+            </w:r>
+            <w:proofErr w:type="spellEnd"/>
+            <w:r>
+              <w:rPr>
+                <w:rFonts w:ascii="GDSTransportWebsite" w:hAnsi="GDSTransportWebsite"/>
+                <w:color w:val="0A0A0A"/>
+              </w:rPr>
+              <w:t>&gt;&gt;</w:t>
             </w:r>
           </w:p>
         </w:tc>
@@ -9725,37 +11339,6 @@
 </file>
 
 <file path=customXml/item1.xml><?xml version="1.0" encoding="utf-8"?>
-<?mso-contentType ?>
-<FormTemplates xmlns="http://schemas.microsoft.com/sharepoint/v3/contenttype/forms">
-  <Display>DocumentLibraryForm</Display>
-  <Edit>DocumentLibraryForm</Edit>
-  <New>DocumentLibraryForm</New>
-</FormTemplates>
-</file>
-
-<file path=customXml/item2.xml><?xml version="1.0" encoding="utf-8"?>
-<p:properties xmlns:p="http://schemas.microsoft.com/office/2006/metadata/properties" xmlns:xsi="http://www.w3.org/2001/XMLSchema-instance" xmlns:pc="http://schemas.microsoft.com/office/infopath/2007/PartnerControls">
-  <documentManagement>
-    <Stage xmlns="f336f4fe-8719-4ea2-b5d6-29b3a580aeb4">Draft</Stage>
-    <Next_x0020_Stage xmlns="f336f4fe-8719-4ea2-b5d6-29b3a580aeb4">N/A</Next_x0020_Stage>
-    <Admin_x0020_Action xmlns="f336f4fe-8719-4ea2-b5d6-29b3a580aeb4" xsi:nil="true"/>
-    <Template_x0020_Category xmlns="f336f4fe-8719-4ea2-b5d6-29b3a580aeb4">Hearing Requirements Notice - HRN</Template_x0020_Category>
-    <Action xmlns="f336f4fe-8719-4ea2-b5d6-29b3a580aeb4" xsi:nil="true"/>
-    <Purpose1 xmlns="f336f4fe-8719-4ea2-b5d6-29b3a580aeb4">Directions Questionnaire</Purpose1>
-    <Template_x0020_Language xmlns="f336f4fe-8719-4ea2-b5d6-29b3a580aeb4">English - ENG</Template_x0020_Language>
-    <Rename xmlns="f336f4fe-8719-4ea2-b5d6-29b3a580aeb4">true</Rename>
-    <Tornado_x0020_Filename xmlns="f336f4fe-8719-4ea2-b5d6-29b3a580aeb4" xsi:nil="true"/>
-    <Approval_x0020_Request_x0020_Comment xmlns="f336f4fe-8719-4ea2-b5d6-29b3a580aeb4" xsi:nil="true"/>
-    <Publication_x0020_Date xmlns="f336f4fe-8719-4ea2-b5d6-29b3a580aeb4">2020-12-09T00:00:00+00:00</Publication_x0020_Date>
-  </documentManagement>
-</p:properties>
-</file>
-
-<file path=customXml/item3.xml><?xml version="1.0" encoding="utf-8"?>
-<b:Sources xmlns:b="http://schemas.openxmlformats.org/officeDocument/2006/bibliography" xmlns="http://schemas.openxmlformats.org/officeDocument/2006/bibliography" SelectedStyle="\APASixthEditionOfficeOnline.xsl" StyleName="APA" Version="6"/>
-</file>
-
-<file path=customXml/item4.xml><?xml version="1.0" encoding="utf-8"?>
 <ct:contentTypeSchema xmlns:ct="http://schemas.microsoft.com/office/2006/metadata/contentType" xmlns:ma="http://schemas.microsoft.com/office/2006/metadata/properties/metaAttributes" ct:_="" ma:_="" ma:contentTypeName="_CtTemplate" ma:contentTypeID="0x01010064A5FDCCFB03F540B94405305D7DE14F00A4F8B82F7CEF57469A8FE5CEAB7A0EE0" ma:contentTypeVersion="55" ma:contentTypeDescription="Part of Template Management with Site Columns representing custom attributes." ma:contentTypeScope="" ma:versionID="e48abcd8da7fe05ec90dabdfbb8c2749">
   <xsd:schema xmlns:xsd="http://www.w3.org/2001/XMLSchema" xmlns:xs="http://www.w3.org/2001/XMLSchema" xmlns:p="http://schemas.microsoft.com/office/2006/metadata/properties" xmlns:ns2="f336f4fe-8719-4ea2-b5d6-29b3a580aeb4" xmlns:ns3="b57b892a-dd61-4bba-b372-a8d93da2c7e6" targetNamespace="http://schemas.microsoft.com/office/2006/metadata/properties" ma:root="true" ma:fieldsID="4c733adc908683170864ffc34cec60fa" ns2:_="" ns3:_="">
     <xsd:import namespace="f336f4fe-8719-4ea2-b5d6-29b3a580aeb4"/>
@@ -10077,33 +11660,38 @@
 </ct:contentTypeSchema>
 </file>
 
-<file path=customXml/itemProps1.xml><?xml version="1.0" encoding="utf-8"?>
-<ds:datastoreItem xmlns:ds="http://schemas.openxmlformats.org/officeDocument/2006/customXml" ds:itemID="{B979ABCF-6006-4211-8C04-D08E1C55C8F9}">
-  <ds:schemaRefs>
-    <ds:schemaRef ds:uri="http://schemas.microsoft.com/sharepoint/v3/contenttype/forms"/>
-  </ds:schemaRefs>
-</ds:datastoreItem>
+<file path=customXml/item2.xml><?xml version="1.0" encoding="utf-8"?>
+<b:Sources xmlns:b="http://schemas.openxmlformats.org/officeDocument/2006/bibliography" xmlns="http://schemas.openxmlformats.org/officeDocument/2006/bibliography" SelectedStyle="\APASixthEditionOfficeOnline.xsl" StyleName="APA" Version="6"/>
 </file>
 
-<file path=customXml/itemProps2.xml><?xml version="1.0" encoding="utf-8"?>
-<ds:datastoreItem xmlns:ds="http://schemas.openxmlformats.org/officeDocument/2006/customXml" ds:itemID="{167D3FB0-0D1A-4A81-8A96-EE2F37F3B125}">
-  <ds:schemaRefs>
-    <ds:schemaRef ds:uri="http://schemas.microsoft.com/office/2006/metadata/properties"/>
-    <ds:schemaRef ds:uri="http://schemas.microsoft.com/office/infopath/2007/PartnerControls"/>
-    <ds:schemaRef ds:uri="f336f4fe-8719-4ea2-b5d6-29b3a580aeb4"/>
-  </ds:schemaRefs>
-</ds:datastoreItem>
+<file path=customXml/item3.xml><?xml version="1.0" encoding="utf-8"?>
+<p:properties xmlns:p="http://schemas.microsoft.com/office/2006/metadata/properties" xmlns:xsi="http://www.w3.org/2001/XMLSchema-instance" xmlns:pc="http://schemas.microsoft.com/office/infopath/2007/PartnerControls">
+  <documentManagement>
+    <Stage xmlns="f336f4fe-8719-4ea2-b5d6-29b3a580aeb4">Draft</Stage>
+    <Next_x0020_Stage xmlns="f336f4fe-8719-4ea2-b5d6-29b3a580aeb4">N/A</Next_x0020_Stage>
+    <Admin_x0020_Action xmlns="f336f4fe-8719-4ea2-b5d6-29b3a580aeb4" xsi:nil="true"/>
+    <Template_x0020_Category xmlns="f336f4fe-8719-4ea2-b5d6-29b3a580aeb4">Hearing Requirements Notice - HRN</Template_x0020_Category>
+    <Action xmlns="f336f4fe-8719-4ea2-b5d6-29b3a580aeb4" xsi:nil="true"/>
+    <Purpose1 xmlns="f336f4fe-8719-4ea2-b5d6-29b3a580aeb4">Directions Questionnaire</Purpose1>
+    <Template_x0020_Language xmlns="f336f4fe-8719-4ea2-b5d6-29b3a580aeb4">English - ENG</Template_x0020_Language>
+    <Rename xmlns="f336f4fe-8719-4ea2-b5d6-29b3a580aeb4">true</Rename>
+    <Tornado_x0020_Filename xmlns="f336f4fe-8719-4ea2-b5d6-29b3a580aeb4" xsi:nil="true"/>
+    <Approval_x0020_Request_x0020_Comment xmlns="f336f4fe-8719-4ea2-b5d6-29b3a580aeb4" xsi:nil="true"/>
+    <Publication_x0020_Date xmlns="f336f4fe-8719-4ea2-b5d6-29b3a580aeb4">2020-12-09T00:00:00+00:00</Publication_x0020_Date>
+  </documentManagement>
+</p:properties>
 </file>
 
-<file path=customXml/itemProps3.xml><?xml version="1.0" encoding="utf-8"?>
-<ds:datastoreItem xmlns:ds="http://schemas.openxmlformats.org/officeDocument/2006/customXml" ds:itemID="{5C627932-C981-4CFE-9BA8-667150120D32}">
-  <ds:schemaRefs>
-    <ds:schemaRef ds:uri="http://schemas.openxmlformats.org/officeDocument/2006/bibliography"/>
-  </ds:schemaRefs>
-</ds:datastoreItem>
+<file path=customXml/item4.xml><?xml version="1.0" encoding="utf-8"?>
+<?mso-contentType ?>
+<FormTemplates xmlns="http://schemas.microsoft.com/sharepoint/v3/contenttype/forms">
+  <Display>DocumentLibraryForm</Display>
+  <Edit>DocumentLibraryForm</Edit>
+  <New>DocumentLibraryForm</New>
+</FormTemplates>
 </file>
 
-<file path=customXml/itemProps4.xml><?xml version="1.0" encoding="utf-8"?>
+<file path=customXml/itemProps1.xml><?xml version="1.0" encoding="utf-8"?>
 <ds:datastoreItem xmlns:ds="http://schemas.openxmlformats.org/officeDocument/2006/customXml" ds:itemID="{FD183A76-F7C3-4649-9BFF-69F9439DA78D}">
   <ds:schemaRefs>
     <ds:schemaRef ds:uri="http://schemas.microsoft.com/office/2006/metadata/contentType"/>
@@ -10122,6 +11710,32 @@
 </ds:datastoreItem>
 </file>
 
+<file path=customXml/itemProps2.xml><?xml version="1.0" encoding="utf-8"?>
+<ds:datastoreItem xmlns:ds="http://schemas.openxmlformats.org/officeDocument/2006/customXml" ds:itemID="{5C627932-C981-4CFE-9BA8-667150120D32}">
+  <ds:schemaRefs>
+    <ds:schemaRef ds:uri="http://schemas.openxmlformats.org/officeDocument/2006/bibliography"/>
+  </ds:schemaRefs>
+</ds:datastoreItem>
+</file>
+
+<file path=customXml/itemProps3.xml><?xml version="1.0" encoding="utf-8"?>
+<ds:datastoreItem xmlns:ds="http://schemas.openxmlformats.org/officeDocument/2006/customXml" ds:itemID="{167D3FB0-0D1A-4A81-8A96-EE2F37F3B125}">
+  <ds:schemaRefs>
+    <ds:schemaRef ds:uri="http://schemas.microsoft.com/office/2006/metadata/properties"/>
+    <ds:schemaRef ds:uri="http://schemas.microsoft.com/office/infopath/2007/PartnerControls"/>
+    <ds:schemaRef ds:uri="f336f4fe-8719-4ea2-b5d6-29b3a580aeb4"/>
+  </ds:schemaRefs>
+</ds:datastoreItem>
+</file>
+
+<file path=customXml/itemProps4.xml><?xml version="1.0" encoding="utf-8"?>
+<ds:datastoreItem xmlns:ds="http://schemas.openxmlformats.org/officeDocument/2006/customXml" ds:itemID="{B979ABCF-6006-4211-8C04-D08E1C55C8F9}">
+  <ds:schemaRefs>
+    <ds:schemaRef ds:uri="http://schemas.microsoft.com/sharepoint/v3/contenttype/forms"/>
+  </ds:schemaRefs>
+</ds:datastoreItem>
+</file>
+
 <file path=docMetadata/LabelInfo.xml><?xml version="1.0" encoding="utf-8"?>
 <clbl:labelList xmlns:clbl="http://schemas.microsoft.com/office/2020/mipLabelMetadata">
   <clbl:label id="{fa22dce2-39a9-4bf4-a557-7a50b593b56a}" enabled="1" method="Privileged" siteId="{3e0088dc-0629-4ae6-aa8c-813e7a296f50}" contentBits="0" removed="0"/>

</xml_diff>

<commit_message>
pulled in changes from https://github.com/hmcts/rdo-docmosis/pull/4029 for https://tools.hmcts.net/jira/browse/CIV-13581  https://tools.hmcts.net/jira/browse/CIV-13582
</commit_message>
<xml_diff>
--- a/docker/docmosis/templates/CV-SPC-HRN-ENG-01358.docx
+++ b/docker/docmosis/templates/CV-SPC-HRN-ENG-01358.docx
@@ -129,27 +129,7 @@
                 <w:sz w:val="28"/>
                 <w:szCs w:val="28"/>
               </w:rPr>
-              <w:t>Claim number: &lt;&lt;</w:t>
-            </w:r>
-            <w:proofErr w:type="spellStart"/>
-            <w:r>
-              <w:rPr>
-                <w:rFonts w:ascii="GDSTransportWebsite" w:hAnsi="GDSTransportWebsite"/>
-                <w:color w:val="60686D"/>
-                <w:sz w:val="28"/>
-                <w:szCs w:val="28"/>
-              </w:rPr>
-              <w:t>referenceNumber</w:t>
-            </w:r>
-            <w:proofErr w:type="spellEnd"/>
-            <w:r>
-              <w:rPr>
-                <w:rFonts w:ascii="GDSTransportWebsite" w:hAnsi="GDSTransportWebsite"/>
-                <w:color w:val="60686D"/>
-                <w:sz w:val="28"/>
-                <w:szCs w:val="28"/>
-              </w:rPr>
-              <w:t>&gt;&gt;</w:t>
+              <w:t>Claim number: &lt;&lt;referenceNumber&gt;&gt;</w:t>
             </w:r>
           </w:p>
         </w:tc>
@@ -260,27 +240,7 @@
                 <w:sz w:val="28"/>
                 <w:szCs w:val="28"/>
               </w:rPr>
-              <w:t>Case name: &lt;&lt;</w:t>
-            </w:r>
-            <w:proofErr w:type="spellStart"/>
-            <w:r>
-              <w:rPr>
-                <w:rFonts w:ascii="GDSTransportWebsite" w:hAnsi="GDSTransportWebsite"/>
-                <w:color w:val="60686D"/>
-                <w:sz w:val="28"/>
-                <w:szCs w:val="28"/>
-              </w:rPr>
-              <w:t>caseName</w:t>
-            </w:r>
-            <w:proofErr w:type="spellEnd"/>
-            <w:r>
-              <w:rPr>
-                <w:rFonts w:ascii="GDSTransportWebsite" w:hAnsi="GDSTransportWebsite"/>
-                <w:color w:val="60686D"/>
-                <w:sz w:val="28"/>
-                <w:szCs w:val="28"/>
-              </w:rPr>
-              <w:t>&gt;&gt;</w:t>
+              <w:t>Case name: &lt;&lt;caseName&gt;&gt;</w:t>
             </w:r>
           </w:p>
         </w:tc>
@@ -456,7 +416,6 @@
               </w:rPr>
               <w:t>&lt;{</w:t>
             </w:r>
-            <w:proofErr w:type="spellStart"/>
             <w:proofErr w:type="gramEnd"/>
             <w:r>
               <w:rPr>
@@ -465,77 +424,7 @@
                 <w:sz w:val="20"/>
                 <w:szCs w:val="20"/>
               </w:rPr>
-              <w:t>dateFormat</w:t>
-            </w:r>
-            <w:proofErr w:type="spellEnd"/>
-            <w:r>
-              <w:rPr>
-                <w:rFonts w:ascii="GDSTransportWebsite" w:eastAsia="Times New Roman" w:hAnsi="GDSTransportWebsite" w:cs="Times New Roman"/>
-                <w:color w:val="60686D"/>
-                <w:sz w:val="20"/>
-                <w:szCs w:val="20"/>
-              </w:rPr>
-              <w:t>(</w:t>
-            </w:r>
-            <w:proofErr w:type="spellStart"/>
-            <w:r>
-              <w:rPr>
-                <w:rFonts w:ascii="GDSTransportWebsite" w:eastAsia="Times New Roman" w:hAnsi="GDSTransportWebsite" w:cs="Times New Roman"/>
-                <w:color w:val="60686D"/>
-                <w:sz w:val="20"/>
-                <w:szCs w:val="20"/>
-              </w:rPr>
-              <w:t>submittedOn</w:t>
-            </w:r>
-            <w:proofErr w:type="spellEnd"/>
-            <w:r>
-              <w:rPr>
-                <w:rFonts w:ascii="GDSTransportWebsite" w:eastAsia="Times New Roman" w:hAnsi="GDSTransportWebsite" w:cs="Times New Roman"/>
-                <w:color w:val="60686D"/>
-                <w:sz w:val="20"/>
-                <w:szCs w:val="20"/>
-              </w:rPr>
-              <w:t xml:space="preserve">, ‘d MMMM </w:t>
-            </w:r>
-            <w:proofErr w:type="spellStart"/>
-            <w:r>
-              <w:rPr>
-                <w:rFonts w:ascii="GDSTransportWebsite" w:eastAsia="Times New Roman" w:hAnsi="GDSTransportWebsite" w:cs="Times New Roman"/>
-                <w:color w:val="60686D"/>
-                <w:sz w:val="20"/>
-                <w:szCs w:val="20"/>
-              </w:rPr>
-              <w:t>yyyy</w:t>
-            </w:r>
-            <w:proofErr w:type="spellEnd"/>
-            <w:r>
-              <w:rPr>
-                <w:rFonts w:ascii="GDSTransportWebsite" w:eastAsia="Times New Roman" w:hAnsi="GDSTransportWebsite" w:cs="Times New Roman"/>
-                <w:color w:val="60686D"/>
-                <w:sz w:val="20"/>
-                <w:szCs w:val="20"/>
-              </w:rPr>
-              <w:t>’, ‘dd-MM-</w:t>
-            </w:r>
-            <w:proofErr w:type="spellStart"/>
-            <w:r>
-              <w:rPr>
-                <w:rFonts w:ascii="GDSTransportWebsite" w:eastAsia="Times New Roman" w:hAnsi="GDSTransportWebsite" w:cs="Times New Roman"/>
-                <w:color w:val="60686D"/>
-                <w:sz w:val="20"/>
-                <w:szCs w:val="20"/>
-              </w:rPr>
-              <w:t>yyyy</w:t>
-            </w:r>
-            <w:proofErr w:type="spellEnd"/>
-            <w:r>
-              <w:rPr>
-                <w:rFonts w:ascii="GDSTransportWebsite" w:eastAsia="Times New Roman" w:hAnsi="GDSTransportWebsite" w:cs="Times New Roman"/>
-                <w:color w:val="60686D"/>
-                <w:sz w:val="20"/>
-                <w:szCs w:val="20"/>
-              </w:rPr>
-              <w:t>’)}&gt;&gt;</w:t>
+              <w:t>dateFormat(submittedOn, ‘d MMMM yyyy’, ‘dd-MM-yyyy’)}&gt;&gt;</w:t>
             </w:r>
           </w:p>
         </w:tc>
@@ -815,7 +704,6 @@
               </w:rPr>
               <w:t>&lt;&lt;</w:t>
             </w:r>
-            <w:proofErr w:type="spellStart"/>
             <w:proofErr w:type="gramStart"/>
             <w:r>
               <w:rPr>
@@ -824,7 +712,6 @@
               </w:rPr>
               <w:t>applicant.primaryAddress.PostTown</w:t>
             </w:r>
-            <w:proofErr w:type="spellEnd"/>
             <w:proofErr w:type="gramEnd"/>
             <w:r>
               <w:rPr>
@@ -881,7 +768,6 @@
               </w:rPr>
               <w:t>&lt;&lt;</w:t>
             </w:r>
-            <w:proofErr w:type="spellStart"/>
             <w:proofErr w:type="gramStart"/>
             <w:r>
               <w:rPr>
@@ -890,7 +776,6 @@
               </w:rPr>
               <w:t>applicant.primaryAddress.Country</w:t>
             </w:r>
-            <w:proofErr w:type="spellEnd"/>
             <w:proofErr w:type="gramEnd"/>
             <w:r>
               <w:rPr>
@@ -982,25 +867,8 @@
                 <w:rFonts w:ascii="GDSTransportWebsite" w:hAnsi="GDSTransportWebsite"/>
                 <w:color w:val="0A0A0A"/>
               </w:rPr>
-              <w:t>&lt;&lt;cs_{</w:t>
-            </w:r>
-            <w:proofErr w:type="spellStart"/>
-            <w:r>
-              <w:rPr>
-                <w:rFonts w:ascii="GDSTransportWebsite" w:hAnsi="GDSTransportWebsite"/>
-                <w:color w:val="0A0A0A"/>
-              </w:rPr>
-              <w:t>isBlank</w:t>
-            </w:r>
-            <w:proofErr w:type="spellEnd"/>
-            <w:r>
-              <w:rPr>
-                <w:rFonts w:ascii="GDSTransportWebsite" w:hAnsi="GDSTransportWebsite"/>
-                <w:color w:val="0A0A0A"/>
-              </w:rPr>
-              <w:t>(</w:t>
-            </w:r>
-            <w:proofErr w:type="spellStart"/>
+              <w:t>&lt;&lt;cs_{isBlank(</w:t>
+            </w:r>
             <w:proofErr w:type="gramStart"/>
             <w:r>
               <w:rPr>
@@ -1009,30 +877,13 @@
               </w:rPr>
               <w:t>applicant.phoneNumber</w:t>
             </w:r>
-            <w:proofErr w:type="spellEnd"/>
             <w:proofErr w:type="gramEnd"/>
             <w:r>
               <w:rPr>
                 <w:rFonts w:ascii="GDSTransportWebsite" w:hAnsi="GDSTransportWebsite"/>
                 <w:color w:val="0A0A0A"/>
               </w:rPr>
-              <w:t xml:space="preserve">)}&gt;&gt;Not Provided&lt;&lt;else&gt;&gt;&lt;&lt; </w:t>
-            </w:r>
-            <w:proofErr w:type="spellStart"/>
-            <w:r>
-              <w:rPr>
-                <w:rFonts w:ascii="GDSTransportWebsite" w:hAnsi="GDSTransportWebsite"/>
-                <w:color w:val="0A0A0A"/>
-              </w:rPr>
-              <w:t>applicant.phoneNumber</w:t>
-            </w:r>
-            <w:proofErr w:type="spellEnd"/>
-            <w:r>
-              <w:rPr>
-                <w:rFonts w:ascii="GDSTransportWebsite" w:hAnsi="GDSTransportWebsite"/>
-                <w:color w:val="0A0A0A"/>
-              </w:rPr>
-              <w:t xml:space="preserve"> &gt;&gt;&lt;&lt;es_&gt;&gt;</w:t>
+              <w:t>)}&gt;&gt;Not Provided&lt;&lt;else&gt;&gt;&lt;&lt; applicant.phoneNumber &gt;&gt;&lt;&lt;es_&gt;&gt;</w:t>
             </w:r>
           </w:p>
         </w:tc>
@@ -1095,25 +946,8 @@
                 <w:rFonts w:ascii="GDSTransportWebsite" w:hAnsi="GDSTransportWebsite"/>
                 <w:color w:val="0A0A0A"/>
               </w:rPr>
-              <w:t>&lt;&lt;cs_{</w:t>
-            </w:r>
-            <w:proofErr w:type="spellStart"/>
-            <w:r>
-              <w:rPr>
-                <w:rFonts w:ascii="GDSTransportWebsite" w:hAnsi="GDSTransportWebsite"/>
-                <w:color w:val="0A0A0A"/>
-              </w:rPr>
-              <w:t>isBlank</w:t>
-            </w:r>
-            <w:proofErr w:type="spellEnd"/>
-            <w:r>
-              <w:rPr>
-                <w:rFonts w:ascii="GDSTransportWebsite" w:hAnsi="GDSTransportWebsite"/>
-                <w:color w:val="0A0A0A"/>
-              </w:rPr>
-              <w:t>(</w:t>
-            </w:r>
-            <w:proofErr w:type="spellStart"/>
+              <w:t>&lt;&lt;cs_{isBlank(</w:t>
+            </w:r>
             <w:proofErr w:type="gramStart"/>
             <w:r>
               <w:rPr>
@@ -1122,30 +956,13 @@
               </w:rPr>
               <w:t>applicant.emailAddress</w:t>
             </w:r>
-            <w:proofErr w:type="spellEnd"/>
             <w:proofErr w:type="gramEnd"/>
             <w:r>
               <w:rPr>
                 <w:rFonts w:ascii="GDSTransportWebsite" w:hAnsi="GDSTransportWebsite"/>
                 <w:color w:val="0A0A0A"/>
               </w:rPr>
-              <w:t xml:space="preserve">)}&gt;&gt;Not Provided&lt;&lt;else&gt;&gt;&lt;&lt; </w:t>
-            </w:r>
-            <w:proofErr w:type="spellStart"/>
-            <w:r>
-              <w:rPr>
-                <w:rFonts w:ascii="GDSTransportWebsite" w:hAnsi="GDSTransportWebsite"/>
-                <w:color w:val="0A0A0A"/>
-              </w:rPr>
-              <w:t>applicant.emailAddress</w:t>
-            </w:r>
-            <w:proofErr w:type="spellEnd"/>
-            <w:r>
-              <w:rPr>
-                <w:rFonts w:ascii="GDSTransportWebsite" w:hAnsi="GDSTransportWebsite"/>
-                <w:color w:val="0A0A0A"/>
-              </w:rPr>
-              <w:t xml:space="preserve"> &gt;&gt;&lt;&lt;es_&gt;&gt;</w:t>
+              <w:t>)}&gt;&gt;Not Provided&lt;&lt;else&gt;&gt;&lt;&lt; applicant.emailAddress &gt;&gt;&lt;&lt;es_&gt;&gt;</w:t>
             </w:r>
           </w:p>
         </w:tc>
@@ -1181,29 +998,7 @@
                 <w:color w:val="0A0A0A"/>
                 <w:shd w:val="clear" w:color="auto" w:fill="FFFFFF"/>
               </w:rPr>
-              <w:t>&lt;&lt;</w:t>
-            </w:r>
-            <w:proofErr w:type="spellStart"/>
-            <w:r>
-              <w:rPr>
-                <w:rFonts w:ascii="GDSTransportWebsite" w:hAnsi="GDSTransportWebsite"/>
-                <w:b/>
-                <w:bCs/>
-                <w:color w:val="0A0A0A"/>
-                <w:shd w:val="clear" w:color="auto" w:fill="FFFFFF"/>
-              </w:rPr>
-              <w:t>cr</w:t>
-            </w:r>
-            <w:proofErr w:type="spellEnd"/>
-            <w:r>
-              <w:rPr>
-                <w:rFonts w:ascii="GDSTransportWebsite" w:hAnsi="GDSTransportWebsite"/>
-                <w:b/>
-                <w:bCs/>
-                <w:color w:val="0A0A0A"/>
-                <w:shd w:val="clear" w:color="auto" w:fill="FFFFFF"/>
-              </w:rPr>
-              <w:t>_{</w:t>
+              <w:t>&lt;&lt;cr_{</w:t>
             </w:r>
             <w:proofErr w:type="gramStart"/>
             <w:r>
@@ -1628,22 +1423,13 @@
               </w:rPr>
               <w:t>&lt;&lt;cs_{</w:t>
             </w:r>
-            <w:proofErr w:type="spellStart"/>
             <w:proofErr w:type="gramStart"/>
             <w:r>
               <w:rPr>
                 <w:rFonts w:ascii="GDSTransportWebsite" w:hAnsi="GDSTransportWebsite"/>
                 <w:color w:val="0A0A0A"/>
               </w:rPr>
-              <w:t>isBlank</w:t>
-            </w:r>
-            <w:proofErr w:type="spellEnd"/>
-            <w:r>
-              <w:rPr>
-                <w:rFonts w:ascii="GDSTransportWebsite" w:hAnsi="GDSTransportWebsite"/>
-                <w:color w:val="0A0A0A"/>
-              </w:rPr>
-              <w:t>(</w:t>
+              <w:t>isBlank(</w:t>
             </w:r>
             <w:proofErr w:type="gramEnd"/>
             <w:r>
@@ -1716,22 +1502,13 @@
               </w:rPr>
               <w:t>&lt;&lt;cs_{</w:t>
             </w:r>
-            <w:proofErr w:type="spellStart"/>
             <w:proofErr w:type="gramStart"/>
             <w:r>
               <w:rPr>
                 <w:rFonts w:ascii="GDSTransportWebsite" w:hAnsi="GDSTransportWebsite"/>
                 <w:color w:val="0A0A0A"/>
               </w:rPr>
-              <w:t>isBlank</w:t>
-            </w:r>
-            <w:proofErr w:type="spellEnd"/>
-            <w:r>
-              <w:rPr>
-                <w:rFonts w:ascii="GDSTransportWebsite" w:hAnsi="GDSTransportWebsite"/>
-                <w:color w:val="0A0A0A"/>
-              </w:rPr>
-              <w:t>(</w:t>
+              <w:t>isBlank(</w:t>
             </w:r>
             <w:proofErr w:type="gramEnd"/>
             <w:r>
@@ -1869,29 +1646,7 @@
                 <w:color w:val="0A0A0A"/>
                 <w:shd w:val="clear" w:color="auto" w:fill="FFFFFF"/>
               </w:rPr>
-              <w:t>&lt;&lt;</w:t>
-            </w:r>
-            <w:proofErr w:type="spellStart"/>
-            <w:r>
-              <w:rPr>
-                <w:rFonts w:ascii="GDSTransportWebsite" w:hAnsi="GDSTransportWebsite"/>
-                <w:b/>
-                <w:bCs/>
-                <w:color w:val="0A0A0A"/>
-                <w:shd w:val="clear" w:color="auto" w:fill="FFFFFF"/>
-              </w:rPr>
-              <w:t>rr_respondents</w:t>
-            </w:r>
-            <w:proofErr w:type="spellEnd"/>
-            <w:r>
-              <w:rPr>
-                <w:rFonts w:ascii="GDSTransportWebsite" w:hAnsi="GDSTransportWebsite"/>
-                <w:b/>
-                <w:bCs/>
-                <w:color w:val="0A0A0A"/>
-                <w:shd w:val="clear" w:color="auto" w:fill="FFFFFF"/>
-              </w:rPr>
-              <w:t>&gt;&gt;</w:t>
+              <w:t>&lt;&lt;rr_respondents&gt;&gt;</w:t>
             </w:r>
           </w:p>
         </w:tc>
@@ -1931,29 +1686,7 @@
                 <w:color w:val="0A0A0A"/>
                 <w:shd w:val="clear" w:color="auto" w:fill="FFFFFF"/>
               </w:rPr>
-              <w:t>&lt;&lt;cs_{$size&gt;1}&gt;&gt; Defendant &lt;&lt;$</w:t>
-            </w:r>
-            <w:proofErr w:type="spellStart"/>
-            <w:r>
-              <w:rPr>
-                <w:rFonts w:ascii="GDSTransportWebsite" w:hAnsi="GDSTransportWebsite"/>
-                <w:b/>
-                <w:bCs/>
-                <w:color w:val="0A0A0A"/>
-                <w:shd w:val="clear" w:color="auto" w:fill="FFFFFF"/>
-              </w:rPr>
-              <w:t>itemnum</w:t>
-            </w:r>
-            <w:proofErr w:type="spellEnd"/>
-            <w:r>
-              <w:rPr>
-                <w:rFonts w:ascii="GDSTransportWebsite" w:hAnsi="GDSTransportWebsite"/>
-                <w:b/>
-                <w:bCs/>
-                <w:color w:val="0A0A0A"/>
-                <w:shd w:val="clear" w:color="auto" w:fill="FFFFFF"/>
-              </w:rPr>
-              <w:t>&gt;&gt;&lt;&lt;es_&gt;&gt;</w:t>
+              <w:t>&lt;&lt;cs_{$size&gt;1}&gt;&gt; Defendant &lt;&lt;$itemnum&gt;&gt;&lt;&lt;es_&gt;&gt;</w:t>
             </w:r>
           </w:p>
         </w:tc>
@@ -2167,23 +1900,7 @@
                 <w:rFonts w:ascii="GDSTransportWebsite" w:hAnsi="GDSTransportWebsite"/>
                 <w:color w:val="0A0A0A"/>
               </w:rPr>
-              <w:t xml:space="preserve">&lt;&lt; </w:t>
-            </w:r>
-            <w:proofErr w:type="spellStart"/>
-            <w:r>
-              <w:rPr>
-                <w:rFonts w:ascii="GDSTransportWebsite" w:hAnsi="GDSTransportWebsite"/>
-                <w:color w:val="0A0A0A"/>
-              </w:rPr>
-              <w:t>primaryAddress.PostTown</w:t>
-            </w:r>
-            <w:proofErr w:type="spellEnd"/>
-            <w:r>
-              <w:rPr>
-                <w:rFonts w:ascii="GDSTransportWebsite" w:hAnsi="GDSTransportWebsite"/>
-                <w:color w:val="0A0A0A"/>
-              </w:rPr>
-              <w:t>&gt;&gt;&lt;&lt;es_&gt;&gt;</w:t>
+              <w:t>&lt;&lt; primaryAddress.PostTown&gt;&gt;&lt;&lt;es_&gt;&gt;</w:t>
             </w:r>
           </w:p>
           <w:p>
@@ -2232,23 +1949,7 @@
                 <w:rFonts w:ascii="GDSTransportWebsite" w:hAnsi="GDSTransportWebsite"/>
                 <w:color w:val="0A0A0A"/>
               </w:rPr>
-              <w:t xml:space="preserve">&lt;&lt; </w:t>
-            </w:r>
-            <w:proofErr w:type="spellStart"/>
-            <w:r>
-              <w:rPr>
-                <w:rFonts w:ascii="GDSTransportWebsite" w:hAnsi="GDSTransportWebsite"/>
-                <w:color w:val="0A0A0A"/>
-              </w:rPr>
-              <w:t>primaryAddress.Country</w:t>
-            </w:r>
-            <w:proofErr w:type="spellEnd"/>
-            <w:r>
-              <w:rPr>
-                <w:rFonts w:ascii="GDSTransportWebsite" w:hAnsi="GDSTransportWebsite"/>
-                <w:color w:val="0A0A0A"/>
-              </w:rPr>
-              <w:t>&gt;&gt;&lt;&lt;es_&gt;&gt;</w:t>
+              <w:t>&lt;&lt; primaryAddress.Country&gt;&gt;&lt;&lt;es_&gt;&gt;</w:t>
             </w:r>
           </w:p>
         </w:tc>
@@ -2333,55 +2034,7 @@
                 <w:rFonts w:ascii="GDSTransportWebsite" w:hAnsi="GDSTransportWebsite"/>
                 <w:color w:val="0A0A0A"/>
               </w:rPr>
-              <w:t>&lt;&lt;cs_{</w:t>
-            </w:r>
-            <w:proofErr w:type="spellStart"/>
-            <w:r>
-              <w:rPr>
-                <w:rFonts w:ascii="GDSTransportWebsite" w:hAnsi="GDSTransportWebsite"/>
-                <w:color w:val="0A0A0A"/>
-              </w:rPr>
-              <w:t>isBlank</w:t>
-            </w:r>
-            <w:proofErr w:type="spellEnd"/>
-            <w:r>
-              <w:rPr>
-                <w:rFonts w:ascii="GDSTransportWebsite" w:hAnsi="GDSTransportWebsite"/>
-                <w:color w:val="0A0A0A"/>
-              </w:rPr>
-              <w:t>(</w:t>
-            </w:r>
-            <w:proofErr w:type="spellStart"/>
-            <w:r>
-              <w:rPr>
-                <w:rFonts w:ascii="GDSTransportWebsite" w:hAnsi="GDSTransportWebsite"/>
-                <w:color w:val="0A0A0A"/>
-              </w:rPr>
-              <w:t>phoneNumber</w:t>
-            </w:r>
-            <w:proofErr w:type="spellEnd"/>
-            <w:r>
-              <w:rPr>
-                <w:rFonts w:ascii="GDSTransportWebsite" w:hAnsi="GDSTransportWebsite"/>
-                <w:color w:val="0A0A0A"/>
-              </w:rPr>
-              <w:t>)}&gt;&gt;Not Provided&lt;&lt;else&gt;&gt;&lt;&lt;</w:t>
-            </w:r>
-            <w:proofErr w:type="spellStart"/>
-            <w:r>
-              <w:rPr>
-                <w:rFonts w:ascii="GDSTransportWebsite" w:hAnsi="GDSTransportWebsite"/>
-                <w:color w:val="0A0A0A"/>
-              </w:rPr>
-              <w:t>phoneNumber</w:t>
-            </w:r>
-            <w:proofErr w:type="spellEnd"/>
-            <w:r>
-              <w:rPr>
-                <w:rFonts w:ascii="GDSTransportWebsite" w:hAnsi="GDSTransportWebsite"/>
-                <w:color w:val="0A0A0A"/>
-              </w:rPr>
-              <w:t xml:space="preserve"> &gt;&gt;&lt;&lt;es_&gt;&gt;</w:t>
+              <w:t>&lt;&lt;cs_{isBlank(phoneNumber)}&gt;&gt;Not Provided&lt;&lt;else&gt;&gt;&lt;&lt;phoneNumber &gt;&gt;&lt;&lt;es_&gt;&gt;</w:t>
             </w:r>
           </w:p>
         </w:tc>
@@ -2444,55 +2097,7 @@
                 <w:rFonts w:ascii="GDSTransportWebsite" w:hAnsi="GDSTransportWebsite"/>
                 <w:color w:val="0A0A0A"/>
               </w:rPr>
-              <w:t>&lt;&lt;cs_{</w:t>
-            </w:r>
-            <w:proofErr w:type="spellStart"/>
-            <w:r>
-              <w:rPr>
-                <w:rFonts w:ascii="GDSTransportWebsite" w:hAnsi="GDSTransportWebsite"/>
-                <w:color w:val="0A0A0A"/>
-              </w:rPr>
-              <w:t>isBlank</w:t>
-            </w:r>
-            <w:proofErr w:type="spellEnd"/>
-            <w:r>
-              <w:rPr>
-                <w:rFonts w:ascii="GDSTransportWebsite" w:hAnsi="GDSTransportWebsite"/>
-                <w:color w:val="0A0A0A"/>
-              </w:rPr>
-              <w:t>(</w:t>
-            </w:r>
-            <w:proofErr w:type="spellStart"/>
-            <w:r>
-              <w:rPr>
-                <w:rFonts w:ascii="GDSTransportWebsite" w:hAnsi="GDSTransportWebsite"/>
-                <w:color w:val="0A0A0A"/>
-              </w:rPr>
-              <w:t>emailAddress</w:t>
-            </w:r>
-            <w:proofErr w:type="spellEnd"/>
-            <w:r>
-              <w:rPr>
-                <w:rFonts w:ascii="GDSTransportWebsite" w:hAnsi="GDSTransportWebsite"/>
-                <w:color w:val="0A0A0A"/>
-              </w:rPr>
-              <w:t>)}&gt;&gt;Not Provided&lt;&lt;else&gt;&gt;&lt;&lt;</w:t>
-            </w:r>
-            <w:proofErr w:type="spellStart"/>
-            <w:r>
-              <w:rPr>
-                <w:rFonts w:ascii="GDSTransportWebsite" w:hAnsi="GDSTransportWebsite"/>
-                <w:color w:val="0A0A0A"/>
-              </w:rPr>
-              <w:t>emailAddress</w:t>
-            </w:r>
-            <w:proofErr w:type="spellEnd"/>
-            <w:r>
-              <w:rPr>
-                <w:rFonts w:ascii="GDSTransportWebsite" w:hAnsi="GDSTransportWebsite"/>
-                <w:color w:val="0A0A0A"/>
-              </w:rPr>
-              <w:t>&gt;&gt;&lt;&lt;es_&gt;&gt;</w:t>
+              <w:t>&lt;&lt;cs_{isBlank(emailAddress)}&gt;&gt;Not Provided&lt;&lt;else&gt;&gt;&lt;&lt;emailAddress&gt;&gt;&lt;&lt;es_&gt;&gt;</w:t>
             </w:r>
           </w:p>
         </w:tc>
@@ -2613,20 +2218,8 @@
                 <w:color w:val="0A0A0A"/>
                 <w:shd w:val="clear" w:color="auto" w:fill="FFFFFF"/>
               </w:rPr>
-              <w:t>&lt;&lt;</w:t>
-            </w:r>
-            <w:proofErr w:type="spellStart"/>
-            <w:r>
-              <w:rPr>
-                <w:rFonts w:ascii="GDSTransportWebsite" w:hAnsi="GDSTransportWebsite"/>
-                <w:b/>
-                <w:bCs/>
-                <w:color w:val="0A0A0A"/>
-                <w:shd w:val="clear" w:color="auto" w:fill="FFFFFF"/>
-              </w:rPr>
-              <w:t>legalRepHeading</w:t>
-            </w:r>
-            <w:proofErr w:type="spellEnd"/>
+              <w:t>&lt;&lt;legalRepHeading</w:t>
+            </w:r>
             <w:r>
               <w:rPr>
                 <w:rFonts w:ascii="GDSTransportWebsite" w:hAnsi="GDSTransportWebsite"/>
@@ -2664,7 +2257,6 @@
               </w:rPr>
               <w:t>&lt;&lt;</w:t>
             </w:r>
-            <w:proofErr w:type="spellStart"/>
             <w:proofErr w:type="gramStart"/>
             <w:r>
               <w:rPr>
@@ -2673,7 +2265,6 @@
               </w:rPr>
               <w:t>representative.organisationName</w:t>
             </w:r>
-            <w:proofErr w:type="spellEnd"/>
             <w:proofErr w:type="gramEnd"/>
             <w:r>
               <w:rPr>
@@ -2842,7 +2433,6 @@
               </w:rPr>
               <w:t>&lt;&lt;</w:t>
             </w:r>
-            <w:proofErr w:type="spellStart"/>
             <w:proofErr w:type="gramStart"/>
             <w:r>
               <w:rPr>
@@ -2851,7 +2441,6 @@
               </w:rPr>
               <w:t>representative.serviceAddress.PostTown</w:t>
             </w:r>
-            <w:proofErr w:type="spellEnd"/>
             <w:proofErr w:type="gramEnd"/>
             <w:r>
               <w:rPr>
@@ -2908,7 +2497,6 @@
               </w:rPr>
               <w:t xml:space="preserve">&lt;&lt; </w:t>
             </w:r>
-            <w:proofErr w:type="spellStart"/>
             <w:proofErr w:type="gramStart"/>
             <w:r>
               <w:rPr>
@@ -2917,7 +2505,6 @@
               </w:rPr>
               <w:t>representative.serviceAddress.Country</w:t>
             </w:r>
-            <w:proofErr w:type="spellEnd"/>
             <w:proofErr w:type="gramEnd"/>
             <w:r>
               <w:rPr>
@@ -2993,7 +2580,6 @@
               </w:rPr>
               <w:t>&lt;&lt;</w:t>
             </w:r>
-            <w:proofErr w:type="spellStart"/>
             <w:proofErr w:type="gramStart"/>
             <w:r>
               <w:rPr>
@@ -3002,7 +2588,6 @@
               </w:rPr>
               <w:t>representative.emailAddress</w:t>
             </w:r>
-            <w:proofErr w:type="spellEnd"/>
             <w:proofErr w:type="gramEnd"/>
             <w:r>
               <w:rPr>
@@ -3071,7 +2656,6 @@
               </w:rPr>
               <w:t>&lt;&lt;</w:t>
             </w:r>
-            <w:proofErr w:type="spellStart"/>
             <w:proofErr w:type="gramStart"/>
             <w:r>
               <w:rPr>
@@ -3080,7 +2664,6 @@
               </w:rPr>
               <w:t>representative.phoneNumber</w:t>
             </w:r>
-            <w:proofErr w:type="spellEnd"/>
             <w:proofErr w:type="gramEnd"/>
             <w:r>
               <w:rPr>
@@ -3149,7 +2732,6 @@
               </w:rPr>
               <w:t>&lt;&lt;</w:t>
             </w:r>
-            <w:proofErr w:type="spellStart"/>
             <w:proofErr w:type="gramStart"/>
             <w:r>
               <w:rPr>
@@ -3158,7 +2740,6 @@
               </w:rPr>
               <w:t>representative.dxAddress</w:t>
             </w:r>
-            <w:proofErr w:type="spellEnd"/>
             <w:proofErr w:type="gramEnd"/>
             <w:r>
               <w:rPr>
@@ -3200,29 +2781,7 @@
                 <w:color w:val="0A0A0A"/>
                 <w:shd w:val="clear" w:color="auto" w:fill="FFFFFF"/>
               </w:rPr>
-              <w:t>&lt;&lt;</w:t>
-            </w:r>
-            <w:proofErr w:type="spellStart"/>
-            <w:r>
-              <w:rPr>
-                <w:rFonts w:ascii="GDSTransportWebsite" w:hAnsi="GDSTransportWebsite"/>
-                <w:b/>
-                <w:bCs/>
-                <w:color w:val="0A0A0A"/>
-                <w:shd w:val="clear" w:color="auto" w:fill="FFFFFF"/>
-              </w:rPr>
-              <w:t>er_respondents</w:t>
-            </w:r>
-            <w:proofErr w:type="spellEnd"/>
-            <w:r>
-              <w:rPr>
-                <w:rFonts w:ascii="GDSTransportWebsite" w:hAnsi="GDSTransportWebsite"/>
-                <w:b/>
-                <w:bCs/>
-                <w:color w:val="0A0A0A"/>
-                <w:shd w:val="clear" w:color="auto" w:fill="FFFFFF"/>
-              </w:rPr>
-              <w:t>&gt;&gt;</w:t>
+              <w:t>&lt;&lt;er_respondents&gt;&gt;</w:t>
             </w:r>
           </w:p>
         </w:tc>
@@ -3264,7 +2823,6 @@
         </w:rPr>
         <w:t>&lt;&lt;cs_{</w:t>
       </w:r>
-      <w:proofErr w:type="spellStart"/>
       <w:proofErr w:type="gramStart"/>
       <w:r>
         <w:rPr>
@@ -3273,17 +2831,7 @@
           <w:sz w:val="36"/>
           <w:szCs w:val="36"/>
         </w:rPr>
-        <w:t>allocatedTrack</w:t>
-      </w:r>
-      <w:proofErr w:type="spellEnd"/>
-      <w:r>
-        <w:rPr>
-          <w:rFonts w:ascii="GDSTransportWebsite" w:hAnsi="GDSTransportWebsite"/>
-          <w:color w:val="0A0A0A"/>
-          <w:sz w:val="36"/>
-          <w:szCs w:val="36"/>
-        </w:rPr>
-        <w:t>!=</w:t>
+        <w:t>allocatedTrack!=</w:t>
       </w:r>
       <w:proofErr w:type="gramEnd"/>
       <w:r>
@@ -3448,23 +2996,7 @@
                 <w:rFonts w:ascii="GDSTransportWebsite" w:hAnsi="GDSTransportWebsite"/>
                 <w:color w:val="0A0A0A"/>
               </w:rPr>
-              <w:t>&lt;&lt;</w:t>
-            </w:r>
-            <w:proofErr w:type="spellStart"/>
-            <w:r>
-              <w:rPr>
-                <w:rFonts w:ascii="GDSTransportWebsite" w:hAnsi="GDSTransportWebsite"/>
-                <w:color w:val="0A0A0A"/>
-              </w:rPr>
-              <w:t>fileDirectionsQuestionnaire.oneMonthStayRequested</w:t>
-            </w:r>
-            <w:proofErr w:type="spellEnd"/>
-            <w:r>
-              <w:rPr>
-                <w:rFonts w:ascii="GDSTransportWebsite" w:hAnsi="GDSTransportWebsite"/>
-                <w:color w:val="0A0A0A"/>
-              </w:rPr>
-              <w:t>&gt;&gt;</w:t>
+              <w:t>&lt;&lt;fileDirectionsQuestionnaire.oneMonthStayRequested&gt;&gt;</w:t>
             </w:r>
           </w:p>
         </w:tc>
@@ -3646,7 +3178,6 @@
               </w:rPr>
               <w:t>&lt;&lt;</w:t>
             </w:r>
-            <w:proofErr w:type="spellStart"/>
             <w:r>
               <w:rPr>
                 <w:rFonts w:ascii="GDSTransportWebsite" w:hAnsi="GDSTransportWebsite"/>
@@ -3661,7 +3192,6 @@
               </w:rPr>
               <w:t>isSubjectToFixedRecoverableCostRegime</w:t>
             </w:r>
-            <w:proofErr w:type="spellEnd"/>
             <w:r>
               <w:rPr>
                 <w:rFonts w:ascii="GDSTransportWebsite" w:hAnsi="GDSTransportWebsite"/>
@@ -3708,7 +3238,6 @@
         </w:rPr>
         <w:t xml:space="preserve"> </w:t>
       </w:r>
-      <w:proofErr w:type="spellStart"/>
       <w:r>
         <w:rPr>
           <w:rFonts w:ascii="GDSTransportWebsite" w:hAnsi="GDSTransportWebsite"/>
@@ -3723,7 +3252,6 @@
         </w:rPr>
         <w:t>isSubjectToFixedRecoverableCostRegime</w:t>
       </w:r>
-      <w:proofErr w:type="spellEnd"/>
       <w:proofErr w:type="gramEnd"/>
       <w:r>
         <w:rPr>
@@ -3810,17 +3338,8 @@
                 <w:rFonts w:ascii="GDSTransportWebsite" w:hAnsi="GDSTransportWebsite"/>
                 <w:color w:val="0A0A0A"/>
               </w:rPr>
-              <w:t>&lt;&lt;</w:t>
-            </w:r>
-            <w:proofErr w:type="spellStart"/>
-            <w:r>
-              <w:rPr>
-                <w:rFonts w:ascii="GDSTransportWebsite" w:hAnsi="GDSTransportWebsite"/>
-                <w:color w:val="0A0A0A"/>
-              </w:rPr>
-              <w:t>fixedRecoverableCosts.bandText</w:t>
-            </w:r>
-            <w:proofErr w:type="spellEnd"/>
+              <w:t>&lt;&lt;fixedRecoverableCosts.bandText</w:t>
+            </w:r>
             <w:r>
               <w:rPr>
                 <w:rFonts w:ascii="GDSTransportWebsite" w:hAnsi="GDSTransportWebsite"/>
@@ -3878,15 +3397,7 @@
                 <w:rFonts w:ascii="GDSTransportWebsite" w:hAnsi="GDSTransportWebsite"/>
                 <w:color w:val="0A0A0A"/>
               </w:rPr>
-              <w:t>&lt;&lt;</w:t>
-            </w:r>
-            <w:proofErr w:type="spellStart"/>
-            <w:r>
-              <w:rPr>
-                <w:rFonts w:ascii="GDSTransportWebsite" w:hAnsi="GDSTransportWebsite"/>
-                <w:color w:val="0A0A0A"/>
-              </w:rPr>
-              <w:t>fixedRecoverableCosts.</w:t>
+              <w:t>&lt;&lt;fixedRecoverableCosts.</w:t>
             </w:r>
             <w:r>
               <w:rPr>
@@ -3895,7 +3406,6 @@
               </w:rPr>
               <w:t>complexityBandingAgreed</w:t>
             </w:r>
-            <w:proofErr w:type="spellEnd"/>
             <w:r>
               <w:rPr>
                 <w:rFonts w:ascii="GDSTransportWebsite" w:hAnsi="GDSTransportWebsite"/>
@@ -4039,24 +3549,14 @@
               </w:rPr>
               <w:t>&lt;&lt;cs_{</w:t>
             </w:r>
-            <w:proofErr w:type="spellStart"/>
             <w:proofErr w:type="gramStart"/>
             <w:r>
               <w:rPr>
                 <w:rFonts w:ascii="GDSTransportWebsite" w:hAnsi="GDSTransportWebsite"/>
                 <w:color w:val="0A0A0A"/>
               </w:rPr>
-              <w:t>isBlank</w:t>
-            </w:r>
-            <w:proofErr w:type="spellEnd"/>
-            <w:r>
-              <w:rPr>
-                <w:rFonts w:ascii="GDSTransportWebsite" w:hAnsi="GDSTransportWebsite"/>
-                <w:color w:val="0A0A0A"/>
-              </w:rPr>
-              <w:t>(</w:t>
-            </w:r>
-            <w:proofErr w:type="spellStart"/>
+              <w:t>isBlank(</w:t>
+            </w:r>
             <w:proofErr w:type="gramEnd"/>
             <w:r>
               <w:rPr>
@@ -4065,7 +3565,6 @@
               </w:rPr>
               <w:t>fixedRecoverableCosts.reasons</w:t>
             </w:r>
-            <w:proofErr w:type="spellEnd"/>
             <w:r>
               <w:rPr>
                 <w:rFonts w:ascii="GDSTransportWebsite" w:hAnsi="GDSTransportWebsite"/>
@@ -4078,17 +3577,8 @@
                 <w:rFonts w:ascii="GDSTransportWebsite" w:hAnsi="GDSTransportWebsite"/>
                 <w:color w:val="0A0A0A"/>
               </w:rPr>
-              <w:t xml:space="preserve"> </w:t>
-            </w:r>
-            <w:proofErr w:type="spellStart"/>
-            <w:r>
-              <w:rPr>
-                <w:rFonts w:ascii="GDSTransportWebsite" w:hAnsi="GDSTransportWebsite"/>
-                <w:color w:val="0A0A0A"/>
-              </w:rPr>
-              <w:t>fixedRecoverableCosts.reasons</w:t>
-            </w:r>
-            <w:proofErr w:type="spellEnd"/>
+              <w:t xml:space="preserve"> fixedRecoverableCosts.reasons</w:t>
+            </w:r>
             <w:r>
               <w:rPr>
                 <w:rFonts w:ascii="GDSTransportWebsite" w:hAnsi="GDSTransportWebsite"/>
@@ -4159,47 +3649,7 @@
           <w:sz w:val="36"/>
           <w:szCs w:val="36"/>
         </w:rPr>
-        <w:t>&lt;&lt;cs_{</w:t>
-      </w:r>
-      <w:proofErr w:type="spellStart"/>
-      <w:proofErr w:type="gramStart"/>
-      <w:r>
-        <w:rPr>
-          <w:rFonts w:ascii="GDSTransportWebsite" w:hAnsi="GDSTransportWebsite"/>
-          <w:color w:val="0A0A0A"/>
-          <w:sz w:val="36"/>
-          <w:szCs w:val="36"/>
-        </w:rPr>
-        <w:t>allocatedTrack</w:t>
-      </w:r>
-      <w:proofErr w:type="spellEnd"/>
-      <w:r>
-        <w:rPr>
-          <w:rFonts w:ascii="GDSTransportWebsite" w:hAnsi="GDSTransportWebsite"/>
-          <w:color w:val="0A0A0A"/>
-          <w:sz w:val="36"/>
-          <w:szCs w:val="36"/>
-        </w:rPr>
-        <w:t>!=</w:t>
-      </w:r>
-      <w:proofErr w:type="gramEnd"/>
-      <w:r>
-        <w:rPr>
-          <w:rFonts w:ascii="GDSTransportWebsite" w:hAnsi="GDSTransportWebsite"/>
-          <w:color w:val="0A0A0A"/>
-          <w:sz w:val="36"/>
-          <w:szCs w:val="36"/>
-        </w:rPr>
-        <w:t>'SMALL_CLAIM'</w:t>
-      </w:r>
-      <w:r>
-        <w:rPr>
-          <w:rFonts w:ascii="GDSTransportWebsite" w:hAnsi="GDSTransportWebsite"/>
-          <w:color w:val="0A0A0A"/>
-          <w:sz w:val="36"/>
-          <w:szCs w:val="36"/>
-        </w:rPr>
-        <w:t>}&gt;&gt;</w:t>
+        <w:t>&lt;&lt;cs_{allocatedTrack='FAST_CLAIM'}&gt;&gt;</w:t>
       </w:r>
     </w:p>
     <w:p>
@@ -4304,23 +3754,7 @@
                 <w:rFonts w:ascii="GDSTransportWebsite" w:hAnsi="GDSTransportWebsite"/>
                 <w:color w:val="0A0A0A"/>
               </w:rPr>
-              <w:t>&lt;&lt;</w:t>
-            </w:r>
-            <w:proofErr w:type="spellStart"/>
-            <w:r>
-              <w:rPr>
-                <w:rFonts w:ascii="GDSTransportWebsite" w:hAnsi="GDSTransportWebsite"/>
-                <w:color w:val="0A0A0A"/>
-              </w:rPr>
-              <w:t>disclosureOfElectronicDocuments.reachedAgreement</w:t>
-            </w:r>
-            <w:proofErr w:type="spellEnd"/>
-            <w:r>
-              <w:rPr>
-                <w:rFonts w:ascii="GDSTransportWebsite" w:hAnsi="GDSTransportWebsite"/>
-                <w:color w:val="0A0A0A"/>
-              </w:rPr>
-              <w:t>&gt;&gt;</w:t>
+              <w:t>&lt;&lt;disclosureOfElectronicDocuments.reachedAgreement&gt;&gt;</w:t>
             </w:r>
           </w:p>
         </w:tc>
@@ -4344,7 +3778,6 @@
         </w:rPr>
         <w:t>_{</w:t>
       </w:r>
-      <w:proofErr w:type="spellStart"/>
       <w:proofErr w:type="gramEnd"/>
       <w:r>
         <w:rPr>
@@ -4352,34 +3785,7 @@
           <w:color w:val="0A0A0A"/>
           <w:shd w:val="clear" w:color="auto" w:fill="FFFFFF"/>
         </w:rPr>
-        <w:t>disclosureOfElectronicDocuments.reachedAgreement</w:t>
-      </w:r>
-      <w:proofErr w:type="spellEnd"/>
-      <w:r>
-        <w:rPr>
-          <w:rFonts w:ascii="GDSTransportWebsite" w:hAnsi="GDSTransportWebsite"/>
-          <w:color w:val="0A0A0A"/>
-          <w:shd w:val="clear" w:color="auto" w:fill="FFFFFF"/>
-        </w:rPr>
-        <w:t xml:space="preserve">='No' &amp;&amp; </w:t>
-      </w:r>
-      <w:proofErr w:type="spellStart"/>
-      <w:r>
-        <w:rPr>
-          <w:rFonts w:ascii="GDSTransportWebsite" w:hAnsi="GDSTransportWebsite"/>
-          <w:color w:val="0A0A0A"/>
-          <w:shd w:val="clear" w:color="auto" w:fill="FFFFFF"/>
-        </w:rPr>
-        <w:t>disclosureOfElectronicDocuments.agreementLikely</w:t>
-      </w:r>
-      <w:proofErr w:type="spellEnd"/>
-      <w:r>
-        <w:rPr>
-          <w:rFonts w:ascii="GDSTransportWebsite" w:hAnsi="GDSTransportWebsite"/>
-          <w:color w:val="0A0A0A"/>
-          <w:shd w:val="clear" w:color="auto" w:fill="FFFFFF"/>
-        </w:rPr>
-        <w:t>='No' }&gt;&gt;</w:t>
+        <w:t>disclosureOfElectronicDocuments.reachedAgreement='No' &amp;&amp; disclosureOfElectronicDocuments.agreementLikely='No' }&gt;&gt;</w:t>
       </w:r>
     </w:p>
     <w:tbl>
@@ -4480,23 +3886,7 @@
                 <w:rFonts w:ascii="GDSTransportWebsite" w:hAnsi="GDSTransportWebsite"/>
                 <w:color w:val="0A0A0A"/>
               </w:rPr>
-              <w:t>&lt;&lt;</w:t>
-            </w:r>
-            <w:proofErr w:type="spellStart"/>
-            <w:r>
-              <w:rPr>
-                <w:rFonts w:ascii="GDSTransportWebsite" w:hAnsi="GDSTransportWebsite"/>
-                <w:color w:val="0A0A0A"/>
-              </w:rPr>
-              <w:t>disclosureOfElectronicDocuments.reasonForNoAgreement</w:t>
-            </w:r>
-            <w:proofErr w:type="spellEnd"/>
-            <w:r>
-              <w:rPr>
-                <w:rFonts w:ascii="GDSTransportWebsite" w:hAnsi="GDSTransportWebsite"/>
-                <w:color w:val="0A0A0A"/>
-              </w:rPr>
-              <w:t>&gt;&gt;</w:t>
+              <w:t>&lt;&lt;disclosureOfElectronicDocuments.reasonForNoAgreement&gt;&gt;</w:t>
             </w:r>
           </w:p>
         </w:tc>
@@ -4672,23 +4062,7 @@
                 <w:rFonts w:ascii="GDSTransportWebsite" w:hAnsi="GDSTransportWebsite"/>
                 <w:color w:val="0A0A0A"/>
               </w:rPr>
-              <w:t>&lt;&lt;</w:t>
-            </w:r>
-            <w:proofErr w:type="spellStart"/>
-            <w:r>
-              <w:rPr>
-                <w:rFonts w:ascii="GDSTransportWebsite" w:hAnsi="GDSTransportWebsite"/>
-                <w:color w:val="0A0A0A"/>
-              </w:rPr>
-              <w:t>disclosureOfNonElectronicDocuments.bespokeDirections</w:t>
-            </w:r>
-            <w:proofErr w:type="spellEnd"/>
-            <w:r>
-              <w:rPr>
-                <w:rFonts w:ascii="GDSTransportWebsite" w:hAnsi="GDSTransportWebsite"/>
-                <w:color w:val="0A0A0A"/>
-              </w:rPr>
-              <w:t>&gt;&gt;</w:t>
+              <w:t>&lt;&lt;disclosureOfNonElectronicDocuments.bespokeDirections&gt;&gt;</w:t>
             </w:r>
           </w:p>
         </w:tc>
@@ -4822,23 +4196,7 @@
                 <w:color w:val="0A0A0A"/>
               </w:rPr>
               <w:lastRenderedPageBreak/>
-              <w:t>&lt;&lt;</w:t>
-            </w:r>
-            <w:proofErr w:type="spellStart"/>
-            <w:r>
-              <w:rPr>
-                <w:rFonts w:ascii="GDSTransportWebsite" w:hAnsi="GDSTransportWebsite"/>
-                <w:color w:val="0A0A0A"/>
-              </w:rPr>
-              <w:t>disclosureReport.disclosureFormFiledAndServed</w:t>
-            </w:r>
-            <w:proofErr w:type="spellEnd"/>
-            <w:r>
-              <w:rPr>
-                <w:rFonts w:ascii="GDSTransportWebsite" w:hAnsi="GDSTransportWebsite"/>
-                <w:color w:val="0A0A0A"/>
-              </w:rPr>
-              <w:t>&gt;&gt;</w:t>
+              <w:t>&lt;&lt;disclosureReport.disclosureFormFiledAndServed&gt;&gt;</w:t>
             </w:r>
           </w:p>
         </w:tc>
@@ -4872,7 +4230,6 @@
         </w:rPr>
         <w:t>'Yes'=</w:t>
       </w:r>
-      <w:proofErr w:type="spellStart"/>
       <w:r>
         <w:rPr>
           <w:rFonts w:ascii="GDSTransportWebsite" w:hAnsi="GDSTransportWebsite"/>
@@ -4880,7 +4237,6 @@
         </w:rPr>
         <w:t>disclosureReport.disclosureFormFiledAndServed</w:t>
       </w:r>
-      <w:proofErr w:type="spellEnd"/>
       <w:r>
         <w:rPr>
           <w:rFonts w:ascii="GDSTransportWebsite" w:hAnsi="GDSTransportWebsite"/>
@@ -4972,23 +4328,7 @@
                 <w:rFonts w:ascii="GDSTransportWebsite" w:hAnsi="GDSTransportWebsite"/>
                 <w:color w:val="0A0A0A"/>
               </w:rPr>
-              <w:t>&lt;&lt;</w:t>
-            </w:r>
-            <w:proofErr w:type="spellStart"/>
-            <w:r>
-              <w:rPr>
-                <w:rFonts w:ascii="GDSTransportWebsite" w:hAnsi="GDSTransportWebsite"/>
-                <w:color w:val="0A0A0A"/>
-              </w:rPr>
-              <w:t>disclosureReport.draftOrderNumber</w:t>
-            </w:r>
-            <w:proofErr w:type="spellEnd"/>
-            <w:r>
-              <w:rPr>
-                <w:rFonts w:ascii="GDSTransportWebsite" w:hAnsi="GDSTransportWebsite"/>
-                <w:color w:val="0A0A0A"/>
-              </w:rPr>
-              <w:t>&gt;&gt;</w:t>
+              <w:t>&lt;&lt;disclosureReport.draftOrderNumber&gt;&gt;</w:t>
             </w:r>
           </w:p>
         </w:tc>
@@ -5144,7 +4484,6 @@
               </w:rPr>
               <w:t>&lt;&lt;</w:t>
             </w:r>
-            <w:proofErr w:type="spellStart"/>
             <w:proofErr w:type="gramStart"/>
             <w:r>
               <w:rPr>
@@ -5153,7 +4492,6 @@
               </w:rPr>
               <w:t>experts.expertRequired</w:t>
             </w:r>
-            <w:proofErr w:type="spellEnd"/>
             <w:proofErr w:type="gramEnd"/>
             <w:r>
               <w:rPr>
@@ -5175,7 +4513,6 @@
         </w:rPr>
         <w:t>&lt;&lt;cs_{</w:t>
       </w:r>
-      <w:proofErr w:type="spellStart"/>
       <w:proofErr w:type="gramStart"/>
       <w:r>
         <w:rPr>
@@ -5185,7 +4522,6 @@
         </w:rPr>
         <w:t>experts.expertRequired</w:t>
       </w:r>
-      <w:proofErr w:type="spellEnd"/>
       <w:proofErr w:type="gramEnd"/>
       <w:r>
         <w:rPr>
@@ -5294,25 +4630,8 @@
                 <w:rFonts w:ascii="GDSTransportWebsite" w:hAnsi="GDSTransportWebsite"/>
                 <w:color w:val="0A0A0A"/>
               </w:rPr>
-              <w:t>&lt;&lt;cs_{</w:t>
-            </w:r>
-            <w:proofErr w:type="spellStart"/>
-            <w:r>
-              <w:rPr>
-                <w:rFonts w:ascii="GDSTransportWebsite" w:hAnsi="GDSTransportWebsite"/>
-                <w:color w:val="0A0A0A"/>
-              </w:rPr>
-              <w:t>isBlank</w:t>
-            </w:r>
-            <w:proofErr w:type="spellEnd"/>
-            <w:r>
-              <w:rPr>
-                <w:rFonts w:ascii="GDSTransportWebsite" w:hAnsi="GDSTransportWebsite"/>
-                <w:color w:val="0A0A0A"/>
-              </w:rPr>
-              <w:t>(</w:t>
-            </w:r>
-            <w:proofErr w:type="spellStart"/>
+              <w:t>&lt;&lt;cs_{isBlank(</w:t>
+            </w:r>
             <w:proofErr w:type="gramStart"/>
             <w:r>
               <w:rPr>
@@ -5321,30 +4640,13 @@
               </w:rPr>
               <w:t>experts.expertReportsSent</w:t>
             </w:r>
-            <w:proofErr w:type="spellEnd"/>
             <w:proofErr w:type="gramEnd"/>
             <w:r>
               <w:rPr>
                 <w:rFonts w:ascii="GDSTransportWebsite" w:hAnsi="GDSTransportWebsite"/>
                 <w:color w:val="0A0A0A"/>
               </w:rPr>
-              <w:t>)}&gt;&gt;Not Provided&lt;&lt;else&gt;&gt;&lt;&lt;</w:t>
-            </w:r>
-            <w:proofErr w:type="spellStart"/>
-            <w:r>
-              <w:rPr>
-                <w:rFonts w:ascii="GDSTransportWebsite" w:hAnsi="GDSTransportWebsite"/>
-                <w:color w:val="0A0A0A"/>
-              </w:rPr>
-              <w:t>experts.expertReportsSent</w:t>
-            </w:r>
-            <w:proofErr w:type="spellEnd"/>
-            <w:r>
-              <w:rPr>
-                <w:rFonts w:ascii="GDSTransportWebsite" w:hAnsi="GDSTransportWebsite"/>
-                <w:color w:val="0A0A0A"/>
-              </w:rPr>
-              <w:t>&gt;&gt;&lt;&lt;es_&gt;&gt;</w:t>
+              <w:t>)}&gt;&gt;Not Provided&lt;&lt;else&gt;&gt;&lt;&lt;experts.expertReportsSent&gt;&gt;&lt;&lt;es_&gt;&gt;</w:t>
             </w:r>
           </w:p>
         </w:tc>
@@ -5420,25 +4722,8 @@
                 <w:rFonts w:ascii="GDSTransportWebsite" w:hAnsi="GDSTransportWebsite"/>
                 <w:color w:val="0A0A0A"/>
               </w:rPr>
-              <w:t>&lt;&lt;cs_{</w:t>
-            </w:r>
-            <w:proofErr w:type="spellStart"/>
-            <w:r>
-              <w:rPr>
-                <w:rFonts w:ascii="GDSTransportWebsite" w:hAnsi="GDSTransportWebsite"/>
-                <w:color w:val="0A0A0A"/>
-              </w:rPr>
-              <w:t>isBlank</w:t>
-            </w:r>
-            <w:proofErr w:type="spellEnd"/>
-            <w:r>
-              <w:rPr>
-                <w:rFonts w:ascii="GDSTransportWebsite" w:hAnsi="GDSTransportWebsite"/>
-                <w:color w:val="0A0A0A"/>
-              </w:rPr>
-              <w:t>(</w:t>
-            </w:r>
-            <w:proofErr w:type="spellStart"/>
+              <w:t>&lt;&lt;cs_{isBlank(</w:t>
+            </w:r>
             <w:proofErr w:type="gramStart"/>
             <w:r>
               <w:rPr>
@@ -5447,30 +4732,13 @@
               </w:rPr>
               <w:t>experts.jointExpertSuitable</w:t>
             </w:r>
-            <w:proofErr w:type="spellEnd"/>
             <w:proofErr w:type="gramEnd"/>
             <w:r>
               <w:rPr>
                 <w:rFonts w:ascii="GDSTransportWebsite" w:hAnsi="GDSTransportWebsite"/>
                 <w:color w:val="0A0A0A"/>
               </w:rPr>
-              <w:t>)}&gt;&gt;Not Provided&lt;&lt;else&gt;&gt;&lt;&lt;</w:t>
-            </w:r>
-            <w:proofErr w:type="spellStart"/>
-            <w:r>
-              <w:rPr>
-                <w:rFonts w:ascii="GDSTransportWebsite" w:hAnsi="GDSTransportWebsite"/>
-                <w:color w:val="0A0A0A"/>
-              </w:rPr>
-              <w:t>experts.jointExpertSuitable</w:t>
-            </w:r>
-            <w:proofErr w:type="spellEnd"/>
-            <w:r>
-              <w:rPr>
-                <w:rFonts w:ascii="GDSTransportWebsite" w:hAnsi="GDSTransportWebsite"/>
-                <w:color w:val="0A0A0A"/>
-              </w:rPr>
-              <w:t>&gt;&gt;&lt;&lt;es_&gt;&gt;</w:t>
+              <w:t>)}&gt;&gt;Not Provided&lt;&lt;else&gt;&gt;&lt;&lt;experts.jointExpertSuitable&gt;&gt;&lt;&lt;es_&gt;&gt;</w:t>
             </w:r>
           </w:p>
         </w:tc>
@@ -5501,16 +4769,7 @@
                 <w:color w:val="0A0A0A"/>
                 <w:shd w:val="clear" w:color="auto" w:fill="FFFFFF"/>
               </w:rPr>
-              <w:t>&lt;&lt;</w:t>
-            </w:r>
-            <w:proofErr w:type="spellStart"/>
-            <w:r>
-              <w:rPr>
-                <w:rFonts w:ascii="GDSTransportWebsite" w:hAnsi="GDSTransportWebsite"/>
-                <w:color w:val="0A0A0A"/>
-                <w:shd w:val="clear" w:color="auto" w:fill="FFFFFF"/>
-              </w:rPr>
-              <w:t>rr_</w:t>
+              <w:t>&lt;&lt;rr_</w:t>
             </w:r>
             <w:proofErr w:type="gramStart"/>
             <w:r>
@@ -5521,7 +4780,6 @@
               </w:rPr>
               <w:t>experts.details</w:t>
             </w:r>
-            <w:proofErr w:type="spellEnd"/>
             <w:proofErr w:type="gramEnd"/>
             <w:r>
               <w:rPr>
@@ -5562,23 +4820,7 @@
                 <w:rFonts w:ascii="GDSTransportWebsite" w:hAnsi="GDSTransportWebsite"/>
                 <w:color w:val="0A0A0A"/>
               </w:rPr>
-              <w:t>Expert &lt;&lt;$</w:t>
-            </w:r>
-            <w:proofErr w:type="spellStart"/>
-            <w:r>
-              <w:rPr>
-                <w:rFonts w:ascii="GDSTransportWebsite" w:hAnsi="GDSTransportWebsite"/>
-                <w:color w:val="0A0A0A"/>
-              </w:rPr>
-              <w:t>itemnum</w:t>
-            </w:r>
-            <w:proofErr w:type="spellEnd"/>
-            <w:r>
-              <w:rPr>
-                <w:rFonts w:ascii="GDSTransportWebsite" w:hAnsi="GDSTransportWebsite"/>
-                <w:color w:val="0A0A0A"/>
-              </w:rPr>
-              <w:t>&gt;&gt;</w:t>
+              <w:t>Expert &lt;&lt;$itemnum&gt;&gt;</w:t>
             </w:r>
           </w:p>
         </w:tc>
@@ -5655,25 +4897,8 @@
                 <w:rFonts w:ascii="GDSTransportWebsite" w:hAnsi="GDSTransportWebsite"/>
                 <w:color w:val="0A0A0A"/>
               </w:rPr>
-              <w:t>&lt;&lt;cs_{</w:t>
-            </w:r>
-            <w:proofErr w:type="spellStart"/>
-            <w:r>
-              <w:rPr>
-                <w:rFonts w:ascii="GDSTransportWebsite" w:hAnsi="GDSTransportWebsite"/>
-                <w:color w:val="0A0A0A"/>
-              </w:rPr>
-              <w:t>isBlank</w:t>
-            </w:r>
-            <w:proofErr w:type="spellEnd"/>
-            <w:r>
-              <w:rPr>
-                <w:rFonts w:ascii="GDSTransportWebsite" w:hAnsi="GDSTransportWebsite"/>
-                <w:color w:val="0A0A0A"/>
-              </w:rPr>
-              <w:t>(</w:t>
-            </w:r>
-            <w:proofErr w:type="spellStart"/>
+              <w:t>&lt;&lt;cs_{isBlank(</w:t>
+            </w:r>
             <w:r>
               <w:rPr>
                 <w:rFonts w:ascii="GDSTransportWebsite" w:hAnsi="GDSTransportWebsite"/>
@@ -5681,7 +4906,6 @@
               </w:rPr>
               <w:t>firstName</w:t>
             </w:r>
-            <w:proofErr w:type="spellEnd"/>
             <w:r>
               <w:rPr>
                 <w:rFonts w:ascii="GDSTransportWebsite" w:hAnsi="GDSTransportWebsite"/>
@@ -5689,7 +4913,6 @@
               </w:rPr>
               <w:t xml:space="preserve">)}&gt;&gt;Not Provided&lt;&lt;else&gt;&gt;&lt;&lt; </w:t>
             </w:r>
-            <w:proofErr w:type="spellStart"/>
             <w:r>
               <w:rPr>
                 <w:rFonts w:ascii="GDSTransportWebsite" w:hAnsi="GDSTransportWebsite"/>
@@ -5697,7 +4920,6 @@
               </w:rPr>
               <w:t>firstName</w:t>
             </w:r>
-            <w:proofErr w:type="spellEnd"/>
             <w:r>
               <w:rPr>
                 <w:rFonts w:ascii="GDSTransportWebsite" w:hAnsi="GDSTransportWebsite"/>
@@ -5710,23 +4932,7 @@
                 <w:rFonts w:ascii="GDSTransportWebsite" w:hAnsi="GDSTransportWebsite"/>
                 <w:color w:val="0A0A0A"/>
               </w:rPr>
-              <w:t xml:space="preserve"> &lt;&lt;</w:t>
-            </w:r>
-            <w:proofErr w:type="spellStart"/>
-            <w:r>
-              <w:rPr>
-                <w:rFonts w:ascii="GDSTransportWebsite" w:hAnsi="GDSTransportWebsite"/>
-                <w:color w:val="0A0A0A"/>
-              </w:rPr>
-              <w:t>lastName</w:t>
-            </w:r>
-            <w:proofErr w:type="spellEnd"/>
-            <w:r>
-              <w:rPr>
-                <w:rFonts w:ascii="GDSTransportWebsite" w:hAnsi="GDSTransportWebsite"/>
-                <w:color w:val="0A0A0A"/>
-              </w:rPr>
-              <w:t>&gt;&gt;</w:t>
+              <w:t xml:space="preserve"> &lt;&lt;lastName&gt;&gt;</w:t>
             </w:r>
             <w:r>
               <w:rPr>
@@ -5812,23 +5018,13 @@
               </w:rPr>
               <w:t>&lt;&lt;cs_{</w:t>
             </w:r>
-            <w:proofErr w:type="spellStart"/>
-            <w:r>
-              <w:rPr>
-                <w:rFonts w:ascii="GDSTransportWebsite" w:hAnsi="GDSTransportWebsite"/>
-                <w:color w:val="0A0A0A"/>
-              </w:rPr>
-              <w:t>isBlank</w:t>
-            </w:r>
-            <w:proofErr w:type="spellEnd"/>
-            <w:r>
-              <w:rPr>
-                <w:rFonts w:ascii="GDSTransportWebsite" w:hAnsi="GDSTransportWebsite"/>
-                <w:color w:val="0A0A0A"/>
-              </w:rPr>
-              <w:t>(</w:t>
-            </w:r>
-            <w:proofErr w:type="spellStart"/>
+            <w:r>
+              <w:rPr>
+                <w:rFonts w:ascii="GDSTransportWebsite" w:hAnsi="GDSTransportWebsite"/>
+                <w:color w:val="0A0A0A"/>
+              </w:rPr>
+              <w:t>isBlank(</w:t>
+            </w:r>
             <w:r>
               <w:rPr>
                 <w:rFonts w:ascii="GDSTransportWebsite" w:hAnsi="GDSTransportWebsite"/>
@@ -5836,7 +5032,6 @@
               </w:rPr>
               <w:t>phoneNumber</w:t>
             </w:r>
-            <w:proofErr w:type="spellEnd"/>
             <w:r>
               <w:rPr>
                 <w:rFonts w:ascii="GDSTransportWebsite" w:hAnsi="GDSTransportWebsite"/>
@@ -5863,23 +5058,7 @@
                 <w:rFonts w:ascii="GDSTransportWebsite" w:hAnsi="GDSTransportWebsite"/>
                 <w:color w:val="0A0A0A"/>
               </w:rPr>
-              <w:t>&lt;&lt;</w:t>
-            </w:r>
-            <w:proofErr w:type="spellStart"/>
-            <w:r>
-              <w:rPr>
-                <w:rFonts w:ascii="GDSTransportWebsite" w:hAnsi="GDSTransportWebsite"/>
-                <w:color w:val="0A0A0A"/>
-              </w:rPr>
-              <w:t>phoneNumber</w:t>
-            </w:r>
-            <w:proofErr w:type="spellEnd"/>
-            <w:r>
-              <w:rPr>
-                <w:rFonts w:ascii="GDSTransportWebsite" w:hAnsi="GDSTransportWebsite"/>
-                <w:color w:val="0A0A0A"/>
-              </w:rPr>
-              <w:t>&gt;&gt;&lt;&lt;es_&gt;&gt;</w:t>
+              <w:t>&lt;&lt;phoneNumber&gt;&gt;&lt;&lt;es_&gt;&gt;</w:t>
             </w:r>
           </w:p>
         </w:tc>
@@ -5956,55 +5135,7 @@
                 <w:rFonts w:ascii="GDSTransportWebsite" w:hAnsi="GDSTransportWebsite"/>
                 <w:color w:val="0A0A0A"/>
               </w:rPr>
-              <w:t>&lt;&lt;cs_{</w:t>
-            </w:r>
-            <w:proofErr w:type="spellStart"/>
-            <w:r>
-              <w:rPr>
-                <w:rFonts w:ascii="GDSTransportWebsite" w:hAnsi="GDSTransportWebsite"/>
-                <w:color w:val="0A0A0A"/>
-              </w:rPr>
-              <w:t>isBlank</w:t>
-            </w:r>
-            <w:proofErr w:type="spellEnd"/>
-            <w:r>
-              <w:rPr>
-                <w:rFonts w:ascii="GDSTransportWebsite" w:hAnsi="GDSTransportWebsite"/>
-                <w:color w:val="0A0A0A"/>
-              </w:rPr>
-              <w:t>(</w:t>
-            </w:r>
-            <w:proofErr w:type="spellStart"/>
-            <w:r>
-              <w:rPr>
-                <w:rFonts w:ascii="GDSTransportWebsite" w:hAnsi="GDSTransportWebsite"/>
-                <w:color w:val="0A0A0A"/>
-              </w:rPr>
-              <w:t>emailAddress</w:t>
-            </w:r>
-            <w:proofErr w:type="spellEnd"/>
-            <w:r>
-              <w:rPr>
-                <w:rFonts w:ascii="GDSTransportWebsite" w:hAnsi="GDSTransportWebsite"/>
-                <w:color w:val="0A0A0A"/>
-              </w:rPr>
-              <w:t>)}&gt;&gt;Not Provided&lt;&lt;else&gt;&gt;&lt;&lt;</w:t>
-            </w:r>
-            <w:proofErr w:type="spellStart"/>
-            <w:r>
-              <w:rPr>
-                <w:rFonts w:ascii="GDSTransportWebsite" w:hAnsi="GDSTransportWebsite"/>
-                <w:color w:val="0A0A0A"/>
-              </w:rPr>
-              <w:t>emailAddress</w:t>
-            </w:r>
-            <w:proofErr w:type="spellEnd"/>
-            <w:r>
-              <w:rPr>
-                <w:rFonts w:ascii="GDSTransportWebsite" w:hAnsi="GDSTransportWebsite"/>
-                <w:color w:val="0A0A0A"/>
-              </w:rPr>
-              <w:t>&gt;&gt;&lt;&lt;es_&gt;&gt;</w:t>
+              <w:t>&lt;&lt;cs_{isBlank(emailAddress)}&gt;&gt;Not Provided&lt;&lt;else&gt;&gt;&lt;&lt;emailAddress&gt;&gt;&lt;&lt;es_&gt;&gt;</w:t>
             </w:r>
           </w:p>
         </w:tc>
@@ -6081,55 +5212,7 @@
                 <w:rFonts w:ascii="GDSTransportWebsite" w:hAnsi="GDSTransportWebsite"/>
                 <w:color w:val="0A0A0A"/>
               </w:rPr>
-              <w:t>&lt;&lt;cs_{</w:t>
-            </w:r>
-            <w:proofErr w:type="spellStart"/>
-            <w:r>
-              <w:rPr>
-                <w:rFonts w:ascii="GDSTransportWebsite" w:hAnsi="GDSTransportWebsite"/>
-                <w:color w:val="0A0A0A"/>
-              </w:rPr>
-              <w:t>isBlank</w:t>
-            </w:r>
-            <w:proofErr w:type="spellEnd"/>
-            <w:r>
-              <w:rPr>
-                <w:rFonts w:ascii="GDSTransportWebsite" w:hAnsi="GDSTransportWebsite"/>
-                <w:color w:val="0A0A0A"/>
-              </w:rPr>
-              <w:t>(</w:t>
-            </w:r>
-            <w:proofErr w:type="spellStart"/>
-            <w:r>
-              <w:rPr>
-                <w:rFonts w:ascii="GDSTransportWebsite" w:hAnsi="GDSTransportWebsite"/>
-                <w:color w:val="0A0A0A"/>
-              </w:rPr>
-              <w:t>fieldOfExpertise</w:t>
-            </w:r>
-            <w:proofErr w:type="spellEnd"/>
-            <w:r>
-              <w:rPr>
-                <w:rFonts w:ascii="GDSTransportWebsite" w:hAnsi="GDSTransportWebsite"/>
-                <w:color w:val="0A0A0A"/>
-              </w:rPr>
-              <w:t>)}&gt;&gt;Not Provided&lt;&lt;else&gt;&gt;&lt;&lt;</w:t>
-            </w:r>
-            <w:proofErr w:type="spellStart"/>
-            <w:r>
-              <w:rPr>
-                <w:rFonts w:ascii="GDSTransportWebsite" w:hAnsi="GDSTransportWebsite"/>
-                <w:color w:val="0A0A0A"/>
-              </w:rPr>
-              <w:t>fieldOfExpertise</w:t>
-            </w:r>
-            <w:proofErr w:type="spellEnd"/>
-            <w:r>
-              <w:rPr>
-                <w:rFonts w:ascii="GDSTransportWebsite" w:hAnsi="GDSTransportWebsite"/>
-                <w:color w:val="0A0A0A"/>
-              </w:rPr>
-              <w:t>&gt;&gt;&lt;&lt;es_&gt;&gt;</w:t>
+              <w:t>&lt;&lt;cs_{isBlank(fieldOfExpertise)}&gt;&gt;Not Provided&lt;&lt;else&gt;&gt;&lt;&lt;fieldOfExpertise&gt;&gt;&lt;&lt;es_&gt;&gt;</w:t>
             </w:r>
           </w:p>
         </w:tc>
@@ -6221,55 +5304,7 @@
                 <w:rFonts w:ascii="GDSTransportWebsite" w:hAnsi="GDSTransportWebsite"/>
                 <w:color w:val="0A0A0A"/>
               </w:rPr>
-              <w:t>&lt;&lt;cs_{</w:t>
-            </w:r>
-            <w:proofErr w:type="spellStart"/>
-            <w:r>
-              <w:rPr>
-                <w:rFonts w:ascii="GDSTransportWebsite" w:hAnsi="GDSTransportWebsite"/>
-                <w:color w:val="0A0A0A"/>
-              </w:rPr>
-              <w:t>isBlank</w:t>
-            </w:r>
-            <w:proofErr w:type="spellEnd"/>
-            <w:r>
-              <w:rPr>
-                <w:rFonts w:ascii="GDSTransportWebsite" w:hAnsi="GDSTransportWebsite"/>
-                <w:color w:val="0A0A0A"/>
-              </w:rPr>
-              <w:t>(</w:t>
-            </w:r>
-            <w:proofErr w:type="spellStart"/>
-            <w:r>
-              <w:rPr>
-                <w:rFonts w:ascii="GDSTransportWebsite" w:hAnsi="GDSTransportWebsite"/>
-                <w:color w:val="0A0A0A"/>
-              </w:rPr>
-              <w:t>whyRequired</w:t>
-            </w:r>
-            <w:proofErr w:type="spellEnd"/>
-            <w:r>
-              <w:rPr>
-                <w:rFonts w:ascii="GDSTransportWebsite" w:hAnsi="GDSTransportWebsite"/>
-                <w:color w:val="0A0A0A"/>
-              </w:rPr>
-              <w:t>)}&gt;&gt;Not Provided&lt;&lt;else&gt;&gt;&lt;&lt;</w:t>
-            </w:r>
-            <w:proofErr w:type="spellStart"/>
-            <w:r>
-              <w:rPr>
-                <w:rFonts w:ascii="GDSTransportWebsite" w:hAnsi="GDSTransportWebsite"/>
-                <w:color w:val="0A0A0A"/>
-              </w:rPr>
-              <w:t>whyRequired</w:t>
-            </w:r>
-            <w:proofErr w:type="spellEnd"/>
-            <w:r>
-              <w:rPr>
-                <w:rFonts w:ascii="GDSTransportWebsite" w:hAnsi="GDSTransportWebsite"/>
-                <w:color w:val="0A0A0A"/>
-              </w:rPr>
-              <w:t>&gt;&gt;&lt;&lt;es_&gt;&gt;</w:t>
+              <w:t>&lt;&lt;cs_{isBlank(whyRequired)}&gt;&gt;Not Provided&lt;&lt;else&gt;&gt;&lt;&lt;whyRequired&gt;&gt;&lt;&lt;es_&gt;&gt;</w:t>
             </w:r>
           </w:p>
         </w:tc>
@@ -6349,55 +5384,7 @@
                 <w:rFonts w:ascii="GDSTransportWebsite" w:hAnsi="GDSTransportWebsite"/>
                 <w:color w:val="0A0A0A"/>
               </w:rPr>
-              <w:t>&lt;&lt;cs_{</w:t>
-            </w:r>
-            <w:proofErr w:type="spellStart"/>
-            <w:r>
-              <w:rPr>
-                <w:rFonts w:ascii="GDSTransportWebsite" w:hAnsi="GDSTransportWebsite"/>
-                <w:color w:val="0A0A0A"/>
-              </w:rPr>
-              <w:t>isBlank</w:t>
-            </w:r>
-            <w:proofErr w:type="spellEnd"/>
-            <w:r>
-              <w:rPr>
-                <w:rFonts w:ascii="GDSTransportWebsite" w:hAnsi="GDSTransportWebsite"/>
-                <w:color w:val="0A0A0A"/>
-              </w:rPr>
-              <w:t>(</w:t>
-            </w:r>
-            <w:proofErr w:type="spellStart"/>
-            <w:r>
-              <w:rPr>
-                <w:rFonts w:ascii="GDSTransportWebsite" w:hAnsi="GDSTransportWebsite"/>
-                <w:color w:val="0A0A0A"/>
-              </w:rPr>
-              <w:t>formattedCost</w:t>
-            </w:r>
-            <w:proofErr w:type="spellEnd"/>
-            <w:r>
-              <w:rPr>
-                <w:rFonts w:ascii="GDSTransportWebsite" w:hAnsi="GDSTransportWebsite"/>
-                <w:color w:val="0A0A0A"/>
-              </w:rPr>
-              <w:t>)}&gt;&gt;Not Provided&lt;&lt;else&gt;&gt;&lt;&lt;</w:t>
-            </w:r>
-            <w:proofErr w:type="spellStart"/>
-            <w:r>
-              <w:rPr>
-                <w:rFonts w:ascii="GDSTransportWebsite" w:hAnsi="GDSTransportWebsite"/>
-                <w:color w:val="0A0A0A"/>
-              </w:rPr>
-              <w:t>formattedCost</w:t>
-            </w:r>
-            <w:proofErr w:type="spellEnd"/>
-            <w:r>
-              <w:rPr>
-                <w:rFonts w:ascii="GDSTransportWebsite" w:hAnsi="GDSTransportWebsite"/>
-                <w:color w:val="0A0A0A"/>
-              </w:rPr>
-              <w:t>&gt;&gt;&lt;&lt;es_&gt;&gt;</w:t>
+              <w:t>&lt;&lt;cs_{isBlank(formattedCost)}&gt;&gt;Not Provided&lt;&lt;else&gt;&gt;&lt;&lt;formattedCost&gt;&gt;&lt;&lt;es_&gt;&gt;</w:t>
             </w:r>
           </w:p>
         </w:tc>
@@ -6429,16 +5416,7 @@
                 <w:color w:val="0A0A0A"/>
                 <w:shd w:val="clear" w:color="auto" w:fill="FFFFFF"/>
               </w:rPr>
-              <w:t>&lt;&lt;</w:t>
-            </w:r>
-            <w:proofErr w:type="spellStart"/>
-            <w:r>
-              <w:rPr>
-                <w:rFonts w:ascii="GDSTransportWebsite" w:hAnsi="GDSTransportWebsite"/>
-                <w:color w:val="0A0A0A"/>
-                <w:shd w:val="clear" w:color="auto" w:fill="FFFFFF"/>
-              </w:rPr>
-              <w:t>er_</w:t>
+              <w:t>&lt;&lt;er_</w:t>
             </w:r>
             <w:proofErr w:type="gramStart"/>
             <w:r>
@@ -6449,7 +5427,6 @@
               </w:rPr>
               <w:t>experts.details</w:t>
             </w:r>
-            <w:proofErr w:type="spellEnd"/>
             <w:proofErr w:type="gramEnd"/>
             <w:r>
               <w:rPr>
@@ -6590,7 +5567,6 @@
               </w:rPr>
               <w:t>&lt;&lt;</w:t>
             </w:r>
-            <w:proofErr w:type="spellStart"/>
             <w:proofErr w:type="gramStart"/>
             <w:r>
               <w:rPr>
@@ -6599,7 +5575,6 @@
               </w:rPr>
               <w:t>witnesses.witnessesToAppear</w:t>
             </w:r>
-            <w:proofErr w:type="spellEnd"/>
             <w:proofErr w:type="gramEnd"/>
             <w:r>
               <w:rPr>
@@ -6637,16 +5612,7 @@
                 <w:color w:val="0A0A0A"/>
                 <w:shd w:val="clear" w:color="auto" w:fill="FFFFFF"/>
               </w:rPr>
-              <w:t>&lt;&lt;</w:t>
-            </w:r>
-            <w:proofErr w:type="spellStart"/>
-            <w:r>
-              <w:rPr>
-                <w:rFonts w:ascii="GDSTransportWebsite" w:hAnsi="GDSTransportWebsite"/>
-                <w:color w:val="0A0A0A"/>
-                <w:shd w:val="clear" w:color="auto" w:fill="FFFFFF"/>
-              </w:rPr>
-              <w:t>rr_</w:t>
+              <w:t>&lt;&lt;rr_</w:t>
             </w:r>
             <w:proofErr w:type="gramStart"/>
             <w:r>
@@ -6657,7 +5623,6 @@
               </w:rPr>
               <w:t>witnesses.details</w:t>
             </w:r>
-            <w:proofErr w:type="spellEnd"/>
             <w:proofErr w:type="gramEnd"/>
             <w:r>
               <w:rPr>
@@ -6698,23 +5663,7 @@
                 <w:rFonts w:ascii="GDSTransportWebsite" w:hAnsi="GDSTransportWebsite"/>
                 <w:color w:val="0A0A0A"/>
               </w:rPr>
-              <w:t>Witness &lt;&lt;$</w:t>
-            </w:r>
-            <w:proofErr w:type="spellStart"/>
-            <w:r>
-              <w:rPr>
-                <w:rFonts w:ascii="GDSTransportWebsite" w:hAnsi="GDSTransportWebsite"/>
-                <w:color w:val="0A0A0A"/>
-              </w:rPr>
-              <w:t>itemnum</w:t>
-            </w:r>
-            <w:proofErr w:type="spellEnd"/>
-            <w:r>
-              <w:rPr>
-                <w:rFonts w:ascii="GDSTransportWebsite" w:hAnsi="GDSTransportWebsite"/>
-                <w:color w:val="0A0A0A"/>
-              </w:rPr>
-              <w:t>&gt;&gt;</w:t>
+              <w:t>Witness &lt;&lt;$itemnum&gt;&gt;</w:t>
             </w:r>
           </w:p>
         </w:tc>
@@ -6782,71 +5731,7 @@
                 <w:rFonts w:ascii="GDSTransportWebsite" w:hAnsi="GDSTransportWebsite"/>
                 <w:color w:val="0A0A0A"/>
               </w:rPr>
-              <w:t>&lt;&lt;cs_{</w:t>
-            </w:r>
-            <w:proofErr w:type="spellStart"/>
-            <w:r>
-              <w:rPr>
-                <w:rFonts w:ascii="GDSTransportWebsite" w:hAnsi="GDSTransportWebsite"/>
-                <w:color w:val="0A0A0A"/>
-              </w:rPr>
-              <w:t>isBlank</w:t>
-            </w:r>
-            <w:proofErr w:type="spellEnd"/>
-            <w:r>
-              <w:rPr>
-                <w:rFonts w:ascii="GDSTransportWebsite" w:hAnsi="GDSTransportWebsite"/>
-                <w:color w:val="0A0A0A"/>
-              </w:rPr>
-              <w:t>(</w:t>
-            </w:r>
-            <w:proofErr w:type="spellStart"/>
-            <w:r>
-              <w:rPr>
-                <w:rFonts w:ascii="GDSTransportWebsite" w:hAnsi="GDSTransportWebsite"/>
-                <w:color w:val="0A0A0A"/>
-              </w:rPr>
-              <w:t>firstName</w:t>
-            </w:r>
-            <w:proofErr w:type="spellEnd"/>
-            <w:r>
-              <w:rPr>
-                <w:rFonts w:ascii="GDSTransportWebsite" w:hAnsi="GDSTransportWebsite"/>
-                <w:color w:val="0A0A0A"/>
-              </w:rPr>
-              <w:t xml:space="preserve">)}&gt;&gt;Not Provided&lt;&lt;else&gt;&gt;&lt;&lt; </w:t>
-            </w:r>
-            <w:proofErr w:type="spellStart"/>
-            <w:r>
-              <w:rPr>
-                <w:rFonts w:ascii="GDSTransportWebsite" w:hAnsi="GDSTransportWebsite"/>
-                <w:color w:val="0A0A0A"/>
-              </w:rPr>
-              <w:t>firstName</w:t>
-            </w:r>
-            <w:proofErr w:type="spellEnd"/>
-            <w:r>
-              <w:rPr>
-                <w:rFonts w:ascii="GDSTransportWebsite" w:hAnsi="GDSTransportWebsite"/>
-                <w:color w:val="0A0A0A"/>
-              </w:rPr>
-              <w:t>&gt;&gt; &lt;&lt;</w:t>
-            </w:r>
-            <w:proofErr w:type="spellStart"/>
-            <w:r>
-              <w:rPr>
-                <w:rFonts w:ascii="GDSTransportWebsite" w:hAnsi="GDSTransportWebsite"/>
-                <w:color w:val="0A0A0A"/>
-              </w:rPr>
-              <w:t>lastName</w:t>
-            </w:r>
-            <w:proofErr w:type="spellEnd"/>
-            <w:r>
-              <w:rPr>
-                <w:rFonts w:ascii="GDSTransportWebsite" w:hAnsi="GDSTransportWebsite"/>
-                <w:color w:val="0A0A0A"/>
-              </w:rPr>
-              <w:t>&gt;&gt;&lt;&lt;es_&gt;&gt;</w:t>
+              <w:t>&lt;&lt;cs_{isBlank(firstName)}&gt;&gt;Not Provided&lt;&lt;else&gt;&gt;&lt;&lt; firstName&gt;&gt; &lt;&lt;lastName&gt;&gt;&lt;&lt;es_&gt;&gt;</w:t>
             </w:r>
           </w:p>
         </w:tc>
@@ -6911,55 +5796,7 @@
                 <w:rFonts w:ascii="GDSTransportWebsite" w:hAnsi="GDSTransportWebsite"/>
                 <w:color w:val="0A0A0A"/>
               </w:rPr>
-              <w:t>&lt;&lt;cs_{</w:t>
-            </w:r>
-            <w:proofErr w:type="spellStart"/>
-            <w:r>
-              <w:rPr>
-                <w:rFonts w:ascii="GDSTransportWebsite" w:hAnsi="GDSTransportWebsite"/>
-                <w:color w:val="0A0A0A"/>
-              </w:rPr>
-              <w:t>isBlank</w:t>
-            </w:r>
-            <w:proofErr w:type="spellEnd"/>
-            <w:r>
-              <w:rPr>
-                <w:rFonts w:ascii="GDSTransportWebsite" w:hAnsi="GDSTransportWebsite"/>
-                <w:color w:val="0A0A0A"/>
-              </w:rPr>
-              <w:t>(</w:t>
-            </w:r>
-            <w:proofErr w:type="spellStart"/>
-            <w:r>
-              <w:rPr>
-                <w:rFonts w:ascii="GDSTransportWebsite" w:hAnsi="GDSTransportWebsite"/>
-                <w:color w:val="0A0A0A"/>
-              </w:rPr>
-              <w:t>phoneNumber</w:t>
-            </w:r>
-            <w:proofErr w:type="spellEnd"/>
-            <w:r>
-              <w:rPr>
-                <w:rFonts w:ascii="GDSTransportWebsite" w:hAnsi="GDSTransportWebsite"/>
-                <w:color w:val="0A0A0A"/>
-              </w:rPr>
-              <w:t>)}&gt;&gt;Not Provided&lt;&lt;else&gt;&gt;&lt;&lt;</w:t>
-            </w:r>
-            <w:proofErr w:type="spellStart"/>
-            <w:r>
-              <w:rPr>
-                <w:rFonts w:ascii="GDSTransportWebsite" w:hAnsi="GDSTransportWebsite"/>
-                <w:color w:val="0A0A0A"/>
-              </w:rPr>
-              <w:t>phoneNumber</w:t>
-            </w:r>
-            <w:proofErr w:type="spellEnd"/>
-            <w:r>
-              <w:rPr>
-                <w:rFonts w:ascii="GDSTransportWebsite" w:hAnsi="GDSTransportWebsite"/>
-                <w:color w:val="0A0A0A"/>
-              </w:rPr>
-              <w:t>&gt;&gt;&lt;&lt;es_&gt;&gt;</w:t>
+              <w:t>&lt;&lt;cs_{isBlank(phoneNumber)}&gt;&gt;Not Provided&lt;&lt;else&gt;&gt;&lt;&lt;phoneNumber&gt;&gt;&lt;&lt;es_&gt;&gt;</w:t>
             </w:r>
           </w:p>
         </w:tc>
@@ -7024,55 +5861,7 @@
                 <w:rFonts w:ascii="GDSTransportWebsite" w:hAnsi="GDSTransportWebsite"/>
                 <w:color w:val="0A0A0A"/>
               </w:rPr>
-              <w:t>&lt;&lt;cs_{</w:t>
-            </w:r>
-            <w:proofErr w:type="spellStart"/>
-            <w:r>
-              <w:rPr>
-                <w:rFonts w:ascii="GDSTransportWebsite" w:hAnsi="GDSTransportWebsite"/>
-                <w:color w:val="0A0A0A"/>
-              </w:rPr>
-              <w:t>isBlank</w:t>
-            </w:r>
-            <w:proofErr w:type="spellEnd"/>
-            <w:r>
-              <w:rPr>
-                <w:rFonts w:ascii="GDSTransportWebsite" w:hAnsi="GDSTransportWebsite"/>
-                <w:color w:val="0A0A0A"/>
-              </w:rPr>
-              <w:t>(</w:t>
-            </w:r>
-            <w:proofErr w:type="spellStart"/>
-            <w:r>
-              <w:rPr>
-                <w:rFonts w:ascii="GDSTransportWebsite" w:hAnsi="GDSTransportWebsite"/>
-                <w:color w:val="0A0A0A"/>
-              </w:rPr>
-              <w:t>emailAddress</w:t>
-            </w:r>
-            <w:proofErr w:type="spellEnd"/>
-            <w:r>
-              <w:rPr>
-                <w:rFonts w:ascii="GDSTransportWebsite" w:hAnsi="GDSTransportWebsite"/>
-                <w:color w:val="0A0A0A"/>
-              </w:rPr>
-              <w:t>)}&gt;&gt;Not Provided&lt;&lt;else&gt;&gt;&lt;&lt;</w:t>
-            </w:r>
-            <w:proofErr w:type="spellStart"/>
-            <w:r>
-              <w:rPr>
-                <w:rFonts w:ascii="GDSTransportWebsite" w:hAnsi="GDSTransportWebsite"/>
-                <w:color w:val="0A0A0A"/>
-              </w:rPr>
-              <w:t>emailAddress</w:t>
-            </w:r>
-            <w:proofErr w:type="spellEnd"/>
-            <w:r>
-              <w:rPr>
-                <w:rFonts w:ascii="GDSTransportWebsite" w:hAnsi="GDSTransportWebsite"/>
-                <w:color w:val="0A0A0A"/>
-              </w:rPr>
-              <w:t>&gt;&gt;&lt;&lt;es_&gt;&gt;</w:t>
+              <w:t>&lt;&lt;cs_{isBlank(emailAddress)}&gt;&gt;Not Provided&lt;&lt;else&gt;&gt;&lt;&lt;emailAddress&gt;&gt;&lt;&lt;es_&gt;&gt;</w:t>
             </w:r>
           </w:p>
         </w:tc>
@@ -7152,23 +5941,7 @@
                 <w:rFonts w:ascii="GDSTransportWebsite" w:hAnsi="GDSTransportWebsite"/>
                 <w:color w:val="0A0A0A"/>
               </w:rPr>
-              <w:t>&lt;&lt;</w:t>
-            </w:r>
-            <w:proofErr w:type="spellStart"/>
-            <w:r>
-              <w:rPr>
-                <w:rFonts w:ascii="GDSTransportWebsite" w:hAnsi="GDSTransportWebsite"/>
-                <w:color w:val="0A0A0A"/>
-              </w:rPr>
-              <w:t>reasonForWitness</w:t>
-            </w:r>
-            <w:proofErr w:type="spellEnd"/>
-            <w:r>
-              <w:rPr>
-                <w:rFonts w:ascii="GDSTransportWebsite" w:hAnsi="GDSTransportWebsite"/>
-                <w:color w:val="0A0A0A"/>
-              </w:rPr>
-              <w:t>&gt;&gt;</w:t>
+              <w:t>&lt;&lt;reasonForWitness&gt;&gt;</w:t>
             </w:r>
           </w:p>
         </w:tc>
@@ -7200,16 +5973,7 @@
                 <w:color w:val="0A0A0A"/>
                 <w:shd w:val="clear" w:color="auto" w:fill="FFFFFF"/>
               </w:rPr>
-              <w:t>&lt;&lt;</w:t>
-            </w:r>
-            <w:proofErr w:type="spellStart"/>
-            <w:r>
-              <w:rPr>
-                <w:rFonts w:ascii="GDSTransportWebsite" w:hAnsi="GDSTransportWebsite"/>
-                <w:color w:val="0A0A0A"/>
-                <w:shd w:val="clear" w:color="auto" w:fill="FFFFFF"/>
-              </w:rPr>
-              <w:t>er_</w:t>
+              <w:t>&lt;&lt;er_</w:t>
             </w:r>
             <w:proofErr w:type="gramStart"/>
             <w:r>
@@ -7220,7 +5984,6 @@
               </w:rPr>
               <w:t>witnesses.details</w:t>
             </w:r>
-            <w:proofErr w:type="spellEnd"/>
             <w:proofErr w:type="gramEnd"/>
             <w:r>
               <w:rPr>
@@ -7343,23 +6106,7 @@
                 <w:rFonts w:ascii="GDSTransportWebsite" w:hAnsi="GDSTransportWebsite"/>
                 <w:color w:val="0A0A0A"/>
               </w:rPr>
-              <w:t>&lt;&lt;</w:t>
-            </w:r>
-            <w:proofErr w:type="spellStart"/>
-            <w:r>
-              <w:rPr>
-                <w:rFonts w:ascii="GDSTransportWebsite" w:hAnsi="GDSTransportWebsite"/>
-                <w:color w:val="0A0A0A"/>
-              </w:rPr>
-              <w:t>welshLanguageRequirements.court</w:t>
-            </w:r>
-            <w:proofErr w:type="spellEnd"/>
-            <w:r>
-              <w:rPr>
-                <w:rFonts w:ascii="GDSTransportWebsite" w:hAnsi="GDSTransportWebsite"/>
-                <w:color w:val="0A0A0A"/>
-              </w:rPr>
-              <w:t>&gt;&gt;</w:t>
+              <w:t>&lt;&lt;welshLanguageRequirements.court&gt;&gt;</w:t>
             </w:r>
           </w:p>
         </w:tc>
@@ -7438,23 +6185,7 @@
                 <w:rFonts w:ascii="GDSTransportWebsite" w:hAnsi="GDSTransportWebsite"/>
                 <w:color w:val="0A0A0A"/>
               </w:rPr>
-              <w:t>&lt;&lt;</w:t>
-            </w:r>
-            <w:proofErr w:type="spellStart"/>
-            <w:r>
-              <w:rPr>
-                <w:rFonts w:ascii="GDSTransportWebsite" w:hAnsi="GDSTransportWebsite"/>
-                <w:color w:val="0A0A0A"/>
-              </w:rPr>
-              <w:t>welshLanguageRequirements.documents</w:t>
-            </w:r>
-            <w:proofErr w:type="spellEnd"/>
-            <w:r>
-              <w:rPr>
-                <w:rFonts w:ascii="GDSTransportWebsite" w:hAnsi="GDSTransportWebsite"/>
-                <w:color w:val="0A0A0A"/>
-              </w:rPr>
-              <w:t>&gt;&gt;</w:t>
+              <w:t>&lt;&lt;welshLanguageRequirements.documents&gt;&gt;</w:t>
             </w:r>
           </w:p>
         </w:tc>
@@ -7598,7 +6329,6 @@
               </w:rPr>
               <w:t>&lt;&lt;</w:t>
             </w:r>
-            <w:proofErr w:type="spellStart"/>
             <w:proofErr w:type="gramStart"/>
             <w:r>
               <w:rPr>
@@ -7607,7 +6337,6 @@
               </w:rPr>
               <w:t>hearing.unavailableDatesRequired</w:t>
             </w:r>
-            <w:proofErr w:type="spellEnd"/>
             <w:proofErr w:type="gramEnd"/>
             <w:r>
               <w:rPr>
@@ -7629,7 +6358,6 @@
         </w:rPr>
         <w:t>&lt;&lt;cs_{</w:t>
       </w:r>
-      <w:proofErr w:type="spellStart"/>
       <w:proofErr w:type="gramStart"/>
       <w:r>
         <w:rPr>
@@ -7646,7 +6374,6 @@
         </w:rPr>
         <w:t>.unavailableDates.size</w:t>
       </w:r>
-      <w:proofErr w:type="spellEnd"/>
       <w:proofErr w:type="gramEnd"/>
       <w:r>
         <w:rPr>
@@ -7733,16 +6460,7 @@
                 <w:color w:val="0A0A0A"/>
                 <w:shd w:val="clear" w:color="auto" w:fill="FFFFFF"/>
               </w:rPr>
-              <w:t>&lt;&lt;</w:t>
-            </w:r>
-            <w:proofErr w:type="spellStart"/>
-            <w:r>
-              <w:rPr>
-                <w:rFonts w:ascii="GDSTransportWebsite" w:hAnsi="GDSTransportWebsite"/>
-                <w:color w:val="0A0A0A"/>
-                <w:shd w:val="clear" w:color="auto" w:fill="FFFFFF"/>
-              </w:rPr>
-              <w:t>rr_</w:t>
+              <w:t>&lt;&lt;rr_</w:t>
             </w:r>
             <w:proofErr w:type="gramStart"/>
             <w:r>
@@ -7760,7 +6478,6 @@
               </w:rPr>
               <w:t>.unavailableDates</w:t>
             </w:r>
-            <w:proofErr w:type="spellEnd"/>
             <w:proofErr w:type="gramEnd"/>
             <w:r>
               <w:rPr>
@@ -7867,54 +6584,13 @@
               </w:rPr>
               <w:t>&lt;{</w:t>
             </w:r>
-            <w:proofErr w:type="spellStart"/>
             <w:proofErr w:type="gramEnd"/>
             <w:r>
               <w:rPr>
                 <w:rFonts w:ascii="GDSTransportWebsite" w:hAnsi="GDSTransportWebsite"/>
                 <w:color w:val="0A0A0A"/>
               </w:rPr>
-              <w:t>dateFormat</w:t>
-            </w:r>
-            <w:proofErr w:type="spellEnd"/>
-            <w:r>
-              <w:rPr>
-                <w:rFonts w:ascii="GDSTransportWebsite" w:hAnsi="GDSTransportWebsite"/>
-                <w:color w:val="0A0A0A"/>
-              </w:rPr>
-              <w:t xml:space="preserve">(date, ‘d MMMM </w:t>
-            </w:r>
-            <w:proofErr w:type="spellStart"/>
-            <w:r>
-              <w:rPr>
-                <w:rFonts w:ascii="GDSTransportWebsite" w:hAnsi="GDSTransportWebsite"/>
-                <w:color w:val="0A0A0A"/>
-              </w:rPr>
-              <w:t>yyyy</w:t>
-            </w:r>
-            <w:proofErr w:type="spellEnd"/>
-            <w:r>
-              <w:rPr>
-                <w:rFonts w:ascii="GDSTransportWebsite" w:hAnsi="GDSTransportWebsite"/>
-                <w:color w:val="0A0A0A"/>
-              </w:rPr>
-              <w:t>’, ‘</w:t>
-            </w:r>
-            <w:proofErr w:type="spellStart"/>
-            <w:r>
-              <w:rPr>
-                <w:rFonts w:ascii="GDSTransportWebsite" w:hAnsi="GDSTransportWebsite"/>
-                <w:color w:val="0A0A0A"/>
-              </w:rPr>
-              <w:t>yyyy</w:t>
-            </w:r>
-            <w:proofErr w:type="spellEnd"/>
-            <w:r>
-              <w:rPr>
-                <w:rFonts w:ascii="GDSTransportWebsite" w:hAnsi="GDSTransportWebsite"/>
-                <w:color w:val="0A0A0A"/>
-              </w:rPr>
-              <w:t>-MM-dd’)}&gt;&gt;</w:t>
+              <w:t>dateFormat(date, ‘d MMMM yyyy’, ‘yyyy-MM-dd’)}&gt;&gt;</w:t>
             </w:r>
           </w:p>
           <w:p>
@@ -7957,134 +6633,13 @@
               </w:rPr>
               <w:t>&lt;{</w:t>
             </w:r>
-            <w:proofErr w:type="spellStart"/>
             <w:proofErr w:type="gramEnd"/>
             <w:r>
               <w:rPr>
                 <w:rFonts w:ascii="GDSTransportWebsite" w:hAnsi="GDSTransportWebsite"/>
                 <w:color w:val="0A0A0A"/>
               </w:rPr>
-              <w:t>dateFormat</w:t>
-            </w:r>
-            <w:proofErr w:type="spellEnd"/>
-            <w:r>
-              <w:rPr>
-                <w:rFonts w:ascii="GDSTransportWebsite" w:hAnsi="GDSTransportWebsite"/>
-                <w:color w:val="0A0A0A"/>
-              </w:rPr>
-              <w:t>(</w:t>
-            </w:r>
-            <w:proofErr w:type="spellStart"/>
-            <w:r>
-              <w:rPr>
-                <w:rFonts w:ascii="GDSTransportWebsite" w:hAnsi="GDSTransportWebsite"/>
-                <w:color w:val="0A0A0A"/>
-              </w:rPr>
-              <w:t>fromDate</w:t>
-            </w:r>
-            <w:proofErr w:type="spellEnd"/>
-            <w:r>
-              <w:rPr>
-                <w:rFonts w:ascii="GDSTransportWebsite" w:hAnsi="GDSTransportWebsite"/>
-                <w:color w:val="0A0A0A"/>
-              </w:rPr>
-              <w:t xml:space="preserve">, ‘d MMMM </w:t>
-            </w:r>
-            <w:proofErr w:type="spellStart"/>
-            <w:r>
-              <w:rPr>
-                <w:rFonts w:ascii="GDSTransportWebsite" w:hAnsi="GDSTransportWebsite"/>
-                <w:color w:val="0A0A0A"/>
-              </w:rPr>
-              <w:t>yyyy</w:t>
-            </w:r>
-            <w:proofErr w:type="spellEnd"/>
-            <w:r>
-              <w:rPr>
-                <w:rFonts w:ascii="GDSTransportWebsite" w:hAnsi="GDSTransportWebsite"/>
-                <w:color w:val="0A0A0A"/>
-              </w:rPr>
-              <w:t>’, ‘</w:t>
-            </w:r>
-            <w:proofErr w:type="spellStart"/>
-            <w:r>
-              <w:rPr>
-                <w:rFonts w:ascii="GDSTransportWebsite" w:hAnsi="GDSTransportWebsite"/>
-                <w:color w:val="0A0A0A"/>
-              </w:rPr>
-              <w:t>yyyy</w:t>
-            </w:r>
-            <w:proofErr w:type="spellEnd"/>
-            <w:r>
-              <w:rPr>
-                <w:rFonts w:ascii="GDSTransportWebsite" w:hAnsi="GDSTransportWebsite"/>
-                <w:color w:val="0A0A0A"/>
-              </w:rPr>
-              <w:t>-MM-dd’)}&gt;&gt; to &lt;&lt;{</w:t>
-            </w:r>
-            <w:proofErr w:type="spellStart"/>
-            <w:r>
-              <w:rPr>
-                <w:rFonts w:ascii="GDSTransportWebsite" w:hAnsi="GDSTransportWebsite"/>
-                <w:color w:val="0A0A0A"/>
-              </w:rPr>
-              <w:t>dateFormat</w:t>
-            </w:r>
-            <w:proofErr w:type="spellEnd"/>
-            <w:r>
-              <w:rPr>
-                <w:rFonts w:ascii="GDSTransportWebsite" w:hAnsi="GDSTransportWebsite"/>
-                <w:color w:val="0A0A0A"/>
-              </w:rPr>
-              <w:t>(</w:t>
-            </w:r>
-            <w:proofErr w:type="spellStart"/>
-            <w:r>
-              <w:rPr>
-                <w:rFonts w:ascii="GDSTransportWebsite" w:hAnsi="GDSTransportWebsite"/>
-                <w:color w:val="0A0A0A"/>
-              </w:rPr>
-              <w:t>toDate</w:t>
-            </w:r>
-            <w:proofErr w:type="spellEnd"/>
-            <w:r>
-              <w:rPr>
-                <w:rFonts w:ascii="GDSTransportWebsite" w:hAnsi="GDSTransportWebsite"/>
-                <w:color w:val="0A0A0A"/>
-              </w:rPr>
-              <w:t xml:space="preserve">, ‘d MMMM </w:t>
-            </w:r>
-            <w:proofErr w:type="spellStart"/>
-            <w:r>
-              <w:rPr>
-                <w:rFonts w:ascii="GDSTransportWebsite" w:hAnsi="GDSTransportWebsite"/>
-                <w:color w:val="0A0A0A"/>
-              </w:rPr>
-              <w:t>yyyy</w:t>
-            </w:r>
-            <w:proofErr w:type="spellEnd"/>
-            <w:r>
-              <w:rPr>
-                <w:rFonts w:ascii="GDSTransportWebsite" w:hAnsi="GDSTransportWebsite"/>
-                <w:color w:val="0A0A0A"/>
-              </w:rPr>
-              <w:t>’, ‘</w:t>
-            </w:r>
-            <w:proofErr w:type="spellStart"/>
-            <w:r>
-              <w:rPr>
-                <w:rFonts w:ascii="GDSTransportWebsite" w:hAnsi="GDSTransportWebsite"/>
-                <w:color w:val="0A0A0A"/>
-              </w:rPr>
-              <w:t>yyyy</w:t>
-            </w:r>
-            <w:proofErr w:type="spellEnd"/>
-            <w:r>
-              <w:rPr>
-                <w:rFonts w:ascii="GDSTransportWebsite" w:hAnsi="GDSTransportWebsite"/>
-                <w:color w:val="0A0A0A"/>
-              </w:rPr>
-              <w:t>-MM-dd’)}&gt;&gt;</w:t>
+              <w:t>dateFormat(fromDate, ‘d MMMM yyyy’, ‘yyyy-MM-dd’)}&gt;&gt; to &lt;&lt;{dateFormat(toDate, ‘d MMMM yyyy’, ‘yyyy-MM-dd’)}&gt;&gt;</w:t>
             </w:r>
           </w:p>
           <w:p>
@@ -8139,16 +6694,7 @@
                 <w:shd w:val="clear" w:color="auto" w:fill="FFFFFF"/>
               </w:rPr>
               <w:lastRenderedPageBreak/>
-              <w:t>&lt;&lt;</w:t>
-            </w:r>
-            <w:proofErr w:type="spellStart"/>
-            <w:r>
-              <w:rPr>
-                <w:rFonts w:ascii="GDSTransportWebsite" w:hAnsi="GDSTransportWebsite"/>
-                <w:color w:val="0A0A0A"/>
-                <w:shd w:val="clear" w:color="auto" w:fill="FFFFFF"/>
-              </w:rPr>
-              <w:t>er_</w:t>
+              <w:t>&lt;&lt;er_</w:t>
             </w:r>
             <w:proofErr w:type="gramStart"/>
             <w:r>
@@ -8166,7 +6712,6 @@
               </w:rPr>
               <w:t>.unavailableDates</w:t>
             </w:r>
-            <w:proofErr w:type="spellEnd"/>
             <w:proofErr w:type="gramEnd"/>
             <w:r>
               <w:rPr>
@@ -8343,23 +6888,7 @@
                 <w:rFonts w:ascii="GDSTransportWebsite" w:hAnsi="GDSTransportWebsite"/>
                 <w:color w:val="0A0A0A"/>
               </w:rPr>
-              <w:t>&lt;&lt;</w:t>
-            </w:r>
-            <w:proofErr w:type="spellStart"/>
-            <w:r>
-              <w:rPr>
-                <w:rFonts w:ascii="GDSTransportWebsite" w:hAnsi="GDSTransportWebsite"/>
-                <w:color w:val="0A0A0A"/>
-              </w:rPr>
-              <w:t>requestedCourt.requestHearingAtSpecificCourt</w:t>
-            </w:r>
-            <w:proofErr w:type="spellEnd"/>
-            <w:r>
-              <w:rPr>
-                <w:rFonts w:ascii="GDSTransportWebsite" w:hAnsi="GDSTransportWebsite"/>
-                <w:color w:val="0A0A0A"/>
-              </w:rPr>
-              <w:t>&gt;&gt;</w:t>
+              <w:t>&lt;&lt;requestedCourt.requestHearingAtSpecificCourt&gt;&gt;</w:t>
             </w:r>
           </w:p>
           <w:p>
@@ -8395,21 +6924,7 @@
               <w:rPr>
                 <w:rFonts w:ascii="GDSTransportWebsite" w:hAnsi="GDSTransportWebsite" w:cs="Calibri"/>
               </w:rPr>
-              <w:t>&lt;&lt;</w:t>
-            </w:r>
-            <w:proofErr w:type="spellStart"/>
-            <w:r>
-              <w:rPr>
-                <w:rFonts w:ascii="GDSTransportWebsite" w:hAnsi="GDSTransportWebsite" w:cs="Calibri"/>
-              </w:rPr>
-              <w:t>requestedCourt.responseCourtName</w:t>
-            </w:r>
-            <w:proofErr w:type="spellEnd"/>
-            <w:r>
-              <w:rPr>
-                <w:rFonts w:ascii="GDSTransportWebsite" w:hAnsi="GDSTransportWebsite" w:cs="Calibri"/>
-              </w:rPr>
-              <w:t>&gt;&gt;</w:t>
+              <w:t>&lt;&lt;requestedCourt.responseCourtName&gt;&gt;</w:t>
             </w:r>
           </w:p>
         </w:tc>
@@ -8476,23 +6991,7 @@
                 <w:rFonts w:ascii="GDSTransportWebsite" w:hAnsi="GDSTransportWebsite"/>
                 <w:color w:val="0A0A0A"/>
               </w:rPr>
-              <w:t>&lt;&lt;</w:t>
-            </w:r>
-            <w:proofErr w:type="spellStart"/>
-            <w:r>
-              <w:rPr>
-                <w:rFonts w:ascii="GDSTransportWebsite" w:hAnsi="GDSTransportWebsite"/>
-                <w:color w:val="0A0A0A"/>
-              </w:rPr>
-              <w:t>requestedCourt.reasonForHearingAtSpecificCourt</w:t>
-            </w:r>
-            <w:proofErr w:type="spellEnd"/>
-            <w:r>
-              <w:rPr>
-                <w:rFonts w:ascii="GDSTransportWebsite" w:hAnsi="GDSTransportWebsite"/>
-                <w:color w:val="0A0A0A"/>
-              </w:rPr>
-              <w:t>&gt;&gt;</w:t>
+              <w:t>&lt;&lt;requestedCourt.reasonForHearingAtSpecificCourt&gt;&gt;</w:t>
             </w:r>
           </w:p>
         </w:tc>
@@ -8604,15 +7103,7 @@
                 <w:rFonts w:ascii="GDSTransportWebsite" w:hAnsi="GDSTransportWebsite"/>
                 <w:color w:val="0A0A0A"/>
               </w:rPr>
-              <w:t>&lt;&lt;</w:t>
-            </w:r>
-            <w:proofErr w:type="spellStart"/>
-            <w:r>
-              <w:rPr>
-                <w:rFonts w:ascii="GDSTransportWebsite" w:hAnsi="GDSTransportWebsite"/>
-                <w:color w:val="0A0A0A"/>
-              </w:rPr>
-              <w:t>vulnerabilityQuestions.</w:t>
+              <w:t>&lt;&lt;vulnerabilityQuestions.</w:t>
             </w:r>
             <w:r>
               <w:rPr>
@@ -8628,7 +7119,6 @@
               </w:rPr>
               <w:t>d</w:t>
             </w:r>
-            <w:proofErr w:type="spellEnd"/>
             <w:r>
               <w:rPr>
                 <w:rFonts w:ascii="GDSTransportWebsite" w:hAnsi="GDSTransportWebsite"/>
@@ -8822,25 +7312,8 @@
                 <w:rFonts w:ascii="GDSTransportWebsite" w:hAnsi="GDSTransportWebsite"/>
                 <w:color w:val="0A0A0A"/>
               </w:rPr>
-              <w:t>&lt;&lt;cs_{</w:t>
-            </w:r>
-            <w:proofErr w:type="spellStart"/>
-            <w:r>
-              <w:rPr>
-                <w:rFonts w:ascii="GDSTransportWebsite" w:hAnsi="GDSTransportWebsite"/>
-                <w:color w:val="0A0A0A"/>
-              </w:rPr>
-              <w:t>isBlank</w:t>
-            </w:r>
-            <w:proofErr w:type="spellEnd"/>
-            <w:r>
-              <w:rPr>
-                <w:rFonts w:ascii="GDSTransportWebsite" w:hAnsi="GDSTransportWebsite"/>
-                <w:color w:val="0A0A0A"/>
-              </w:rPr>
-              <w:t>(</w:t>
-            </w:r>
-            <w:proofErr w:type="spellStart"/>
+              <w:t>&lt;&lt;cs_{isBlank(</w:t>
+            </w:r>
             <w:proofErr w:type="gramStart"/>
             <w:r>
               <w:rPr>
@@ -8856,7 +7329,6 @@
               </w:rPr>
               <w:t>supportRequirementsAdditional</w:t>
             </w:r>
-            <w:proofErr w:type="spellEnd"/>
             <w:proofErr w:type="gramEnd"/>
             <w:r>
               <w:rPr>
@@ -8865,7 +7337,6 @@
               </w:rPr>
               <w:t>)}&gt;&gt;Not Provided&lt;&lt;else&gt;&gt;&lt;&lt;</w:t>
             </w:r>
-            <w:proofErr w:type="spellStart"/>
             <w:r>
               <w:rPr>
                 <w:rFonts w:ascii="GDSTransportWebsite" w:hAnsi="GDSTransportWebsite"/>
@@ -8880,7 +7351,6 @@
               </w:rPr>
               <w:t>supportRequirementsAdditional</w:t>
             </w:r>
-            <w:proofErr w:type="spellEnd"/>
             <w:r>
               <w:rPr>
                 <w:rFonts w:ascii="GDSTransportWebsite" w:hAnsi="GDSTransportWebsite"/>
@@ -9002,23 +7472,7 @@
                 <w:rFonts w:ascii="GDSTransportWebsite" w:hAnsi="GDSTransportWebsite"/>
                 <w:color w:val="0A0A0A"/>
               </w:rPr>
-              <w:t>&lt;&lt;</w:t>
-            </w:r>
-            <w:proofErr w:type="spellStart"/>
-            <w:r>
-              <w:rPr>
-                <w:rFonts w:ascii="GDSTransportWebsite" w:hAnsi="GDSTransportWebsite"/>
-                <w:color w:val="0A0A0A"/>
-              </w:rPr>
-              <w:t>furtherInformation.futureApplications</w:t>
-            </w:r>
-            <w:proofErr w:type="spellEnd"/>
-            <w:r>
-              <w:rPr>
-                <w:rFonts w:ascii="GDSTransportWebsite" w:hAnsi="GDSTransportWebsite"/>
-                <w:color w:val="0A0A0A"/>
-              </w:rPr>
-              <w:t>&gt;&gt;</w:t>
+              <w:t>&lt;&lt;furtherInformation.futureApplications&gt;&gt;</w:t>
             </w:r>
           </w:p>
         </w:tc>
@@ -9032,25 +7486,7 @@
           <w:shd w:val="clear" w:color="auto" w:fill="FFFFFF"/>
         </w:rPr>
         <w:lastRenderedPageBreak/>
-        <w:t>&lt;&lt;cs_{</w:t>
-      </w:r>
-      <w:proofErr w:type="spellStart"/>
-      <w:r>
-        <w:rPr>
-          <w:rFonts w:ascii="GDSTransportWebsite" w:hAnsi="GDSTransportWebsite"/>
-          <w:color w:val="0A0A0A"/>
-          <w:shd w:val="clear" w:color="auto" w:fill="FFFFFF"/>
-        </w:rPr>
-        <w:t>furthterInformation.futureApplications</w:t>
-      </w:r>
-      <w:proofErr w:type="spellEnd"/>
-      <w:r>
-        <w:rPr>
-          <w:rFonts w:ascii="GDSTransportWebsite" w:hAnsi="GDSTransportWebsite"/>
-          <w:color w:val="0A0A0A"/>
-          <w:shd w:val="clear" w:color="auto" w:fill="FFFFFF"/>
-        </w:rPr>
-        <w:t>='Yes'}&gt;&gt;</w:t>
+        <w:t>&lt;&lt;cs_{furthterInformation.futureApplications='Yes'}&gt;&gt;</w:t>
       </w:r>
     </w:p>
     <w:tbl>
@@ -9139,23 +7575,7 @@
                 <w:rFonts w:ascii="GDSTransportWebsite" w:hAnsi="GDSTransportWebsite"/>
                 <w:color w:val="0A0A0A"/>
               </w:rPr>
-              <w:t>&lt;&lt;</w:t>
-            </w:r>
-            <w:proofErr w:type="spellStart"/>
-            <w:r>
-              <w:rPr>
-                <w:rFonts w:ascii="GDSTransportWebsite" w:hAnsi="GDSTransportWebsite"/>
-                <w:color w:val="0A0A0A"/>
-              </w:rPr>
-              <w:t>furtherInformation.reasonForFutureApplications</w:t>
-            </w:r>
-            <w:proofErr w:type="spellEnd"/>
-            <w:r>
-              <w:rPr>
-                <w:rFonts w:ascii="GDSTransportWebsite" w:hAnsi="GDSTransportWebsite"/>
-                <w:color w:val="0A0A0A"/>
-              </w:rPr>
-              <w:t>&gt;&gt;</w:t>
+              <w:t>&lt;&lt;furtherInformation.reasonForFutureApplications&gt;&gt;</w:t>
             </w:r>
           </w:p>
         </w:tc>
@@ -9271,39 +7691,21 @@
               </w:rPr>
               <w:t>&lt;&lt;cs_{</w:t>
             </w:r>
-            <w:proofErr w:type="spellStart"/>
             <w:proofErr w:type="gramStart"/>
             <w:r>
               <w:rPr>
                 <w:rFonts w:ascii="GDSTransportWebsite" w:hAnsi="GDSTransportWebsite"/>
                 <w:color w:val="0A0A0A"/>
               </w:rPr>
-              <w:t>isBlank</w:t>
-            </w:r>
-            <w:proofErr w:type="spellEnd"/>
-            <w:r>
-              <w:rPr>
-                <w:rFonts w:ascii="GDSTransportWebsite" w:hAnsi="GDSTransportWebsite"/>
-                <w:color w:val="0A0A0A"/>
-              </w:rPr>
-              <w:t>(</w:t>
-            </w:r>
-            <w:proofErr w:type="spellStart"/>
+              <w:t>isBlank(</w:t>
+            </w:r>
             <w:proofErr w:type="gramEnd"/>
             <w:r>
               <w:rPr>
                 <w:rFonts w:ascii="GDSTransportWebsite" w:hAnsi="GDSTransportWebsite"/>
                 <w:color w:val="0A0A0A"/>
               </w:rPr>
-              <w:t>furtherInformation.otherInformationForJudge</w:t>
-            </w:r>
-            <w:proofErr w:type="spellEnd"/>
-            <w:r>
-              <w:rPr>
-                <w:rFonts w:ascii="GDSTransportWebsite" w:hAnsi="GDSTransportWebsite"/>
-                <w:color w:val="0A0A0A"/>
-              </w:rPr>
-              <w:t>)}&gt;&gt;Not Provided&lt;&lt;else&gt;&gt;&lt;&lt;furtherInformation.otherInformationForJudge&gt;&gt;&lt;&lt;es_&gt;&gt;</w:t>
+              <w:t>furtherInformation.otherInformationForJudge)}&gt;&gt;Not Provided&lt;&lt;else&gt;&gt;&lt;&lt;furtherInformation.otherInformationForJudge&gt;&gt;&lt;&lt;es_&gt;&gt;</w:t>
             </w:r>
           </w:p>
         </w:tc>
@@ -9578,23 +7980,7 @@
                 <w:rFonts w:ascii="GDSTransportWebsite" w:hAnsi="GDSTransportWebsite"/>
                 <w:color w:val="0A0A0A"/>
               </w:rPr>
-              <w:t>&lt;&lt;</w:t>
-            </w:r>
-            <w:proofErr w:type="spellStart"/>
-            <w:r>
-              <w:rPr>
-                <w:rFonts w:ascii="GDSTransportWebsite" w:hAnsi="GDSTransportWebsite"/>
-                <w:color w:val="0A0A0A"/>
-              </w:rPr>
-              <w:t>statementOfTruth.role</w:t>
-            </w:r>
-            <w:proofErr w:type="spellEnd"/>
-            <w:r>
-              <w:rPr>
-                <w:rFonts w:ascii="GDSTransportWebsite" w:hAnsi="GDSTransportWebsite"/>
-                <w:color w:val="0A0A0A"/>
-              </w:rPr>
-              <w:t>&gt;&gt;</w:t>
+              <w:t>&lt;&lt;statementOfTruth.role&gt;&gt;</w:t>
             </w:r>
           </w:p>
         </w:tc>
@@ -11339,6 +9725,37 @@
 </file>
 
 <file path=customXml/item1.xml><?xml version="1.0" encoding="utf-8"?>
+<?mso-contentType ?>
+<FormTemplates xmlns="http://schemas.microsoft.com/sharepoint/v3/contenttype/forms">
+  <Display>DocumentLibraryForm</Display>
+  <Edit>DocumentLibraryForm</Edit>
+  <New>DocumentLibraryForm</New>
+</FormTemplates>
+</file>
+
+<file path=customXml/item2.xml><?xml version="1.0" encoding="utf-8"?>
+<p:properties xmlns:p="http://schemas.microsoft.com/office/2006/metadata/properties" xmlns:xsi="http://www.w3.org/2001/XMLSchema-instance" xmlns:pc="http://schemas.microsoft.com/office/infopath/2007/PartnerControls">
+  <documentManagement>
+    <Stage xmlns="f336f4fe-8719-4ea2-b5d6-29b3a580aeb4">Draft</Stage>
+    <Next_x0020_Stage xmlns="f336f4fe-8719-4ea2-b5d6-29b3a580aeb4">N/A</Next_x0020_Stage>
+    <Admin_x0020_Action xmlns="f336f4fe-8719-4ea2-b5d6-29b3a580aeb4" xsi:nil="true"/>
+    <Template_x0020_Category xmlns="f336f4fe-8719-4ea2-b5d6-29b3a580aeb4">Hearing Requirements Notice - HRN</Template_x0020_Category>
+    <Action xmlns="f336f4fe-8719-4ea2-b5d6-29b3a580aeb4" xsi:nil="true"/>
+    <Purpose1 xmlns="f336f4fe-8719-4ea2-b5d6-29b3a580aeb4">Directions Questionnaire</Purpose1>
+    <Template_x0020_Language xmlns="f336f4fe-8719-4ea2-b5d6-29b3a580aeb4">English - ENG</Template_x0020_Language>
+    <Rename xmlns="f336f4fe-8719-4ea2-b5d6-29b3a580aeb4">true</Rename>
+    <Tornado_x0020_Filename xmlns="f336f4fe-8719-4ea2-b5d6-29b3a580aeb4" xsi:nil="true"/>
+    <Approval_x0020_Request_x0020_Comment xmlns="f336f4fe-8719-4ea2-b5d6-29b3a580aeb4" xsi:nil="true"/>
+    <Publication_x0020_Date xmlns="f336f4fe-8719-4ea2-b5d6-29b3a580aeb4">2020-12-09T00:00:00+00:00</Publication_x0020_Date>
+  </documentManagement>
+</p:properties>
+</file>
+
+<file path=customXml/item3.xml><?xml version="1.0" encoding="utf-8"?>
+<b:Sources xmlns:b="http://schemas.openxmlformats.org/officeDocument/2006/bibliography" xmlns="http://schemas.openxmlformats.org/officeDocument/2006/bibliography" SelectedStyle="\APASixthEditionOfficeOnline.xsl" StyleName="APA" Version="6"/>
+</file>
+
+<file path=customXml/item4.xml><?xml version="1.0" encoding="utf-8"?>
 <ct:contentTypeSchema xmlns:ct="http://schemas.microsoft.com/office/2006/metadata/contentType" xmlns:ma="http://schemas.microsoft.com/office/2006/metadata/properties/metaAttributes" ct:_="" ma:_="" ma:contentTypeName="_CtTemplate" ma:contentTypeID="0x01010064A5FDCCFB03F540B94405305D7DE14F00A4F8B82F7CEF57469A8FE5CEAB7A0EE0" ma:contentTypeVersion="55" ma:contentTypeDescription="Part of Template Management with Site Columns representing custom attributes." ma:contentTypeScope="" ma:versionID="e48abcd8da7fe05ec90dabdfbb8c2749">
   <xsd:schema xmlns:xsd="http://www.w3.org/2001/XMLSchema" xmlns:xs="http://www.w3.org/2001/XMLSchema" xmlns:p="http://schemas.microsoft.com/office/2006/metadata/properties" xmlns:ns2="f336f4fe-8719-4ea2-b5d6-29b3a580aeb4" xmlns:ns3="b57b892a-dd61-4bba-b372-a8d93da2c7e6" targetNamespace="http://schemas.microsoft.com/office/2006/metadata/properties" ma:root="true" ma:fieldsID="4c733adc908683170864ffc34cec60fa" ns2:_="" ns3:_="">
     <xsd:import namespace="f336f4fe-8719-4ea2-b5d6-29b3a580aeb4"/>
@@ -11660,38 +10077,33 @@
 </ct:contentTypeSchema>
 </file>
 
-<file path=customXml/item2.xml><?xml version="1.0" encoding="utf-8"?>
-<b:Sources xmlns:b="http://schemas.openxmlformats.org/officeDocument/2006/bibliography" xmlns="http://schemas.openxmlformats.org/officeDocument/2006/bibliography" SelectedStyle="\APASixthEditionOfficeOnline.xsl" StyleName="APA" Version="6"/>
+<file path=customXml/itemProps1.xml><?xml version="1.0" encoding="utf-8"?>
+<ds:datastoreItem xmlns:ds="http://schemas.openxmlformats.org/officeDocument/2006/customXml" ds:itemID="{B979ABCF-6006-4211-8C04-D08E1C55C8F9}">
+  <ds:schemaRefs>
+    <ds:schemaRef ds:uri="http://schemas.microsoft.com/sharepoint/v3/contenttype/forms"/>
+  </ds:schemaRefs>
+</ds:datastoreItem>
 </file>
 
-<file path=customXml/item3.xml><?xml version="1.0" encoding="utf-8"?>
-<p:properties xmlns:p="http://schemas.microsoft.com/office/2006/metadata/properties" xmlns:xsi="http://www.w3.org/2001/XMLSchema-instance" xmlns:pc="http://schemas.microsoft.com/office/infopath/2007/PartnerControls">
-  <documentManagement>
-    <Stage xmlns="f336f4fe-8719-4ea2-b5d6-29b3a580aeb4">Draft</Stage>
-    <Next_x0020_Stage xmlns="f336f4fe-8719-4ea2-b5d6-29b3a580aeb4">N/A</Next_x0020_Stage>
-    <Admin_x0020_Action xmlns="f336f4fe-8719-4ea2-b5d6-29b3a580aeb4" xsi:nil="true"/>
-    <Template_x0020_Category xmlns="f336f4fe-8719-4ea2-b5d6-29b3a580aeb4">Hearing Requirements Notice - HRN</Template_x0020_Category>
-    <Action xmlns="f336f4fe-8719-4ea2-b5d6-29b3a580aeb4" xsi:nil="true"/>
-    <Purpose1 xmlns="f336f4fe-8719-4ea2-b5d6-29b3a580aeb4">Directions Questionnaire</Purpose1>
-    <Template_x0020_Language xmlns="f336f4fe-8719-4ea2-b5d6-29b3a580aeb4">English - ENG</Template_x0020_Language>
-    <Rename xmlns="f336f4fe-8719-4ea2-b5d6-29b3a580aeb4">true</Rename>
-    <Tornado_x0020_Filename xmlns="f336f4fe-8719-4ea2-b5d6-29b3a580aeb4" xsi:nil="true"/>
-    <Approval_x0020_Request_x0020_Comment xmlns="f336f4fe-8719-4ea2-b5d6-29b3a580aeb4" xsi:nil="true"/>
-    <Publication_x0020_Date xmlns="f336f4fe-8719-4ea2-b5d6-29b3a580aeb4">2020-12-09T00:00:00+00:00</Publication_x0020_Date>
-  </documentManagement>
-</p:properties>
+<file path=customXml/itemProps2.xml><?xml version="1.0" encoding="utf-8"?>
+<ds:datastoreItem xmlns:ds="http://schemas.openxmlformats.org/officeDocument/2006/customXml" ds:itemID="{167D3FB0-0D1A-4A81-8A96-EE2F37F3B125}">
+  <ds:schemaRefs>
+    <ds:schemaRef ds:uri="http://schemas.microsoft.com/office/2006/metadata/properties"/>
+    <ds:schemaRef ds:uri="http://schemas.microsoft.com/office/infopath/2007/PartnerControls"/>
+    <ds:schemaRef ds:uri="f336f4fe-8719-4ea2-b5d6-29b3a580aeb4"/>
+  </ds:schemaRefs>
+</ds:datastoreItem>
 </file>
 
-<file path=customXml/item4.xml><?xml version="1.0" encoding="utf-8"?>
-<?mso-contentType ?>
-<FormTemplates xmlns="http://schemas.microsoft.com/sharepoint/v3/contenttype/forms">
-  <Display>DocumentLibraryForm</Display>
-  <Edit>DocumentLibraryForm</Edit>
-  <New>DocumentLibraryForm</New>
-</FormTemplates>
+<file path=customXml/itemProps3.xml><?xml version="1.0" encoding="utf-8"?>
+<ds:datastoreItem xmlns:ds="http://schemas.openxmlformats.org/officeDocument/2006/customXml" ds:itemID="{5C627932-C981-4CFE-9BA8-667150120D32}">
+  <ds:schemaRefs>
+    <ds:schemaRef ds:uri="http://schemas.openxmlformats.org/officeDocument/2006/bibliography"/>
+  </ds:schemaRefs>
+</ds:datastoreItem>
 </file>
 
-<file path=customXml/itemProps1.xml><?xml version="1.0" encoding="utf-8"?>
+<file path=customXml/itemProps4.xml><?xml version="1.0" encoding="utf-8"?>
 <ds:datastoreItem xmlns:ds="http://schemas.openxmlformats.org/officeDocument/2006/customXml" ds:itemID="{FD183A76-F7C3-4649-9BFF-69F9439DA78D}">
   <ds:schemaRefs>
     <ds:schemaRef ds:uri="http://schemas.microsoft.com/office/2006/metadata/contentType"/>
@@ -11710,32 +10122,6 @@
 </ds:datastoreItem>
 </file>
 
-<file path=customXml/itemProps2.xml><?xml version="1.0" encoding="utf-8"?>
-<ds:datastoreItem xmlns:ds="http://schemas.openxmlformats.org/officeDocument/2006/customXml" ds:itemID="{5C627932-C981-4CFE-9BA8-667150120D32}">
-  <ds:schemaRefs>
-    <ds:schemaRef ds:uri="http://schemas.openxmlformats.org/officeDocument/2006/bibliography"/>
-  </ds:schemaRefs>
-</ds:datastoreItem>
-</file>
-
-<file path=customXml/itemProps3.xml><?xml version="1.0" encoding="utf-8"?>
-<ds:datastoreItem xmlns:ds="http://schemas.openxmlformats.org/officeDocument/2006/customXml" ds:itemID="{167D3FB0-0D1A-4A81-8A96-EE2F37F3B125}">
-  <ds:schemaRefs>
-    <ds:schemaRef ds:uri="http://schemas.microsoft.com/office/2006/metadata/properties"/>
-    <ds:schemaRef ds:uri="http://schemas.microsoft.com/office/infopath/2007/PartnerControls"/>
-    <ds:schemaRef ds:uri="f336f4fe-8719-4ea2-b5d6-29b3a580aeb4"/>
-  </ds:schemaRefs>
-</ds:datastoreItem>
-</file>
-
-<file path=customXml/itemProps4.xml><?xml version="1.0" encoding="utf-8"?>
-<ds:datastoreItem xmlns:ds="http://schemas.openxmlformats.org/officeDocument/2006/customXml" ds:itemID="{B979ABCF-6006-4211-8C04-D08E1C55C8F9}">
-  <ds:schemaRefs>
-    <ds:schemaRef ds:uri="http://schemas.microsoft.com/sharepoint/v3/contenttype/forms"/>
-  </ds:schemaRefs>
-</ds:datastoreItem>
-</file>
-
 <file path=docMetadata/LabelInfo.xml><?xml version="1.0" encoding="utf-8"?>
 <clbl:labelList xmlns:clbl="http://schemas.microsoft.com/office/2020/mipLabelMetadata">
   <clbl:label id="{fa22dce2-39a9-4bf4-a557-7a50b593b56a}" enabled="1" method="Privileged" siteId="{3e0088dc-0629-4ae6-aa8c-813e7a296f50}" contentBits="0" removed="0"/>

</xml_diff>

<commit_message>
Initial changes for https://tools.hmcts.net/jira/browse/CIV-16978
</commit_message>
<xml_diff>
--- a/docker/docmosis/templates/CV-SPC-HRN-ENG-01358.docx
+++ b/docker/docmosis/templates/CV-SPC-HRN-ENG-01358.docx
@@ -1,6 +1,6 @@
 
 <file path=word/document.xml><?xml version="1.0" encoding="utf-8"?>
-<w:document xmlns:wpc="http://schemas.microsoft.com/office/word/2010/wordprocessingCanvas" xmlns:cx="http://schemas.microsoft.com/office/drawing/2014/chartex" xmlns:cx1="http://schemas.microsoft.com/office/drawing/2015/9/8/chartex" xmlns:cx2="http://schemas.microsoft.com/office/drawing/2015/10/21/chartex" xmlns:cx3="http://schemas.microsoft.com/office/drawing/2016/5/9/chartex" xmlns:cx4="http://schemas.microsoft.com/office/drawing/2016/5/10/chartex" xmlns:cx5="http://schemas.microsoft.com/office/drawing/2016/5/11/chartex" xmlns:cx6="http://schemas.microsoft.com/office/drawing/2016/5/12/chartex" xmlns:cx7="http://schemas.microsoft.com/office/drawing/2016/5/13/chartex" xmlns:cx8="http://schemas.microsoft.com/office/drawing/2016/5/14/chartex" xmlns:mc="http://schemas.openxmlformats.org/markup-compatibility/2006" xmlns:aink="http://schemas.microsoft.com/office/drawing/2016/ink" xmlns:am3d="http://schemas.microsoft.com/office/drawing/2017/model3d" xmlns:o="urn:schemas-microsoft-com:office:office" xmlns:oel="http://schemas.microsoft.com/office/2019/extlst" xmlns:r="http://schemas.openxmlformats.org/officeDocument/2006/relationships" xmlns:m="http://schemas.openxmlformats.org/officeDocument/2006/math" xmlns:v="urn:schemas-microsoft-com:vml" xmlns:wp14="http://schemas.microsoft.com/office/word/2010/wordprocessingDrawing" xmlns:wp="http://schemas.openxmlformats.org/drawingml/2006/wordprocessingDrawing" xmlns:w10="urn:schemas-microsoft-com:office:word" xmlns:w="http://schemas.openxmlformats.org/wordprocessingml/2006/main" xmlns:w14="http://schemas.microsoft.com/office/word/2010/wordml" xmlns:w15="http://schemas.microsoft.com/office/word/2012/wordml" xmlns:w16cex="http://schemas.microsoft.com/office/word/2018/wordml/cex" xmlns:w16cid="http://schemas.microsoft.com/office/word/2016/wordml/cid" xmlns:w16="http://schemas.microsoft.com/office/word/2018/wordml" xmlns:w16du="http://schemas.microsoft.com/office/word/2023/wordml/word16du" xmlns:w16sdtdh="http://schemas.microsoft.com/office/word/2020/wordml/sdtdatahash" xmlns:w16se="http://schemas.microsoft.com/office/word/2015/wordml/symex" xmlns:wpg="http://schemas.microsoft.com/office/word/2010/wordprocessingGroup" xmlns:wpi="http://schemas.microsoft.com/office/word/2010/wordprocessingInk" xmlns:wne="http://schemas.microsoft.com/office/word/2006/wordml" xmlns:wps="http://schemas.microsoft.com/office/word/2010/wordprocessingShape" mc:Ignorable="w14 w15 w16se w16cid w16 w16cex w16sdtdh w16du wp14">
+<w:document xmlns:wpc="http://schemas.microsoft.com/office/word/2010/wordprocessingCanvas" xmlns:cx="http://schemas.microsoft.com/office/drawing/2014/chartex" xmlns:cx1="http://schemas.microsoft.com/office/drawing/2015/9/8/chartex" xmlns:cx2="http://schemas.microsoft.com/office/drawing/2015/10/21/chartex" xmlns:cx3="http://schemas.microsoft.com/office/drawing/2016/5/9/chartex" xmlns:cx4="http://schemas.microsoft.com/office/drawing/2016/5/10/chartex" xmlns:cx5="http://schemas.microsoft.com/office/drawing/2016/5/11/chartex" xmlns:cx6="http://schemas.microsoft.com/office/drawing/2016/5/12/chartex" xmlns:cx7="http://schemas.microsoft.com/office/drawing/2016/5/13/chartex" xmlns:cx8="http://schemas.microsoft.com/office/drawing/2016/5/14/chartex" xmlns:mc="http://schemas.openxmlformats.org/markup-compatibility/2006" xmlns:aink="http://schemas.microsoft.com/office/drawing/2016/ink" xmlns:am3d="http://schemas.microsoft.com/office/drawing/2017/model3d" xmlns:o="urn:schemas-microsoft-com:office:office" xmlns:oel="http://schemas.microsoft.com/office/2019/extlst" xmlns:r="http://schemas.openxmlformats.org/officeDocument/2006/relationships" xmlns:m="http://schemas.openxmlformats.org/officeDocument/2006/math" xmlns:v="urn:schemas-microsoft-com:vml" xmlns:wp14="http://schemas.microsoft.com/office/word/2010/wordprocessingDrawing" xmlns:wp="http://schemas.openxmlformats.org/drawingml/2006/wordprocessingDrawing" xmlns:w10="urn:schemas-microsoft-com:office:word" xmlns:w="http://schemas.openxmlformats.org/wordprocessingml/2006/main" xmlns:w14="http://schemas.microsoft.com/office/word/2010/wordml" xmlns:w15="http://schemas.microsoft.com/office/word/2012/wordml" xmlns:w16cex="http://schemas.microsoft.com/office/word/2018/wordml/cex" xmlns:w16cid="http://schemas.microsoft.com/office/word/2016/wordml/cid" xmlns:w16="http://schemas.microsoft.com/office/word/2018/wordml" xmlns:w16du="http://schemas.microsoft.com/office/word/2023/wordml/word16du" xmlns:w16sdtdh="http://schemas.microsoft.com/office/word/2020/wordml/sdtdatahash" xmlns:w16sdtfl="http://schemas.microsoft.com/office/word/2024/wordml/sdtformatlock" xmlns:w16se="http://schemas.microsoft.com/office/word/2015/wordml/symex" xmlns:wpg="http://schemas.microsoft.com/office/word/2010/wordprocessingGroup" xmlns:wpi="http://schemas.microsoft.com/office/word/2010/wordprocessingInk" xmlns:wne="http://schemas.microsoft.com/office/word/2006/wordml" xmlns:wps="http://schemas.microsoft.com/office/word/2010/wordprocessingShape" mc:Ignorable="w14 w15 w16se w16cid w16 w16cex w16sdtdh w16sdtfl w16du wp14">
   <w:body>
     <w:p>
       <w:pPr>
@@ -129,27 +129,7 @@
                 <w:sz w:val="28"/>
                 <w:szCs w:val="28"/>
               </w:rPr>
-              <w:t>Claim number: &lt;&lt;</w:t>
-            </w:r>
-            <w:proofErr w:type="spellStart"/>
-            <w:r>
-              <w:rPr>
-                <w:rFonts w:ascii="GDSTransportWebsite" w:hAnsi="GDSTransportWebsite"/>
-                <w:color w:val="60686D"/>
-                <w:sz w:val="28"/>
-                <w:szCs w:val="28"/>
-              </w:rPr>
-              <w:t>referenceNumber</w:t>
-            </w:r>
-            <w:proofErr w:type="spellEnd"/>
-            <w:r>
-              <w:rPr>
-                <w:rFonts w:ascii="GDSTransportWebsite" w:hAnsi="GDSTransportWebsite"/>
-                <w:color w:val="60686D"/>
-                <w:sz w:val="28"/>
-                <w:szCs w:val="28"/>
-              </w:rPr>
-              <w:t>&gt;&gt;</w:t>
+              <w:t>Claim number: &lt;&lt;referenceNumber&gt;&gt;</w:t>
             </w:r>
           </w:p>
         </w:tc>
@@ -260,27 +240,7 @@
                 <w:sz w:val="28"/>
                 <w:szCs w:val="28"/>
               </w:rPr>
-              <w:t>Case name: &lt;&lt;</w:t>
-            </w:r>
-            <w:proofErr w:type="spellStart"/>
-            <w:r>
-              <w:rPr>
-                <w:rFonts w:ascii="GDSTransportWebsite" w:hAnsi="GDSTransportWebsite"/>
-                <w:color w:val="60686D"/>
-                <w:sz w:val="28"/>
-                <w:szCs w:val="28"/>
-              </w:rPr>
-              <w:t>caseName</w:t>
-            </w:r>
-            <w:proofErr w:type="spellEnd"/>
-            <w:r>
-              <w:rPr>
-                <w:rFonts w:ascii="GDSTransportWebsite" w:hAnsi="GDSTransportWebsite"/>
-                <w:color w:val="60686D"/>
-                <w:sz w:val="28"/>
-                <w:szCs w:val="28"/>
-              </w:rPr>
-              <w:t>&gt;&gt;</w:t>
+              <w:t>Case name: &lt;&lt;caseName&gt;&gt;</w:t>
             </w:r>
           </w:p>
         </w:tc>
@@ -456,7 +416,6 @@
               </w:rPr>
               <w:t>&lt;{</w:t>
             </w:r>
-            <w:proofErr w:type="spellStart"/>
             <w:proofErr w:type="gramEnd"/>
             <w:r>
               <w:rPr>
@@ -465,77 +424,7 @@
                 <w:sz w:val="20"/>
                 <w:szCs w:val="20"/>
               </w:rPr>
-              <w:t>dateFormat</w:t>
-            </w:r>
-            <w:proofErr w:type="spellEnd"/>
-            <w:r>
-              <w:rPr>
-                <w:rFonts w:ascii="GDSTransportWebsite" w:eastAsia="Times New Roman" w:hAnsi="GDSTransportWebsite" w:cs="Times New Roman"/>
-                <w:color w:val="60686D"/>
-                <w:sz w:val="20"/>
-                <w:szCs w:val="20"/>
-              </w:rPr>
-              <w:t>(</w:t>
-            </w:r>
-            <w:proofErr w:type="spellStart"/>
-            <w:r>
-              <w:rPr>
-                <w:rFonts w:ascii="GDSTransportWebsite" w:eastAsia="Times New Roman" w:hAnsi="GDSTransportWebsite" w:cs="Times New Roman"/>
-                <w:color w:val="60686D"/>
-                <w:sz w:val="20"/>
-                <w:szCs w:val="20"/>
-              </w:rPr>
-              <w:t>submittedOn</w:t>
-            </w:r>
-            <w:proofErr w:type="spellEnd"/>
-            <w:r>
-              <w:rPr>
-                <w:rFonts w:ascii="GDSTransportWebsite" w:eastAsia="Times New Roman" w:hAnsi="GDSTransportWebsite" w:cs="Times New Roman"/>
-                <w:color w:val="60686D"/>
-                <w:sz w:val="20"/>
-                <w:szCs w:val="20"/>
-              </w:rPr>
-              <w:t xml:space="preserve">, ‘d MMMM </w:t>
-            </w:r>
-            <w:proofErr w:type="spellStart"/>
-            <w:r>
-              <w:rPr>
-                <w:rFonts w:ascii="GDSTransportWebsite" w:eastAsia="Times New Roman" w:hAnsi="GDSTransportWebsite" w:cs="Times New Roman"/>
-                <w:color w:val="60686D"/>
-                <w:sz w:val="20"/>
-                <w:szCs w:val="20"/>
-              </w:rPr>
-              <w:t>yyyy</w:t>
-            </w:r>
-            <w:proofErr w:type="spellEnd"/>
-            <w:r>
-              <w:rPr>
-                <w:rFonts w:ascii="GDSTransportWebsite" w:eastAsia="Times New Roman" w:hAnsi="GDSTransportWebsite" w:cs="Times New Roman"/>
-                <w:color w:val="60686D"/>
-                <w:sz w:val="20"/>
-                <w:szCs w:val="20"/>
-              </w:rPr>
-              <w:t>’, ‘dd-MM-</w:t>
-            </w:r>
-            <w:proofErr w:type="spellStart"/>
-            <w:r>
-              <w:rPr>
-                <w:rFonts w:ascii="GDSTransportWebsite" w:eastAsia="Times New Roman" w:hAnsi="GDSTransportWebsite" w:cs="Times New Roman"/>
-                <w:color w:val="60686D"/>
-                <w:sz w:val="20"/>
-                <w:szCs w:val="20"/>
-              </w:rPr>
-              <w:t>yyyy</w:t>
-            </w:r>
-            <w:proofErr w:type="spellEnd"/>
-            <w:r>
-              <w:rPr>
-                <w:rFonts w:ascii="GDSTransportWebsite" w:eastAsia="Times New Roman" w:hAnsi="GDSTransportWebsite" w:cs="Times New Roman"/>
-                <w:color w:val="60686D"/>
-                <w:sz w:val="20"/>
-                <w:szCs w:val="20"/>
-              </w:rPr>
-              <w:t>’)}&gt;&gt;</w:t>
+              <w:t>dateFormat(submittedOn, ‘d MMMM yyyy’, ‘dd-MM-yyyy’)}&gt;&gt;</w:t>
             </w:r>
           </w:p>
         </w:tc>
@@ -765,23 +654,7 @@
                 <w:rFonts w:ascii="GDSTransportWebsite" w:hAnsi="GDSTransportWebsite"/>
                 <w:color w:val="0A0A0A"/>
               </w:rPr>
-              <w:t>&lt;&lt;</w:t>
-            </w:r>
-            <w:proofErr w:type="spellStart"/>
-            <w:r>
-              <w:rPr>
-                <w:rFonts w:ascii="GDSTransportWebsite" w:hAnsi="GDSTransportWebsite"/>
-                <w:color w:val="0A0A0A"/>
-              </w:rPr>
-              <w:t>applicant.primaryAddress.PostTown</w:t>
-            </w:r>
-            <w:proofErr w:type="spellEnd"/>
-            <w:r>
-              <w:rPr>
-                <w:rFonts w:ascii="GDSTransportWebsite" w:hAnsi="GDSTransportWebsite"/>
-                <w:color w:val="0A0A0A"/>
-              </w:rPr>
-              <w:t>&gt;&gt;&lt;&lt;es_&gt;&gt;</w:t>
+              <w:t>&lt;&lt;applicant.primaryAddress.PostTown&gt;&gt;&lt;&lt;es_&gt;&gt;</w:t>
             </w:r>
           </w:p>
           <w:p>
@@ -813,23 +686,7 @@
                 <w:rFonts w:ascii="GDSTransportWebsite" w:hAnsi="GDSTransportWebsite"/>
                 <w:color w:val="0A0A0A"/>
               </w:rPr>
-              <w:t>&lt;&lt;</w:t>
-            </w:r>
-            <w:proofErr w:type="spellStart"/>
-            <w:r>
-              <w:rPr>
-                <w:rFonts w:ascii="GDSTransportWebsite" w:hAnsi="GDSTransportWebsite"/>
-                <w:color w:val="0A0A0A"/>
-              </w:rPr>
-              <w:t>applicant.primaryAddress.Country</w:t>
-            </w:r>
-            <w:proofErr w:type="spellEnd"/>
-            <w:r>
-              <w:rPr>
-                <w:rFonts w:ascii="GDSTransportWebsite" w:hAnsi="GDSTransportWebsite"/>
-                <w:color w:val="0A0A0A"/>
-              </w:rPr>
-              <w:t>&gt;&gt;&lt;&lt;es_&gt;&gt;</w:t>
+              <w:t>&lt;&lt;applicant.primaryAddress.Country&gt;&gt;&lt;&lt;es_&gt;&gt;</w:t>
             </w:r>
           </w:p>
         </w:tc>
@@ -914,55 +771,7 @@
                 <w:rFonts w:ascii="GDSTransportWebsite" w:hAnsi="GDSTransportWebsite"/>
                 <w:color w:val="0A0A0A"/>
               </w:rPr>
-              <w:t>&lt;&lt;cs_{</w:t>
-            </w:r>
-            <w:proofErr w:type="spellStart"/>
-            <w:r>
-              <w:rPr>
-                <w:rFonts w:ascii="GDSTransportWebsite" w:hAnsi="GDSTransportWebsite"/>
-                <w:color w:val="0A0A0A"/>
-              </w:rPr>
-              <w:t>isBlank</w:t>
-            </w:r>
-            <w:proofErr w:type="spellEnd"/>
-            <w:r>
-              <w:rPr>
-                <w:rFonts w:ascii="GDSTransportWebsite" w:hAnsi="GDSTransportWebsite"/>
-                <w:color w:val="0A0A0A"/>
-              </w:rPr>
-              <w:t>(</w:t>
-            </w:r>
-            <w:proofErr w:type="spellStart"/>
-            <w:r>
-              <w:rPr>
-                <w:rFonts w:ascii="GDSTransportWebsite" w:hAnsi="GDSTransportWebsite"/>
-                <w:color w:val="0A0A0A"/>
-              </w:rPr>
-              <w:t>applicant.phoneNumber</w:t>
-            </w:r>
-            <w:proofErr w:type="spellEnd"/>
-            <w:r>
-              <w:rPr>
-                <w:rFonts w:ascii="GDSTransportWebsite" w:hAnsi="GDSTransportWebsite"/>
-                <w:color w:val="0A0A0A"/>
-              </w:rPr>
-              <w:t xml:space="preserve">)}&gt;&gt;Not Provided&lt;&lt;else&gt;&gt;&lt;&lt; </w:t>
-            </w:r>
-            <w:proofErr w:type="spellStart"/>
-            <w:r>
-              <w:rPr>
-                <w:rFonts w:ascii="GDSTransportWebsite" w:hAnsi="GDSTransportWebsite"/>
-                <w:color w:val="0A0A0A"/>
-              </w:rPr>
-              <w:t>applicant.phoneNumber</w:t>
-            </w:r>
-            <w:proofErr w:type="spellEnd"/>
-            <w:r>
-              <w:rPr>
-                <w:rFonts w:ascii="GDSTransportWebsite" w:hAnsi="GDSTransportWebsite"/>
-                <w:color w:val="0A0A0A"/>
-              </w:rPr>
-              <w:t xml:space="preserve"> &gt;&gt;&lt;&lt;es_&gt;&gt;</w:t>
+              <w:t>&lt;&lt;cs_{isBlank(applicant.phoneNumber)}&gt;&gt;Not Provided&lt;&lt;else&gt;&gt;&lt;&lt; applicant.phoneNumber &gt;&gt;&lt;&lt;es_&gt;&gt;</w:t>
             </w:r>
           </w:p>
         </w:tc>
@@ -1025,55 +834,7 @@
                 <w:rFonts w:ascii="GDSTransportWebsite" w:hAnsi="GDSTransportWebsite"/>
                 <w:color w:val="0A0A0A"/>
               </w:rPr>
-              <w:t>&lt;&lt;cs_{</w:t>
-            </w:r>
-            <w:proofErr w:type="spellStart"/>
-            <w:r>
-              <w:rPr>
-                <w:rFonts w:ascii="GDSTransportWebsite" w:hAnsi="GDSTransportWebsite"/>
-                <w:color w:val="0A0A0A"/>
-              </w:rPr>
-              <w:t>isBlank</w:t>
-            </w:r>
-            <w:proofErr w:type="spellEnd"/>
-            <w:r>
-              <w:rPr>
-                <w:rFonts w:ascii="GDSTransportWebsite" w:hAnsi="GDSTransportWebsite"/>
-                <w:color w:val="0A0A0A"/>
-              </w:rPr>
-              <w:t>(</w:t>
-            </w:r>
-            <w:proofErr w:type="spellStart"/>
-            <w:r>
-              <w:rPr>
-                <w:rFonts w:ascii="GDSTransportWebsite" w:hAnsi="GDSTransportWebsite"/>
-                <w:color w:val="0A0A0A"/>
-              </w:rPr>
-              <w:t>applicant.emailAddress</w:t>
-            </w:r>
-            <w:proofErr w:type="spellEnd"/>
-            <w:r>
-              <w:rPr>
-                <w:rFonts w:ascii="GDSTransportWebsite" w:hAnsi="GDSTransportWebsite"/>
-                <w:color w:val="0A0A0A"/>
-              </w:rPr>
-              <w:t xml:space="preserve">)}&gt;&gt;Not Provided&lt;&lt;else&gt;&gt;&lt;&lt; </w:t>
-            </w:r>
-            <w:proofErr w:type="spellStart"/>
-            <w:r>
-              <w:rPr>
-                <w:rFonts w:ascii="GDSTransportWebsite" w:hAnsi="GDSTransportWebsite"/>
-                <w:color w:val="0A0A0A"/>
-              </w:rPr>
-              <w:t>applicant.emailAddress</w:t>
-            </w:r>
-            <w:proofErr w:type="spellEnd"/>
-            <w:r>
-              <w:rPr>
-                <w:rFonts w:ascii="GDSTransportWebsite" w:hAnsi="GDSTransportWebsite"/>
-                <w:color w:val="0A0A0A"/>
-              </w:rPr>
-              <w:t xml:space="preserve"> &gt;&gt;&lt;&lt;es_&gt;&gt;</w:t>
+              <w:t>&lt;&lt;cs_{isBlank(applicant.emailAddress)}&gt;&gt;Not Provided&lt;&lt;else&gt;&gt;&lt;&lt; applicant.emailAddress &gt;&gt;&lt;&lt;es_&gt;&gt;</w:t>
             </w:r>
           </w:p>
         </w:tc>
@@ -1109,29 +870,7 @@
                 <w:color w:val="0A0A0A"/>
                 <w:shd w:val="clear" w:color="auto" w:fill="FFFFFF"/>
               </w:rPr>
-              <w:t>&lt;&lt;</w:t>
-            </w:r>
-            <w:proofErr w:type="spellStart"/>
-            <w:r>
-              <w:rPr>
-                <w:rFonts w:ascii="GDSTransportWebsite" w:hAnsi="GDSTransportWebsite"/>
-                <w:b/>
-                <w:bCs/>
-                <w:color w:val="0A0A0A"/>
-                <w:shd w:val="clear" w:color="auto" w:fill="FFFFFF"/>
-              </w:rPr>
-              <w:t>cr</w:t>
-            </w:r>
-            <w:proofErr w:type="spellEnd"/>
-            <w:r>
-              <w:rPr>
-                <w:rFonts w:ascii="GDSTransportWebsite" w:hAnsi="GDSTransportWebsite"/>
-                <w:b/>
-                <w:bCs/>
-                <w:color w:val="0A0A0A"/>
-                <w:shd w:val="clear" w:color="auto" w:fill="FFFFFF"/>
-              </w:rPr>
-              <w:t>_{applicant2.name!=null}&gt;&gt;</w:t>
+              <w:t>&lt;&lt;cr_{applicant2.name!=null}&gt;&gt;</w:t>
             </w:r>
           </w:p>
         </w:tc>
@@ -1471,23 +1210,7 @@
                 <w:rFonts w:ascii="GDSTransportWebsite" w:hAnsi="GDSTransportWebsite"/>
                 <w:color w:val="0A0A0A"/>
               </w:rPr>
-              <w:t>&lt;&lt;cs_{</w:t>
-            </w:r>
-            <w:proofErr w:type="spellStart"/>
-            <w:r>
-              <w:rPr>
-                <w:rFonts w:ascii="GDSTransportWebsite" w:hAnsi="GDSTransportWebsite"/>
-                <w:color w:val="0A0A0A"/>
-              </w:rPr>
-              <w:t>isBlank</w:t>
-            </w:r>
-            <w:proofErr w:type="spellEnd"/>
-            <w:r>
-              <w:rPr>
-                <w:rFonts w:ascii="GDSTransportWebsite" w:hAnsi="GDSTransportWebsite"/>
-                <w:color w:val="0A0A0A"/>
-              </w:rPr>
-              <w:t>(applicant2.phoneNumber)}&gt;&gt;Not Provided&lt;&lt;else&gt;&gt;&lt;&lt; applicant2.phoneNumber &gt;&gt;&lt;&lt;es_&gt;&gt;</w:t>
+              <w:t>&lt;&lt;cs_{isBlank(applicant2.phoneNumber)}&gt;&gt;Not Provided&lt;&lt;else&gt;&gt;&lt;&lt; applicant2.phoneNumber &gt;&gt;&lt;&lt;es_&gt;&gt;</w:t>
             </w:r>
           </w:p>
         </w:tc>
@@ -1550,23 +1273,7 @@
                 <w:rFonts w:ascii="GDSTransportWebsite" w:hAnsi="GDSTransportWebsite"/>
                 <w:color w:val="0A0A0A"/>
               </w:rPr>
-              <w:t>&lt;&lt;cs_{</w:t>
-            </w:r>
-            <w:proofErr w:type="spellStart"/>
-            <w:r>
-              <w:rPr>
-                <w:rFonts w:ascii="GDSTransportWebsite" w:hAnsi="GDSTransportWebsite"/>
-                <w:color w:val="0A0A0A"/>
-              </w:rPr>
-              <w:t>isBlank</w:t>
-            </w:r>
-            <w:proofErr w:type="spellEnd"/>
-            <w:r>
-              <w:rPr>
-                <w:rFonts w:ascii="GDSTransportWebsite" w:hAnsi="GDSTransportWebsite"/>
-                <w:color w:val="0A0A0A"/>
-              </w:rPr>
-              <w:t>(applicant2.emailAddress)}&gt;&gt;Not Provided&lt;&lt;else&gt;&gt;&lt;&lt; applicant2.emailAddress &gt;&gt;&lt;&lt;es_&gt;&gt;</w:t>
+              <w:t>&lt;&lt;cs_{isBlank(applicant2.emailAddress)}&gt;&gt;Not Provided&lt;&lt;else&gt;&gt;&lt;&lt; applicant2.emailAddress &gt;&gt;&lt;&lt;es_&gt;&gt;</w:t>
             </w:r>
           </w:p>
         </w:tc>
@@ -1696,29 +1403,7 @@
                 <w:color w:val="0A0A0A"/>
                 <w:shd w:val="clear" w:color="auto" w:fill="FFFFFF"/>
               </w:rPr>
-              <w:t>&lt;&lt;</w:t>
-            </w:r>
-            <w:proofErr w:type="spellStart"/>
-            <w:r>
-              <w:rPr>
-                <w:rFonts w:ascii="GDSTransportWebsite" w:hAnsi="GDSTransportWebsite"/>
-                <w:b/>
-                <w:bCs/>
-                <w:color w:val="0A0A0A"/>
-                <w:shd w:val="clear" w:color="auto" w:fill="FFFFFF"/>
-              </w:rPr>
-              <w:t>rr_respondents</w:t>
-            </w:r>
-            <w:proofErr w:type="spellEnd"/>
-            <w:r>
-              <w:rPr>
-                <w:rFonts w:ascii="GDSTransportWebsite" w:hAnsi="GDSTransportWebsite"/>
-                <w:b/>
-                <w:bCs/>
-                <w:color w:val="0A0A0A"/>
-                <w:shd w:val="clear" w:color="auto" w:fill="FFFFFF"/>
-              </w:rPr>
-              <w:t>&gt;&gt;</w:t>
+              <w:t>&lt;&lt;rr_respondents&gt;&gt;</w:t>
             </w:r>
           </w:p>
         </w:tc>
@@ -1758,29 +1443,7 @@
                 <w:color w:val="0A0A0A"/>
                 <w:shd w:val="clear" w:color="auto" w:fill="FFFFFF"/>
               </w:rPr>
-              <w:t>&lt;&lt;cs_{$size&gt;1}&gt;&gt; Defendant &lt;&lt;$</w:t>
-            </w:r>
-            <w:proofErr w:type="spellStart"/>
-            <w:r>
-              <w:rPr>
-                <w:rFonts w:ascii="GDSTransportWebsite" w:hAnsi="GDSTransportWebsite"/>
-                <w:b/>
-                <w:bCs/>
-                <w:color w:val="0A0A0A"/>
-                <w:shd w:val="clear" w:color="auto" w:fill="FFFFFF"/>
-              </w:rPr>
-              <w:t>itemnum</w:t>
-            </w:r>
-            <w:proofErr w:type="spellEnd"/>
-            <w:r>
-              <w:rPr>
-                <w:rFonts w:ascii="GDSTransportWebsite" w:hAnsi="GDSTransportWebsite"/>
-                <w:b/>
-                <w:bCs/>
-                <w:color w:val="0A0A0A"/>
-                <w:shd w:val="clear" w:color="auto" w:fill="FFFFFF"/>
-              </w:rPr>
-              <w:t>&gt;&gt;&lt;&lt;es_&gt;&gt;</w:t>
+              <w:t>&lt;&lt;cs_{$size&gt;1}&gt;&gt; Defendant &lt;&lt;$itemnum&gt;&gt;&lt;&lt;es_&gt;&gt;</w:t>
             </w:r>
           </w:p>
         </w:tc>
@@ -1946,23 +1609,7 @@
                 <w:rFonts w:ascii="GDSTransportWebsite" w:hAnsi="GDSTransportWebsite"/>
                 <w:color w:val="0A0A0A"/>
               </w:rPr>
-              <w:t xml:space="preserve">&lt;&lt; </w:t>
-            </w:r>
-            <w:proofErr w:type="spellStart"/>
-            <w:r>
-              <w:rPr>
-                <w:rFonts w:ascii="GDSTransportWebsite" w:hAnsi="GDSTransportWebsite"/>
-                <w:color w:val="0A0A0A"/>
-              </w:rPr>
-              <w:t>primaryAddress.PostTown</w:t>
-            </w:r>
-            <w:proofErr w:type="spellEnd"/>
-            <w:r>
-              <w:rPr>
-                <w:rFonts w:ascii="GDSTransportWebsite" w:hAnsi="GDSTransportWebsite"/>
-                <w:color w:val="0A0A0A"/>
-              </w:rPr>
-              <w:t>&gt;&gt;&lt;&lt;es_&gt;&gt;</w:t>
+              <w:t>&lt;&lt; primaryAddress.PostTown&gt;&gt;&lt;&lt;es_&gt;&gt;</w:t>
             </w:r>
           </w:p>
           <w:p>
@@ -1995,23 +1642,7 @@
                 <w:rFonts w:ascii="GDSTransportWebsite" w:hAnsi="GDSTransportWebsite"/>
                 <w:color w:val="0A0A0A"/>
               </w:rPr>
-              <w:t xml:space="preserve">&lt;&lt; </w:t>
-            </w:r>
-            <w:proofErr w:type="spellStart"/>
-            <w:r>
-              <w:rPr>
-                <w:rFonts w:ascii="GDSTransportWebsite" w:hAnsi="GDSTransportWebsite"/>
-                <w:color w:val="0A0A0A"/>
-              </w:rPr>
-              <w:t>primaryAddress.Country</w:t>
-            </w:r>
-            <w:proofErr w:type="spellEnd"/>
-            <w:r>
-              <w:rPr>
-                <w:rFonts w:ascii="GDSTransportWebsite" w:hAnsi="GDSTransportWebsite"/>
-                <w:color w:val="0A0A0A"/>
-              </w:rPr>
-              <w:t>&gt;&gt;&lt;&lt;es_&gt;&gt;</w:t>
+              <w:t>&lt;&lt; primaryAddress.Country&gt;&gt;&lt;&lt;es_&gt;&gt;</w:t>
             </w:r>
           </w:p>
         </w:tc>
@@ -2096,55 +1727,7 @@
                 <w:rFonts w:ascii="GDSTransportWebsite" w:hAnsi="GDSTransportWebsite"/>
                 <w:color w:val="0A0A0A"/>
               </w:rPr>
-              <w:t>&lt;&lt;cs_{</w:t>
-            </w:r>
-            <w:proofErr w:type="spellStart"/>
-            <w:r>
-              <w:rPr>
-                <w:rFonts w:ascii="GDSTransportWebsite" w:hAnsi="GDSTransportWebsite"/>
-                <w:color w:val="0A0A0A"/>
-              </w:rPr>
-              <w:t>isBlank</w:t>
-            </w:r>
-            <w:proofErr w:type="spellEnd"/>
-            <w:r>
-              <w:rPr>
-                <w:rFonts w:ascii="GDSTransportWebsite" w:hAnsi="GDSTransportWebsite"/>
-                <w:color w:val="0A0A0A"/>
-              </w:rPr>
-              <w:t>(</w:t>
-            </w:r>
-            <w:proofErr w:type="spellStart"/>
-            <w:r>
-              <w:rPr>
-                <w:rFonts w:ascii="GDSTransportWebsite" w:hAnsi="GDSTransportWebsite"/>
-                <w:color w:val="0A0A0A"/>
-              </w:rPr>
-              <w:t>phoneNumber</w:t>
-            </w:r>
-            <w:proofErr w:type="spellEnd"/>
-            <w:r>
-              <w:rPr>
-                <w:rFonts w:ascii="GDSTransportWebsite" w:hAnsi="GDSTransportWebsite"/>
-                <w:color w:val="0A0A0A"/>
-              </w:rPr>
-              <w:t>)}&gt;&gt;Not Provided&lt;&lt;else&gt;&gt;&lt;&lt;</w:t>
-            </w:r>
-            <w:proofErr w:type="spellStart"/>
-            <w:r>
-              <w:rPr>
-                <w:rFonts w:ascii="GDSTransportWebsite" w:hAnsi="GDSTransportWebsite"/>
-                <w:color w:val="0A0A0A"/>
-              </w:rPr>
-              <w:t>phoneNumber</w:t>
-            </w:r>
-            <w:proofErr w:type="spellEnd"/>
-            <w:r>
-              <w:rPr>
-                <w:rFonts w:ascii="GDSTransportWebsite" w:hAnsi="GDSTransportWebsite"/>
-                <w:color w:val="0A0A0A"/>
-              </w:rPr>
-              <w:t xml:space="preserve"> &gt;&gt;&lt;&lt;es_&gt;&gt;</w:t>
+              <w:t>&lt;&lt;cs_{isBlank(phoneNumber)}&gt;&gt;Not Provided&lt;&lt;else&gt;&gt;&lt;&lt;phoneNumber &gt;&gt;&lt;&lt;es_&gt;&gt;</w:t>
             </w:r>
           </w:p>
         </w:tc>
@@ -2207,55 +1790,7 @@
                 <w:rFonts w:ascii="GDSTransportWebsite" w:hAnsi="GDSTransportWebsite"/>
                 <w:color w:val="0A0A0A"/>
               </w:rPr>
-              <w:t>&lt;&lt;cs_{</w:t>
-            </w:r>
-            <w:proofErr w:type="spellStart"/>
-            <w:r>
-              <w:rPr>
-                <w:rFonts w:ascii="GDSTransportWebsite" w:hAnsi="GDSTransportWebsite"/>
-                <w:color w:val="0A0A0A"/>
-              </w:rPr>
-              <w:t>isBlank</w:t>
-            </w:r>
-            <w:proofErr w:type="spellEnd"/>
-            <w:r>
-              <w:rPr>
-                <w:rFonts w:ascii="GDSTransportWebsite" w:hAnsi="GDSTransportWebsite"/>
-                <w:color w:val="0A0A0A"/>
-              </w:rPr>
-              <w:t>(</w:t>
-            </w:r>
-            <w:proofErr w:type="spellStart"/>
-            <w:r>
-              <w:rPr>
-                <w:rFonts w:ascii="GDSTransportWebsite" w:hAnsi="GDSTransportWebsite"/>
-                <w:color w:val="0A0A0A"/>
-              </w:rPr>
-              <w:t>emailAddress</w:t>
-            </w:r>
-            <w:proofErr w:type="spellEnd"/>
-            <w:r>
-              <w:rPr>
-                <w:rFonts w:ascii="GDSTransportWebsite" w:hAnsi="GDSTransportWebsite"/>
-                <w:color w:val="0A0A0A"/>
-              </w:rPr>
-              <w:t>)}&gt;&gt;Not Provided&lt;&lt;else&gt;&gt;&lt;&lt;</w:t>
-            </w:r>
-            <w:proofErr w:type="spellStart"/>
-            <w:r>
-              <w:rPr>
-                <w:rFonts w:ascii="GDSTransportWebsite" w:hAnsi="GDSTransportWebsite"/>
-                <w:color w:val="0A0A0A"/>
-              </w:rPr>
-              <w:t>emailAddress</w:t>
-            </w:r>
-            <w:proofErr w:type="spellEnd"/>
-            <w:r>
-              <w:rPr>
-                <w:rFonts w:ascii="GDSTransportWebsite" w:hAnsi="GDSTransportWebsite"/>
-                <w:color w:val="0A0A0A"/>
-              </w:rPr>
-              <w:t>&gt;&gt;&lt;&lt;es_&gt;&gt;</w:t>
+              <w:t>&lt;&lt;cs_{isBlank(emailAddress)}&gt;&gt;Not Provided&lt;&lt;else&gt;&gt;&lt;&lt;emailAddress&gt;&gt;&lt;&lt;es_&gt;&gt;</w:t>
             </w:r>
           </w:p>
         </w:tc>
@@ -2376,20 +1911,8 @@
                 <w:color w:val="0A0A0A"/>
                 <w:shd w:val="clear" w:color="auto" w:fill="FFFFFF"/>
               </w:rPr>
-              <w:t>&lt;&lt;</w:t>
-            </w:r>
-            <w:proofErr w:type="spellStart"/>
-            <w:r>
-              <w:rPr>
-                <w:rFonts w:ascii="GDSTransportWebsite" w:hAnsi="GDSTransportWebsite"/>
-                <w:b/>
-                <w:bCs/>
-                <w:color w:val="0A0A0A"/>
-                <w:shd w:val="clear" w:color="auto" w:fill="FFFFFF"/>
-              </w:rPr>
-              <w:t>legalRepHeading</w:t>
-            </w:r>
-            <w:proofErr w:type="spellEnd"/>
+              <w:t>&lt;&lt;legalRepHeading</w:t>
+            </w:r>
             <w:r>
               <w:rPr>
                 <w:rFonts w:ascii="GDSTransportWebsite" w:hAnsi="GDSTransportWebsite"/>
@@ -2425,23 +1948,7 @@
                 <w:rFonts w:ascii="GDSTransportWebsite" w:hAnsi="GDSTransportWebsite"/>
                 <w:color w:val="0A0A0A"/>
               </w:rPr>
-              <w:t>&lt;&lt;</w:t>
-            </w:r>
-            <w:proofErr w:type="spellStart"/>
-            <w:r>
-              <w:rPr>
-                <w:rFonts w:ascii="GDSTransportWebsite" w:hAnsi="GDSTransportWebsite"/>
-                <w:color w:val="0A0A0A"/>
-              </w:rPr>
-              <w:t>representative.organisationName</w:t>
-            </w:r>
-            <w:proofErr w:type="spellEnd"/>
-            <w:r>
-              <w:rPr>
-                <w:rFonts w:ascii="GDSTransportWebsite" w:hAnsi="GDSTransportWebsite"/>
-                <w:color w:val="0A0A0A"/>
-              </w:rPr>
-              <w:t>&gt;&gt;</w:t>
+              <w:t>&lt;&lt;representative.organisationName&gt;&gt;</w:t>
             </w:r>
           </w:p>
         </w:tc>
@@ -2553,23 +2060,7 @@
                 <w:rFonts w:ascii="GDSTransportWebsite" w:hAnsi="GDSTransportWebsite"/>
                 <w:color w:val="0A0A0A"/>
               </w:rPr>
-              <w:t>&lt;&lt;</w:t>
-            </w:r>
-            <w:proofErr w:type="spellStart"/>
-            <w:r>
-              <w:rPr>
-                <w:rFonts w:ascii="GDSTransportWebsite" w:hAnsi="GDSTransportWebsite"/>
-                <w:color w:val="0A0A0A"/>
-              </w:rPr>
-              <w:t>representative.serviceAddress.PostTown</w:t>
-            </w:r>
-            <w:proofErr w:type="spellEnd"/>
-            <w:r>
-              <w:rPr>
-                <w:rFonts w:ascii="GDSTransportWebsite" w:hAnsi="GDSTransportWebsite"/>
-                <w:color w:val="0A0A0A"/>
-              </w:rPr>
-              <w:t>&gt;&gt;&lt;&lt;es_&gt;&gt;</w:t>
+              <w:t>&lt;&lt;representative.serviceAddress.PostTown&gt;&gt;&lt;&lt;es_&gt;&gt;</w:t>
             </w:r>
           </w:p>
           <w:p>
@@ -2601,23 +2092,7 @@
                 <w:rFonts w:ascii="GDSTransportWebsite" w:hAnsi="GDSTransportWebsite"/>
                 <w:color w:val="0A0A0A"/>
               </w:rPr>
-              <w:t xml:space="preserve">&lt;&lt; </w:t>
-            </w:r>
-            <w:proofErr w:type="spellStart"/>
-            <w:r>
-              <w:rPr>
-                <w:rFonts w:ascii="GDSTransportWebsite" w:hAnsi="GDSTransportWebsite"/>
-                <w:color w:val="0A0A0A"/>
-              </w:rPr>
-              <w:t>representative.serviceAddress.Country</w:t>
-            </w:r>
-            <w:proofErr w:type="spellEnd"/>
-            <w:r>
-              <w:rPr>
-                <w:rFonts w:ascii="GDSTransportWebsite" w:hAnsi="GDSTransportWebsite"/>
-                <w:color w:val="0A0A0A"/>
-              </w:rPr>
-              <w:t>&gt;&gt;&lt;&lt;es_&gt;&gt;</w:t>
+              <w:t>&lt;&lt; representative.serviceAddress.Country&gt;&gt;&lt;&lt;es_&gt;&gt;</w:t>
             </w:r>
           </w:p>
         </w:tc>
@@ -2684,23 +2159,7 @@
                 <w:rFonts w:ascii="GDSTransportWebsite" w:hAnsi="GDSTransportWebsite"/>
                 <w:color w:val="0A0A0A"/>
               </w:rPr>
-              <w:t>&lt;&lt;</w:t>
-            </w:r>
-            <w:proofErr w:type="spellStart"/>
-            <w:r>
-              <w:rPr>
-                <w:rFonts w:ascii="GDSTransportWebsite" w:hAnsi="GDSTransportWebsite"/>
-                <w:color w:val="0A0A0A"/>
-              </w:rPr>
-              <w:t>representative.emailAddress</w:t>
-            </w:r>
-            <w:proofErr w:type="spellEnd"/>
-            <w:r>
-              <w:rPr>
-                <w:rFonts w:ascii="GDSTransportWebsite" w:hAnsi="GDSTransportWebsite"/>
-                <w:color w:val="0A0A0A"/>
-              </w:rPr>
-              <w:t>&gt;&gt;</w:t>
+              <w:t>&lt;&lt;representative.emailAddress&gt;&gt;</w:t>
             </w:r>
           </w:p>
         </w:tc>
@@ -2760,23 +2219,7 @@
                 <w:rFonts w:ascii="GDSTransportWebsite" w:hAnsi="GDSTransportWebsite"/>
                 <w:color w:val="0A0A0A"/>
               </w:rPr>
-              <w:t>&lt;&lt;</w:t>
-            </w:r>
-            <w:proofErr w:type="spellStart"/>
-            <w:r>
-              <w:rPr>
-                <w:rFonts w:ascii="GDSTransportWebsite" w:hAnsi="GDSTransportWebsite"/>
-                <w:color w:val="0A0A0A"/>
-              </w:rPr>
-              <w:t>representative.phoneNumber</w:t>
-            </w:r>
-            <w:proofErr w:type="spellEnd"/>
-            <w:r>
-              <w:rPr>
-                <w:rFonts w:ascii="GDSTransportWebsite" w:hAnsi="GDSTransportWebsite"/>
-                <w:color w:val="0A0A0A"/>
-              </w:rPr>
-              <w:t>&gt;&gt;</w:t>
+              <w:t>&lt;&lt;representative.phoneNumber&gt;&gt;</w:t>
             </w:r>
           </w:p>
         </w:tc>
@@ -2836,23 +2279,7 @@
                 <w:rFonts w:ascii="GDSTransportWebsite" w:hAnsi="GDSTransportWebsite"/>
                 <w:color w:val="0A0A0A"/>
               </w:rPr>
-              <w:t>&lt;&lt;</w:t>
-            </w:r>
-            <w:proofErr w:type="spellStart"/>
-            <w:r>
-              <w:rPr>
-                <w:rFonts w:ascii="GDSTransportWebsite" w:hAnsi="GDSTransportWebsite"/>
-                <w:color w:val="0A0A0A"/>
-              </w:rPr>
-              <w:t>representative.dxAddress</w:t>
-            </w:r>
-            <w:proofErr w:type="spellEnd"/>
-            <w:r>
-              <w:rPr>
-                <w:rFonts w:ascii="GDSTransportWebsite" w:hAnsi="GDSTransportWebsite"/>
-                <w:color w:val="0A0A0A"/>
-              </w:rPr>
-              <w:t>&gt;&gt;</w:t>
+              <w:t>&lt;&lt;representative.dxAddress&gt;&gt;</w:t>
             </w:r>
           </w:p>
         </w:tc>
@@ -2887,29 +2314,7 @@
                 <w:color w:val="0A0A0A"/>
                 <w:shd w:val="clear" w:color="auto" w:fill="FFFFFF"/>
               </w:rPr>
-              <w:t>&lt;&lt;</w:t>
-            </w:r>
-            <w:proofErr w:type="spellStart"/>
-            <w:r>
-              <w:rPr>
-                <w:rFonts w:ascii="GDSTransportWebsite" w:hAnsi="GDSTransportWebsite"/>
-                <w:b/>
-                <w:bCs/>
-                <w:color w:val="0A0A0A"/>
-                <w:shd w:val="clear" w:color="auto" w:fill="FFFFFF"/>
-              </w:rPr>
-              <w:t>er_respondents</w:t>
-            </w:r>
-            <w:proofErr w:type="spellEnd"/>
-            <w:r>
-              <w:rPr>
-                <w:rFonts w:ascii="GDSTransportWebsite" w:hAnsi="GDSTransportWebsite"/>
-                <w:b/>
-                <w:bCs/>
-                <w:color w:val="0A0A0A"/>
-                <w:shd w:val="clear" w:color="auto" w:fill="FFFFFF"/>
-              </w:rPr>
-              <w:t>&gt;&gt;</w:t>
+              <w:t>&lt;&lt;er_respondents&gt;&gt;</w:t>
             </w:r>
           </w:p>
         </w:tc>
@@ -2949,27 +2354,7 @@
           <w:sz w:val="36"/>
           <w:szCs w:val="36"/>
         </w:rPr>
-        <w:t>&lt;&lt;cs_{</w:t>
-      </w:r>
-      <w:proofErr w:type="spellStart"/>
-      <w:r>
-        <w:rPr>
-          <w:rFonts w:ascii="GDSTransportWebsite" w:hAnsi="GDSTransportWebsite"/>
-          <w:color w:val="0A0A0A"/>
-          <w:sz w:val="36"/>
-          <w:szCs w:val="36"/>
-        </w:rPr>
-        <w:t>allocatedTrack</w:t>
-      </w:r>
-      <w:proofErr w:type="spellEnd"/>
-      <w:r>
-        <w:rPr>
-          <w:rFonts w:ascii="GDSTransportWebsite" w:hAnsi="GDSTransportWebsite"/>
-          <w:color w:val="0A0A0A"/>
-          <w:sz w:val="36"/>
-          <w:szCs w:val="36"/>
-        </w:rPr>
-        <w:t>!='SMALL_CLAIM'}&gt;&gt;</w:t>
+        <w:t>&lt;&lt;cs_{allocatedTrack!='SMALL_CLAIM'}&gt;&gt;</w:t>
       </w:r>
     </w:p>
     <w:p>
@@ -3124,23 +2509,7 @@
                 <w:rFonts w:ascii="GDSTransportWebsite" w:hAnsi="GDSTransportWebsite"/>
                 <w:color w:val="0A0A0A"/>
               </w:rPr>
-              <w:t>&lt;&lt;</w:t>
-            </w:r>
-            <w:proofErr w:type="spellStart"/>
-            <w:r>
-              <w:rPr>
-                <w:rFonts w:ascii="GDSTransportWebsite" w:hAnsi="GDSTransportWebsite"/>
-                <w:color w:val="0A0A0A"/>
-              </w:rPr>
-              <w:t>fileDirectionsQuestionnaire.oneMonthStayRequested</w:t>
-            </w:r>
-            <w:proofErr w:type="spellEnd"/>
-            <w:r>
-              <w:rPr>
-                <w:rFonts w:ascii="GDSTransportWebsite" w:hAnsi="GDSTransportWebsite"/>
-                <w:color w:val="0A0A0A"/>
-              </w:rPr>
-              <w:t>&gt;&gt;</w:t>
+              <w:t>&lt;&lt;fileDirectionsQuestionnaire.oneMonthStayRequested&gt;&gt;</w:t>
             </w:r>
           </w:p>
         </w:tc>
@@ -3320,7 +2689,6 @@
               </w:rPr>
               <w:t>&lt;&lt;</w:t>
             </w:r>
-            <w:proofErr w:type="spellStart"/>
             <w:r>
               <w:rPr>
                 <w:rFonts w:ascii="GDSTransportWebsite" w:hAnsi="GDSTransportWebsite"/>
@@ -3335,7 +2703,6 @@
               </w:rPr>
               <w:t>isSubjectToFixedRecoverableCostRegime</w:t>
             </w:r>
-            <w:proofErr w:type="spellEnd"/>
             <w:r>
               <w:rPr>
                 <w:rFonts w:ascii="GDSTransportWebsite" w:hAnsi="GDSTransportWebsite"/>
@@ -3373,7 +2740,6 @@
         </w:rPr>
         <w:t xml:space="preserve"> </w:t>
       </w:r>
-      <w:proofErr w:type="spellStart"/>
       <w:r>
         <w:rPr>
           <w:rFonts w:ascii="GDSTransportWebsite" w:hAnsi="GDSTransportWebsite"/>
@@ -3388,7 +2754,6 @@
         </w:rPr>
         <w:t>isSubjectToFixedRecoverableCostRegime</w:t>
       </w:r>
-      <w:proofErr w:type="spellEnd"/>
       <w:r>
         <w:rPr>
           <w:rFonts w:ascii="GDSTransportWebsite" w:hAnsi="GDSTransportWebsite"/>
@@ -3474,17 +2839,8 @@
                 <w:rFonts w:ascii="GDSTransportWebsite" w:hAnsi="GDSTransportWebsite"/>
                 <w:color w:val="0A0A0A"/>
               </w:rPr>
-              <w:t>&lt;&lt;</w:t>
-            </w:r>
-            <w:proofErr w:type="spellStart"/>
-            <w:r>
-              <w:rPr>
-                <w:rFonts w:ascii="GDSTransportWebsite" w:hAnsi="GDSTransportWebsite"/>
-                <w:color w:val="0A0A0A"/>
-              </w:rPr>
-              <w:t>fixedRecoverableCosts.bandText</w:t>
-            </w:r>
-            <w:proofErr w:type="spellEnd"/>
+              <w:t>&lt;&lt;fixedRecoverableCosts.bandText</w:t>
+            </w:r>
             <w:r>
               <w:rPr>
                 <w:rFonts w:ascii="GDSTransportWebsite" w:hAnsi="GDSTransportWebsite"/>
@@ -3542,15 +2898,7 @@
                 <w:rFonts w:ascii="GDSTransportWebsite" w:hAnsi="GDSTransportWebsite"/>
                 <w:color w:val="0A0A0A"/>
               </w:rPr>
-              <w:t>&lt;&lt;</w:t>
-            </w:r>
-            <w:proofErr w:type="spellStart"/>
-            <w:r>
-              <w:rPr>
-                <w:rFonts w:ascii="GDSTransportWebsite" w:hAnsi="GDSTransportWebsite"/>
-                <w:color w:val="0A0A0A"/>
-              </w:rPr>
-              <w:t>fixedRecoverableCosts.</w:t>
+              <w:t>&lt;&lt;fixedRecoverableCosts.</w:t>
             </w:r>
             <w:r>
               <w:rPr>
@@ -3559,7 +2907,6 @@
               </w:rPr>
               <w:t>complexityBandingAgreed</w:t>
             </w:r>
-            <w:proofErr w:type="spellEnd"/>
             <w:r>
               <w:rPr>
                 <w:rFonts w:ascii="GDSTransportWebsite" w:hAnsi="GDSTransportWebsite"/>
@@ -3701,25 +3048,8 @@
                 <w:rFonts w:ascii="GDSTransportWebsite" w:hAnsi="GDSTransportWebsite"/>
                 <w:color w:val="0A0A0A"/>
               </w:rPr>
-              <w:t>&lt;&lt;cs_{</w:t>
-            </w:r>
-            <w:proofErr w:type="spellStart"/>
-            <w:r>
-              <w:rPr>
-                <w:rFonts w:ascii="GDSTransportWebsite" w:hAnsi="GDSTransportWebsite"/>
-                <w:color w:val="0A0A0A"/>
-              </w:rPr>
-              <w:t>isBlank</w:t>
-            </w:r>
-            <w:proofErr w:type="spellEnd"/>
-            <w:r>
-              <w:rPr>
-                <w:rFonts w:ascii="GDSTransportWebsite" w:hAnsi="GDSTransportWebsite"/>
-                <w:color w:val="0A0A0A"/>
-              </w:rPr>
-              <w:t>(</w:t>
-            </w:r>
-            <w:proofErr w:type="spellStart"/>
+              <w:t>&lt;&lt;cs_{isBlank(</w:t>
+            </w:r>
             <w:r>
               <w:rPr>
                 <w:rFonts w:ascii="GDSTransportWebsite" w:hAnsi="GDSTransportWebsite"/>
@@ -3727,7 +3057,6 @@
               </w:rPr>
               <w:t>fixedRecoverableCosts.reasons</w:t>
             </w:r>
-            <w:proofErr w:type="spellEnd"/>
             <w:r>
               <w:rPr>
                 <w:rFonts w:ascii="GDSTransportWebsite" w:hAnsi="GDSTransportWebsite"/>
@@ -3740,17 +3069,8 @@
                 <w:rFonts w:ascii="GDSTransportWebsite" w:hAnsi="GDSTransportWebsite"/>
                 <w:color w:val="0A0A0A"/>
               </w:rPr>
-              <w:t xml:space="preserve"> </w:t>
-            </w:r>
-            <w:proofErr w:type="spellStart"/>
-            <w:r>
-              <w:rPr>
-                <w:rFonts w:ascii="GDSTransportWebsite" w:hAnsi="GDSTransportWebsite"/>
-                <w:color w:val="0A0A0A"/>
-              </w:rPr>
-              <w:t>fixedRecoverableCosts.reasons</w:t>
-            </w:r>
-            <w:proofErr w:type="spellEnd"/>
+              <w:t xml:space="preserve"> fixedRecoverableCosts.reasons</w:t>
+            </w:r>
             <w:r>
               <w:rPr>
                 <w:rFonts w:ascii="GDSTransportWebsite" w:hAnsi="GDSTransportWebsite"/>
@@ -3821,27 +3141,7 @@
           <w:sz w:val="36"/>
           <w:szCs w:val="36"/>
         </w:rPr>
-        <w:t>&lt;&lt;cs_{</w:t>
-      </w:r>
-      <w:proofErr w:type="spellStart"/>
-      <w:r>
-        <w:rPr>
-          <w:rFonts w:ascii="GDSTransportWebsite" w:hAnsi="GDSTransportWebsite"/>
-          <w:color w:val="0A0A0A"/>
-          <w:sz w:val="36"/>
-          <w:szCs w:val="36"/>
-        </w:rPr>
-        <w:t>allocatedTrack</w:t>
-      </w:r>
-      <w:proofErr w:type="spellEnd"/>
-      <w:r>
-        <w:rPr>
-          <w:rFonts w:ascii="GDSTransportWebsite" w:hAnsi="GDSTransportWebsite"/>
-          <w:color w:val="0A0A0A"/>
-          <w:sz w:val="36"/>
-          <w:szCs w:val="36"/>
-        </w:rPr>
-        <w:t>='FAST_CLAIM'}&gt;&gt;</w:t>
+        <w:t>&lt;&lt;cs_{allocatedTrack='FAST_CLAIM'}&gt;&gt;</w:t>
       </w:r>
     </w:p>
     <w:p>
@@ -3946,23 +3246,7 @@
                 <w:rFonts w:ascii="GDSTransportWebsite" w:hAnsi="GDSTransportWebsite"/>
                 <w:color w:val="0A0A0A"/>
               </w:rPr>
-              <w:t>&lt;&lt;</w:t>
-            </w:r>
-            <w:proofErr w:type="spellStart"/>
-            <w:r>
-              <w:rPr>
-                <w:rFonts w:ascii="GDSTransportWebsite" w:hAnsi="GDSTransportWebsite"/>
-                <w:color w:val="0A0A0A"/>
-              </w:rPr>
-              <w:t>disclosureOfElectronicDocuments.reachedAgreement</w:t>
-            </w:r>
-            <w:proofErr w:type="spellEnd"/>
-            <w:r>
-              <w:rPr>
-                <w:rFonts w:ascii="GDSTransportWebsite" w:hAnsi="GDSTransportWebsite"/>
-                <w:color w:val="0A0A0A"/>
-              </w:rPr>
-              <w:t>&gt;&gt;</w:t>
+              <w:t>&lt;&lt;disclosureOfElectronicDocuments.reachedAgreement&gt;&gt;</w:t>
             </w:r>
           </w:p>
         </w:tc>
@@ -3975,43 +3259,7 @@
           <w:color w:val="0A0A0A"/>
           <w:shd w:val="clear" w:color="auto" w:fill="FFFFFF"/>
         </w:rPr>
-        <w:t>&lt;&lt;cs_{</w:t>
-      </w:r>
-      <w:proofErr w:type="spellStart"/>
-      <w:r>
-        <w:rPr>
-          <w:rFonts w:ascii="GDSTransportWebsite" w:hAnsi="GDSTransportWebsite"/>
-          <w:color w:val="0A0A0A"/>
-          <w:shd w:val="clear" w:color="auto" w:fill="FFFFFF"/>
-        </w:rPr>
-        <w:t>disclosureOfElectronicDocuments.reachedAgreement</w:t>
-      </w:r>
-      <w:proofErr w:type="spellEnd"/>
-      <w:r>
-        <w:rPr>
-          <w:rFonts w:ascii="GDSTransportWebsite" w:hAnsi="GDSTransportWebsite"/>
-          <w:color w:val="0A0A0A"/>
-          <w:shd w:val="clear" w:color="auto" w:fill="FFFFFF"/>
-        </w:rPr>
-        <w:t xml:space="preserve">='No' &amp;&amp; </w:t>
-      </w:r>
-      <w:proofErr w:type="spellStart"/>
-      <w:r>
-        <w:rPr>
-          <w:rFonts w:ascii="GDSTransportWebsite" w:hAnsi="GDSTransportWebsite"/>
-          <w:color w:val="0A0A0A"/>
-          <w:shd w:val="clear" w:color="auto" w:fill="FFFFFF"/>
-        </w:rPr>
-        <w:t>disclosureOfElectronicDocuments.agreementLikely</w:t>
-      </w:r>
-      <w:proofErr w:type="spellEnd"/>
-      <w:r>
-        <w:rPr>
-          <w:rFonts w:ascii="GDSTransportWebsite" w:hAnsi="GDSTransportWebsite"/>
-          <w:color w:val="0A0A0A"/>
-          <w:shd w:val="clear" w:color="auto" w:fill="FFFFFF"/>
-        </w:rPr>
-        <w:t>='No' }&gt;&gt;</w:t>
+        <w:t>&lt;&lt;cs_{disclosureOfElectronicDocuments.reachedAgreement='No' &amp;&amp; disclosureOfElectronicDocuments.agreementLikely='No' }&gt;&gt;</w:t>
       </w:r>
     </w:p>
     <w:tbl>
@@ -4090,23 +3338,7 @@
                 <w:rFonts w:ascii="GDSTransportWebsite" w:hAnsi="GDSTransportWebsite"/>
                 <w:color w:val="0A0A0A"/>
               </w:rPr>
-              <w:t>&lt;&lt;</w:t>
-            </w:r>
-            <w:proofErr w:type="spellStart"/>
-            <w:r>
-              <w:rPr>
-                <w:rFonts w:ascii="GDSTransportWebsite" w:hAnsi="GDSTransportWebsite"/>
-                <w:color w:val="0A0A0A"/>
-              </w:rPr>
-              <w:t>disclosureOfElectronicDocuments.reasonForNoAgreement</w:t>
-            </w:r>
-            <w:proofErr w:type="spellEnd"/>
-            <w:r>
-              <w:rPr>
-                <w:rFonts w:ascii="GDSTransportWebsite" w:hAnsi="GDSTransportWebsite"/>
-                <w:color w:val="0A0A0A"/>
-              </w:rPr>
-              <w:t>&gt;&gt;</w:t>
+              <w:t>&lt;&lt;disclosureOfElectronicDocuments.reasonForNoAgreement&gt;&gt;</w:t>
             </w:r>
           </w:p>
         </w:tc>
@@ -4260,23 +3492,7 @@
                 <w:rFonts w:ascii="GDSTransportWebsite" w:hAnsi="GDSTransportWebsite"/>
                 <w:color w:val="0A0A0A"/>
               </w:rPr>
-              <w:t>&lt;&lt;</w:t>
-            </w:r>
-            <w:proofErr w:type="spellStart"/>
-            <w:r>
-              <w:rPr>
-                <w:rFonts w:ascii="GDSTransportWebsite" w:hAnsi="GDSTransportWebsite"/>
-                <w:color w:val="0A0A0A"/>
-              </w:rPr>
-              <w:t>disclosureOfNonElectronicDocuments.bespokeDirections</w:t>
-            </w:r>
-            <w:proofErr w:type="spellEnd"/>
-            <w:r>
-              <w:rPr>
-                <w:rFonts w:ascii="GDSTransportWebsite" w:hAnsi="GDSTransportWebsite"/>
-                <w:color w:val="0A0A0A"/>
-              </w:rPr>
-              <w:t>&gt;&gt;</w:t>
+              <w:t>&lt;&lt;disclosureOfNonElectronicDocuments.bespokeDirections&gt;&gt;</w:t>
             </w:r>
           </w:p>
         </w:tc>
@@ -4410,23 +3626,7 @@
                 <w:color w:val="0A0A0A"/>
               </w:rPr>
               <w:lastRenderedPageBreak/>
-              <w:t>&lt;&lt;</w:t>
-            </w:r>
-            <w:proofErr w:type="spellStart"/>
-            <w:r>
-              <w:rPr>
-                <w:rFonts w:ascii="GDSTransportWebsite" w:hAnsi="GDSTransportWebsite"/>
-                <w:color w:val="0A0A0A"/>
-              </w:rPr>
-              <w:t>disclosureReport.disclosureFormFiledAndServed</w:t>
-            </w:r>
-            <w:proofErr w:type="spellEnd"/>
-            <w:r>
-              <w:rPr>
-                <w:rFonts w:ascii="GDSTransportWebsite" w:hAnsi="GDSTransportWebsite"/>
-                <w:color w:val="0A0A0A"/>
-              </w:rPr>
-              <w:t>&gt;&gt;</w:t>
+              <w:t>&lt;&lt;disclosureReport.disclosureFormFiledAndServed&gt;&gt;</w:t>
             </w:r>
           </w:p>
         </w:tc>
@@ -4458,7 +3658,6 @@
         </w:rPr>
         <w:t>'Yes'=</w:t>
       </w:r>
-      <w:proofErr w:type="spellStart"/>
       <w:r>
         <w:rPr>
           <w:rFonts w:ascii="GDSTransportWebsite" w:hAnsi="GDSTransportWebsite"/>
@@ -4466,7 +3665,6 @@
         </w:rPr>
         <w:t>disclosureReport.disclosureFormFiledAndServed</w:t>
       </w:r>
-      <w:proofErr w:type="spellEnd"/>
       <w:r>
         <w:rPr>
           <w:rFonts w:ascii="GDSTransportWebsite" w:hAnsi="GDSTransportWebsite"/>
@@ -4558,23 +3756,7 @@
                 <w:rFonts w:ascii="GDSTransportWebsite" w:hAnsi="GDSTransportWebsite"/>
                 <w:color w:val="0A0A0A"/>
               </w:rPr>
-              <w:t>&lt;&lt;</w:t>
-            </w:r>
-            <w:proofErr w:type="spellStart"/>
-            <w:r>
-              <w:rPr>
-                <w:rFonts w:ascii="GDSTransportWebsite" w:hAnsi="GDSTransportWebsite"/>
-                <w:color w:val="0A0A0A"/>
-              </w:rPr>
-              <w:t>disclosureReport.draftOrderNumber</w:t>
-            </w:r>
-            <w:proofErr w:type="spellEnd"/>
-            <w:r>
-              <w:rPr>
-                <w:rFonts w:ascii="GDSTransportWebsite" w:hAnsi="GDSTransportWebsite"/>
-                <w:color w:val="0A0A0A"/>
-              </w:rPr>
-              <w:t>&gt;&gt;</w:t>
+              <w:t>&lt;&lt;disclosureReport.draftOrderNumber&gt;&gt;</w:t>
             </w:r>
           </w:p>
         </w:tc>
@@ -4621,6 +3803,428 @@
           <w:color w:val="0A0A0A"/>
           <w:sz w:val="36"/>
           <w:szCs w:val="36"/>
+        </w:rPr>
+        <w:t>&lt;&lt;es_&gt;&gt;</w:t>
+      </w:r>
+    </w:p>
+    <w:p>
+      <w:pPr>
+        <w:pBdr>
+          <w:bottom w:val="single" w:sz="4" w:space="1" w:color="000000"/>
+        </w:pBdr>
+        <w:spacing w:before="120" w:after="120"/>
+        <w:rPr>
+          <w:rFonts w:ascii="GDSTransportWebsite" w:hAnsi="GDSTransportWebsite"/>
+          <w:color w:val="0A0A0A"/>
+          <w:sz w:val="36"/>
+          <w:szCs w:val="36"/>
+        </w:rPr>
+      </w:pPr>
+      <w:r>
+        <w:rPr>
+          <w:rFonts w:ascii="GDSTransportWebsite" w:hAnsi="GDSTransportWebsite"/>
+          <w:color w:val="0A0A0A"/>
+          <w:sz w:val="36"/>
+          <w:szCs w:val="36"/>
+        </w:rPr>
+        <w:t>&lt;&lt;cs</w:t>
+      </w:r>
+      <w:proofErr w:type="gramStart"/>
+      <w:r>
+        <w:rPr>
+          <w:rFonts w:ascii="GDSTransportWebsite" w:hAnsi="GDSTransportWebsite"/>
+          <w:color w:val="0A0A0A"/>
+          <w:sz w:val="36"/>
+          <w:szCs w:val="36"/>
+        </w:rPr>
+        <w:t>_{</w:t>
+      </w:r>
+      <w:proofErr w:type="gramEnd"/>
+      <w:r>
+        <w:rPr>
+          <w:rFonts w:ascii="GDSTransportWebsite" w:hAnsi="GDSTransportWebsite"/>
+          <w:color w:val="0A0A0A"/>
+          <w:sz w:val="36"/>
+          <w:szCs w:val="36"/>
+        </w:rPr>
+        <w:t>a</w:t>
+      </w:r>
+      <w:r>
+        <w:rPr>
+          <w:rFonts w:ascii="GDSTransportWebsite" w:hAnsi="GDSTransportWebsite"/>
+          <w:color w:val="0A0A0A"/>
+          <w:sz w:val="36"/>
+          <w:szCs w:val="36"/>
+        </w:rPr>
+        <w:t>llocatedTrack</w:t>
+      </w:r>
+      <w:r>
+        <w:rPr>
+          <w:rFonts w:ascii="GDSTransportWebsite" w:hAnsi="GDSTransportWebsite"/>
+          <w:color w:val="0A0A0A"/>
+          <w:sz w:val="36"/>
+          <w:szCs w:val="36"/>
+        </w:rPr>
+        <w:t>=</w:t>
+      </w:r>
+      <w:r>
+        <w:rPr>
+          <w:rFonts w:ascii="GDSTransportWebsite" w:hAnsi="GDSTransportWebsite"/>
+          <w:color w:val="0A0A0A"/>
+          <w:sz w:val="36"/>
+          <w:szCs w:val="36"/>
+        </w:rPr>
+        <w:t>'SMALL_CLAIM</w:t>
+      </w:r>
+      <w:r>
+        <w:rPr>
+          <w:rFonts w:ascii="GDSTransportWebsite" w:hAnsi="GDSTransportWebsite"/>
+          <w:color w:val="0A0A0A"/>
+          <w:sz w:val="36"/>
+          <w:szCs w:val="36"/>
+        </w:rPr>
+        <w:t>'</w:t>
+      </w:r>
+      <w:r>
+        <w:rPr>
+          <w:rFonts w:ascii="GDSTransportWebsite" w:hAnsi="GDSTransportWebsite"/>
+          <w:color w:val="0A0A0A"/>
+          <w:sz w:val="36"/>
+          <w:szCs w:val="36"/>
+        </w:rPr>
+        <w:t xml:space="preserve"> &amp;&amp;</w:t>
+      </w:r>
+      <w:r>
+        <w:t xml:space="preserve"> </w:t>
+      </w:r>
+      <w:r>
+        <w:rPr>
+          <w:rFonts w:ascii="GDSTransportWebsite" w:hAnsi="GDSTransportWebsite"/>
+          <w:color w:val="0A0A0A"/>
+          <w:sz w:val="36"/>
+          <w:szCs w:val="36"/>
+        </w:rPr>
+        <w:t>deterWithoutHearingYesNo</w:t>
+      </w:r>
+      <w:r>
+        <w:rPr>
+          <w:rFonts w:ascii="GDSTransportWebsite" w:hAnsi="GDSTransportWebsite"/>
+          <w:color w:val="0A0A0A"/>
+          <w:sz w:val="36"/>
+          <w:szCs w:val="36"/>
+        </w:rPr>
+        <w:t>!=null }&gt;&gt;</w:t>
+      </w:r>
+    </w:p>
+    <w:p>
+      <w:pPr>
+        <w:pBdr>
+          <w:bottom w:val="single" w:sz="4" w:space="1" w:color="000000"/>
+        </w:pBdr>
+        <w:spacing w:before="120" w:after="120"/>
+        <w:rPr>
+          <w:rFonts w:ascii="GDSTransportWebsite" w:hAnsi="GDSTransportWebsite"/>
+          <w:color w:val="0A0A0A"/>
+          <w:sz w:val="36"/>
+          <w:szCs w:val="36"/>
+        </w:rPr>
+      </w:pPr>
+      <w:r>
+        <w:rPr>
+          <w:rFonts w:ascii="GDSTransportWebsite" w:hAnsi="GDSTransportWebsite"/>
+          <w:color w:val="0A0A0A"/>
+          <w:sz w:val="36"/>
+          <w:szCs w:val="36"/>
+        </w:rPr>
+        <w:t>About Hearing</w:t>
+      </w:r>
+    </w:p>
+    <w:tbl>
+      <w:tblPr>
+        <w:tblStyle w:val="TableGrid"/>
+        <w:tblW w:w="10065" w:type="dxa"/>
+        <w:tblLayout w:type="fixed"/>
+        <w:tblLook w:val="04A0" w:firstRow="1" w:lastRow="0" w:firstColumn="1" w:lastColumn="0" w:noHBand="0" w:noVBand="1"/>
+      </w:tblPr>
+      <w:tblGrid>
+        <w:gridCol w:w="3541"/>
+        <w:gridCol w:w="6524"/>
+      </w:tblGrid>
+      <w:tr>
+        <w:trPr>
+          <w:trHeight w:val="680"/>
+        </w:trPr>
+        <w:tc>
+          <w:tcPr>
+            <w:tcW w:w="3539" w:type="dxa"/>
+            <w:tcBorders>
+              <w:top w:val="nil"/>
+              <w:left w:val="nil"/>
+              <w:bottom w:val="nil"/>
+              <w:right w:val="nil"/>
+            </w:tcBorders>
+          </w:tcPr>
+          <w:p>
+            <w:pPr>
+              <w:pStyle w:val="NormalWeb"/>
+              <w:spacing w:before="40" w:after="40"/>
+              <w:rPr>
+                <w:rFonts w:ascii="GDSTransportWebsite" w:hAnsi="GDSTransportWebsite"/>
+                <w:b/>
+                <w:bCs/>
+              </w:rPr>
+            </w:pPr>
+            <w:r>
+              <w:rPr>
+                <w:rFonts w:ascii="GDSTransportWebsite" w:hAnsi="GDSTransportWebsite"/>
+                <w:b/>
+                <w:bCs/>
+              </w:rPr>
+              <w:t xml:space="preserve">Do you consider that this claim is suitable for determination without a hearing i.e. by a Judge reading and considering the case papers, witness statements and other documents filed by the parties, </w:t>
+            </w:r>
+            <w:proofErr w:type="gramStart"/>
+            <w:r>
+              <w:rPr>
+                <w:rFonts w:ascii="GDSTransportWebsite" w:hAnsi="GDSTransportWebsite"/>
+                <w:b/>
+                <w:bCs/>
+              </w:rPr>
+              <w:t>making a decision</w:t>
+            </w:r>
+            <w:proofErr w:type="gramEnd"/>
+            <w:r>
+              <w:rPr>
+                <w:rFonts w:ascii="GDSTransportWebsite" w:hAnsi="GDSTransportWebsite"/>
+                <w:b/>
+                <w:bCs/>
+              </w:rPr>
+              <w:t xml:space="preserve">, and giving a note of reasons for that decision? </w:t>
+            </w:r>
+          </w:p>
+          <w:p>
+            <w:pPr>
+              <w:pStyle w:val="NormalWeb"/>
+              <w:spacing w:before="40" w:after="40"/>
+              <w:rPr>
+                <w:rFonts w:ascii="GDSTransportWebsite" w:hAnsi="GDSTransportWebsite"/>
+                <w:b/>
+                <w:bCs/>
+              </w:rPr>
+            </w:pPr>
+          </w:p>
+        </w:tc>
+        <w:tc>
+          <w:tcPr>
+            <w:tcW w:w="6520" w:type="dxa"/>
+            <w:tcBorders>
+              <w:top w:val="nil"/>
+              <w:left w:val="nil"/>
+              <w:bottom w:val="nil"/>
+              <w:right w:val="nil"/>
+            </w:tcBorders>
+            <w:hideMark/>
+          </w:tcPr>
+          <w:p>
+            <w:pPr>
+              <w:spacing w:before="40" w:after="40"/>
+              <w:rPr>
+                <w:rFonts w:ascii="GDSTransportWebsite" w:hAnsi="GDSTransportWebsite"/>
+                <w:color w:val="0A0A0A"/>
+              </w:rPr>
+            </w:pPr>
+            <w:r>
+              <w:rPr>
+                <w:rFonts w:ascii="GDSTransportWebsite" w:hAnsi="GDSTransportWebsite"/>
+                <w:color w:val="0A0A0A"/>
+              </w:rPr>
+              <w:t>&lt;&lt;</w:t>
+            </w:r>
+            <w:bookmarkStart w:id="0" w:name="_Hlk194319285"/>
+            <w:r>
+              <w:rPr>
+                <w:rFonts w:ascii="GDSTransportWebsite" w:hAnsi="GDSTransportWebsite"/>
+                <w:color w:val="0A0A0A"/>
+              </w:rPr>
+              <w:t>deterWithoutHearingYesNo</w:t>
+            </w:r>
+            <w:bookmarkEnd w:id="0"/>
+            <w:r>
+              <w:rPr>
+                <w:rFonts w:ascii="GDSTransportWebsite" w:hAnsi="GDSTransportWebsite"/>
+                <w:color w:val="0A0A0A"/>
+              </w:rPr>
+              <w:t>&gt;&gt;</w:t>
+            </w:r>
+          </w:p>
+        </w:tc>
+      </w:tr>
+    </w:tbl>
+    <w:p>
+      <w:r>
+        <w:rPr>
+          <w:rFonts w:ascii="GDSTransportWebsite" w:hAnsi="GDSTransportWebsite"/>
+          <w:color w:val="0A0A0A"/>
+          <w:shd w:val="clear" w:color="auto" w:fill="FFFFFF"/>
+        </w:rPr>
+        <w:t>&lt;&lt;cs</w:t>
+      </w:r>
+      <w:proofErr w:type="gramStart"/>
+      <w:r>
+        <w:rPr>
+          <w:rFonts w:ascii="GDSTransportWebsite" w:hAnsi="GDSTransportWebsite"/>
+          <w:color w:val="0A0A0A"/>
+          <w:shd w:val="clear" w:color="auto" w:fill="FFFFFF"/>
+        </w:rPr>
+        <w:t>_{</w:t>
+      </w:r>
+      <w:proofErr w:type="gramEnd"/>
+      <w:r>
+        <w:rPr>
+          <w:rFonts w:ascii="GDSTransportWebsite" w:hAnsi="GDSTransportWebsite"/>
+          <w:color w:val="0A0A0A"/>
+        </w:rPr>
+        <w:t>deterWithoutHearingYesNo</w:t>
+      </w:r>
+      <w:r>
+        <w:rPr>
+          <w:rFonts w:ascii="GDSTransportWebsite" w:hAnsi="GDSTransportWebsite"/>
+          <w:color w:val="0A0A0A"/>
+          <w:shd w:val="clear" w:color="auto" w:fill="FFFFFF"/>
+        </w:rPr>
+        <w:t xml:space="preserve"> ='No'}&gt;&gt;</w:t>
+      </w:r>
+    </w:p>
+    <w:tbl>
+      <w:tblPr>
+        <w:tblStyle w:val="TableGrid"/>
+        <w:tblW w:w="10065" w:type="dxa"/>
+        <w:tblLayout w:type="fixed"/>
+        <w:tblLook w:val="04A0" w:firstRow="1" w:lastRow="0" w:firstColumn="1" w:lastColumn="0" w:noHBand="0" w:noVBand="1"/>
+      </w:tblPr>
+      <w:tblGrid>
+        <w:gridCol w:w="3541"/>
+        <w:gridCol w:w="6524"/>
+      </w:tblGrid>
+      <w:tr>
+        <w:tc>
+          <w:tcPr>
+            <w:tcW w:w="3539" w:type="dxa"/>
+            <w:tcBorders>
+              <w:top w:val="nil"/>
+              <w:left w:val="nil"/>
+              <w:bottom w:val="nil"/>
+              <w:right w:val="nil"/>
+            </w:tcBorders>
+          </w:tcPr>
+          <w:p>
+            <w:pPr>
+              <w:pStyle w:val="NormalWeb"/>
+              <w:spacing w:before="40" w:beforeAutospacing="0" w:after="40" w:afterAutospacing="0"/>
+              <w:rPr>
+                <w:rFonts w:ascii="GDSTransportWebsite" w:hAnsi="GDSTransportWebsite"/>
+                <w:b/>
+                <w:bCs/>
+                <w:color w:val="0A0A0A"/>
+                <w:shd w:val="clear" w:color="auto" w:fill="FFFFFF"/>
+              </w:rPr>
+            </w:pPr>
+            <w:r>
+              <w:rPr>
+                <w:rFonts w:ascii="GDSTransportWebsite" w:hAnsi="GDSTransportWebsite"/>
+                <w:b/>
+                <w:bCs/>
+                <w:color w:val="0A0A0A"/>
+                <w:shd w:val="clear" w:color="auto" w:fill="FFFFFF"/>
+              </w:rPr>
+              <w:t>If not, please state why</w:t>
+            </w:r>
+          </w:p>
+          <w:p>
+            <w:pPr>
+              <w:pStyle w:val="NormalWeb"/>
+              <w:spacing w:before="40" w:beforeAutospacing="0" w:after="40" w:afterAutospacing="0"/>
+            </w:pPr>
+          </w:p>
+        </w:tc>
+        <w:tc>
+          <w:tcPr>
+            <w:tcW w:w="6520" w:type="dxa"/>
+            <w:tcBorders>
+              <w:top w:val="nil"/>
+              <w:left w:val="nil"/>
+              <w:bottom w:val="nil"/>
+              <w:right w:val="nil"/>
+            </w:tcBorders>
+            <w:hideMark/>
+          </w:tcPr>
+          <w:p>
+            <w:pPr>
+              <w:spacing w:before="40" w:after="40"/>
+              <w:rPr>
+                <w:rFonts w:ascii="GDSTransportWebsite" w:hAnsi="GDSTransportWebsite"/>
+                <w:color w:val="0A0A0A"/>
+              </w:rPr>
+            </w:pPr>
+            <w:r>
+              <w:rPr>
+                <w:rFonts w:ascii="GDSTransportWebsite" w:hAnsi="GDSTransportWebsite"/>
+                <w:color w:val="0A0A0A"/>
+              </w:rPr>
+              <w:t>&lt;&lt;</w:t>
+            </w:r>
+            <w:r>
+              <w:rPr>
+                <w:rFonts w:ascii="GDSTransportWebsite" w:hAnsi="GDSTransportWebsite"/>
+                <w:color w:val="0A0A0A"/>
+              </w:rPr>
+              <w:t>deterWithoutHearingWhyNot</w:t>
+            </w:r>
+            <w:r>
+              <w:rPr>
+                <w:rFonts w:ascii="GDSTransportWebsite" w:hAnsi="GDSTransportWebsite"/>
+                <w:color w:val="0A0A0A"/>
+              </w:rPr>
+              <w:t>&gt;&gt;</w:t>
+            </w:r>
+          </w:p>
+        </w:tc>
+      </w:tr>
+    </w:tbl>
+    <w:p>
+      <w:pPr>
+        <w:rPr>
+          <w:rFonts w:ascii="GDSTransportWebsite" w:hAnsi="GDSTransportWebsite"/>
+          <w:color w:val="0A0A0A"/>
+          <w:shd w:val="clear" w:color="auto" w:fill="FFFFFF"/>
+        </w:rPr>
+      </w:pPr>
+      <w:r>
+        <w:rPr>
+          <w:rFonts w:ascii="GDSTransportWebsite" w:hAnsi="GDSTransportWebsite"/>
+          <w:color w:val="0A0A0A"/>
+          <w:shd w:val="clear" w:color="auto" w:fill="FFFFFF"/>
+        </w:rPr>
+        <w:t>&lt;&lt;es_&gt;&gt;</w:t>
+      </w:r>
+    </w:p>
+    <w:p>
+      <w:pPr>
+        <w:pBdr>
+          <w:bottom w:val="single" w:sz="4" w:space="1" w:color="000000"/>
+        </w:pBdr>
+        <w:spacing w:before="120" w:after="120"/>
+        <w:rPr>
+          <w:rFonts w:ascii="GDSTransportWebsite" w:hAnsi="GDSTransportWebsite"/>
+          <w:color w:val="0A0A0A"/>
+          <w:sz w:val="36"/>
+          <w:szCs w:val="36"/>
+        </w:rPr>
+      </w:pPr>
+      <w:r>
+        <w:rPr>
+          <w:rFonts w:ascii="GDSTransportWebsite" w:hAnsi="GDSTransportWebsite"/>
+          <w:color w:val="0A0A0A"/>
+          <w:shd w:val="clear" w:color="auto" w:fill="FFFFFF"/>
         </w:rPr>
         <w:t>&lt;&lt;es_&gt;&gt;</w:t>
       </w:r>
@@ -4728,23 +4332,7 @@
                 <w:rFonts w:ascii="GDSTransportWebsite" w:hAnsi="GDSTransportWebsite"/>
                 <w:color w:val="0A0A0A"/>
               </w:rPr>
-              <w:t>&lt;&lt;</w:t>
-            </w:r>
-            <w:proofErr w:type="spellStart"/>
-            <w:r>
-              <w:rPr>
-                <w:rFonts w:ascii="GDSTransportWebsite" w:hAnsi="GDSTransportWebsite"/>
-                <w:color w:val="0A0A0A"/>
-              </w:rPr>
-              <w:t>experts.expertRequired</w:t>
-            </w:r>
-            <w:proofErr w:type="spellEnd"/>
-            <w:r>
-              <w:rPr>
-                <w:rFonts w:ascii="GDSTransportWebsite" w:hAnsi="GDSTransportWebsite"/>
-                <w:color w:val="0A0A0A"/>
-              </w:rPr>
-              <w:t>&gt;&gt;</w:t>
+              <w:t>&lt;&lt;experts.expertRequired&gt;&gt;</w:t>
             </w:r>
           </w:p>
         </w:tc>
@@ -4757,25 +4345,7 @@
           <w:color w:val="0A0A0A"/>
           <w:shd w:val="clear" w:color="auto" w:fill="FFFFFF"/>
         </w:rPr>
-        <w:t>&lt;&lt;cs_{</w:t>
-      </w:r>
-      <w:proofErr w:type="spellStart"/>
-      <w:r>
-        <w:rPr>
-          <w:rFonts w:ascii="GDSTransportWebsite" w:hAnsi="GDSTransportWebsite"/>
-          <w:color w:val="0A0A0A"/>
-          <w:shd w:val="clear" w:color="auto" w:fill="FFFFFF"/>
-        </w:rPr>
-        <w:t>experts.expertRequired</w:t>
-      </w:r>
-      <w:proofErr w:type="spellEnd"/>
-      <w:r>
-        <w:rPr>
-          <w:rFonts w:ascii="GDSTransportWebsite" w:hAnsi="GDSTransportWebsite"/>
-          <w:color w:val="0A0A0A"/>
-          <w:shd w:val="clear" w:color="auto" w:fill="FFFFFF"/>
-        </w:rPr>
-        <w:t>='Yes'}&gt;&gt;</w:t>
+        <w:t>&lt;&lt;cs_{experts.expertRequired='Yes'}&gt;&gt;</w:t>
       </w:r>
     </w:p>
     <w:tbl>
@@ -4854,55 +4424,7 @@
                 <w:rFonts w:ascii="GDSTransportWebsite" w:hAnsi="GDSTransportWebsite"/>
                 <w:color w:val="0A0A0A"/>
               </w:rPr>
-              <w:t>&lt;&lt;cs_{</w:t>
-            </w:r>
-            <w:proofErr w:type="spellStart"/>
-            <w:r>
-              <w:rPr>
-                <w:rFonts w:ascii="GDSTransportWebsite" w:hAnsi="GDSTransportWebsite"/>
-                <w:color w:val="0A0A0A"/>
-              </w:rPr>
-              <w:t>isBlank</w:t>
-            </w:r>
-            <w:proofErr w:type="spellEnd"/>
-            <w:r>
-              <w:rPr>
-                <w:rFonts w:ascii="GDSTransportWebsite" w:hAnsi="GDSTransportWebsite"/>
-                <w:color w:val="0A0A0A"/>
-              </w:rPr>
-              <w:t>(</w:t>
-            </w:r>
-            <w:proofErr w:type="spellStart"/>
-            <w:r>
-              <w:rPr>
-                <w:rFonts w:ascii="GDSTransportWebsite" w:hAnsi="GDSTransportWebsite"/>
-                <w:color w:val="0A0A0A"/>
-              </w:rPr>
-              <w:t>experts.expertReportsSent</w:t>
-            </w:r>
-            <w:proofErr w:type="spellEnd"/>
-            <w:r>
-              <w:rPr>
-                <w:rFonts w:ascii="GDSTransportWebsite" w:hAnsi="GDSTransportWebsite"/>
-                <w:color w:val="0A0A0A"/>
-              </w:rPr>
-              <w:t>)}&gt;&gt;Not Provided&lt;&lt;else&gt;&gt;&lt;&lt;</w:t>
-            </w:r>
-            <w:proofErr w:type="spellStart"/>
-            <w:r>
-              <w:rPr>
-                <w:rFonts w:ascii="GDSTransportWebsite" w:hAnsi="GDSTransportWebsite"/>
-                <w:color w:val="0A0A0A"/>
-              </w:rPr>
-              <w:t>experts.expertReportsSent</w:t>
-            </w:r>
-            <w:proofErr w:type="spellEnd"/>
-            <w:r>
-              <w:rPr>
-                <w:rFonts w:ascii="GDSTransportWebsite" w:hAnsi="GDSTransportWebsite"/>
-                <w:color w:val="0A0A0A"/>
-              </w:rPr>
-              <w:t>&gt;&gt;&lt;&lt;es_&gt;&gt;</w:t>
+              <w:t>&lt;&lt;cs_{isBlank(experts.expertReportsSent)}&gt;&gt;Not Provided&lt;&lt;else&gt;&gt;&lt;&lt;experts.expertReportsSent&gt;&gt;&lt;&lt;es_&gt;&gt;</w:t>
             </w:r>
           </w:p>
         </w:tc>
@@ -4978,55 +4500,7 @@
                 <w:rFonts w:ascii="GDSTransportWebsite" w:hAnsi="GDSTransportWebsite"/>
                 <w:color w:val="0A0A0A"/>
               </w:rPr>
-              <w:t>&lt;&lt;cs_{</w:t>
-            </w:r>
-            <w:proofErr w:type="spellStart"/>
-            <w:r>
-              <w:rPr>
-                <w:rFonts w:ascii="GDSTransportWebsite" w:hAnsi="GDSTransportWebsite"/>
-                <w:color w:val="0A0A0A"/>
-              </w:rPr>
-              <w:t>isBlank</w:t>
-            </w:r>
-            <w:proofErr w:type="spellEnd"/>
-            <w:r>
-              <w:rPr>
-                <w:rFonts w:ascii="GDSTransportWebsite" w:hAnsi="GDSTransportWebsite"/>
-                <w:color w:val="0A0A0A"/>
-              </w:rPr>
-              <w:t>(</w:t>
-            </w:r>
-            <w:proofErr w:type="spellStart"/>
-            <w:r>
-              <w:rPr>
-                <w:rFonts w:ascii="GDSTransportWebsite" w:hAnsi="GDSTransportWebsite"/>
-                <w:color w:val="0A0A0A"/>
-              </w:rPr>
-              <w:t>experts.jointExpertSuitable</w:t>
-            </w:r>
-            <w:proofErr w:type="spellEnd"/>
-            <w:r>
-              <w:rPr>
-                <w:rFonts w:ascii="GDSTransportWebsite" w:hAnsi="GDSTransportWebsite"/>
-                <w:color w:val="0A0A0A"/>
-              </w:rPr>
-              <w:t>)}&gt;&gt;Not Provided&lt;&lt;else&gt;&gt;&lt;&lt;</w:t>
-            </w:r>
-            <w:proofErr w:type="spellStart"/>
-            <w:r>
-              <w:rPr>
-                <w:rFonts w:ascii="GDSTransportWebsite" w:hAnsi="GDSTransportWebsite"/>
-                <w:color w:val="0A0A0A"/>
-              </w:rPr>
-              <w:t>experts.jointExpertSuitable</w:t>
-            </w:r>
-            <w:proofErr w:type="spellEnd"/>
-            <w:r>
-              <w:rPr>
-                <w:rFonts w:ascii="GDSTransportWebsite" w:hAnsi="GDSTransportWebsite"/>
-                <w:color w:val="0A0A0A"/>
-              </w:rPr>
-              <w:t>&gt;&gt;&lt;&lt;es_&gt;&gt;</w:t>
+              <w:t>&lt;&lt;cs_{isBlank(experts.jointExpertSuitable)}&gt;&gt;Not Provided&lt;&lt;else&gt;&gt;&lt;&lt;experts.jointExpertSuitable&gt;&gt;&lt;&lt;es_&gt;&gt;</w:t>
             </w:r>
           </w:p>
         </w:tc>
@@ -5057,25 +4531,7 @@
                 <w:color w:val="0A0A0A"/>
                 <w:shd w:val="clear" w:color="auto" w:fill="FFFFFF"/>
               </w:rPr>
-              <w:t>&lt;&lt;</w:t>
-            </w:r>
-            <w:proofErr w:type="spellStart"/>
-            <w:r>
-              <w:rPr>
-                <w:rFonts w:ascii="GDSTransportWebsite" w:hAnsi="GDSTransportWebsite"/>
-                <w:color w:val="0A0A0A"/>
-                <w:shd w:val="clear" w:color="auto" w:fill="FFFFFF"/>
-              </w:rPr>
-              <w:t>rr_experts.details</w:t>
-            </w:r>
-            <w:proofErr w:type="spellEnd"/>
-            <w:r>
-              <w:rPr>
-                <w:rFonts w:ascii="GDSTransportWebsite" w:hAnsi="GDSTransportWebsite"/>
-                <w:color w:val="0A0A0A"/>
-                <w:shd w:val="clear" w:color="auto" w:fill="FFFFFF"/>
-              </w:rPr>
-              <w:t>&gt;&gt;</w:t>
+              <w:t>&lt;&lt;rr_experts.details&gt;&gt;</w:t>
             </w:r>
           </w:p>
         </w:tc>
@@ -5108,23 +4564,8 @@
                 <w:rFonts w:ascii="GDSTransportWebsite" w:hAnsi="GDSTransportWebsite"/>
                 <w:color w:val="0A0A0A"/>
               </w:rPr>
-              <w:t>Expert &lt;&lt;$</w:t>
-            </w:r>
-            <w:proofErr w:type="spellStart"/>
-            <w:r>
-              <w:rPr>
-                <w:rFonts w:ascii="GDSTransportWebsite" w:hAnsi="GDSTransportWebsite"/>
-                <w:color w:val="0A0A0A"/>
-              </w:rPr>
-              <w:t>itemnum</w:t>
-            </w:r>
-            <w:proofErr w:type="spellEnd"/>
-            <w:r>
-              <w:rPr>
-                <w:rFonts w:ascii="GDSTransportWebsite" w:hAnsi="GDSTransportWebsite"/>
-                <w:color w:val="0A0A0A"/>
-              </w:rPr>
-              <w:t>&gt;&gt;</w:t>
+              <w:lastRenderedPageBreak/>
+              <w:t>Expert &lt;&lt;$itemnum&gt;&gt;</w:t>
             </w:r>
           </w:p>
         </w:tc>
@@ -5201,25 +4642,8 @@
                 <w:rFonts w:ascii="GDSTransportWebsite" w:hAnsi="GDSTransportWebsite"/>
                 <w:color w:val="0A0A0A"/>
               </w:rPr>
-              <w:t>&lt;&lt;cs_{</w:t>
-            </w:r>
-            <w:proofErr w:type="spellStart"/>
-            <w:r>
-              <w:rPr>
-                <w:rFonts w:ascii="GDSTransportWebsite" w:hAnsi="GDSTransportWebsite"/>
-                <w:color w:val="0A0A0A"/>
-              </w:rPr>
-              <w:t>isBlank</w:t>
-            </w:r>
-            <w:proofErr w:type="spellEnd"/>
-            <w:r>
-              <w:rPr>
-                <w:rFonts w:ascii="GDSTransportWebsite" w:hAnsi="GDSTransportWebsite"/>
-                <w:color w:val="0A0A0A"/>
-              </w:rPr>
-              <w:t>(</w:t>
-            </w:r>
-            <w:proofErr w:type="spellStart"/>
+              <w:t>&lt;&lt;cs_{isBlank(</w:t>
+            </w:r>
             <w:r>
               <w:rPr>
                 <w:rFonts w:ascii="GDSTransportWebsite" w:hAnsi="GDSTransportWebsite"/>
@@ -5227,7 +4651,6 @@
               </w:rPr>
               <w:t>firstName</w:t>
             </w:r>
-            <w:proofErr w:type="spellEnd"/>
             <w:r>
               <w:rPr>
                 <w:rFonts w:ascii="GDSTransportWebsite" w:hAnsi="GDSTransportWebsite"/>
@@ -5235,7 +4658,6 @@
               </w:rPr>
               <w:t xml:space="preserve">)}&gt;&gt;Not Provided&lt;&lt;else&gt;&gt;&lt;&lt; </w:t>
             </w:r>
-            <w:proofErr w:type="spellStart"/>
             <w:r>
               <w:rPr>
                 <w:rFonts w:ascii="GDSTransportWebsite" w:hAnsi="GDSTransportWebsite"/>
@@ -5243,7 +4665,6 @@
               </w:rPr>
               <w:t>firstName</w:t>
             </w:r>
-            <w:proofErr w:type="spellEnd"/>
             <w:r>
               <w:rPr>
                 <w:rFonts w:ascii="GDSTransportWebsite" w:hAnsi="GDSTransportWebsite"/>
@@ -5256,23 +4677,7 @@
                 <w:rFonts w:ascii="GDSTransportWebsite" w:hAnsi="GDSTransportWebsite"/>
                 <w:color w:val="0A0A0A"/>
               </w:rPr>
-              <w:t xml:space="preserve"> &lt;&lt;</w:t>
-            </w:r>
-            <w:proofErr w:type="spellStart"/>
-            <w:r>
-              <w:rPr>
-                <w:rFonts w:ascii="GDSTransportWebsite" w:hAnsi="GDSTransportWebsite"/>
-                <w:color w:val="0A0A0A"/>
-              </w:rPr>
-              <w:t>lastName</w:t>
-            </w:r>
-            <w:proofErr w:type="spellEnd"/>
-            <w:r>
-              <w:rPr>
-                <w:rFonts w:ascii="GDSTransportWebsite" w:hAnsi="GDSTransportWebsite"/>
-                <w:color w:val="0A0A0A"/>
-              </w:rPr>
-              <w:t>&gt;&gt;</w:t>
+              <w:t xml:space="preserve"> &lt;&lt;lastName&gt;&gt;</w:t>
             </w:r>
             <w:r>
               <w:rPr>
@@ -5358,23 +4763,13 @@
               </w:rPr>
               <w:t>&lt;&lt;cs_{</w:t>
             </w:r>
-            <w:proofErr w:type="spellStart"/>
-            <w:r>
-              <w:rPr>
-                <w:rFonts w:ascii="GDSTransportWebsite" w:hAnsi="GDSTransportWebsite"/>
-                <w:color w:val="0A0A0A"/>
-              </w:rPr>
-              <w:t>isBlank</w:t>
-            </w:r>
-            <w:proofErr w:type="spellEnd"/>
-            <w:r>
-              <w:rPr>
-                <w:rFonts w:ascii="GDSTransportWebsite" w:hAnsi="GDSTransportWebsite"/>
-                <w:color w:val="0A0A0A"/>
-              </w:rPr>
-              <w:t>(</w:t>
-            </w:r>
-            <w:proofErr w:type="spellStart"/>
+            <w:r>
+              <w:rPr>
+                <w:rFonts w:ascii="GDSTransportWebsite" w:hAnsi="GDSTransportWebsite"/>
+                <w:color w:val="0A0A0A"/>
+              </w:rPr>
+              <w:t>isBlank(</w:t>
+            </w:r>
             <w:r>
               <w:rPr>
                 <w:rFonts w:ascii="GDSTransportWebsite" w:hAnsi="GDSTransportWebsite"/>
@@ -5382,7 +4777,6 @@
               </w:rPr>
               <w:t>phoneNumber</w:t>
             </w:r>
-            <w:proofErr w:type="spellEnd"/>
             <w:r>
               <w:rPr>
                 <w:rFonts w:ascii="GDSTransportWebsite" w:hAnsi="GDSTransportWebsite"/>
@@ -5409,23 +4803,7 @@
                 <w:rFonts w:ascii="GDSTransportWebsite" w:hAnsi="GDSTransportWebsite"/>
                 <w:color w:val="0A0A0A"/>
               </w:rPr>
-              <w:t>&lt;&lt;</w:t>
-            </w:r>
-            <w:proofErr w:type="spellStart"/>
-            <w:r>
-              <w:rPr>
-                <w:rFonts w:ascii="GDSTransportWebsite" w:hAnsi="GDSTransportWebsite"/>
-                <w:color w:val="0A0A0A"/>
-              </w:rPr>
-              <w:t>phoneNumber</w:t>
-            </w:r>
-            <w:proofErr w:type="spellEnd"/>
-            <w:r>
-              <w:rPr>
-                <w:rFonts w:ascii="GDSTransportWebsite" w:hAnsi="GDSTransportWebsite"/>
-                <w:color w:val="0A0A0A"/>
-              </w:rPr>
-              <w:t>&gt;&gt;&lt;&lt;es_&gt;&gt;</w:t>
+              <w:t>&lt;&lt;phoneNumber&gt;&gt;&lt;&lt;es_&gt;&gt;</w:t>
             </w:r>
           </w:p>
         </w:tc>
@@ -5502,55 +4880,7 @@
                 <w:rFonts w:ascii="GDSTransportWebsite" w:hAnsi="GDSTransportWebsite"/>
                 <w:color w:val="0A0A0A"/>
               </w:rPr>
-              <w:t>&lt;&lt;cs_{</w:t>
-            </w:r>
-            <w:proofErr w:type="spellStart"/>
-            <w:r>
-              <w:rPr>
-                <w:rFonts w:ascii="GDSTransportWebsite" w:hAnsi="GDSTransportWebsite"/>
-                <w:color w:val="0A0A0A"/>
-              </w:rPr>
-              <w:t>isBlank</w:t>
-            </w:r>
-            <w:proofErr w:type="spellEnd"/>
-            <w:r>
-              <w:rPr>
-                <w:rFonts w:ascii="GDSTransportWebsite" w:hAnsi="GDSTransportWebsite"/>
-                <w:color w:val="0A0A0A"/>
-              </w:rPr>
-              <w:t>(</w:t>
-            </w:r>
-            <w:proofErr w:type="spellStart"/>
-            <w:r>
-              <w:rPr>
-                <w:rFonts w:ascii="GDSTransportWebsite" w:hAnsi="GDSTransportWebsite"/>
-                <w:color w:val="0A0A0A"/>
-              </w:rPr>
-              <w:t>emailAddress</w:t>
-            </w:r>
-            <w:proofErr w:type="spellEnd"/>
-            <w:r>
-              <w:rPr>
-                <w:rFonts w:ascii="GDSTransportWebsite" w:hAnsi="GDSTransportWebsite"/>
-                <w:color w:val="0A0A0A"/>
-              </w:rPr>
-              <w:t>)}&gt;&gt;Not Provided&lt;&lt;else&gt;&gt;&lt;&lt;</w:t>
-            </w:r>
-            <w:proofErr w:type="spellStart"/>
-            <w:r>
-              <w:rPr>
-                <w:rFonts w:ascii="GDSTransportWebsite" w:hAnsi="GDSTransportWebsite"/>
-                <w:color w:val="0A0A0A"/>
-              </w:rPr>
-              <w:t>emailAddress</w:t>
-            </w:r>
-            <w:proofErr w:type="spellEnd"/>
-            <w:r>
-              <w:rPr>
-                <w:rFonts w:ascii="GDSTransportWebsite" w:hAnsi="GDSTransportWebsite"/>
-                <w:color w:val="0A0A0A"/>
-              </w:rPr>
-              <w:t>&gt;&gt;&lt;&lt;es_&gt;&gt;</w:t>
+              <w:t>&lt;&lt;cs_{isBlank(emailAddress)}&gt;&gt;Not Provided&lt;&lt;else&gt;&gt;&lt;&lt;emailAddress&gt;&gt;&lt;&lt;es_&gt;&gt;</w:t>
             </w:r>
           </w:p>
         </w:tc>
@@ -5627,55 +4957,7 @@
                 <w:rFonts w:ascii="GDSTransportWebsite" w:hAnsi="GDSTransportWebsite"/>
                 <w:color w:val="0A0A0A"/>
               </w:rPr>
-              <w:t>&lt;&lt;cs_{</w:t>
-            </w:r>
-            <w:proofErr w:type="spellStart"/>
-            <w:r>
-              <w:rPr>
-                <w:rFonts w:ascii="GDSTransportWebsite" w:hAnsi="GDSTransportWebsite"/>
-                <w:color w:val="0A0A0A"/>
-              </w:rPr>
-              <w:t>isBlank</w:t>
-            </w:r>
-            <w:proofErr w:type="spellEnd"/>
-            <w:r>
-              <w:rPr>
-                <w:rFonts w:ascii="GDSTransportWebsite" w:hAnsi="GDSTransportWebsite"/>
-                <w:color w:val="0A0A0A"/>
-              </w:rPr>
-              <w:t>(</w:t>
-            </w:r>
-            <w:proofErr w:type="spellStart"/>
-            <w:r>
-              <w:rPr>
-                <w:rFonts w:ascii="GDSTransportWebsite" w:hAnsi="GDSTransportWebsite"/>
-                <w:color w:val="0A0A0A"/>
-              </w:rPr>
-              <w:t>fieldOfExpertise</w:t>
-            </w:r>
-            <w:proofErr w:type="spellEnd"/>
-            <w:r>
-              <w:rPr>
-                <w:rFonts w:ascii="GDSTransportWebsite" w:hAnsi="GDSTransportWebsite"/>
-                <w:color w:val="0A0A0A"/>
-              </w:rPr>
-              <w:t>)}&gt;&gt;Not Provided&lt;&lt;else&gt;&gt;&lt;&lt;</w:t>
-            </w:r>
-            <w:proofErr w:type="spellStart"/>
-            <w:r>
-              <w:rPr>
-                <w:rFonts w:ascii="GDSTransportWebsite" w:hAnsi="GDSTransportWebsite"/>
-                <w:color w:val="0A0A0A"/>
-              </w:rPr>
-              <w:t>fieldOfExpertise</w:t>
-            </w:r>
-            <w:proofErr w:type="spellEnd"/>
-            <w:r>
-              <w:rPr>
-                <w:rFonts w:ascii="GDSTransportWebsite" w:hAnsi="GDSTransportWebsite"/>
-                <w:color w:val="0A0A0A"/>
-              </w:rPr>
-              <w:t>&gt;&gt;&lt;&lt;es_&gt;&gt;</w:t>
+              <w:t>&lt;&lt;cs_{isBlank(fieldOfExpertise)}&gt;&gt;Not Provided&lt;&lt;else&gt;&gt;&lt;&lt;fieldOfExpertise&gt;&gt;&lt;&lt;es_&gt;&gt;</w:t>
             </w:r>
           </w:p>
         </w:tc>
@@ -5755,55 +5037,7 @@
                 <w:rFonts w:ascii="GDSTransportWebsite" w:hAnsi="GDSTransportWebsite"/>
                 <w:color w:val="0A0A0A"/>
               </w:rPr>
-              <w:t>&lt;&lt;cs_{</w:t>
-            </w:r>
-            <w:proofErr w:type="spellStart"/>
-            <w:r>
-              <w:rPr>
-                <w:rFonts w:ascii="GDSTransportWebsite" w:hAnsi="GDSTransportWebsite"/>
-                <w:color w:val="0A0A0A"/>
-              </w:rPr>
-              <w:t>isBlank</w:t>
-            </w:r>
-            <w:proofErr w:type="spellEnd"/>
-            <w:r>
-              <w:rPr>
-                <w:rFonts w:ascii="GDSTransportWebsite" w:hAnsi="GDSTransportWebsite"/>
-                <w:color w:val="0A0A0A"/>
-              </w:rPr>
-              <w:t>(</w:t>
-            </w:r>
-            <w:proofErr w:type="spellStart"/>
-            <w:r>
-              <w:rPr>
-                <w:rFonts w:ascii="GDSTransportWebsite" w:hAnsi="GDSTransportWebsite"/>
-                <w:color w:val="0A0A0A"/>
-              </w:rPr>
-              <w:t>whyRequired</w:t>
-            </w:r>
-            <w:proofErr w:type="spellEnd"/>
-            <w:r>
-              <w:rPr>
-                <w:rFonts w:ascii="GDSTransportWebsite" w:hAnsi="GDSTransportWebsite"/>
-                <w:color w:val="0A0A0A"/>
-              </w:rPr>
-              <w:t>)}&gt;&gt;Not Provided&lt;&lt;else&gt;&gt;&lt;&lt;</w:t>
-            </w:r>
-            <w:proofErr w:type="spellStart"/>
-            <w:r>
-              <w:rPr>
-                <w:rFonts w:ascii="GDSTransportWebsite" w:hAnsi="GDSTransportWebsite"/>
-                <w:color w:val="0A0A0A"/>
-              </w:rPr>
-              <w:t>whyRequired</w:t>
-            </w:r>
-            <w:proofErr w:type="spellEnd"/>
-            <w:r>
-              <w:rPr>
-                <w:rFonts w:ascii="GDSTransportWebsite" w:hAnsi="GDSTransportWebsite"/>
-                <w:color w:val="0A0A0A"/>
-              </w:rPr>
-              <w:t>&gt;&gt;&lt;&lt;es_&gt;&gt;</w:t>
+              <w:t>&lt;&lt;cs_{isBlank(whyRequired)}&gt;&gt;Not Provided&lt;&lt;else&gt;&gt;&lt;&lt;whyRequired&gt;&gt;&lt;&lt;es_&gt;&gt;</w:t>
             </w:r>
           </w:p>
         </w:tc>
@@ -5883,55 +5117,7 @@
                 <w:rFonts w:ascii="GDSTransportWebsite" w:hAnsi="GDSTransportWebsite"/>
                 <w:color w:val="0A0A0A"/>
               </w:rPr>
-              <w:t>&lt;&lt;cs_{</w:t>
-            </w:r>
-            <w:proofErr w:type="spellStart"/>
-            <w:r>
-              <w:rPr>
-                <w:rFonts w:ascii="GDSTransportWebsite" w:hAnsi="GDSTransportWebsite"/>
-                <w:color w:val="0A0A0A"/>
-              </w:rPr>
-              <w:t>isBlank</w:t>
-            </w:r>
-            <w:proofErr w:type="spellEnd"/>
-            <w:r>
-              <w:rPr>
-                <w:rFonts w:ascii="GDSTransportWebsite" w:hAnsi="GDSTransportWebsite"/>
-                <w:color w:val="0A0A0A"/>
-              </w:rPr>
-              <w:t>(</w:t>
-            </w:r>
-            <w:proofErr w:type="spellStart"/>
-            <w:r>
-              <w:rPr>
-                <w:rFonts w:ascii="GDSTransportWebsite" w:hAnsi="GDSTransportWebsite"/>
-                <w:color w:val="0A0A0A"/>
-              </w:rPr>
-              <w:t>formattedCost</w:t>
-            </w:r>
-            <w:proofErr w:type="spellEnd"/>
-            <w:r>
-              <w:rPr>
-                <w:rFonts w:ascii="GDSTransportWebsite" w:hAnsi="GDSTransportWebsite"/>
-                <w:color w:val="0A0A0A"/>
-              </w:rPr>
-              <w:t>)}&gt;&gt;Not Provided&lt;&lt;else&gt;&gt;&lt;&lt;</w:t>
-            </w:r>
-            <w:proofErr w:type="spellStart"/>
-            <w:r>
-              <w:rPr>
-                <w:rFonts w:ascii="GDSTransportWebsite" w:hAnsi="GDSTransportWebsite"/>
-                <w:color w:val="0A0A0A"/>
-              </w:rPr>
-              <w:t>formattedCost</w:t>
-            </w:r>
-            <w:proofErr w:type="spellEnd"/>
-            <w:r>
-              <w:rPr>
-                <w:rFonts w:ascii="GDSTransportWebsite" w:hAnsi="GDSTransportWebsite"/>
-                <w:color w:val="0A0A0A"/>
-              </w:rPr>
-              <w:t>&gt;&gt;&lt;&lt;es_&gt;&gt;</w:t>
+              <w:t>&lt;&lt;cs_{isBlank(formattedCost)}&gt;&gt;Not Provided&lt;&lt;else&gt;&gt;&lt;&lt;formattedCost&gt;&gt;&lt;&lt;es_&gt;&gt;</w:t>
             </w:r>
           </w:p>
         </w:tc>
@@ -5963,25 +5149,7 @@
                 <w:color w:val="0A0A0A"/>
                 <w:shd w:val="clear" w:color="auto" w:fill="FFFFFF"/>
               </w:rPr>
-              <w:t>&lt;&lt;</w:t>
-            </w:r>
-            <w:proofErr w:type="spellStart"/>
-            <w:r>
-              <w:rPr>
-                <w:rFonts w:ascii="GDSTransportWebsite" w:hAnsi="GDSTransportWebsite"/>
-                <w:color w:val="0A0A0A"/>
-                <w:shd w:val="clear" w:color="auto" w:fill="FFFFFF"/>
-              </w:rPr>
-              <w:t>er_experts.details</w:t>
-            </w:r>
-            <w:proofErr w:type="spellEnd"/>
-            <w:r>
-              <w:rPr>
-                <w:rFonts w:ascii="GDSTransportWebsite" w:hAnsi="GDSTransportWebsite"/>
-                <w:color w:val="0A0A0A"/>
-                <w:shd w:val="clear" w:color="auto" w:fill="FFFFFF"/>
-              </w:rPr>
-              <w:t>&gt;&gt;</w:t>
+              <w:t>&lt;&lt;er_experts.details&gt;&gt;</w:t>
             </w:r>
           </w:p>
         </w:tc>
@@ -6077,7 +5245,6 @@
                 <w:color w:val="0A0A0A"/>
                 <w:shd w:val="clear" w:color="auto" w:fill="FFFFFF"/>
               </w:rPr>
-              <w:lastRenderedPageBreak/>
               <w:t>Are there witnesses who should attend the hearing?</w:t>
             </w:r>
           </w:p>
@@ -6112,23 +5279,7 @@
                 <w:rFonts w:ascii="GDSTransportWebsite" w:hAnsi="GDSTransportWebsite"/>
                 <w:color w:val="0A0A0A"/>
               </w:rPr>
-              <w:t>&lt;&lt;</w:t>
-            </w:r>
-            <w:proofErr w:type="spellStart"/>
-            <w:r>
-              <w:rPr>
-                <w:rFonts w:ascii="GDSTransportWebsite" w:hAnsi="GDSTransportWebsite"/>
-                <w:color w:val="0A0A0A"/>
-              </w:rPr>
-              <w:t>witnesses.witnessesToAppear</w:t>
-            </w:r>
-            <w:proofErr w:type="spellEnd"/>
-            <w:r>
-              <w:rPr>
-                <w:rFonts w:ascii="GDSTransportWebsite" w:hAnsi="GDSTransportWebsite"/>
-                <w:color w:val="0A0A0A"/>
-              </w:rPr>
-              <w:t>&gt;&gt;</w:t>
+              <w:t>&lt;&lt;witnesses.witnessesToAppear&gt;&gt;</w:t>
             </w:r>
           </w:p>
         </w:tc>
@@ -6159,25 +5310,7 @@
                 <w:color w:val="0A0A0A"/>
                 <w:shd w:val="clear" w:color="auto" w:fill="FFFFFF"/>
               </w:rPr>
-              <w:t>&lt;&lt;</w:t>
-            </w:r>
-            <w:proofErr w:type="spellStart"/>
-            <w:r>
-              <w:rPr>
-                <w:rFonts w:ascii="GDSTransportWebsite" w:hAnsi="GDSTransportWebsite"/>
-                <w:color w:val="0A0A0A"/>
-                <w:shd w:val="clear" w:color="auto" w:fill="FFFFFF"/>
-              </w:rPr>
-              <w:t>rr_witnesses.details</w:t>
-            </w:r>
-            <w:proofErr w:type="spellEnd"/>
-            <w:r>
-              <w:rPr>
-                <w:rFonts w:ascii="GDSTransportWebsite" w:hAnsi="GDSTransportWebsite"/>
-                <w:color w:val="0A0A0A"/>
-                <w:shd w:val="clear" w:color="auto" w:fill="FFFFFF"/>
-              </w:rPr>
-              <w:t>&gt;&gt;</w:t>
+              <w:t>&lt;&lt;rr_witnesses.details&gt;&gt;</w:t>
             </w:r>
           </w:p>
         </w:tc>
@@ -6210,23 +5343,7 @@
                 <w:rFonts w:ascii="GDSTransportWebsite" w:hAnsi="GDSTransportWebsite"/>
                 <w:color w:val="0A0A0A"/>
               </w:rPr>
-              <w:t>Witness &lt;&lt;$</w:t>
-            </w:r>
-            <w:proofErr w:type="spellStart"/>
-            <w:r>
-              <w:rPr>
-                <w:rFonts w:ascii="GDSTransportWebsite" w:hAnsi="GDSTransportWebsite"/>
-                <w:color w:val="0A0A0A"/>
-              </w:rPr>
-              <w:t>itemnum</w:t>
-            </w:r>
-            <w:proofErr w:type="spellEnd"/>
-            <w:r>
-              <w:rPr>
-                <w:rFonts w:ascii="GDSTransportWebsite" w:hAnsi="GDSTransportWebsite"/>
-                <w:color w:val="0A0A0A"/>
-              </w:rPr>
-              <w:t>&gt;&gt;</w:t>
+              <w:t>Witness &lt;&lt;$itemnum&gt;&gt;</w:t>
             </w:r>
           </w:p>
         </w:tc>
@@ -6294,71 +5411,7 @@
                 <w:rFonts w:ascii="GDSTransportWebsite" w:hAnsi="GDSTransportWebsite"/>
                 <w:color w:val="0A0A0A"/>
               </w:rPr>
-              <w:t>&lt;&lt;cs_{</w:t>
-            </w:r>
-            <w:proofErr w:type="spellStart"/>
-            <w:r>
-              <w:rPr>
-                <w:rFonts w:ascii="GDSTransportWebsite" w:hAnsi="GDSTransportWebsite"/>
-                <w:color w:val="0A0A0A"/>
-              </w:rPr>
-              <w:t>isBlank</w:t>
-            </w:r>
-            <w:proofErr w:type="spellEnd"/>
-            <w:r>
-              <w:rPr>
-                <w:rFonts w:ascii="GDSTransportWebsite" w:hAnsi="GDSTransportWebsite"/>
-                <w:color w:val="0A0A0A"/>
-              </w:rPr>
-              <w:t>(</w:t>
-            </w:r>
-            <w:proofErr w:type="spellStart"/>
-            <w:r>
-              <w:rPr>
-                <w:rFonts w:ascii="GDSTransportWebsite" w:hAnsi="GDSTransportWebsite"/>
-                <w:color w:val="0A0A0A"/>
-              </w:rPr>
-              <w:t>firstName</w:t>
-            </w:r>
-            <w:proofErr w:type="spellEnd"/>
-            <w:r>
-              <w:rPr>
-                <w:rFonts w:ascii="GDSTransportWebsite" w:hAnsi="GDSTransportWebsite"/>
-                <w:color w:val="0A0A0A"/>
-              </w:rPr>
-              <w:t xml:space="preserve">)}&gt;&gt;Not Provided&lt;&lt;else&gt;&gt;&lt;&lt; </w:t>
-            </w:r>
-            <w:proofErr w:type="spellStart"/>
-            <w:r>
-              <w:rPr>
-                <w:rFonts w:ascii="GDSTransportWebsite" w:hAnsi="GDSTransportWebsite"/>
-                <w:color w:val="0A0A0A"/>
-              </w:rPr>
-              <w:t>firstName</w:t>
-            </w:r>
-            <w:proofErr w:type="spellEnd"/>
-            <w:r>
-              <w:rPr>
-                <w:rFonts w:ascii="GDSTransportWebsite" w:hAnsi="GDSTransportWebsite"/>
-                <w:color w:val="0A0A0A"/>
-              </w:rPr>
-              <w:t>&gt;&gt; &lt;&lt;</w:t>
-            </w:r>
-            <w:proofErr w:type="spellStart"/>
-            <w:r>
-              <w:rPr>
-                <w:rFonts w:ascii="GDSTransportWebsite" w:hAnsi="GDSTransportWebsite"/>
-                <w:color w:val="0A0A0A"/>
-              </w:rPr>
-              <w:t>lastName</w:t>
-            </w:r>
-            <w:proofErr w:type="spellEnd"/>
-            <w:r>
-              <w:rPr>
-                <w:rFonts w:ascii="GDSTransportWebsite" w:hAnsi="GDSTransportWebsite"/>
-                <w:color w:val="0A0A0A"/>
-              </w:rPr>
-              <w:t>&gt;&gt;&lt;&lt;es_&gt;&gt;</w:t>
+              <w:t>&lt;&lt;cs_{isBlank(firstName)}&gt;&gt;Not Provided&lt;&lt;else&gt;&gt;&lt;&lt; firstName&gt;&gt; &lt;&lt;lastName&gt;&gt;&lt;&lt;es_&gt;&gt;</w:t>
             </w:r>
           </w:p>
         </w:tc>
@@ -6423,55 +5476,7 @@
                 <w:rFonts w:ascii="GDSTransportWebsite" w:hAnsi="GDSTransportWebsite"/>
                 <w:color w:val="0A0A0A"/>
               </w:rPr>
-              <w:t>&lt;&lt;cs_{</w:t>
-            </w:r>
-            <w:proofErr w:type="spellStart"/>
-            <w:r>
-              <w:rPr>
-                <w:rFonts w:ascii="GDSTransportWebsite" w:hAnsi="GDSTransportWebsite"/>
-                <w:color w:val="0A0A0A"/>
-              </w:rPr>
-              <w:t>isBlank</w:t>
-            </w:r>
-            <w:proofErr w:type="spellEnd"/>
-            <w:r>
-              <w:rPr>
-                <w:rFonts w:ascii="GDSTransportWebsite" w:hAnsi="GDSTransportWebsite"/>
-                <w:color w:val="0A0A0A"/>
-              </w:rPr>
-              <w:t>(</w:t>
-            </w:r>
-            <w:proofErr w:type="spellStart"/>
-            <w:r>
-              <w:rPr>
-                <w:rFonts w:ascii="GDSTransportWebsite" w:hAnsi="GDSTransportWebsite"/>
-                <w:color w:val="0A0A0A"/>
-              </w:rPr>
-              <w:t>phoneNumber</w:t>
-            </w:r>
-            <w:proofErr w:type="spellEnd"/>
-            <w:r>
-              <w:rPr>
-                <w:rFonts w:ascii="GDSTransportWebsite" w:hAnsi="GDSTransportWebsite"/>
-                <w:color w:val="0A0A0A"/>
-              </w:rPr>
-              <w:t>)}&gt;&gt;Not Provided&lt;&lt;else&gt;&gt;&lt;&lt;</w:t>
-            </w:r>
-            <w:proofErr w:type="spellStart"/>
-            <w:r>
-              <w:rPr>
-                <w:rFonts w:ascii="GDSTransportWebsite" w:hAnsi="GDSTransportWebsite"/>
-                <w:color w:val="0A0A0A"/>
-              </w:rPr>
-              <w:t>phoneNumber</w:t>
-            </w:r>
-            <w:proofErr w:type="spellEnd"/>
-            <w:r>
-              <w:rPr>
-                <w:rFonts w:ascii="GDSTransportWebsite" w:hAnsi="GDSTransportWebsite"/>
-                <w:color w:val="0A0A0A"/>
-              </w:rPr>
-              <w:t>&gt;&gt;&lt;&lt;es_&gt;&gt;</w:t>
+              <w:t>&lt;&lt;cs_{isBlank(phoneNumber)}&gt;&gt;Not Provided&lt;&lt;else&gt;&gt;&lt;&lt;phoneNumber&gt;&gt;&lt;&lt;es_&gt;&gt;</w:t>
             </w:r>
           </w:p>
         </w:tc>
@@ -6536,55 +5541,7 @@
                 <w:rFonts w:ascii="GDSTransportWebsite" w:hAnsi="GDSTransportWebsite"/>
                 <w:color w:val="0A0A0A"/>
               </w:rPr>
-              <w:t>&lt;&lt;cs_{</w:t>
-            </w:r>
-            <w:proofErr w:type="spellStart"/>
-            <w:r>
-              <w:rPr>
-                <w:rFonts w:ascii="GDSTransportWebsite" w:hAnsi="GDSTransportWebsite"/>
-                <w:color w:val="0A0A0A"/>
-              </w:rPr>
-              <w:t>isBlank</w:t>
-            </w:r>
-            <w:proofErr w:type="spellEnd"/>
-            <w:r>
-              <w:rPr>
-                <w:rFonts w:ascii="GDSTransportWebsite" w:hAnsi="GDSTransportWebsite"/>
-                <w:color w:val="0A0A0A"/>
-              </w:rPr>
-              <w:t>(</w:t>
-            </w:r>
-            <w:proofErr w:type="spellStart"/>
-            <w:r>
-              <w:rPr>
-                <w:rFonts w:ascii="GDSTransportWebsite" w:hAnsi="GDSTransportWebsite"/>
-                <w:color w:val="0A0A0A"/>
-              </w:rPr>
-              <w:t>emailAddress</w:t>
-            </w:r>
-            <w:proofErr w:type="spellEnd"/>
-            <w:r>
-              <w:rPr>
-                <w:rFonts w:ascii="GDSTransportWebsite" w:hAnsi="GDSTransportWebsite"/>
-                <w:color w:val="0A0A0A"/>
-              </w:rPr>
-              <w:t>)}&gt;&gt;Not Provided&lt;&lt;else&gt;&gt;&lt;&lt;</w:t>
-            </w:r>
-            <w:proofErr w:type="spellStart"/>
-            <w:r>
-              <w:rPr>
-                <w:rFonts w:ascii="GDSTransportWebsite" w:hAnsi="GDSTransportWebsite"/>
-                <w:color w:val="0A0A0A"/>
-              </w:rPr>
-              <w:t>emailAddress</w:t>
-            </w:r>
-            <w:proofErr w:type="spellEnd"/>
-            <w:r>
-              <w:rPr>
-                <w:rFonts w:ascii="GDSTransportWebsite" w:hAnsi="GDSTransportWebsite"/>
-                <w:color w:val="0A0A0A"/>
-              </w:rPr>
-              <w:t>&gt;&gt;&lt;&lt;es_&gt;&gt;</w:t>
+              <w:t>&lt;&lt;cs_{isBlank(emailAddress)}&gt;&gt;Not Provided&lt;&lt;else&gt;&gt;&lt;&lt;emailAddress&gt;&gt;&lt;&lt;es_&gt;&gt;</w:t>
             </w:r>
           </w:p>
         </w:tc>
@@ -6664,23 +5621,7 @@
                 <w:rFonts w:ascii="GDSTransportWebsite" w:hAnsi="GDSTransportWebsite"/>
                 <w:color w:val="0A0A0A"/>
               </w:rPr>
-              <w:t>&lt;&lt;</w:t>
-            </w:r>
-            <w:proofErr w:type="spellStart"/>
-            <w:r>
-              <w:rPr>
-                <w:rFonts w:ascii="GDSTransportWebsite" w:hAnsi="GDSTransportWebsite"/>
-                <w:color w:val="0A0A0A"/>
-              </w:rPr>
-              <w:t>reasonForWitness</w:t>
-            </w:r>
-            <w:proofErr w:type="spellEnd"/>
-            <w:r>
-              <w:rPr>
-                <w:rFonts w:ascii="GDSTransportWebsite" w:hAnsi="GDSTransportWebsite"/>
-                <w:color w:val="0A0A0A"/>
-              </w:rPr>
-              <w:t>&gt;&gt;</w:t>
+              <w:t>&lt;&lt;reasonForWitness&gt;&gt;</w:t>
             </w:r>
           </w:p>
         </w:tc>
@@ -6712,25 +5653,7 @@
                 <w:color w:val="0A0A0A"/>
                 <w:shd w:val="clear" w:color="auto" w:fill="FFFFFF"/>
               </w:rPr>
-              <w:t>&lt;&lt;</w:t>
-            </w:r>
-            <w:proofErr w:type="spellStart"/>
-            <w:r>
-              <w:rPr>
-                <w:rFonts w:ascii="GDSTransportWebsite" w:hAnsi="GDSTransportWebsite"/>
-                <w:color w:val="0A0A0A"/>
-                <w:shd w:val="clear" w:color="auto" w:fill="FFFFFF"/>
-              </w:rPr>
-              <w:t>er_witnesses.details</w:t>
-            </w:r>
-            <w:proofErr w:type="spellEnd"/>
-            <w:r>
-              <w:rPr>
-                <w:rFonts w:ascii="GDSTransportWebsite" w:hAnsi="GDSTransportWebsite"/>
-                <w:color w:val="0A0A0A"/>
-                <w:shd w:val="clear" w:color="auto" w:fill="FFFFFF"/>
-              </w:rPr>
-              <w:t>&gt;&gt;</w:t>
+              <w:t>&lt;&lt;er_witnesses.details&gt;&gt;</w:t>
             </w:r>
           </w:p>
         </w:tc>
@@ -6845,23 +5768,7 @@
                 <w:rFonts w:ascii="GDSTransportWebsite" w:hAnsi="GDSTransportWebsite"/>
                 <w:color w:val="0A0A0A"/>
               </w:rPr>
-              <w:t>&lt;&lt;</w:t>
-            </w:r>
-            <w:proofErr w:type="spellStart"/>
-            <w:r>
-              <w:rPr>
-                <w:rFonts w:ascii="GDSTransportWebsite" w:hAnsi="GDSTransportWebsite"/>
-                <w:color w:val="0A0A0A"/>
-              </w:rPr>
-              <w:t>welshLanguageRequirements.court</w:t>
-            </w:r>
-            <w:proofErr w:type="spellEnd"/>
-            <w:r>
-              <w:rPr>
-                <w:rFonts w:ascii="GDSTransportWebsite" w:hAnsi="GDSTransportWebsite"/>
-                <w:color w:val="0A0A0A"/>
-              </w:rPr>
-              <w:t>&gt;&gt;</w:t>
+              <w:t>&lt;&lt;welshLanguageRequirements.court&gt;&gt;</w:t>
             </w:r>
           </w:p>
         </w:tc>
@@ -6900,6 +5807,7 @@
                 <w:color w:val="0A0A0A"/>
                 <w:shd w:val="clear" w:color="auto" w:fill="FFFFFF"/>
               </w:rPr>
+              <w:lastRenderedPageBreak/>
               <w:t>What language will the documents be provided in?</w:t>
             </w:r>
           </w:p>
@@ -6940,23 +5848,7 @@
                 <w:rFonts w:ascii="GDSTransportWebsite" w:hAnsi="GDSTransportWebsite"/>
                 <w:color w:val="0A0A0A"/>
               </w:rPr>
-              <w:t>&lt;&lt;</w:t>
-            </w:r>
-            <w:proofErr w:type="spellStart"/>
-            <w:r>
-              <w:rPr>
-                <w:rFonts w:ascii="GDSTransportWebsite" w:hAnsi="GDSTransportWebsite"/>
-                <w:color w:val="0A0A0A"/>
-              </w:rPr>
-              <w:t>welshLanguageRequirements.documents</w:t>
-            </w:r>
-            <w:proofErr w:type="spellEnd"/>
-            <w:r>
-              <w:rPr>
-                <w:rFonts w:ascii="GDSTransportWebsite" w:hAnsi="GDSTransportWebsite"/>
-                <w:color w:val="0A0A0A"/>
-              </w:rPr>
-              <w:t>&gt;&gt;</w:t>
+              <w:t>&lt;&lt;welshLanguageRequirements.documents&gt;&gt;</w:t>
             </w:r>
           </w:p>
         </w:tc>
@@ -7076,23 +5968,7 @@
                 <w:rFonts w:ascii="GDSTransportWebsite" w:hAnsi="GDSTransportWebsite"/>
                 <w:color w:val="0A0A0A"/>
               </w:rPr>
-              <w:t>&lt;&lt;</w:t>
-            </w:r>
-            <w:proofErr w:type="spellStart"/>
-            <w:r>
-              <w:rPr>
-                <w:rFonts w:ascii="GDSTransportWebsite" w:hAnsi="GDSTransportWebsite"/>
-                <w:color w:val="0A0A0A"/>
-              </w:rPr>
-              <w:t>hearing.unavailableDatesRequired</w:t>
-            </w:r>
-            <w:proofErr w:type="spellEnd"/>
-            <w:r>
-              <w:rPr>
-                <w:rFonts w:ascii="GDSTransportWebsite" w:hAnsi="GDSTransportWebsite"/>
-                <w:color w:val="0A0A0A"/>
-              </w:rPr>
-              <w:t>&gt;&gt;</w:t>
+              <w:t>&lt;&lt;hearing.unavailableDatesRequired&gt;&gt;</w:t>
             </w:r>
           </w:p>
         </w:tc>
@@ -7107,7 +5983,6 @@
         </w:rPr>
         <w:t>&lt;&lt;cs_{</w:t>
       </w:r>
-      <w:proofErr w:type="spellStart"/>
       <w:r>
         <w:rPr>
           <w:rFonts w:ascii="GDSTransportWebsite" w:hAnsi="GDSTransportWebsite"/>
@@ -7121,16 +5996,7 @@
           <w:color w:val="0A0A0A"/>
           <w:shd w:val="clear" w:color="auto" w:fill="FFFFFF"/>
         </w:rPr>
-        <w:t>.unavailableDates.size</w:t>
-      </w:r>
-      <w:proofErr w:type="spellEnd"/>
-      <w:r>
-        <w:rPr>
-          <w:rFonts w:ascii="GDSTransportWebsite" w:hAnsi="GDSTransportWebsite"/>
-          <w:color w:val="0A0A0A"/>
-          <w:shd w:val="clear" w:color="auto" w:fill="FFFFFF"/>
-        </w:rPr>
-        <w:t>&gt;0}&gt;&gt;</w:t>
+        <w:t>.unavailableDates.size&gt;0}&gt;&gt;</w:t>
       </w:r>
     </w:p>
     <w:tbl>
@@ -7209,16 +6075,7 @@
                 <w:color w:val="0A0A0A"/>
                 <w:shd w:val="clear" w:color="auto" w:fill="FFFFFF"/>
               </w:rPr>
-              <w:t>&lt;&lt;</w:t>
-            </w:r>
-            <w:proofErr w:type="spellStart"/>
-            <w:r>
-              <w:rPr>
-                <w:rFonts w:ascii="GDSTransportWebsite" w:hAnsi="GDSTransportWebsite"/>
-                <w:color w:val="0A0A0A"/>
-                <w:shd w:val="clear" w:color="auto" w:fill="FFFFFF"/>
-              </w:rPr>
-              <w:t>rr_</w:t>
+              <w:t>&lt;&lt;rr_</w:t>
             </w:r>
             <w:r>
               <w:rPr>
@@ -7233,16 +6090,7 @@
                 <w:color w:val="0A0A0A"/>
                 <w:shd w:val="clear" w:color="auto" w:fill="FFFFFF"/>
               </w:rPr>
-              <w:t>.unavailableDates</w:t>
-            </w:r>
-            <w:proofErr w:type="spellEnd"/>
-            <w:r>
-              <w:rPr>
-                <w:rFonts w:ascii="GDSTransportWebsite" w:hAnsi="GDSTransportWebsite"/>
-                <w:color w:val="0A0A0A"/>
-                <w:shd w:val="clear" w:color="auto" w:fill="FFFFFF"/>
-              </w:rPr>
-              <w:t>&gt;&gt;</w:t>
+              <w:t>.unavailableDates&gt;&gt;</w:t>
             </w:r>
           </w:p>
         </w:tc>
@@ -7322,55 +6170,7 @@
                 <w:rFonts w:ascii="GDSTransportWebsite" w:hAnsi="GDSTransportWebsite"/>
                 <w:color w:val="0A0A0A"/>
               </w:rPr>
-              <w:t>&lt;&lt;{</w:t>
-            </w:r>
-            <w:proofErr w:type="spellStart"/>
-            <w:r>
-              <w:rPr>
-                <w:rFonts w:ascii="GDSTransportWebsite" w:hAnsi="GDSTransportWebsite"/>
-                <w:color w:val="0A0A0A"/>
-              </w:rPr>
-              <w:t>dateFormat</w:t>
-            </w:r>
-            <w:proofErr w:type="spellEnd"/>
-            <w:r>
-              <w:rPr>
-                <w:rFonts w:ascii="GDSTransportWebsite" w:hAnsi="GDSTransportWebsite"/>
-                <w:color w:val="0A0A0A"/>
-              </w:rPr>
-              <w:t xml:space="preserve">(date, ‘d MMMM </w:t>
-            </w:r>
-            <w:proofErr w:type="spellStart"/>
-            <w:r>
-              <w:rPr>
-                <w:rFonts w:ascii="GDSTransportWebsite" w:hAnsi="GDSTransportWebsite"/>
-                <w:color w:val="0A0A0A"/>
-              </w:rPr>
-              <w:t>yyyy</w:t>
-            </w:r>
-            <w:proofErr w:type="spellEnd"/>
-            <w:r>
-              <w:rPr>
-                <w:rFonts w:ascii="GDSTransportWebsite" w:hAnsi="GDSTransportWebsite"/>
-                <w:color w:val="0A0A0A"/>
-              </w:rPr>
-              <w:t>’, ‘</w:t>
-            </w:r>
-            <w:proofErr w:type="spellStart"/>
-            <w:r>
-              <w:rPr>
-                <w:rFonts w:ascii="GDSTransportWebsite" w:hAnsi="GDSTransportWebsite"/>
-                <w:color w:val="0A0A0A"/>
-              </w:rPr>
-              <w:t>yyyy</w:t>
-            </w:r>
-            <w:proofErr w:type="spellEnd"/>
-            <w:r>
-              <w:rPr>
-                <w:rFonts w:ascii="GDSTransportWebsite" w:hAnsi="GDSTransportWebsite"/>
-                <w:color w:val="0A0A0A"/>
-              </w:rPr>
-              <w:t>-MM-dd’)}&gt;&gt;</w:t>
+              <w:t>&lt;&lt;{dateFormat(date, ‘d MMMM yyyy’, ‘yyyy-MM-dd’)}&gt;&gt;</w:t>
             </w:r>
           </w:p>
           <w:p>
@@ -7402,136 +6202,7 @@
                 <w:rFonts w:ascii="GDSTransportWebsite" w:hAnsi="GDSTransportWebsite"/>
                 <w:color w:val="0A0A0A"/>
               </w:rPr>
-              <w:lastRenderedPageBreak/>
-              <w:t>From &lt;&lt;{</w:t>
-            </w:r>
-            <w:proofErr w:type="spellStart"/>
-            <w:r>
-              <w:rPr>
-                <w:rFonts w:ascii="GDSTransportWebsite" w:hAnsi="GDSTransportWebsite"/>
-                <w:color w:val="0A0A0A"/>
-              </w:rPr>
-              <w:t>dateFormat</w:t>
-            </w:r>
-            <w:proofErr w:type="spellEnd"/>
-            <w:r>
-              <w:rPr>
-                <w:rFonts w:ascii="GDSTransportWebsite" w:hAnsi="GDSTransportWebsite"/>
-                <w:color w:val="0A0A0A"/>
-              </w:rPr>
-              <w:t>(</w:t>
-            </w:r>
-            <w:proofErr w:type="spellStart"/>
-            <w:r>
-              <w:rPr>
-                <w:rFonts w:ascii="GDSTransportWebsite" w:hAnsi="GDSTransportWebsite"/>
-                <w:color w:val="0A0A0A"/>
-              </w:rPr>
-              <w:t>fromDate</w:t>
-            </w:r>
-            <w:proofErr w:type="spellEnd"/>
-            <w:r>
-              <w:rPr>
-                <w:rFonts w:ascii="GDSTransportWebsite" w:hAnsi="GDSTransportWebsite"/>
-                <w:color w:val="0A0A0A"/>
-              </w:rPr>
-              <w:t xml:space="preserve">, ‘d MMMM </w:t>
-            </w:r>
-            <w:proofErr w:type="spellStart"/>
-            <w:r>
-              <w:rPr>
-                <w:rFonts w:ascii="GDSTransportWebsite" w:hAnsi="GDSTransportWebsite"/>
-                <w:color w:val="0A0A0A"/>
-              </w:rPr>
-              <w:t>yyyy</w:t>
-            </w:r>
-            <w:proofErr w:type="spellEnd"/>
-            <w:r>
-              <w:rPr>
-                <w:rFonts w:ascii="GDSTransportWebsite" w:hAnsi="GDSTransportWebsite"/>
-                <w:color w:val="0A0A0A"/>
-              </w:rPr>
-              <w:t>’, ‘</w:t>
-            </w:r>
-            <w:proofErr w:type="spellStart"/>
-            <w:r>
-              <w:rPr>
-                <w:rFonts w:ascii="GDSTransportWebsite" w:hAnsi="GDSTransportWebsite"/>
-                <w:color w:val="0A0A0A"/>
-              </w:rPr>
-              <w:t>yyyy</w:t>
-            </w:r>
-            <w:proofErr w:type="spellEnd"/>
-            <w:r>
-              <w:rPr>
-                <w:rFonts w:ascii="GDSTransportWebsite" w:hAnsi="GDSTransportWebsite"/>
-                <w:color w:val="0A0A0A"/>
-              </w:rPr>
-              <w:t>-MM-dd’)}&gt;&gt; to &lt;&lt;{</w:t>
-            </w:r>
-            <w:proofErr w:type="spellStart"/>
-            <w:r>
-              <w:rPr>
-                <w:rFonts w:ascii="GDSTransportWebsite" w:hAnsi="GDSTransportWebsite"/>
-                <w:color w:val="0A0A0A"/>
-              </w:rPr>
-              <w:t>dateFormat</w:t>
-            </w:r>
-            <w:proofErr w:type="spellEnd"/>
-            <w:r>
-              <w:rPr>
-                <w:rFonts w:ascii="GDSTransportWebsite" w:hAnsi="GDSTransportWebsite"/>
-                <w:color w:val="0A0A0A"/>
-              </w:rPr>
-              <w:t>(</w:t>
-            </w:r>
-            <w:proofErr w:type="spellStart"/>
-            <w:r>
-              <w:rPr>
-                <w:rFonts w:ascii="GDSTransportWebsite" w:hAnsi="GDSTransportWebsite"/>
-                <w:color w:val="0A0A0A"/>
-              </w:rPr>
-              <w:t>toDate</w:t>
-            </w:r>
-            <w:proofErr w:type="spellEnd"/>
-            <w:r>
-              <w:rPr>
-                <w:rFonts w:ascii="GDSTransportWebsite" w:hAnsi="GDSTransportWebsite"/>
-                <w:color w:val="0A0A0A"/>
-              </w:rPr>
-              <w:t xml:space="preserve">, ‘d MMMM </w:t>
-            </w:r>
-            <w:proofErr w:type="spellStart"/>
-            <w:r>
-              <w:rPr>
-                <w:rFonts w:ascii="GDSTransportWebsite" w:hAnsi="GDSTransportWebsite"/>
-                <w:color w:val="0A0A0A"/>
-              </w:rPr>
-              <w:t>yyyy</w:t>
-            </w:r>
-            <w:proofErr w:type="spellEnd"/>
-            <w:r>
-              <w:rPr>
-                <w:rFonts w:ascii="GDSTransportWebsite" w:hAnsi="GDSTransportWebsite"/>
-                <w:color w:val="0A0A0A"/>
-              </w:rPr>
-              <w:t>’, ‘</w:t>
-            </w:r>
-            <w:proofErr w:type="spellStart"/>
-            <w:r>
-              <w:rPr>
-                <w:rFonts w:ascii="GDSTransportWebsite" w:hAnsi="GDSTransportWebsite"/>
-                <w:color w:val="0A0A0A"/>
-              </w:rPr>
-              <w:t>yyyy</w:t>
-            </w:r>
-            <w:proofErr w:type="spellEnd"/>
-            <w:r>
-              <w:rPr>
-                <w:rFonts w:ascii="GDSTransportWebsite" w:hAnsi="GDSTransportWebsite"/>
-                <w:color w:val="0A0A0A"/>
-              </w:rPr>
-              <w:t>-MM-dd’)}&gt;&gt;</w:t>
+              <w:t>From &lt;&lt;{dateFormat(fromDate, ‘d MMMM yyyy’, ‘yyyy-MM-dd’)}&gt;&gt; to &lt;&lt;{dateFormat(toDate, ‘d MMMM yyyy’, ‘yyyy-MM-dd’)}&gt;&gt;</w:t>
             </w:r>
           </w:p>
           <w:p>
@@ -7585,17 +6256,7 @@
                 <w:color w:val="0A0A0A"/>
                 <w:shd w:val="clear" w:color="auto" w:fill="FFFFFF"/>
               </w:rPr>
-              <w:lastRenderedPageBreak/>
-              <w:t>&lt;&lt;</w:t>
-            </w:r>
-            <w:proofErr w:type="spellStart"/>
-            <w:r>
-              <w:rPr>
-                <w:rFonts w:ascii="GDSTransportWebsite" w:hAnsi="GDSTransportWebsite"/>
-                <w:color w:val="0A0A0A"/>
-                <w:shd w:val="clear" w:color="auto" w:fill="FFFFFF"/>
-              </w:rPr>
-              <w:t>er_</w:t>
+              <w:t>&lt;&lt;er_</w:t>
             </w:r>
             <w:r>
               <w:rPr>
@@ -7610,16 +6271,7 @@
                 <w:color w:val="0A0A0A"/>
                 <w:shd w:val="clear" w:color="auto" w:fill="FFFFFF"/>
               </w:rPr>
-              <w:t>.unavailableDates</w:t>
-            </w:r>
-            <w:proofErr w:type="spellEnd"/>
-            <w:r>
-              <w:rPr>
-                <w:rFonts w:ascii="GDSTransportWebsite" w:hAnsi="GDSTransportWebsite"/>
-                <w:color w:val="0A0A0A"/>
-                <w:shd w:val="clear" w:color="auto" w:fill="FFFFFF"/>
-              </w:rPr>
-              <w:t>&gt;&gt;</w:t>
+              <w:t>.unavailableDates&gt;&gt;</w:t>
             </w:r>
           </w:p>
         </w:tc>
@@ -7788,23 +6440,7 @@
                 <w:rFonts w:ascii="GDSTransportWebsite" w:hAnsi="GDSTransportWebsite"/>
                 <w:color w:val="0A0A0A"/>
               </w:rPr>
-              <w:t>&lt;&lt;</w:t>
-            </w:r>
-            <w:proofErr w:type="spellStart"/>
-            <w:r>
-              <w:rPr>
-                <w:rFonts w:ascii="GDSTransportWebsite" w:hAnsi="GDSTransportWebsite"/>
-                <w:color w:val="0A0A0A"/>
-              </w:rPr>
-              <w:t>requestedCourt.requestHearingAtSpecificCourt</w:t>
-            </w:r>
-            <w:proofErr w:type="spellEnd"/>
-            <w:r>
-              <w:rPr>
-                <w:rFonts w:ascii="GDSTransportWebsite" w:hAnsi="GDSTransportWebsite"/>
-                <w:color w:val="0A0A0A"/>
-              </w:rPr>
-              <w:t>&gt;&gt;</w:t>
+              <w:t>&lt;&lt;requestedCourt.requestHearingAtSpecificCourt&gt;&gt;</w:t>
             </w:r>
           </w:p>
           <w:p>
@@ -7840,21 +6476,7 @@
               <w:rPr>
                 <w:rFonts w:ascii="GDSTransportWebsite" w:hAnsi="GDSTransportWebsite" w:cs="Calibri"/>
               </w:rPr>
-              <w:t>&lt;&lt;</w:t>
-            </w:r>
-            <w:proofErr w:type="spellStart"/>
-            <w:r>
-              <w:rPr>
-                <w:rFonts w:ascii="GDSTransportWebsite" w:hAnsi="GDSTransportWebsite" w:cs="Calibri"/>
-              </w:rPr>
-              <w:t>requestedCourt.responseCourtName</w:t>
-            </w:r>
-            <w:proofErr w:type="spellEnd"/>
-            <w:r>
-              <w:rPr>
-                <w:rFonts w:ascii="GDSTransportWebsite" w:hAnsi="GDSTransportWebsite" w:cs="Calibri"/>
-              </w:rPr>
-              <w:t>&gt;&gt;</w:t>
+              <w:t>&lt;&lt;requestedCourt.responseCourtName&gt;&gt;</w:t>
             </w:r>
           </w:p>
         </w:tc>
@@ -7921,23 +6543,7 @@
                 <w:rFonts w:ascii="GDSTransportWebsite" w:hAnsi="GDSTransportWebsite"/>
                 <w:color w:val="0A0A0A"/>
               </w:rPr>
-              <w:t>&lt;&lt;</w:t>
-            </w:r>
-            <w:proofErr w:type="spellStart"/>
-            <w:r>
-              <w:rPr>
-                <w:rFonts w:ascii="GDSTransportWebsite" w:hAnsi="GDSTransportWebsite"/>
-                <w:color w:val="0A0A0A"/>
-              </w:rPr>
-              <w:t>requestedCourt.reasonForHearingAtSpecificCourt</w:t>
-            </w:r>
-            <w:proofErr w:type="spellEnd"/>
-            <w:r>
-              <w:rPr>
-                <w:rFonts w:ascii="GDSTransportWebsite" w:hAnsi="GDSTransportWebsite"/>
-                <w:color w:val="0A0A0A"/>
-              </w:rPr>
-              <w:t>&gt;&gt;</w:t>
+              <w:t>&lt;&lt;requestedCourt.reasonForHearingAtSpecificCourt&gt;&gt;</w:t>
             </w:r>
           </w:p>
         </w:tc>
@@ -8021,7 +6627,18 @@
                 <w:color w:val="0A0A0A"/>
                 <w:shd w:val="clear" w:color="auto" w:fill="FFFFFF"/>
               </w:rPr>
-              <w:t>Do you believe you, or a witness who will give evidence on your behalf are vulnerable?</w:t>
+              <w:t xml:space="preserve">Do you believe you, or a witness who will give </w:t>
+            </w:r>
+            <w:r>
+              <w:rPr>
+                <w:rFonts w:ascii="GDSTransportWebsite" w:hAnsi="GDSTransportWebsite"/>
+                <w:b/>
+                <w:bCs/>
+                <w:color w:val="0A0A0A"/>
+                <w:shd w:val="clear" w:color="auto" w:fill="FFFFFF"/>
+              </w:rPr>
+              <w:lastRenderedPageBreak/>
+              <w:t>evidence on your behalf are vulnerable?</w:t>
             </w:r>
           </w:p>
         </w:tc>
@@ -8049,15 +6666,8 @@
                 <w:rFonts w:ascii="GDSTransportWebsite" w:hAnsi="GDSTransportWebsite"/>
                 <w:color w:val="0A0A0A"/>
               </w:rPr>
-              <w:t>&lt;&lt;</w:t>
-            </w:r>
-            <w:proofErr w:type="spellStart"/>
-            <w:r>
-              <w:rPr>
-                <w:rFonts w:ascii="GDSTransportWebsite" w:hAnsi="GDSTransportWebsite"/>
-                <w:color w:val="0A0A0A"/>
-              </w:rPr>
-              <w:t>vulnerabilityQuestions.</w:t>
+              <w:lastRenderedPageBreak/>
+              <w:t>&lt;&lt;vulnerabilityQuestions.</w:t>
             </w:r>
             <w:r>
               <w:rPr>
@@ -8073,7 +6683,6 @@
               </w:rPr>
               <w:t>d</w:t>
             </w:r>
-            <w:proofErr w:type="spellEnd"/>
             <w:r>
               <w:rPr>
                 <w:rFonts w:ascii="GDSTransportWebsite" w:hAnsi="GDSTransportWebsite"/>
@@ -8258,25 +6867,8 @@
                 <w:rFonts w:ascii="GDSTransportWebsite" w:hAnsi="GDSTransportWebsite"/>
                 <w:color w:val="0A0A0A"/>
               </w:rPr>
-              <w:t>&lt;&lt;cs_{</w:t>
-            </w:r>
-            <w:proofErr w:type="spellStart"/>
-            <w:r>
-              <w:rPr>
-                <w:rFonts w:ascii="GDSTransportWebsite" w:hAnsi="GDSTransportWebsite"/>
-                <w:color w:val="0A0A0A"/>
-              </w:rPr>
-              <w:t>isBlank</w:t>
-            </w:r>
-            <w:proofErr w:type="spellEnd"/>
-            <w:r>
-              <w:rPr>
-                <w:rFonts w:ascii="GDSTransportWebsite" w:hAnsi="GDSTransportWebsite"/>
-                <w:color w:val="0A0A0A"/>
-              </w:rPr>
-              <w:t>(</w:t>
-            </w:r>
-            <w:proofErr w:type="spellStart"/>
+              <w:t>&lt;&lt;cs_{isBlank(</w:t>
+            </w:r>
             <w:r>
               <w:rPr>
                 <w:rFonts w:ascii="GDSTransportWebsite" w:hAnsi="GDSTransportWebsite"/>
@@ -8291,7 +6883,6 @@
               </w:rPr>
               <w:t>supportRequirementsAdditional</w:t>
             </w:r>
-            <w:proofErr w:type="spellEnd"/>
             <w:r>
               <w:rPr>
                 <w:rFonts w:ascii="GDSTransportWebsite" w:hAnsi="GDSTransportWebsite"/>
@@ -8299,7 +6890,6 @@
               </w:rPr>
               <w:t>)}&gt;&gt;Not Provided&lt;&lt;else&gt;&gt;&lt;&lt;</w:t>
             </w:r>
-            <w:proofErr w:type="spellStart"/>
             <w:r>
               <w:rPr>
                 <w:rFonts w:ascii="GDSTransportWebsite" w:hAnsi="GDSTransportWebsite"/>
@@ -8314,7 +6904,6 @@
               </w:rPr>
               <w:t>supportRequirementsAdditional</w:t>
             </w:r>
-            <w:proofErr w:type="spellEnd"/>
             <w:r>
               <w:rPr>
                 <w:rFonts w:ascii="GDSTransportWebsite" w:hAnsi="GDSTransportWebsite"/>
@@ -8436,23 +7025,7 @@
                 <w:rFonts w:ascii="GDSTransportWebsite" w:hAnsi="GDSTransportWebsite"/>
                 <w:color w:val="0A0A0A"/>
               </w:rPr>
-              <w:t>&lt;&lt;</w:t>
-            </w:r>
-            <w:proofErr w:type="spellStart"/>
-            <w:r>
-              <w:rPr>
-                <w:rFonts w:ascii="GDSTransportWebsite" w:hAnsi="GDSTransportWebsite"/>
-                <w:color w:val="0A0A0A"/>
-              </w:rPr>
-              <w:t>furtherInformation.futureApplications</w:t>
-            </w:r>
-            <w:proofErr w:type="spellEnd"/>
-            <w:r>
-              <w:rPr>
-                <w:rFonts w:ascii="GDSTransportWebsite" w:hAnsi="GDSTransportWebsite"/>
-                <w:color w:val="0A0A0A"/>
-              </w:rPr>
-              <w:t>&gt;&gt;</w:t>
+              <w:t>&lt;&lt;furtherInformation.futureApplications&gt;&gt;</w:t>
             </w:r>
           </w:p>
         </w:tc>
@@ -8465,26 +7038,7 @@
           <w:color w:val="0A0A0A"/>
           <w:shd w:val="clear" w:color="auto" w:fill="FFFFFF"/>
         </w:rPr>
-        <w:lastRenderedPageBreak/>
-        <w:t>&lt;&lt;cs_{</w:t>
-      </w:r>
-      <w:proofErr w:type="spellStart"/>
-      <w:r>
-        <w:rPr>
-          <w:rFonts w:ascii="GDSTransportWebsite" w:hAnsi="GDSTransportWebsite"/>
-          <w:color w:val="0A0A0A"/>
-          <w:shd w:val="clear" w:color="auto" w:fill="FFFFFF"/>
-        </w:rPr>
-        <w:t>furthterInformation.futureApplications</w:t>
-      </w:r>
-      <w:proofErr w:type="spellEnd"/>
-      <w:r>
-        <w:rPr>
-          <w:rFonts w:ascii="GDSTransportWebsite" w:hAnsi="GDSTransportWebsite"/>
-          <w:color w:val="0A0A0A"/>
-          <w:shd w:val="clear" w:color="auto" w:fill="FFFFFF"/>
-        </w:rPr>
-        <w:t>='Yes'}&gt;&gt;</w:t>
+        <w:t>&lt;&lt;cs_{furthterInformation.futureApplications='Yes'}&gt;&gt;</w:t>
       </w:r>
     </w:p>
     <w:tbl>
@@ -8573,23 +7127,7 @@
                 <w:rFonts w:ascii="GDSTransportWebsite" w:hAnsi="GDSTransportWebsite"/>
                 <w:color w:val="0A0A0A"/>
               </w:rPr>
-              <w:t>&lt;&lt;</w:t>
-            </w:r>
-            <w:proofErr w:type="spellStart"/>
-            <w:r>
-              <w:rPr>
-                <w:rFonts w:ascii="GDSTransportWebsite" w:hAnsi="GDSTransportWebsite"/>
-                <w:color w:val="0A0A0A"/>
-              </w:rPr>
-              <w:t>furtherInformation.reasonForFutureApplications</w:t>
-            </w:r>
-            <w:proofErr w:type="spellEnd"/>
-            <w:r>
-              <w:rPr>
-                <w:rFonts w:ascii="GDSTransportWebsite" w:hAnsi="GDSTransportWebsite"/>
-                <w:color w:val="0A0A0A"/>
-              </w:rPr>
-              <w:t>&gt;&gt;</w:t>
+              <w:t>&lt;&lt;furtherInformation.reasonForFutureApplications&gt;&gt;</w:t>
             </w:r>
           </w:p>
         </w:tc>
@@ -8691,39 +7229,7 @@
                 <w:rFonts w:ascii="GDSTransportWebsite" w:hAnsi="GDSTransportWebsite"/>
                 <w:color w:val="0A0A0A"/>
               </w:rPr>
-              <w:t>&lt;&lt;cs_{</w:t>
-            </w:r>
-            <w:proofErr w:type="spellStart"/>
-            <w:r>
-              <w:rPr>
-                <w:rFonts w:ascii="GDSTransportWebsite" w:hAnsi="GDSTransportWebsite"/>
-                <w:color w:val="0A0A0A"/>
-              </w:rPr>
-              <w:t>isBlank</w:t>
-            </w:r>
-            <w:proofErr w:type="spellEnd"/>
-            <w:r>
-              <w:rPr>
-                <w:rFonts w:ascii="GDSTransportWebsite" w:hAnsi="GDSTransportWebsite"/>
-                <w:color w:val="0A0A0A"/>
-              </w:rPr>
-              <w:t>(</w:t>
-            </w:r>
-            <w:proofErr w:type="spellStart"/>
-            <w:r>
-              <w:rPr>
-                <w:rFonts w:ascii="GDSTransportWebsite" w:hAnsi="GDSTransportWebsite"/>
-                <w:color w:val="0A0A0A"/>
-              </w:rPr>
-              <w:t>furtherInformation.otherInformationForJudge</w:t>
-            </w:r>
-            <w:proofErr w:type="spellEnd"/>
-            <w:r>
-              <w:rPr>
-                <w:rFonts w:ascii="GDSTransportWebsite" w:hAnsi="GDSTransportWebsite"/>
-                <w:color w:val="0A0A0A"/>
-              </w:rPr>
-              <w:t>)}&gt;&gt;Not Provided&lt;&lt;else&gt;&gt;&lt;&lt;furtherInformation.otherInformationForJudge&gt;&gt;&lt;&lt;es_&gt;&gt;</w:t>
+              <w:t>&lt;&lt;cs_{isBlank(furtherInformation.otherInformationForJudge)}&gt;&gt;Not Provided&lt;&lt;else&gt;&gt;&lt;&lt;furtherInformation.otherInformationForJudge&gt;&gt;&lt;&lt;es_&gt;&gt;</w:t>
             </w:r>
           </w:p>
         </w:tc>
@@ -9033,23 +7539,7 @@
                 <w:rFonts w:ascii="GDSTransportWebsite" w:hAnsi="GDSTransportWebsite"/>
                 <w:color w:val="0A0A0A"/>
               </w:rPr>
-              <w:t>&lt;&lt;</w:t>
-            </w:r>
-            <w:proofErr w:type="spellStart"/>
-            <w:r>
-              <w:rPr>
-                <w:rFonts w:ascii="GDSTransportWebsite" w:hAnsi="GDSTransportWebsite"/>
-                <w:color w:val="0A0A0A"/>
-              </w:rPr>
-              <w:t>statementOfTruth.role</w:t>
-            </w:r>
-            <w:proofErr w:type="spellEnd"/>
-            <w:r>
-              <w:rPr>
-                <w:rFonts w:ascii="GDSTransportWebsite" w:hAnsi="GDSTransportWebsite"/>
-                <w:color w:val="0A0A0A"/>
-              </w:rPr>
-              <w:t>&gt;&gt;</w:t>
+              <w:t>&lt;&lt;statementOfTruth.role&gt;&gt;</w:t>
             </w:r>
           </w:p>
         </w:tc>
@@ -9075,7 +7565,7 @@
 </file>
 
 <file path=word/endnotes.xml><?xml version="1.0" encoding="utf-8"?>
-<w:endnotes xmlns:wpc="http://schemas.microsoft.com/office/word/2010/wordprocessingCanvas" xmlns:cx="http://schemas.microsoft.com/office/drawing/2014/chartex" xmlns:cx1="http://schemas.microsoft.com/office/drawing/2015/9/8/chartex" xmlns:cx2="http://schemas.microsoft.com/office/drawing/2015/10/21/chartex" xmlns:cx3="http://schemas.microsoft.com/office/drawing/2016/5/9/chartex" xmlns:cx4="http://schemas.microsoft.com/office/drawing/2016/5/10/chartex" xmlns:cx5="http://schemas.microsoft.com/office/drawing/2016/5/11/chartex" xmlns:cx6="http://schemas.microsoft.com/office/drawing/2016/5/12/chartex" xmlns:cx7="http://schemas.microsoft.com/office/drawing/2016/5/13/chartex" xmlns:cx8="http://schemas.microsoft.com/office/drawing/2016/5/14/chartex" xmlns:mc="http://schemas.openxmlformats.org/markup-compatibility/2006" xmlns:aink="http://schemas.microsoft.com/office/drawing/2016/ink" xmlns:am3d="http://schemas.microsoft.com/office/drawing/2017/model3d" xmlns:o="urn:schemas-microsoft-com:office:office" xmlns:oel="http://schemas.microsoft.com/office/2019/extlst" xmlns:r="http://schemas.openxmlformats.org/officeDocument/2006/relationships" xmlns:m="http://schemas.openxmlformats.org/officeDocument/2006/math" xmlns:v="urn:schemas-microsoft-com:vml" xmlns:wp14="http://schemas.microsoft.com/office/word/2010/wordprocessingDrawing" xmlns:wp="http://schemas.openxmlformats.org/drawingml/2006/wordprocessingDrawing" xmlns:w10="urn:schemas-microsoft-com:office:word" xmlns:w="http://schemas.openxmlformats.org/wordprocessingml/2006/main" xmlns:w14="http://schemas.microsoft.com/office/word/2010/wordml" xmlns:w15="http://schemas.microsoft.com/office/word/2012/wordml" xmlns:w16cex="http://schemas.microsoft.com/office/word/2018/wordml/cex" xmlns:w16cid="http://schemas.microsoft.com/office/word/2016/wordml/cid" xmlns:w16="http://schemas.microsoft.com/office/word/2018/wordml" xmlns:w16du="http://schemas.microsoft.com/office/word/2023/wordml/word16du" xmlns:w16sdtdh="http://schemas.microsoft.com/office/word/2020/wordml/sdtdatahash" xmlns:w16se="http://schemas.microsoft.com/office/word/2015/wordml/symex" xmlns:wpg="http://schemas.microsoft.com/office/word/2010/wordprocessingGroup" xmlns:wpi="http://schemas.microsoft.com/office/word/2010/wordprocessingInk" xmlns:wne="http://schemas.microsoft.com/office/word/2006/wordml" xmlns:wps="http://schemas.microsoft.com/office/word/2010/wordprocessingShape" mc:Ignorable="w14 w15 w16se w16cid w16 w16cex w16sdtdh w16du wp14">
+<w:endnotes xmlns:wpc="http://schemas.microsoft.com/office/word/2010/wordprocessingCanvas" xmlns:cx="http://schemas.microsoft.com/office/drawing/2014/chartex" xmlns:cx1="http://schemas.microsoft.com/office/drawing/2015/9/8/chartex" xmlns:cx2="http://schemas.microsoft.com/office/drawing/2015/10/21/chartex" xmlns:cx3="http://schemas.microsoft.com/office/drawing/2016/5/9/chartex" xmlns:cx4="http://schemas.microsoft.com/office/drawing/2016/5/10/chartex" xmlns:cx5="http://schemas.microsoft.com/office/drawing/2016/5/11/chartex" xmlns:cx6="http://schemas.microsoft.com/office/drawing/2016/5/12/chartex" xmlns:cx7="http://schemas.microsoft.com/office/drawing/2016/5/13/chartex" xmlns:cx8="http://schemas.microsoft.com/office/drawing/2016/5/14/chartex" xmlns:mc="http://schemas.openxmlformats.org/markup-compatibility/2006" xmlns:aink="http://schemas.microsoft.com/office/drawing/2016/ink" xmlns:am3d="http://schemas.microsoft.com/office/drawing/2017/model3d" xmlns:o="urn:schemas-microsoft-com:office:office" xmlns:oel="http://schemas.microsoft.com/office/2019/extlst" xmlns:r="http://schemas.openxmlformats.org/officeDocument/2006/relationships" xmlns:m="http://schemas.openxmlformats.org/officeDocument/2006/math" xmlns:v="urn:schemas-microsoft-com:vml" xmlns:wp14="http://schemas.microsoft.com/office/word/2010/wordprocessingDrawing" xmlns:wp="http://schemas.openxmlformats.org/drawingml/2006/wordprocessingDrawing" xmlns:w10="urn:schemas-microsoft-com:office:word" xmlns:w="http://schemas.openxmlformats.org/wordprocessingml/2006/main" xmlns:w14="http://schemas.microsoft.com/office/word/2010/wordml" xmlns:w15="http://schemas.microsoft.com/office/word/2012/wordml" xmlns:w16cex="http://schemas.microsoft.com/office/word/2018/wordml/cex" xmlns:w16cid="http://schemas.microsoft.com/office/word/2016/wordml/cid" xmlns:w16="http://schemas.microsoft.com/office/word/2018/wordml" xmlns:w16du="http://schemas.microsoft.com/office/word/2023/wordml/word16du" xmlns:w16sdtdh="http://schemas.microsoft.com/office/word/2020/wordml/sdtdatahash" xmlns:w16sdtfl="http://schemas.microsoft.com/office/word/2024/wordml/sdtformatlock" xmlns:w16se="http://schemas.microsoft.com/office/word/2015/wordml/symex" xmlns:wpg="http://schemas.microsoft.com/office/word/2010/wordprocessingGroup" xmlns:wpi="http://schemas.microsoft.com/office/word/2010/wordprocessingInk" xmlns:wne="http://schemas.microsoft.com/office/word/2006/wordml" xmlns:wps="http://schemas.microsoft.com/office/word/2010/wordprocessingShape" mc:Ignorable="w14 w15 w16se w16cid w16 w16cex w16sdtdh w16sdtfl w16du wp14">
   <w:endnote w:type="separator" w:id="-1">
     <w:p>
       <w:r>
@@ -9094,7 +7584,7 @@
 </file>
 
 <file path=word/footer1.xml><?xml version="1.0" encoding="utf-8"?>
-<w:ftr xmlns:wpc="http://schemas.microsoft.com/office/word/2010/wordprocessingCanvas" xmlns:cx="http://schemas.microsoft.com/office/drawing/2014/chartex" xmlns:cx1="http://schemas.microsoft.com/office/drawing/2015/9/8/chartex" xmlns:cx2="http://schemas.microsoft.com/office/drawing/2015/10/21/chartex" xmlns:cx3="http://schemas.microsoft.com/office/drawing/2016/5/9/chartex" xmlns:cx4="http://schemas.microsoft.com/office/drawing/2016/5/10/chartex" xmlns:cx5="http://schemas.microsoft.com/office/drawing/2016/5/11/chartex" xmlns:cx6="http://schemas.microsoft.com/office/drawing/2016/5/12/chartex" xmlns:cx7="http://schemas.microsoft.com/office/drawing/2016/5/13/chartex" xmlns:cx8="http://schemas.microsoft.com/office/drawing/2016/5/14/chartex" xmlns:mc="http://schemas.openxmlformats.org/markup-compatibility/2006" xmlns:aink="http://schemas.microsoft.com/office/drawing/2016/ink" xmlns:am3d="http://schemas.microsoft.com/office/drawing/2017/model3d" xmlns:o="urn:schemas-microsoft-com:office:office" xmlns:oel="http://schemas.microsoft.com/office/2019/extlst" xmlns:r="http://schemas.openxmlformats.org/officeDocument/2006/relationships" xmlns:m="http://schemas.openxmlformats.org/officeDocument/2006/math" xmlns:v="urn:schemas-microsoft-com:vml" xmlns:wp14="http://schemas.microsoft.com/office/word/2010/wordprocessingDrawing" xmlns:wp="http://schemas.openxmlformats.org/drawingml/2006/wordprocessingDrawing" xmlns:w10="urn:schemas-microsoft-com:office:word" xmlns:w="http://schemas.openxmlformats.org/wordprocessingml/2006/main" xmlns:w14="http://schemas.microsoft.com/office/word/2010/wordml" xmlns:w15="http://schemas.microsoft.com/office/word/2012/wordml" xmlns:w16cex="http://schemas.microsoft.com/office/word/2018/wordml/cex" xmlns:w16cid="http://schemas.microsoft.com/office/word/2016/wordml/cid" xmlns:w16="http://schemas.microsoft.com/office/word/2018/wordml" xmlns:w16du="http://schemas.microsoft.com/office/word/2023/wordml/word16du" xmlns:w16sdtdh="http://schemas.microsoft.com/office/word/2020/wordml/sdtdatahash" xmlns:w16se="http://schemas.microsoft.com/office/word/2015/wordml/symex" xmlns:wpg="http://schemas.microsoft.com/office/word/2010/wordprocessingGroup" xmlns:wpi="http://schemas.microsoft.com/office/word/2010/wordprocessingInk" xmlns:wne="http://schemas.microsoft.com/office/word/2006/wordml" xmlns:wps="http://schemas.microsoft.com/office/word/2010/wordprocessingShape" mc:Ignorable="w14 w15 w16se w16cid w16 w16cex w16sdtdh w16du wp14">
+<w:ftr xmlns:wpc="http://schemas.microsoft.com/office/word/2010/wordprocessingCanvas" xmlns:cx="http://schemas.microsoft.com/office/drawing/2014/chartex" xmlns:cx1="http://schemas.microsoft.com/office/drawing/2015/9/8/chartex" xmlns:cx2="http://schemas.microsoft.com/office/drawing/2015/10/21/chartex" xmlns:cx3="http://schemas.microsoft.com/office/drawing/2016/5/9/chartex" xmlns:cx4="http://schemas.microsoft.com/office/drawing/2016/5/10/chartex" xmlns:cx5="http://schemas.microsoft.com/office/drawing/2016/5/11/chartex" xmlns:cx6="http://schemas.microsoft.com/office/drawing/2016/5/12/chartex" xmlns:cx7="http://schemas.microsoft.com/office/drawing/2016/5/13/chartex" xmlns:cx8="http://schemas.microsoft.com/office/drawing/2016/5/14/chartex" xmlns:mc="http://schemas.openxmlformats.org/markup-compatibility/2006" xmlns:aink="http://schemas.microsoft.com/office/drawing/2016/ink" xmlns:am3d="http://schemas.microsoft.com/office/drawing/2017/model3d" xmlns:o="urn:schemas-microsoft-com:office:office" xmlns:oel="http://schemas.microsoft.com/office/2019/extlst" xmlns:r="http://schemas.openxmlformats.org/officeDocument/2006/relationships" xmlns:m="http://schemas.openxmlformats.org/officeDocument/2006/math" xmlns:v="urn:schemas-microsoft-com:vml" xmlns:wp14="http://schemas.microsoft.com/office/word/2010/wordprocessingDrawing" xmlns:wp="http://schemas.openxmlformats.org/drawingml/2006/wordprocessingDrawing" xmlns:w10="urn:schemas-microsoft-com:office:word" xmlns:w="http://schemas.openxmlformats.org/wordprocessingml/2006/main" xmlns:w14="http://schemas.microsoft.com/office/word/2010/wordml" xmlns:w15="http://schemas.microsoft.com/office/word/2012/wordml" xmlns:w16cex="http://schemas.microsoft.com/office/word/2018/wordml/cex" xmlns:w16cid="http://schemas.microsoft.com/office/word/2016/wordml/cid" xmlns:w16="http://schemas.microsoft.com/office/word/2018/wordml" xmlns:w16du="http://schemas.microsoft.com/office/word/2023/wordml/word16du" xmlns:w16sdtdh="http://schemas.microsoft.com/office/word/2020/wordml/sdtdatahash" xmlns:w16sdtfl="http://schemas.microsoft.com/office/word/2024/wordml/sdtformatlock" xmlns:w16se="http://schemas.microsoft.com/office/word/2015/wordml/symex" xmlns:wpg="http://schemas.microsoft.com/office/word/2010/wordprocessingGroup" xmlns:wpi="http://schemas.microsoft.com/office/word/2010/wordprocessingInk" xmlns:wne="http://schemas.microsoft.com/office/word/2006/wordml" xmlns:wps="http://schemas.microsoft.com/office/word/2010/wordprocessingShape" mc:Ignorable="w14 w15 w16se w16cid w16 w16cex w16sdtdh w16sdtfl w16du wp14">
   <w:p>
     <w:pPr>
       <w:pStyle w:val="Footer"/>
@@ -9104,7 +7594,7 @@
 </file>
 
 <file path=word/footer2.xml><?xml version="1.0" encoding="utf-8"?>
-<w:ftr xmlns:wpc="http://schemas.microsoft.com/office/word/2010/wordprocessingCanvas" xmlns:cx="http://schemas.microsoft.com/office/drawing/2014/chartex" xmlns:cx1="http://schemas.microsoft.com/office/drawing/2015/9/8/chartex" xmlns:cx2="http://schemas.microsoft.com/office/drawing/2015/10/21/chartex" xmlns:cx3="http://schemas.microsoft.com/office/drawing/2016/5/9/chartex" xmlns:cx4="http://schemas.microsoft.com/office/drawing/2016/5/10/chartex" xmlns:cx5="http://schemas.microsoft.com/office/drawing/2016/5/11/chartex" xmlns:cx6="http://schemas.microsoft.com/office/drawing/2016/5/12/chartex" xmlns:cx7="http://schemas.microsoft.com/office/drawing/2016/5/13/chartex" xmlns:cx8="http://schemas.microsoft.com/office/drawing/2016/5/14/chartex" xmlns:mc="http://schemas.openxmlformats.org/markup-compatibility/2006" xmlns:aink="http://schemas.microsoft.com/office/drawing/2016/ink" xmlns:am3d="http://schemas.microsoft.com/office/drawing/2017/model3d" xmlns:o="urn:schemas-microsoft-com:office:office" xmlns:oel="http://schemas.microsoft.com/office/2019/extlst" xmlns:r="http://schemas.openxmlformats.org/officeDocument/2006/relationships" xmlns:m="http://schemas.openxmlformats.org/officeDocument/2006/math" xmlns:v="urn:schemas-microsoft-com:vml" xmlns:wp14="http://schemas.microsoft.com/office/word/2010/wordprocessingDrawing" xmlns:wp="http://schemas.openxmlformats.org/drawingml/2006/wordprocessingDrawing" xmlns:w10="urn:schemas-microsoft-com:office:word" xmlns:w="http://schemas.openxmlformats.org/wordprocessingml/2006/main" xmlns:w14="http://schemas.microsoft.com/office/word/2010/wordml" xmlns:w15="http://schemas.microsoft.com/office/word/2012/wordml" xmlns:w16cex="http://schemas.microsoft.com/office/word/2018/wordml/cex" xmlns:w16cid="http://schemas.microsoft.com/office/word/2016/wordml/cid" xmlns:w16="http://schemas.microsoft.com/office/word/2018/wordml" xmlns:w16du="http://schemas.microsoft.com/office/word/2023/wordml/word16du" xmlns:w16sdtdh="http://schemas.microsoft.com/office/word/2020/wordml/sdtdatahash" xmlns:w16se="http://schemas.microsoft.com/office/word/2015/wordml/symex" xmlns:wpg="http://schemas.microsoft.com/office/word/2010/wordprocessingGroup" xmlns:wpi="http://schemas.microsoft.com/office/word/2010/wordprocessingInk" xmlns:wne="http://schemas.microsoft.com/office/word/2006/wordml" xmlns:wps="http://schemas.microsoft.com/office/word/2010/wordprocessingShape" mc:Ignorable="w14 w15 w16se w16cid w16 w16cex w16sdtdh w16du wp14">
+<w:ftr xmlns:wpc="http://schemas.microsoft.com/office/word/2010/wordprocessingCanvas" xmlns:cx="http://schemas.microsoft.com/office/drawing/2014/chartex" xmlns:cx1="http://schemas.microsoft.com/office/drawing/2015/9/8/chartex" xmlns:cx2="http://schemas.microsoft.com/office/drawing/2015/10/21/chartex" xmlns:cx3="http://schemas.microsoft.com/office/drawing/2016/5/9/chartex" xmlns:cx4="http://schemas.microsoft.com/office/drawing/2016/5/10/chartex" xmlns:cx5="http://schemas.microsoft.com/office/drawing/2016/5/11/chartex" xmlns:cx6="http://schemas.microsoft.com/office/drawing/2016/5/12/chartex" xmlns:cx7="http://schemas.microsoft.com/office/drawing/2016/5/13/chartex" xmlns:cx8="http://schemas.microsoft.com/office/drawing/2016/5/14/chartex" xmlns:mc="http://schemas.openxmlformats.org/markup-compatibility/2006" xmlns:aink="http://schemas.microsoft.com/office/drawing/2016/ink" xmlns:am3d="http://schemas.microsoft.com/office/drawing/2017/model3d" xmlns:o="urn:schemas-microsoft-com:office:office" xmlns:oel="http://schemas.microsoft.com/office/2019/extlst" xmlns:r="http://schemas.openxmlformats.org/officeDocument/2006/relationships" xmlns:m="http://schemas.openxmlformats.org/officeDocument/2006/math" xmlns:v="urn:schemas-microsoft-com:vml" xmlns:wp14="http://schemas.microsoft.com/office/word/2010/wordprocessingDrawing" xmlns:wp="http://schemas.openxmlformats.org/drawingml/2006/wordprocessingDrawing" xmlns:w10="urn:schemas-microsoft-com:office:word" xmlns:w="http://schemas.openxmlformats.org/wordprocessingml/2006/main" xmlns:w14="http://schemas.microsoft.com/office/word/2010/wordml" xmlns:w15="http://schemas.microsoft.com/office/word/2012/wordml" xmlns:w16cex="http://schemas.microsoft.com/office/word/2018/wordml/cex" xmlns:w16cid="http://schemas.microsoft.com/office/word/2016/wordml/cid" xmlns:w16="http://schemas.microsoft.com/office/word/2018/wordml" xmlns:w16du="http://schemas.microsoft.com/office/word/2023/wordml/word16du" xmlns:w16sdtdh="http://schemas.microsoft.com/office/word/2020/wordml/sdtdatahash" xmlns:w16sdtfl="http://schemas.microsoft.com/office/word/2024/wordml/sdtformatlock" xmlns:w16se="http://schemas.microsoft.com/office/word/2015/wordml/symex" xmlns:wpg="http://schemas.microsoft.com/office/word/2010/wordprocessingGroup" xmlns:wpi="http://schemas.microsoft.com/office/word/2010/wordprocessingInk" xmlns:wne="http://schemas.microsoft.com/office/word/2006/wordml" xmlns:wps="http://schemas.microsoft.com/office/word/2010/wordprocessingShape" mc:Ignorable="w14 w15 w16se w16cid w16 w16cex w16sdtdh w16sdtfl w16du wp14">
   <w:tbl>
     <w:tblPr>
       <w:tblStyle w:val="TableGrid"/>
@@ -9302,7 +7792,7 @@
 </file>
 
 <file path=word/footer3.xml><?xml version="1.0" encoding="utf-8"?>
-<w:ftr xmlns:wpc="http://schemas.microsoft.com/office/word/2010/wordprocessingCanvas" xmlns:cx="http://schemas.microsoft.com/office/drawing/2014/chartex" xmlns:cx1="http://schemas.microsoft.com/office/drawing/2015/9/8/chartex" xmlns:cx2="http://schemas.microsoft.com/office/drawing/2015/10/21/chartex" xmlns:cx3="http://schemas.microsoft.com/office/drawing/2016/5/9/chartex" xmlns:cx4="http://schemas.microsoft.com/office/drawing/2016/5/10/chartex" xmlns:cx5="http://schemas.microsoft.com/office/drawing/2016/5/11/chartex" xmlns:cx6="http://schemas.microsoft.com/office/drawing/2016/5/12/chartex" xmlns:cx7="http://schemas.microsoft.com/office/drawing/2016/5/13/chartex" xmlns:cx8="http://schemas.microsoft.com/office/drawing/2016/5/14/chartex" xmlns:mc="http://schemas.openxmlformats.org/markup-compatibility/2006" xmlns:aink="http://schemas.microsoft.com/office/drawing/2016/ink" xmlns:am3d="http://schemas.microsoft.com/office/drawing/2017/model3d" xmlns:o="urn:schemas-microsoft-com:office:office" xmlns:oel="http://schemas.microsoft.com/office/2019/extlst" xmlns:r="http://schemas.openxmlformats.org/officeDocument/2006/relationships" xmlns:m="http://schemas.openxmlformats.org/officeDocument/2006/math" xmlns:v="urn:schemas-microsoft-com:vml" xmlns:wp14="http://schemas.microsoft.com/office/word/2010/wordprocessingDrawing" xmlns:wp="http://schemas.openxmlformats.org/drawingml/2006/wordprocessingDrawing" xmlns:w10="urn:schemas-microsoft-com:office:word" xmlns:w="http://schemas.openxmlformats.org/wordprocessingml/2006/main" xmlns:w14="http://schemas.microsoft.com/office/word/2010/wordml" xmlns:w15="http://schemas.microsoft.com/office/word/2012/wordml" xmlns:w16cex="http://schemas.microsoft.com/office/word/2018/wordml/cex" xmlns:w16cid="http://schemas.microsoft.com/office/word/2016/wordml/cid" xmlns:w16="http://schemas.microsoft.com/office/word/2018/wordml" xmlns:w16du="http://schemas.microsoft.com/office/word/2023/wordml/word16du" xmlns:w16sdtdh="http://schemas.microsoft.com/office/word/2020/wordml/sdtdatahash" xmlns:w16se="http://schemas.microsoft.com/office/word/2015/wordml/symex" xmlns:wpg="http://schemas.microsoft.com/office/word/2010/wordprocessingGroup" xmlns:wpi="http://schemas.microsoft.com/office/word/2010/wordprocessingInk" xmlns:wne="http://schemas.microsoft.com/office/word/2006/wordml" xmlns:wps="http://schemas.microsoft.com/office/word/2010/wordprocessingShape" mc:Ignorable="w14 w15 w16se w16cid w16 w16cex w16sdtdh w16du wp14">
+<w:ftr xmlns:wpc="http://schemas.microsoft.com/office/word/2010/wordprocessingCanvas" xmlns:cx="http://schemas.microsoft.com/office/drawing/2014/chartex" xmlns:cx1="http://schemas.microsoft.com/office/drawing/2015/9/8/chartex" xmlns:cx2="http://schemas.microsoft.com/office/drawing/2015/10/21/chartex" xmlns:cx3="http://schemas.microsoft.com/office/drawing/2016/5/9/chartex" xmlns:cx4="http://schemas.microsoft.com/office/drawing/2016/5/10/chartex" xmlns:cx5="http://schemas.microsoft.com/office/drawing/2016/5/11/chartex" xmlns:cx6="http://schemas.microsoft.com/office/drawing/2016/5/12/chartex" xmlns:cx7="http://schemas.microsoft.com/office/drawing/2016/5/13/chartex" xmlns:cx8="http://schemas.microsoft.com/office/drawing/2016/5/14/chartex" xmlns:mc="http://schemas.openxmlformats.org/markup-compatibility/2006" xmlns:aink="http://schemas.microsoft.com/office/drawing/2016/ink" xmlns:am3d="http://schemas.microsoft.com/office/drawing/2017/model3d" xmlns:o="urn:schemas-microsoft-com:office:office" xmlns:oel="http://schemas.microsoft.com/office/2019/extlst" xmlns:r="http://schemas.openxmlformats.org/officeDocument/2006/relationships" xmlns:m="http://schemas.openxmlformats.org/officeDocument/2006/math" xmlns:v="urn:schemas-microsoft-com:vml" xmlns:wp14="http://schemas.microsoft.com/office/word/2010/wordprocessingDrawing" xmlns:wp="http://schemas.openxmlformats.org/drawingml/2006/wordprocessingDrawing" xmlns:w10="urn:schemas-microsoft-com:office:word" xmlns:w="http://schemas.openxmlformats.org/wordprocessingml/2006/main" xmlns:w14="http://schemas.microsoft.com/office/word/2010/wordml" xmlns:w15="http://schemas.microsoft.com/office/word/2012/wordml" xmlns:w16cex="http://schemas.microsoft.com/office/word/2018/wordml/cex" xmlns:w16cid="http://schemas.microsoft.com/office/word/2016/wordml/cid" xmlns:w16="http://schemas.microsoft.com/office/word/2018/wordml" xmlns:w16du="http://schemas.microsoft.com/office/word/2023/wordml/word16du" xmlns:w16sdtdh="http://schemas.microsoft.com/office/word/2020/wordml/sdtdatahash" xmlns:w16sdtfl="http://schemas.microsoft.com/office/word/2024/wordml/sdtformatlock" xmlns:w16se="http://schemas.microsoft.com/office/word/2015/wordml/symex" xmlns:wpg="http://schemas.microsoft.com/office/word/2010/wordprocessingGroup" xmlns:wpi="http://schemas.microsoft.com/office/word/2010/wordprocessingInk" xmlns:wne="http://schemas.microsoft.com/office/word/2006/wordml" xmlns:wps="http://schemas.microsoft.com/office/word/2010/wordprocessingShape" mc:Ignorable="w14 w15 w16se w16cid w16 w16cex w16sdtdh w16sdtfl w16du wp14">
   <w:p>
     <w:pPr>
       <w:pStyle w:val="Footer"/>
@@ -9312,7 +7802,7 @@
 </file>
 
 <file path=word/footnotes.xml><?xml version="1.0" encoding="utf-8"?>
-<w:footnotes xmlns:wpc="http://schemas.microsoft.com/office/word/2010/wordprocessingCanvas" xmlns:cx="http://schemas.microsoft.com/office/drawing/2014/chartex" xmlns:cx1="http://schemas.microsoft.com/office/drawing/2015/9/8/chartex" xmlns:cx2="http://schemas.microsoft.com/office/drawing/2015/10/21/chartex" xmlns:cx3="http://schemas.microsoft.com/office/drawing/2016/5/9/chartex" xmlns:cx4="http://schemas.microsoft.com/office/drawing/2016/5/10/chartex" xmlns:cx5="http://schemas.microsoft.com/office/drawing/2016/5/11/chartex" xmlns:cx6="http://schemas.microsoft.com/office/drawing/2016/5/12/chartex" xmlns:cx7="http://schemas.microsoft.com/office/drawing/2016/5/13/chartex" xmlns:cx8="http://schemas.microsoft.com/office/drawing/2016/5/14/chartex" xmlns:mc="http://schemas.openxmlformats.org/markup-compatibility/2006" xmlns:aink="http://schemas.microsoft.com/office/drawing/2016/ink" xmlns:am3d="http://schemas.microsoft.com/office/drawing/2017/model3d" xmlns:o="urn:schemas-microsoft-com:office:office" xmlns:oel="http://schemas.microsoft.com/office/2019/extlst" xmlns:r="http://schemas.openxmlformats.org/officeDocument/2006/relationships" xmlns:m="http://schemas.openxmlformats.org/officeDocument/2006/math" xmlns:v="urn:schemas-microsoft-com:vml" xmlns:wp14="http://schemas.microsoft.com/office/word/2010/wordprocessingDrawing" xmlns:wp="http://schemas.openxmlformats.org/drawingml/2006/wordprocessingDrawing" xmlns:w10="urn:schemas-microsoft-com:office:word" xmlns:w="http://schemas.openxmlformats.org/wordprocessingml/2006/main" xmlns:w14="http://schemas.microsoft.com/office/word/2010/wordml" xmlns:w15="http://schemas.microsoft.com/office/word/2012/wordml" xmlns:w16cex="http://schemas.microsoft.com/office/word/2018/wordml/cex" xmlns:w16cid="http://schemas.microsoft.com/office/word/2016/wordml/cid" xmlns:w16="http://schemas.microsoft.com/office/word/2018/wordml" xmlns:w16du="http://schemas.microsoft.com/office/word/2023/wordml/word16du" xmlns:w16sdtdh="http://schemas.microsoft.com/office/word/2020/wordml/sdtdatahash" xmlns:w16se="http://schemas.microsoft.com/office/word/2015/wordml/symex" xmlns:wpg="http://schemas.microsoft.com/office/word/2010/wordprocessingGroup" xmlns:wpi="http://schemas.microsoft.com/office/word/2010/wordprocessingInk" xmlns:wne="http://schemas.microsoft.com/office/word/2006/wordml" xmlns:wps="http://schemas.microsoft.com/office/word/2010/wordprocessingShape" mc:Ignorable="w14 w15 w16se w16cid w16 w16cex w16sdtdh w16du wp14">
+<w:footnotes xmlns:wpc="http://schemas.microsoft.com/office/word/2010/wordprocessingCanvas" xmlns:cx="http://schemas.microsoft.com/office/drawing/2014/chartex" xmlns:cx1="http://schemas.microsoft.com/office/drawing/2015/9/8/chartex" xmlns:cx2="http://schemas.microsoft.com/office/drawing/2015/10/21/chartex" xmlns:cx3="http://schemas.microsoft.com/office/drawing/2016/5/9/chartex" xmlns:cx4="http://schemas.microsoft.com/office/drawing/2016/5/10/chartex" xmlns:cx5="http://schemas.microsoft.com/office/drawing/2016/5/11/chartex" xmlns:cx6="http://schemas.microsoft.com/office/drawing/2016/5/12/chartex" xmlns:cx7="http://schemas.microsoft.com/office/drawing/2016/5/13/chartex" xmlns:cx8="http://schemas.microsoft.com/office/drawing/2016/5/14/chartex" xmlns:mc="http://schemas.openxmlformats.org/markup-compatibility/2006" xmlns:aink="http://schemas.microsoft.com/office/drawing/2016/ink" xmlns:am3d="http://schemas.microsoft.com/office/drawing/2017/model3d" xmlns:o="urn:schemas-microsoft-com:office:office" xmlns:oel="http://schemas.microsoft.com/office/2019/extlst" xmlns:r="http://schemas.openxmlformats.org/officeDocument/2006/relationships" xmlns:m="http://schemas.openxmlformats.org/officeDocument/2006/math" xmlns:v="urn:schemas-microsoft-com:vml" xmlns:wp14="http://schemas.microsoft.com/office/word/2010/wordprocessingDrawing" xmlns:wp="http://schemas.openxmlformats.org/drawingml/2006/wordprocessingDrawing" xmlns:w10="urn:schemas-microsoft-com:office:word" xmlns:w="http://schemas.openxmlformats.org/wordprocessingml/2006/main" xmlns:w14="http://schemas.microsoft.com/office/word/2010/wordml" xmlns:w15="http://schemas.microsoft.com/office/word/2012/wordml" xmlns:w16cex="http://schemas.microsoft.com/office/word/2018/wordml/cex" xmlns:w16cid="http://schemas.microsoft.com/office/word/2016/wordml/cid" xmlns:w16="http://schemas.microsoft.com/office/word/2018/wordml" xmlns:w16du="http://schemas.microsoft.com/office/word/2023/wordml/word16du" xmlns:w16sdtdh="http://schemas.microsoft.com/office/word/2020/wordml/sdtdatahash" xmlns:w16sdtfl="http://schemas.microsoft.com/office/word/2024/wordml/sdtformatlock" xmlns:w16se="http://schemas.microsoft.com/office/word/2015/wordml/symex" xmlns:wpg="http://schemas.microsoft.com/office/word/2010/wordprocessingGroup" xmlns:wpi="http://schemas.microsoft.com/office/word/2010/wordprocessingInk" xmlns:wne="http://schemas.microsoft.com/office/word/2006/wordml" xmlns:wps="http://schemas.microsoft.com/office/word/2010/wordprocessingShape" mc:Ignorable="w14 w15 w16se w16cid w16 w16cex w16sdtdh w16sdtfl w16du wp14">
   <w:footnote w:type="separator" w:id="-1">
     <w:p>
       <w:r>
@@ -9331,7 +7821,7 @@
 </file>
 
 <file path=word/numbering.xml><?xml version="1.0" encoding="utf-8"?>
-<w:numbering xmlns:wpc="http://schemas.microsoft.com/office/word/2010/wordprocessingCanvas" xmlns:cx="http://schemas.microsoft.com/office/drawing/2014/chartex" xmlns:cx1="http://schemas.microsoft.com/office/drawing/2015/9/8/chartex" xmlns:cx2="http://schemas.microsoft.com/office/drawing/2015/10/21/chartex" xmlns:cx3="http://schemas.microsoft.com/office/drawing/2016/5/9/chartex" xmlns:cx4="http://schemas.microsoft.com/office/drawing/2016/5/10/chartex" xmlns:cx5="http://schemas.microsoft.com/office/drawing/2016/5/11/chartex" xmlns:cx6="http://schemas.microsoft.com/office/drawing/2016/5/12/chartex" xmlns:cx7="http://schemas.microsoft.com/office/drawing/2016/5/13/chartex" xmlns:cx8="http://schemas.microsoft.com/office/drawing/2016/5/14/chartex" xmlns:mc="http://schemas.openxmlformats.org/markup-compatibility/2006" xmlns:aink="http://schemas.microsoft.com/office/drawing/2016/ink" xmlns:am3d="http://schemas.microsoft.com/office/drawing/2017/model3d" xmlns:o="urn:schemas-microsoft-com:office:office" xmlns:oel="http://schemas.microsoft.com/office/2019/extlst" xmlns:r="http://schemas.openxmlformats.org/officeDocument/2006/relationships" xmlns:m="http://schemas.openxmlformats.org/officeDocument/2006/math" xmlns:v="urn:schemas-microsoft-com:vml" xmlns:wp14="http://schemas.microsoft.com/office/word/2010/wordprocessingDrawing" xmlns:wp="http://schemas.openxmlformats.org/drawingml/2006/wordprocessingDrawing" xmlns:w10="urn:schemas-microsoft-com:office:word" xmlns:w="http://schemas.openxmlformats.org/wordprocessingml/2006/main" xmlns:w14="http://schemas.microsoft.com/office/word/2010/wordml" xmlns:w15="http://schemas.microsoft.com/office/word/2012/wordml" xmlns:w16cex="http://schemas.microsoft.com/office/word/2018/wordml/cex" xmlns:w16cid="http://schemas.microsoft.com/office/word/2016/wordml/cid" xmlns:w16="http://schemas.microsoft.com/office/word/2018/wordml" xmlns:w16du="http://schemas.microsoft.com/office/word/2023/wordml/word16du" xmlns:w16sdtdh="http://schemas.microsoft.com/office/word/2020/wordml/sdtdatahash" xmlns:w16se="http://schemas.microsoft.com/office/word/2015/wordml/symex" xmlns:wpg="http://schemas.microsoft.com/office/word/2010/wordprocessingGroup" xmlns:wpi="http://schemas.microsoft.com/office/word/2010/wordprocessingInk" xmlns:wne="http://schemas.microsoft.com/office/word/2006/wordml" xmlns:wps="http://schemas.microsoft.com/office/word/2010/wordprocessingShape" mc:Ignorable="w14 w15 w16se w16cid w16 w16cex w16sdtdh w16du wp14">
+<w:numbering xmlns:wpc="http://schemas.microsoft.com/office/word/2010/wordprocessingCanvas" xmlns:cx="http://schemas.microsoft.com/office/drawing/2014/chartex" xmlns:cx1="http://schemas.microsoft.com/office/drawing/2015/9/8/chartex" xmlns:cx2="http://schemas.microsoft.com/office/drawing/2015/10/21/chartex" xmlns:cx3="http://schemas.microsoft.com/office/drawing/2016/5/9/chartex" xmlns:cx4="http://schemas.microsoft.com/office/drawing/2016/5/10/chartex" xmlns:cx5="http://schemas.microsoft.com/office/drawing/2016/5/11/chartex" xmlns:cx6="http://schemas.microsoft.com/office/drawing/2016/5/12/chartex" xmlns:cx7="http://schemas.microsoft.com/office/drawing/2016/5/13/chartex" xmlns:cx8="http://schemas.microsoft.com/office/drawing/2016/5/14/chartex" xmlns:mc="http://schemas.openxmlformats.org/markup-compatibility/2006" xmlns:aink="http://schemas.microsoft.com/office/drawing/2016/ink" xmlns:am3d="http://schemas.microsoft.com/office/drawing/2017/model3d" xmlns:o="urn:schemas-microsoft-com:office:office" xmlns:oel="http://schemas.microsoft.com/office/2019/extlst" xmlns:r="http://schemas.openxmlformats.org/officeDocument/2006/relationships" xmlns:m="http://schemas.openxmlformats.org/officeDocument/2006/math" xmlns:v="urn:schemas-microsoft-com:vml" xmlns:wp14="http://schemas.microsoft.com/office/word/2010/wordprocessingDrawing" xmlns:wp="http://schemas.openxmlformats.org/drawingml/2006/wordprocessingDrawing" xmlns:w10="urn:schemas-microsoft-com:office:word" xmlns:w="http://schemas.openxmlformats.org/wordprocessingml/2006/main" xmlns:w14="http://schemas.microsoft.com/office/word/2010/wordml" xmlns:w15="http://schemas.microsoft.com/office/word/2012/wordml" xmlns:w16cex="http://schemas.microsoft.com/office/word/2018/wordml/cex" xmlns:w16cid="http://schemas.microsoft.com/office/word/2016/wordml/cid" xmlns:w16="http://schemas.microsoft.com/office/word/2018/wordml" xmlns:w16du="http://schemas.microsoft.com/office/word/2023/wordml/word16du" xmlns:w16sdtdh="http://schemas.microsoft.com/office/word/2020/wordml/sdtdatahash" xmlns:w16sdtfl="http://schemas.microsoft.com/office/word/2024/wordml/sdtformatlock" xmlns:w16se="http://schemas.microsoft.com/office/word/2015/wordml/symex" xmlns:wpg="http://schemas.microsoft.com/office/word/2010/wordprocessingGroup" xmlns:wpi="http://schemas.microsoft.com/office/word/2010/wordprocessingInk" xmlns:wne="http://schemas.microsoft.com/office/word/2006/wordml" xmlns:wps="http://schemas.microsoft.com/office/word/2010/wordprocessingShape" mc:Ignorable="w14 w15 w16se w16cid w16 w16cex w16sdtdh w16sdtfl w16du wp14">
   <w:abstractNum w:abstractNumId="0" w15:restartNumberingAfterBreak="0">
     <w:nsid w:val="17DE59AC"/>
     <w:multiLevelType w:val="hybridMultilevel"/>
@@ -9555,7 +8045,7 @@
 </file>
 
 <file path=word/styles.xml><?xml version="1.0" encoding="utf-8"?>
-<w:styles xmlns:mc="http://schemas.openxmlformats.org/markup-compatibility/2006" xmlns:r="http://schemas.openxmlformats.org/officeDocument/2006/relationships" xmlns:w="http://schemas.openxmlformats.org/wordprocessingml/2006/main" xmlns:w14="http://schemas.microsoft.com/office/word/2010/wordml" xmlns:w15="http://schemas.microsoft.com/office/word/2012/wordml" xmlns:w16cex="http://schemas.microsoft.com/office/word/2018/wordml/cex" xmlns:w16cid="http://schemas.microsoft.com/office/word/2016/wordml/cid" xmlns:w16="http://schemas.microsoft.com/office/word/2018/wordml" xmlns:w16du="http://schemas.microsoft.com/office/word/2023/wordml/word16du" xmlns:w16sdtdh="http://schemas.microsoft.com/office/word/2020/wordml/sdtdatahash" xmlns:w16se="http://schemas.microsoft.com/office/word/2015/wordml/symex" mc:Ignorable="w14 w15 w16se w16cid w16 w16cex w16sdtdh w16du">
+<w:styles xmlns:mc="http://schemas.openxmlformats.org/markup-compatibility/2006" xmlns:r="http://schemas.openxmlformats.org/officeDocument/2006/relationships" xmlns:w="http://schemas.openxmlformats.org/wordprocessingml/2006/main" xmlns:w14="http://schemas.microsoft.com/office/word/2010/wordml" xmlns:w15="http://schemas.microsoft.com/office/word/2012/wordml" xmlns:w16cex="http://schemas.microsoft.com/office/word/2018/wordml/cex" xmlns:w16cid="http://schemas.microsoft.com/office/word/2016/wordml/cid" xmlns:w16="http://schemas.microsoft.com/office/word/2018/wordml" xmlns:w16du="http://schemas.microsoft.com/office/word/2023/wordml/word16du" xmlns:w16sdtdh="http://schemas.microsoft.com/office/word/2020/wordml/sdtdatahash" xmlns:w16sdtfl="http://schemas.microsoft.com/office/word/2024/wordml/sdtformatlock" xmlns:w16se="http://schemas.microsoft.com/office/word/2015/wordml/symex" mc:Ignorable="w14 w15 w16se w16cid w16 w16cex w16sdtdh w16sdtfl w16du">
   <w:docDefaults>
     <w:rPrDefault>
       <w:rPr>
@@ -10794,37 +9284,6 @@
 </file>
 
 <file path=customXml/item1.xml><?xml version="1.0" encoding="utf-8"?>
-<?mso-contentType ?>
-<FormTemplates xmlns="http://schemas.microsoft.com/sharepoint/v3/contenttype/forms">
-  <Display>DocumentLibraryForm</Display>
-  <Edit>DocumentLibraryForm</Edit>
-  <New>DocumentLibraryForm</New>
-</FormTemplates>
-</file>
-
-<file path=customXml/item2.xml><?xml version="1.0" encoding="utf-8"?>
-<p:properties xmlns:p="http://schemas.microsoft.com/office/2006/metadata/properties" xmlns:xsi="http://www.w3.org/2001/XMLSchema-instance" xmlns:pc="http://schemas.microsoft.com/office/infopath/2007/PartnerControls">
-  <documentManagement>
-    <Stage xmlns="f336f4fe-8719-4ea2-b5d6-29b3a580aeb4">Draft</Stage>
-    <Next_x0020_Stage xmlns="f336f4fe-8719-4ea2-b5d6-29b3a580aeb4">N/A</Next_x0020_Stage>
-    <Admin_x0020_Action xmlns="f336f4fe-8719-4ea2-b5d6-29b3a580aeb4" xsi:nil="true"/>
-    <Template_x0020_Category xmlns="f336f4fe-8719-4ea2-b5d6-29b3a580aeb4">Hearing Requirements Notice - HRN</Template_x0020_Category>
-    <Action xmlns="f336f4fe-8719-4ea2-b5d6-29b3a580aeb4" xsi:nil="true"/>
-    <Purpose1 xmlns="f336f4fe-8719-4ea2-b5d6-29b3a580aeb4">Directions Questionnaire</Purpose1>
-    <Template_x0020_Language xmlns="f336f4fe-8719-4ea2-b5d6-29b3a580aeb4">English - ENG</Template_x0020_Language>
-    <Rename xmlns="f336f4fe-8719-4ea2-b5d6-29b3a580aeb4">true</Rename>
-    <Tornado_x0020_Filename xmlns="f336f4fe-8719-4ea2-b5d6-29b3a580aeb4" xsi:nil="true"/>
-    <Approval_x0020_Request_x0020_Comment xmlns="f336f4fe-8719-4ea2-b5d6-29b3a580aeb4" xsi:nil="true"/>
-    <Publication_x0020_Date xmlns="f336f4fe-8719-4ea2-b5d6-29b3a580aeb4">2020-12-09T00:00:00+00:00</Publication_x0020_Date>
-  </documentManagement>
-</p:properties>
-</file>
-
-<file path=customXml/item3.xml><?xml version="1.0" encoding="utf-8"?>
-<b:Sources xmlns:b="http://schemas.openxmlformats.org/officeDocument/2006/bibliography" xmlns="http://schemas.openxmlformats.org/officeDocument/2006/bibliography" SelectedStyle="\APASixthEditionOfficeOnline.xsl" StyleName="APA" Version="6"/>
-</file>
-
-<file path=customXml/item4.xml><?xml version="1.0" encoding="utf-8"?>
 <ct:contentTypeSchema xmlns:ct="http://schemas.microsoft.com/office/2006/metadata/contentType" xmlns:ma="http://schemas.microsoft.com/office/2006/metadata/properties/metaAttributes" ct:_="" ma:_="" ma:contentTypeName="_CtTemplate" ma:contentTypeID="0x01010064A5FDCCFB03F540B94405305D7DE14F00A4F8B82F7CEF57469A8FE5CEAB7A0EE0" ma:contentTypeVersion="55" ma:contentTypeDescription="Part of Template Management with Site Columns representing custom attributes." ma:contentTypeScope="" ma:versionID="e48abcd8da7fe05ec90dabdfbb8c2749">
   <xsd:schema xmlns:xsd="http://www.w3.org/2001/XMLSchema" xmlns:xs="http://www.w3.org/2001/XMLSchema" xmlns:p="http://schemas.microsoft.com/office/2006/metadata/properties" xmlns:ns2="f336f4fe-8719-4ea2-b5d6-29b3a580aeb4" xmlns:ns3="b57b892a-dd61-4bba-b372-a8d93da2c7e6" targetNamespace="http://schemas.microsoft.com/office/2006/metadata/properties" ma:root="true" ma:fieldsID="4c733adc908683170864ffc34cec60fa" ns2:_="" ns3:_="">
     <xsd:import namespace="f336f4fe-8719-4ea2-b5d6-29b3a580aeb4"/>
@@ -11146,33 +9605,38 @@
 </ct:contentTypeSchema>
 </file>
 
-<file path=customXml/itemProps1.xml><?xml version="1.0" encoding="utf-8"?>
-<ds:datastoreItem xmlns:ds="http://schemas.openxmlformats.org/officeDocument/2006/customXml" ds:itemID="{B979ABCF-6006-4211-8C04-D08E1C55C8F9}">
-  <ds:schemaRefs>
-    <ds:schemaRef ds:uri="http://schemas.microsoft.com/sharepoint/v3/contenttype/forms"/>
-  </ds:schemaRefs>
-</ds:datastoreItem>
+<file path=customXml/item2.xml><?xml version="1.0" encoding="utf-8"?>
+<b:Sources xmlns:b="http://schemas.openxmlformats.org/officeDocument/2006/bibliography" xmlns="http://schemas.openxmlformats.org/officeDocument/2006/bibliography" SelectedStyle="\APASixthEditionOfficeOnline.xsl" StyleName="APA" Version="6"/>
 </file>
 
-<file path=customXml/itemProps2.xml><?xml version="1.0" encoding="utf-8"?>
-<ds:datastoreItem xmlns:ds="http://schemas.openxmlformats.org/officeDocument/2006/customXml" ds:itemID="{167D3FB0-0D1A-4A81-8A96-EE2F37F3B125}">
-  <ds:schemaRefs>
-    <ds:schemaRef ds:uri="http://schemas.microsoft.com/office/2006/metadata/properties"/>
-    <ds:schemaRef ds:uri="http://schemas.microsoft.com/office/infopath/2007/PartnerControls"/>
-    <ds:schemaRef ds:uri="f336f4fe-8719-4ea2-b5d6-29b3a580aeb4"/>
-  </ds:schemaRefs>
-</ds:datastoreItem>
+<file path=customXml/item3.xml><?xml version="1.0" encoding="utf-8"?>
+<p:properties xmlns:p="http://schemas.microsoft.com/office/2006/metadata/properties" xmlns:xsi="http://www.w3.org/2001/XMLSchema-instance" xmlns:pc="http://schemas.microsoft.com/office/infopath/2007/PartnerControls">
+  <documentManagement>
+    <Stage xmlns="f336f4fe-8719-4ea2-b5d6-29b3a580aeb4">Draft</Stage>
+    <Next_x0020_Stage xmlns="f336f4fe-8719-4ea2-b5d6-29b3a580aeb4">N/A</Next_x0020_Stage>
+    <Admin_x0020_Action xmlns="f336f4fe-8719-4ea2-b5d6-29b3a580aeb4" xsi:nil="true"/>
+    <Template_x0020_Category xmlns="f336f4fe-8719-4ea2-b5d6-29b3a580aeb4">Hearing Requirements Notice - HRN</Template_x0020_Category>
+    <Action xmlns="f336f4fe-8719-4ea2-b5d6-29b3a580aeb4" xsi:nil="true"/>
+    <Purpose1 xmlns="f336f4fe-8719-4ea2-b5d6-29b3a580aeb4">Directions Questionnaire</Purpose1>
+    <Template_x0020_Language xmlns="f336f4fe-8719-4ea2-b5d6-29b3a580aeb4">English - ENG</Template_x0020_Language>
+    <Rename xmlns="f336f4fe-8719-4ea2-b5d6-29b3a580aeb4">true</Rename>
+    <Tornado_x0020_Filename xmlns="f336f4fe-8719-4ea2-b5d6-29b3a580aeb4" xsi:nil="true"/>
+    <Approval_x0020_Request_x0020_Comment xmlns="f336f4fe-8719-4ea2-b5d6-29b3a580aeb4" xsi:nil="true"/>
+    <Publication_x0020_Date xmlns="f336f4fe-8719-4ea2-b5d6-29b3a580aeb4">2020-12-09T00:00:00+00:00</Publication_x0020_Date>
+  </documentManagement>
+</p:properties>
 </file>
 
-<file path=customXml/itemProps3.xml><?xml version="1.0" encoding="utf-8"?>
-<ds:datastoreItem xmlns:ds="http://schemas.openxmlformats.org/officeDocument/2006/customXml" ds:itemID="{5C627932-C981-4CFE-9BA8-667150120D32}">
-  <ds:schemaRefs>
-    <ds:schemaRef ds:uri="http://schemas.openxmlformats.org/officeDocument/2006/bibliography"/>
-  </ds:schemaRefs>
-</ds:datastoreItem>
+<file path=customXml/item4.xml><?xml version="1.0" encoding="utf-8"?>
+<?mso-contentType ?>
+<FormTemplates xmlns="http://schemas.microsoft.com/sharepoint/v3/contenttype/forms">
+  <Display>DocumentLibraryForm</Display>
+  <Edit>DocumentLibraryForm</Edit>
+  <New>DocumentLibraryForm</New>
+</FormTemplates>
 </file>
 
-<file path=customXml/itemProps4.xml><?xml version="1.0" encoding="utf-8"?>
+<file path=customXml/itemProps1.xml><?xml version="1.0" encoding="utf-8"?>
 <ds:datastoreItem xmlns:ds="http://schemas.openxmlformats.org/officeDocument/2006/customXml" ds:itemID="{FD183A76-F7C3-4649-9BFF-69F9439DA78D}">
   <ds:schemaRefs>
     <ds:schemaRef ds:uri="http://schemas.microsoft.com/office/2006/metadata/contentType"/>
@@ -11191,6 +9655,32 @@
 </ds:datastoreItem>
 </file>
 
+<file path=customXml/itemProps2.xml><?xml version="1.0" encoding="utf-8"?>
+<ds:datastoreItem xmlns:ds="http://schemas.openxmlformats.org/officeDocument/2006/customXml" ds:itemID="{5C627932-C981-4CFE-9BA8-667150120D32}">
+  <ds:schemaRefs>
+    <ds:schemaRef ds:uri="http://schemas.openxmlformats.org/officeDocument/2006/bibliography"/>
+  </ds:schemaRefs>
+</ds:datastoreItem>
+</file>
+
+<file path=customXml/itemProps3.xml><?xml version="1.0" encoding="utf-8"?>
+<ds:datastoreItem xmlns:ds="http://schemas.openxmlformats.org/officeDocument/2006/customXml" ds:itemID="{167D3FB0-0D1A-4A81-8A96-EE2F37F3B125}">
+  <ds:schemaRefs>
+    <ds:schemaRef ds:uri="http://schemas.microsoft.com/office/2006/metadata/properties"/>
+    <ds:schemaRef ds:uri="http://schemas.microsoft.com/office/infopath/2007/PartnerControls"/>
+    <ds:schemaRef ds:uri="f336f4fe-8719-4ea2-b5d6-29b3a580aeb4"/>
+  </ds:schemaRefs>
+</ds:datastoreItem>
+</file>
+
+<file path=customXml/itemProps4.xml><?xml version="1.0" encoding="utf-8"?>
+<ds:datastoreItem xmlns:ds="http://schemas.openxmlformats.org/officeDocument/2006/customXml" ds:itemID="{B979ABCF-6006-4211-8C04-D08E1C55C8F9}">
+  <ds:schemaRefs>
+    <ds:schemaRef ds:uri="http://schemas.microsoft.com/sharepoint/v3/contenttype/forms"/>
+  </ds:schemaRefs>
+</ds:datastoreItem>
+</file>
+
 <file path=docMetadata/LabelInfo.xml><?xml version="1.0" encoding="utf-8"?>
 <clbl:labelList xmlns:clbl="http://schemas.microsoft.com/office/2020/mipLabelMetadata">
   <clbl:label id="{fa22dce2-39a9-4bf4-a557-7a50b593b56a}" enabled="1" method="Privileged" siteId="{3e0088dc-0629-4ae6-aa8c-813e7a296f50}" contentBits="0" removed="0"/>

</xml_diff>

<commit_message>
CIV-16956 Determination without hearing screen and document changes (#6375)
* Determination without hearing screen and document changes

* Determination without hearing screen and document changes

* Initial changes for https://tools.hmcts.net/jira/browse/CIV-16978

* Initial changes for https://tools.hmcts.net/jira/browse/CIV-16978

* checkstyle

* update tests

* update tests

* updates for unspec determination hearing

https://tools.hmcts.net/jira/browse/CIV-16989

* point at CCD PR

* move suppression date forward

* fix logic

* fix logic

* Update Jenkinsfile_CNP

---------

Co-authored-by: drummondjm <mark.drummond@version.com>
Co-authored-by: Johnny Vineall <johnny.vineall@HMCTS.NET>
</commit_message>
<xml_diff>
--- a/docker/docmosis/templates/CV-SPC-HRN-ENG-01358.docx
+++ b/docker/docmosis/templates/CV-SPC-HRN-ENG-01358.docx
@@ -1,6 +1,6 @@
 
 <file path=word/document.xml><?xml version="1.0" encoding="utf-8"?>
-<w:document xmlns:wpc="http://schemas.microsoft.com/office/word/2010/wordprocessingCanvas" xmlns:cx="http://schemas.microsoft.com/office/drawing/2014/chartex" xmlns:cx1="http://schemas.microsoft.com/office/drawing/2015/9/8/chartex" xmlns:cx2="http://schemas.microsoft.com/office/drawing/2015/10/21/chartex" xmlns:cx3="http://schemas.microsoft.com/office/drawing/2016/5/9/chartex" xmlns:cx4="http://schemas.microsoft.com/office/drawing/2016/5/10/chartex" xmlns:cx5="http://schemas.microsoft.com/office/drawing/2016/5/11/chartex" xmlns:cx6="http://schemas.microsoft.com/office/drawing/2016/5/12/chartex" xmlns:cx7="http://schemas.microsoft.com/office/drawing/2016/5/13/chartex" xmlns:cx8="http://schemas.microsoft.com/office/drawing/2016/5/14/chartex" xmlns:mc="http://schemas.openxmlformats.org/markup-compatibility/2006" xmlns:aink="http://schemas.microsoft.com/office/drawing/2016/ink" xmlns:am3d="http://schemas.microsoft.com/office/drawing/2017/model3d" xmlns:o="urn:schemas-microsoft-com:office:office" xmlns:oel="http://schemas.microsoft.com/office/2019/extlst" xmlns:r="http://schemas.openxmlformats.org/officeDocument/2006/relationships" xmlns:m="http://schemas.openxmlformats.org/officeDocument/2006/math" xmlns:v="urn:schemas-microsoft-com:vml" xmlns:wp14="http://schemas.microsoft.com/office/word/2010/wordprocessingDrawing" xmlns:wp="http://schemas.openxmlformats.org/drawingml/2006/wordprocessingDrawing" xmlns:w10="urn:schemas-microsoft-com:office:word" xmlns:w="http://schemas.openxmlformats.org/wordprocessingml/2006/main" xmlns:w14="http://schemas.microsoft.com/office/word/2010/wordml" xmlns:w15="http://schemas.microsoft.com/office/word/2012/wordml" xmlns:w16cex="http://schemas.microsoft.com/office/word/2018/wordml/cex" xmlns:w16cid="http://schemas.microsoft.com/office/word/2016/wordml/cid" xmlns:w16="http://schemas.microsoft.com/office/word/2018/wordml" xmlns:w16du="http://schemas.microsoft.com/office/word/2023/wordml/word16du" xmlns:w16sdtdh="http://schemas.microsoft.com/office/word/2020/wordml/sdtdatahash" xmlns:w16se="http://schemas.microsoft.com/office/word/2015/wordml/symex" xmlns:wpg="http://schemas.microsoft.com/office/word/2010/wordprocessingGroup" xmlns:wpi="http://schemas.microsoft.com/office/word/2010/wordprocessingInk" xmlns:wne="http://schemas.microsoft.com/office/word/2006/wordml" xmlns:wps="http://schemas.microsoft.com/office/word/2010/wordprocessingShape" mc:Ignorable="w14 w15 w16se w16cid w16 w16cex w16sdtdh w16du wp14">
+<w:document xmlns:wpc="http://schemas.microsoft.com/office/word/2010/wordprocessingCanvas" xmlns:cx="http://schemas.microsoft.com/office/drawing/2014/chartex" xmlns:cx1="http://schemas.microsoft.com/office/drawing/2015/9/8/chartex" xmlns:cx2="http://schemas.microsoft.com/office/drawing/2015/10/21/chartex" xmlns:cx3="http://schemas.microsoft.com/office/drawing/2016/5/9/chartex" xmlns:cx4="http://schemas.microsoft.com/office/drawing/2016/5/10/chartex" xmlns:cx5="http://schemas.microsoft.com/office/drawing/2016/5/11/chartex" xmlns:cx6="http://schemas.microsoft.com/office/drawing/2016/5/12/chartex" xmlns:cx7="http://schemas.microsoft.com/office/drawing/2016/5/13/chartex" xmlns:cx8="http://schemas.microsoft.com/office/drawing/2016/5/14/chartex" xmlns:mc="http://schemas.openxmlformats.org/markup-compatibility/2006" xmlns:aink="http://schemas.microsoft.com/office/drawing/2016/ink" xmlns:am3d="http://schemas.microsoft.com/office/drawing/2017/model3d" xmlns:o="urn:schemas-microsoft-com:office:office" xmlns:oel="http://schemas.microsoft.com/office/2019/extlst" xmlns:r="http://schemas.openxmlformats.org/officeDocument/2006/relationships" xmlns:m="http://schemas.openxmlformats.org/officeDocument/2006/math" xmlns:v="urn:schemas-microsoft-com:vml" xmlns:wp14="http://schemas.microsoft.com/office/word/2010/wordprocessingDrawing" xmlns:wp="http://schemas.openxmlformats.org/drawingml/2006/wordprocessingDrawing" xmlns:w10="urn:schemas-microsoft-com:office:word" xmlns:w="http://schemas.openxmlformats.org/wordprocessingml/2006/main" xmlns:w14="http://schemas.microsoft.com/office/word/2010/wordml" xmlns:w15="http://schemas.microsoft.com/office/word/2012/wordml" xmlns:w16cex="http://schemas.microsoft.com/office/word/2018/wordml/cex" xmlns:w16cid="http://schemas.microsoft.com/office/word/2016/wordml/cid" xmlns:w16="http://schemas.microsoft.com/office/word/2018/wordml" xmlns:w16du="http://schemas.microsoft.com/office/word/2023/wordml/word16du" xmlns:w16sdtdh="http://schemas.microsoft.com/office/word/2020/wordml/sdtdatahash" xmlns:w16sdtfl="http://schemas.microsoft.com/office/word/2024/wordml/sdtformatlock" xmlns:w16se="http://schemas.microsoft.com/office/word/2015/wordml/symex" xmlns:wpg="http://schemas.microsoft.com/office/word/2010/wordprocessingGroup" xmlns:wpi="http://schemas.microsoft.com/office/word/2010/wordprocessingInk" xmlns:wne="http://schemas.microsoft.com/office/word/2006/wordml" xmlns:wps="http://schemas.microsoft.com/office/word/2010/wordprocessingShape" mc:Ignorable="w14 w15 w16se w16cid w16 w16cex w16sdtdh w16sdtfl w16du wp14">
   <w:body>
     <w:p>
       <w:pPr>
@@ -129,27 +129,7 @@
                 <w:sz w:val="28"/>
                 <w:szCs w:val="28"/>
               </w:rPr>
-              <w:t>Claim number: &lt;&lt;</w:t>
-            </w:r>
-            <w:proofErr w:type="spellStart"/>
-            <w:r>
-              <w:rPr>
-                <w:rFonts w:ascii="GDSTransportWebsite" w:hAnsi="GDSTransportWebsite"/>
-                <w:color w:val="60686D"/>
-                <w:sz w:val="28"/>
-                <w:szCs w:val="28"/>
-              </w:rPr>
-              <w:t>referenceNumber</w:t>
-            </w:r>
-            <w:proofErr w:type="spellEnd"/>
-            <w:r>
-              <w:rPr>
-                <w:rFonts w:ascii="GDSTransportWebsite" w:hAnsi="GDSTransportWebsite"/>
-                <w:color w:val="60686D"/>
-                <w:sz w:val="28"/>
-                <w:szCs w:val="28"/>
-              </w:rPr>
-              <w:t>&gt;&gt;</w:t>
+              <w:t>Claim number: &lt;&lt;referenceNumber&gt;&gt;</w:t>
             </w:r>
           </w:p>
         </w:tc>
@@ -260,27 +240,7 @@
                 <w:sz w:val="28"/>
                 <w:szCs w:val="28"/>
               </w:rPr>
-              <w:t>Case name: &lt;&lt;</w:t>
-            </w:r>
-            <w:proofErr w:type="spellStart"/>
-            <w:r>
-              <w:rPr>
-                <w:rFonts w:ascii="GDSTransportWebsite" w:hAnsi="GDSTransportWebsite"/>
-                <w:color w:val="60686D"/>
-                <w:sz w:val="28"/>
-                <w:szCs w:val="28"/>
-              </w:rPr>
-              <w:t>caseName</w:t>
-            </w:r>
-            <w:proofErr w:type="spellEnd"/>
-            <w:r>
-              <w:rPr>
-                <w:rFonts w:ascii="GDSTransportWebsite" w:hAnsi="GDSTransportWebsite"/>
-                <w:color w:val="60686D"/>
-                <w:sz w:val="28"/>
-                <w:szCs w:val="28"/>
-              </w:rPr>
-              <w:t>&gt;&gt;</w:t>
+              <w:t>Case name: &lt;&lt;caseName&gt;&gt;</w:t>
             </w:r>
           </w:p>
         </w:tc>
@@ -456,7 +416,6 @@
               </w:rPr>
               <w:t>&lt;{</w:t>
             </w:r>
-            <w:proofErr w:type="spellStart"/>
             <w:proofErr w:type="gramEnd"/>
             <w:r>
               <w:rPr>
@@ -465,77 +424,7 @@
                 <w:sz w:val="20"/>
                 <w:szCs w:val="20"/>
               </w:rPr>
-              <w:t>dateFormat</w:t>
-            </w:r>
-            <w:proofErr w:type="spellEnd"/>
-            <w:r>
-              <w:rPr>
-                <w:rFonts w:ascii="GDSTransportWebsite" w:eastAsia="Times New Roman" w:hAnsi="GDSTransportWebsite" w:cs="Times New Roman"/>
-                <w:color w:val="60686D"/>
-                <w:sz w:val="20"/>
-                <w:szCs w:val="20"/>
-              </w:rPr>
-              <w:t>(</w:t>
-            </w:r>
-            <w:proofErr w:type="spellStart"/>
-            <w:r>
-              <w:rPr>
-                <w:rFonts w:ascii="GDSTransportWebsite" w:eastAsia="Times New Roman" w:hAnsi="GDSTransportWebsite" w:cs="Times New Roman"/>
-                <w:color w:val="60686D"/>
-                <w:sz w:val="20"/>
-                <w:szCs w:val="20"/>
-              </w:rPr>
-              <w:t>submittedOn</w:t>
-            </w:r>
-            <w:proofErr w:type="spellEnd"/>
-            <w:r>
-              <w:rPr>
-                <w:rFonts w:ascii="GDSTransportWebsite" w:eastAsia="Times New Roman" w:hAnsi="GDSTransportWebsite" w:cs="Times New Roman"/>
-                <w:color w:val="60686D"/>
-                <w:sz w:val="20"/>
-                <w:szCs w:val="20"/>
-              </w:rPr>
-              <w:t xml:space="preserve">, ‘d MMMM </w:t>
-            </w:r>
-            <w:proofErr w:type="spellStart"/>
-            <w:r>
-              <w:rPr>
-                <w:rFonts w:ascii="GDSTransportWebsite" w:eastAsia="Times New Roman" w:hAnsi="GDSTransportWebsite" w:cs="Times New Roman"/>
-                <w:color w:val="60686D"/>
-                <w:sz w:val="20"/>
-                <w:szCs w:val="20"/>
-              </w:rPr>
-              <w:t>yyyy</w:t>
-            </w:r>
-            <w:proofErr w:type="spellEnd"/>
-            <w:r>
-              <w:rPr>
-                <w:rFonts w:ascii="GDSTransportWebsite" w:eastAsia="Times New Roman" w:hAnsi="GDSTransportWebsite" w:cs="Times New Roman"/>
-                <w:color w:val="60686D"/>
-                <w:sz w:val="20"/>
-                <w:szCs w:val="20"/>
-              </w:rPr>
-              <w:t>’, ‘dd-MM-</w:t>
-            </w:r>
-            <w:proofErr w:type="spellStart"/>
-            <w:r>
-              <w:rPr>
-                <w:rFonts w:ascii="GDSTransportWebsite" w:eastAsia="Times New Roman" w:hAnsi="GDSTransportWebsite" w:cs="Times New Roman"/>
-                <w:color w:val="60686D"/>
-                <w:sz w:val="20"/>
-                <w:szCs w:val="20"/>
-              </w:rPr>
-              <w:t>yyyy</w:t>
-            </w:r>
-            <w:proofErr w:type="spellEnd"/>
-            <w:r>
-              <w:rPr>
-                <w:rFonts w:ascii="GDSTransportWebsite" w:eastAsia="Times New Roman" w:hAnsi="GDSTransportWebsite" w:cs="Times New Roman"/>
-                <w:color w:val="60686D"/>
-                <w:sz w:val="20"/>
-                <w:szCs w:val="20"/>
-              </w:rPr>
-              <w:t>’)}&gt;&gt;</w:t>
+              <w:t>dateFormat(submittedOn, ‘d MMMM yyyy’, ‘dd-MM-yyyy’)}&gt;&gt;</w:t>
             </w:r>
           </w:p>
         </w:tc>
@@ -765,23 +654,7 @@
                 <w:rFonts w:ascii="GDSTransportWebsite" w:hAnsi="GDSTransportWebsite"/>
                 <w:color w:val="0A0A0A"/>
               </w:rPr>
-              <w:t>&lt;&lt;</w:t>
-            </w:r>
-            <w:proofErr w:type="spellStart"/>
-            <w:r>
-              <w:rPr>
-                <w:rFonts w:ascii="GDSTransportWebsite" w:hAnsi="GDSTransportWebsite"/>
-                <w:color w:val="0A0A0A"/>
-              </w:rPr>
-              <w:t>applicant.primaryAddress.PostTown</w:t>
-            </w:r>
-            <w:proofErr w:type="spellEnd"/>
-            <w:r>
-              <w:rPr>
-                <w:rFonts w:ascii="GDSTransportWebsite" w:hAnsi="GDSTransportWebsite"/>
-                <w:color w:val="0A0A0A"/>
-              </w:rPr>
-              <w:t>&gt;&gt;&lt;&lt;es_&gt;&gt;</w:t>
+              <w:t>&lt;&lt;applicant.primaryAddress.PostTown&gt;&gt;&lt;&lt;es_&gt;&gt;</w:t>
             </w:r>
           </w:p>
           <w:p>
@@ -813,23 +686,7 @@
                 <w:rFonts w:ascii="GDSTransportWebsite" w:hAnsi="GDSTransportWebsite"/>
                 <w:color w:val="0A0A0A"/>
               </w:rPr>
-              <w:t>&lt;&lt;</w:t>
-            </w:r>
-            <w:proofErr w:type="spellStart"/>
-            <w:r>
-              <w:rPr>
-                <w:rFonts w:ascii="GDSTransportWebsite" w:hAnsi="GDSTransportWebsite"/>
-                <w:color w:val="0A0A0A"/>
-              </w:rPr>
-              <w:t>applicant.primaryAddress.Country</w:t>
-            </w:r>
-            <w:proofErr w:type="spellEnd"/>
-            <w:r>
-              <w:rPr>
-                <w:rFonts w:ascii="GDSTransportWebsite" w:hAnsi="GDSTransportWebsite"/>
-                <w:color w:val="0A0A0A"/>
-              </w:rPr>
-              <w:t>&gt;&gt;&lt;&lt;es_&gt;&gt;</w:t>
+              <w:t>&lt;&lt;applicant.primaryAddress.Country&gt;&gt;&lt;&lt;es_&gt;&gt;</w:t>
             </w:r>
           </w:p>
         </w:tc>
@@ -914,55 +771,7 @@
                 <w:rFonts w:ascii="GDSTransportWebsite" w:hAnsi="GDSTransportWebsite"/>
                 <w:color w:val="0A0A0A"/>
               </w:rPr>
-              <w:t>&lt;&lt;cs_{</w:t>
-            </w:r>
-            <w:proofErr w:type="spellStart"/>
-            <w:r>
-              <w:rPr>
-                <w:rFonts w:ascii="GDSTransportWebsite" w:hAnsi="GDSTransportWebsite"/>
-                <w:color w:val="0A0A0A"/>
-              </w:rPr>
-              <w:t>isBlank</w:t>
-            </w:r>
-            <w:proofErr w:type="spellEnd"/>
-            <w:r>
-              <w:rPr>
-                <w:rFonts w:ascii="GDSTransportWebsite" w:hAnsi="GDSTransportWebsite"/>
-                <w:color w:val="0A0A0A"/>
-              </w:rPr>
-              <w:t>(</w:t>
-            </w:r>
-            <w:proofErr w:type="spellStart"/>
-            <w:r>
-              <w:rPr>
-                <w:rFonts w:ascii="GDSTransportWebsite" w:hAnsi="GDSTransportWebsite"/>
-                <w:color w:val="0A0A0A"/>
-              </w:rPr>
-              <w:t>applicant.phoneNumber</w:t>
-            </w:r>
-            <w:proofErr w:type="spellEnd"/>
-            <w:r>
-              <w:rPr>
-                <w:rFonts w:ascii="GDSTransportWebsite" w:hAnsi="GDSTransportWebsite"/>
-                <w:color w:val="0A0A0A"/>
-              </w:rPr>
-              <w:t xml:space="preserve">)}&gt;&gt;Not Provided&lt;&lt;else&gt;&gt;&lt;&lt; </w:t>
-            </w:r>
-            <w:proofErr w:type="spellStart"/>
-            <w:r>
-              <w:rPr>
-                <w:rFonts w:ascii="GDSTransportWebsite" w:hAnsi="GDSTransportWebsite"/>
-                <w:color w:val="0A0A0A"/>
-              </w:rPr>
-              <w:t>applicant.phoneNumber</w:t>
-            </w:r>
-            <w:proofErr w:type="spellEnd"/>
-            <w:r>
-              <w:rPr>
-                <w:rFonts w:ascii="GDSTransportWebsite" w:hAnsi="GDSTransportWebsite"/>
-                <w:color w:val="0A0A0A"/>
-              </w:rPr>
-              <w:t xml:space="preserve"> &gt;&gt;&lt;&lt;es_&gt;&gt;</w:t>
+              <w:t>&lt;&lt;cs_{isBlank(applicant.phoneNumber)}&gt;&gt;Not Provided&lt;&lt;else&gt;&gt;&lt;&lt; applicant.phoneNumber &gt;&gt;&lt;&lt;es_&gt;&gt;</w:t>
             </w:r>
           </w:p>
         </w:tc>
@@ -1025,55 +834,7 @@
                 <w:rFonts w:ascii="GDSTransportWebsite" w:hAnsi="GDSTransportWebsite"/>
                 <w:color w:val="0A0A0A"/>
               </w:rPr>
-              <w:t>&lt;&lt;cs_{</w:t>
-            </w:r>
-            <w:proofErr w:type="spellStart"/>
-            <w:r>
-              <w:rPr>
-                <w:rFonts w:ascii="GDSTransportWebsite" w:hAnsi="GDSTransportWebsite"/>
-                <w:color w:val="0A0A0A"/>
-              </w:rPr>
-              <w:t>isBlank</w:t>
-            </w:r>
-            <w:proofErr w:type="spellEnd"/>
-            <w:r>
-              <w:rPr>
-                <w:rFonts w:ascii="GDSTransportWebsite" w:hAnsi="GDSTransportWebsite"/>
-                <w:color w:val="0A0A0A"/>
-              </w:rPr>
-              <w:t>(</w:t>
-            </w:r>
-            <w:proofErr w:type="spellStart"/>
-            <w:r>
-              <w:rPr>
-                <w:rFonts w:ascii="GDSTransportWebsite" w:hAnsi="GDSTransportWebsite"/>
-                <w:color w:val="0A0A0A"/>
-              </w:rPr>
-              <w:t>applicant.emailAddress</w:t>
-            </w:r>
-            <w:proofErr w:type="spellEnd"/>
-            <w:r>
-              <w:rPr>
-                <w:rFonts w:ascii="GDSTransportWebsite" w:hAnsi="GDSTransportWebsite"/>
-                <w:color w:val="0A0A0A"/>
-              </w:rPr>
-              <w:t xml:space="preserve">)}&gt;&gt;Not Provided&lt;&lt;else&gt;&gt;&lt;&lt; </w:t>
-            </w:r>
-            <w:proofErr w:type="spellStart"/>
-            <w:r>
-              <w:rPr>
-                <w:rFonts w:ascii="GDSTransportWebsite" w:hAnsi="GDSTransportWebsite"/>
-                <w:color w:val="0A0A0A"/>
-              </w:rPr>
-              <w:t>applicant.emailAddress</w:t>
-            </w:r>
-            <w:proofErr w:type="spellEnd"/>
-            <w:r>
-              <w:rPr>
-                <w:rFonts w:ascii="GDSTransportWebsite" w:hAnsi="GDSTransportWebsite"/>
-                <w:color w:val="0A0A0A"/>
-              </w:rPr>
-              <w:t xml:space="preserve"> &gt;&gt;&lt;&lt;es_&gt;&gt;</w:t>
+              <w:t>&lt;&lt;cs_{isBlank(applicant.emailAddress)}&gt;&gt;Not Provided&lt;&lt;else&gt;&gt;&lt;&lt; applicant.emailAddress &gt;&gt;&lt;&lt;es_&gt;&gt;</w:t>
             </w:r>
           </w:p>
         </w:tc>
@@ -1109,29 +870,7 @@
                 <w:color w:val="0A0A0A"/>
                 <w:shd w:val="clear" w:color="auto" w:fill="FFFFFF"/>
               </w:rPr>
-              <w:t>&lt;&lt;</w:t>
-            </w:r>
-            <w:proofErr w:type="spellStart"/>
-            <w:r>
-              <w:rPr>
-                <w:rFonts w:ascii="GDSTransportWebsite" w:hAnsi="GDSTransportWebsite"/>
-                <w:b/>
-                <w:bCs/>
-                <w:color w:val="0A0A0A"/>
-                <w:shd w:val="clear" w:color="auto" w:fill="FFFFFF"/>
-              </w:rPr>
-              <w:t>cr</w:t>
-            </w:r>
-            <w:proofErr w:type="spellEnd"/>
-            <w:r>
-              <w:rPr>
-                <w:rFonts w:ascii="GDSTransportWebsite" w:hAnsi="GDSTransportWebsite"/>
-                <w:b/>
-                <w:bCs/>
-                <w:color w:val="0A0A0A"/>
-                <w:shd w:val="clear" w:color="auto" w:fill="FFFFFF"/>
-              </w:rPr>
-              <w:t>_{applicant2.name!=null}&gt;&gt;</w:t>
+              <w:t>&lt;&lt;cr_{applicant2.name!=null}&gt;&gt;</w:t>
             </w:r>
           </w:p>
         </w:tc>
@@ -1471,23 +1210,7 @@
                 <w:rFonts w:ascii="GDSTransportWebsite" w:hAnsi="GDSTransportWebsite"/>
                 <w:color w:val="0A0A0A"/>
               </w:rPr>
-              <w:t>&lt;&lt;cs_{</w:t>
-            </w:r>
-            <w:proofErr w:type="spellStart"/>
-            <w:r>
-              <w:rPr>
-                <w:rFonts w:ascii="GDSTransportWebsite" w:hAnsi="GDSTransportWebsite"/>
-                <w:color w:val="0A0A0A"/>
-              </w:rPr>
-              <w:t>isBlank</w:t>
-            </w:r>
-            <w:proofErr w:type="spellEnd"/>
-            <w:r>
-              <w:rPr>
-                <w:rFonts w:ascii="GDSTransportWebsite" w:hAnsi="GDSTransportWebsite"/>
-                <w:color w:val="0A0A0A"/>
-              </w:rPr>
-              <w:t>(applicant2.phoneNumber)}&gt;&gt;Not Provided&lt;&lt;else&gt;&gt;&lt;&lt; applicant2.phoneNumber &gt;&gt;&lt;&lt;es_&gt;&gt;</w:t>
+              <w:t>&lt;&lt;cs_{isBlank(applicant2.phoneNumber)}&gt;&gt;Not Provided&lt;&lt;else&gt;&gt;&lt;&lt; applicant2.phoneNumber &gt;&gt;&lt;&lt;es_&gt;&gt;</w:t>
             </w:r>
           </w:p>
         </w:tc>
@@ -1550,23 +1273,7 @@
                 <w:rFonts w:ascii="GDSTransportWebsite" w:hAnsi="GDSTransportWebsite"/>
                 <w:color w:val="0A0A0A"/>
               </w:rPr>
-              <w:t>&lt;&lt;cs_{</w:t>
-            </w:r>
-            <w:proofErr w:type="spellStart"/>
-            <w:r>
-              <w:rPr>
-                <w:rFonts w:ascii="GDSTransportWebsite" w:hAnsi="GDSTransportWebsite"/>
-                <w:color w:val="0A0A0A"/>
-              </w:rPr>
-              <w:t>isBlank</w:t>
-            </w:r>
-            <w:proofErr w:type="spellEnd"/>
-            <w:r>
-              <w:rPr>
-                <w:rFonts w:ascii="GDSTransportWebsite" w:hAnsi="GDSTransportWebsite"/>
-                <w:color w:val="0A0A0A"/>
-              </w:rPr>
-              <w:t>(applicant2.emailAddress)}&gt;&gt;Not Provided&lt;&lt;else&gt;&gt;&lt;&lt; applicant2.emailAddress &gt;&gt;&lt;&lt;es_&gt;&gt;</w:t>
+              <w:t>&lt;&lt;cs_{isBlank(applicant2.emailAddress)}&gt;&gt;Not Provided&lt;&lt;else&gt;&gt;&lt;&lt; applicant2.emailAddress &gt;&gt;&lt;&lt;es_&gt;&gt;</w:t>
             </w:r>
           </w:p>
         </w:tc>
@@ -1696,29 +1403,7 @@
                 <w:color w:val="0A0A0A"/>
                 <w:shd w:val="clear" w:color="auto" w:fill="FFFFFF"/>
               </w:rPr>
-              <w:t>&lt;&lt;</w:t>
-            </w:r>
-            <w:proofErr w:type="spellStart"/>
-            <w:r>
-              <w:rPr>
-                <w:rFonts w:ascii="GDSTransportWebsite" w:hAnsi="GDSTransportWebsite"/>
-                <w:b/>
-                <w:bCs/>
-                <w:color w:val="0A0A0A"/>
-                <w:shd w:val="clear" w:color="auto" w:fill="FFFFFF"/>
-              </w:rPr>
-              <w:t>rr_respondents</w:t>
-            </w:r>
-            <w:proofErr w:type="spellEnd"/>
-            <w:r>
-              <w:rPr>
-                <w:rFonts w:ascii="GDSTransportWebsite" w:hAnsi="GDSTransportWebsite"/>
-                <w:b/>
-                <w:bCs/>
-                <w:color w:val="0A0A0A"/>
-                <w:shd w:val="clear" w:color="auto" w:fill="FFFFFF"/>
-              </w:rPr>
-              <w:t>&gt;&gt;</w:t>
+              <w:t>&lt;&lt;rr_respondents&gt;&gt;</w:t>
             </w:r>
           </w:p>
         </w:tc>
@@ -1758,29 +1443,7 @@
                 <w:color w:val="0A0A0A"/>
                 <w:shd w:val="clear" w:color="auto" w:fill="FFFFFF"/>
               </w:rPr>
-              <w:t>&lt;&lt;cs_{$size&gt;1}&gt;&gt; Defendant &lt;&lt;$</w:t>
-            </w:r>
-            <w:proofErr w:type="spellStart"/>
-            <w:r>
-              <w:rPr>
-                <w:rFonts w:ascii="GDSTransportWebsite" w:hAnsi="GDSTransportWebsite"/>
-                <w:b/>
-                <w:bCs/>
-                <w:color w:val="0A0A0A"/>
-                <w:shd w:val="clear" w:color="auto" w:fill="FFFFFF"/>
-              </w:rPr>
-              <w:t>itemnum</w:t>
-            </w:r>
-            <w:proofErr w:type="spellEnd"/>
-            <w:r>
-              <w:rPr>
-                <w:rFonts w:ascii="GDSTransportWebsite" w:hAnsi="GDSTransportWebsite"/>
-                <w:b/>
-                <w:bCs/>
-                <w:color w:val="0A0A0A"/>
-                <w:shd w:val="clear" w:color="auto" w:fill="FFFFFF"/>
-              </w:rPr>
-              <w:t>&gt;&gt;&lt;&lt;es_&gt;&gt;</w:t>
+              <w:t>&lt;&lt;cs_{$size&gt;1}&gt;&gt; Defendant &lt;&lt;$itemnum&gt;&gt;&lt;&lt;es_&gt;&gt;</w:t>
             </w:r>
           </w:p>
         </w:tc>
@@ -1946,23 +1609,7 @@
                 <w:rFonts w:ascii="GDSTransportWebsite" w:hAnsi="GDSTransportWebsite"/>
                 <w:color w:val="0A0A0A"/>
               </w:rPr>
-              <w:t xml:space="preserve">&lt;&lt; </w:t>
-            </w:r>
-            <w:proofErr w:type="spellStart"/>
-            <w:r>
-              <w:rPr>
-                <w:rFonts w:ascii="GDSTransportWebsite" w:hAnsi="GDSTransportWebsite"/>
-                <w:color w:val="0A0A0A"/>
-              </w:rPr>
-              <w:t>primaryAddress.PostTown</w:t>
-            </w:r>
-            <w:proofErr w:type="spellEnd"/>
-            <w:r>
-              <w:rPr>
-                <w:rFonts w:ascii="GDSTransportWebsite" w:hAnsi="GDSTransportWebsite"/>
-                <w:color w:val="0A0A0A"/>
-              </w:rPr>
-              <w:t>&gt;&gt;&lt;&lt;es_&gt;&gt;</w:t>
+              <w:t>&lt;&lt; primaryAddress.PostTown&gt;&gt;&lt;&lt;es_&gt;&gt;</w:t>
             </w:r>
           </w:p>
           <w:p>
@@ -1995,23 +1642,7 @@
                 <w:rFonts w:ascii="GDSTransportWebsite" w:hAnsi="GDSTransportWebsite"/>
                 <w:color w:val="0A0A0A"/>
               </w:rPr>
-              <w:t xml:space="preserve">&lt;&lt; </w:t>
-            </w:r>
-            <w:proofErr w:type="spellStart"/>
-            <w:r>
-              <w:rPr>
-                <w:rFonts w:ascii="GDSTransportWebsite" w:hAnsi="GDSTransportWebsite"/>
-                <w:color w:val="0A0A0A"/>
-              </w:rPr>
-              <w:t>primaryAddress.Country</w:t>
-            </w:r>
-            <w:proofErr w:type="spellEnd"/>
-            <w:r>
-              <w:rPr>
-                <w:rFonts w:ascii="GDSTransportWebsite" w:hAnsi="GDSTransportWebsite"/>
-                <w:color w:val="0A0A0A"/>
-              </w:rPr>
-              <w:t>&gt;&gt;&lt;&lt;es_&gt;&gt;</w:t>
+              <w:t>&lt;&lt; primaryAddress.Country&gt;&gt;&lt;&lt;es_&gt;&gt;</w:t>
             </w:r>
           </w:p>
         </w:tc>
@@ -2096,55 +1727,7 @@
                 <w:rFonts w:ascii="GDSTransportWebsite" w:hAnsi="GDSTransportWebsite"/>
                 <w:color w:val="0A0A0A"/>
               </w:rPr>
-              <w:t>&lt;&lt;cs_{</w:t>
-            </w:r>
-            <w:proofErr w:type="spellStart"/>
-            <w:r>
-              <w:rPr>
-                <w:rFonts w:ascii="GDSTransportWebsite" w:hAnsi="GDSTransportWebsite"/>
-                <w:color w:val="0A0A0A"/>
-              </w:rPr>
-              <w:t>isBlank</w:t>
-            </w:r>
-            <w:proofErr w:type="spellEnd"/>
-            <w:r>
-              <w:rPr>
-                <w:rFonts w:ascii="GDSTransportWebsite" w:hAnsi="GDSTransportWebsite"/>
-                <w:color w:val="0A0A0A"/>
-              </w:rPr>
-              <w:t>(</w:t>
-            </w:r>
-            <w:proofErr w:type="spellStart"/>
-            <w:r>
-              <w:rPr>
-                <w:rFonts w:ascii="GDSTransportWebsite" w:hAnsi="GDSTransportWebsite"/>
-                <w:color w:val="0A0A0A"/>
-              </w:rPr>
-              <w:t>phoneNumber</w:t>
-            </w:r>
-            <w:proofErr w:type="spellEnd"/>
-            <w:r>
-              <w:rPr>
-                <w:rFonts w:ascii="GDSTransportWebsite" w:hAnsi="GDSTransportWebsite"/>
-                <w:color w:val="0A0A0A"/>
-              </w:rPr>
-              <w:t>)}&gt;&gt;Not Provided&lt;&lt;else&gt;&gt;&lt;&lt;</w:t>
-            </w:r>
-            <w:proofErr w:type="spellStart"/>
-            <w:r>
-              <w:rPr>
-                <w:rFonts w:ascii="GDSTransportWebsite" w:hAnsi="GDSTransportWebsite"/>
-                <w:color w:val="0A0A0A"/>
-              </w:rPr>
-              <w:t>phoneNumber</w:t>
-            </w:r>
-            <w:proofErr w:type="spellEnd"/>
-            <w:r>
-              <w:rPr>
-                <w:rFonts w:ascii="GDSTransportWebsite" w:hAnsi="GDSTransportWebsite"/>
-                <w:color w:val="0A0A0A"/>
-              </w:rPr>
-              <w:t xml:space="preserve"> &gt;&gt;&lt;&lt;es_&gt;&gt;</w:t>
+              <w:t>&lt;&lt;cs_{isBlank(phoneNumber)}&gt;&gt;Not Provided&lt;&lt;else&gt;&gt;&lt;&lt;phoneNumber &gt;&gt;&lt;&lt;es_&gt;&gt;</w:t>
             </w:r>
           </w:p>
         </w:tc>
@@ -2207,55 +1790,7 @@
                 <w:rFonts w:ascii="GDSTransportWebsite" w:hAnsi="GDSTransportWebsite"/>
                 <w:color w:val="0A0A0A"/>
               </w:rPr>
-              <w:t>&lt;&lt;cs_{</w:t>
-            </w:r>
-            <w:proofErr w:type="spellStart"/>
-            <w:r>
-              <w:rPr>
-                <w:rFonts w:ascii="GDSTransportWebsite" w:hAnsi="GDSTransportWebsite"/>
-                <w:color w:val="0A0A0A"/>
-              </w:rPr>
-              <w:t>isBlank</w:t>
-            </w:r>
-            <w:proofErr w:type="spellEnd"/>
-            <w:r>
-              <w:rPr>
-                <w:rFonts w:ascii="GDSTransportWebsite" w:hAnsi="GDSTransportWebsite"/>
-                <w:color w:val="0A0A0A"/>
-              </w:rPr>
-              <w:t>(</w:t>
-            </w:r>
-            <w:proofErr w:type="spellStart"/>
-            <w:r>
-              <w:rPr>
-                <w:rFonts w:ascii="GDSTransportWebsite" w:hAnsi="GDSTransportWebsite"/>
-                <w:color w:val="0A0A0A"/>
-              </w:rPr>
-              <w:t>emailAddress</w:t>
-            </w:r>
-            <w:proofErr w:type="spellEnd"/>
-            <w:r>
-              <w:rPr>
-                <w:rFonts w:ascii="GDSTransportWebsite" w:hAnsi="GDSTransportWebsite"/>
-                <w:color w:val="0A0A0A"/>
-              </w:rPr>
-              <w:t>)}&gt;&gt;Not Provided&lt;&lt;else&gt;&gt;&lt;&lt;</w:t>
-            </w:r>
-            <w:proofErr w:type="spellStart"/>
-            <w:r>
-              <w:rPr>
-                <w:rFonts w:ascii="GDSTransportWebsite" w:hAnsi="GDSTransportWebsite"/>
-                <w:color w:val="0A0A0A"/>
-              </w:rPr>
-              <w:t>emailAddress</w:t>
-            </w:r>
-            <w:proofErr w:type="spellEnd"/>
-            <w:r>
-              <w:rPr>
-                <w:rFonts w:ascii="GDSTransportWebsite" w:hAnsi="GDSTransportWebsite"/>
-                <w:color w:val="0A0A0A"/>
-              </w:rPr>
-              <w:t>&gt;&gt;&lt;&lt;es_&gt;&gt;</w:t>
+              <w:t>&lt;&lt;cs_{isBlank(emailAddress)}&gt;&gt;Not Provided&lt;&lt;else&gt;&gt;&lt;&lt;emailAddress&gt;&gt;&lt;&lt;es_&gt;&gt;</w:t>
             </w:r>
           </w:p>
         </w:tc>
@@ -2376,20 +1911,8 @@
                 <w:color w:val="0A0A0A"/>
                 <w:shd w:val="clear" w:color="auto" w:fill="FFFFFF"/>
               </w:rPr>
-              <w:t>&lt;&lt;</w:t>
-            </w:r>
-            <w:proofErr w:type="spellStart"/>
-            <w:r>
-              <w:rPr>
-                <w:rFonts w:ascii="GDSTransportWebsite" w:hAnsi="GDSTransportWebsite"/>
-                <w:b/>
-                <w:bCs/>
-                <w:color w:val="0A0A0A"/>
-                <w:shd w:val="clear" w:color="auto" w:fill="FFFFFF"/>
-              </w:rPr>
-              <w:t>legalRepHeading</w:t>
-            </w:r>
-            <w:proofErr w:type="spellEnd"/>
+              <w:t>&lt;&lt;legalRepHeading</w:t>
+            </w:r>
             <w:r>
               <w:rPr>
                 <w:rFonts w:ascii="GDSTransportWebsite" w:hAnsi="GDSTransportWebsite"/>
@@ -2425,23 +1948,7 @@
                 <w:rFonts w:ascii="GDSTransportWebsite" w:hAnsi="GDSTransportWebsite"/>
                 <w:color w:val="0A0A0A"/>
               </w:rPr>
-              <w:t>&lt;&lt;</w:t>
-            </w:r>
-            <w:proofErr w:type="spellStart"/>
-            <w:r>
-              <w:rPr>
-                <w:rFonts w:ascii="GDSTransportWebsite" w:hAnsi="GDSTransportWebsite"/>
-                <w:color w:val="0A0A0A"/>
-              </w:rPr>
-              <w:t>representative.organisationName</w:t>
-            </w:r>
-            <w:proofErr w:type="spellEnd"/>
-            <w:r>
-              <w:rPr>
-                <w:rFonts w:ascii="GDSTransportWebsite" w:hAnsi="GDSTransportWebsite"/>
-                <w:color w:val="0A0A0A"/>
-              </w:rPr>
-              <w:t>&gt;&gt;</w:t>
+              <w:t>&lt;&lt;representative.organisationName&gt;&gt;</w:t>
             </w:r>
           </w:p>
         </w:tc>
@@ -2553,23 +2060,7 @@
                 <w:rFonts w:ascii="GDSTransportWebsite" w:hAnsi="GDSTransportWebsite"/>
                 <w:color w:val="0A0A0A"/>
               </w:rPr>
-              <w:t>&lt;&lt;</w:t>
-            </w:r>
-            <w:proofErr w:type="spellStart"/>
-            <w:r>
-              <w:rPr>
-                <w:rFonts w:ascii="GDSTransportWebsite" w:hAnsi="GDSTransportWebsite"/>
-                <w:color w:val="0A0A0A"/>
-              </w:rPr>
-              <w:t>representative.serviceAddress.PostTown</w:t>
-            </w:r>
-            <w:proofErr w:type="spellEnd"/>
-            <w:r>
-              <w:rPr>
-                <w:rFonts w:ascii="GDSTransportWebsite" w:hAnsi="GDSTransportWebsite"/>
-                <w:color w:val="0A0A0A"/>
-              </w:rPr>
-              <w:t>&gt;&gt;&lt;&lt;es_&gt;&gt;</w:t>
+              <w:t>&lt;&lt;representative.serviceAddress.PostTown&gt;&gt;&lt;&lt;es_&gt;&gt;</w:t>
             </w:r>
           </w:p>
           <w:p>
@@ -2601,23 +2092,7 @@
                 <w:rFonts w:ascii="GDSTransportWebsite" w:hAnsi="GDSTransportWebsite"/>
                 <w:color w:val="0A0A0A"/>
               </w:rPr>
-              <w:t xml:space="preserve">&lt;&lt; </w:t>
-            </w:r>
-            <w:proofErr w:type="spellStart"/>
-            <w:r>
-              <w:rPr>
-                <w:rFonts w:ascii="GDSTransportWebsite" w:hAnsi="GDSTransportWebsite"/>
-                <w:color w:val="0A0A0A"/>
-              </w:rPr>
-              <w:t>representative.serviceAddress.Country</w:t>
-            </w:r>
-            <w:proofErr w:type="spellEnd"/>
-            <w:r>
-              <w:rPr>
-                <w:rFonts w:ascii="GDSTransportWebsite" w:hAnsi="GDSTransportWebsite"/>
-                <w:color w:val="0A0A0A"/>
-              </w:rPr>
-              <w:t>&gt;&gt;&lt;&lt;es_&gt;&gt;</w:t>
+              <w:t>&lt;&lt; representative.serviceAddress.Country&gt;&gt;&lt;&lt;es_&gt;&gt;</w:t>
             </w:r>
           </w:p>
         </w:tc>
@@ -2684,23 +2159,7 @@
                 <w:rFonts w:ascii="GDSTransportWebsite" w:hAnsi="GDSTransportWebsite"/>
                 <w:color w:val="0A0A0A"/>
               </w:rPr>
-              <w:t>&lt;&lt;</w:t>
-            </w:r>
-            <w:proofErr w:type="spellStart"/>
-            <w:r>
-              <w:rPr>
-                <w:rFonts w:ascii="GDSTransportWebsite" w:hAnsi="GDSTransportWebsite"/>
-                <w:color w:val="0A0A0A"/>
-              </w:rPr>
-              <w:t>representative.emailAddress</w:t>
-            </w:r>
-            <w:proofErr w:type="spellEnd"/>
-            <w:r>
-              <w:rPr>
-                <w:rFonts w:ascii="GDSTransportWebsite" w:hAnsi="GDSTransportWebsite"/>
-                <w:color w:val="0A0A0A"/>
-              </w:rPr>
-              <w:t>&gt;&gt;</w:t>
+              <w:t>&lt;&lt;representative.emailAddress&gt;&gt;</w:t>
             </w:r>
           </w:p>
         </w:tc>
@@ -2760,23 +2219,7 @@
                 <w:rFonts w:ascii="GDSTransportWebsite" w:hAnsi="GDSTransportWebsite"/>
                 <w:color w:val="0A0A0A"/>
               </w:rPr>
-              <w:t>&lt;&lt;</w:t>
-            </w:r>
-            <w:proofErr w:type="spellStart"/>
-            <w:r>
-              <w:rPr>
-                <w:rFonts w:ascii="GDSTransportWebsite" w:hAnsi="GDSTransportWebsite"/>
-                <w:color w:val="0A0A0A"/>
-              </w:rPr>
-              <w:t>representative.phoneNumber</w:t>
-            </w:r>
-            <w:proofErr w:type="spellEnd"/>
-            <w:r>
-              <w:rPr>
-                <w:rFonts w:ascii="GDSTransportWebsite" w:hAnsi="GDSTransportWebsite"/>
-                <w:color w:val="0A0A0A"/>
-              </w:rPr>
-              <w:t>&gt;&gt;</w:t>
+              <w:t>&lt;&lt;representative.phoneNumber&gt;&gt;</w:t>
             </w:r>
           </w:p>
         </w:tc>
@@ -2836,23 +2279,7 @@
                 <w:rFonts w:ascii="GDSTransportWebsite" w:hAnsi="GDSTransportWebsite"/>
                 <w:color w:val="0A0A0A"/>
               </w:rPr>
-              <w:t>&lt;&lt;</w:t>
-            </w:r>
-            <w:proofErr w:type="spellStart"/>
-            <w:r>
-              <w:rPr>
-                <w:rFonts w:ascii="GDSTransportWebsite" w:hAnsi="GDSTransportWebsite"/>
-                <w:color w:val="0A0A0A"/>
-              </w:rPr>
-              <w:t>representative.dxAddress</w:t>
-            </w:r>
-            <w:proofErr w:type="spellEnd"/>
-            <w:r>
-              <w:rPr>
-                <w:rFonts w:ascii="GDSTransportWebsite" w:hAnsi="GDSTransportWebsite"/>
-                <w:color w:val="0A0A0A"/>
-              </w:rPr>
-              <w:t>&gt;&gt;</w:t>
+              <w:t>&lt;&lt;representative.dxAddress&gt;&gt;</w:t>
             </w:r>
           </w:p>
         </w:tc>
@@ -2887,29 +2314,7 @@
                 <w:color w:val="0A0A0A"/>
                 <w:shd w:val="clear" w:color="auto" w:fill="FFFFFF"/>
               </w:rPr>
-              <w:t>&lt;&lt;</w:t>
-            </w:r>
-            <w:proofErr w:type="spellStart"/>
-            <w:r>
-              <w:rPr>
-                <w:rFonts w:ascii="GDSTransportWebsite" w:hAnsi="GDSTransportWebsite"/>
-                <w:b/>
-                <w:bCs/>
-                <w:color w:val="0A0A0A"/>
-                <w:shd w:val="clear" w:color="auto" w:fill="FFFFFF"/>
-              </w:rPr>
-              <w:t>er_respondents</w:t>
-            </w:r>
-            <w:proofErr w:type="spellEnd"/>
-            <w:r>
-              <w:rPr>
-                <w:rFonts w:ascii="GDSTransportWebsite" w:hAnsi="GDSTransportWebsite"/>
-                <w:b/>
-                <w:bCs/>
-                <w:color w:val="0A0A0A"/>
-                <w:shd w:val="clear" w:color="auto" w:fill="FFFFFF"/>
-              </w:rPr>
-              <w:t>&gt;&gt;</w:t>
+              <w:t>&lt;&lt;er_respondents&gt;&gt;</w:t>
             </w:r>
           </w:p>
         </w:tc>
@@ -2949,27 +2354,7 @@
           <w:sz w:val="36"/>
           <w:szCs w:val="36"/>
         </w:rPr>
-        <w:t>&lt;&lt;cs_{</w:t>
-      </w:r>
-      <w:proofErr w:type="spellStart"/>
-      <w:r>
-        <w:rPr>
-          <w:rFonts w:ascii="GDSTransportWebsite" w:hAnsi="GDSTransportWebsite"/>
-          <w:color w:val="0A0A0A"/>
-          <w:sz w:val="36"/>
-          <w:szCs w:val="36"/>
-        </w:rPr>
-        <w:t>allocatedTrack</w:t>
-      </w:r>
-      <w:proofErr w:type="spellEnd"/>
-      <w:r>
-        <w:rPr>
-          <w:rFonts w:ascii="GDSTransportWebsite" w:hAnsi="GDSTransportWebsite"/>
-          <w:color w:val="0A0A0A"/>
-          <w:sz w:val="36"/>
-          <w:szCs w:val="36"/>
-        </w:rPr>
-        <w:t>!='SMALL_CLAIM'}&gt;&gt;</w:t>
+        <w:t>&lt;&lt;cs_{allocatedTrack!='SMALL_CLAIM'}&gt;&gt;</w:t>
       </w:r>
     </w:p>
     <w:p>
@@ -3124,23 +2509,7 @@
                 <w:rFonts w:ascii="GDSTransportWebsite" w:hAnsi="GDSTransportWebsite"/>
                 <w:color w:val="0A0A0A"/>
               </w:rPr>
-              <w:t>&lt;&lt;</w:t>
-            </w:r>
-            <w:proofErr w:type="spellStart"/>
-            <w:r>
-              <w:rPr>
-                <w:rFonts w:ascii="GDSTransportWebsite" w:hAnsi="GDSTransportWebsite"/>
-                <w:color w:val="0A0A0A"/>
-              </w:rPr>
-              <w:t>fileDirectionsQuestionnaire.oneMonthStayRequested</w:t>
-            </w:r>
-            <w:proofErr w:type="spellEnd"/>
-            <w:r>
-              <w:rPr>
-                <w:rFonts w:ascii="GDSTransportWebsite" w:hAnsi="GDSTransportWebsite"/>
-                <w:color w:val="0A0A0A"/>
-              </w:rPr>
-              <w:t>&gt;&gt;</w:t>
+              <w:t>&lt;&lt;fileDirectionsQuestionnaire.oneMonthStayRequested&gt;&gt;</w:t>
             </w:r>
           </w:p>
         </w:tc>
@@ -3320,7 +2689,6 @@
               </w:rPr>
               <w:t>&lt;&lt;</w:t>
             </w:r>
-            <w:proofErr w:type="spellStart"/>
             <w:r>
               <w:rPr>
                 <w:rFonts w:ascii="GDSTransportWebsite" w:hAnsi="GDSTransportWebsite"/>
@@ -3335,7 +2703,6 @@
               </w:rPr>
               <w:t>isSubjectToFixedRecoverableCostRegime</w:t>
             </w:r>
-            <w:proofErr w:type="spellEnd"/>
             <w:r>
               <w:rPr>
                 <w:rFonts w:ascii="GDSTransportWebsite" w:hAnsi="GDSTransportWebsite"/>
@@ -3373,7 +2740,6 @@
         </w:rPr>
         <w:t xml:space="preserve"> </w:t>
       </w:r>
-      <w:proofErr w:type="spellStart"/>
       <w:r>
         <w:rPr>
           <w:rFonts w:ascii="GDSTransportWebsite" w:hAnsi="GDSTransportWebsite"/>
@@ -3388,7 +2754,6 @@
         </w:rPr>
         <w:t>isSubjectToFixedRecoverableCostRegime</w:t>
       </w:r>
-      <w:proofErr w:type="spellEnd"/>
       <w:r>
         <w:rPr>
           <w:rFonts w:ascii="GDSTransportWebsite" w:hAnsi="GDSTransportWebsite"/>
@@ -3474,17 +2839,8 @@
                 <w:rFonts w:ascii="GDSTransportWebsite" w:hAnsi="GDSTransportWebsite"/>
                 <w:color w:val="0A0A0A"/>
               </w:rPr>
-              <w:t>&lt;&lt;</w:t>
-            </w:r>
-            <w:proofErr w:type="spellStart"/>
-            <w:r>
-              <w:rPr>
-                <w:rFonts w:ascii="GDSTransportWebsite" w:hAnsi="GDSTransportWebsite"/>
-                <w:color w:val="0A0A0A"/>
-              </w:rPr>
-              <w:t>fixedRecoverableCosts.bandText</w:t>
-            </w:r>
-            <w:proofErr w:type="spellEnd"/>
+              <w:t>&lt;&lt;fixedRecoverableCosts.bandText</w:t>
+            </w:r>
             <w:r>
               <w:rPr>
                 <w:rFonts w:ascii="GDSTransportWebsite" w:hAnsi="GDSTransportWebsite"/>
@@ -3542,15 +2898,7 @@
                 <w:rFonts w:ascii="GDSTransportWebsite" w:hAnsi="GDSTransportWebsite"/>
                 <w:color w:val="0A0A0A"/>
               </w:rPr>
-              <w:t>&lt;&lt;</w:t>
-            </w:r>
-            <w:proofErr w:type="spellStart"/>
-            <w:r>
-              <w:rPr>
-                <w:rFonts w:ascii="GDSTransportWebsite" w:hAnsi="GDSTransportWebsite"/>
-                <w:color w:val="0A0A0A"/>
-              </w:rPr>
-              <w:t>fixedRecoverableCosts.</w:t>
+              <w:t>&lt;&lt;fixedRecoverableCosts.</w:t>
             </w:r>
             <w:r>
               <w:rPr>
@@ -3559,7 +2907,6 @@
               </w:rPr>
               <w:t>complexityBandingAgreed</w:t>
             </w:r>
-            <w:proofErr w:type="spellEnd"/>
             <w:r>
               <w:rPr>
                 <w:rFonts w:ascii="GDSTransportWebsite" w:hAnsi="GDSTransportWebsite"/>
@@ -3701,25 +3048,8 @@
                 <w:rFonts w:ascii="GDSTransportWebsite" w:hAnsi="GDSTransportWebsite"/>
                 <w:color w:val="0A0A0A"/>
               </w:rPr>
-              <w:t>&lt;&lt;cs_{</w:t>
-            </w:r>
-            <w:proofErr w:type="spellStart"/>
-            <w:r>
-              <w:rPr>
-                <w:rFonts w:ascii="GDSTransportWebsite" w:hAnsi="GDSTransportWebsite"/>
-                <w:color w:val="0A0A0A"/>
-              </w:rPr>
-              <w:t>isBlank</w:t>
-            </w:r>
-            <w:proofErr w:type="spellEnd"/>
-            <w:r>
-              <w:rPr>
-                <w:rFonts w:ascii="GDSTransportWebsite" w:hAnsi="GDSTransportWebsite"/>
-                <w:color w:val="0A0A0A"/>
-              </w:rPr>
-              <w:t>(</w:t>
-            </w:r>
-            <w:proofErr w:type="spellStart"/>
+              <w:t>&lt;&lt;cs_{isBlank(</w:t>
+            </w:r>
             <w:r>
               <w:rPr>
                 <w:rFonts w:ascii="GDSTransportWebsite" w:hAnsi="GDSTransportWebsite"/>
@@ -3727,7 +3057,6 @@
               </w:rPr>
               <w:t>fixedRecoverableCosts.reasons</w:t>
             </w:r>
-            <w:proofErr w:type="spellEnd"/>
             <w:r>
               <w:rPr>
                 <w:rFonts w:ascii="GDSTransportWebsite" w:hAnsi="GDSTransportWebsite"/>
@@ -3740,17 +3069,8 @@
                 <w:rFonts w:ascii="GDSTransportWebsite" w:hAnsi="GDSTransportWebsite"/>
                 <w:color w:val="0A0A0A"/>
               </w:rPr>
-              <w:t xml:space="preserve"> </w:t>
-            </w:r>
-            <w:proofErr w:type="spellStart"/>
-            <w:r>
-              <w:rPr>
-                <w:rFonts w:ascii="GDSTransportWebsite" w:hAnsi="GDSTransportWebsite"/>
-                <w:color w:val="0A0A0A"/>
-              </w:rPr>
-              <w:t>fixedRecoverableCosts.reasons</w:t>
-            </w:r>
-            <w:proofErr w:type="spellEnd"/>
+              <w:t xml:space="preserve"> fixedRecoverableCosts.reasons</w:t>
+            </w:r>
             <w:r>
               <w:rPr>
                 <w:rFonts w:ascii="GDSTransportWebsite" w:hAnsi="GDSTransportWebsite"/>
@@ -3821,27 +3141,7 @@
           <w:sz w:val="36"/>
           <w:szCs w:val="36"/>
         </w:rPr>
-        <w:t>&lt;&lt;cs_{</w:t>
-      </w:r>
-      <w:proofErr w:type="spellStart"/>
-      <w:r>
-        <w:rPr>
-          <w:rFonts w:ascii="GDSTransportWebsite" w:hAnsi="GDSTransportWebsite"/>
-          <w:color w:val="0A0A0A"/>
-          <w:sz w:val="36"/>
-          <w:szCs w:val="36"/>
-        </w:rPr>
-        <w:t>allocatedTrack</w:t>
-      </w:r>
-      <w:proofErr w:type="spellEnd"/>
-      <w:r>
-        <w:rPr>
-          <w:rFonts w:ascii="GDSTransportWebsite" w:hAnsi="GDSTransportWebsite"/>
-          <w:color w:val="0A0A0A"/>
-          <w:sz w:val="36"/>
-          <w:szCs w:val="36"/>
-        </w:rPr>
-        <w:t>='FAST_CLAIM'}&gt;&gt;</w:t>
+        <w:t>&lt;&lt;cs_{allocatedTrack='FAST_CLAIM'}&gt;&gt;</w:t>
       </w:r>
     </w:p>
     <w:p>
@@ -3946,23 +3246,7 @@
                 <w:rFonts w:ascii="GDSTransportWebsite" w:hAnsi="GDSTransportWebsite"/>
                 <w:color w:val="0A0A0A"/>
               </w:rPr>
-              <w:t>&lt;&lt;</w:t>
-            </w:r>
-            <w:proofErr w:type="spellStart"/>
-            <w:r>
-              <w:rPr>
-                <w:rFonts w:ascii="GDSTransportWebsite" w:hAnsi="GDSTransportWebsite"/>
-                <w:color w:val="0A0A0A"/>
-              </w:rPr>
-              <w:t>disclosureOfElectronicDocuments.reachedAgreement</w:t>
-            </w:r>
-            <w:proofErr w:type="spellEnd"/>
-            <w:r>
-              <w:rPr>
-                <w:rFonts w:ascii="GDSTransportWebsite" w:hAnsi="GDSTransportWebsite"/>
-                <w:color w:val="0A0A0A"/>
-              </w:rPr>
-              <w:t>&gt;&gt;</w:t>
+              <w:t>&lt;&lt;disclosureOfElectronicDocuments.reachedAgreement&gt;&gt;</w:t>
             </w:r>
           </w:p>
         </w:tc>
@@ -3975,43 +3259,7 @@
           <w:color w:val="0A0A0A"/>
           <w:shd w:val="clear" w:color="auto" w:fill="FFFFFF"/>
         </w:rPr>
-        <w:t>&lt;&lt;cs_{</w:t>
-      </w:r>
-      <w:proofErr w:type="spellStart"/>
-      <w:r>
-        <w:rPr>
-          <w:rFonts w:ascii="GDSTransportWebsite" w:hAnsi="GDSTransportWebsite"/>
-          <w:color w:val="0A0A0A"/>
-          <w:shd w:val="clear" w:color="auto" w:fill="FFFFFF"/>
-        </w:rPr>
-        <w:t>disclosureOfElectronicDocuments.reachedAgreement</w:t>
-      </w:r>
-      <w:proofErr w:type="spellEnd"/>
-      <w:r>
-        <w:rPr>
-          <w:rFonts w:ascii="GDSTransportWebsite" w:hAnsi="GDSTransportWebsite"/>
-          <w:color w:val="0A0A0A"/>
-          <w:shd w:val="clear" w:color="auto" w:fill="FFFFFF"/>
-        </w:rPr>
-        <w:t xml:space="preserve">='No' &amp;&amp; </w:t>
-      </w:r>
-      <w:proofErr w:type="spellStart"/>
-      <w:r>
-        <w:rPr>
-          <w:rFonts w:ascii="GDSTransportWebsite" w:hAnsi="GDSTransportWebsite"/>
-          <w:color w:val="0A0A0A"/>
-          <w:shd w:val="clear" w:color="auto" w:fill="FFFFFF"/>
-        </w:rPr>
-        <w:t>disclosureOfElectronicDocuments.agreementLikely</w:t>
-      </w:r>
-      <w:proofErr w:type="spellEnd"/>
-      <w:r>
-        <w:rPr>
-          <w:rFonts w:ascii="GDSTransportWebsite" w:hAnsi="GDSTransportWebsite"/>
-          <w:color w:val="0A0A0A"/>
-          <w:shd w:val="clear" w:color="auto" w:fill="FFFFFF"/>
-        </w:rPr>
-        <w:t>='No' }&gt;&gt;</w:t>
+        <w:t>&lt;&lt;cs_{disclosureOfElectronicDocuments.reachedAgreement='No' &amp;&amp; disclosureOfElectronicDocuments.agreementLikely='No' }&gt;&gt;</w:t>
       </w:r>
     </w:p>
     <w:tbl>
@@ -4090,23 +3338,7 @@
                 <w:rFonts w:ascii="GDSTransportWebsite" w:hAnsi="GDSTransportWebsite"/>
                 <w:color w:val="0A0A0A"/>
               </w:rPr>
-              <w:t>&lt;&lt;</w:t>
-            </w:r>
-            <w:proofErr w:type="spellStart"/>
-            <w:r>
-              <w:rPr>
-                <w:rFonts w:ascii="GDSTransportWebsite" w:hAnsi="GDSTransportWebsite"/>
-                <w:color w:val="0A0A0A"/>
-              </w:rPr>
-              <w:t>disclosureOfElectronicDocuments.reasonForNoAgreement</w:t>
-            </w:r>
-            <w:proofErr w:type="spellEnd"/>
-            <w:r>
-              <w:rPr>
-                <w:rFonts w:ascii="GDSTransportWebsite" w:hAnsi="GDSTransportWebsite"/>
-                <w:color w:val="0A0A0A"/>
-              </w:rPr>
-              <w:t>&gt;&gt;</w:t>
+              <w:t>&lt;&lt;disclosureOfElectronicDocuments.reasonForNoAgreement&gt;&gt;</w:t>
             </w:r>
           </w:p>
         </w:tc>
@@ -4260,23 +3492,7 @@
                 <w:rFonts w:ascii="GDSTransportWebsite" w:hAnsi="GDSTransportWebsite"/>
                 <w:color w:val="0A0A0A"/>
               </w:rPr>
-              <w:t>&lt;&lt;</w:t>
-            </w:r>
-            <w:proofErr w:type="spellStart"/>
-            <w:r>
-              <w:rPr>
-                <w:rFonts w:ascii="GDSTransportWebsite" w:hAnsi="GDSTransportWebsite"/>
-                <w:color w:val="0A0A0A"/>
-              </w:rPr>
-              <w:t>disclosureOfNonElectronicDocuments.bespokeDirections</w:t>
-            </w:r>
-            <w:proofErr w:type="spellEnd"/>
-            <w:r>
-              <w:rPr>
-                <w:rFonts w:ascii="GDSTransportWebsite" w:hAnsi="GDSTransportWebsite"/>
-                <w:color w:val="0A0A0A"/>
-              </w:rPr>
-              <w:t>&gt;&gt;</w:t>
+              <w:t>&lt;&lt;disclosureOfNonElectronicDocuments.bespokeDirections&gt;&gt;</w:t>
             </w:r>
           </w:p>
         </w:tc>
@@ -4410,23 +3626,7 @@
                 <w:color w:val="0A0A0A"/>
               </w:rPr>
               <w:lastRenderedPageBreak/>
-              <w:t>&lt;&lt;</w:t>
-            </w:r>
-            <w:proofErr w:type="spellStart"/>
-            <w:r>
-              <w:rPr>
-                <w:rFonts w:ascii="GDSTransportWebsite" w:hAnsi="GDSTransportWebsite"/>
-                <w:color w:val="0A0A0A"/>
-              </w:rPr>
-              <w:t>disclosureReport.disclosureFormFiledAndServed</w:t>
-            </w:r>
-            <w:proofErr w:type="spellEnd"/>
-            <w:r>
-              <w:rPr>
-                <w:rFonts w:ascii="GDSTransportWebsite" w:hAnsi="GDSTransportWebsite"/>
-                <w:color w:val="0A0A0A"/>
-              </w:rPr>
-              <w:t>&gt;&gt;</w:t>
+              <w:t>&lt;&lt;disclosureReport.disclosureFormFiledAndServed&gt;&gt;</w:t>
             </w:r>
           </w:p>
         </w:tc>
@@ -4458,7 +3658,6 @@
         </w:rPr>
         <w:t>'Yes'=</w:t>
       </w:r>
-      <w:proofErr w:type="spellStart"/>
       <w:r>
         <w:rPr>
           <w:rFonts w:ascii="GDSTransportWebsite" w:hAnsi="GDSTransportWebsite"/>
@@ -4466,7 +3665,6 @@
         </w:rPr>
         <w:t>disclosureReport.disclosureFormFiledAndServed</w:t>
       </w:r>
-      <w:proofErr w:type="spellEnd"/>
       <w:r>
         <w:rPr>
           <w:rFonts w:ascii="GDSTransportWebsite" w:hAnsi="GDSTransportWebsite"/>
@@ -4558,23 +3756,7 @@
                 <w:rFonts w:ascii="GDSTransportWebsite" w:hAnsi="GDSTransportWebsite"/>
                 <w:color w:val="0A0A0A"/>
               </w:rPr>
-              <w:t>&lt;&lt;</w:t>
-            </w:r>
-            <w:proofErr w:type="spellStart"/>
-            <w:r>
-              <w:rPr>
-                <w:rFonts w:ascii="GDSTransportWebsite" w:hAnsi="GDSTransportWebsite"/>
-                <w:color w:val="0A0A0A"/>
-              </w:rPr>
-              <w:t>disclosureReport.draftOrderNumber</w:t>
-            </w:r>
-            <w:proofErr w:type="spellEnd"/>
-            <w:r>
-              <w:rPr>
-                <w:rFonts w:ascii="GDSTransportWebsite" w:hAnsi="GDSTransportWebsite"/>
-                <w:color w:val="0A0A0A"/>
-              </w:rPr>
-              <w:t>&gt;&gt;</w:t>
+              <w:t>&lt;&lt;disclosureReport.draftOrderNumber&gt;&gt;</w:t>
             </w:r>
           </w:p>
         </w:tc>
@@ -4621,6 +3803,428 @@
           <w:color w:val="0A0A0A"/>
           <w:sz w:val="36"/>
           <w:szCs w:val="36"/>
+        </w:rPr>
+        <w:t>&lt;&lt;es_&gt;&gt;</w:t>
+      </w:r>
+    </w:p>
+    <w:p>
+      <w:pPr>
+        <w:pBdr>
+          <w:bottom w:val="single" w:sz="4" w:space="1" w:color="000000"/>
+        </w:pBdr>
+        <w:spacing w:before="120" w:after="120"/>
+        <w:rPr>
+          <w:rFonts w:ascii="GDSTransportWebsite" w:hAnsi="GDSTransportWebsite"/>
+          <w:color w:val="0A0A0A"/>
+          <w:sz w:val="36"/>
+          <w:szCs w:val="36"/>
+        </w:rPr>
+      </w:pPr>
+      <w:r>
+        <w:rPr>
+          <w:rFonts w:ascii="GDSTransportWebsite" w:hAnsi="GDSTransportWebsite"/>
+          <w:color w:val="0A0A0A"/>
+          <w:sz w:val="36"/>
+          <w:szCs w:val="36"/>
+        </w:rPr>
+        <w:t>&lt;&lt;cs</w:t>
+      </w:r>
+      <w:proofErr w:type="gramStart"/>
+      <w:r>
+        <w:rPr>
+          <w:rFonts w:ascii="GDSTransportWebsite" w:hAnsi="GDSTransportWebsite"/>
+          <w:color w:val="0A0A0A"/>
+          <w:sz w:val="36"/>
+          <w:szCs w:val="36"/>
+        </w:rPr>
+        <w:t>_{</w:t>
+      </w:r>
+      <w:proofErr w:type="gramEnd"/>
+      <w:r>
+        <w:rPr>
+          <w:rFonts w:ascii="GDSTransportWebsite" w:hAnsi="GDSTransportWebsite"/>
+          <w:color w:val="0A0A0A"/>
+          <w:sz w:val="36"/>
+          <w:szCs w:val="36"/>
+        </w:rPr>
+        <w:t>a</w:t>
+      </w:r>
+      <w:r>
+        <w:rPr>
+          <w:rFonts w:ascii="GDSTransportWebsite" w:hAnsi="GDSTransportWebsite"/>
+          <w:color w:val="0A0A0A"/>
+          <w:sz w:val="36"/>
+          <w:szCs w:val="36"/>
+        </w:rPr>
+        <w:t>llocatedTrack</w:t>
+      </w:r>
+      <w:r>
+        <w:rPr>
+          <w:rFonts w:ascii="GDSTransportWebsite" w:hAnsi="GDSTransportWebsite"/>
+          <w:color w:val="0A0A0A"/>
+          <w:sz w:val="36"/>
+          <w:szCs w:val="36"/>
+        </w:rPr>
+        <w:t>=</w:t>
+      </w:r>
+      <w:r>
+        <w:rPr>
+          <w:rFonts w:ascii="GDSTransportWebsite" w:hAnsi="GDSTransportWebsite"/>
+          <w:color w:val="0A0A0A"/>
+          <w:sz w:val="36"/>
+          <w:szCs w:val="36"/>
+        </w:rPr>
+        <w:t>'SMALL_CLAIM</w:t>
+      </w:r>
+      <w:r>
+        <w:rPr>
+          <w:rFonts w:ascii="GDSTransportWebsite" w:hAnsi="GDSTransportWebsite"/>
+          <w:color w:val="0A0A0A"/>
+          <w:sz w:val="36"/>
+          <w:szCs w:val="36"/>
+        </w:rPr>
+        <w:t>'</w:t>
+      </w:r>
+      <w:r>
+        <w:rPr>
+          <w:rFonts w:ascii="GDSTransportWebsite" w:hAnsi="GDSTransportWebsite"/>
+          <w:color w:val="0A0A0A"/>
+          <w:sz w:val="36"/>
+          <w:szCs w:val="36"/>
+        </w:rPr>
+        <w:t xml:space="preserve"> &amp;&amp;</w:t>
+      </w:r>
+      <w:r>
+        <w:t xml:space="preserve"> </w:t>
+      </w:r>
+      <w:r>
+        <w:rPr>
+          <w:rFonts w:ascii="GDSTransportWebsite" w:hAnsi="GDSTransportWebsite"/>
+          <w:color w:val="0A0A0A"/>
+          <w:sz w:val="36"/>
+          <w:szCs w:val="36"/>
+        </w:rPr>
+        <w:t>deterWithoutHearingYesNo</w:t>
+      </w:r>
+      <w:r>
+        <w:rPr>
+          <w:rFonts w:ascii="GDSTransportWebsite" w:hAnsi="GDSTransportWebsite"/>
+          <w:color w:val="0A0A0A"/>
+          <w:sz w:val="36"/>
+          <w:szCs w:val="36"/>
+        </w:rPr>
+        <w:t>!=null }&gt;&gt;</w:t>
+      </w:r>
+    </w:p>
+    <w:p>
+      <w:pPr>
+        <w:pBdr>
+          <w:bottom w:val="single" w:sz="4" w:space="1" w:color="000000"/>
+        </w:pBdr>
+        <w:spacing w:before="120" w:after="120"/>
+        <w:rPr>
+          <w:rFonts w:ascii="GDSTransportWebsite" w:hAnsi="GDSTransportWebsite"/>
+          <w:color w:val="0A0A0A"/>
+          <w:sz w:val="36"/>
+          <w:szCs w:val="36"/>
+        </w:rPr>
+      </w:pPr>
+      <w:r>
+        <w:rPr>
+          <w:rFonts w:ascii="GDSTransportWebsite" w:hAnsi="GDSTransportWebsite"/>
+          <w:color w:val="0A0A0A"/>
+          <w:sz w:val="36"/>
+          <w:szCs w:val="36"/>
+        </w:rPr>
+        <w:t>About Hearing</w:t>
+      </w:r>
+    </w:p>
+    <w:tbl>
+      <w:tblPr>
+        <w:tblStyle w:val="TableGrid"/>
+        <w:tblW w:w="10065" w:type="dxa"/>
+        <w:tblLayout w:type="fixed"/>
+        <w:tblLook w:val="04A0" w:firstRow="1" w:lastRow="0" w:firstColumn="1" w:lastColumn="0" w:noHBand="0" w:noVBand="1"/>
+      </w:tblPr>
+      <w:tblGrid>
+        <w:gridCol w:w="3541"/>
+        <w:gridCol w:w="6524"/>
+      </w:tblGrid>
+      <w:tr>
+        <w:trPr>
+          <w:trHeight w:val="680"/>
+        </w:trPr>
+        <w:tc>
+          <w:tcPr>
+            <w:tcW w:w="3539" w:type="dxa"/>
+            <w:tcBorders>
+              <w:top w:val="nil"/>
+              <w:left w:val="nil"/>
+              <w:bottom w:val="nil"/>
+              <w:right w:val="nil"/>
+            </w:tcBorders>
+          </w:tcPr>
+          <w:p>
+            <w:pPr>
+              <w:pStyle w:val="NormalWeb"/>
+              <w:spacing w:before="40" w:after="40"/>
+              <w:rPr>
+                <w:rFonts w:ascii="GDSTransportWebsite" w:hAnsi="GDSTransportWebsite"/>
+                <w:b/>
+                <w:bCs/>
+              </w:rPr>
+            </w:pPr>
+            <w:r>
+              <w:rPr>
+                <w:rFonts w:ascii="GDSTransportWebsite" w:hAnsi="GDSTransportWebsite"/>
+                <w:b/>
+                <w:bCs/>
+              </w:rPr>
+              <w:t xml:space="preserve">Do you consider that this claim is suitable for determination without a hearing i.e. by a Judge reading and considering the case papers, witness statements and other documents filed by the parties, </w:t>
+            </w:r>
+            <w:proofErr w:type="gramStart"/>
+            <w:r>
+              <w:rPr>
+                <w:rFonts w:ascii="GDSTransportWebsite" w:hAnsi="GDSTransportWebsite"/>
+                <w:b/>
+                <w:bCs/>
+              </w:rPr>
+              <w:t>making a decision</w:t>
+            </w:r>
+            <w:proofErr w:type="gramEnd"/>
+            <w:r>
+              <w:rPr>
+                <w:rFonts w:ascii="GDSTransportWebsite" w:hAnsi="GDSTransportWebsite"/>
+                <w:b/>
+                <w:bCs/>
+              </w:rPr>
+              <w:t xml:space="preserve">, and giving a note of reasons for that decision? </w:t>
+            </w:r>
+          </w:p>
+          <w:p>
+            <w:pPr>
+              <w:pStyle w:val="NormalWeb"/>
+              <w:spacing w:before="40" w:after="40"/>
+              <w:rPr>
+                <w:rFonts w:ascii="GDSTransportWebsite" w:hAnsi="GDSTransportWebsite"/>
+                <w:b/>
+                <w:bCs/>
+              </w:rPr>
+            </w:pPr>
+          </w:p>
+        </w:tc>
+        <w:tc>
+          <w:tcPr>
+            <w:tcW w:w="6520" w:type="dxa"/>
+            <w:tcBorders>
+              <w:top w:val="nil"/>
+              <w:left w:val="nil"/>
+              <w:bottom w:val="nil"/>
+              <w:right w:val="nil"/>
+            </w:tcBorders>
+            <w:hideMark/>
+          </w:tcPr>
+          <w:p>
+            <w:pPr>
+              <w:spacing w:before="40" w:after="40"/>
+              <w:rPr>
+                <w:rFonts w:ascii="GDSTransportWebsite" w:hAnsi="GDSTransportWebsite"/>
+                <w:color w:val="0A0A0A"/>
+              </w:rPr>
+            </w:pPr>
+            <w:r>
+              <w:rPr>
+                <w:rFonts w:ascii="GDSTransportWebsite" w:hAnsi="GDSTransportWebsite"/>
+                <w:color w:val="0A0A0A"/>
+              </w:rPr>
+              <w:t>&lt;&lt;</w:t>
+            </w:r>
+            <w:bookmarkStart w:id="0" w:name="_Hlk194319285"/>
+            <w:r>
+              <w:rPr>
+                <w:rFonts w:ascii="GDSTransportWebsite" w:hAnsi="GDSTransportWebsite"/>
+                <w:color w:val="0A0A0A"/>
+              </w:rPr>
+              <w:t>deterWithoutHearingYesNo</w:t>
+            </w:r>
+            <w:bookmarkEnd w:id="0"/>
+            <w:r>
+              <w:rPr>
+                <w:rFonts w:ascii="GDSTransportWebsite" w:hAnsi="GDSTransportWebsite"/>
+                <w:color w:val="0A0A0A"/>
+              </w:rPr>
+              <w:t>&gt;&gt;</w:t>
+            </w:r>
+          </w:p>
+        </w:tc>
+      </w:tr>
+    </w:tbl>
+    <w:p>
+      <w:r>
+        <w:rPr>
+          <w:rFonts w:ascii="GDSTransportWebsite" w:hAnsi="GDSTransportWebsite"/>
+          <w:color w:val="0A0A0A"/>
+          <w:shd w:val="clear" w:color="auto" w:fill="FFFFFF"/>
+        </w:rPr>
+        <w:t>&lt;&lt;cs</w:t>
+      </w:r>
+      <w:proofErr w:type="gramStart"/>
+      <w:r>
+        <w:rPr>
+          <w:rFonts w:ascii="GDSTransportWebsite" w:hAnsi="GDSTransportWebsite"/>
+          <w:color w:val="0A0A0A"/>
+          <w:shd w:val="clear" w:color="auto" w:fill="FFFFFF"/>
+        </w:rPr>
+        <w:t>_{</w:t>
+      </w:r>
+      <w:proofErr w:type="gramEnd"/>
+      <w:r>
+        <w:rPr>
+          <w:rFonts w:ascii="GDSTransportWebsite" w:hAnsi="GDSTransportWebsite"/>
+          <w:color w:val="0A0A0A"/>
+        </w:rPr>
+        <w:t>deterWithoutHearingYesNo</w:t>
+      </w:r>
+      <w:r>
+        <w:rPr>
+          <w:rFonts w:ascii="GDSTransportWebsite" w:hAnsi="GDSTransportWebsite"/>
+          <w:color w:val="0A0A0A"/>
+          <w:shd w:val="clear" w:color="auto" w:fill="FFFFFF"/>
+        </w:rPr>
+        <w:t xml:space="preserve"> ='No'}&gt;&gt;</w:t>
+      </w:r>
+    </w:p>
+    <w:tbl>
+      <w:tblPr>
+        <w:tblStyle w:val="TableGrid"/>
+        <w:tblW w:w="10065" w:type="dxa"/>
+        <w:tblLayout w:type="fixed"/>
+        <w:tblLook w:val="04A0" w:firstRow="1" w:lastRow="0" w:firstColumn="1" w:lastColumn="0" w:noHBand="0" w:noVBand="1"/>
+      </w:tblPr>
+      <w:tblGrid>
+        <w:gridCol w:w="3541"/>
+        <w:gridCol w:w="6524"/>
+      </w:tblGrid>
+      <w:tr>
+        <w:tc>
+          <w:tcPr>
+            <w:tcW w:w="3539" w:type="dxa"/>
+            <w:tcBorders>
+              <w:top w:val="nil"/>
+              <w:left w:val="nil"/>
+              <w:bottom w:val="nil"/>
+              <w:right w:val="nil"/>
+            </w:tcBorders>
+          </w:tcPr>
+          <w:p>
+            <w:pPr>
+              <w:pStyle w:val="NormalWeb"/>
+              <w:spacing w:before="40" w:beforeAutospacing="0" w:after="40" w:afterAutospacing="0"/>
+              <w:rPr>
+                <w:rFonts w:ascii="GDSTransportWebsite" w:hAnsi="GDSTransportWebsite"/>
+                <w:b/>
+                <w:bCs/>
+                <w:color w:val="0A0A0A"/>
+                <w:shd w:val="clear" w:color="auto" w:fill="FFFFFF"/>
+              </w:rPr>
+            </w:pPr>
+            <w:r>
+              <w:rPr>
+                <w:rFonts w:ascii="GDSTransportWebsite" w:hAnsi="GDSTransportWebsite"/>
+                <w:b/>
+                <w:bCs/>
+                <w:color w:val="0A0A0A"/>
+                <w:shd w:val="clear" w:color="auto" w:fill="FFFFFF"/>
+              </w:rPr>
+              <w:t>If not, please state why</w:t>
+            </w:r>
+          </w:p>
+          <w:p>
+            <w:pPr>
+              <w:pStyle w:val="NormalWeb"/>
+              <w:spacing w:before="40" w:beforeAutospacing="0" w:after="40" w:afterAutospacing="0"/>
+            </w:pPr>
+          </w:p>
+        </w:tc>
+        <w:tc>
+          <w:tcPr>
+            <w:tcW w:w="6520" w:type="dxa"/>
+            <w:tcBorders>
+              <w:top w:val="nil"/>
+              <w:left w:val="nil"/>
+              <w:bottom w:val="nil"/>
+              <w:right w:val="nil"/>
+            </w:tcBorders>
+            <w:hideMark/>
+          </w:tcPr>
+          <w:p>
+            <w:pPr>
+              <w:spacing w:before="40" w:after="40"/>
+              <w:rPr>
+                <w:rFonts w:ascii="GDSTransportWebsite" w:hAnsi="GDSTransportWebsite"/>
+                <w:color w:val="0A0A0A"/>
+              </w:rPr>
+            </w:pPr>
+            <w:r>
+              <w:rPr>
+                <w:rFonts w:ascii="GDSTransportWebsite" w:hAnsi="GDSTransportWebsite"/>
+                <w:color w:val="0A0A0A"/>
+              </w:rPr>
+              <w:t>&lt;&lt;</w:t>
+            </w:r>
+            <w:r>
+              <w:rPr>
+                <w:rFonts w:ascii="GDSTransportWebsite" w:hAnsi="GDSTransportWebsite"/>
+                <w:color w:val="0A0A0A"/>
+              </w:rPr>
+              <w:t>deterWithoutHearingWhyNot</w:t>
+            </w:r>
+            <w:r>
+              <w:rPr>
+                <w:rFonts w:ascii="GDSTransportWebsite" w:hAnsi="GDSTransportWebsite"/>
+                <w:color w:val="0A0A0A"/>
+              </w:rPr>
+              <w:t>&gt;&gt;</w:t>
+            </w:r>
+          </w:p>
+        </w:tc>
+      </w:tr>
+    </w:tbl>
+    <w:p>
+      <w:pPr>
+        <w:rPr>
+          <w:rFonts w:ascii="GDSTransportWebsite" w:hAnsi="GDSTransportWebsite"/>
+          <w:color w:val="0A0A0A"/>
+          <w:shd w:val="clear" w:color="auto" w:fill="FFFFFF"/>
+        </w:rPr>
+      </w:pPr>
+      <w:r>
+        <w:rPr>
+          <w:rFonts w:ascii="GDSTransportWebsite" w:hAnsi="GDSTransportWebsite"/>
+          <w:color w:val="0A0A0A"/>
+          <w:shd w:val="clear" w:color="auto" w:fill="FFFFFF"/>
+        </w:rPr>
+        <w:t>&lt;&lt;es_&gt;&gt;</w:t>
+      </w:r>
+    </w:p>
+    <w:p>
+      <w:pPr>
+        <w:pBdr>
+          <w:bottom w:val="single" w:sz="4" w:space="1" w:color="000000"/>
+        </w:pBdr>
+        <w:spacing w:before="120" w:after="120"/>
+        <w:rPr>
+          <w:rFonts w:ascii="GDSTransportWebsite" w:hAnsi="GDSTransportWebsite"/>
+          <w:color w:val="0A0A0A"/>
+          <w:sz w:val="36"/>
+          <w:szCs w:val="36"/>
+        </w:rPr>
+      </w:pPr>
+      <w:r>
+        <w:rPr>
+          <w:rFonts w:ascii="GDSTransportWebsite" w:hAnsi="GDSTransportWebsite"/>
+          <w:color w:val="0A0A0A"/>
+          <w:shd w:val="clear" w:color="auto" w:fill="FFFFFF"/>
         </w:rPr>
         <w:t>&lt;&lt;es_&gt;&gt;</w:t>
       </w:r>
@@ -4728,23 +4332,7 @@
                 <w:rFonts w:ascii="GDSTransportWebsite" w:hAnsi="GDSTransportWebsite"/>
                 <w:color w:val="0A0A0A"/>
               </w:rPr>
-              <w:t>&lt;&lt;</w:t>
-            </w:r>
-            <w:proofErr w:type="spellStart"/>
-            <w:r>
-              <w:rPr>
-                <w:rFonts w:ascii="GDSTransportWebsite" w:hAnsi="GDSTransportWebsite"/>
-                <w:color w:val="0A0A0A"/>
-              </w:rPr>
-              <w:t>experts.expertRequired</w:t>
-            </w:r>
-            <w:proofErr w:type="spellEnd"/>
-            <w:r>
-              <w:rPr>
-                <w:rFonts w:ascii="GDSTransportWebsite" w:hAnsi="GDSTransportWebsite"/>
-                <w:color w:val="0A0A0A"/>
-              </w:rPr>
-              <w:t>&gt;&gt;</w:t>
+              <w:t>&lt;&lt;experts.expertRequired&gt;&gt;</w:t>
             </w:r>
           </w:p>
         </w:tc>
@@ -4757,25 +4345,7 @@
           <w:color w:val="0A0A0A"/>
           <w:shd w:val="clear" w:color="auto" w:fill="FFFFFF"/>
         </w:rPr>
-        <w:t>&lt;&lt;cs_{</w:t>
-      </w:r>
-      <w:proofErr w:type="spellStart"/>
-      <w:r>
-        <w:rPr>
-          <w:rFonts w:ascii="GDSTransportWebsite" w:hAnsi="GDSTransportWebsite"/>
-          <w:color w:val="0A0A0A"/>
-          <w:shd w:val="clear" w:color="auto" w:fill="FFFFFF"/>
-        </w:rPr>
-        <w:t>experts.expertRequired</w:t>
-      </w:r>
-      <w:proofErr w:type="spellEnd"/>
-      <w:r>
-        <w:rPr>
-          <w:rFonts w:ascii="GDSTransportWebsite" w:hAnsi="GDSTransportWebsite"/>
-          <w:color w:val="0A0A0A"/>
-          <w:shd w:val="clear" w:color="auto" w:fill="FFFFFF"/>
-        </w:rPr>
-        <w:t>='Yes'}&gt;&gt;</w:t>
+        <w:t>&lt;&lt;cs_{experts.expertRequired='Yes'}&gt;&gt;</w:t>
       </w:r>
     </w:p>
     <w:tbl>
@@ -4854,55 +4424,7 @@
                 <w:rFonts w:ascii="GDSTransportWebsite" w:hAnsi="GDSTransportWebsite"/>
                 <w:color w:val="0A0A0A"/>
               </w:rPr>
-              <w:t>&lt;&lt;cs_{</w:t>
-            </w:r>
-            <w:proofErr w:type="spellStart"/>
-            <w:r>
-              <w:rPr>
-                <w:rFonts w:ascii="GDSTransportWebsite" w:hAnsi="GDSTransportWebsite"/>
-                <w:color w:val="0A0A0A"/>
-              </w:rPr>
-              <w:t>isBlank</w:t>
-            </w:r>
-            <w:proofErr w:type="spellEnd"/>
-            <w:r>
-              <w:rPr>
-                <w:rFonts w:ascii="GDSTransportWebsite" w:hAnsi="GDSTransportWebsite"/>
-                <w:color w:val="0A0A0A"/>
-              </w:rPr>
-              <w:t>(</w:t>
-            </w:r>
-            <w:proofErr w:type="spellStart"/>
-            <w:r>
-              <w:rPr>
-                <w:rFonts w:ascii="GDSTransportWebsite" w:hAnsi="GDSTransportWebsite"/>
-                <w:color w:val="0A0A0A"/>
-              </w:rPr>
-              <w:t>experts.expertReportsSent</w:t>
-            </w:r>
-            <w:proofErr w:type="spellEnd"/>
-            <w:r>
-              <w:rPr>
-                <w:rFonts w:ascii="GDSTransportWebsite" w:hAnsi="GDSTransportWebsite"/>
-                <w:color w:val="0A0A0A"/>
-              </w:rPr>
-              <w:t>)}&gt;&gt;Not Provided&lt;&lt;else&gt;&gt;&lt;&lt;</w:t>
-            </w:r>
-            <w:proofErr w:type="spellStart"/>
-            <w:r>
-              <w:rPr>
-                <w:rFonts w:ascii="GDSTransportWebsite" w:hAnsi="GDSTransportWebsite"/>
-                <w:color w:val="0A0A0A"/>
-              </w:rPr>
-              <w:t>experts.expertReportsSent</w:t>
-            </w:r>
-            <w:proofErr w:type="spellEnd"/>
-            <w:r>
-              <w:rPr>
-                <w:rFonts w:ascii="GDSTransportWebsite" w:hAnsi="GDSTransportWebsite"/>
-                <w:color w:val="0A0A0A"/>
-              </w:rPr>
-              <w:t>&gt;&gt;&lt;&lt;es_&gt;&gt;</w:t>
+              <w:t>&lt;&lt;cs_{isBlank(experts.expertReportsSent)}&gt;&gt;Not Provided&lt;&lt;else&gt;&gt;&lt;&lt;experts.expertReportsSent&gt;&gt;&lt;&lt;es_&gt;&gt;</w:t>
             </w:r>
           </w:p>
         </w:tc>
@@ -4978,55 +4500,7 @@
                 <w:rFonts w:ascii="GDSTransportWebsite" w:hAnsi="GDSTransportWebsite"/>
                 <w:color w:val="0A0A0A"/>
               </w:rPr>
-              <w:t>&lt;&lt;cs_{</w:t>
-            </w:r>
-            <w:proofErr w:type="spellStart"/>
-            <w:r>
-              <w:rPr>
-                <w:rFonts w:ascii="GDSTransportWebsite" w:hAnsi="GDSTransportWebsite"/>
-                <w:color w:val="0A0A0A"/>
-              </w:rPr>
-              <w:t>isBlank</w:t>
-            </w:r>
-            <w:proofErr w:type="spellEnd"/>
-            <w:r>
-              <w:rPr>
-                <w:rFonts w:ascii="GDSTransportWebsite" w:hAnsi="GDSTransportWebsite"/>
-                <w:color w:val="0A0A0A"/>
-              </w:rPr>
-              <w:t>(</w:t>
-            </w:r>
-            <w:proofErr w:type="spellStart"/>
-            <w:r>
-              <w:rPr>
-                <w:rFonts w:ascii="GDSTransportWebsite" w:hAnsi="GDSTransportWebsite"/>
-                <w:color w:val="0A0A0A"/>
-              </w:rPr>
-              <w:t>experts.jointExpertSuitable</w:t>
-            </w:r>
-            <w:proofErr w:type="spellEnd"/>
-            <w:r>
-              <w:rPr>
-                <w:rFonts w:ascii="GDSTransportWebsite" w:hAnsi="GDSTransportWebsite"/>
-                <w:color w:val="0A0A0A"/>
-              </w:rPr>
-              <w:t>)}&gt;&gt;Not Provided&lt;&lt;else&gt;&gt;&lt;&lt;</w:t>
-            </w:r>
-            <w:proofErr w:type="spellStart"/>
-            <w:r>
-              <w:rPr>
-                <w:rFonts w:ascii="GDSTransportWebsite" w:hAnsi="GDSTransportWebsite"/>
-                <w:color w:val="0A0A0A"/>
-              </w:rPr>
-              <w:t>experts.jointExpertSuitable</w:t>
-            </w:r>
-            <w:proofErr w:type="spellEnd"/>
-            <w:r>
-              <w:rPr>
-                <w:rFonts w:ascii="GDSTransportWebsite" w:hAnsi="GDSTransportWebsite"/>
-                <w:color w:val="0A0A0A"/>
-              </w:rPr>
-              <w:t>&gt;&gt;&lt;&lt;es_&gt;&gt;</w:t>
+              <w:t>&lt;&lt;cs_{isBlank(experts.jointExpertSuitable)}&gt;&gt;Not Provided&lt;&lt;else&gt;&gt;&lt;&lt;experts.jointExpertSuitable&gt;&gt;&lt;&lt;es_&gt;&gt;</w:t>
             </w:r>
           </w:p>
         </w:tc>
@@ -5057,25 +4531,7 @@
                 <w:color w:val="0A0A0A"/>
                 <w:shd w:val="clear" w:color="auto" w:fill="FFFFFF"/>
               </w:rPr>
-              <w:t>&lt;&lt;</w:t>
-            </w:r>
-            <w:proofErr w:type="spellStart"/>
-            <w:r>
-              <w:rPr>
-                <w:rFonts w:ascii="GDSTransportWebsite" w:hAnsi="GDSTransportWebsite"/>
-                <w:color w:val="0A0A0A"/>
-                <w:shd w:val="clear" w:color="auto" w:fill="FFFFFF"/>
-              </w:rPr>
-              <w:t>rr_experts.details</w:t>
-            </w:r>
-            <w:proofErr w:type="spellEnd"/>
-            <w:r>
-              <w:rPr>
-                <w:rFonts w:ascii="GDSTransportWebsite" w:hAnsi="GDSTransportWebsite"/>
-                <w:color w:val="0A0A0A"/>
-                <w:shd w:val="clear" w:color="auto" w:fill="FFFFFF"/>
-              </w:rPr>
-              <w:t>&gt;&gt;</w:t>
+              <w:t>&lt;&lt;rr_experts.details&gt;&gt;</w:t>
             </w:r>
           </w:p>
         </w:tc>
@@ -5108,23 +4564,8 @@
                 <w:rFonts w:ascii="GDSTransportWebsite" w:hAnsi="GDSTransportWebsite"/>
                 <w:color w:val="0A0A0A"/>
               </w:rPr>
-              <w:t>Expert &lt;&lt;$</w:t>
-            </w:r>
-            <w:proofErr w:type="spellStart"/>
-            <w:r>
-              <w:rPr>
-                <w:rFonts w:ascii="GDSTransportWebsite" w:hAnsi="GDSTransportWebsite"/>
-                <w:color w:val="0A0A0A"/>
-              </w:rPr>
-              <w:t>itemnum</w:t>
-            </w:r>
-            <w:proofErr w:type="spellEnd"/>
-            <w:r>
-              <w:rPr>
-                <w:rFonts w:ascii="GDSTransportWebsite" w:hAnsi="GDSTransportWebsite"/>
-                <w:color w:val="0A0A0A"/>
-              </w:rPr>
-              <w:t>&gt;&gt;</w:t>
+              <w:lastRenderedPageBreak/>
+              <w:t>Expert &lt;&lt;$itemnum&gt;&gt;</w:t>
             </w:r>
           </w:p>
         </w:tc>
@@ -5201,25 +4642,8 @@
                 <w:rFonts w:ascii="GDSTransportWebsite" w:hAnsi="GDSTransportWebsite"/>
                 <w:color w:val="0A0A0A"/>
               </w:rPr>
-              <w:t>&lt;&lt;cs_{</w:t>
-            </w:r>
-            <w:proofErr w:type="spellStart"/>
-            <w:r>
-              <w:rPr>
-                <w:rFonts w:ascii="GDSTransportWebsite" w:hAnsi="GDSTransportWebsite"/>
-                <w:color w:val="0A0A0A"/>
-              </w:rPr>
-              <w:t>isBlank</w:t>
-            </w:r>
-            <w:proofErr w:type="spellEnd"/>
-            <w:r>
-              <w:rPr>
-                <w:rFonts w:ascii="GDSTransportWebsite" w:hAnsi="GDSTransportWebsite"/>
-                <w:color w:val="0A0A0A"/>
-              </w:rPr>
-              <w:t>(</w:t>
-            </w:r>
-            <w:proofErr w:type="spellStart"/>
+              <w:t>&lt;&lt;cs_{isBlank(</w:t>
+            </w:r>
             <w:r>
               <w:rPr>
                 <w:rFonts w:ascii="GDSTransportWebsite" w:hAnsi="GDSTransportWebsite"/>
@@ -5227,7 +4651,6 @@
               </w:rPr>
               <w:t>firstName</w:t>
             </w:r>
-            <w:proofErr w:type="spellEnd"/>
             <w:r>
               <w:rPr>
                 <w:rFonts w:ascii="GDSTransportWebsite" w:hAnsi="GDSTransportWebsite"/>
@@ -5235,7 +4658,6 @@
               </w:rPr>
               <w:t xml:space="preserve">)}&gt;&gt;Not Provided&lt;&lt;else&gt;&gt;&lt;&lt; </w:t>
             </w:r>
-            <w:proofErr w:type="spellStart"/>
             <w:r>
               <w:rPr>
                 <w:rFonts w:ascii="GDSTransportWebsite" w:hAnsi="GDSTransportWebsite"/>
@@ -5243,7 +4665,6 @@
               </w:rPr>
               <w:t>firstName</w:t>
             </w:r>
-            <w:proofErr w:type="spellEnd"/>
             <w:r>
               <w:rPr>
                 <w:rFonts w:ascii="GDSTransportWebsite" w:hAnsi="GDSTransportWebsite"/>
@@ -5256,23 +4677,7 @@
                 <w:rFonts w:ascii="GDSTransportWebsite" w:hAnsi="GDSTransportWebsite"/>
                 <w:color w:val="0A0A0A"/>
               </w:rPr>
-              <w:t xml:space="preserve"> &lt;&lt;</w:t>
-            </w:r>
-            <w:proofErr w:type="spellStart"/>
-            <w:r>
-              <w:rPr>
-                <w:rFonts w:ascii="GDSTransportWebsite" w:hAnsi="GDSTransportWebsite"/>
-                <w:color w:val="0A0A0A"/>
-              </w:rPr>
-              <w:t>lastName</w:t>
-            </w:r>
-            <w:proofErr w:type="spellEnd"/>
-            <w:r>
-              <w:rPr>
-                <w:rFonts w:ascii="GDSTransportWebsite" w:hAnsi="GDSTransportWebsite"/>
-                <w:color w:val="0A0A0A"/>
-              </w:rPr>
-              <w:t>&gt;&gt;</w:t>
+              <w:t xml:space="preserve"> &lt;&lt;lastName&gt;&gt;</w:t>
             </w:r>
             <w:r>
               <w:rPr>
@@ -5358,23 +4763,13 @@
               </w:rPr>
               <w:t>&lt;&lt;cs_{</w:t>
             </w:r>
-            <w:proofErr w:type="spellStart"/>
-            <w:r>
-              <w:rPr>
-                <w:rFonts w:ascii="GDSTransportWebsite" w:hAnsi="GDSTransportWebsite"/>
-                <w:color w:val="0A0A0A"/>
-              </w:rPr>
-              <w:t>isBlank</w:t>
-            </w:r>
-            <w:proofErr w:type="spellEnd"/>
-            <w:r>
-              <w:rPr>
-                <w:rFonts w:ascii="GDSTransportWebsite" w:hAnsi="GDSTransportWebsite"/>
-                <w:color w:val="0A0A0A"/>
-              </w:rPr>
-              <w:t>(</w:t>
-            </w:r>
-            <w:proofErr w:type="spellStart"/>
+            <w:r>
+              <w:rPr>
+                <w:rFonts w:ascii="GDSTransportWebsite" w:hAnsi="GDSTransportWebsite"/>
+                <w:color w:val="0A0A0A"/>
+              </w:rPr>
+              <w:t>isBlank(</w:t>
+            </w:r>
             <w:r>
               <w:rPr>
                 <w:rFonts w:ascii="GDSTransportWebsite" w:hAnsi="GDSTransportWebsite"/>
@@ -5382,7 +4777,6 @@
               </w:rPr>
               <w:t>phoneNumber</w:t>
             </w:r>
-            <w:proofErr w:type="spellEnd"/>
             <w:r>
               <w:rPr>
                 <w:rFonts w:ascii="GDSTransportWebsite" w:hAnsi="GDSTransportWebsite"/>
@@ -5409,23 +4803,7 @@
                 <w:rFonts w:ascii="GDSTransportWebsite" w:hAnsi="GDSTransportWebsite"/>
                 <w:color w:val="0A0A0A"/>
               </w:rPr>
-              <w:t>&lt;&lt;</w:t>
-            </w:r>
-            <w:proofErr w:type="spellStart"/>
-            <w:r>
-              <w:rPr>
-                <w:rFonts w:ascii="GDSTransportWebsite" w:hAnsi="GDSTransportWebsite"/>
-                <w:color w:val="0A0A0A"/>
-              </w:rPr>
-              <w:t>phoneNumber</w:t>
-            </w:r>
-            <w:proofErr w:type="spellEnd"/>
-            <w:r>
-              <w:rPr>
-                <w:rFonts w:ascii="GDSTransportWebsite" w:hAnsi="GDSTransportWebsite"/>
-                <w:color w:val="0A0A0A"/>
-              </w:rPr>
-              <w:t>&gt;&gt;&lt;&lt;es_&gt;&gt;</w:t>
+              <w:t>&lt;&lt;phoneNumber&gt;&gt;&lt;&lt;es_&gt;&gt;</w:t>
             </w:r>
           </w:p>
         </w:tc>
@@ -5502,55 +4880,7 @@
                 <w:rFonts w:ascii="GDSTransportWebsite" w:hAnsi="GDSTransportWebsite"/>
                 <w:color w:val="0A0A0A"/>
               </w:rPr>
-              <w:t>&lt;&lt;cs_{</w:t>
-            </w:r>
-            <w:proofErr w:type="spellStart"/>
-            <w:r>
-              <w:rPr>
-                <w:rFonts w:ascii="GDSTransportWebsite" w:hAnsi="GDSTransportWebsite"/>
-                <w:color w:val="0A0A0A"/>
-              </w:rPr>
-              <w:t>isBlank</w:t>
-            </w:r>
-            <w:proofErr w:type="spellEnd"/>
-            <w:r>
-              <w:rPr>
-                <w:rFonts w:ascii="GDSTransportWebsite" w:hAnsi="GDSTransportWebsite"/>
-                <w:color w:val="0A0A0A"/>
-              </w:rPr>
-              <w:t>(</w:t>
-            </w:r>
-            <w:proofErr w:type="spellStart"/>
-            <w:r>
-              <w:rPr>
-                <w:rFonts w:ascii="GDSTransportWebsite" w:hAnsi="GDSTransportWebsite"/>
-                <w:color w:val="0A0A0A"/>
-              </w:rPr>
-              <w:t>emailAddress</w:t>
-            </w:r>
-            <w:proofErr w:type="spellEnd"/>
-            <w:r>
-              <w:rPr>
-                <w:rFonts w:ascii="GDSTransportWebsite" w:hAnsi="GDSTransportWebsite"/>
-                <w:color w:val="0A0A0A"/>
-              </w:rPr>
-              <w:t>)}&gt;&gt;Not Provided&lt;&lt;else&gt;&gt;&lt;&lt;</w:t>
-            </w:r>
-            <w:proofErr w:type="spellStart"/>
-            <w:r>
-              <w:rPr>
-                <w:rFonts w:ascii="GDSTransportWebsite" w:hAnsi="GDSTransportWebsite"/>
-                <w:color w:val="0A0A0A"/>
-              </w:rPr>
-              <w:t>emailAddress</w:t>
-            </w:r>
-            <w:proofErr w:type="spellEnd"/>
-            <w:r>
-              <w:rPr>
-                <w:rFonts w:ascii="GDSTransportWebsite" w:hAnsi="GDSTransportWebsite"/>
-                <w:color w:val="0A0A0A"/>
-              </w:rPr>
-              <w:t>&gt;&gt;&lt;&lt;es_&gt;&gt;</w:t>
+              <w:t>&lt;&lt;cs_{isBlank(emailAddress)}&gt;&gt;Not Provided&lt;&lt;else&gt;&gt;&lt;&lt;emailAddress&gt;&gt;&lt;&lt;es_&gt;&gt;</w:t>
             </w:r>
           </w:p>
         </w:tc>
@@ -5627,55 +4957,7 @@
                 <w:rFonts w:ascii="GDSTransportWebsite" w:hAnsi="GDSTransportWebsite"/>
                 <w:color w:val="0A0A0A"/>
               </w:rPr>
-              <w:t>&lt;&lt;cs_{</w:t>
-            </w:r>
-            <w:proofErr w:type="spellStart"/>
-            <w:r>
-              <w:rPr>
-                <w:rFonts w:ascii="GDSTransportWebsite" w:hAnsi="GDSTransportWebsite"/>
-                <w:color w:val="0A0A0A"/>
-              </w:rPr>
-              <w:t>isBlank</w:t>
-            </w:r>
-            <w:proofErr w:type="spellEnd"/>
-            <w:r>
-              <w:rPr>
-                <w:rFonts w:ascii="GDSTransportWebsite" w:hAnsi="GDSTransportWebsite"/>
-                <w:color w:val="0A0A0A"/>
-              </w:rPr>
-              <w:t>(</w:t>
-            </w:r>
-            <w:proofErr w:type="spellStart"/>
-            <w:r>
-              <w:rPr>
-                <w:rFonts w:ascii="GDSTransportWebsite" w:hAnsi="GDSTransportWebsite"/>
-                <w:color w:val="0A0A0A"/>
-              </w:rPr>
-              <w:t>fieldOfExpertise</w:t>
-            </w:r>
-            <w:proofErr w:type="spellEnd"/>
-            <w:r>
-              <w:rPr>
-                <w:rFonts w:ascii="GDSTransportWebsite" w:hAnsi="GDSTransportWebsite"/>
-                <w:color w:val="0A0A0A"/>
-              </w:rPr>
-              <w:t>)}&gt;&gt;Not Provided&lt;&lt;else&gt;&gt;&lt;&lt;</w:t>
-            </w:r>
-            <w:proofErr w:type="spellStart"/>
-            <w:r>
-              <w:rPr>
-                <w:rFonts w:ascii="GDSTransportWebsite" w:hAnsi="GDSTransportWebsite"/>
-                <w:color w:val="0A0A0A"/>
-              </w:rPr>
-              <w:t>fieldOfExpertise</w:t>
-            </w:r>
-            <w:proofErr w:type="spellEnd"/>
-            <w:r>
-              <w:rPr>
-                <w:rFonts w:ascii="GDSTransportWebsite" w:hAnsi="GDSTransportWebsite"/>
-                <w:color w:val="0A0A0A"/>
-              </w:rPr>
-              <w:t>&gt;&gt;&lt;&lt;es_&gt;&gt;</w:t>
+              <w:t>&lt;&lt;cs_{isBlank(fieldOfExpertise)}&gt;&gt;Not Provided&lt;&lt;else&gt;&gt;&lt;&lt;fieldOfExpertise&gt;&gt;&lt;&lt;es_&gt;&gt;</w:t>
             </w:r>
           </w:p>
         </w:tc>
@@ -5755,55 +5037,7 @@
                 <w:rFonts w:ascii="GDSTransportWebsite" w:hAnsi="GDSTransportWebsite"/>
                 <w:color w:val="0A0A0A"/>
               </w:rPr>
-              <w:t>&lt;&lt;cs_{</w:t>
-            </w:r>
-            <w:proofErr w:type="spellStart"/>
-            <w:r>
-              <w:rPr>
-                <w:rFonts w:ascii="GDSTransportWebsite" w:hAnsi="GDSTransportWebsite"/>
-                <w:color w:val="0A0A0A"/>
-              </w:rPr>
-              <w:t>isBlank</w:t>
-            </w:r>
-            <w:proofErr w:type="spellEnd"/>
-            <w:r>
-              <w:rPr>
-                <w:rFonts w:ascii="GDSTransportWebsite" w:hAnsi="GDSTransportWebsite"/>
-                <w:color w:val="0A0A0A"/>
-              </w:rPr>
-              <w:t>(</w:t>
-            </w:r>
-            <w:proofErr w:type="spellStart"/>
-            <w:r>
-              <w:rPr>
-                <w:rFonts w:ascii="GDSTransportWebsite" w:hAnsi="GDSTransportWebsite"/>
-                <w:color w:val="0A0A0A"/>
-              </w:rPr>
-              <w:t>whyRequired</w:t>
-            </w:r>
-            <w:proofErr w:type="spellEnd"/>
-            <w:r>
-              <w:rPr>
-                <w:rFonts w:ascii="GDSTransportWebsite" w:hAnsi="GDSTransportWebsite"/>
-                <w:color w:val="0A0A0A"/>
-              </w:rPr>
-              <w:t>)}&gt;&gt;Not Provided&lt;&lt;else&gt;&gt;&lt;&lt;</w:t>
-            </w:r>
-            <w:proofErr w:type="spellStart"/>
-            <w:r>
-              <w:rPr>
-                <w:rFonts w:ascii="GDSTransportWebsite" w:hAnsi="GDSTransportWebsite"/>
-                <w:color w:val="0A0A0A"/>
-              </w:rPr>
-              <w:t>whyRequired</w:t>
-            </w:r>
-            <w:proofErr w:type="spellEnd"/>
-            <w:r>
-              <w:rPr>
-                <w:rFonts w:ascii="GDSTransportWebsite" w:hAnsi="GDSTransportWebsite"/>
-                <w:color w:val="0A0A0A"/>
-              </w:rPr>
-              <w:t>&gt;&gt;&lt;&lt;es_&gt;&gt;</w:t>
+              <w:t>&lt;&lt;cs_{isBlank(whyRequired)}&gt;&gt;Not Provided&lt;&lt;else&gt;&gt;&lt;&lt;whyRequired&gt;&gt;&lt;&lt;es_&gt;&gt;</w:t>
             </w:r>
           </w:p>
         </w:tc>
@@ -5883,55 +5117,7 @@
                 <w:rFonts w:ascii="GDSTransportWebsite" w:hAnsi="GDSTransportWebsite"/>
                 <w:color w:val="0A0A0A"/>
               </w:rPr>
-              <w:t>&lt;&lt;cs_{</w:t>
-            </w:r>
-            <w:proofErr w:type="spellStart"/>
-            <w:r>
-              <w:rPr>
-                <w:rFonts w:ascii="GDSTransportWebsite" w:hAnsi="GDSTransportWebsite"/>
-                <w:color w:val="0A0A0A"/>
-              </w:rPr>
-              <w:t>isBlank</w:t>
-            </w:r>
-            <w:proofErr w:type="spellEnd"/>
-            <w:r>
-              <w:rPr>
-                <w:rFonts w:ascii="GDSTransportWebsite" w:hAnsi="GDSTransportWebsite"/>
-                <w:color w:val="0A0A0A"/>
-              </w:rPr>
-              <w:t>(</w:t>
-            </w:r>
-            <w:proofErr w:type="spellStart"/>
-            <w:r>
-              <w:rPr>
-                <w:rFonts w:ascii="GDSTransportWebsite" w:hAnsi="GDSTransportWebsite"/>
-                <w:color w:val="0A0A0A"/>
-              </w:rPr>
-              <w:t>formattedCost</w:t>
-            </w:r>
-            <w:proofErr w:type="spellEnd"/>
-            <w:r>
-              <w:rPr>
-                <w:rFonts w:ascii="GDSTransportWebsite" w:hAnsi="GDSTransportWebsite"/>
-                <w:color w:val="0A0A0A"/>
-              </w:rPr>
-              <w:t>)}&gt;&gt;Not Provided&lt;&lt;else&gt;&gt;&lt;&lt;</w:t>
-            </w:r>
-            <w:proofErr w:type="spellStart"/>
-            <w:r>
-              <w:rPr>
-                <w:rFonts w:ascii="GDSTransportWebsite" w:hAnsi="GDSTransportWebsite"/>
-                <w:color w:val="0A0A0A"/>
-              </w:rPr>
-              <w:t>formattedCost</w:t>
-            </w:r>
-            <w:proofErr w:type="spellEnd"/>
-            <w:r>
-              <w:rPr>
-                <w:rFonts w:ascii="GDSTransportWebsite" w:hAnsi="GDSTransportWebsite"/>
-                <w:color w:val="0A0A0A"/>
-              </w:rPr>
-              <w:t>&gt;&gt;&lt;&lt;es_&gt;&gt;</w:t>
+              <w:t>&lt;&lt;cs_{isBlank(formattedCost)}&gt;&gt;Not Provided&lt;&lt;else&gt;&gt;&lt;&lt;formattedCost&gt;&gt;&lt;&lt;es_&gt;&gt;</w:t>
             </w:r>
           </w:p>
         </w:tc>
@@ -5963,25 +5149,7 @@
                 <w:color w:val="0A0A0A"/>
                 <w:shd w:val="clear" w:color="auto" w:fill="FFFFFF"/>
               </w:rPr>
-              <w:t>&lt;&lt;</w:t>
-            </w:r>
-            <w:proofErr w:type="spellStart"/>
-            <w:r>
-              <w:rPr>
-                <w:rFonts w:ascii="GDSTransportWebsite" w:hAnsi="GDSTransportWebsite"/>
-                <w:color w:val="0A0A0A"/>
-                <w:shd w:val="clear" w:color="auto" w:fill="FFFFFF"/>
-              </w:rPr>
-              <w:t>er_experts.details</w:t>
-            </w:r>
-            <w:proofErr w:type="spellEnd"/>
-            <w:r>
-              <w:rPr>
-                <w:rFonts w:ascii="GDSTransportWebsite" w:hAnsi="GDSTransportWebsite"/>
-                <w:color w:val="0A0A0A"/>
-                <w:shd w:val="clear" w:color="auto" w:fill="FFFFFF"/>
-              </w:rPr>
-              <w:t>&gt;&gt;</w:t>
+              <w:t>&lt;&lt;er_experts.details&gt;&gt;</w:t>
             </w:r>
           </w:p>
         </w:tc>
@@ -6077,7 +5245,6 @@
                 <w:color w:val="0A0A0A"/>
                 <w:shd w:val="clear" w:color="auto" w:fill="FFFFFF"/>
               </w:rPr>
-              <w:lastRenderedPageBreak/>
               <w:t>Are there witnesses who should attend the hearing?</w:t>
             </w:r>
           </w:p>
@@ -6112,23 +5279,7 @@
                 <w:rFonts w:ascii="GDSTransportWebsite" w:hAnsi="GDSTransportWebsite"/>
                 <w:color w:val="0A0A0A"/>
               </w:rPr>
-              <w:t>&lt;&lt;</w:t>
-            </w:r>
-            <w:proofErr w:type="spellStart"/>
-            <w:r>
-              <w:rPr>
-                <w:rFonts w:ascii="GDSTransportWebsite" w:hAnsi="GDSTransportWebsite"/>
-                <w:color w:val="0A0A0A"/>
-              </w:rPr>
-              <w:t>witnesses.witnessesToAppear</w:t>
-            </w:r>
-            <w:proofErr w:type="spellEnd"/>
-            <w:r>
-              <w:rPr>
-                <w:rFonts w:ascii="GDSTransportWebsite" w:hAnsi="GDSTransportWebsite"/>
-                <w:color w:val="0A0A0A"/>
-              </w:rPr>
-              <w:t>&gt;&gt;</w:t>
+              <w:t>&lt;&lt;witnesses.witnessesToAppear&gt;&gt;</w:t>
             </w:r>
           </w:p>
         </w:tc>
@@ -6159,25 +5310,7 @@
                 <w:color w:val="0A0A0A"/>
                 <w:shd w:val="clear" w:color="auto" w:fill="FFFFFF"/>
               </w:rPr>
-              <w:t>&lt;&lt;</w:t>
-            </w:r>
-            <w:proofErr w:type="spellStart"/>
-            <w:r>
-              <w:rPr>
-                <w:rFonts w:ascii="GDSTransportWebsite" w:hAnsi="GDSTransportWebsite"/>
-                <w:color w:val="0A0A0A"/>
-                <w:shd w:val="clear" w:color="auto" w:fill="FFFFFF"/>
-              </w:rPr>
-              <w:t>rr_witnesses.details</w:t>
-            </w:r>
-            <w:proofErr w:type="spellEnd"/>
-            <w:r>
-              <w:rPr>
-                <w:rFonts w:ascii="GDSTransportWebsite" w:hAnsi="GDSTransportWebsite"/>
-                <w:color w:val="0A0A0A"/>
-                <w:shd w:val="clear" w:color="auto" w:fill="FFFFFF"/>
-              </w:rPr>
-              <w:t>&gt;&gt;</w:t>
+              <w:t>&lt;&lt;rr_witnesses.details&gt;&gt;</w:t>
             </w:r>
           </w:p>
         </w:tc>
@@ -6210,23 +5343,7 @@
                 <w:rFonts w:ascii="GDSTransportWebsite" w:hAnsi="GDSTransportWebsite"/>
                 <w:color w:val="0A0A0A"/>
               </w:rPr>
-              <w:t>Witness &lt;&lt;$</w:t>
-            </w:r>
-            <w:proofErr w:type="spellStart"/>
-            <w:r>
-              <w:rPr>
-                <w:rFonts w:ascii="GDSTransportWebsite" w:hAnsi="GDSTransportWebsite"/>
-                <w:color w:val="0A0A0A"/>
-              </w:rPr>
-              <w:t>itemnum</w:t>
-            </w:r>
-            <w:proofErr w:type="spellEnd"/>
-            <w:r>
-              <w:rPr>
-                <w:rFonts w:ascii="GDSTransportWebsite" w:hAnsi="GDSTransportWebsite"/>
-                <w:color w:val="0A0A0A"/>
-              </w:rPr>
-              <w:t>&gt;&gt;</w:t>
+              <w:t>Witness &lt;&lt;$itemnum&gt;&gt;</w:t>
             </w:r>
           </w:p>
         </w:tc>
@@ -6294,71 +5411,7 @@
                 <w:rFonts w:ascii="GDSTransportWebsite" w:hAnsi="GDSTransportWebsite"/>
                 <w:color w:val="0A0A0A"/>
               </w:rPr>
-              <w:t>&lt;&lt;cs_{</w:t>
-            </w:r>
-            <w:proofErr w:type="spellStart"/>
-            <w:r>
-              <w:rPr>
-                <w:rFonts w:ascii="GDSTransportWebsite" w:hAnsi="GDSTransportWebsite"/>
-                <w:color w:val="0A0A0A"/>
-              </w:rPr>
-              <w:t>isBlank</w:t>
-            </w:r>
-            <w:proofErr w:type="spellEnd"/>
-            <w:r>
-              <w:rPr>
-                <w:rFonts w:ascii="GDSTransportWebsite" w:hAnsi="GDSTransportWebsite"/>
-                <w:color w:val="0A0A0A"/>
-              </w:rPr>
-              <w:t>(</w:t>
-            </w:r>
-            <w:proofErr w:type="spellStart"/>
-            <w:r>
-              <w:rPr>
-                <w:rFonts w:ascii="GDSTransportWebsite" w:hAnsi="GDSTransportWebsite"/>
-                <w:color w:val="0A0A0A"/>
-              </w:rPr>
-              <w:t>firstName</w:t>
-            </w:r>
-            <w:proofErr w:type="spellEnd"/>
-            <w:r>
-              <w:rPr>
-                <w:rFonts w:ascii="GDSTransportWebsite" w:hAnsi="GDSTransportWebsite"/>
-                <w:color w:val="0A0A0A"/>
-              </w:rPr>
-              <w:t xml:space="preserve">)}&gt;&gt;Not Provided&lt;&lt;else&gt;&gt;&lt;&lt; </w:t>
-            </w:r>
-            <w:proofErr w:type="spellStart"/>
-            <w:r>
-              <w:rPr>
-                <w:rFonts w:ascii="GDSTransportWebsite" w:hAnsi="GDSTransportWebsite"/>
-                <w:color w:val="0A0A0A"/>
-              </w:rPr>
-              <w:t>firstName</w:t>
-            </w:r>
-            <w:proofErr w:type="spellEnd"/>
-            <w:r>
-              <w:rPr>
-                <w:rFonts w:ascii="GDSTransportWebsite" w:hAnsi="GDSTransportWebsite"/>
-                <w:color w:val="0A0A0A"/>
-              </w:rPr>
-              <w:t>&gt;&gt; &lt;&lt;</w:t>
-            </w:r>
-            <w:proofErr w:type="spellStart"/>
-            <w:r>
-              <w:rPr>
-                <w:rFonts w:ascii="GDSTransportWebsite" w:hAnsi="GDSTransportWebsite"/>
-                <w:color w:val="0A0A0A"/>
-              </w:rPr>
-              <w:t>lastName</w:t>
-            </w:r>
-            <w:proofErr w:type="spellEnd"/>
-            <w:r>
-              <w:rPr>
-                <w:rFonts w:ascii="GDSTransportWebsite" w:hAnsi="GDSTransportWebsite"/>
-                <w:color w:val="0A0A0A"/>
-              </w:rPr>
-              <w:t>&gt;&gt;&lt;&lt;es_&gt;&gt;</w:t>
+              <w:t>&lt;&lt;cs_{isBlank(firstName)}&gt;&gt;Not Provided&lt;&lt;else&gt;&gt;&lt;&lt; firstName&gt;&gt; &lt;&lt;lastName&gt;&gt;&lt;&lt;es_&gt;&gt;</w:t>
             </w:r>
           </w:p>
         </w:tc>
@@ -6423,55 +5476,7 @@
                 <w:rFonts w:ascii="GDSTransportWebsite" w:hAnsi="GDSTransportWebsite"/>
                 <w:color w:val="0A0A0A"/>
               </w:rPr>
-              <w:t>&lt;&lt;cs_{</w:t>
-            </w:r>
-            <w:proofErr w:type="spellStart"/>
-            <w:r>
-              <w:rPr>
-                <w:rFonts w:ascii="GDSTransportWebsite" w:hAnsi="GDSTransportWebsite"/>
-                <w:color w:val="0A0A0A"/>
-              </w:rPr>
-              <w:t>isBlank</w:t>
-            </w:r>
-            <w:proofErr w:type="spellEnd"/>
-            <w:r>
-              <w:rPr>
-                <w:rFonts w:ascii="GDSTransportWebsite" w:hAnsi="GDSTransportWebsite"/>
-                <w:color w:val="0A0A0A"/>
-              </w:rPr>
-              <w:t>(</w:t>
-            </w:r>
-            <w:proofErr w:type="spellStart"/>
-            <w:r>
-              <w:rPr>
-                <w:rFonts w:ascii="GDSTransportWebsite" w:hAnsi="GDSTransportWebsite"/>
-                <w:color w:val="0A0A0A"/>
-              </w:rPr>
-              <w:t>phoneNumber</w:t>
-            </w:r>
-            <w:proofErr w:type="spellEnd"/>
-            <w:r>
-              <w:rPr>
-                <w:rFonts w:ascii="GDSTransportWebsite" w:hAnsi="GDSTransportWebsite"/>
-                <w:color w:val="0A0A0A"/>
-              </w:rPr>
-              <w:t>)}&gt;&gt;Not Provided&lt;&lt;else&gt;&gt;&lt;&lt;</w:t>
-            </w:r>
-            <w:proofErr w:type="spellStart"/>
-            <w:r>
-              <w:rPr>
-                <w:rFonts w:ascii="GDSTransportWebsite" w:hAnsi="GDSTransportWebsite"/>
-                <w:color w:val="0A0A0A"/>
-              </w:rPr>
-              <w:t>phoneNumber</w:t>
-            </w:r>
-            <w:proofErr w:type="spellEnd"/>
-            <w:r>
-              <w:rPr>
-                <w:rFonts w:ascii="GDSTransportWebsite" w:hAnsi="GDSTransportWebsite"/>
-                <w:color w:val="0A0A0A"/>
-              </w:rPr>
-              <w:t>&gt;&gt;&lt;&lt;es_&gt;&gt;</w:t>
+              <w:t>&lt;&lt;cs_{isBlank(phoneNumber)}&gt;&gt;Not Provided&lt;&lt;else&gt;&gt;&lt;&lt;phoneNumber&gt;&gt;&lt;&lt;es_&gt;&gt;</w:t>
             </w:r>
           </w:p>
         </w:tc>
@@ -6536,55 +5541,7 @@
                 <w:rFonts w:ascii="GDSTransportWebsite" w:hAnsi="GDSTransportWebsite"/>
                 <w:color w:val="0A0A0A"/>
               </w:rPr>
-              <w:t>&lt;&lt;cs_{</w:t>
-            </w:r>
-            <w:proofErr w:type="spellStart"/>
-            <w:r>
-              <w:rPr>
-                <w:rFonts w:ascii="GDSTransportWebsite" w:hAnsi="GDSTransportWebsite"/>
-                <w:color w:val="0A0A0A"/>
-              </w:rPr>
-              <w:t>isBlank</w:t>
-            </w:r>
-            <w:proofErr w:type="spellEnd"/>
-            <w:r>
-              <w:rPr>
-                <w:rFonts w:ascii="GDSTransportWebsite" w:hAnsi="GDSTransportWebsite"/>
-                <w:color w:val="0A0A0A"/>
-              </w:rPr>
-              <w:t>(</w:t>
-            </w:r>
-            <w:proofErr w:type="spellStart"/>
-            <w:r>
-              <w:rPr>
-                <w:rFonts w:ascii="GDSTransportWebsite" w:hAnsi="GDSTransportWebsite"/>
-                <w:color w:val="0A0A0A"/>
-              </w:rPr>
-              <w:t>emailAddress</w:t>
-            </w:r>
-            <w:proofErr w:type="spellEnd"/>
-            <w:r>
-              <w:rPr>
-                <w:rFonts w:ascii="GDSTransportWebsite" w:hAnsi="GDSTransportWebsite"/>
-                <w:color w:val="0A0A0A"/>
-              </w:rPr>
-              <w:t>)}&gt;&gt;Not Provided&lt;&lt;else&gt;&gt;&lt;&lt;</w:t>
-            </w:r>
-            <w:proofErr w:type="spellStart"/>
-            <w:r>
-              <w:rPr>
-                <w:rFonts w:ascii="GDSTransportWebsite" w:hAnsi="GDSTransportWebsite"/>
-                <w:color w:val="0A0A0A"/>
-              </w:rPr>
-              <w:t>emailAddress</w:t>
-            </w:r>
-            <w:proofErr w:type="spellEnd"/>
-            <w:r>
-              <w:rPr>
-                <w:rFonts w:ascii="GDSTransportWebsite" w:hAnsi="GDSTransportWebsite"/>
-                <w:color w:val="0A0A0A"/>
-              </w:rPr>
-              <w:t>&gt;&gt;&lt;&lt;es_&gt;&gt;</w:t>
+              <w:t>&lt;&lt;cs_{isBlank(emailAddress)}&gt;&gt;Not Provided&lt;&lt;else&gt;&gt;&lt;&lt;emailAddress&gt;&gt;&lt;&lt;es_&gt;&gt;</w:t>
             </w:r>
           </w:p>
         </w:tc>
@@ -6664,23 +5621,7 @@
                 <w:rFonts w:ascii="GDSTransportWebsite" w:hAnsi="GDSTransportWebsite"/>
                 <w:color w:val="0A0A0A"/>
               </w:rPr>
-              <w:t>&lt;&lt;</w:t>
-            </w:r>
-            <w:proofErr w:type="spellStart"/>
-            <w:r>
-              <w:rPr>
-                <w:rFonts w:ascii="GDSTransportWebsite" w:hAnsi="GDSTransportWebsite"/>
-                <w:color w:val="0A0A0A"/>
-              </w:rPr>
-              <w:t>reasonForWitness</w:t>
-            </w:r>
-            <w:proofErr w:type="spellEnd"/>
-            <w:r>
-              <w:rPr>
-                <w:rFonts w:ascii="GDSTransportWebsite" w:hAnsi="GDSTransportWebsite"/>
-                <w:color w:val="0A0A0A"/>
-              </w:rPr>
-              <w:t>&gt;&gt;</w:t>
+              <w:t>&lt;&lt;reasonForWitness&gt;&gt;</w:t>
             </w:r>
           </w:p>
         </w:tc>
@@ -6712,25 +5653,7 @@
                 <w:color w:val="0A0A0A"/>
                 <w:shd w:val="clear" w:color="auto" w:fill="FFFFFF"/>
               </w:rPr>
-              <w:t>&lt;&lt;</w:t>
-            </w:r>
-            <w:proofErr w:type="spellStart"/>
-            <w:r>
-              <w:rPr>
-                <w:rFonts w:ascii="GDSTransportWebsite" w:hAnsi="GDSTransportWebsite"/>
-                <w:color w:val="0A0A0A"/>
-                <w:shd w:val="clear" w:color="auto" w:fill="FFFFFF"/>
-              </w:rPr>
-              <w:t>er_witnesses.details</w:t>
-            </w:r>
-            <w:proofErr w:type="spellEnd"/>
-            <w:r>
-              <w:rPr>
-                <w:rFonts w:ascii="GDSTransportWebsite" w:hAnsi="GDSTransportWebsite"/>
-                <w:color w:val="0A0A0A"/>
-                <w:shd w:val="clear" w:color="auto" w:fill="FFFFFF"/>
-              </w:rPr>
-              <w:t>&gt;&gt;</w:t>
+              <w:t>&lt;&lt;er_witnesses.details&gt;&gt;</w:t>
             </w:r>
           </w:p>
         </w:tc>
@@ -6845,23 +5768,7 @@
                 <w:rFonts w:ascii="GDSTransportWebsite" w:hAnsi="GDSTransportWebsite"/>
                 <w:color w:val="0A0A0A"/>
               </w:rPr>
-              <w:t>&lt;&lt;</w:t>
-            </w:r>
-            <w:proofErr w:type="spellStart"/>
-            <w:r>
-              <w:rPr>
-                <w:rFonts w:ascii="GDSTransportWebsite" w:hAnsi="GDSTransportWebsite"/>
-                <w:color w:val="0A0A0A"/>
-              </w:rPr>
-              <w:t>welshLanguageRequirements.court</w:t>
-            </w:r>
-            <w:proofErr w:type="spellEnd"/>
-            <w:r>
-              <w:rPr>
-                <w:rFonts w:ascii="GDSTransportWebsite" w:hAnsi="GDSTransportWebsite"/>
-                <w:color w:val="0A0A0A"/>
-              </w:rPr>
-              <w:t>&gt;&gt;</w:t>
+              <w:t>&lt;&lt;welshLanguageRequirements.court&gt;&gt;</w:t>
             </w:r>
           </w:p>
         </w:tc>
@@ -6900,6 +5807,7 @@
                 <w:color w:val="0A0A0A"/>
                 <w:shd w:val="clear" w:color="auto" w:fill="FFFFFF"/>
               </w:rPr>
+              <w:lastRenderedPageBreak/>
               <w:t>What language will the documents be provided in?</w:t>
             </w:r>
           </w:p>
@@ -6940,23 +5848,7 @@
                 <w:rFonts w:ascii="GDSTransportWebsite" w:hAnsi="GDSTransportWebsite"/>
                 <w:color w:val="0A0A0A"/>
               </w:rPr>
-              <w:t>&lt;&lt;</w:t>
-            </w:r>
-            <w:proofErr w:type="spellStart"/>
-            <w:r>
-              <w:rPr>
-                <w:rFonts w:ascii="GDSTransportWebsite" w:hAnsi="GDSTransportWebsite"/>
-                <w:color w:val="0A0A0A"/>
-              </w:rPr>
-              <w:t>welshLanguageRequirements.documents</w:t>
-            </w:r>
-            <w:proofErr w:type="spellEnd"/>
-            <w:r>
-              <w:rPr>
-                <w:rFonts w:ascii="GDSTransportWebsite" w:hAnsi="GDSTransportWebsite"/>
-                <w:color w:val="0A0A0A"/>
-              </w:rPr>
-              <w:t>&gt;&gt;</w:t>
+              <w:t>&lt;&lt;welshLanguageRequirements.documents&gt;&gt;</w:t>
             </w:r>
           </w:p>
         </w:tc>
@@ -7076,23 +5968,7 @@
                 <w:rFonts w:ascii="GDSTransportWebsite" w:hAnsi="GDSTransportWebsite"/>
                 <w:color w:val="0A0A0A"/>
               </w:rPr>
-              <w:t>&lt;&lt;</w:t>
-            </w:r>
-            <w:proofErr w:type="spellStart"/>
-            <w:r>
-              <w:rPr>
-                <w:rFonts w:ascii="GDSTransportWebsite" w:hAnsi="GDSTransportWebsite"/>
-                <w:color w:val="0A0A0A"/>
-              </w:rPr>
-              <w:t>hearing.unavailableDatesRequired</w:t>
-            </w:r>
-            <w:proofErr w:type="spellEnd"/>
-            <w:r>
-              <w:rPr>
-                <w:rFonts w:ascii="GDSTransportWebsite" w:hAnsi="GDSTransportWebsite"/>
-                <w:color w:val="0A0A0A"/>
-              </w:rPr>
-              <w:t>&gt;&gt;</w:t>
+              <w:t>&lt;&lt;hearing.unavailableDatesRequired&gt;&gt;</w:t>
             </w:r>
           </w:p>
         </w:tc>
@@ -7107,7 +5983,6 @@
         </w:rPr>
         <w:t>&lt;&lt;cs_{</w:t>
       </w:r>
-      <w:proofErr w:type="spellStart"/>
       <w:r>
         <w:rPr>
           <w:rFonts w:ascii="GDSTransportWebsite" w:hAnsi="GDSTransportWebsite"/>
@@ -7121,16 +5996,7 @@
           <w:color w:val="0A0A0A"/>
           <w:shd w:val="clear" w:color="auto" w:fill="FFFFFF"/>
         </w:rPr>
-        <w:t>.unavailableDates.size</w:t>
-      </w:r>
-      <w:proofErr w:type="spellEnd"/>
-      <w:r>
-        <w:rPr>
-          <w:rFonts w:ascii="GDSTransportWebsite" w:hAnsi="GDSTransportWebsite"/>
-          <w:color w:val="0A0A0A"/>
-          <w:shd w:val="clear" w:color="auto" w:fill="FFFFFF"/>
-        </w:rPr>
-        <w:t>&gt;0}&gt;&gt;</w:t>
+        <w:t>.unavailableDates.size&gt;0}&gt;&gt;</w:t>
       </w:r>
     </w:p>
     <w:tbl>
@@ -7209,16 +6075,7 @@
                 <w:color w:val="0A0A0A"/>
                 <w:shd w:val="clear" w:color="auto" w:fill="FFFFFF"/>
               </w:rPr>
-              <w:t>&lt;&lt;</w:t>
-            </w:r>
-            <w:proofErr w:type="spellStart"/>
-            <w:r>
-              <w:rPr>
-                <w:rFonts w:ascii="GDSTransportWebsite" w:hAnsi="GDSTransportWebsite"/>
-                <w:color w:val="0A0A0A"/>
-                <w:shd w:val="clear" w:color="auto" w:fill="FFFFFF"/>
-              </w:rPr>
-              <w:t>rr_</w:t>
+              <w:t>&lt;&lt;rr_</w:t>
             </w:r>
             <w:r>
               <w:rPr>
@@ -7233,16 +6090,7 @@
                 <w:color w:val="0A0A0A"/>
                 <w:shd w:val="clear" w:color="auto" w:fill="FFFFFF"/>
               </w:rPr>
-              <w:t>.unavailableDates</w:t>
-            </w:r>
-            <w:proofErr w:type="spellEnd"/>
-            <w:r>
-              <w:rPr>
-                <w:rFonts w:ascii="GDSTransportWebsite" w:hAnsi="GDSTransportWebsite"/>
-                <w:color w:val="0A0A0A"/>
-                <w:shd w:val="clear" w:color="auto" w:fill="FFFFFF"/>
-              </w:rPr>
-              <w:t>&gt;&gt;</w:t>
+              <w:t>.unavailableDates&gt;&gt;</w:t>
             </w:r>
           </w:p>
         </w:tc>
@@ -7322,55 +6170,7 @@
                 <w:rFonts w:ascii="GDSTransportWebsite" w:hAnsi="GDSTransportWebsite"/>
                 <w:color w:val="0A0A0A"/>
               </w:rPr>
-              <w:t>&lt;&lt;{</w:t>
-            </w:r>
-            <w:proofErr w:type="spellStart"/>
-            <w:r>
-              <w:rPr>
-                <w:rFonts w:ascii="GDSTransportWebsite" w:hAnsi="GDSTransportWebsite"/>
-                <w:color w:val="0A0A0A"/>
-              </w:rPr>
-              <w:t>dateFormat</w:t>
-            </w:r>
-            <w:proofErr w:type="spellEnd"/>
-            <w:r>
-              <w:rPr>
-                <w:rFonts w:ascii="GDSTransportWebsite" w:hAnsi="GDSTransportWebsite"/>
-                <w:color w:val="0A0A0A"/>
-              </w:rPr>
-              <w:t xml:space="preserve">(date, ‘d MMMM </w:t>
-            </w:r>
-            <w:proofErr w:type="spellStart"/>
-            <w:r>
-              <w:rPr>
-                <w:rFonts w:ascii="GDSTransportWebsite" w:hAnsi="GDSTransportWebsite"/>
-                <w:color w:val="0A0A0A"/>
-              </w:rPr>
-              <w:t>yyyy</w:t>
-            </w:r>
-            <w:proofErr w:type="spellEnd"/>
-            <w:r>
-              <w:rPr>
-                <w:rFonts w:ascii="GDSTransportWebsite" w:hAnsi="GDSTransportWebsite"/>
-                <w:color w:val="0A0A0A"/>
-              </w:rPr>
-              <w:t>’, ‘</w:t>
-            </w:r>
-            <w:proofErr w:type="spellStart"/>
-            <w:r>
-              <w:rPr>
-                <w:rFonts w:ascii="GDSTransportWebsite" w:hAnsi="GDSTransportWebsite"/>
-                <w:color w:val="0A0A0A"/>
-              </w:rPr>
-              <w:t>yyyy</w:t>
-            </w:r>
-            <w:proofErr w:type="spellEnd"/>
-            <w:r>
-              <w:rPr>
-                <w:rFonts w:ascii="GDSTransportWebsite" w:hAnsi="GDSTransportWebsite"/>
-                <w:color w:val="0A0A0A"/>
-              </w:rPr>
-              <w:t>-MM-dd’)}&gt;&gt;</w:t>
+              <w:t>&lt;&lt;{dateFormat(date, ‘d MMMM yyyy’, ‘yyyy-MM-dd’)}&gt;&gt;</w:t>
             </w:r>
           </w:p>
           <w:p>
@@ -7402,136 +6202,7 @@
                 <w:rFonts w:ascii="GDSTransportWebsite" w:hAnsi="GDSTransportWebsite"/>
                 <w:color w:val="0A0A0A"/>
               </w:rPr>
-              <w:lastRenderedPageBreak/>
-              <w:t>From &lt;&lt;{</w:t>
-            </w:r>
-            <w:proofErr w:type="spellStart"/>
-            <w:r>
-              <w:rPr>
-                <w:rFonts w:ascii="GDSTransportWebsite" w:hAnsi="GDSTransportWebsite"/>
-                <w:color w:val="0A0A0A"/>
-              </w:rPr>
-              <w:t>dateFormat</w:t>
-            </w:r>
-            <w:proofErr w:type="spellEnd"/>
-            <w:r>
-              <w:rPr>
-                <w:rFonts w:ascii="GDSTransportWebsite" w:hAnsi="GDSTransportWebsite"/>
-                <w:color w:val="0A0A0A"/>
-              </w:rPr>
-              <w:t>(</w:t>
-            </w:r>
-            <w:proofErr w:type="spellStart"/>
-            <w:r>
-              <w:rPr>
-                <w:rFonts w:ascii="GDSTransportWebsite" w:hAnsi="GDSTransportWebsite"/>
-                <w:color w:val="0A0A0A"/>
-              </w:rPr>
-              <w:t>fromDate</w:t>
-            </w:r>
-            <w:proofErr w:type="spellEnd"/>
-            <w:r>
-              <w:rPr>
-                <w:rFonts w:ascii="GDSTransportWebsite" w:hAnsi="GDSTransportWebsite"/>
-                <w:color w:val="0A0A0A"/>
-              </w:rPr>
-              <w:t xml:space="preserve">, ‘d MMMM </w:t>
-            </w:r>
-            <w:proofErr w:type="spellStart"/>
-            <w:r>
-              <w:rPr>
-                <w:rFonts w:ascii="GDSTransportWebsite" w:hAnsi="GDSTransportWebsite"/>
-                <w:color w:val="0A0A0A"/>
-              </w:rPr>
-              <w:t>yyyy</w:t>
-            </w:r>
-            <w:proofErr w:type="spellEnd"/>
-            <w:r>
-              <w:rPr>
-                <w:rFonts w:ascii="GDSTransportWebsite" w:hAnsi="GDSTransportWebsite"/>
-                <w:color w:val="0A0A0A"/>
-              </w:rPr>
-              <w:t>’, ‘</w:t>
-            </w:r>
-            <w:proofErr w:type="spellStart"/>
-            <w:r>
-              <w:rPr>
-                <w:rFonts w:ascii="GDSTransportWebsite" w:hAnsi="GDSTransportWebsite"/>
-                <w:color w:val="0A0A0A"/>
-              </w:rPr>
-              <w:t>yyyy</w:t>
-            </w:r>
-            <w:proofErr w:type="spellEnd"/>
-            <w:r>
-              <w:rPr>
-                <w:rFonts w:ascii="GDSTransportWebsite" w:hAnsi="GDSTransportWebsite"/>
-                <w:color w:val="0A0A0A"/>
-              </w:rPr>
-              <w:t>-MM-dd’)}&gt;&gt; to &lt;&lt;{</w:t>
-            </w:r>
-            <w:proofErr w:type="spellStart"/>
-            <w:r>
-              <w:rPr>
-                <w:rFonts w:ascii="GDSTransportWebsite" w:hAnsi="GDSTransportWebsite"/>
-                <w:color w:val="0A0A0A"/>
-              </w:rPr>
-              <w:t>dateFormat</w:t>
-            </w:r>
-            <w:proofErr w:type="spellEnd"/>
-            <w:r>
-              <w:rPr>
-                <w:rFonts w:ascii="GDSTransportWebsite" w:hAnsi="GDSTransportWebsite"/>
-                <w:color w:val="0A0A0A"/>
-              </w:rPr>
-              <w:t>(</w:t>
-            </w:r>
-            <w:proofErr w:type="spellStart"/>
-            <w:r>
-              <w:rPr>
-                <w:rFonts w:ascii="GDSTransportWebsite" w:hAnsi="GDSTransportWebsite"/>
-                <w:color w:val="0A0A0A"/>
-              </w:rPr>
-              <w:t>toDate</w:t>
-            </w:r>
-            <w:proofErr w:type="spellEnd"/>
-            <w:r>
-              <w:rPr>
-                <w:rFonts w:ascii="GDSTransportWebsite" w:hAnsi="GDSTransportWebsite"/>
-                <w:color w:val="0A0A0A"/>
-              </w:rPr>
-              <w:t xml:space="preserve">, ‘d MMMM </w:t>
-            </w:r>
-            <w:proofErr w:type="spellStart"/>
-            <w:r>
-              <w:rPr>
-                <w:rFonts w:ascii="GDSTransportWebsite" w:hAnsi="GDSTransportWebsite"/>
-                <w:color w:val="0A0A0A"/>
-              </w:rPr>
-              <w:t>yyyy</w:t>
-            </w:r>
-            <w:proofErr w:type="spellEnd"/>
-            <w:r>
-              <w:rPr>
-                <w:rFonts w:ascii="GDSTransportWebsite" w:hAnsi="GDSTransportWebsite"/>
-                <w:color w:val="0A0A0A"/>
-              </w:rPr>
-              <w:t>’, ‘</w:t>
-            </w:r>
-            <w:proofErr w:type="spellStart"/>
-            <w:r>
-              <w:rPr>
-                <w:rFonts w:ascii="GDSTransportWebsite" w:hAnsi="GDSTransportWebsite"/>
-                <w:color w:val="0A0A0A"/>
-              </w:rPr>
-              <w:t>yyyy</w:t>
-            </w:r>
-            <w:proofErr w:type="spellEnd"/>
-            <w:r>
-              <w:rPr>
-                <w:rFonts w:ascii="GDSTransportWebsite" w:hAnsi="GDSTransportWebsite"/>
-                <w:color w:val="0A0A0A"/>
-              </w:rPr>
-              <w:t>-MM-dd’)}&gt;&gt;</w:t>
+              <w:t>From &lt;&lt;{dateFormat(fromDate, ‘d MMMM yyyy’, ‘yyyy-MM-dd’)}&gt;&gt; to &lt;&lt;{dateFormat(toDate, ‘d MMMM yyyy’, ‘yyyy-MM-dd’)}&gt;&gt;</w:t>
             </w:r>
           </w:p>
           <w:p>
@@ -7585,17 +6256,7 @@
                 <w:color w:val="0A0A0A"/>
                 <w:shd w:val="clear" w:color="auto" w:fill="FFFFFF"/>
               </w:rPr>
-              <w:lastRenderedPageBreak/>
-              <w:t>&lt;&lt;</w:t>
-            </w:r>
-            <w:proofErr w:type="spellStart"/>
-            <w:r>
-              <w:rPr>
-                <w:rFonts w:ascii="GDSTransportWebsite" w:hAnsi="GDSTransportWebsite"/>
-                <w:color w:val="0A0A0A"/>
-                <w:shd w:val="clear" w:color="auto" w:fill="FFFFFF"/>
-              </w:rPr>
-              <w:t>er_</w:t>
+              <w:t>&lt;&lt;er_</w:t>
             </w:r>
             <w:r>
               <w:rPr>
@@ -7610,16 +6271,7 @@
                 <w:color w:val="0A0A0A"/>
                 <w:shd w:val="clear" w:color="auto" w:fill="FFFFFF"/>
               </w:rPr>
-              <w:t>.unavailableDates</w:t>
-            </w:r>
-            <w:proofErr w:type="spellEnd"/>
-            <w:r>
-              <w:rPr>
-                <w:rFonts w:ascii="GDSTransportWebsite" w:hAnsi="GDSTransportWebsite"/>
-                <w:color w:val="0A0A0A"/>
-                <w:shd w:val="clear" w:color="auto" w:fill="FFFFFF"/>
-              </w:rPr>
-              <w:t>&gt;&gt;</w:t>
+              <w:t>.unavailableDates&gt;&gt;</w:t>
             </w:r>
           </w:p>
         </w:tc>
@@ -7788,23 +6440,7 @@
                 <w:rFonts w:ascii="GDSTransportWebsite" w:hAnsi="GDSTransportWebsite"/>
                 <w:color w:val="0A0A0A"/>
               </w:rPr>
-              <w:t>&lt;&lt;</w:t>
-            </w:r>
-            <w:proofErr w:type="spellStart"/>
-            <w:r>
-              <w:rPr>
-                <w:rFonts w:ascii="GDSTransportWebsite" w:hAnsi="GDSTransportWebsite"/>
-                <w:color w:val="0A0A0A"/>
-              </w:rPr>
-              <w:t>requestedCourt.requestHearingAtSpecificCourt</w:t>
-            </w:r>
-            <w:proofErr w:type="spellEnd"/>
-            <w:r>
-              <w:rPr>
-                <w:rFonts w:ascii="GDSTransportWebsite" w:hAnsi="GDSTransportWebsite"/>
-                <w:color w:val="0A0A0A"/>
-              </w:rPr>
-              <w:t>&gt;&gt;</w:t>
+              <w:t>&lt;&lt;requestedCourt.requestHearingAtSpecificCourt&gt;&gt;</w:t>
             </w:r>
           </w:p>
           <w:p>
@@ -7840,21 +6476,7 @@
               <w:rPr>
                 <w:rFonts w:ascii="GDSTransportWebsite" w:hAnsi="GDSTransportWebsite" w:cs="Calibri"/>
               </w:rPr>
-              <w:t>&lt;&lt;</w:t>
-            </w:r>
-            <w:proofErr w:type="spellStart"/>
-            <w:r>
-              <w:rPr>
-                <w:rFonts w:ascii="GDSTransportWebsite" w:hAnsi="GDSTransportWebsite" w:cs="Calibri"/>
-              </w:rPr>
-              <w:t>requestedCourt.responseCourtName</w:t>
-            </w:r>
-            <w:proofErr w:type="spellEnd"/>
-            <w:r>
-              <w:rPr>
-                <w:rFonts w:ascii="GDSTransportWebsite" w:hAnsi="GDSTransportWebsite" w:cs="Calibri"/>
-              </w:rPr>
-              <w:t>&gt;&gt;</w:t>
+              <w:t>&lt;&lt;requestedCourt.responseCourtName&gt;&gt;</w:t>
             </w:r>
           </w:p>
         </w:tc>
@@ -7921,23 +6543,7 @@
                 <w:rFonts w:ascii="GDSTransportWebsite" w:hAnsi="GDSTransportWebsite"/>
                 <w:color w:val="0A0A0A"/>
               </w:rPr>
-              <w:t>&lt;&lt;</w:t>
-            </w:r>
-            <w:proofErr w:type="spellStart"/>
-            <w:r>
-              <w:rPr>
-                <w:rFonts w:ascii="GDSTransportWebsite" w:hAnsi="GDSTransportWebsite"/>
-                <w:color w:val="0A0A0A"/>
-              </w:rPr>
-              <w:t>requestedCourt.reasonForHearingAtSpecificCourt</w:t>
-            </w:r>
-            <w:proofErr w:type="spellEnd"/>
-            <w:r>
-              <w:rPr>
-                <w:rFonts w:ascii="GDSTransportWebsite" w:hAnsi="GDSTransportWebsite"/>
-                <w:color w:val="0A0A0A"/>
-              </w:rPr>
-              <w:t>&gt;&gt;</w:t>
+              <w:t>&lt;&lt;requestedCourt.reasonForHearingAtSpecificCourt&gt;&gt;</w:t>
             </w:r>
           </w:p>
         </w:tc>
@@ -8021,7 +6627,18 @@
                 <w:color w:val="0A0A0A"/>
                 <w:shd w:val="clear" w:color="auto" w:fill="FFFFFF"/>
               </w:rPr>
-              <w:t>Do you believe you, or a witness who will give evidence on your behalf are vulnerable?</w:t>
+              <w:t xml:space="preserve">Do you believe you, or a witness who will give </w:t>
+            </w:r>
+            <w:r>
+              <w:rPr>
+                <w:rFonts w:ascii="GDSTransportWebsite" w:hAnsi="GDSTransportWebsite"/>
+                <w:b/>
+                <w:bCs/>
+                <w:color w:val="0A0A0A"/>
+                <w:shd w:val="clear" w:color="auto" w:fill="FFFFFF"/>
+              </w:rPr>
+              <w:lastRenderedPageBreak/>
+              <w:t>evidence on your behalf are vulnerable?</w:t>
             </w:r>
           </w:p>
         </w:tc>
@@ -8049,15 +6666,8 @@
                 <w:rFonts w:ascii="GDSTransportWebsite" w:hAnsi="GDSTransportWebsite"/>
                 <w:color w:val="0A0A0A"/>
               </w:rPr>
-              <w:t>&lt;&lt;</w:t>
-            </w:r>
-            <w:proofErr w:type="spellStart"/>
-            <w:r>
-              <w:rPr>
-                <w:rFonts w:ascii="GDSTransportWebsite" w:hAnsi="GDSTransportWebsite"/>
-                <w:color w:val="0A0A0A"/>
-              </w:rPr>
-              <w:t>vulnerabilityQuestions.</w:t>
+              <w:lastRenderedPageBreak/>
+              <w:t>&lt;&lt;vulnerabilityQuestions.</w:t>
             </w:r>
             <w:r>
               <w:rPr>
@@ -8073,7 +6683,6 @@
               </w:rPr>
               <w:t>d</w:t>
             </w:r>
-            <w:proofErr w:type="spellEnd"/>
             <w:r>
               <w:rPr>
                 <w:rFonts w:ascii="GDSTransportWebsite" w:hAnsi="GDSTransportWebsite"/>
@@ -8258,25 +6867,8 @@
                 <w:rFonts w:ascii="GDSTransportWebsite" w:hAnsi="GDSTransportWebsite"/>
                 <w:color w:val="0A0A0A"/>
               </w:rPr>
-              <w:t>&lt;&lt;cs_{</w:t>
-            </w:r>
-            <w:proofErr w:type="spellStart"/>
-            <w:r>
-              <w:rPr>
-                <w:rFonts w:ascii="GDSTransportWebsite" w:hAnsi="GDSTransportWebsite"/>
-                <w:color w:val="0A0A0A"/>
-              </w:rPr>
-              <w:t>isBlank</w:t>
-            </w:r>
-            <w:proofErr w:type="spellEnd"/>
-            <w:r>
-              <w:rPr>
-                <w:rFonts w:ascii="GDSTransportWebsite" w:hAnsi="GDSTransportWebsite"/>
-                <w:color w:val="0A0A0A"/>
-              </w:rPr>
-              <w:t>(</w:t>
-            </w:r>
-            <w:proofErr w:type="spellStart"/>
+              <w:t>&lt;&lt;cs_{isBlank(</w:t>
+            </w:r>
             <w:r>
               <w:rPr>
                 <w:rFonts w:ascii="GDSTransportWebsite" w:hAnsi="GDSTransportWebsite"/>
@@ -8291,7 +6883,6 @@
               </w:rPr>
               <w:t>supportRequirementsAdditional</w:t>
             </w:r>
-            <w:proofErr w:type="spellEnd"/>
             <w:r>
               <w:rPr>
                 <w:rFonts w:ascii="GDSTransportWebsite" w:hAnsi="GDSTransportWebsite"/>
@@ -8299,7 +6890,6 @@
               </w:rPr>
               <w:t>)}&gt;&gt;Not Provided&lt;&lt;else&gt;&gt;&lt;&lt;</w:t>
             </w:r>
-            <w:proofErr w:type="spellStart"/>
             <w:r>
               <w:rPr>
                 <w:rFonts w:ascii="GDSTransportWebsite" w:hAnsi="GDSTransportWebsite"/>
@@ -8314,7 +6904,6 @@
               </w:rPr>
               <w:t>supportRequirementsAdditional</w:t>
             </w:r>
-            <w:proofErr w:type="spellEnd"/>
             <w:r>
               <w:rPr>
                 <w:rFonts w:ascii="GDSTransportWebsite" w:hAnsi="GDSTransportWebsite"/>
@@ -8436,23 +7025,7 @@
                 <w:rFonts w:ascii="GDSTransportWebsite" w:hAnsi="GDSTransportWebsite"/>
                 <w:color w:val="0A0A0A"/>
               </w:rPr>
-              <w:t>&lt;&lt;</w:t>
-            </w:r>
-            <w:proofErr w:type="spellStart"/>
-            <w:r>
-              <w:rPr>
-                <w:rFonts w:ascii="GDSTransportWebsite" w:hAnsi="GDSTransportWebsite"/>
-                <w:color w:val="0A0A0A"/>
-              </w:rPr>
-              <w:t>furtherInformation.futureApplications</w:t>
-            </w:r>
-            <w:proofErr w:type="spellEnd"/>
-            <w:r>
-              <w:rPr>
-                <w:rFonts w:ascii="GDSTransportWebsite" w:hAnsi="GDSTransportWebsite"/>
-                <w:color w:val="0A0A0A"/>
-              </w:rPr>
-              <w:t>&gt;&gt;</w:t>
+              <w:t>&lt;&lt;furtherInformation.futureApplications&gt;&gt;</w:t>
             </w:r>
           </w:p>
         </w:tc>
@@ -8465,26 +7038,7 @@
           <w:color w:val="0A0A0A"/>
           <w:shd w:val="clear" w:color="auto" w:fill="FFFFFF"/>
         </w:rPr>
-        <w:lastRenderedPageBreak/>
-        <w:t>&lt;&lt;cs_{</w:t>
-      </w:r>
-      <w:proofErr w:type="spellStart"/>
-      <w:r>
-        <w:rPr>
-          <w:rFonts w:ascii="GDSTransportWebsite" w:hAnsi="GDSTransportWebsite"/>
-          <w:color w:val="0A0A0A"/>
-          <w:shd w:val="clear" w:color="auto" w:fill="FFFFFF"/>
-        </w:rPr>
-        <w:t>furthterInformation.futureApplications</w:t>
-      </w:r>
-      <w:proofErr w:type="spellEnd"/>
-      <w:r>
-        <w:rPr>
-          <w:rFonts w:ascii="GDSTransportWebsite" w:hAnsi="GDSTransportWebsite"/>
-          <w:color w:val="0A0A0A"/>
-          <w:shd w:val="clear" w:color="auto" w:fill="FFFFFF"/>
-        </w:rPr>
-        <w:t>='Yes'}&gt;&gt;</w:t>
+        <w:t>&lt;&lt;cs_{furthterInformation.futureApplications='Yes'}&gt;&gt;</w:t>
       </w:r>
     </w:p>
     <w:tbl>
@@ -8573,23 +7127,7 @@
                 <w:rFonts w:ascii="GDSTransportWebsite" w:hAnsi="GDSTransportWebsite"/>
                 <w:color w:val="0A0A0A"/>
               </w:rPr>
-              <w:t>&lt;&lt;</w:t>
-            </w:r>
-            <w:proofErr w:type="spellStart"/>
-            <w:r>
-              <w:rPr>
-                <w:rFonts w:ascii="GDSTransportWebsite" w:hAnsi="GDSTransportWebsite"/>
-                <w:color w:val="0A0A0A"/>
-              </w:rPr>
-              <w:t>furtherInformation.reasonForFutureApplications</w:t>
-            </w:r>
-            <w:proofErr w:type="spellEnd"/>
-            <w:r>
-              <w:rPr>
-                <w:rFonts w:ascii="GDSTransportWebsite" w:hAnsi="GDSTransportWebsite"/>
-                <w:color w:val="0A0A0A"/>
-              </w:rPr>
-              <w:t>&gt;&gt;</w:t>
+              <w:t>&lt;&lt;furtherInformation.reasonForFutureApplications&gt;&gt;</w:t>
             </w:r>
           </w:p>
         </w:tc>
@@ -8691,39 +7229,7 @@
                 <w:rFonts w:ascii="GDSTransportWebsite" w:hAnsi="GDSTransportWebsite"/>
                 <w:color w:val="0A0A0A"/>
               </w:rPr>
-              <w:t>&lt;&lt;cs_{</w:t>
-            </w:r>
-            <w:proofErr w:type="spellStart"/>
-            <w:r>
-              <w:rPr>
-                <w:rFonts w:ascii="GDSTransportWebsite" w:hAnsi="GDSTransportWebsite"/>
-                <w:color w:val="0A0A0A"/>
-              </w:rPr>
-              <w:t>isBlank</w:t>
-            </w:r>
-            <w:proofErr w:type="spellEnd"/>
-            <w:r>
-              <w:rPr>
-                <w:rFonts w:ascii="GDSTransportWebsite" w:hAnsi="GDSTransportWebsite"/>
-                <w:color w:val="0A0A0A"/>
-              </w:rPr>
-              <w:t>(</w:t>
-            </w:r>
-            <w:proofErr w:type="spellStart"/>
-            <w:r>
-              <w:rPr>
-                <w:rFonts w:ascii="GDSTransportWebsite" w:hAnsi="GDSTransportWebsite"/>
-                <w:color w:val="0A0A0A"/>
-              </w:rPr>
-              <w:t>furtherInformation.otherInformationForJudge</w:t>
-            </w:r>
-            <w:proofErr w:type="spellEnd"/>
-            <w:r>
-              <w:rPr>
-                <w:rFonts w:ascii="GDSTransportWebsite" w:hAnsi="GDSTransportWebsite"/>
-                <w:color w:val="0A0A0A"/>
-              </w:rPr>
-              <w:t>)}&gt;&gt;Not Provided&lt;&lt;else&gt;&gt;&lt;&lt;furtherInformation.otherInformationForJudge&gt;&gt;&lt;&lt;es_&gt;&gt;</w:t>
+              <w:t>&lt;&lt;cs_{isBlank(furtherInformation.otherInformationForJudge)}&gt;&gt;Not Provided&lt;&lt;else&gt;&gt;&lt;&lt;furtherInformation.otherInformationForJudge&gt;&gt;&lt;&lt;es_&gt;&gt;</w:t>
             </w:r>
           </w:p>
         </w:tc>
@@ -9033,23 +7539,7 @@
                 <w:rFonts w:ascii="GDSTransportWebsite" w:hAnsi="GDSTransportWebsite"/>
                 <w:color w:val="0A0A0A"/>
               </w:rPr>
-              <w:t>&lt;&lt;</w:t>
-            </w:r>
-            <w:proofErr w:type="spellStart"/>
-            <w:r>
-              <w:rPr>
-                <w:rFonts w:ascii="GDSTransportWebsite" w:hAnsi="GDSTransportWebsite"/>
-                <w:color w:val="0A0A0A"/>
-              </w:rPr>
-              <w:t>statementOfTruth.role</w:t>
-            </w:r>
-            <w:proofErr w:type="spellEnd"/>
-            <w:r>
-              <w:rPr>
-                <w:rFonts w:ascii="GDSTransportWebsite" w:hAnsi="GDSTransportWebsite"/>
-                <w:color w:val="0A0A0A"/>
-              </w:rPr>
-              <w:t>&gt;&gt;</w:t>
+              <w:t>&lt;&lt;statementOfTruth.role&gt;&gt;</w:t>
             </w:r>
           </w:p>
         </w:tc>
@@ -9075,7 +7565,7 @@
 </file>
 
 <file path=word/endnotes.xml><?xml version="1.0" encoding="utf-8"?>
-<w:endnotes xmlns:wpc="http://schemas.microsoft.com/office/word/2010/wordprocessingCanvas" xmlns:cx="http://schemas.microsoft.com/office/drawing/2014/chartex" xmlns:cx1="http://schemas.microsoft.com/office/drawing/2015/9/8/chartex" xmlns:cx2="http://schemas.microsoft.com/office/drawing/2015/10/21/chartex" xmlns:cx3="http://schemas.microsoft.com/office/drawing/2016/5/9/chartex" xmlns:cx4="http://schemas.microsoft.com/office/drawing/2016/5/10/chartex" xmlns:cx5="http://schemas.microsoft.com/office/drawing/2016/5/11/chartex" xmlns:cx6="http://schemas.microsoft.com/office/drawing/2016/5/12/chartex" xmlns:cx7="http://schemas.microsoft.com/office/drawing/2016/5/13/chartex" xmlns:cx8="http://schemas.microsoft.com/office/drawing/2016/5/14/chartex" xmlns:mc="http://schemas.openxmlformats.org/markup-compatibility/2006" xmlns:aink="http://schemas.microsoft.com/office/drawing/2016/ink" xmlns:am3d="http://schemas.microsoft.com/office/drawing/2017/model3d" xmlns:o="urn:schemas-microsoft-com:office:office" xmlns:oel="http://schemas.microsoft.com/office/2019/extlst" xmlns:r="http://schemas.openxmlformats.org/officeDocument/2006/relationships" xmlns:m="http://schemas.openxmlformats.org/officeDocument/2006/math" xmlns:v="urn:schemas-microsoft-com:vml" xmlns:wp14="http://schemas.microsoft.com/office/word/2010/wordprocessingDrawing" xmlns:wp="http://schemas.openxmlformats.org/drawingml/2006/wordprocessingDrawing" xmlns:w10="urn:schemas-microsoft-com:office:word" xmlns:w="http://schemas.openxmlformats.org/wordprocessingml/2006/main" xmlns:w14="http://schemas.microsoft.com/office/word/2010/wordml" xmlns:w15="http://schemas.microsoft.com/office/word/2012/wordml" xmlns:w16cex="http://schemas.microsoft.com/office/word/2018/wordml/cex" xmlns:w16cid="http://schemas.microsoft.com/office/word/2016/wordml/cid" xmlns:w16="http://schemas.microsoft.com/office/word/2018/wordml" xmlns:w16du="http://schemas.microsoft.com/office/word/2023/wordml/word16du" xmlns:w16sdtdh="http://schemas.microsoft.com/office/word/2020/wordml/sdtdatahash" xmlns:w16se="http://schemas.microsoft.com/office/word/2015/wordml/symex" xmlns:wpg="http://schemas.microsoft.com/office/word/2010/wordprocessingGroup" xmlns:wpi="http://schemas.microsoft.com/office/word/2010/wordprocessingInk" xmlns:wne="http://schemas.microsoft.com/office/word/2006/wordml" xmlns:wps="http://schemas.microsoft.com/office/word/2010/wordprocessingShape" mc:Ignorable="w14 w15 w16se w16cid w16 w16cex w16sdtdh w16du wp14">
+<w:endnotes xmlns:wpc="http://schemas.microsoft.com/office/word/2010/wordprocessingCanvas" xmlns:cx="http://schemas.microsoft.com/office/drawing/2014/chartex" xmlns:cx1="http://schemas.microsoft.com/office/drawing/2015/9/8/chartex" xmlns:cx2="http://schemas.microsoft.com/office/drawing/2015/10/21/chartex" xmlns:cx3="http://schemas.microsoft.com/office/drawing/2016/5/9/chartex" xmlns:cx4="http://schemas.microsoft.com/office/drawing/2016/5/10/chartex" xmlns:cx5="http://schemas.microsoft.com/office/drawing/2016/5/11/chartex" xmlns:cx6="http://schemas.microsoft.com/office/drawing/2016/5/12/chartex" xmlns:cx7="http://schemas.microsoft.com/office/drawing/2016/5/13/chartex" xmlns:cx8="http://schemas.microsoft.com/office/drawing/2016/5/14/chartex" xmlns:mc="http://schemas.openxmlformats.org/markup-compatibility/2006" xmlns:aink="http://schemas.microsoft.com/office/drawing/2016/ink" xmlns:am3d="http://schemas.microsoft.com/office/drawing/2017/model3d" xmlns:o="urn:schemas-microsoft-com:office:office" xmlns:oel="http://schemas.microsoft.com/office/2019/extlst" xmlns:r="http://schemas.openxmlformats.org/officeDocument/2006/relationships" xmlns:m="http://schemas.openxmlformats.org/officeDocument/2006/math" xmlns:v="urn:schemas-microsoft-com:vml" xmlns:wp14="http://schemas.microsoft.com/office/word/2010/wordprocessingDrawing" xmlns:wp="http://schemas.openxmlformats.org/drawingml/2006/wordprocessingDrawing" xmlns:w10="urn:schemas-microsoft-com:office:word" xmlns:w="http://schemas.openxmlformats.org/wordprocessingml/2006/main" xmlns:w14="http://schemas.microsoft.com/office/word/2010/wordml" xmlns:w15="http://schemas.microsoft.com/office/word/2012/wordml" xmlns:w16cex="http://schemas.microsoft.com/office/word/2018/wordml/cex" xmlns:w16cid="http://schemas.microsoft.com/office/word/2016/wordml/cid" xmlns:w16="http://schemas.microsoft.com/office/word/2018/wordml" xmlns:w16du="http://schemas.microsoft.com/office/word/2023/wordml/word16du" xmlns:w16sdtdh="http://schemas.microsoft.com/office/word/2020/wordml/sdtdatahash" xmlns:w16sdtfl="http://schemas.microsoft.com/office/word/2024/wordml/sdtformatlock" xmlns:w16se="http://schemas.microsoft.com/office/word/2015/wordml/symex" xmlns:wpg="http://schemas.microsoft.com/office/word/2010/wordprocessingGroup" xmlns:wpi="http://schemas.microsoft.com/office/word/2010/wordprocessingInk" xmlns:wne="http://schemas.microsoft.com/office/word/2006/wordml" xmlns:wps="http://schemas.microsoft.com/office/word/2010/wordprocessingShape" mc:Ignorable="w14 w15 w16se w16cid w16 w16cex w16sdtdh w16sdtfl w16du wp14">
   <w:endnote w:type="separator" w:id="-1">
     <w:p>
       <w:r>
@@ -9094,7 +7584,7 @@
 </file>
 
 <file path=word/footer1.xml><?xml version="1.0" encoding="utf-8"?>
-<w:ftr xmlns:wpc="http://schemas.microsoft.com/office/word/2010/wordprocessingCanvas" xmlns:cx="http://schemas.microsoft.com/office/drawing/2014/chartex" xmlns:cx1="http://schemas.microsoft.com/office/drawing/2015/9/8/chartex" xmlns:cx2="http://schemas.microsoft.com/office/drawing/2015/10/21/chartex" xmlns:cx3="http://schemas.microsoft.com/office/drawing/2016/5/9/chartex" xmlns:cx4="http://schemas.microsoft.com/office/drawing/2016/5/10/chartex" xmlns:cx5="http://schemas.microsoft.com/office/drawing/2016/5/11/chartex" xmlns:cx6="http://schemas.microsoft.com/office/drawing/2016/5/12/chartex" xmlns:cx7="http://schemas.microsoft.com/office/drawing/2016/5/13/chartex" xmlns:cx8="http://schemas.microsoft.com/office/drawing/2016/5/14/chartex" xmlns:mc="http://schemas.openxmlformats.org/markup-compatibility/2006" xmlns:aink="http://schemas.microsoft.com/office/drawing/2016/ink" xmlns:am3d="http://schemas.microsoft.com/office/drawing/2017/model3d" xmlns:o="urn:schemas-microsoft-com:office:office" xmlns:oel="http://schemas.microsoft.com/office/2019/extlst" xmlns:r="http://schemas.openxmlformats.org/officeDocument/2006/relationships" xmlns:m="http://schemas.openxmlformats.org/officeDocument/2006/math" xmlns:v="urn:schemas-microsoft-com:vml" xmlns:wp14="http://schemas.microsoft.com/office/word/2010/wordprocessingDrawing" xmlns:wp="http://schemas.openxmlformats.org/drawingml/2006/wordprocessingDrawing" xmlns:w10="urn:schemas-microsoft-com:office:word" xmlns:w="http://schemas.openxmlformats.org/wordprocessingml/2006/main" xmlns:w14="http://schemas.microsoft.com/office/word/2010/wordml" xmlns:w15="http://schemas.microsoft.com/office/word/2012/wordml" xmlns:w16cex="http://schemas.microsoft.com/office/word/2018/wordml/cex" xmlns:w16cid="http://schemas.microsoft.com/office/word/2016/wordml/cid" xmlns:w16="http://schemas.microsoft.com/office/word/2018/wordml" xmlns:w16du="http://schemas.microsoft.com/office/word/2023/wordml/word16du" xmlns:w16sdtdh="http://schemas.microsoft.com/office/word/2020/wordml/sdtdatahash" xmlns:w16se="http://schemas.microsoft.com/office/word/2015/wordml/symex" xmlns:wpg="http://schemas.microsoft.com/office/word/2010/wordprocessingGroup" xmlns:wpi="http://schemas.microsoft.com/office/word/2010/wordprocessingInk" xmlns:wne="http://schemas.microsoft.com/office/word/2006/wordml" xmlns:wps="http://schemas.microsoft.com/office/word/2010/wordprocessingShape" mc:Ignorable="w14 w15 w16se w16cid w16 w16cex w16sdtdh w16du wp14">
+<w:ftr xmlns:wpc="http://schemas.microsoft.com/office/word/2010/wordprocessingCanvas" xmlns:cx="http://schemas.microsoft.com/office/drawing/2014/chartex" xmlns:cx1="http://schemas.microsoft.com/office/drawing/2015/9/8/chartex" xmlns:cx2="http://schemas.microsoft.com/office/drawing/2015/10/21/chartex" xmlns:cx3="http://schemas.microsoft.com/office/drawing/2016/5/9/chartex" xmlns:cx4="http://schemas.microsoft.com/office/drawing/2016/5/10/chartex" xmlns:cx5="http://schemas.microsoft.com/office/drawing/2016/5/11/chartex" xmlns:cx6="http://schemas.microsoft.com/office/drawing/2016/5/12/chartex" xmlns:cx7="http://schemas.microsoft.com/office/drawing/2016/5/13/chartex" xmlns:cx8="http://schemas.microsoft.com/office/drawing/2016/5/14/chartex" xmlns:mc="http://schemas.openxmlformats.org/markup-compatibility/2006" xmlns:aink="http://schemas.microsoft.com/office/drawing/2016/ink" xmlns:am3d="http://schemas.microsoft.com/office/drawing/2017/model3d" xmlns:o="urn:schemas-microsoft-com:office:office" xmlns:oel="http://schemas.microsoft.com/office/2019/extlst" xmlns:r="http://schemas.openxmlformats.org/officeDocument/2006/relationships" xmlns:m="http://schemas.openxmlformats.org/officeDocument/2006/math" xmlns:v="urn:schemas-microsoft-com:vml" xmlns:wp14="http://schemas.microsoft.com/office/word/2010/wordprocessingDrawing" xmlns:wp="http://schemas.openxmlformats.org/drawingml/2006/wordprocessingDrawing" xmlns:w10="urn:schemas-microsoft-com:office:word" xmlns:w="http://schemas.openxmlformats.org/wordprocessingml/2006/main" xmlns:w14="http://schemas.microsoft.com/office/word/2010/wordml" xmlns:w15="http://schemas.microsoft.com/office/word/2012/wordml" xmlns:w16cex="http://schemas.microsoft.com/office/word/2018/wordml/cex" xmlns:w16cid="http://schemas.microsoft.com/office/word/2016/wordml/cid" xmlns:w16="http://schemas.microsoft.com/office/word/2018/wordml" xmlns:w16du="http://schemas.microsoft.com/office/word/2023/wordml/word16du" xmlns:w16sdtdh="http://schemas.microsoft.com/office/word/2020/wordml/sdtdatahash" xmlns:w16sdtfl="http://schemas.microsoft.com/office/word/2024/wordml/sdtformatlock" xmlns:w16se="http://schemas.microsoft.com/office/word/2015/wordml/symex" xmlns:wpg="http://schemas.microsoft.com/office/word/2010/wordprocessingGroup" xmlns:wpi="http://schemas.microsoft.com/office/word/2010/wordprocessingInk" xmlns:wne="http://schemas.microsoft.com/office/word/2006/wordml" xmlns:wps="http://schemas.microsoft.com/office/word/2010/wordprocessingShape" mc:Ignorable="w14 w15 w16se w16cid w16 w16cex w16sdtdh w16sdtfl w16du wp14">
   <w:p>
     <w:pPr>
       <w:pStyle w:val="Footer"/>
@@ -9104,7 +7594,7 @@
 </file>
 
 <file path=word/footer2.xml><?xml version="1.0" encoding="utf-8"?>
-<w:ftr xmlns:wpc="http://schemas.microsoft.com/office/word/2010/wordprocessingCanvas" xmlns:cx="http://schemas.microsoft.com/office/drawing/2014/chartex" xmlns:cx1="http://schemas.microsoft.com/office/drawing/2015/9/8/chartex" xmlns:cx2="http://schemas.microsoft.com/office/drawing/2015/10/21/chartex" xmlns:cx3="http://schemas.microsoft.com/office/drawing/2016/5/9/chartex" xmlns:cx4="http://schemas.microsoft.com/office/drawing/2016/5/10/chartex" xmlns:cx5="http://schemas.microsoft.com/office/drawing/2016/5/11/chartex" xmlns:cx6="http://schemas.microsoft.com/office/drawing/2016/5/12/chartex" xmlns:cx7="http://schemas.microsoft.com/office/drawing/2016/5/13/chartex" xmlns:cx8="http://schemas.microsoft.com/office/drawing/2016/5/14/chartex" xmlns:mc="http://schemas.openxmlformats.org/markup-compatibility/2006" xmlns:aink="http://schemas.microsoft.com/office/drawing/2016/ink" xmlns:am3d="http://schemas.microsoft.com/office/drawing/2017/model3d" xmlns:o="urn:schemas-microsoft-com:office:office" xmlns:oel="http://schemas.microsoft.com/office/2019/extlst" xmlns:r="http://schemas.openxmlformats.org/officeDocument/2006/relationships" xmlns:m="http://schemas.openxmlformats.org/officeDocument/2006/math" xmlns:v="urn:schemas-microsoft-com:vml" xmlns:wp14="http://schemas.microsoft.com/office/word/2010/wordprocessingDrawing" xmlns:wp="http://schemas.openxmlformats.org/drawingml/2006/wordprocessingDrawing" xmlns:w10="urn:schemas-microsoft-com:office:word" xmlns:w="http://schemas.openxmlformats.org/wordprocessingml/2006/main" xmlns:w14="http://schemas.microsoft.com/office/word/2010/wordml" xmlns:w15="http://schemas.microsoft.com/office/word/2012/wordml" xmlns:w16cex="http://schemas.microsoft.com/office/word/2018/wordml/cex" xmlns:w16cid="http://schemas.microsoft.com/office/word/2016/wordml/cid" xmlns:w16="http://schemas.microsoft.com/office/word/2018/wordml" xmlns:w16du="http://schemas.microsoft.com/office/word/2023/wordml/word16du" xmlns:w16sdtdh="http://schemas.microsoft.com/office/word/2020/wordml/sdtdatahash" xmlns:w16se="http://schemas.microsoft.com/office/word/2015/wordml/symex" xmlns:wpg="http://schemas.microsoft.com/office/word/2010/wordprocessingGroup" xmlns:wpi="http://schemas.microsoft.com/office/word/2010/wordprocessingInk" xmlns:wne="http://schemas.microsoft.com/office/word/2006/wordml" xmlns:wps="http://schemas.microsoft.com/office/word/2010/wordprocessingShape" mc:Ignorable="w14 w15 w16se w16cid w16 w16cex w16sdtdh w16du wp14">
+<w:ftr xmlns:wpc="http://schemas.microsoft.com/office/word/2010/wordprocessingCanvas" xmlns:cx="http://schemas.microsoft.com/office/drawing/2014/chartex" xmlns:cx1="http://schemas.microsoft.com/office/drawing/2015/9/8/chartex" xmlns:cx2="http://schemas.microsoft.com/office/drawing/2015/10/21/chartex" xmlns:cx3="http://schemas.microsoft.com/office/drawing/2016/5/9/chartex" xmlns:cx4="http://schemas.microsoft.com/office/drawing/2016/5/10/chartex" xmlns:cx5="http://schemas.microsoft.com/office/drawing/2016/5/11/chartex" xmlns:cx6="http://schemas.microsoft.com/office/drawing/2016/5/12/chartex" xmlns:cx7="http://schemas.microsoft.com/office/drawing/2016/5/13/chartex" xmlns:cx8="http://schemas.microsoft.com/office/drawing/2016/5/14/chartex" xmlns:mc="http://schemas.openxmlformats.org/markup-compatibility/2006" xmlns:aink="http://schemas.microsoft.com/office/drawing/2016/ink" xmlns:am3d="http://schemas.microsoft.com/office/drawing/2017/model3d" xmlns:o="urn:schemas-microsoft-com:office:office" xmlns:oel="http://schemas.microsoft.com/office/2019/extlst" xmlns:r="http://schemas.openxmlformats.org/officeDocument/2006/relationships" xmlns:m="http://schemas.openxmlformats.org/officeDocument/2006/math" xmlns:v="urn:schemas-microsoft-com:vml" xmlns:wp14="http://schemas.microsoft.com/office/word/2010/wordprocessingDrawing" xmlns:wp="http://schemas.openxmlformats.org/drawingml/2006/wordprocessingDrawing" xmlns:w10="urn:schemas-microsoft-com:office:word" xmlns:w="http://schemas.openxmlformats.org/wordprocessingml/2006/main" xmlns:w14="http://schemas.microsoft.com/office/word/2010/wordml" xmlns:w15="http://schemas.microsoft.com/office/word/2012/wordml" xmlns:w16cex="http://schemas.microsoft.com/office/word/2018/wordml/cex" xmlns:w16cid="http://schemas.microsoft.com/office/word/2016/wordml/cid" xmlns:w16="http://schemas.microsoft.com/office/word/2018/wordml" xmlns:w16du="http://schemas.microsoft.com/office/word/2023/wordml/word16du" xmlns:w16sdtdh="http://schemas.microsoft.com/office/word/2020/wordml/sdtdatahash" xmlns:w16sdtfl="http://schemas.microsoft.com/office/word/2024/wordml/sdtformatlock" xmlns:w16se="http://schemas.microsoft.com/office/word/2015/wordml/symex" xmlns:wpg="http://schemas.microsoft.com/office/word/2010/wordprocessingGroup" xmlns:wpi="http://schemas.microsoft.com/office/word/2010/wordprocessingInk" xmlns:wne="http://schemas.microsoft.com/office/word/2006/wordml" xmlns:wps="http://schemas.microsoft.com/office/word/2010/wordprocessingShape" mc:Ignorable="w14 w15 w16se w16cid w16 w16cex w16sdtdh w16sdtfl w16du wp14">
   <w:tbl>
     <w:tblPr>
       <w:tblStyle w:val="TableGrid"/>
@@ -9302,7 +7792,7 @@
 </file>
 
 <file path=word/footer3.xml><?xml version="1.0" encoding="utf-8"?>
-<w:ftr xmlns:wpc="http://schemas.microsoft.com/office/word/2010/wordprocessingCanvas" xmlns:cx="http://schemas.microsoft.com/office/drawing/2014/chartex" xmlns:cx1="http://schemas.microsoft.com/office/drawing/2015/9/8/chartex" xmlns:cx2="http://schemas.microsoft.com/office/drawing/2015/10/21/chartex" xmlns:cx3="http://schemas.microsoft.com/office/drawing/2016/5/9/chartex" xmlns:cx4="http://schemas.microsoft.com/office/drawing/2016/5/10/chartex" xmlns:cx5="http://schemas.microsoft.com/office/drawing/2016/5/11/chartex" xmlns:cx6="http://schemas.microsoft.com/office/drawing/2016/5/12/chartex" xmlns:cx7="http://schemas.microsoft.com/office/drawing/2016/5/13/chartex" xmlns:cx8="http://schemas.microsoft.com/office/drawing/2016/5/14/chartex" xmlns:mc="http://schemas.openxmlformats.org/markup-compatibility/2006" xmlns:aink="http://schemas.microsoft.com/office/drawing/2016/ink" xmlns:am3d="http://schemas.microsoft.com/office/drawing/2017/model3d" xmlns:o="urn:schemas-microsoft-com:office:office" xmlns:oel="http://schemas.microsoft.com/office/2019/extlst" xmlns:r="http://schemas.openxmlformats.org/officeDocument/2006/relationships" xmlns:m="http://schemas.openxmlformats.org/officeDocument/2006/math" xmlns:v="urn:schemas-microsoft-com:vml" xmlns:wp14="http://schemas.microsoft.com/office/word/2010/wordprocessingDrawing" xmlns:wp="http://schemas.openxmlformats.org/drawingml/2006/wordprocessingDrawing" xmlns:w10="urn:schemas-microsoft-com:office:word" xmlns:w="http://schemas.openxmlformats.org/wordprocessingml/2006/main" xmlns:w14="http://schemas.microsoft.com/office/word/2010/wordml" xmlns:w15="http://schemas.microsoft.com/office/word/2012/wordml" xmlns:w16cex="http://schemas.microsoft.com/office/word/2018/wordml/cex" xmlns:w16cid="http://schemas.microsoft.com/office/word/2016/wordml/cid" xmlns:w16="http://schemas.microsoft.com/office/word/2018/wordml" xmlns:w16du="http://schemas.microsoft.com/office/word/2023/wordml/word16du" xmlns:w16sdtdh="http://schemas.microsoft.com/office/word/2020/wordml/sdtdatahash" xmlns:w16se="http://schemas.microsoft.com/office/word/2015/wordml/symex" xmlns:wpg="http://schemas.microsoft.com/office/word/2010/wordprocessingGroup" xmlns:wpi="http://schemas.microsoft.com/office/word/2010/wordprocessingInk" xmlns:wne="http://schemas.microsoft.com/office/word/2006/wordml" xmlns:wps="http://schemas.microsoft.com/office/word/2010/wordprocessingShape" mc:Ignorable="w14 w15 w16se w16cid w16 w16cex w16sdtdh w16du wp14">
+<w:ftr xmlns:wpc="http://schemas.microsoft.com/office/word/2010/wordprocessingCanvas" xmlns:cx="http://schemas.microsoft.com/office/drawing/2014/chartex" xmlns:cx1="http://schemas.microsoft.com/office/drawing/2015/9/8/chartex" xmlns:cx2="http://schemas.microsoft.com/office/drawing/2015/10/21/chartex" xmlns:cx3="http://schemas.microsoft.com/office/drawing/2016/5/9/chartex" xmlns:cx4="http://schemas.microsoft.com/office/drawing/2016/5/10/chartex" xmlns:cx5="http://schemas.microsoft.com/office/drawing/2016/5/11/chartex" xmlns:cx6="http://schemas.microsoft.com/office/drawing/2016/5/12/chartex" xmlns:cx7="http://schemas.microsoft.com/office/drawing/2016/5/13/chartex" xmlns:cx8="http://schemas.microsoft.com/office/drawing/2016/5/14/chartex" xmlns:mc="http://schemas.openxmlformats.org/markup-compatibility/2006" xmlns:aink="http://schemas.microsoft.com/office/drawing/2016/ink" xmlns:am3d="http://schemas.microsoft.com/office/drawing/2017/model3d" xmlns:o="urn:schemas-microsoft-com:office:office" xmlns:oel="http://schemas.microsoft.com/office/2019/extlst" xmlns:r="http://schemas.openxmlformats.org/officeDocument/2006/relationships" xmlns:m="http://schemas.openxmlformats.org/officeDocument/2006/math" xmlns:v="urn:schemas-microsoft-com:vml" xmlns:wp14="http://schemas.microsoft.com/office/word/2010/wordprocessingDrawing" xmlns:wp="http://schemas.openxmlformats.org/drawingml/2006/wordprocessingDrawing" xmlns:w10="urn:schemas-microsoft-com:office:word" xmlns:w="http://schemas.openxmlformats.org/wordprocessingml/2006/main" xmlns:w14="http://schemas.microsoft.com/office/word/2010/wordml" xmlns:w15="http://schemas.microsoft.com/office/word/2012/wordml" xmlns:w16cex="http://schemas.microsoft.com/office/word/2018/wordml/cex" xmlns:w16cid="http://schemas.microsoft.com/office/word/2016/wordml/cid" xmlns:w16="http://schemas.microsoft.com/office/word/2018/wordml" xmlns:w16du="http://schemas.microsoft.com/office/word/2023/wordml/word16du" xmlns:w16sdtdh="http://schemas.microsoft.com/office/word/2020/wordml/sdtdatahash" xmlns:w16sdtfl="http://schemas.microsoft.com/office/word/2024/wordml/sdtformatlock" xmlns:w16se="http://schemas.microsoft.com/office/word/2015/wordml/symex" xmlns:wpg="http://schemas.microsoft.com/office/word/2010/wordprocessingGroup" xmlns:wpi="http://schemas.microsoft.com/office/word/2010/wordprocessingInk" xmlns:wne="http://schemas.microsoft.com/office/word/2006/wordml" xmlns:wps="http://schemas.microsoft.com/office/word/2010/wordprocessingShape" mc:Ignorable="w14 w15 w16se w16cid w16 w16cex w16sdtdh w16sdtfl w16du wp14">
   <w:p>
     <w:pPr>
       <w:pStyle w:val="Footer"/>
@@ -9312,7 +7802,7 @@
 </file>
 
 <file path=word/footnotes.xml><?xml version="1.0" encoding="utf-8"?>
-<w:footnotes xmlns:wpc="http://schemas.microsoft.com/office/word/2010/wordprocessingCanvas" xmlns:cx="http://schemas.microsoft.com/office/drawing/2014/chartex" xmlns:cx1="http://schemas.microsoft.com/office/drawing/2015/9/8/chartex" xmlns:cx2="http://schemas.microsoft.com/office/drawing/2015/10/21/chartex" xmlns:cx3="http://schemas.microsoft.com/office/drawing/2016/5/9/chartex" xmlns:cx4="http://schemas.microsoft.com/office/drawing/2016/5/10/chartex" xmlns:cx5="http://schemas.microsoft.com/office/drawing/2016/5/11/chartex" xmlns:cx6="http://schemas.microsoft.com/office/drawing/2016/5/12/chartex" xmlns:cx7="http://schemas.microsoft.com/office/drawing/2016/5/13/chartex" xmlns:cx8="http://schemas.microsoft.com/office/drawing/2016/5/14/chartex" xmlns:mc="http://schemas.openxmlformats.org/markup-compatibility/2006" xmlns:aink="http://schemas.microsoft.com/office/drawing/2016/ink" xmlns:am3d="http://schemas.microsoft.com/office/drawing/2017/model3d" xmlns:o="urn:schemas-microsoft-com:office:office" xmlns:oel="http://schemas.microsoft.com/office/2019/extlst" xmlns:r="http://schemas.openxmlformats.org/officeDocument/2006/relationships" xmlns:m="http://schemas.openxmlformats.org/officeDocument/2006/math" xmlns:v="urn:schemas-microsoft-com:vml" xmlns:wp14="http://schemas.microsoft.com/office/word/2010/wordprocessingDrawing" xmlns:wp="http://schemas.openxmlformats.org/drawingml/2006/wordprocessingDrawing" xmlns:w10="urn:schemas-microsoft-com:office:word" xmlns:w="http://schemas.openxmlformats.org/wordprocessingml/2006/main" xmlns:w14="http://schemas.microsoft.com/office/word/2010/wordml" xmlns:w15="http://schemas.microsoft.com/office/word/2012/wordml" xmlns:w16cex="http://schemas.microsoft.com/office/word/2018/wordml/cex" xmlns:w16cid="http://schemas.microsoft.com/office/word/2016/wordml/cid" xmlns:w16="http://schemas.microsoft.com/office/word/2018/wordml" xmlns:w16du="http://schemas.microsoft.com/office/word/2023/wordml/word16du" xmlns:w16sdtdh="http://schemas.microsoft.com/office/word/2020/wordml/sdtdatahash" xmlns:w16se="http://schemas.microsoft.com/office/word/2015/wordml/symex" xmlns:wpg="http://schemas.microsoft.com/office/word/2010/wordprocessingGroup" xmlns:wpi="http://schemas.microsoft.com/office/word/2010/wordprocessingInk" xmlns:wne="http://schemas.microsoft.com/office/word/2006/wordml" xmlns:wps="http://schemas.microsoft.com/office/word/2010/wordprocessingShape" mc:Ignorable="w14 w15 w16se w16cid w16 w16cex w16sdtdh w16du wp14">
+<w:footnotes xmlns:wpc="http://schemas.microsoft.com/office/word/2010/wordprocessingCanvas" xmlns:cx="http://schemas.microsoft.com/office/drawing/2014/chartex" xmlns:cx1="http://schemas.microsoft.com/office/drawing/2015/9/8/chartex" xmlns:cx2="http://schemas.microsoft.com/office/drawing/2015/10/21/chartex" xmlns:cx3="http://schemas.microsoft.com/office/drawing/2016/5/9/chartex" xmlns:cx4="http://schemas.microsoft.com/office/drawing/2016/5/10/chartex" xmlns:cx5="http://schemas.microsoft.com/office/drawing/2016/5/11/chartex" xmlns:cx6="http://schemas.microsoft.com/office/drawing/2016/5/12/chartex" xmlns:cx7="http://schemas.microsoft.com/office/drawing/2016/5/13/chartex" xmlns:cx8="http://schemas.microsoft.com/office/drawing/2016/5/14/chartex" xmlns:mc="http://schemas.openxmlformats.org/markup-compatibility/2006" xmlns:aink="http://schemas.microsoft.com/office/drawing/2016/ink" xmlns:am3d="http://schemas.microsoft.com/office/drawing/2017/model3d" xmlns:o="urn:schemas-microsoft-com:office:office" xmlns:oel="http://schemas.microsoft.com/office/2019/extlst" xmlns:r="http://schemas.openxmlformats.org/officeDocument/2006/relationships" xmlns:m="http://schemas.openxmlformats.org/officeDocument/2006/math" xmlns:v="urn:schemas-microsoft-com:vml" xmlns:wp14="http://schemas.microsoft.com/office/word/2010/wordprocessingDrawing" xmlns:wp="http://schemas.openxmlformats.org/drawingml/2006/wordprocessingDrawing" xmlns:w10="urn:schemas-microsoft-com:office:word" xmlns:w="http://schemas.openxmlformats.org/wordprocessingml/2006/main" xmlns:w14="http://schemas.microsoft.com/office/word/2010/wordml" xmlns:w15="http://schemas.microsoft.com/office/word/2012/wordml" xmlns:w16cex="http://schemas.microsoft.com/office/word/2018/wordml/cex" xmlns:w16cid="http://schemas.microsoft.com/office/word/2016/wordml/cid" xmlns:w16="http://schemas.microsoft.com/office/word/2018/wordml" xmlns:w16du="http://schemas.microsoft.com/office/word/2023/wordml/word16du" xmlns:w16sdtdh="http://schemas.microsoft.com/office/word/2020/wordml/sdtdatahash" xmlns:w16sdtfl="http://schemas.microsoft.com/office/word/2024/wordml/sdtformatlock" xmlns:w16se="http://schemas.microsoft.com/office/word/2015/wordml/symex" xmlns:wpg="http://schemas.microsoft.com/office/word/2010/wordprocessingGroup" xmlns:wpi="http://schemas.microsoft.com/office/word/2010/wordprocessingInk" xmlns:wne="http://schemas.microsoft.com/office/word/2006/wordml" xmlns:wps="http://schemas.microsoft.com/office/word/2010/wordprocessingShape" mc:Ignorable="w14 w15 w16se w16cid w16 w16cex w16sdtdh w16sdtfl w16du wp14">
   <w:footnote w:type="separator" w:id="-1">
     <w:p>
       <w:r>
@@ -9331,7 +7821,7 @@
 </file>
 
 <file path=word/numbering.xml><?xml version="1.0" encoding="utf-8"?>
-<w:numbering xmlns:wpc="http://schemas.microsoft.com/office/word/2010/wordprocessingCanvas" xmlns:cx="http://schemas.microsoft.com/office/drawing/2014/chartex" xmlns:cx1="http://schemas.microsoft.com/office/drawing/2015/9/8/chartex" xmlns:cx2="http://schemas.microsoft.com/office/drawing/2015/10/21/chartex" xmlns:cx3="http://schemas.microsoft.com/office/drawing/2016/5/9/chartex" xmlns:cx4="http://schemas.microsoft.com/office/drawing/2016/5/10/chartex" xmlns:cx5="http://schemas.microsoft.com/office/drawing/2016/5/11/chartex" xmlns:cx6="http://schemas.microsoft.com/office/drawing/2016/5/12/chartex" xmlns:cx7="http://schemas.microsoft.com/office/drawing/2016/5/13/chartex" xmlns:cx8="http://schemas.microsoft.com/office/drawing/2016/5/14/chartex" xmlns:mc="http://schemas.openxmlformats.org/markup-compatibility/2006" xmlns:aink="http://schemas.microsoft.com/office/drawing/2016/ink" xmlns:am3d="http://schemas.microsoft.com/office/drawing/2017/model3d" xmlns:o="urn:schemas-microsoft-com:office:office" xmlns:oel="http://schemas.microsoft.com/office/2019/extlst" xmlns:r="http://schemas.openxmlformats.org/officeDocument/2006/relationships" xmlns:m="http://schemas.openxmlformats.org/officeDocument/2006/math" xmlns:v="urn:schemas-microsoft-com:vml" xmlns:wp14="http://schemas.microsoft.com/office/word/2010/wordprocessingDrawing" xmlns:wp="http://schemas.openxmlformats.org/drawingml/2006/wordprocessingDrawing" xmlns:w10="urn:schemas-microsoft-com:office:word" xmlns:w="http://schemas.openxmlformats.org/wordprocessingml/2006/main" xmlns:w14="http://schemas.microsoft.com/office/word/2010/wordml" xmlns:w15="http://schemas.microsoft.com/office/word/2012/wordml" xmlns:w16cex="http://schemas.microsoft.com/office/word/2018/wordml/cex" xmlns:w16cid="http://schemas.microsoft.com/office/word/2016/wordml/cid" xmlns:w16="http://schemas.microsoft.com/office/word/2018/wordml" xmlns:w16du="http://schemas.microsoft.com/office/word/2023/wordml/word16du" xmlns:w16sdtdh="http://schemas.microsoft.com/office/word/2020/wordml/sdtdatahash" xmlns:w16se="http://schemas.microsoft.com/office/word/2015/wordml/symex" xmlns:wpg="http://schemas.microsoft.com/office/word/2010/wordprocessingGroup" xmlns:wpi="http://schemas.microsoft.com/office/word/2010/wordprocessingInk" xmlns:wne="http://schemas.microsoft.com/office/word/2006/wordml" xmlns:wps="http://schemas.microsoft.com/office/word/2010/wordprocessingShape" mc:Ignorable="w14 w15 w16se w16cid w16 w16cex w16sdtdh w16du wp14">
+<w:numbering xmlns:wpc="http://schemas.microsoft.com/office/word/2010/wordprocessingCanvas" xmlns:cx="http://schemas.microsoft.com/office/drawing/2014/chartex" xmlns:cx1="http://schemas.microsoft.com/office/drawing/2015/9/8/chartex" xmlns:cx2="http://schemas.microsoft.com/office/drawing/2015/10/21/chartex" xmlns:cx3="http://schemas.microsoft.com/office/drawing/2016/5/9/chartex" xmlns:cx4="http://schemas.microsoft.com/office/drawing/2016/5/10/chartex" xmlns:cx5="http://schemas.microsoft.com/office/drawing/2016/5/11/chartex" xmlns:cx6="http://schemas.microsoft.com/office/drawing/2016/5/12/chartex" xmlns:cx7="http://schemas.microsoft.com/office/drawing/2016/5/13/chartex" xmlns:cx8="http://schemas.microsoft.com/office/drawing/2016/5/14/chartex" xmlns:mc="http://schemas.openxmlformats.org/markup-compatibility/2006" xmlns:aink="http://schemas.microsoft.com/office/drawing/2016/ink" xmlns:am3d="http://schemas.microsoft.com/office/drawing/2017/model3d" xmlns:o="urn:schemas-microsoft-com:office:office" xmlns:oel="http://schemas.microsoft.com/office/2019/extlst" xmlns:r="http://schemas.openxmlformats.org/officeDocument/2006/relationships" xmlns:m="http://schemas.openxmlformats.org/officeDocument/2006/math" xmlns:v="urn:schemas-microsoft-com:vml" xmlns:wp14="http://schemas.microsoft.com/office/word/2010/wordprocessingDrawing" xmlns:wp="http://schemas.openxmlformats.org/drawingml/2006/wordprocessingDrawing" xmlns:w10="urn:schemas-microsoft-com:office:word" xmlns:w="http://schemas.openxmlformats.org/wordprocessingml/2006/main" xmlns:w14="http://schemas.microsoft.com/office/word/2010/wordml" xmlns:w15="http://schemas.microsoft.com/office/word/2012/wordml" xmlns:w16cex="http://schemas.microsoft.com/office/word/2018/wordml/cex" xmlns:w16cid="http://schemas.microsoft.com/office/word/2016/wordml/cid" xmlns:w16="http://schemas.microsoft.com/office/word/2018/wordml" xmlns:w16du="http://schemas.microsoft.com/office/word/2023/wordml/word16du" xmlns:w16sdtdh="http://schemas.microsoft.com/office/word/2020/wordml/sdtdatahash" xmlns:w16sdtfl="http://schemas.microsoft.com/office/word/2024/wordml/sdtformatlock" xmlns:w16se="http://schemas.microsoft.com/office/word/2015/wordml/symex" xmlns:wpg="http://schemas.microsoft.com/office/word/2010/wordprocessingGroup" xmlns:wpi="http://schemas.microsoft.com/office/word/2010/wordprocessingInk" xmlns:wne="http://schemas.microsoft.com/office/word/2006/wordml" xmlns:wps="http://schemas.microsoft.com/office/word/2010/wordprocessingShape" mc:Ignorable="w14 w15 w16se w16cid w16 w16cex w16sdtdh w16sdtfl w16du wp14">
   <w:abstractNum w:abstractNumId="0" w15:restartNumberingAfterBreak="0">
     <w:nsid w:val="17DE59AC"/>
     <w:multiLevelType w:val="hybridMultilevel"/>
@@ -9555,7 +8045,7 @@
 </file>
 
 <file path=word/styles.xml><?xml version="1.0" encoding="utf-8"?>
-<w:styles xmlns:mc="http://schemas.openxmlformats.org/markup-compatibility/2006" xmlns:r="http://schemas.openxmlformats.org/officeDocument/2006/relationships" xmlns:w="http://schemas.openxmlformats.org/wordprocessingml/2006/main" xmlns:w14="http://schemas.microsoft.com/office/word/2010/wordml" xmlns:w15="http://schemas.microsoft.com/office/word/2012/wordml" xmlns:w16cex="http://schemas.microsoft.com/office/word/2018/wordml/cex" xmlns:w16cid="http://schemas.microsoft.com/office/word/2016/wordml/cid" xmlns:w16="http://schemas.microsoft.com/office/word/2018/wordml" xmlns:w16du="http://schemas.microsoft.com/office/word/2023/wordml/word16du" xmlns:w16sdtdh="http://schemas.microsoft.com/office/word/2020/wordml/sdtdatahash" xmlns:w16se="http://schemas.microsoft.com/office/word/2015/wordml/symex" mc:Ignorable="w14 w15 w16se w16cid w16 w16cex w16sdtdh w16du">
+<w:styles xmlns:mc="http://schemas.openxmlformats.org/markup-compatibility/2006" xmlns:r="http://schemas.openxmlformats.org/officeDocument/2006/relationships" xmlns:w="http://schemas.openxmlformats.org/wordprocessingml/2006/main" xmlns:w14="http://schemas.microsoft.com/office/word/2010/wordml" xmlns:w15="http://schemas.microsoft.com/office/word/2012/wordml" xmlns:w16cex="http://schemas.microsoft.com/office/word/2018/wordml/cex" xmlns:w16cid="http://schemas.microsoft.com/office/word/2016/wordml/cid" xmlns:w16="http://schemas.microsoft.com/office/word/2018/wordml" xmlns:w16du="http://schemas.microsoft.com/office/word/2023/wordml/word16du" xmlns:w16sdtdh="http://schemas.microsoft.com/office/word/2020/wordml/sdtdatahash" xmlns:w16sdtfl="http://schemas.microsoft.com/office/word/2024/wordml/sdtformatlock" xmlns:w16se="http://schemas.microsoft.com/office/word/2015/wordml/symex" mc:Ignorable="w14 w15 w16se w16cid w16 w16cex w16sdtdh w16sdtfl w16du">
   <w:docDefaults>
     <w:rPrDefault>
       <w:rPr>
@@ -10794,37 +9284,6 @@
 </file>
 
 <file path=customXml/item1.xml><?xml version="1.0" encoding="utf-8"?>
-<?mso-contentType ?>
-<FormTemplates xmlns="http://schemas.microsoft.com/sharepoint/v3/contenttype/forms">
-  <Display>DocumentLibraryForm</Display>
-  <Edit>DocumentLibraryForm</Edit>
-  <New>DocumentLibraryForm</New>
-</FormTemplates>
-</file>
-
-<file path=customXml/item2.xml><?xml version="1.0" encoding="utf-8"?>
-<p:properties xmlns:p="http://schemas.microsoft.com/office/2006/metadata/properties" xmlns:xsi="http://www.w3.org/2001/XMLSchema-instance" xmlns:pc="http://schemas.microsoft.com/office/infopath/2007/PartnerControls">
-  <documentManagement>
-    <Stage xmlns="f336f4fe-8719-4ea2-b5d6-29b3a580aeb4">Draft</Stage>
-    <Next_x0020_Stage xmlns="f336f4fe-8719-4ea2-b5d6-29b3a580aeb4">N/A</Next_x0020_Stage>
-    <Admin_x0020_Action xmlns="f336f4fe-8719-4ea2-b5d6-29b3a580aeb4" xsi:nil="true"/>
-    <Template_x0020_Category xmlns="f336f4fe-8719-4ea2-b5d6-29b3a580aeb4">Hearing Requirements Notice - HRN</Template_x0020_Category>
-    <Action xmlns="f336f4fe-8719-4ea2-b5d6-29b3a580aeb4" xsi:nil="true"/>
-    <Purpose1 xmlns="f336f4fe-8719-4ea2-b5d6-29b3a580aeb4">Directions Questionnaire</Purpose1>
-    <Template_x0020_Language xmlns="f336f4fe-8719-4ea2-b5d6-29b3a580aeb4">English - ENG</Template_x0020_Language>
-    <Rename xmlns="f336f4fe-8719-4ea2-b5d6-29b3a580aeb4">true</Rename>
-    <Tornado_x0020_Filename xmlns="f336f4fe-8719-4ea2-b5d6-29b3a580aeb4" xsi:nil="true"/>
-    <Approval_x0020_Request_x0020_Comment xmlns="f336f4fe-8719-4ea2-b5d6-29b3a580aeb4" xsi:nil="true"/>
-    <Publication_x0020_Date xmlns="f336f4fe-8719-4ea2-b5d6-29b3a580aeb4">2020-12-09T00:00:00+00:00</Publication_x0020_Date>
-  </documentManagement>
-</p:properties>
-</file>
-
-<file path=customXml/item3.xml><?xml version="1.0" encoding="utf-8"?>
-<b:Sources xmlns:b="http://schemas.openxmlformats.org/officeDocument/2006/bibliography" xmlns="http://schemas.openxmlformats.org/officeDocument/2006/bibliography" SelectedStyle="\APASixthEditionOfficeOnline.xsl" StyleName="APA" Version="6"/>
-</file>
-
-<file path=customXml/item4.xml><?xml version="1.0" encoding="utf-8"?>
 <ct:contentTypeSchema xmlns:ct="http://schemas.microsoft.com/office/2006/metadata/contentType" xmlns:ma="http://schemas.microsoft.com/office/2006/metadata/properties/metaAttributes" ct:_="" ma:_="" ma:contentTypeName="_CtTemplate" ma:contentTypeID="0x01010064A5FDCCFB03F540B94405305D7DE14F00A4F8B82F7CEF57469A8FE5CEAB7A0EE0" ma:contentTypeVersion="55" ma:contentTypeDescription="Part of Template Management with Site Columns representing custom attributes." ma:contentTypeScope="" ma:versionID="e48abcd8da7fe05ec90dabdfbb8c2749">
   <xsd:schema xmlns:xsd="http://www.w3.org/2001/XMLSchema" xmlns:xs="http://www.w3.org/2001/XMLSchema" xmlns:p="http://schemas.microsoft.com/office/2006/metadata/properties" xmlns:ns2="f336f4fe-8719-4ea2-b5d6-29b3a580aeb4" xmlns:ns3="b57b892a-dd61-4bba-b372-a8d93da2c7e6" targetNamespace="http://schemas.microsoft.com/office/2006/metadata/properties" ma:root="true" ma:fieldsID="4c733adc908683170864ffc34cec60fa" ns2:_="" ns3:_="">
     <xsd:import namespace="f336f4fe-8719-4ea2-b5d6-29b3a580aeb4"/>
@@ -11146,33 +9605,38 @@
 </ct:contentTypeSchema>
 </file>
 
-<file path=customXml/itemProps1.xml><?xml version="1.0" encoding="utf-8"?>
-<ds:datastoreItem xmlns:ds="http://schemas.openxmlformats.org/officeDocument/2006/customXml" ds:itemID="{B979ABCF-6006-4211-8C04-D08E1C55C8F9}">
-  <ds:schemaRefs>
-    <ds:schemaRef ds:uri="http://schemas.microsoft.com/sharepoint/v3/contenttype/forms"/>
-  </ds:schemaRefs>
-</ds:datastoreItem>
+<file path=customXml/item2.xml><?xml version="1.0" encoding="utf-8"?>
+<b:Sources xmlns:b="http://schemas.openxmlformats.org/officeDocument/2006/bibliography" xmlns="http://schemas.openxmlformats.org/officeDocument/2006/bibliography" SelectedStyle="\APASixthEditionOfficeOnline.xsl" StyleName="APA" Version="6"/>
 </file>
 
-<file path=customXml/itemProps2.xml><?xml version="1.0" encoding="utf-8"?>
-<ds:datastoreItem xmlns:ds="http://schemas.openxmlformats.org/officeDocument/2006/customXml" ds:itemID="{167D3FB0-0D1A-4A81-8A96-EE2F37F3B125}">
-  <ds:schemaRefs>
-    <ds:schemaRef ds:uri="http://schemas.microsoft.com/office/2006/metadata/properties"/>
-    <ds:schemaRef ds:uri="http://schemas.microsoft.com/office/infopath/2007/PartnerControls"/>
-    <ds:schemaRef ds:uri="f336f4fe-8719-4ea2-b5d6-29b3a580aeb4"/>
-  </ds:schemaRefs>
-</ds:datastoreItem>
+<file path=customXml/item3.xml><?xml version="1.0" encoding="utf-8"?>
+<p:properties xmlns:p="http://schemas.microsoft.com/office/2006/metadata/properties" xmlns:xsi="http://www.w3.org/2001/XMLSchema-instance" xmlns:pc="http://schemas.microsoft.com/office/infopath/2007/PartnerControls">
+  <documentManagement>
+    <Stage xmlns="f336f4fe-8719-4ea2-b5d6-29b3a580aeb4">Draft</Stage>
+    <Next_x0020_Stage xmlns="f336f4fe-8719-4ea2-b5d6-29b3a580aeb4">N/A</Next_x0020_Stage>
+    <Admin_x0020_Action xmlns="f336f4fe-8719-4ea2-b5d6-29b3a580aeb4" xsi:nil="true"/>
+    <Template_x0020_Category xmlns="f336f4fe-8719-4ea2-b5d6-29b3a580aeb4">Hearing Requirements Notice - HRN</Template_x0020_Category>
+    <Action xmlns="f336f4fe-8719-4ea2-b5d6-29b3a580aeb4" xsi:nil="true"/>
+    <Purpose1 xmlns="f336f4fe-8719-4ea2-b5d6-29b3a580aeb4">Directions Questionnaire</Purpose1>
+    <Template_x0020_Language xmlns="f336f4fe-8719-4ea2-b5d6-29b3a580aeb4">English - ENG</Template_x0020_Language>
+    <Rename xmlns="f336f4fe-8719-4ea2-b5d6-29b3a580aeb4">true</Rename>
+    <Tornado_x0020_Filename xmlns="f336f4fe-8719-4ea2-b5d6-29b3a580aeb4" xsi:nil="true"/>
+    <Approval_x0020_Request_x0020_Comment xmlns="f336f4fe-8719-4ea2-b5d6-29b3a580aeb4" xsi:nil="true"/>
+    <Publication_x0020_Date xmlns="f336f4fe-8719-4ea2-b5d6-29b3a580aeb4">2020-12-09T00:00:00+00:00</Publication_x0020_Date>
+  </documentManagement>
+</p:properties>
 </file>
 
-<file path=customXml/itemProps3.xml><?xml version="1.0" encoding="utf-8"?>
-<ds:datastoreItem xmlns:ds="http://schemas.openxmlformats.org/officeDocument/2006/customXml" ds:itemID="{5C627932-C981-4CFE-9BA8-667150120D32}">
-  <ds:schemaRefs>
-    <ds:schemaRef ds:uri="http://schemas.openxmlformats.org/officeDocument/2006/bibliography"/>
-  </ds:schemaRefs>
-</ds:datastoreItem>
+<file path=customXml/item4.xml><?xml version="1.0" encoding="utf-8"?>
+<?mso-contentType ?>
+<FormTemplates xmlns="http://schemas.microsoft.com/sharepoint/v3/contenttype/forms">
+  <Display>DocumentLibraryForm</Display>
+  <Edit>DocumentLibraryForm</Edit>
+  <New>DocumentLibraryForm</New>
+</FormTemplates>
 </file>
 
-<file path=customXml/itemProps4.xml><?xml version="1.0" encoding="utf-8"?>
+<file path=customXml/itemProps1.xml><?xml version="1.0" encoding="utf-8"?>
 <ds:datastoreItem xmlns:ds="http://schemas.openxmlformats.org/officeDocument/2006/customXml" ds:itemID="{FD183A76-F7C3-4649-9BFF-69F9439DA78D}">
   <ds:schemaRefs>
     <ds:schemaRef ds:uri="http://schemas.microsoft.com/office/2006/metadata/contentType"/>
@@ -11191,6 +9655,32 @@
 </ds:datastoreItem>
 </file>
 
+<file path=customXml/itemProps2.xml><?xml version="1.0" encoding="utf-8"?>
+<ds:datastoreItem xmlns:ds="http://schemas.openxmlformats.org/officeDocument/2006/customXml" ds:itemID="{5C627932-C981-4CFE-9BA8-667150120D32}">
+  <ds:schemaRefs>
+    <ds:schemaRef ds:uri="http://schemas.openxmlformats.org/officeDocument/2006/bibliography"/>
+  </ds:schemaRefs>
+</ds:datastoreItem>
+</file>
+
+<file path=customXml/itemProps3.xml><?xml version="1.0" encoding="utf-8"?>
+<ds:datastoreItem xmlns:ds="http://schemas.openxmlformats.org/officeDocument/2006/customXml" ds:itemID="{167D3FB0-0D1A-4A81-8A96-EE2F37F3B125}">
+  <ds:schemaRefs>
+    <ds:schemaRef ds:uri="http://schemas.microsoft.com/office/2006/metadata/properties"/>
+    <ds:schemaRef ds:uri="http://schemas.microsoft.com/office/infopath/2007/PartnerControls"/>
+    <ds:schemaRef ds:uri="f336f4fe-8719-4ea2-b5d6-29b3a580aeb4"/>
+  </ds:schemaRefs>
+</ds:datastoreItem>
+</file>
+
+<file path=customXml/itemProps4.xml><?xml version="1.0" encoding="utf-8"?>
+<ds:datastoreItem xmlns:ds="http://schemas.openxmlformats.org/officeDocument/2006/customXml" ds:itemID="{B979ABCF-6006-4211-8C04-D08E1C55C8F9}">
+  <ds:schemaRefs>
+    <ds:schemaRef ds:uri="http://schemas.microsoft.com/sharepoint/v3/contenttype/forms"/>
+  </ds:schemaRefs>
+</ds:datastoreItem>
+</file>
+
 <file path=docMetadata/LabelInfo.xml><?xml version="1.0" encoding="utf-8"?>
 <clbl:labelList xmlns:clbl="http://schemas.microsoft.com/office/2020/mipLabelMetadata">
   <clbl:label id="{fa22dce2-39a9-4bf4-a557-7a50b593b56a}" enabled="1" method="Privileged" siteId="{3e0088dc-0629-4ae6-aa8c-813e7a296f50}" contentBits="0" removed="0"/>

</xml_diff>